<commit_message>
Add further form validation
</commit_message>
<xml_diff>
--- a/feewaiver/static/feewaiver/fee_waiver_template.docx
+++ b/feewaiver/static/feewaiver/fee_waiver_template.docx
@@ -116,26 +116,6 @@
           <w:szCs w:val="20"/>
         </w:rPr>
       </w:pPr>
-      <w:r>
-        <w:rPr>
-          <w:rFonts w:ascii="Arial" w:hAnsi="Arial" w:cs="Arial"/>
-          <w:i/>
-          <w:sz w:val="20"/>
-          <w:szCs w:val="20"/>
-        </w:rPr>
-        <w:t>CONSERVATION AND LAND MANAGEMENT REGULATIONS 2002 (PART 8A)</w:t>
-      </w:r>
-    </w:p>
-    <w:p>
-      <w:pPr>
-        <w:jc w:val="center"/>
-        <w:rPr>
-          <w:rFonts w:ascii="Arial" w:hAnsi="Arial" w:cs="Arial"/>
-          <w:i/>
-          <w:sz w:val="20"/>
-          <w:szCs w:val="20"/>
-        </w:rPr>
-      </w:pPr>
     </w:p>
     <w:p>
       <w:pPr>
@@ -154,7 +134,7 @@
           <w:sz w:val="48"/>
           <w:szCs w:val="48"/>
         </w:rPr>
-        <w:t>APIARY AUTHORITY</w:t>
+        <w:t>{{ }}</w:t>
       </w:r>
     </w:p>
     <w:p>
@@ -3561,24 +3541,6 @@
 </file>
 
 <file path=customXml/item1.xml><?xml version="1.0" encoding="utf-8"?>
-<p:properties xmlns:p="http://schemas.microsoft.com/office/2006/metadata/properties" xmlns:xsi="http://www.w3.org/2001/XMLSchema-instance">
-  <documentManagement>
-    <Templates xmlns="82c0860a-0083-47e5-9319-bc0099c3c4e7">Licences</Templates>
-    <Licence_x0020_Letters xmlns="82c0860a-0083-47e5-9319-bc0099c3c4e7">None</Licence_x0020_Letters>
-    <DocFolderName xmlns="d467df18-bcc8-4e2d-ae4c-a02377bc1741" xsi:nil="true"/>
-  </documentManagement>
-</p:properties>
-</file>
-
-<file path=customXml/item2.xml><?xml version="1.0" encoding="utf-8"?>
-<b:Sources xmlns:b="http://schemas.openxmlformats.org/officeDocument/2006/bibliography" xmlns="http://schemas.openxmlformats.org/officeDocument/2006/bibliography" SelectedStyle="\APASixthEditionOfficeOnline.xsl" StyleName="APA" Version="6"/>
-</file>
-
-<file path=customXml/item3.xml><?xml version="1.0" encoding="utf-8"?>
-<LongProperties xmlns="http://schemas.microsoft.com/office/2006/metadata/longProperties"/>
-</file>
-
-<file path=customXml/item4.xml><?xml version="1.0" encoding="utf-8"?>
 <ct:contentTypeSchema xmlns:ct="http://schemas.microsoft.com/office/2006/metadata/contentType" xmlns:ma="http://schemas.microsoft.com/office/2006/metadata/properties/metaAttributes" ct:_="" ma:_="" ma:contentTypeName="Document" ma:contentTypeID="0x010100DDE83369A4716945AA6AAFE2A7D13920" ma:contentTypeVersion="2" ma:contentTypeDescription="Create a new document." ma:contentTypeScope="" ma:versionID="e7f585b85ca7932c58ba99e12d49365d">
   <xsd:schema xmlns:xsd="http://www.w3.org/2001/XMLSchema" xmlns:p="http://schemas.microsoft.com/office/2006/metadata/properties" xmlns:ns2="d467df18-bcc8-4e2d-ae4c-a02377bc1741" xmlns:ns3="82c0860a-0083-47e5-9319-bc0099c3c4e7" targetNamespace="http://schemas.microsoft.com/office/2006/metadata/properties" ma:root="true" ma:fieldsID="a50cae9f65cbcd1d8fad25d427e84407" ns2:_="" ns3:_="">
     <xsd:import namespace="d467df18-bcc8-4e2d-ae4c-a02377bc1741"/>
@@ -3667,6 +3629,24 @@
 </ct:contentTypeSchema>
 </file>
 
+<file path=customXml/item2.xml><?xml version="1.0" encoding="utf-8"?>
+<LongProperties xmlns="http://schemas.microsoft.com/office/2006/metadata/longProperties"/>
+</file>
+
+<file path=customXml/item3.xml><?xml version="1.0" encoding="utf-8"?>
+<b:Sources xmlns:b="http://schemas.openxmlformats.org/officeDocument/2006/bibliography" xmlns="http://schemas.openxmlformats.org/officeDocument/2006/bibliography" SelectedStyle="\APASixthEditionOfficeOnline.xsl" StyleName="APA" Version="6"/>
+</file>
+
+<file path=customXml/item4.xml><?xml version="1.0" encoding="utf-8"?>
+<p:properties xmlns:p="http://schemas.microsoft.com/office/2006/metadata/properties" xmlns:xsi="http://www.w3.org/2001/XMLSchema-instance">
+  <documentManagement>
+    <Templates xmlns="82c0860a-0083-47e5-9319-bc0099c3c4e7">Licences</Templates>
+    <Licence_x0020_Letters xmlns="82c0860a-0083-47e5-9319-bc0099c3c4e7">None</Licence_x0020_Letters>
+    <DocFolderName xmlns="d467df18-bcc8-4e2d-ae4c-a02377bc1741" xsi:nil="true"/>
+  </documentManagement>
+</p:properties>
+</file>
+
 <file path=customXml/item5.xml><?xml version="1.0" encoding="utf-8"?>
 <?mso-contentType ?>
 <FormTemplates xmlns="http://schemas.microsoft.com/sharepoint/v3/contenttype/forms">
@@ -3677,32 +3657,6 @@
 </file>
 
 <file path=customXml/itemProps1.xml><?xml version="1.0" encoding="utf-8"?>
-<ds:datastoreItem xmlns:ds="http://schemas.openxmlformats.org/officeDocument/2006/customXml" ds:itemID="{8BFF7BD0-9EB8-4FE2-B615-B13D29E7F68F}">
-  <ds:schemaRefs>
-    <ds:schemaRef ds:uri="http://schemas.microsoft.com/office/2006/metadata/properties"/>
-    <ds:schemaRef ds:uri="82c0860a-0083-47e5-9319-bc0099c3c4e7"/>
-    <ds:schemaRef ds:uri="d467df18-bcc8-4e2d-ae4c-a02377bc1741"/>
-  </ds:schemaRefs>
-</ds:datastoreItem>
-</file>
-
-<file path=customXml/itemProps2.xml><?xml version="1.0" encoding="utf-8"?>
-<ds:datastoreItem xmlns:ds="http://schemas.openxmlformats.org/officeDocument/2006/customXml" ds:itemID="{101C6773-2C27-417F-AF61-30F048C4C369}">
-  <ds:schemaRefs>
-    <ds:schemaRef ds:uri="http://schemas.openxmlformats.org/officeDocument/2006/bibliography"/>
-  </ds:schemaRefs>
-</ds:datastoreItem>
-</file>
-
-<file path=customXml/itemProps3.xml><?xml version="1.0" encoding="utf-8"?>
-<ds:datastoreItem xmlns:ds="http://schemas.openxmlformats.org/officeDocument/2006/customXml" ds:itemID="{594B0E27-5C86-4DA2-AD2C-7E237F671BCA}">
-  <ds:schemaRefs>
-    <ds:schemaRef ds:uri="http://schemas.microsoft.com/office/2006/metadata/longProperties"/>
-  </ds:schemaRefs>
-</ds:datastoreItem>
-</file>
-
-<file path=customXml/itemProps4.xml><?xml version="1.0" encoding="utf-8"?>
 <ds:datastoreItem xmlns:ds="http://schemas.openxmlformats.org/officeDocument/2006/customXml" ds:itemID="{588A83AB-F89C-433B-BB01-D0C78830E64D}">
   <ds:schemaRefs>
     <ds:schemaRef ds:uri="http://schemas.microsoft.com/office/2006/metadata/contentType"/>
@@ -3720,6 +3674,32 @@
 </ds:datastoreItem>
 </file>
 
+<file path=customXml/itemProps2.xml><?xml version="1.0" encoding="utf-8"?>
+<ds:datastoreItem xmlns:ds="http://schemas.openxmlformats.org/officeDocument/2006/customXml" ds:itemID="{594B0E27-5C86-4DA2-AD2C-7E237F671BCA}">
+  <ds:schemaRefs>
+    <ds:schemaRef ds:uri="http://schemas.microsoft.com/office/2006/metadata/longProperties"/>
+  </ds:schemaRefs>
+</ds:datastoreItem>
+</file>
+
+<file path=customXml/itemProps3.xml><?xml version="1.0" encoding="utf-8"?>
+<ds:datastoreItem xmlns:ds="http://schemas.openxmlformats.org/officeDocument/2006/customXml" ds:itemID="{101C6773-2C27-417F-AF61-30F048C4C369}">
+  <ds:schemaRefs>
+    <ds:schemaRef ds:uri="http://schemas.openxmlformats.org/officeDocument/2006/bibliography"/>
+  </ds:schemaRefs>
+</ds:datastoreItem>
+</file>
+
+<file path=customXml/itemProps4.xml><?xml version="1.0" encoding="utf-8"?>
+<ds:datastoreItem xmlns:ds="http://schemas.openxmlformats.org/officeDocument/2006/customXml" ds:itemID="{8BFF7BD0-9EB8-4FE2-B615-B13D29E7F68F}">
+  <ds:schemaRefs>
+    <ds:schemaRef ds:uri="http://schemas.microsoft.com/office/2006/metadata/properties"/>
+    <ds:schemaRef ds:uri="82c0860a-0083-47e5-9319-bc0099c3c4e7"/>
+    <ds:schemaRef ds:uri="d467df18-bcc8-4e2d-ae4c-a02377bc1741"/>
+  </ds:schemaRefs>
+</ds:datastoreItem>
+</file>
+
 <file path=customXml/itemProps5.xml><?xml version="1.0" encoding="utf-8"?>
 <ds:datastoreItem xmlns:ds="http://schemas.openxmlformats.org/officeDocument/2006/customXml" ds:itemID="{01521DC1-EBBE-4ABD-A943-A31EBE37AECF}">
   <ds:schemaRefs>

</xml_diff>

<commit_message>
Reverse fk from FeeWaiver to FeeWaiverDocument, bypass modal for Approver action
</commit_message>
<xml_diff>
--- a/feewaiver/static/feewaiver/fee_waiver_template.docx
+++ b/feewaiver/static/feewaiver/fee_waiver_template.docx
@@ -127,15 +127,6 @@
           <w:szCs w:val="48"/>
         </w:rPr>
       </w:pPr>
-      <w:r>
-        <w:rPr>
-          <w:rFonts w:ascii="Arial" w:hAnsi="Arial" w:cs="Arial"/>
-          <w:i/>
-          <w:sz w:val="48"/>
-          <w:szCs w:val="48"/>
-        </w:rPr>
-        <w:t>{{ }}</w:t>
-      </w:r>
     </w:p>
     <w:p>
       <w:pPr>
@@ -197,50 +188,6 @@
           <w:szCs w:val="22"/>
         </w:rPr>
         <w:tab/>
-      </w:r>
-      <w:proofErr w:type="gramStart"/>
-      <w:r>
-        <w:rPr>
-          <w:rFonts w:ascii="Arial" w:hAnsi="Arial" w:cs="Arial"/>
-          <w:b/>
-          <w:bCs/>
-          <w:sz w:val="22"/>
-          <w:szCs w:val="22"/>
-        </w:rPr>
-        <w:t xml:space="preserve">{{ </w:t>
-      </w:r>
-      <w:proofErr w:type="spellStart"/>
-      <w:r>
-        <w:rPr>
-          <w:rFonts w:ascii="Arial" w:hAnsi="Arial" w:cs="Arial"/>
-          <w:b/>
-          <w:bCs/>
-          <w:sz w:val="22"/>
-          <w:szCs w:val="22"/>
-        </w:rPr>
-        <w:t>authority</w:t>
-      </w:r>
-      <w:proofErr w:type="gramEnd"/>
-      <w:r>
-        <w:rPr>
-          <w:rFonts w:ascii="Arial" w:hAnsi="Arial" w:cs="Arial"/>
-          <w:b/>
-          <w:bCs/>
-          <w:sz w:val="22"/>
-          <w:szCs w:val="22"/>
-        </w:rPr>
-        <w:t>_holder</w:t>
-      </w:r>
-      <w:proofErr w:type="spellEnd"/>
-      <w:r>
-        <w:rPr>
-          <w:rFonts w:ascii="Arial" w:hAnsi="Arial" w:cs="Arial"/>
-          <w:b/>
-          <w:bCs/>
-          <w:sz w:val="22"/>
-          <w:szCs w:val="22"/>
-        </w:rPr>
-        <w:t xml:space="preserve"> }}</w:t>
       </w:r>
     </w:p>
     <w:p>
@@ -280,229 +227,95 @@
         </w:rPr>
         <w:tab/>
       </w:r>
+    </w:p>
+    <w:p>
+      <w:pPr>
+        <w:rPr>
+          <w:rFonts w:ascii="Arial" w:hAnsi="Arial" w:cs="Arial"/>
+          <w:sz w:val="22"/>
+          <w:szCs w:val="22"/>
+        </w:rPr>
+      </w:pPr>
+    </w:p>
+    <w:p>
+      <w:pPr>
+        <w:jc w:val="both"/>
+      </w:pPr>
+      <w:r>
+        <w:rPr>
+          <w:rFonts w:ascii="Arial" w:hAnsi="Arial" w:cs="Arial"/>
+          <w:sz w:val="22"/>
+          <w:szCs w:val="22"/>
+        </w:rPr>
+        <w:t>Authority Number</w:t>
+      </w:r>
+      <w:r>
+        <w:rPr>
+          <w:rFonts w:ascii="Arial" w:hAnsi="Arial" w:cs="Arial"/>
+          <w:sz w:val="22"/>
+          <w:szCs w:val="22"/>
+        </w:rPr>
+        <w:tab/>
+      </w:r>
+    </w:p>
+    <w:p>
+      <w:pPr>
+        <w:jc w:val="both"/>
+        <w:rPr>
+          <w:rFonts w:ascii="Arial" w:hAnsi="Arial" w:cs="Arial"/>
+          <w:sz w:val="22"/>
+          <w:szCs w:val="22"/>
+        </w:rPr>
+      </w:pPr>
+    </w:p>
+    <w:p>
+      <w:pPr>
+        <w:jc w:val="both"/>
+        <w:rPr>
+          <w:rFonts w:ascii="Arial" w:hAnsi="Arial" w:cs="Arial"/>
+          <w:sz w:val="22"/>
+          <w:szCs w:val="22"/>
+        </w:rPr>
+      </w:pPr>
+    </w:p>
+    <w:p>
+      <w:pPr>
+        <w:jc w:val="both"/>
+      </w:pPr>
+      <w:r>
+        <w:rPr>
+          <w:rFonts w:ascii="Arial" w:hAnsi="Arial" w:cs="Arial"/>
+          <w:sz w:val="22"/>
+          <w:szCs w:val="22"/>
+        </w:rPr>
+        <w:t xml:space="preserve">This authority is valid </w:t>
+      </w:r>
       <w:proofErr w:type="gramStart"/>
       <w:r>
         <w:rPr>
           <w:rFonts w:ascii="Arial" w:hAnsi="Arial" w:cs="Arial"/>
+          <w:sz w:val="22"/>
+          <w:szCs w:val="22"/>
+        </w:rPr>
+        <w:t>from  and</w:t>
+      </w:r>
+      <w:proofErr w:type="gramEnd"/>
+      <w:r>
+        <w:rPr>
+          <w:rFonts w:ascii="Arial" w:hAnsi="Arial" w:cs="Arial"/>
+          <w:sz w:val="22"/>
+          <w:szCs w:val="22"/>
+        </w:rPr>
+        <w:t xml:space="preserve"> expires on</w:t>
+      </w:r>
+      <w:r>
+        <w:rPr>
+          <w:rFonts w:ascii="Arial" w:hAnsi="Arial" w:cs="Arial"/>
           <w:b/>
           <w:sz w:val="22"/>
           <w:szCs w:val="22"/>
         </w:rPr>
-        <w:t xml:space="preserve">{{ </w:t>
-      </w:r>
-      <w:proofErr w:type="spellStart"/>
-      <w:r>
-        <w:rPr>
-          <w:rFonts w:ascii="Arial" w:hAnsi="Arial" w:cs="Arial"/>
-          <w:b/>
-          <w:sz w:val="22"/>
-          <w:szCs w:val="22"/>
-        </w:rPr>
-        <w:t>trading</w:t>
-      </w:r>
-      <w:proofErr w:type="gramEnd"/>
-      <w:r>
-        <w:rPr>
-          <w:rFonts w:ascii="Arial" w:hAnsi="Arial" w:cs="Arial"/>
-          <w:b/>
-          <w:sz w:val="22"/>
-          <w:szCs w:val="22"/>
-        </w:rPr>
-        <w:t>_name</w:t>
-      </w:r>
-      <w:proofErr w:type="spellEnd"/>
-      <w:r>
-        <w:rPr>
-          <w:rFonts w:ascii="Arial" w:hAnsi="Arial" w:cs="Arial"/>
-          <w:b/>
-          <w:sz w:val="22"/>
-          <w:szCs w:val="22"/>
-        </w:rPr>
-        <w:t xml:space="preserve"> }}</w:t>
-      </w:r>
-    </w:p>
-    <w:p>
-      <w:pPr>
-        <w:rPr>
-          <w:rFonts w:ascii="Arial" w:hAnsi="Arial" w:cs="Arial"/>
-          <w:sz w:val="22"/>
-          <w:szCs w:val="22"/>
-        </w:rPr>
-      </w:pPr>
-    </w:p>
-    <w:p>
-      <w:pPr>
-        <w:jc w:val="both"/>
-      </w:pPr>
-      <w:r>
-        <w:rPr>
-          <w:rFonts w:ascii="Arial" w:hAnsi="Arial" w:cs="Arial"/>
-          <w:sz w:val="22"/>
-          <w:szCs w:val="22"/>
-        </w:rPr>
-        <w:t>Authority Number</w:t>
-      </w:r>
-      <w:r>
-        <w:rPr>
-          <w:rFonts w:ascii="Arial" w:hAnsi="Arial" w:cs="Arial"/>
-          <w:sz w:val="22"/>
-          <w:szCs w:val="22"/>
-        </w:rPr>
-        <w:tab/>
-      </w:r>
-      <w:proofErr w:type="gramStart"/>
-      <w:r>
-        <w:rPr>
-          <w:rFonts w:ascii="Arial" w:hAnsi="Arial" w:cs="Arial"/>
-          <w:b/>
-          <w:bCs/>
-          <w:sz w:val="22"/>
-          <w:szCs w:val="22"/>
-        </w:rPr>
-        <w:t xml:space="preserve">{{ </w:t>
-      </w:r>
-      <w:proofErr w:type="spellStart"/>
-      <w:r>
-        <w:rPr>
-          <w:rFonts w:ascii="Arial" w:hAnsi="Arial" w:cs="Arial"/>
-          <w:b/>
-          <w:bCs/>
-          <w:sz w:val="22"/>
-          <w:szCs w:val="22"/>
-        </w:rPr>
-        <w:t>authority</w:t>
-      </w:r>
-      <w:proofErr w:type="gramEnd"/>
-      <w:r>
-        <w:rPr>
-          <w:rFonts w:ascii="Arial" w:hAnsi="Arial" w:cs="Arial"/>
-          <w:b/>
-          <w:bCs/>
-          <w:sz w:val="22"/>
-          <w:szCs w:val="22"/>
-        </w:rPr>
-        <w:t>_number</w:t>
-      </w:r>
-      <w:proofErr w:type="spellEnd"/>
-      <w:r>
-        <w:rPr>
-          <w:rFonts w:ascii="Arial" w:hAnsi="Arial" w:cs="Arial"/>
-          <w:b/>
-          <w:bCs/>
-          <w:sz w:val="22"/>
-          <w:szCs w:val="22"/>
-        </w:rPr>
-        <w:t xml:space="preserve"> }}</w:t>
-      </w:r>
-    </w:p>
-    <w:p>
-      <w:pPr>
-        <w:jc w:val="both"/>
-        <w:rPr>
-          <w:rFonts w:ascii="Arial" w:hAnsi="Arial" w:cs="Arial"/>
-          <w:sz w:val="22"/>
-          <w:szCs w:val="22"/>
-        </w:rPr>
-      </w:pPr>
-    </w:p>
-    <w:p>
-      <w:pPr>
-        <w:jc w:val="both"/>
-        <w:rPr>
-          <w:rFonts w:ascii="Arial" w:hAnsi="Arial" w:cs="Arial"/>
-          <w:sz w:val="22"/>
-          <w:szCs w:val="22"/>
-        </w:rPr>
-      </w:pPr>
-    </w:p>
-    <w:p>
-      <w:pPr>
-        <w:jc w:val="both"/>
-      </w:pPr>
-      <w:r>
-        <w:rPr>
-          <w:rFonts w:ascii="Arial" w:hAnsi="Arial" w:cs="Arial"/>
-          <w:sz w:val="22"/>
-          <w:szCs w:val="22"/>
-        </w:rPr>
-        <w:t xml:space="preserve">This authority is valid from </w:t>
-      </w:r>
-      <w:proofErr w:type="gramStart"/>
-      <w:r>
-        <w:rPr>
-          <w:rFonts w:ascii="Arial" w:hAnsi="Arial" w:cs="Arial"/>
-          <w:b/>
-          <w:sz w:val="22"/>
-          <w:szCs w:val="22"/>
-        </w:rPr>
-        <w:t xml:space="preserve">{{ </w:t>
-      </w:r>
-      <w:proofErr w:type="spellStart"/>
-      <w:r>
-        <w:rPr>
-          <w:rFonts w:ascii="Arial" w:hAnsi="Arial" w:cs="Arial"/>
-          <w:b/>
-          <w:sz w:val="22"/>
-          <w:szCs w:val="22"/>
-        </w:rPr>
-        <w:t>licence</w:t>
-      </w:r>
-      <w:proofErr w:type="gramEnd"/>
-      <w:r>
-        <w:rPr>
-          <w:rFonts w:ascii="Arial" w:hAnsi="Arial" w:cs="Arial"/>
-          <w:b/>
-          <w:sz w:val="22"/>
-          <w:szCs w:val="22"/>
-        </w:rPr>
-        <w:t>_start_date</w:t>
-      </w:r>
-      <w:proofErr w:type="spellEnd"/>
-      <w:r>
-        <w:rPr>
-          <w:rFonts w:ascii="Arial" w:hAnsi="Arial" w:cs="Arial"/>
-          <w:b/>
-          <w:sz w:val="22"/>
-          <w:szCs w:val="22"/>
-        </w:rPr>
-        <w:t xml:space="preserve"> }}</w:t>
-      </w:r>
-      <w:r>
-        <w:rPr>
-          <w:rFonts w:ascii="Arial" w:hAnsi="Arial" w:cs="Arial"/>
-          <w:sz w:val="22"/>
-          <w:szCs w:val="22"/>
-        </w:rPr>
-        <w:t xml:space="preserve"> and expires on</w:t>
-      </w:r>
-      <w:r>
-        <w:rPr>
-          <w:rFonts w:ascii="Arial" w:hAnsi="Arial" w:cs="Arial"/>
-          <w:b/>
-          <w:sz w:val="22"/>
-          <w:szCs w:val="22"/>
-        </w:rPr>
-        <w:t xml:space="preserve"> {{ </w:t>
-      </w:r>
-      <w:proofErr w:type="spellStart"/>
-      <w:r>
-        <w:rPr>
-          <w:rFonts w:ascii="Arial" w:hAnsi="Arial" w:cs="Arial"/>
-          <w:b/>
-          <w:sz w:val="22"/>
-          <w:szCs w:val="22"/>
-        </w:rPr>
-        <w:t>licence_expiry_date</w:t>
-      </w:r>
-      <w:proofErr w:type="spellEnd"/>
-      <w:r>
-        <w:rPr>
-          <w:rFonts w:ascii="Arial" w:hAnsi="Arial" w:cs="Arial"/>
-          <w:b/>
-          <w:sz w:val="22"/>
-          <w:szCs w:val="22"/>
-        </w:rPr>
-        <w:t xml:space="preserve"> }}</w:t>
+        <w:t xml:space="preserve"> </w:t>
       </w:r>
       <w:r>
         <w:rPr>
@@ -937,26 +750,7 @@
         </w:rPr>
       </w:pPr>
     </w:p>
-    <w:p>
-      <w:proofErr w:type="gramStart"/>
-      <w:r>
-        <w:rPr>
-          <w:rFonts w:ascii="Arial" w:hAnsi="Arial" w:cs="Arial"/>
-          <w:sz w:val="20"/>
-          <w:szCs w:val="20"/>
-        </w:rPr>
-        <w:t>{{ approver</w:t>
-      </w:r>
-      <w:proofErr w:type="gramEnd"/>
-      <w:r>
-        <w:rPr>
-          <w:rFonts w:ascii="Arial" w:hAnsi="Arial" w:cs="Arial"/>
-          <w:sz w:val="20"/>
-          <w:szCs w:val="20"/>
-        </w:rPr>
-        <w:t xml:space="preserve"> }}</w:t>
-      </w:r>
-    </w:p>
+    <w:p/>
     <w:p>
       <w:pPr>
         <w:rPr>
@@ -1016,49 +810,6 @@
           <w:szCs w:val="20"/>
         </w:rPr>
       </w:pPr>
-    </w:p>
-    <w:p>
-      <w:proofErr w:type="gramStart"/>
-      <w:r>
-        <w:rPr>
-          <w:rFonts w:ascii="Arial" w:hAnsi="Arial" w:cs="Arial"/>
-          <w:sz w:val="20"/>
-          <w:szCs w:val="20"/>
-        </w:rPr>
-        <w:t xml:space="preserve">{{ </w:t>
-      </w:r>
-      <w:proofErr w:type="spellStart"/>
-      <w:r>
-        <w:rPr>
-          <w:rFonts w:ascii="Arial" w:hAnsi="Arial" w:cs="Arial"/>
-          <w:sz w:val="20"/>
-          <w:szCs w:val="20"/>
-        </w:rPr>
-        <w:t>issue</w:t>
-      </w:r>
-      <w:proofErr w:type="gramEnd"/>
-      <w:r>
-        <w:rPr>
-          <w:rFonts w:ascii="Arial" w:hAnsi="Arial" w:cs="Arial"/>
-          <w:sz w:val="20"/>
-          <w:szCs w:val="20"/>
-        </w:rPr>
-        <w:t>_date</w:t>
-      </w:r>
-      <w:proofErr w:type="spellEnd"/>
-      <w:r>
-        <w:rPr>
-          <w:rFonts w:ascii="Arial" w:hAnsi="Arial" w:cs="Arial"/>
-          <w:sz w:val="20"/>
-          <w:szCs w:val="20"/>
-        </w:rPr>
-        <w:t xml:space="preserve"> }}</w:t>
-      </w:r>
-    </w:p>
-    <w:p>
-      <w:r>
-        <w:br w:type="page"/>
-      </w:r>
     </w:p>
     <w:p/>
     <w:p>
@@ -1074,862 +825,9 @@
       </w:pPr>
     </w:p>
     <w:p>
-      <w:pPr>
-        <w:jc w:val="center"/>
-        <w:rPr>
-          <w:rFonts w:ascii="Arial" w:hAnsi="Arial" w:cs="Arial"/>
-          <w:b/>
-          <w:bCs/>
-          <w:sz w:val="20"/>
-          <w:szCs w:val="20"/>
-        </w:rPr>
-      </w:pPr>
       <w:bookmarkStart w:id="0" w:name="__DdeLink__106_3589645964"/>
       <w:bookmarkEnd w:id="0"/>
-      <w:r>
-        <w:rPr>
-          <w:rFonts w:ascii="Arial" w:hAnsi="Arial" w:cs="Arial"/>
-          <w:b/>
-          <w:bCs/>
-          <w:sz w:val="20"/>
-          <w:szCs w:val="20"/>
-        </w:rPr>
-        <w:t>SCHEDULE 1</w:t>
-      </w:r>
-    </w:p>
-    <w:p>
-      <w:pPr>
-        <w:jc w:val="center"/>
-        <w:rPr>
-          <w:rFonts w:ascii="Arial" w:hAnsi="Arial" w:cs="Arial"/>
-          <w:b/>
-          <w:bCs/>
-          <w:sz w:val="20"/>
-          <w:szCs w:val="20"/>
-        </w:rPr>
-      </w:pPr>
-      <w:r>
-        <w:rPr>
-          <w:rFonts w:ascii="Arial" w:hAnsi="Arial" w:cs="Arial"/>
-          <w:b/>
-          <w:bCs/>
-          <w:sz w:val="20"/>
-          <w:szCs w:val="20"/>
-        </w:rPr>
-        <w:t>Apiary Sites</w:t>
-      </w:r>
-    </w:p>
-    <w:p>
-      <w:pPr>
-        <w:jc w:val="center"/>
-      </w:pPr>
-      <w:bookmarkStart w:id="1" w:name="__DdeLink__106_35896459641"/>
-      <w:bookmarkEnd w:id="1"/>
-    </w:p>
-    <w:tbl>
-      <w:tblPr>
-        <w:tblW w:w="9442" w:type="dxa"/>
-        <w:jc w:val="center"/>
-        <w:tblBorders>
-          <w:top w:val="single" w:sz="4" w:space="0" w:color="000000"/>
-          <w:left w:val="single" w:sz="4" w:space="0" w:color="000000"/>
-          <w:bottom w:val="single" w:sz="4" w:space="0" w:color="000000"/>
-          <w:right w:val="single" w:sz="4" w:space="0" w:color="000000"/>
-          <w:insideH w:val="single" w:sz="4" w:space="0" w:color="000000"/>
-          <w:insideV w:val="single" w:sz="4" w:space="0" w:color="000000"/>
-        </w:tblBorders>
-        <w:tblLook w:val="04A0" w:firstRow="1" w:lastRow="0" w:firstColumn="1" w:lastColumn="0" w:noHBand="0" w:noVBand="1"/>
-      </w:tblPr>
-      <w:tblGrid>
-        <w:gridCol w:w="1828"/>
-        <w:gridCol w:w="1571"/>
-        <w:gridCol w:w="2554"/>
-        <w:gridCol w:w="1647"/>
-        <w:gridCol w:w="1842"/>
-      </w:tblGrid>
-      <w:tr>
-        <w:trPr>
-          <w:trHeight w:val="255"/>
-          <w:jc w:val="center"/>
-        </w:trPr>
-        <w:tc>
-          <w:tcPr>
-            <w:tcW w:w="1761" w:type="dxa"/>
-            <w:tcBorders>
-              <w:top w:val="single" w:sz="4" w:space="0" w:color="000000"/>
-              <w:left w:val="single" w:sz="4" w:space="0" w:color="000000"/>
-              <w:bottom w:val="single" w:sz="4" w:space="0" w:color="000000"/>
-              <w:right w:val="single" w:sz="4" w:space="0" w:color="000000"/>
-            </w:tcBorders>
-            <w:shd w:val="clear" w:color="auto" w:fill="auto"/>
-          </w:tcPr>
-          <w:p>
-            <w:pPr>
-              <w:rPr>
-                <w:rFonts w:ascii="Arial" w:hAnsi="Arial" w:cs="Arial"/>
-                <w:b/>
-                <w:color w:val="000000"/>
-                <w:sz w:val="20"/>
-                <w:szCs w:val="20"/>
-              </w:rPr>
-            </w:pPr>
-            <w:r>
-              <w:rPr>
-                <w:rFonts w:ascii="Arial" w:hAnsi="Arial" w:cs="Arial"/>
-                <w:b/>
-                <w:color w:val="000000"/>
-                <w:sz w:val="20"/>
-                <w:szCs w:val="20"/>
-              </w:rPr>
-              <w:t>District/Region</w:t>
-            </w:r>
-          </w:p>
-        </w:tc>
-        <w:tc>
-          <w:tcPr>
-            <w:tcW w:w="1589" w:type="dxa"/>
-            <w:tcBorders>
-              <w:top w:val="single" w:sz="4" w:space="0" w:color="000000"/>
-              <w:left w:val="single" w:sz="4" w:space="0" w:color="000000"/>
-              <w:bottom w:val="single" w:sz="4" w:space="0" w:color="000000"/>
-              <w:right w:val="single" w:sz="4" w:space="0" w:color="000000"/>
-            </w:tcBorders>
-            <w:shd w:val="clear" w:color="auto" w:fill="auto"/>
-            <w:vAlign w:val="bottom"/>
-          </w:tcPr>
-          <w:p>
-            <w:pPr>
-              <w:rPr>
-                <w:rFonts w:ascii="Arial" w:hAnsi="Arial" w:cs="Arial"/>
-                <w:b/>
-                <w:color w:val="000000"/>
-                <w:sz w:val="20"/>
-                <w:szCs w:val="20"/>
-              </w:rPr>
-            </w:pPr>
-            <w:r>
-              <w:rPr>
-                <w:rFonts w:ascii="Arial" w:hAnsi="Arial" w:cs="Arial"/>
-                <w:b/>
-                <w:color w:val="000000"/>
-                <w:sz w:val="20"/>
-                <w:szCs w:val="20"/>
-              </w:rPr>
-              <w:t>Site Number</w:t>
-            </w:r>
-          </w:p>
-        </w:tc>
-        <w:tc>
-          <w:tcPr>
-            <w:tcW w:w="2586" w:type="dxa"/>
-            <w:tcBorders>
-              <w:top w:val="single" w:sz="4" w:space="0" w:color="000000"/>
-              <w:left w:val="single" w:sz="4" w:space="0" w:color="000000"/>
-              <w:bottom w:val="single" w:sz="4" w:space="0" w:color="000000"/>
-              <w:right w:val="single" w:sz="4" w:space="0" w:color="000000"/>
-            </w:tcBorders>
-            <w:shd w:val="clear" w:color="auto" w:fill="auto"/>
-            <w:vAlign w:val="bottom"/>
-          </w:tcPr>
-          <w:p>
-            <w:pPr>
-              <w:rPr>
-                <w:rFonts w:ascii="Arial" w:hAnsi="Arial" w:cs="Arial"/>
-                <w:b/>
-                <w:color w:val="000000"/>
-                <w:sz w:val="20"/>
-                <w:szCs w:val="20"/>
-              </w:rPr>
-            </w:pPr>
-            <w:r>
-              <w:rPr>
-                <w:rFonts w:ascii="Arial" w:hAnsi="Arial" w:cs="Arial"/>
-                <w:b/>
-                <w:color w:val="000000"/>
-                <w:sz w:val="20"/>
-                <w:szCs w:val="20"/>
-              </w:rPr>
-              <w:t>Coordinates</w:t>
-            </w:r>
-          </w:p>
-        </w:tc>
-        <w:tc>
-          <w:tcPr>
-            <w:tcW w:w="1662" w:type="dxa"/>
-            <w:tcBorders>
-              <w:top w:val="single" w:sz="4" w:space="0" w:color="000000"/>
-              <w:left w:val="single" w:sz="4" w:space="0" w:color="000000"/>
-              <w:bottom w:val="single" w:sz="4" w:space="0" w:color="000000"/>
-              <w:right w:val="single" w:sz="4" w:space="0" w:color="000000"/>
-            </w:tcBorders>
-            <w:shd w:val="clear" w:color="auto" w:fill="auto"/>
-          </w:tcPr>
-          <w:p>
-            <w:pPr>
-              <w:rPr>
-                <w:rFonts w:ascii="Arial" w:hAnsi="Arial" w:cs="Arial"/>
-                <w:b/>
-                <w:color w:val="000000"/>
-                <w:sz w:val="20"/>
-                <w:szCs w:val="20"/>
-              </w:rPr>
-            </w:pPr>
-            <w:r>
-              <w:rPr>
-                <w:rFonts w:ascii="Arial" w:hAnsi="Arial" w:cs="Arial"/>
-                <w:b/>
-                <w:color w:val="000000"/>
-                <w:sz w:val="20"/>
-                <w:szCs w:val="20"/>
-              </w:rPr>
-              <w:t>Tenure</w:t>
-            </w:r>
-          </w:p>
-        </w:tc>
-        <w:tc>
-          <w:tcPr>
-            <w:tcW w:w="1844" w:type="dxa"/>
-            <w:tcBorders>
-              <w:top w:val="single" w:sz="4" w:space="0" w:color="000000"/>
-              <w:left w:val="single" w:sz="4" w:space="0" w:color="000000"/>
-              <w:bottom w:val="single" w:sz="4" w:space="0" w:color="000000"/>
-              <w:right w:val="single" w:sz="4" w:space="0" w:color="000000"/>
-            </w:tcBorders>
-            <w:shd w:val="clear" w:color="auto" w:fill="auto"/>
-          </w:tcPr>
-          <w:p>
-            <w:pPr>
-              <w:rPr>
-                <w:rFonts w:ascii="Arial" w:hAnsi="Arial" w:cs="Arial"/>
-                <w:b/>
-                <w:color w:val="000000"/>
-                <w:sz w:val="20"/>
-                <w:szCs w:val="20"/>
-              </w:rPr>
-            </w:pPr>
-            <w:r>
-              <w:rPr>
-                <w:rFonts w:ascii="Arial" w:hAnsi="Arial" w:cs="Arial"/>
-                <w:b/>
-                <w:color w:val="000000"/>
-                <w:sz w:val="20"/>
-                <w:szCs w:val="20"/>
-              </w:rPr>
-              <w:t>Apiary Zone</w:t>
-            </w:r>
-          </w:p>
-        </w:tc>
-      </w:tr>
-      <w:tr>
-        <w:trPr>
-          <w:trHeight w:val="255"/>
-          <w:jc w:val="center"/>
-        </w:trPr>
-        <w:tc>
-          <w:tcPr>
-            <w:tcW w:w="9442" w:type="dxa"/>
-            <w:gridSpan w:val="5"/>
-            <w:tcBorders>
-              <w:top w:val="single" w:sz="4" w:space="0" w:color="000000"/>
-              <w:left w:val="single" w:sz="4" w:space="0" w:color="000000"/>
-              <w:bottom w:val="single" w:sz="4" w:space="0" w:color="000000"/>
-              <w:right w:val="single" w:sz="4" w:space="0" w:color="000000"/>
-            </w:tcBorders>
-            <w:shd w:val="clear" w:color="auto" w:fill="auto"/>
-          </w:tcPr>
-          <w:p>
-            <w:pPr>
-              <w:rPr>
-                <w:rFonts w:ascii="Arial" w:hAnsi="Arial" w:cs="Arial"/>
-                <w:color w:val="000000"/>
-                <w:sz w:val="20"/>
-                <w:szCs w:val="20"/>
-              </w:rPr>
-            </w:pPr>
-            <w:r>
-              <w:rPr>
-                <w:rFonts w:ascii="Arial" w:hAnsi="Arial" w:cs="Arial"/>
-                <w:color w:val="000000"/>
-                <w:sz w:val="20"/>
-                <w:szCs w:val="20"/>
-              </w:rPr>
-              <w:t xml:space="preserve">{%tr for site in </w:t>
-            </w:r>
-            <w:proofErr w:type="spellStart"/>
-            <w:r>
-              <w:rPr>
-                <w:rFonts w:ascii="Arial" w:hAnsi="Arial" w:cs="Arial"/>
-                <w:color w:val="000000"/>
-                <w:sz w:val="20"/>
-                <w:szCs w:val="20"/>
-              </w:rPr>
-              <w:t>apiary_sites</w:t>
-            </w:r>
-            <w:proofErr w:type="spellEnd"/>
-            <w:r>
-              <w:rPr>
-                <w:rFonts w:ascii="Arial" w:hAnsi="Arial" w:cs="Arial"/>
-                <w:color w:val="000000"/>
-                <w:sz w:val="20"/>
-                <w:szCs w:val="20"/>
-              </w:rPr>
-              <w:t xml:space="preserve"> %}</w:t>
-            </w:r>
-          </w:p>
-        </w:tc>
-      </w:tr>
-      <w:tr>
-        <w:trPr>
-          <w:trHeight w:val="255"/>
-          <w:jc w:val="center"/>
-        </w:trPr>
-        <w:tc>
-          <w:tcPr>
-            <w:tcW w:w="1761" w:type="dxa"/>
-            <w:tcBorders>
-              <w:top w:val="single" w:sz="4" w:space="0" w:color="000000"/>
-              <w:left w:val="single" w:sz="4" w:space="0" w:color="000000"/>
-              <w:bottom w:val="single" w:sz="4" w:space="0" w:color="000000"/>
-              <w:right w:val="single" w:sz="4" w:space="0" w:color="000000"/>
-            </w:tcBorders>
-            <w:shd w:val="clear" w:color="auto" w:fill="auto"/>
-          </w:tcPr>
-          <w:p>
-            <w:pPr>
-              <w:rPr>
-                <w:rFonts w:ascii="Arial" w:hAnsi="Arial" w:cs="Arial"/>
-                <w:color w:val="000000"/>
-                <w:sz w:val="20"/>
-                <w:szCs w:val="20"/>
-              </w:rPr>
-            </w:pPr>
-            <w:proofErr w:type="gramStart"/>
-            <w:r>
-              <w:rPr>
-                <w:rFonts w:ascii="Arial" w:hAnsi="Arial" w:cs="Arial"/>
-                <w:color w:val="000000"/>
-                <w:sz w:val="20"/>
-                <w:szCs w:val="20"/>
-              </w:rPr>
-              <w:t xml:space="preserve">{{ </w:t>
-            </w:r>
-            <w:proofErr w:type="spellStart"/>
-            <w:r>
-              <w:rPr>
-                <w:rFonts w:ascii="Arial" w:hAnsi="Arial" w:cs="Arial"/>
-                <w:color w:val="000000"/>
-                <w:sz w:val="20"/>
-                <w:szCs w:val="20"/>
-              </w:rPr>
-              <w:t>site</w:t>
-            </w:r>
-            <w:proofErr w:type="gramEnd"/>
-            <w:r>
-              <w:rPr>
-                <w:rFonts w:ascii="Arial" w:hAnsi="Arial" w:cs="Arial"/>
-                <w:color w:val="000000"/>
-                <w:sz w:val="20"/>
-                <w:szCs w:val="20"/>
-              </w:rPr>
-              <w:t>.region_district</w:t>
-            </w:r>
-            <w:proofErr w:type="spellEnd"/>
-            <w:r>
-              <w:rPr>
-                <w:rFonts w:ascii="Arial" w:hAnsi="Arial" w:cs="Arial"/>
-                <w:color w:val="000000"/>
-                <w:sz w:val="20"/>
-                <w:szCs w:val="20"/>
-              </w:rPr>
-              <w:t xml:space="preserve"> }}</w:t>
-            </w:r>
-          </w:p>
-        </w:tc>
-        <w:tc>
-          <w:tcPr>
-            <w:tcW w:w="1589" w:type="dxa"/>
-            <w:tcBorders>
-              <w:top w:val="single" w:sz="4" w:space="0" w:color="000000"/>
-              <w:left w:val="single" w:sz="4" w:space="0" w:color="000000"/>
-              <w:bottom w:val="single" w:sz="4" w:space="0" w:color="000000"/>
-              <w:right w:val="single" w:sz="4" w:space="0" w:color="000000"/>
-            </w:tcBorders>
-            <w:shd w:val="clear" w:color="auto" w:fill="auto"/>
-          </w:tcPr>
-          <w:p>
-            <w:pPr>
-              <w:rPr>
-                <w:rFonts w:ascii="Arial" w:hAnsi="Arial" w:cs="Arial"/>
-                <w:color w:val="000000"/>
-                <w:sz w:val="20"/>
-                <w:szCs w:val="20"/>
-              </w:rPr>
-            </w:pPr>
-            <w:proofErr w:type="gramStart"/>
-            <w:r>
-              <w:rPr>
-                <w:rFonts w:ascii="Arial" w:hAnsi="Arial" w:cs="Arial"/>
-                <w:color w:val="000000"/>
-                <w:sz w:val="20"/>
-                <w:szCs w:val="20"/>
-              </w:rPr>
-              <w:t>{{ site.id</w:t>
-            </w:r>
-            <w:proofErr w:type="gramEnd"/>
-            <w:r>
-              <w:rPr>
-                <w:rFonts w:ascii="Arial" w:hAnsi="Arial" w:cs="Arial"/>
-                <w:color w:val="000000"/>
-                <w:sz w:val="20"/>
-                <w:szCs w:val="20"/>
-              </w:rPr>
-              <w:t xml:space="preserve"> }}</w:t>
-            </w:r>
-          </w:p>
-        </w:tc>
-        <w:tc>
-          <w:tcPr>
-            <w:tcW w:w="2586" w:type="dxa"/>
-            <w:tcBorders>
-              <w:top w:val="single" w:sz="4" w:space="0" w:color="000000"/>
-              <w:left w:val="single" w:sz="4" w:space="0" w:color="000000"/>
-              <w:bottom w:val="single" w:sz="4" w:space="0" w:color="000000"/>
-              <w:right w:val="single" w:sz="4" w:space="0" w:color="000000"/>
-            </w:tcBorders>
-            <w:shd w:val="clear" w:color="auto" w:fill="auto"/>
-          </w:tcPr>
-          <w:p>
-            <w:bookmarkStart w:id="2" w:name="__DdeLink__102_353138028"/>
-            <w:proofErr w:type="gramStart"/>
-            <w:r>
-              <w:rPr>
-                <w:rFonts w:ascii="Arial" w:hAnsi="Arial" w:cs="Arial"/>
-                <w:color w:val="000000"/>
-                <w:sz w:val="20"/>
-                <w:szCs w:val="20"/>
-              </w:rPr>
-              <w:t xml:space="preserve">{{ </w:t>
-            </w:r>
-            <w:proofErr w:type="spellStart"/>
-            <w:r>
-              <w:rPr>
-                <w:rFonts w:ascii="Arial" w:hAnsi="Arial" w:cs="Arial"/>
-                <w:color w:val="000000"/>
-                <w:sz w:val="20"/>
-                <w:szCs w:val="20"/>
-              </w:rPr>
-              <w:t>site.coords.lng</w:t>
-            </w:r>
-            <w:proofErr w:type="spellEnd"/>
-            <w:proofErr w:type="gramEnd"/>
-            <w:r>
-              <w:rPr>
-                <w:rFonts w:ascii="Arial" w:hAnsi="Arial" w:cs="Arial"/>
-                <w:color w:val="000000"/>
-                <w:sz w:val="20"/>
-                <w:szCs w:val="20"/>
-              </w:rPr>
-              <w:t xml:space="preserve"> }}</w:t>
-            </w:r>
-            <w:bookmarkEnd w:id="2"/>
-            <w:r>
-              <w:rPr>
-                <w:rFonts w:ascii="Arial" w:hAnsi="Arial" w:cs="Arial"/>
-                <w:color w:val="000000"/>
-                <w:sz w:val="20"/>
-                <w:szCs w:val="20"/>
-              </w:rPr>
-              <w:t>,</w:t>
-            </w:r>
-          </w:p>
-          <w:p>
-            <w:proofErr w:type="gramStart"/>
-            <w:r>
-              <w:rPr>
-                <w:rFonts w:ascii="Arial" w:hAnsi="Arial" w:cs="Arial"/>
-                <w:color w:val="000000"/>
-                <w:sz w:val="20"/>
-                <w:szCs w:val="20"/>
-              </w:rPr>
-              <w:t xml:space="preserve">{{ </w:t>
-            </w:r>
-            <w:proofErr w:type="spellStart"/>
-            <w:r>
-              <w:rPr>
-                <w:rFonts w:ascii="Arial" w:hAnsi="Arial" w:cs="Arial"/>
-                <w:color w:val="000000"/>
-                <w:sz w:val="20"/>
-                <w:szCs w:val="20"/>
-              </w:rPr>
-              <w:t>site.coords.lat</w:t>
-            </w:r>
-            <w:proofErr w:type="spellEnd"/>
-            <w:proofErr w:type="gramEnd"/>
-            <w:r>
-              <w:rPr>
-                <w:rFonts w:ascii="Arial" w:hAnsi="Arial" w:cs="Arial"/>
-                <w:color w:val="000000"/>
-                <w:sz w:val="20"/>
-                <w:szCs w:val="20"/>
-              </w:rPr>
-              <w:t xml:space="preserve"> }}</w:t>
-            </w:r>
-          </w:p>
-        </w:tc>
-        <w:tc>
-          <w:tcPr>
-            <w:tcW w:w="1662" w:type="dxa"/>
-            <w:tcBorders>
-              <w:top w:val="single" w:sz="4" w:space="0" w:color="000000"/>
-              <w:left w:val="single" w:sz="4" w:space="0" w:color="000000"/>
-              <w:bottom w:val="single" w:sz="4" w:space="0" w:color="000000"/>
-              <w:right w:val="single" w:sz="4" w:space="0" w:color="000000"/>
-            </w:tcBorders>
-            <w:shd w:val="clear" w:color="auto" w:fill="auto"/>
-          </w:tcPr>
-          <w:p>
-            <w:pPr>
-              <w:rPr>
-                <w:rFonts w:ascii="Arial" w:hAnsi="Arial" w:cs="Arial"/>
-                <w:color w:val="000000"/>
-                <w:sz w:val="20"/>
-                <w:szCs w:val="20"/>
-              </w:rPr>
-            </w:pPr>
-            <w:proofErr w:type="gramStart"/>
-            <w:r>
-              <w:rPr>
-                <w:rFonts w:ascii="Arial" w:hAnsi="Arial" w:cs="Arial"/>
-                <w:color w:val="000000"/>
-                <w:sz w:val="20"/>
-                <w:szCs w:val="20"/>
-              </w:rPr>
-              <w:t xml:space="preserve">{{ </w:t>
-            </w:r>
-            <w:proofErr w:type="spellStart"/>
-            <w:r>
-              <w:rPr>
-                <w:rFonts w:ascii="Arial" w:hAnsi="Arial" w:cs="Arial"/>
-                <w:color w:val="000000"/>
-                <w:sz w:val="20"/>
-                <w:szCs w:val="20"/>
-              </w:rPr>
-              <w:t>site</w:t>
-            </w:r>
-            <w:proofErr w:type="gramEnd"/>
-            <w:r>
-              <w:rPr>
-                <w:rFonts w:ascii="Arial" w:hAnsi="Arial" w:cs="Arial"/>
-                <w:color w:val="000000"/>
-                <w:sz w:val="20"/>
-                <w:szCs w:val="20"/>
-              </w:rPr>
-              <w:t>.tenure</w:t>
-            </w:r>
-            <w:proofErr w:type="spellEnd"/>
-            <w:r>
-              <w:rPr>
-                <w:rFonts w:ascii="Arial" w:hAnsi="Arial" w:cs="Arial"/>
-                <w:color w:val="000000"/>
-                <w:sz w:val="20"/>
-                <w:szCs w:val="20"/>
-              </w:rPr>
-              <w:t xml:space="preserve"> }}</w:t>
-            </w:r>
-          </w:p>
-        </w:tc>
-        <w:tc>
-          <w:tcPr>
-            <w:tcW w:w="1844" w:type="dxa"/>
-            <w:tcBorders>
-              <w:top w:val="single" w:sz="4" w:space="0" w:color="000000"/>
-              <w:left w:val="single" w:sz="4" w:space="0" w:color="000000"/>
-              <w:bottom w:val="single" w:sz="4" w:space="0" w:color="000000"/>
-              <w:right w:val="single" w:sz="4" w:space="0" w:color="000000"/>
-            </w:tcBorders>
-            <w:shd w:val="clear" w:color="auto" w:fill="auto"/>
-          </w:tcPr>
-          <w:p>
-            <w:proofErr w:type="gramStart"/>
-            <w:r>
-              <w:rPr>
-                <w:rFonts w:ascii="Arial" w:hAnsi="Arial" w:cs="Arial"/>
-                <w:color w:val="000000"/>
-                <w:sz w:val="20"/>
-                <w:szCs w:val="20"/>
-              </w:rPr>
-              <w:t xml:space="preserve">{{ </w:t>
-            </w:r>
-            <w:proofErr w:type="spellStart"/>
-            <w:r>
-              <w:rPr>
-                <w:rFonts w:ascii="Arial" w:hAnsi="Arial" w:cs="Arial"/>
-                <w:color w:val="000000"/>
-                <w:sz w:val="20"/>
-                <w:szCs w:val="20"/>
-              </w:rPr>
-              <w:t>site</w:t>
-            </w:r>
-            <w:proofErr w:type="gramEnd"/>
-            <w:r>
-              <w:rPr>
-                <w:rFonts w:ascii="Arial" w:hAnsi="Arial" w:cs="Arial"/>
-                <w:color w:val="000000"/>
-                <w:sz w:val="20"/>
-                <w:szCs w:val="20"/>
-              </w:rPr>
-              <w:t>.site_category</w:t>
-            </w:r>
-            <w:proofErr w:type="spellEnd"/>
-            <w:r>
-              <w:rPr>
-                <w:rFonts w:ascii="Arial" w:hAnsi="Arial" w:cs="Arial"/>
-                <w:color w:val="000000"/>
-                <w:sz w:val="20"/>
-                <w:szCs w:val="20"/>
-              </w:rPr>
-              <w:t xml:space="preserve"> }}</w:t>
-            </w:r>
-          </w:p>
-        </w:tc>
-      </w:tr>
-      <w:tr>
-        <w:trPr>
-          <w:trHeight w:val="255"/>
-          <w:jc w:val="center"/>
-        </w:trPr>
-        <w:tc>
-          <w:tcPr>
-            <w:tcW w:w="9442" w:type="dxa"/>
-            <w:gridSpan w:val="5"/>
-            <w:tcBorders>
-              <w:top w:val="single" w:sz="4" w:space="0" w:color="000000"/>
-              <w:left w:val="single" w:sz="4" w:space="0" w:color="000000"/>
-              <w:bottom w:val="single" w:sz="4" w:space="0" w:color="000000"/>
-              <w:right w:val="single" w:sz="4" w:space="0" w:color="000000"/>
-            </w:tcBorders>
-            <w:shd w:val="clear" w:color="auto" w:fill="auto"/>
-          </w:tcPr>
-          <w:p>
-            <w:pPr>
-              <w:rPr>
-                <w:rFonts w:ascii="Arial" w:hAnsi="Arial" w:cs="Arial"/>
-                <w:color w:val="000000"/>
-                <w:sz w:val="20"/>
-                <w:szCs w:val="20"/>
-              </w:rPr>
-            </w:pPr>
-            <w:r>
-              <w:rPr>
-                <w:rFonts w:ascii="Arial" w:hAnsi="Arial" w:cs="Arial"/>
-                <w:color w:val="000000"/>
-                <w:sz w:val="20"/>
-                <w:szCs w:val="20"/>
-              </w:rPr>
-              <w:t xml:space="preserve">{%tr </w:t>
-            </w:r>
-            <w:proofErr w:type="spellStart"/>
-            <w:r>
-              <w:rPr>
-                <w:rFonts w:ascii="Arial" w:hAnsi="Arial" w:cs="Arial"/>
-                <w:color w:val="000000"/>
-                <w:sz w:val="20"/>
-                <w:szCs w:val="20"/>
-              </w:rPr>
-              <w:t>endfor</w:t>
-            </w:r>
-            <w:proofErr w:type="spellEnd"/>
-            <w:r>
-              <w:rPr>
-                <w:rFonts w:ascii="Arial" w:hAnsi="Arial" w:cs="Arial"/>
-                <w:color w:val="000000"/>
-                <w:sz w:val="20"/>
-                <w:szCs w:val="20"/>
-              </w:rPr>
-              <w:t xml:space="preserve"> %}</w:t>
-            </w:r>
-          </w:p>
-        </w:tc>
-      </w:tr>
-    </w:tbl>
-    <w:p>
-      <w:pPr>
-        <w:jc w:val="center"/>
-      </w:pPr>
-    </w:p>
-    <w:p>
-      <w:pPr>
-        <w:jc w:val="center"/>
-      </w:pPr>
-    </w:p>
-    <w:p/>
-    <w:p>
-      <w:pPr>
-        <w:jc w:val="center"/>
-      </w:pPr>
-      <w:r>
-        <w:rPr>
-          <w:rFonts w:ascii="Arial" w:hAnsi="Arial" w:cs="Arial"/>
-          <w:b/>
-          <w:bCs/>
-          <w:sz w:val="20"/>
-          <w:szCs w:val="20"/>
-        </w:rPr>
-        <w:t>SCHEDULE 2</w:t>
-      </w:r>
-    </w:p>
-    <w:p>
-      <w:pPr>
-        <w:jc w:val="center"/>
-      </w:pPr>
-      <w:r>
-        <w:rPr>
-          <w:rFonts w:ascii="Arial" w:hAnsi="Arial" w:cs="Arial"/>
-          <w:b/>
-          <w:bCs/>
-          <w:sz w:val="20"/>
-          <w:szCs w:val="20"/>
-        </w:rPr>
-        <w:t>Apiary Sites Conditions</w:t>
-      </w:r>
-    </w:p>
-    <w:p>
-      <w:pPr>
-        <w:rPr>
-          <w:rFonts w:ascii="Arial" w:hAnsi="Arial" w:cs="Arial"/>
-          <w:sz w:val="20"/>
-          <w:szCs w:val="20"/>
-        </w:rPr>
-      </w:pPr>
-    </w:p>
-    <w:p>
-      <w:r>
-        <w:rPr>
-          <w:rFonts w:ascii="Arial" w:hAnsi="Arial" w:cs="Arial"/>
-          <w:sz w:val="20"/>
-          <w:szCs w:val="20"/>
-        </w:rPr>
-        <w:t>{% for item in requirements %}</w:t>
-      </w:r>
-    </w:p>
-    <w:p>
-      <w:proofErr w:type="gramStart"/>
-      <w:r>
-        <w:rPr>
-          <w:rFonts w:ascii="Arial" w:hAnsi="Arial" w:cs="Arial"/>
-          <w:sz w:val="20"/>
-          <w:szCs w:val="20"/>
-        </w:rPr>
-        <w:t xml:space="preserve">{{ </w:t>
-      </w:r>
-      <w:proofErr w:type="spellStart"/>
-      <w:r>
-        <w:rPr>
-          <w:rFonts w:ascii="Arial" w:hAnsi="Arial" w:cs="Arial"/>
-          <w:sz w:val="20"/>
-          <w:szCs w:val="20"/>
-        </w:rPr>
-        <w:t>item</w:t>
-      </w:r>
-      <w:proofErr w:type="gramEnd"/>
-      <w:r>
-        <w:rPr>
-          <w:rFonts w:ascii="Arial" w:hAnsi="Arial" w:cs="Arial"/>
-          <w:sz w:val="20"/>
-          <w:szCs w:val="20"/>
-        </w:rPr>
-        <w:t>.text</w:t>
-      </w:r>
-      <w:proofErr w:type="spellEnd"/>
-      <w:r>
-        <w:rPr>
-          <w:rFonts w:ascii="Arial" w:hAnsi="Arial" w:cs="Arial"/>
-          <w:sz w:val="20"/>
-          <w:szCs w:val="20"/>
-        </w:rPr>
-        <w:t xml:space="preserve"> }}</w:t>
-      </w:r>
-    </w:p>
-    <w:p>
-      <w:r>
-        <w:rPr>
-          <w:rFonts w:ascii="Arial" w:hAnsi="Arial" w:cs="Arial"/>
-          <w:sz w:val="20"/>
-          <w:szCs w:val="20"/>
-        </w:rPr>
-        <w:t xml:space="preserve">{% </w:t>
-      </w:r>
-      <w:proofErr w:type="spellStart"/>
-      <w:r>
-        <w:rPr>
-          <w:rFonts w:ascii="Arial" w:hAnsi="Arial" w:cs="Arial"/>
-          <w:sz w:val="20"/>
-          <w:szCs w:val="20"/>
-        </w:rPr>
-        <w:t>endfor</w:t>
-      </w:r>
-      <w:proofErr w:type="spellEnd"/>
-      <w:r>
-        <w:rPr>
-          <w:rFonts w:ascii="Arial" w:hAnsi="Arial" w:cs="Arial"/>
-          <w:sz w:val="20"/>
-          <w:szCs w:val="20"/>
-        </w:rPr>
-        <w:t xml:space="preserve"> %}</w:t>
-      </w:r>
-    </w:p>
-    <w:p>
-      <w:pPr>
-        <w:sectPr>
-          <w:type w:val="continuous"/>
-          <w:pgSz w:w="11906" w:h="16838"/>
-          <w:pgMar w:top="851" w:right="1191" w:bottom="766" w:left="1191" w:header="0" w:footer="709" w:gutter="0"/>
-          <w:cols w:space="720"/>
-          <w:formProt w:val="0"/>
-          <w:docGrid w:linePitch="326"/>
-        </w:sectPr>
-      </w:pPr>
-    </w:p>
-    <w:p/>
-    <w:p>
-      <w:pPr>
-        <w:sectPr>
-          <w:type w:val="continuous"/>
-          <w:pgSz w:w="11906" w:h="16838"/>
-          <w:pgMar w:top="851" w:right="1191" w:bottom="766" w:left="1191" w:header="0" w:footer="709" w:gutter="0"/>
-          <w:cols w:space="720"/>
-          <w:formProt w:val="0"/>
-          <w:docGrid w:linePitch="326"/>
-        </w:sectPr>
-      </w:pPr>
-    </w:p>
-    <w:p/>
-    <w:p>
-      <w:pPr>
-        <w:sectPr>
-          <w:type w:val="continuous"/>
-          <w:pgSz w:w="11906" w:h="16838"/>
-          <w:pgMar w:top="851" w:right="1191" w:bottom="766" w:left="1191" w:header="0" w:footer="709" w:gutter="0"/>
-          <w:cols w:space="720"/>
-          <w:formProt w:val="0"/>
-          <w:docGrid w:linePitch="326"/>
-        </w:sectPr>
-      </w:pPr>
-    </w:p>
-    <w:p/>
-    <w:p>
-      <w:pPr>
-        <w:sectPr>
-          <w:type w:val="continuous"/>
-          <w:pgSz w:w="11906" w:h="16838"/>
-          <w:pgMar w:top="851" w:right="1191" w:bottom="766" w:left="1191" w:header="0" w:footer="709" w:gutter="0"/>
-          <w:cols w:space="720"/>
-          <w:formProt w:val="0"/>
-          <w:docGrid w:linePitch="326"/>
-        </w:sectPr>
-      </w:pPr>
-    </w:p>
-    <w:p/>
+    </w:p>
     <w:sectPr>
       <w:type w:val="continuous"/>
       <w:pgSz w:w="11906" w:h="16838"/>
@@ -3541,6 +2439,24 @@
 </file>
 
 <file path=customXml/item1.xml><?xml version="1.0" encoding="utf-8"?>
+<p:properties xmlns:p="http://schemas.microsoft.com/office/2006/metadata/properties" xmlns:xsi="http://www.w3.org/2001/XMLSchema-instance">
+  <documentManagement>
+    <Templates xmlns="82c0860a-0083-47e5-9319-bc0099c3c4e7">Licences</Templates>
+    <Licence_x0020_Letters xmlns="82c0860a-0083-47e5-9319-bc0099c3c4e7">None</Licence_x0020_Letters>
+    <DocFolderName xmlns="d467df18-bcc8-4e2d-ae4c-a02377bc1741" xsi:nil="true"/>
+  </documentManagement>
+</p:properties>
+</file>
+
+<file path=customXml/item2.xml><?xml version="1.0" encoding="utf-8"?>
+<b:Sources xmlns:b="http://schemas.openxmlformats.org/officeDocument/2006/bibliography" xmlns="http://schemas.openxmlformats.org/officeDocument/2006/bibliography" SelectedStyle="\APASixthEditionOfficeOnline.xsl" StyleName="APA" Version="6"/>
+</file>
+
+<file path=customXml/item3.xml><?xml version="1.0" encoding="utf-8"?>
+<LongProperties xmlns="http://schemas.microsoft.com/office/2006/metadata/longProperties"/>
+</file>
+
+<file path=customXml/item4.xml><?xml version="1.0" encoding="utf-8"?>
 <ct:contentTypeSchema xmlns:ct="http://schemas.microsoft.com/office/2006/metadata/contentType" xmlns:ma="http://schemas.microsoft.com/office/2006/metadata/properties/metaAttributes" ct:_="" ma:_="" ma:contentTypeName="Document" ma:contentTypeID="0x010100DDE83369A4716945AA6AAFE2A7D13920" ma:contentTypeVersion="2" ma:contentTypeDescription="Create a new document." ma:contentTypeScope="" ma:versionID="e7f585b85ca7932c58ba99e12d49365d">
   <xsd:schema xmlns:xsd="http://www.w3.org/2001/XMLSchema" xmlns:p="http://schemas.microsoft.com/office/2006/metadata/properties" xmlns:ns2="d467df18-bcc8-4e2d-ae4c-a02377bc1741" xmlns:ns3="82c0860a-0083-47e5-9319-bc0099c3c4e7" targetNamespace="http://schemas.microsoft.com/office/2006/metadata/properties" ma:root="true" ma:fieldsID="a50cae9f65cbcd1d8fad25d427e84407" ns2:_="" ns3:_="">
     <xsd:import namespace="d467df18-bcc8-4e2d-ae4c-a02377bc1741"/>
@@ -3629,24 +2545,6 @@
 </ct:contentTypeSchema>
 </file>
 
-<file path=customXml/item2.xml><?xml version="1.0" encoding="utf-8"?>
-<LongProperties xmlns="http://schemas.microsoft.com/office/2006/metadata/longProperties"/>
-</file>
-
-<file path=customXml/item3.xml><?xml version="1.0" encoding="utf-8"?>
-<b:Sources xmlns:b="http://schemas.openxmlformats.org/officeDocument/2006/bibliography" xmlns="http://schemas.openxmlformats.org/officeDocument/2006/bibliography" SelectedStyle="\APASixthEditionOfficeOnline.xsl" StyleName="APA" Version="6"/>
-</file>
-
-<file path=customXml/item4.xml><?xml version="1.0" encoding="utf-8"?>
-<p:properties xmlns:p="http://schemas.microsoft.com/office/2006/metadata/properties" xmlns:xsi="http://www.w3.org/2001/XMLSchema-instance">
-  <documentManagement>
-    <Templates xmlns="82c0860a-0083-47e5-9319-bc0099c3c4e7">Licences</Templates>
-    <Licence_x0020_Letters xmlns="82c0860a-0083-47e5-9319-bc0099c3c4e7">None</Licence_x0020_Letters>
-    <DocFolderName xmlns="d467df18-bcc8-4e2d-ae4c-a02377bc1741" xsi:nil="true"/>
-  </documentManagement>
-</p:properties>
-</file>
-
 <file path=customXml/item5.xml><?xml version="1.0" encoding="utf-8"?>
 <?mso-contentType ?>
 <FormTemplates xmlns="http://schemas.microsoft.com/sharepoint/v3/contenttype/forms">
@@ -3657,6 +2555,32 @@
 </file>
 
 <file path=customXml/itemProps1.xml><?xml version="1.0" encoding="utf-8"?>
+<ds:datastoreItem xmlns:ds="http://schemas.openxmlformats.org/officeDocument/2006/customXml" ds:itemID="{8BFF7BD0-9EB8-4FE2-B615-B13D29E7F68F}">
+  <ds:schemaRefs>
+    <ds:schemaRef ds:uri="http://schemas.microsoft.com/office/2006/metadata/properties"/>
+    <ds:schemaRef ds:uri="82c0860a-0083-47e5-9319-bc0099c3c4e7"/>
+    <ds:schemaRef ds:uri="d467df18-bcc8-4e2d-ae4c-a02377bc1741"/>
+  </ds:schemaRefs>
+</ds:datastoreItem>
+</file>
+
+<file path=customXml/itemProps2.xml><?xml version="1.0" encoding="utf-8"?>
+<ds:datastoreItem xmlns:ds="http://schemas.openxmlformats.org/officeDocument/2006/customXml" ds:itemID="{101C6773-2C27-417F-AF61-30F048C4C369}">
+  <ds:schemaRefs>
+    <ds:schemaRef ds:uri="http://schemas.openxmlformats.org/officeDocument/2006/bibliography"/>
+  </ds:schemaRefs>
+</ds:datastoreItem>
+</file>
+
+<file path=customXml/itemProps3.xml><?xml version="1.0" encoding="utf-8"?>
+<ds:datastoreItem xmlns:ds="http://schemas.openxmlformats.org/officeDocument/2006/customXml" ds:itemID="{594B0E27-5C86-4DA2-AD2C-7E237F671BCA}">
+  <ds:schemaRefs>
+    <ds:schemaRef ds:uri="http://schemas.microsoft.com/office/2006/metadata/longProperties"/>
+  </ds:schemaRefs>
+</ds:datastoreItem>
+</file>
+
+<file path=customXml/itemProps4.xml><?xml version="1.0" encoding="utf-8"?>
 <ds:datastoreItem xmlns:ds="http://schemas.openxmlformats.org/officeDocument/2006/customXml" ds:itemID="{588A83AB-F89C-433B-BB01-D0C78830E64D}">
   <ds:schemaRefs>
     <ds:schemaRef ds:uri="http://schemas.microsoft.com/office/2006/metadata/contentType"/>
@@ -3674,32 +2598,6 @@
 </ds:datastoreItem>
 </file>
 
-<file path=customXml/itemProps2.xml><?xml version="1.0" encoding="utf-8"?>
-<ds:datastoreItem xmlns:ds="http://schemas.openxmlformats.org/officeDocument/2006/customXml" ds:itemID="{594B0E27-5C86-4DA2-AD2C-7E237F671BCA}">
-  <ds:schemaRefs>
-    <ds:schemaRef ds:uri="http://schemas.microsoft.com/office/2006/metadata/longProperties"/>
-  </ds:schemaRefs>
-</ds:datastoreItem>
-</file>
-
-<file path=customXml/itemProps3.xml><?xml version="1.0" encoding="utf-8"?>
-<ds:datastoreItem xmlns:ds="http://schemas.openxmlformats.org/officeDocument/2006/customXml" ds:itemID="{101C6773-2C27-417F-AF61-30F048C4C369}">
-  <ds:schemaRefs>
-    <ds:schemaRef ds:uri="http://schemas.openxmlformats.org/officeDocument/2006/bibliography"/>
-  </ds:schemaRefs>
-</ds:datastoreItem>
-</file>
-
-<file path=customXml/itemProps4.xml><?xml version="1.0" encoding="utf-8"?>
-<ds:datastoreItem xmlns:ds="http://schemas.openxmlformats.org/officeDocument/2006/customXml" ds:itemID="{8BFF7BD0-9EB8-4FE2-B615-B13D29E7F68F}">
-  <ds:schemaRefs>
-    <ds:schemaRef ds:uri="http://schemas.microsoft.com/office/2006/metadata/properties"/>
-    <ds:schemaRef ds:uri="82c0860a-0083-47e5-9319-bc0099c3c4e7"/>
-    <ds:schemaRef ds:uri="d467df18-bcc8-4e2d-ae4c-a02377bc1741"/>
-  </ds:schemaRefs>
-</ds:datastoreItem>
-</file>
-
 <file path=customXml/itemProps5.xml><?xml version="1.0" encoding="utf-8"?>
 <ds:datastoreItem xmlns:ds="http://schemas.openxmlformats.org/officeDocument/2006/customXml" ds:itemID="{01521DC1-EBBE-4ABD-A943-A31EBE37AECF}">
   <ds:schemaRefs>

</xml_diff>

<commit_message>
Add document fields, update dashboard
</commit_message>
<xml_diff>
--- a/feewaiver/static/feewaiver/fee_waiver_template.docx
+++ b/feewaiver/static/feewaiver/fee_waiver_template.docx
@@ -127,74 +127,45 @@
           <w:szCs w:val="48"/>
         </w:rPr>
       </w:pPr>
-    </w:p>
-    <w:p>
-      <w:pPr>
-        <w:jc w:val="center"/>
-        <w:rPr>
-          <w:rFonts w:ascii="Arial" w:hAnsi="Arial" w:cs="Arial"/>
-        </w:rPr>
-      </w:pPr>
-    </w:p>
-    <w:p>
-      <w:pPr>
-        <w:jc w:val="both"/>
-        <w:rPr>
-          <w:rFonts w:ascii="Arial" w:hAnsi="Arial" w:cs="Arial"/>
-          <w:sz w:val="22"/>
-          <w:szCs w:val="22"/>
-        </w:rPr>
-      </w:pPr>
       <w:r>
         <w:rPr>
           <w:rFonts w:ascii="Arial" w:hAnsi="Arial" w:cs="Arial"/>
-          <w:sz w:val="22"/>
-          <w:szCs w:val="22"/>
-        </w:rPr>
-        <w:t>The Director General of the Department of Biodiversity, Conservation and Attractions hereby grants an apiary authority in accordance with Part 8A of the Conservation and Land Management Regulations 2002 (CALM Regulations) to:</w:t>
+          <w:i/>
+          <w:sz w:val="48"/>
+          <w:szCs w:val="48"/>
+        </w:rPr>
+        <w:t>{{ proposed_status }}</w:t>
       </w:r>
     </w:p>
     <w:p>
       <w:pPr>
+        <w:jc w:val="center"/>
+        <w:rPr>
+          <w:rFonts w:ascii="Arial" w:hAnsi="Arial" w:cs="Arial"/>
+        </w:rPr>
+      </w:pPr>
+    </w:p>
+    <w:p>
+      <w:pPr>
+        <w:jc w:val="both"/>
         <w:rPr>
           <w:rFonts w:ascii="Arial" w:hAnsi="Arial" w:cs="Arial"/>
           <w:sz w:val="22"/>
           <w:szCs w:val="22"/>
         </w:rPr>
       </w:pPr>
-    </w:p>
-    <w:p>
-      <w:pPr>
+      <w:r>
         <w:rPr>
           <w:rFonts w:ascii="Arial" w:hAnsi="Arial" w:cs="Arial"/>
           <w:sz w:val="22"/>
           <w:szCs w:val="22"/>
         </w:rPr>
-      </w:pPr>
-    </w:p>
-    <w:p>
-      <w:r>
-        <w:rPr>
-          <w:rFonts w:ascii="Arial" w:hAnsi="Arial" w:cs="Arial"/>
-          <w:sz w:val="22"/>
-          <w:szCs w:val="22"/>
-        </w:rPr>
-        <w:t>Authority Holder</w:t>
-      </w:r>
-      <w:r>
-        <w:rPr>
-          <w:rFonts w:ascii="Arial" w:hAnsi="Arial" w:cs="Arial"/>
-          <w:sz w:val="22"/>
-          <w:szCs w:val="22"/>
-        </w:rPr>
-        <w:tab/>
+        <w:t>Dear {{contact_name }},</w:t>
       </w:r>
     </w:p>
     <w:p>
       <w:pPr>
-        <w:tabs>
-          <w:tab w:val="left" w:pos="6555"/>
-        </w:tabs>
+        <w:jc w:val="both"/>
         <w:rPr>
           <w:rFonts w:ascii="Arial" w:hAnsi="Arial" w:cs="Arial"/>
           <w:sz w:val="22"/>
@@ -203,33 +174,21 @@
       </w:pPr>
     </w:p>
     <w:p>
+      <w:pPr>
+        <w:jc w:val="both"/>
+      </w:pPr>
       <w:r>
         <w:rPr>
           <w:rFonts w:ascii="Arial" w:hAnsi="Arial" w:cs="Arial"/>
           <w:sz w:val="22"/>
           <w:szCs w:val="22"/>
         </w:rPr>
-        <w:t>Trading Name</w:t>
-      </w:r>
-      <w:r>
-        <w:rPr>
-          <w:rFonts w:ascii="Arial" w:hAnsi="Arial" w:cs="Arial"/>
-          <w:sz w:val="22"/>
-          <w:szCs w:val="22"/>
-        </w:rPr>
-        <w:tab/>
-      </w:r>
-      <w:r>
-        <w:rPr>
-          <w:rFonts w:ascii="Arial" w:hAnsi="Arial" w:cs="Arial"/>
-          <w:sz w:val="22"/>
-          <w:szCs w:val="22"/>
-        </w:rPr>
-        <w:tab/>
+        <w:t>In response to your request for a fee waiver on behalf of {{ contact_details.organisation }}, the Department of Biodiversity, Conservation and Attractions is pleased to approve:</w:t>
       </w:r>
     </w:p>
     <w:p>
       <w:pPr>
+        <w:jc w:val="both"/>
         <w:rPr>
           <w:rFonts w:ascii="Arial" w:hAnsi="Arial" w:cs="Arial"/>
           <w:sz w:val="22"/>
@@ -239,107 +198,54 @@
     </w:p>
     <w:p>
       <w:pPr>
-        <w:jc w:val="both"/>
+        <w:rPr>
+          <w:rFonts w:ascii="Arial" w:hAnsi="Arial" w:cs="Arial"/>
+          <w:sz w:val="20"/>
+          <w:szCs w:val="20"/>
+        </w:rPr>
       </w:pPr>
       <w:r>
         <w:rPr>
           <w:rFonts w:ascii="Arial" w:hAnsi="Arial" w:cs="Arial"/>
-          <w:sz w:val="22"/>
-          <w:szCs w:val="22"/>
-        </w:rPr>
-        <w:t>Authority Number</w:t>
-      </w:r>
-      <w:r>
-        <w:rPr>
-          <w:rFonts w:ascii="Arial" w:hAnsi="Arial" w:cs="Arial"/>
-          <w:sz w:val="22"/>
-          <w:szCs w:val="22"/>
-        </w:rPr>
-        <w:tab/>
+          <w:sz w:val="20"/>
+          <w:szCs w:val="20"/>
+        </w:rPr>
+        <w:t>{{ lodgement_number }}</w:t>
       </w:r>
     </w:p>
     <w:p>
       <w:pPr>
-        <w:jc w:val="both"/>
-        <w:rPr>
-          <w:rFonts w:ascii="Arial" w:hAnsi="Arial" w:cs="Arial"/>
-          <w:sz w:val="22"/>
-          <w:szCs w:val="22"/>
+        <w:rPr>
+          <w:rFonts w:ascii="Arial" w:hAnsi="Arial" w:cs="Arial"/>
+          <w:sz w:val="20"/>
+          <w:szCs w:val="20"/>
         </w:rPr>
       </w:pPr>
     </w:p>
     <w:p>
       <w:pPr>
-        <w:jc w:val="both"/>
-        <w:rPr>
-          <w:rFonts w:ascii="Arial" w:hAnsi="Arial" w:cs="Arial"/>
-          <w:sz w:val="22"/>
-          <w:szCs w:val="22"/>
-        </w:rPr>
-      </w:pPr>
-    </w:p>
-    <w:p>
-      <w:pPr>
-        <w:jc w:val="both"/>
+        <w:rPr>
+          <w:rFonts w:ascii="Arial" w:hAnsi="Arial" w:cs="Arial"/>
+          <w:sz w:val="20"/>
+          <w:szCs w:val="20"/>
+        </w:rPr>
       </w:pPr>
       <w:r>
         <w:rPr>
           <w:rFonts w:ascii="Arial" w:hAnsi="Arial" w:cs="Arial"/>
-          <w:sz w:val="22"/>
-          <w:szCs w:val="22"/>
-        </w:rPr>
-        <w:t xml:space="preserve">This authority is valid </w:t>
-      </w:r>
-      <w:proofErr w:type="gramStart"/>
-      <w:r>
-        <w:rPr>
-          <w:rFonts w:ascii="Arial" w:hAnsi="Arial" w:cs="Arial"/>
-          <w:sz w:val="22"/>
-          <w:szCs w:val="22"/>
-        </w:rPr>
-        <w:t>from  and</w:t>
-      </w:r>
-      <w:proofErr w:type="gramEnd"/>
-      <w:r>
-        <w:rPr>
-          <w:rFonts w:ascii="Arial" w:hAnsi="Arial" w:cs="Arial"/>
-          <w:sz w:val="22"/>
-          <w:szCs w:val="22"/>
-        </w:rPr>
-        <w:t xml:space="preserve"> expires on</w:t>
-      </w:r>
-      <w:r>
-        <w:rPr>
-          <w:rFonts w:ascii="Arial" w:hAnsi="Arial" w:cs="Arial"/>
-          <w:b/>
-          <w:sz w:val="22"/>
-          <w:szCs w:val="22"/>
-        </w:rPr>
-        <w:t xml:space="preserve"> </w:t>
-      </w:r>
-      <w:r>
-        <w:rPr>
-          <w:rFonts w:ascii="Arial" w:hAnsi="Arial" w:cs="Arial"/>
-          <w:bCs/>
-          <w:sz w:val="22"/>
-          <w:szCs w:val="22"/>
-        </w:rPr>
-        <w:t>.</w:t>
+          <w:sz w:val="20"/>
+          <w:szCs w:val="20"/>
+        </w:rPr>
+        <w:t>{% for visit in visits %}</w:t>
       </w:r>
     </w:p>
     <w:p>
       <w:pPr>
-        <w:jc w:val="both"/>
-        <w:rPr>
-          <w:rFonts w:ascii="Arial" w:hAnsi="Arial" w:cs="Arial"/>
-          <w:sz w:val="22"/>
-          <w:szCs w:val="22"/>
-        </w:rPr>
-      </w:pPr>
-    </w:p>
-    <w:p>
-      <w:pPr>
-        <w:jc w:val="both"/>
+        <w:pStyle w:val="ListParagraph"/>
+        <w:numPr>
+          <w:ilvl w:val="0"/>
+          <w:numId w:val="3"/>
+        </w:numPr>
         <w:rPr>
           <w:rFonts w:ascii="Arial" w:hAnsi="Arial" w:cs="Arial"/>
           <w:sz w:val="20"/>
@@ -352,397 +258,60 @@
           <w:sz w:val="20"/>
           <w:szCs w:val="20"/>
         </w:rPr>
-        <w:t>In accordance with Regulation 98A of the CALM Regulations, an apiary authority means an apiary licence or apiary permit.</w:t>
+        <w:t>{{</w:t>
+      </w:r>
+      <w:r>
+        <w:rPr>
+          <w:rFonts w:ascii="Arial" w:hAnsi="Arial" w:cs="Arial"/>
+          <w:sz w:val="20"/>
+          <w:szCs w:val="20"/>
+        </w:rPr>
+        <w:t>v</w:t>
+      </w:r>
+      <w:r>
+        <w:rPr>
+          <w:rFonts w:ascii="Arial" w:hAnsi="Arial" w:cs="Arial"/>
+          <w:sz w:val="20"/>
+          <w:szCs w:val="20"/>
+        </w:rPr>
+        <w:t>isit.id}} : {{visit.camping_approved}}</w:t>
       </w:r>
     </w:p>
     <w:p>
       <w:pPr>
-        <w:jc w:val="both"/>
         <w:rPr>
           <w:rFonts w:ascii="Arial" w:hAnsi="Arial" w:cs="Arial"/>
           <w:sz w:val="20"/>
           <w:szCs w:val="20"/>
         </w:rPr>
       </w:pPr>
-    </w:p>
-    <w:p>
-      <w:pPr>
-        <w:jc w:val="both"/>
+      <w:r>
         <w:rPr>
           <w:rFonts w:ascii="Arial" w:hAnsi="Arial" w:cs="Arial"/>
           <w:sz w:val="20"/>
           <w:szCs w:val="20"/>
         </w:rPr>
-      </w:pPr>
+        <w:t>{</w:t>
+      </w:r>
       <w:r>
         <w:rPr>
           <w:rFonts w:ascii="Arial" w:hAnsi="Arial" w:cs="Arial"/>
           <w:sz w:val="20"/>
           <w:szCs w:val="20"/>
         </w:rPr>
-        <w:t>An</w:t>
+        <w:t>%</w:t>
       </w:r>
       <w:r>
         <w:rPr>
           <w:rFonts w:ascii="Arial" w:hAnsi="Arial" w:cs="Arial"/>
-          <w:b/>
-          <w:bCs/>
           <w:sz w:val="20"/>
           <w:szCs w:val="20"/>
         </w:rPr>
-        <w:t xml:space="preserve"> </w:t>
-      </w:r>
-      <w:r>
-        <w:rPr>
-          <w:rFonts w:ascii="Arial" w:hAnsi="Arial" w:cs="Arial"/>
-          <w:b/>
-          <w:bCs/>
-          <w:i/>
-          <w:iCs/>
-          <w:sz w:val="20"/>
-          <w:szCs w:val="20"/>
-        </w:rPr>
-        <w:t>apiary licence</w:t>
-      </w:r>
-      <w:r>
-        <w:rPr>
-          <w:rFonts w:ascii="Arial" w:hAnsi="Arial" w:cs="Arial"/>
-          <w:sz w:val="20"/>
-          <w:szCs w:val="20"/>
-        </w:rPr>
-        <w:t xml:space="preserve"> means a licence granted under Part VIII Division 2 of the Act to — </w:t>
+        <w:t xml:space="preserve"> endfor %}</w:t>
       </w:r>
     </w:p>
     <w:p>
       <w:pPr>
-        <w:ind w:left="284" w:hanging="284"/>
-        <w:jc w:val="both"/>
-        <w:rPr>
-          <w:rFonts w:ascii="Arial" w:hAnsi="Arial" w:cs="Arial"/>
-          <w:sz w:val="20"/>
-          <w:szCs w:val="20"/>
-        </w:rPr>
-      </w:pPr>
-      <w:r>
-        <w:rPr>
-          <w:rFonts w:ascii="Arial" w:hAnsi="Arial" w:cs="Arial"/>
-          <w:sz w:val="20"/>
-          <w:szCs w:val="20"/>
-        </w:rPr>
-        <w:t>a) enter and use the land specified in schedule 1 of this authority for the purpose of operating an apiary; and</w:t>
-      </w:r>
-    </w:p>
-    <w:p>
-      <w:pPr>
-        <w:ind w:left="284" w:hanging="284"/>
-        <w:jc w:val="both"/>
-        <w:rPr>
-          <w:rFonts w:ascii="Arial" w:hAnsi="Arial" w:cs="Arial"/>
-          <w:sz w:val="20"/>
-          <w:szCs w:val="20"/>
-        </w:rPr>
-      </w:pPr>
-      <w:r>
-        <w:rPr>
-          <w:rFonts w:ascii="Arial" w:hAnsi="Arial" w:cs="Arial"/>
-          <w:sz w:val="20"/>
-          <w:szCs w:val="20"/>
-        </w:rPr>
-        <w:t xml:space="preserve">b) remove honey, </w:t>
-      </w:r>
-      <w:proofErr w:type="gramStart"/>
-      <w:r>
-        <w:rPr>
-          <w:rFonts w:ascii="Arial" w:hAnsi="Arial" w:cs="Arial"/>
-          <w:sz w:val="20"/>
-          <w:szCs w:val="20"/>
-        </w:rPr>
-        <w:t>bees-wax</w:t>
-      </w:r>
-      <w:proofErr w:type="gramEnd"/>
-      <w:r>
-        <w:rPr>
-          <w:rFonts w:ascii="Arial" w:hAnsi="Arial" w:cs="Arial"/>
-          <w:sz w:val="20"/>
-          <w:szCs w:val="20"/>
-        </w:rPr>
-        <w:t xml:space="preserve"> and pollen from the land specified in schedule 1 of this authority.  </w:t>
-      </w:r>
-    </w:p>
-    <w:p>
-      <w:pPr>
-        <w:ind w:left="1843" w:hanging="1417"/>
-        <w:jc w:val="both"/>
-        <w:rPr>
-          <w:rFonts w:ascii="Arial" w:hAnsi="Arial" w:cs="Arial"/>
-          <w:sz w:val="20"/>
-          <w:szCs w:val="20"/>
-        </w:rPr>
-      </w:pPr>
-    </w:p>
-    <w:p>
-      <w:pPr>
-        <w:jc w:val="both"/>
-        <w:rPr>
-          <w:rFonts w:ascii="Arial" w:hAnsi="Arial" w:cs="Arial"/>
-          <w:sz w:val="20"/>
-          <w:szCs w:val="20"/>
-        </w:rPr>
-      </w:pPr>
-      <w:r>
-        <w:rPr>
-          <w:rFonts w:ascii="Arial" w:hAnsi="Arial" w:cs="Arial"/>
-          <w:sz w:val="20"/>
-          <w:szCs w:val="20"/>
-        </w:rPr>
-        <w:t>An</w:t>
-      </w:r>
-      <w:r>
-        <w:rPr>
-          <w:rFonts w:ascii="Arial" w:hAnsi="Arial" w:cs="Arial"/>
-          <w:b/>
-          <w:bCs/>
-          <w:sz w:val="20"/>
-          <w:szCs w:val="20"/>
-        </w:rPr>
-        <w:t xml:space="preserve"> </w:t>
-      </w:r>
-      <w:r>
-        <w:rPr>
-          <w:rFonts w:ascii="Arial" w:hAnsi="Arial" w:cs="Arial"/>
-          <w:b/>
-          <w:bCs/>
-          <w:i/>
-          <w:iCs/>
-          <w:sz w:val="20"/>
-          <w:szCs w:val="20"/>
-        </w:rPr>
-        <w:t>apiary permit</w:t>
-      </w:r>
-      <w:r>
-        <w:rPr>
-          <w:rFonts w:ascii="Arial" w:hAnsi="Arial" w:cs="Arial"/>
-          <w:sz w:val="20"/>
-          <w:szCs w:val="20"/>
-        </w:rPr>
-        <w:t xml:space="preserve"> means a permit granted under Part VIII Division 1 of the Act to — </w:t>
-      </w:r>
-    </w:p>
-    <w:p>
-      <w:pPr>
-        <w:jc w:val="both"/>
-        <w:rPr>
-          <w:rFonts w:ascii="Arial" w:hAnsi="Arial" w:cs="Arial"/>
-          <w:sz w:val="20"/>
-          <w:szCs w:val="20"/>
-        </w:rPr>
-      </w:pPr>
-      <w:r>
-        <w:rPr>
-          <w:rFonts w:ascii="Arial" w:hAnsi="Arial" w:cs="Arial"/>
-          <w:sz w:val="20"/>
-          <w:szCs w:val="20"/>
-        </w:rPr>
-        <w:t>a) occupy the land specified in schedule 1 of this authority for the purpose of operating an apiary; and</w:t>
-      </w:r>
-    </w:p>
-    <w:p>
-      <w:pPr>
-        <w:jc w:val="both"/>
-        <w:rPr>
-          <w:rFonts w:ascii="Arial" w:hAnsi="Arial" w:cs="Arial"/>
-          <w:sz w:val="20"/>
-          <w:szCs w:val="20"/>
-        </w:rPr>
-      </w:pPr>
-      <w:r>
-        <w:rPr>
-          <w:rFonts w:ascii="Arial" w:hAnsi="Arial" w:cs="Arial"/>
-          <w:sz w:val="20"/>
-          <w:szCs w:val="20"/>
-        </w:rPr>
-        <w:t xml:space="preserve">b) remove honey, </w:t>
-      </w:r>
-      <w:proofErr w:type="gramStart"/>
-      <w:r>
-        <w:rPr>
-          <w:rFonts w:ascii="Arial" w:hAnsi="Arial" w:cs="Arial"/>
-          <w:sz w:val="20"/>
-          <w:szCs w:val="20"/>
-        </w:rPr>
-        <w:t>bees-wax</w:t>
-      </w:r>
-      <w:proofErr w:type="gramEnd"/>
-      <w:r>
-        <w:rPr>
-          <w:rFonts w:ascii="Arial" w:hAnsi="Arial" w:cs="Arial"/>
-          <w:sz w:val="20"/>
-          <w:szCs w:val="20"/>
-        </w:rPr>
-        <w:t xml:space="preserve"> and pollen from the land specified in schedule 1 of this authority.  </w:t>
-      </w:r>
-    </w:p>
-    <w:p>
-      <w:pPr>
-        <w:rPr>
-          <w:rFonts w:ascii="Arial" w:hAnsi="Arial" w:cs="Arial"/>
-          <w:sz w:val="22"/>
-          <w:szCs w:val="22"/>
-        </w:rPr>
-      </w:pPr>
-    </w:p>
-    <w:p>
-      <w:pPr>
-        <w:rPr>
-          <w:rFonts w:ascii="Arial" w:hAnsi="Arial" w:cs="Arial"/>
-          <w:b/>
-          <w:bCs/>
-          <w:sz w:val="22"/>
-          <w:szCs w:val="22"/>
-        </w:rPr>
-      </w:pPr>
-      <w:r>
-        <w:rPr>
-          <w:rFonts w:ascii="Arial" w:hAnsi="Arial" w:cs="Arial"/>
-          <w:b/>
-          <w:bCs/>
-          <w:sz w:val="22"/>
-          <w:szCs w:val="22"/>
-        </w:rPr>
-        <w:t>CONDITIONS OF AUTHORITY</w:t>
-      </w:r>
-    </w:p>
-    <w:p>
-      <w:pPr>
-        <w:rPr>
-          <w:rFonts w:ascii="Arial" w:hAnsi="Arial" w:cs="Arial"/>
-          <w:sz w:val="22"/>
-          <w:szCs w:val="22"/>
-        </w:rPr>
-      </w:pPr>
-    </w:p>
-    <w:p>
-      <w:pPr>
-        <w:numPr>
-          <w:ilvl w:val="0"/>
-          <w:numId w:val="1"/>
-        </w:numPr>
-        <w:ind w:left="426"/>
-        <w:jc w:val="both"/>
-        <w:rPr>
-          <w:rFonts w:ascii="Arial" w:hAnsi="Arial" w:cs="Arial"/>
-          <w:sz w:val="22"/>
-          <w:szCs w:val="22"/>
-        </w:rPr>
-      </w:pPr>
-      <w:r>
-        <w:rPr>
-          <w:rFonts w:ascii="Arial" w:hAnsi="Arial" w:cs="Arial"/>
-          <w:sz w:val="22"/>
-          <w:szCs w:val="22"/>
-        </w:rPr>
-        <w:t xml:space="preserve">This apiary authority is subject to the provisions of the </w:t>
-      </w:r>
-      <w:r>
-        <w:rPr>
-          <w:rFonts w:ascii="Arial" w:hAnsi="Arial" w:cs="Arial"/>
-          <w:i/>
-          <w:sz w:val="22"/>
-          <w:szCs w:val="22"/>
-        </w:rPr>
-        <w:t>Conservation and Land Management Act 1984</w:t>
-      </w:r>
-      <w:r>
-        <w:rPr>
-          <w:rFonts w:ascii="Arial" w:hAnsi="Arial" w:cs="Arial"/>
-          <w:sz w:val="22"/>
-          <w:szCs w:val="22"/>
-        </w:rPr>
-        <w:t xml:space="preserve"> and all subsidiary legislation made under it.</w:t>
-      </w:r>
-    </w:p>
-    <w:p>
-      <w:pPr>
-        <w:ind w:left="426"/>
-        <w:jc w:val="both"/>
-        <w:rPr>
-          <w:rFonts w:ascii="Arial" w:hAnsi="Arial" w:cs="Arial"/>
-          <w:sz w:val="22"/>
-          <w:szCs w:val="22"/>
-        </w:rPr>
-      </w:pPr>
-    </w:p>
-    <w:p>
-      <w:pPr>
-        <w:numPr>
-          <w:ilvl w:val="0"/>
-          <w:numId w:val="1"/>
-        </w:numPr>
-        <w:ind w:left="426"/>
-        <w:jc w:val="both"/>
-        <w:rPr>
-          <w:rFonts w:ascii="Arial" w:hAnsi="Arial" w:cs="Arial"/>
-          <w:sz w:val="22"/>
-          <w:szCs w:val="22"/>
-        </w:rPr>
-      </w:pPr>
-      <w:r>
-        <w:rPr>
-          <w:rFonts w:ascii="Arial" w:hAnsi="Arial" w:cs="Arial"/>
-          <w:sz w:val="22"/>
-          <w:szCs w:val="22"/>
-        </w:rPr>
-        <w:t>The apiary authority holder must comply with, and not contravene, the conditions and restrictions set out in the General Conditions for using Apiary Authorities on Crown Land in Western Australia as varied from time to time by the Director General or delegate.</w:t>
-      </w:r>
-    </w:p>
-    <w:p>
-      <w:pPr>
-        <w:ind w:left="426"/>
-        <w:jc w:val="both"/>
-        <w:rPr>
-          <w:rFonts w:ascii="Arial" w:hAnsi="Arial" w:cs="Arial"/>
-          <w:sz w:val="22"/>
-          <w:szCs w:val="22"/>
-        </w:rPr>
-      </w:pPr>
-    </w:p>
-    <w:p>
-      <w:pPr>
-        <w:numPr>
-          <w:ilvl w:val="0"/>
-          <w:numId w:val="1"/>
-        </w:numPr>
-        <w:ind w:left="426"/>
-        <w:jc w:val="both"/>
-      </w:pPr>
-      <w:r>
-        <w:rPr>
-          <w:rFonts w:ascii="Arial" w:hAnsi="Arial" w:cs="Arial"/>
-          <w:sz w:val="22"/>
-          <w:szCs w:val="22"/>
-        </w:rPr>
-        <w:t>The apiary authority holder must comply with the conditions contained in all schedules attached to this apiary permit</w:t>
-      </w:r>
-      <w:r>
-        <w:rPr>
-          <w:rFonts w:ascii="Arial" w:hAnsi="Arial" w:cs="Arial"/>
-          <w:sz w:val="20"/>
-          <w:szCs w:val="20"/>
-        </w:rPr>
-        <w:t>.</w:t>
-      </w:r>
-    </w:p>
-    <w:p>
-      <w:pPr>
-        <w:rPr>
-          <w:rFonts w:ascii="Arial" w:hAnsi="Arial" w:cs="Arial"/>
-          <w:sz w:val="20"/>
-          <w:szCs w:val="20"/>
-        </w:rPr>
-      </w:pPr>
-    </w:p>
-    <w:p>
-      <w:pPr>
         <w:rPr>
           <w:rFonts w:ascii="Arial" w:hAnsi="Arial" w:cs="Arial"/>
           <w:sz w:val="20"/>
@@ -765,41 +334,7 @@
           <w:sz w:val="20"/>
           <w:szCs w:val="20"/>
         </w:rPr>
-        <w:t xml:space="preserve">Coordinator, Tourism and Concessions </w:t>
-      </w:r>
-    </w:p>
-    <w:p>
-      <w:pPr>
-        <w:rPr>
-          <w:rFonts w:ascii="Arial" w:hAnsi="Arial" w:cs="Arial"/>
-          <w:sz w:val="20"/>
-          <w:szCs w:val="20"/>
-        </w:rPr>
-      </w:pPr>
-      <w:r>
-        <w:rPr>
-          <w:rFonts w:ascii="Arial" w:hAnsi="Arial" w:cs="Arial"/>
-          <w:sz w:val="20"/>
-          <w:szCs w:val="20"/>
-        </w:rPr>
-        <w:t xml:space="preserve">As Delegate of CEO </w:t>
-      </w:r>
-    </w:p>
-    <w:p>
-      <w:pPr>
-        <w:rPr>
-          <w:rFonts w:ascii="Arial" w:hAnsi="Arial" w:cs="Arial"/>
-          <w:sz w:val="20"/>
-          <w:szCs w:val="20"/>
-        </w:rPr>
-      </w:pPr>
-      <w:r>
-        <w:rPr>
-          <w:rFonts w:ascii="Arial" w:hAnsi="Arial" w:cs="Arial"/>
-          <w:sz w:val="20"/>
-          <w:szCs w:val="20"/>
-        </w:rPr>
-        <w:t xml:space="preserve">Under Section 133(2) of the CALM Act 1984 </w:t>
+        <w:t>Fee Waiver approver</w:t>
       </w:r>
     </w:p>
     <w:p>
@@ -1114,11 +649,127 @@
       </w:pPr>
     </w:lvl>
   </w:abstractNum>
+  <w:abstractNum w:abstractNumId="2" w15:restartNumberingAfterBreak="0">
+    <w:nsid w:val="58113B36"/>
+    <w:multiLevelType w:val="hybridMultilevel"/>
+    <w:tmpl w:val="883864DA"/>
+    <w:lvl w:ilvl="0" w:tplc="0C090001">
+      <w:start w:val="1"/>
+      <w:numFmt w:val="bullet"/>
+      <w:lvlText w:val=""/>
+      <w:lvlJc w:val="left"/>
+      <w:pPr>
+        <w:ind w:left="720" w:hanging="360"/>
+      </w:pPr>
+      <w:rPr>
+        <w:rFonts w:ascii="Symbol" w:hAnsi="Symbol" w:hint="default"/>
+      </w:rPr>
+    </w:lvl>
+    <w:lvl w:ilvl="1" w:tplc="0C090003" w:tentative="1">
+      <w:start w:val="1"/>
+      <w:numFmt w:val="bullet"/>
+      <w:lvlText w:val="o"/>
+      <w:lvlJc w:val="left"/>
+      <w:pPr>
+        <w:ind w:left="1440" w:hanging="360"/>
+      </w:pPr>
+      <w:rPr>
+        <w:rFonts w:ascii="Courier New" w:hAnsi="Courier New" w:cs="Courier New" w:hint="default"/>
+      </w:rPr>
+    </w:lvl>
+    <w:lvl w:ilvl="2" w:tplc="0C090005" w:tentative="1">
+      <w:start w:val="1"/>
+      <w:numFmt w:val="bullet"/>
+      <w:lvlText w:val=""/>
+      <w:lvlJc w:val="left"/>
+      <w:pPr>
+        <w:ind w:left="2160" w:hanging="360"/>
+      </w:pPr>
+      <w:rPr>
+        <w:rFonts w:ascii="Wingdings" w:hAnsi="Wingdings" w:hint="default"/>
+      </w:rPr>
+    </w:lvl>
+    <w:lvl w:ilvl="3" w:tplc="0C090001" w:tentative="1">
+      <w:start w:val="1"/>
+      <w:numFmt w:val="bullet"/>
+      <w:lvlText w:val=""/>
+      <w:lvlJc w:val="left"/>
+      <w:pPr>
+        <w:ind w:left="2880" w:hanging="360"/>
+      </w:pPr>
+      <w:rPr>
+        <w:rFonts w:ascii="Symbol" w:hAnsi="Symbol" w:hint="default"/>
+      </w:rPr>
+    </w:lvl>
+    <w:lvl w:ilvl="4" w:tplc="0C090003" w:tentative="1">
+      <w:start w:val="1"/>
+      <w:numFmt w:val="bullet"/>
+      <w:lvlText w:val="o"/>
+      <w:lvlJc w:val="left"/>
+      <w:pPr>
+        <w:ind w:left="3600" w:hanging="360"/>
+      </w:pPr>
+      <w:rPr>
+        <w:rFonts w:ascii="Courier New" w:hAnsi="Courier New" w:cs="Courier New" w:hint="default"/>
+      </w:rPr>
+    </w:lvl>
+    <w:lvl w:ilvl="5" w:tplc="0C090005" w:tentative="1">
+      <w:start w:val="1"/>
+      <w:numFmt w:val="bullet"/>
+      <w:lvlText w:val=""/>
+      <w:lvlJc w:val="left"/>
+      <w:pPr>
+        <w:ind w:left="4320" w:hanging="360"/>
+      </w:pPr>
+      <w:rPr>
+        <w:rFonts w:ascii="Wingdings" w:hAnsi="Wingdings" w:hint="default"/>
+      </w:rPr>
+    </w:lvl>
+    <w:lvl w:ilvl="6" w:tplc="0C090001" w:tentative="1">
+      <w:start w:val="1"/>
+      <w:numFmt w:val="bullet"/>
+      <w:lvlText w:val=""/>
+      <w:lvlJc w:val="left"/>
+      <w:pPr>
+        <w:ind w:left="5040" w:hanging="360"/>
+      </w:pPr>
+      <w:rPr>
+        <w:rFonts w:ascii="Symbol" w:hAnsi="Symbol" w:hint="default"/>
+      </w:rPr>
+    </w:lvl>
+    <w:lvl w:ilvl="7" w:tplc="0C090003" w:tentative="1">
+      <w:start w:val="1"/>
+      <w:numFmt w:val="bullet"/>
+      <w:lvlText w:val="o"/>
+      <w:lvlJc w:val="left"/>
+      <w:pPr>
+        <w:ind w:left="5760" w:hanging="360"/>
+      </w:pPr>
+      <w:rPr>
+        <w:rFonts w:ascii="Courier New" w:hAnsi="Courier New" w:cs="Courier New" w:hint="default"/>
+      </w:rPr>
+    </w:lvl>
+    <w:lvl w:ilvl="8" w:tplc="0C090005" w:tentative="1">
+      <w:start w:val="1"/>
+      <w:numFmt w:val="bullet"/>
+      <w:lvlText w:val=""/>
+      <w:lvlJc w:val="left"/>
+      <w:pPr>
+        <w:ind w:left="6480" w:hanging="360"/>
+      </w:pPr>
+      <w:rPr>
+        <w:rFonts w:ascii="Wingdings" w:hAnsi="Wingdings" w:hint="default"/>
+      </w:rPr>
+    </w:lvl>
+  </w:abstractNum>
   <w:num w:numId="1">
     <w:abstractNumId w:val="0"/>
   </w:num>
   <w:num w:numId="2">
     <w:abstractNumId w:val="1"/>
+  </w:num>
+  <w:num w:numId="3">
+    <w:abstractNumId w:val="2"/>
   </w:num>
 </w:numbering>
 </file>
@@ -2439,24 +2090,6 @@
 </file>
 
 <file path=customXml/item1.xml><?xml version="1.0" encoding="utf-8"?>
-<p:properties xmlns:p="http://schemas.microsoft.com/office/2006/metadata/properties" xmlns:xsi="http://www.w3.org/2001/XMLSchema-instance">
-  <documentManagement>
-    <Templates xmlns="82c0860a-0083-47e5-9319-bc0099c3c4e7">Licences</Templates>
-    <Licence_x0020_Letters xmlns="82c0860a-0083-47e5-9319-bc0099c3c4e7">None</Licence_x0020_Letters>
-    <DocFolderName xmlns="d467df18-bcc8-4e2d-ae4c-a02377bc1741" xsi:nil="true"/>
-  </documentManagement>
-</p:properties>
-</file>
-
-<file path=customXml/item2.xml><?xml version="1.0" encoding="utf-8"?>
-<b:Sources xmlns:b="http://schemas.openxmlformats.org/officeDocument/2006/bibliography" xmlns="http://schemas.openxmlformats.org/officeDocument/2006/bibliography" SelectedStyle="\APASixthEditionOfficeOnline.xsl" StyleName="APA" Version="6"/>
-</file>
-
-<file path=customXml/item3.xml><?xml version="1.0" encoding="utf-8"?>
-<LongProperties xmlns="http://schemas.microsoft.com/office/2006/metadata/longProperties"/>
-</file>
-
-<file path=customXml/item4.xml><?xml version="1.0" encoding="utf-8"?>
 <ct:contentTypeSchema xmlns:ct="http://schemas.microsoft.com/office/2006/metadata/contentType" xmlns:ma="http://schemas.microsoft.com/office/2006/metadata/properties/metaAttributes" ct:_="" ma:_="" ma:contentTypeName="Document" ma:contentTypeID="0x010100DDE83369A4716945AA6AAFE2A7D13920" ma:contentTypeVersion="2" ma:contentTypeDescription="Create a new document." ma:contentTypeScope="" ma:versionID="e7f585b85ca7932c58ba99e12d49365d">
   <xsd:schema xmlns:xsd="http://www.w3.org/2001/XMLSchema" xmlns:p="http://schemas.microsoft.com/office/2006/metadata/properties" xmlns:ns2="d467df18-bcc8-4e2d-ae4c-a02377bc1741" xmlns:ns3="82c0860a-0083-47e5-9319-bc0099c3c4e7" targetNamespace="http://schemas.microsoft.com/office/2006/metadata/properties" ma:root="true" ma:fieldsID="a50cae9f65cbcd1d8fad25d427e84407" ns2:_="" ns3:_="">
     <xsd:import namespace="d467df18-bcc8-4e2d-ae4c-a02377bc1741"/>
@@ -2545,6 +2178,24 @@
 </ct:contentTypeSchema>
 </file>
 
+<file path=customXml/item2.xml><?xml version="1.0" encoding="utf-8"?>
+<LongProperties xmlns="http://schemas.microsoft.com/office/2006/metadata/longProperties"/>
+</file>
+
+<file path=customXml/item3.xml><?xml version="1.0" encoding="utf-8"?>
+<b:Sources xmlns:b="http://schemas.openxmlformats.org/officeDocument/2006/bibliography" xmlns="http://schemas.openxmlformats.org/officeDocument/2006/bibliography" SelectedStyle="\APASixthEditionOfficeOnline.xsl" StyleName="APA" Version="6"/>
+</file>
+
+<file path=customXml/item4.xml><?xml version="1.0" encoding="utf-8"?>
+<p:properties xmlns:p="http://schemas.microsoft.com/office/2006/metadata/properties" xmlns:xsi="http://www.w3.org/2001/XMLSchema-instance">
+  <documentManagement>
+    <Templates xmlns="82c0860a-0083-47e5-9319-bc0099c3c4e7">Licences</Templates>
+    <Licence_x0020_Letters xmlns="82c0860a-0083-47e5-9319-bc0099c3c4e7">None</Licence_x0020_Letters>
+    <DocFolderName xmlns="d467df18-bcc8-4e2d-ae4c-a02377bc1741" xsi:nil="true"/>
+  </documentManagement>
+</p:properties>
+</file>
+
 <file path=customXml/item5.xml><?xml version="1.0" encoding="utf-8"?>
 <?mso-contentType ?>
 <FormTemplates xmlns="http://schemas.microsoft.com/sharepoint/v3/contenttype/forms">
@@ -2555,32 +2206,6 @@
 </file>
 
 <file path=customXml/itemProps1.xml><?xml version="1.0" encoding="utf-8"?>
-<ds:datastoreItem xmlns:ds="http://schemas.openxmlformats.org/officeDocument/2006/customXml" ds:itemID="{8BFF7BD0-9EB8-4FE2-B615-B13D29E7F68F}">
-  <ds:schemaRefs>
-    <ds:schemaRef ds:uri="http://schemas.microsoft.com/office/2006/metadata/properties"/>
-    <ds:schemaRef ds:uri="82c0860a-0083-47e5-9319-bc0099c3c4e7"/>
-    <ds:schemaRef ds:uri="d467df18-bcc8-4e2d-ae4c-a02377bc1741"/>
-  </ds:schemaRefs>
-</ds:datastoreItem>
-</file>
-
-<file path=customXml/itemProps2.xml><?xml version="1.0" encoding="utf-8"?>
-<ds:datastoreItem xmlns:ds="http://schemas.openxmlformats.org/officeDocument/2006/customXml" ds:itemID="{101C6773-2C27-417F-AF61-30F048C4C369}">
-  <ds:schemaRefs>
-    <ds:schemaRef ds:uri="http://schemas.openxmlformats.org/officeDocument/2006/bibliography"/>
-  </ds:schemaRefs>
-</ds:datastoreItem>
-</file>
-
-<file path=customXml/itemProps3.xml><?xml version="1.0" encoding="utf-8"?>
-<ds:datastoreItem xmlns:ds="http://schemas.openxmlformats.org/officeDocument/2006/customXml" ds:itemID="{594B0E27-5C86-4DA2-AD2C-7E237F671BCA}">
-  <ds:schemaRefs>
-    <ds:schemaRef ds:uri="http://schemas.microsoft.com/office/2006/metadata/longProperties"/>
-  </ds:schemaRefs>
-</ds:datastoreItem>
-</file>
-
-<file path=customXml/itemProps4.xml><?xml version="1.0" encoding="utf-8"?>
 <ds:datastoreItem xmlns:ds="http://schemas.openxmlformats.org/officeDocument/2006/customXml" ds:itemID="{588A83AB-F89C-433B-BB01-D0C78830E64D}">
   <ds:schemaRefs>
     <ds:schemaRef ds:uri="http://schemas.microsoft.com/office/2006/metadata/contentType"/>
@@ -2598,6 +2223,32 @@
 </ds:datastoreItem>
 </file>
 
+<file path=customXml/itemProps2.xml><?xml version="1.0" encoding="utf-8"?>
+<ds:datastoreItem xmlns:ds="http://schemas.openxmlformats.org/officeDocument/2006/customXml" ds:itemID="{594B0E27-5C86-4DA2-AD2C-7E237F671BCA}">
+  <ds:schemaRefs>
+    <ds:schemaRef ds:uri="http://schemas.microsoft.com/office/2006/metadata/longProperties"/>
+  </ds:schemaRefs>
+</ds:datastoreItem>
+</file>
+
+<file path=customXml/itemProps3.xml><?xml version="1.0" encoding="utf-8"?>
+<ds:datastoreItem xmlns:ds="http://schemas.openxmlformats.org/officeDocument/2006/customXml" ds:itemID="{101C6773-2C27-417F-AF61-30F048C4C369}">
+  <ds:schemaRefs>
+    <ds:schemaRef ds:uri="http://schemas.openxmlformats.org/officeDocument/2006/bibliography"/>
+  </ds:schemaRefs>
+</ds:datastoreItem>
+</file>
+
+<file path=customXml/itemProps4.xml><?xml version="1.0" encoding="utf-8"?>
+<ds:datastoreItem xmlns:ds="http://schemas.openxmlformats.org/officeDocument/2006/customXml" ds:itemID="{8BFF7BD0-9EB8-4FE2-B615-B13D29E7F68F}">
+  <ds:schemaRefs>
+    <ds:schemaRef ds:uri="http://schemas.microsoft.com/office/2006/metadata/properties"/>
+    <ds:schemaRef ds:uri="82c0860a-0083-47e5-9319-bc0099c3c4e7"/>
+    <ds:schemaRef ds:uri="d467df18-bcc8-4e2d-ae4c-a02377bc1741"/>
+  </ds:schemaRefs>
+</ds:datastoreItem>
+</file>
+
 <file path=customXml/itemProps5.xml><?xml version="1.0" encoding="utf-8"?>
 <ds:datastoreItem xmlns:ds="http://schemas.openxmlformats.org/officeDocument/2006/customXml" ds:itemID="{01521DC1-EBBE-4ABD-A943-A31EBE37AECF}">
   <ds:schemaRefs>

</xml_diff>

<commit_message>
Further changes to docx template
</commit_message>
<xml_diff>
--- a/feewaiver/static/feewaiver/fee_waiver_template.docx
+++ b/feewaiver/static/feewaiver/fee_waiver_template.docx
@@ -134,7 +134,45 @@
           <w:sz w:val="48"/>
           <w:szCs w:val="48"/>
         </w:rPr>
-        <w:t>{{ proposed_status }}</w:t>
+        <w:t xml:space="preserve">{{ </w:t>
+      </w:r>
+      <w:proofErr w:type="spellStart"/>
+      <w:r>
+        <w:rPr>
+          <w:rFonts w:ascii="Arial" w:hAnsi="Arial" w:cs="Arial"/>
+          <w:i/>
+          <w:sz w:val="48"/>
+          <w:szCs w:val="48"/>
+        </w:rPr>
+        <w:t>pro</w:t>
+      </w:r>
+      <w:r>
+        <w:rPr>
+          <w:rFonts w:ascii="Arial" w:hAnsi="Arial" w:cs="Arial"/>
+          <w:i/>
+          <w:sz w:val="48"/>
+          <w:szCs w:val="48"/>
+        </w:rPr>
+        <w:t>cessing</w:t>
+      </w:r>
+      <w:r>
+        <w:rPr>
+          <w:rFonts w:ascii="Arial" w:hAnsi="Arial" w:cs="Arial"/>
+          <w:i/>
+          <w:sz w:val="48"/>
+          <w:szCs w:val="48"/>
+        </w:rPr>
+        <w:t>_status</w:t>
+      </w:r>
+      <w:proofErr w:type="spellEnd"/>
+      <w:r>
+        <w:rPr>
+          <w:rFonts w:ascii="Arial" w:hAnsi="Arial" w:cs="Arial"/>
+          <w:i/>
+          <w:sz w:val="48"/>
+          <w:szCs w:val="48"/>
+        </w:rPr>
+        <w:t xml:space="preserve"> }}</w:t>
       </w:r>
     </w:p>
     <w:p>
@@ -160,7 +198,25 @@
           <w:sz w:val="22"/>
           <w:szCs w:val="22"/>
         </w:rPr>
-        <w:t>Dear {{contact_name }},</w:t>
+        <w:t>Dear {{</w:t>
+      </w:r>
+      <w:proofErr w:type="spellStart"/>
+      <w:r>
+        <w:rPr>
+          <w:rFonts w:ascii="Arial" w:hAnsi="Arial" w:cs="Arial"/>
+          <w:sz w:val="22"/>
+          <w:szCs w:val="22"/>
+        </w:rPr>
+        <w:t>contact_name</w:t>
+      </w:r>
+      <w:proofErr w:type="spellEnd"/>
+      <w:r>
+        <w:rPr>
+          <w:rFonts w:ascii="Arial" w:hAnsi="Arial" w:cs="Arial"/>
+          <w:sz w:val="22"/>
+          <w:szCs w:val="22"/>
+        </w:rPr>
+        <w:t xml:space="preserve"> }},</w:t>
       </w:r>
     </w:p>
     <w:p>
@@ -183,7 +239,25 @@
           <w:sz w:val="22"/>
           <w:szCs w:val="22"/>
         </w:rPr>
-        <w:t>In response to your request for a fee waiver on behalf of {{ contact_details.organisation }}, the Department of Biodiversity, Conservation and Attractions is pleased to approve:</w:t>
+        <w:t xml:space="preserve">In response to your request for a fee waiver on behalf of {{ </w:t>
+      </w:r>
+      <w:proofErr w:type="spellStart"/>
+      <w:r>
+        <w:rPr>
+          <w:rFonts w:ascii="Arial" w:hAnsi="Arial" w:cs="Arial"/>
+          <w:sz w:val="22"/>
+          <w:szCs w:val="22"/>
+        </w:rPr>
+        <w:t>contact_details.organisation</w:t>
+      </w:r>
+      <w:proofErr w:type="spellEnd"/>
+      <w:r>
+        <w:rPr>
+          <w:rFonts w:ascii="Arial" w:hAnsi="Arial" w:cs="Arial"/>
+          <w:sz w:val="22"/>
+          <w:szCs w:val="22"/>
+        </w:rPr>
+        <w:t xml:space="preserve"> }}, the Department of Biodiversity, Conservation and Attractions is pleased to approve:</w:t>
       </w:r>
     </w:p>
     <w:p>
@@ -210,7 +284,25 @@
           <w:sz w:val="20"/>
           <w:szCs w:val="20"/>
         </w:rPr>
-        <w:t>{{ lodgement_number }}</w:t>
+        <w:t xml:space="preserve">{{ </w:t>
+      </w:r>
+      <w:proofErr w:type="spellStart"/>
+      <w:r>
+        <w:rPr>
+          <w:rFonts w:ascii="Arial" w:hAnsi="Arial" w:cs="Arial"/>
+          <w:sz w:val="20"/>
+          <w:szCs w:val="20"/>
+        </w:rPr>
+        <w:t>lodgement_number</w:t>
+      </w:r>
+      <w:proofErr w:type="spellEnd"/>
+      <w:r>
+        <w:rPr>
+          <w:rFonts w:ascii="Arial" w:hAnsi="Arial" w:cs="Arial"/>
+          <w:sz w:val="20"/>
+          <w:szCs w:val="20"/>
+        </w:rPr>
+        <w:t xml:space="preserve"> }}</w:t>
       </w:r>
     </w:p>
     <w:p>
@@ -237,6 +329,142 @@
           <w:szCs w:val="20"/>
         </w:rPr>
         <w:t>{% for visit in visits %}</w:t>
+      </w:r>
+    </w:p>
+    <w:p>
+      <w:pPr>
+        <w:rPr>
+          <w:rFonts w:ascii="Arial" w:hAnsi="Arial" w:cs="Arial"/>
+          <w:sz w:val="20"/>
+          <w:szCs w:val="20"/>
+        </w:rPr>
+      </w:pPr>
+      <w:r>
+        <w:rPr>
+          <w:rFonts w:ascii="Arial" w:hAnsi="Arial" w:cs="Arial"/>
+          <w:sz w:val="20"/>
+          <w:szCs w:val="20"/>
+        </w:rPr>
+        <w:t xml:space="preserve">{% if </w:t>
+      </w:r>
+      <w:proofErr w:type="spellStart"/>
+      <w:r>
+        <w:rPr>
+          <w:rFonts w:ascii="Arial" w:hAnsi="Arial" w:cs="Arial"/>
+          <w:sz w:val="20"/>
+          <w:szCs w:val="20"/>
+        </w:rPr>
+        <w:t>visit.issued</w:t>
+      </w:r>
+      <w:proofErr w:type="spellEnd"/>
+      <w:r>
+        <w:rPr>
+          <w:rFonts w:ascii="Arial" w:hAnsi="Arial" w:cs="Arial"/>
+          <w:sz w:val="20"/>
+          <w:szCs w:val="20"/>
+        </w:rPr>
+        <w:t xml:space="preserve"> %}</w:t>
+      </w:r>
+    </w:p>
+    <w:p>
+      <w:pPr>
+        <w:pStyle w:val="ListParagraph"/>
+        <w:numPr>
+          <w:ilvl w:val="0"/>
+          <w:numId w:val="4"/>
+        </w:numPr>
+        <w:rPr>
+          <w:rFonts w:ascii="Arial" w:hAnsi="Arial" w:cs="Arial"/>
+          <w:sz w:val="20"/>
+          <w:szCs w:val="20"/>
+        </w:rPr>
+      </w:pPr>
+      <w:r>
+        <w:rPr>
+          <w:rFonts w:ascii="Arial" w:hAnsi="Arial" w:cs="Arial"/>
+          <w:sz w:val="20"/>
+          <w:szCs w:val="20"/>
+        </w:rPr>
+        <w:t>Visit</w:t>
+      </w:r>
+      <w:r>
+        <w:rPr>
+          <w:rFonts w:ascii="Arial" w:hAnsi="Arial" w:cs="Arial"/>
+          <w:sz w:val="20"/>
+          <w:szCs w:val="20"/>
+        </w:rPr>
+        <w:t xml:space="preserve"> from {{</w:t>
+      </w:r>
+      <w:proofErr w:type="spellStart"/>
+      <w:r>
+        <w:rPr>
+          <w:rFonts w:ascii="Arial" w:hAnsi="Arial" w:cs="Arial"/>
+          <w:sz w:val="20"/>
+          <w:szCs w:val="20"/>
+        </w:rPr>
+        <w:t>visit.date_from</w:t>
+      </w:r>
+      <w:proofErr w:type="spellEnd"/>
+      <w:r>
+        <w:rPr>
+          <w:rFonts w:ascii="Arial" w:hAnsi="Arial" w:cs="Arial"/>
+          <w:sz w:val="20"/>
+          <w:szCs w:val="20"/>
+        </w:rPr>
+        <w:t>}} to {{</w:t>
+      </w:r>
+      <w:proofErr w:type="spellStart"/>
+      <w:r>
+        <w:rPr>
+          <w:rFonts w:ascii="Arial" w:hAnsi="Arial" w:cs="Arial"/>
+          <w:sz w:val="20"/>
+          <w:szCs w:val="20"/>
+        </w:rPr>
+        <w:t>visit.date_to</w:t>
+      </w:r>
+      <w:proofErr w:type="spellEnd"/>
+      <w:r>
+        <w:rPr>
+          <w:rFonts w:ascii="Arial" w:hAnsi="Arial" w:cs="Arial"/>
+          <w:sz w:val="20"/>
+          <w:szCs w:val="20"/>
+        </w:rPr>
+        <w:t>}}</w:t>
+      </w:r>
+    </w:p>
+    <w:p>
+      <w:pPr>
+        <w:rPr>
+          <w:rFonts w:ascii="Arial" w:hAnsi="Arial" w:cs="Arial"/>
+          <w:sz w:val="20"/>
+          <w:szCs w:val="20"/>
+        </w:rPr>
+      </w:pPr>
+      <w:r>
+        <w:rPr>
+          <w:rFonts w:ascii="Arial" w:hAnsi="Arial" w:cs="Arial"/>
+          <w:sz w:val="20"/>
+          <w:szCs w:val="20"/>
+        </w:rPr>
+        <w:t xml:space="preserve">{% for park in </w:t>
+      </w:r>
+      <w:proofErr w:type="spellStart"/>
+      <w:r>
+        <w:rPr>
+          <w:rFonts w:ascii="Arial" w:hAnsi="Arial" w:cs="Arial"/>
+          <w:sz w:val="20"/>
+          <w:szCs w:val="20"/>
+        </w:rPr>
+        <w:t>visit.selected_park_names</w:t>
+      </w:r>
+      <w:proofErr w:type="spellEnd"/>
+      <w:r>
+        <w:rPr>
+          <w:rFonts w:ascii="Arial" w:hAnsi="Arial" w:cs="Arial"/>
+          <w:sz w:val="20"/>
+          <w:szCs w:val="20"/>
+        </w:rPr>
+        <w:t xml:space="preserve"> %}</w:t>
       </w:r>
     </w:p>
     <w:p>
@@ -266,15 +494,75 @@
           <w:sz w:val="20"/>
           <w:szCs w:val="20"/>
         </w:rPr>
-        <w:t>v</w:t>
-      </w:r>
-      <w:r>
-        <w:rPr>
-          <w:rFonts w:ascii="Arial" w:hAnsi="Arial" w:cs="Arial"/>
-          <w:sz w:val="20"/>
-          <w:szCs w:val="20"/>
-        </w:rPr>
-        <w:t>isit.id}} : {{visit.camping_approved}}</w:t>
+        <w:t>park</w:t>
+      </w:r>
+      <w:r>
+        <w:rPr>
+          <w:rFonts w:ascii="Arial" w:hAnsi="Arial" w:cs="Arial"/>
+          <w:sz w:val="20"/>
+          <w:szCs w:val="20"/>
+        </w:rPr>
+        <w:t xml:space="preserve">}} </w:t>
+      </w:r>
+      <w:r>
+        <w:rPr>
+          <w:rFonts w:ascii="Arial" w:hAnsi="Arial" w:cs="Arial"/>
+          <w:sz w:val="20"/>
+          <w:szCs w:val="20"/>
+        </w:rPr>
+        <w:t xml:space="preserve">{% if </w:t>
+      </w:r>
+      <w:proofErr w:type="spellStart"/>
+      <w:r>
+        <w:rPr>
+          <w:rFonts w:ascii="Arial" w:hAnsi="Arial" w:cs="Arial"/>
+          <w:sz w:val="20"/>
+          <w:szCs w:val="20"/>
+        </w:rPr>
+        <w:t>visit.camping_assessment</w:t>
+      </w:r>
+      <w:proofErr w:type="spellEnd"/>
+      <w:r>
+        <w:rPr>
+          <w:rFonts w:ascii="Arial" w:hAnsi="Arial" w:cs="Arial"/>
+          <w:sz w:val="20"/>
+          <w:szCs w:val="20"/>
+        </w:rPr>
+        <w:t xml:space="preserve"> %} </w:t>
+      </w:r>
+      <w:r>
+        <w:rPr>
+          <w:rFonts w:ascii="Arial" w:hAnsi="Arial" w:cs="Arial"/>
+          <w:sz w:val="20"/>
+          <w:szCs w:val="20"/>
+        </w:rPr>
+        <w:t xml:space="preserve">: </w:t>
+      </w:r>
+      <w:r>
+        <w:rPr>
+          <w:rFonts w:ascii="Arial" w:hAnsi="Arial" w:cs="Arial"/>
+          <w:sz w:val="20"/>
+          <w:szCs w:val="20"/>
+        </w:rPr>
+        <w:t>{{</w:t>
+      </w:r>
+      <w:proofErr w:type="spellStart"/>
+      <w:r>
+        <w:rPr>
+          <w:rFonts w:ascii="Arial" w:hAnsi="Arial" w:cs="Arial"/>
+          <w:sz w:val="20"/>
+          <w:szCs w:val="20"/>
+        </w:rPr>
+        <w:t>visit.camping_approved</w:t>
+      </w:r>
+      <w:proofErr w:type="spellEnd"/>
+      <w:r>
+        <w:rPr>
+          <w:rFonts w:ascii="Arial" w:hAnsi="Arial" w:cs="Arial"/>
+          <w:sz w:val="20"/>
+          <w:szCs w:val="20"/>
+        </w:rPr>
+        <w:t>}} {% endif %}</w:t>
       </w:r>
     </w:p>
     <w:p>
@@ -291,6 +579,41 @@
           <w:sz w:val="20"/>
           <w:szCs w:val="20"/>
         </w:rPr>
+        <w:t xml:space="preserve">{% </w:t>
+      </w:r>
+      <w:proofErr w:type="spellStart"/>
+      <w:r>
+        <w:rPr>
+          <w:rFonts w:ascii="Arial" w:hAnsi="Arial" w:cs="Arial"/>
+          <w:sz w:val="20"/>
+          <w:szCs w:val="20"/>
+        </w:rPr>
+        <w:t>endfor</w:t>
+      </w:r>
+      <w:proofErr w:type="spellEnd"/>
+      <w:r>
+        <w:rPr>
+          <w:rFonts w:ascii="Arial" w:hAnsi="Arial" w:cs="Arial"/>
+          <w:sz w:val="20"/>
+          <w:szCs w:val="20"/>
+        </w:rPr>
+        <w:t xml:space="preserve"> %}</w:t>
+      </w:r>
+    </w:p>
+    <w:p>
+      <w:pPr>
+        <w:rPr>
+          <w:rFonts w:ascii="Arial" w:hAnsi="Arial" w:cs="Arial"/>
+          <w:sz w:val="20"/>
+          <w:szCs w:val="20"/>
+        </w:rPr>
+      </w:pPr>
+      <w:r>
+        <w:rPr>
+          <w:rFonts w:ascii="Arial" w:hAnsi="Arial" w:cs="Arial"/>
+          <w:sz w:val="20"/>
+          <w:szCs w:val="20"/>
+        </w:rPr>
         <w:t>{</w:t>
       </w:r>
       <w:r>
@@ -307,7 +630,58 @@
           <w:sz w:val="20"/>
           <w:szCs w:val="20"/>
         </w:rPr>
-        <w:t xml:space="preserve"> endfor %}</w:t>
+        <w:t xml:space="preserve"> endif %}</w:t>
+      </w:r>
+    </w:p>
+    <w:p>
+      <w:pPr>
+        <w:rPr>
+          <w:rFonts w:ascii="Arial" w:hAnsi="Arial" w:cs="Arial"/>
+          <w:sz w:val="20"/>
+          <w:szCs w:val="20"/>
+        </w:rPr>
+      </w:pPr>
+      <w:r>
+        <w:rPr>
+          <w:rFonts w:ascii="Arial" w:hAnsi="Arial" w:cs="Arial"/>
+          <w:sz w:val="20"/>
+          <w:szCs w:val="20"/>
+        </w:rPr>
+        <w:t>{</w:t>
+      </w:r>
+      <w:r>
+        <w:rPr>
+          <w:rFonts w:ascii="Arial" w:hAnsi="Arial" w:cs="Arial"/>
+          <w:sz w:val="20"/>
+          <w:szCs w:val="20"/>
+        </w:rPr>
+        <w:t>%</w:t>
+      </w:r>
+      <w:r>
+        <w:rPr>
+          <w:rFonts w:ascii="Arial" w:hAnsi="Arial" w:cs="Arial"/>
+          <w:sz w:val="20"/>
+          <w:szCs w:val="20"/>
+        </w:rPr>
+        <w:t xml:space="preserve"> </w:t>
+      </w:r>
+      <w:proofErr w:type="spellStart"/>
+      <w:r>
+        <w:rPr>
+          <w:rFonts w:ascii="Arial" w:hAnsi="Arial" w:cs="Arial"/>
+          <w:sz w:val="20"/>
+          <w:szCs w:val="20"/>
+        </w:rPr>
+        <w:t>endfor</w:t>
+      </w:r>
+      <w:proofErr w:type="spellEnd"/>
+      <w:r>
+        <w:rPr>
+          <w:rFonts w:ascii="Arial" w:hAnsi="Arial" w:cs="Arial"/>
+          <w:sz w:val="20"/>
+          <w:szCs w:val="20"/>
+        </w:rPr>
+        <w:t xml:space="preserve"> %}</w:t>
       </w:r>
     </w:p>
     <w:p>
@@ -659,6 +1033,119 @@
       <w:lvlText w:val=""/>
       <w:lvlJc w:val="left"/>
       <w:pPr>
+        <w:ind w:left="1080" w:hanging="360"/>
+      </w:pPr>
+      <w:rPr>
+        <w:rFonts w:ascii="Symbol" w:hAnsi="Symbol" w:hint="default"/>
+      </w:rPr>
+    </w:lvl>
+    <w:lvl w:ilvl="1" w:tplc="0C090003" w:tentative="1">
+      <w:start w:val="1"/>
+      <w:numFmt w:val="bullet"/>
+      <w:lvlText w:val="o"/>
+      <w:lvlJc w:val="left"/>
+      <w:pPr>
+        <w:ind w:left="1800" w:hanging="360"/>
+      </w:pPr>
+      <w:rPr>
+        <w:rFonts w:ascii="Courier New" w:hAnsi="Courier New" w:cs="Courier New" w:hint="default"/>
+      </w:rPr>
+    </w:lvl>
+    <w:lvl w:ilvl="2" w:tplc="0C090005" w:tentative="1">
+      <w:start w:val="1"/>
+      <w:numFmt w:val="bullet"/>
+      <w:lvlText w:val=""/>
+      <w:lvlJc w:val="left"/>
+      <w:pPr>
+        <w:ind w:left="2520" w:hanging="360"/>
+      </w:pPr>
+      <w:rPr>
+        <w:rFonts w:ascii="Wingdings" w:hAnsi="Wingdings" w:hint="default"/>
+      </w:rPr>
+    </w:lvl>
+    <w:lvl w:ilvl="3" w:tplc="0C090001" w:tentative="1">
+      <w:start w:val="1"/>
+      <w:numFmt w:val="bullet"/>
+      <w:lvlText w:val=""/>
+      <w:lvlJc w:val="left"/>
+      <w:pPr>
+        <w:ind w:left="3240" w:hanging="360"/>
+      </w:pPr>
+      <w:rPr>
+        <w:rFonts w:ascii="Symbol" w:hAnsi="Symbol" w:hint="default"/>
+      </w:rPr>
+    </w:lvl>
+    <w:lvl w:ilvl="4" w:tplc="0C090003" w:tentative="1">
+      <w:start w:val="1"/>
+      <w:numFmt w:val="bullet"/>
+      <w:lvlText w:val="o"/>
+      <w:lvlJc w:val="left"/>
+      <w:pPr>
+        <w:ind w:left="3960" w:hanging="360"/>
+      </w:pPr>
+      <w:rPr>
+        <w:rFonts w:ascii="Courier New" w:hAnsi="Courier New" w:cs="Courier New" w:hint="default"/>
+      </w:rPr>
+    </w:lvl>
+    <w:lvl w:ilvl="5" w:tplc="0C090005" w:tentative="1">
+      <w:start w:val="1"/>
+      <w:numFmt w:val="bullet"/>
+      <w:lvlText w:val=""/>
+      <w:lvlJc w:val="left"/>
+      <w:pPr>
+        <w:ind w:left="4680" w:hanging="360"/>
+      </w:pPr>
+      <w:rPr>
+        <w:rFonts w:ascii="Wingdings" w:hAnsi="Wingdings" w:hint="default"/>
+      </w:rPr>
+    </w:lvl>
+    <w:lvl w:ilvl="6" w:tplc="0C090001" w:tentative="1">
+      <w:start w:val="1"/>
+      <w:numFmt w:val="bullet"/>
+      <w:lvlText w:val=""/>
+      <w:lvlJc w:val="left"/>
+      <w:pPr>
+        <w:ind w:left="5400" w:hanging="360"/>
+      </w:pPr>
+      <w:rPr>
+        <w:rFonts w:ascii="Symbol" w:hAnsi="Symbol" w:hint="default"/>
+      </w:rPr>
+    </w:lvl>
+    <w:lvl w:ilvl="7" w:tplc="0C090003" w:tentative="1">
+      <w:start w:val="1"/>
+      <w:numFmt w:val="bullet"/>
+      <w:lvlText w:val="o"/>
+      <w:lvlJc w:val="left"/>
+      <w:pPr>
+        <w:ind w:left="6120" w:hanging="360"/>
+      </w:pPr>
+      <w:rPr>
+        <w:rFonts w:ascii="Courier New" w:hAnsi="Courier New" w:cs="Courier New" w:hint="default"/>
+      </w:rPr>
+    </w:lvl>
+    <w:lvl w:ilvl="8" w:tplc="0C090005" w:tentative="1">
+      <w:start w:val="1"/>
+      <w:numFmt w:val="bullet"/>
+      <w:lvlText w:val=""/>
+      <w:lvlJc w:val="left"/>
+      <w:pPr>
+        <w:ind w:left="6840" w:hanging="360"/>
+      </w:pPr>
+      <w:rPr>
+        <w:rFonts w:ascii="Wingdings" w:hAnsi="Wingdings" w:hint="default"/>
+      </w:rPr>
+    </w:lvl>
+  </w:abstractNum>
+  <w:abstractNum w:abstractNumId="3" w15:restartNumberingAfterBreak="0">
+    <w:nsid w:val="596E263E"/>
+    <w:multiLevelType w:val="hybridMultilevel"/>
+    <w:tmpl w:val="844CD448"/>
+    <w:lvl w:ilvl="0" w:tplc="0C090001">
+      <w:start w:val="1"/>
+      <w:numFmt w:val="bullet"/>
+      <w:lvlText w:val=""/>
+      <w:lvlJc w:val="left"/>
+      <w:pPr>
         <w:ind w:left="720" w:hanging="360"/>
       </w:pPr>
       <w:rPr>
@@ -770,6 +1257,9 @@
   </w:num>
   <w:num w:numId="3">
     <w:abstractNumId w:val="2"/>
+  </w:num>
+  <w:num w:numId="4">
+    <w:abstractNumId w:val="3"/>
   </w:num>
 </w:numbering>
 </file>
@@ -2090,6 +2580,24 @@
 </file>
 
 <file path=customXml/item1.xml><?xml version="1.0" encoding="utf-8"?>
+<p:properties xmlns:p="http://schemas.microsoft.com/office/2006/metadata/properties" xmlns:xsi="http://www.w3.org/2001/XMLSchema-instance">
+  <documentManagement>
+    <Templates xmlns="82c0860a-0083-47e5-9319-bc0099c3c4e7">Licences</Templates>
+    <Licence_x0020_Letters xmlns="82c0860a-0083-47e5-9319-bc0099c3c4e7">None</Licence_x0020_Letters>
+    <DocFolderName xmlns="d467df18-bcc8-4e2d-ae4c-a02377bc1741" xsi:nil="true"/>
+  </documentManagement>
+</p:properties>
+</file>
+
+<file path=customXml/item2.xml><?xml version="1.0" encoding="utf-8"?>
+<b:Sources xmlns:b="http://schemas.openxmlformats.org/officeDocument/2006/bibliography" xmlns="http://schemas.openxmlformats.org/officeDocument/2006/bibliography" SelectedStyle="\APASixthEditionOfficeOnline.xsl" StyleName="APA" Version="6"/>
+</file>
+
+<file path=customXml/item3.xml><?xml version="1.0" encoding="utf-8"?>
+<LongProperties xmlns="http://schemas.microsoft.com/office/2006/metadata/longProperties"/>
+</file>
+
+<file path=customXml/item4.xml><?xml version="1.0" encoding="utf-8"?>
 <ct:contentTypeSchema xmlns:ct="http://schemas.microsoft.com/office/2006/metadata/contentType" xmlns:ma="http://schemas.microsoft.com/office/2006/metadata/properties/metaAttributes" ct:_="" ma:_="" ma:contentTypeName="Document" ma:contentTypeID="0x010100DDE83369A4716945AA6AAFE2A7D13920" ma:contentTypeVersion="2" ma:contentTypeDescription="Create a new document." ma:contentTypeScope="" ma:versionID="e7f585b85ca7932c58ba99e12d49365d">
   <xsd:schema xmlns:xsd="http://www.w3.org/2001/XMLSchema" xmlns:p="http://schemas.microsoft.com/office/2006/metadata/properties" xmlns:ns2="d467df18-bcc8-4e2d-ae4c-a02377bc1741" xmlns:ns3="82c0860a-0083-47e5-9319-bc0099c3c4e7" targetNamespace="http://schemas.microsoft.com/office/2006/metadata/properties" ma:root="true" ma:fieldsID="a50cae9f65cbcd1d8fad25d427e84407" ns2:_="" ns3:_="">
     <xsd:import namespace="d467df18-bcc8-4e2d-ae4c-a02377bc1741"/>
@@ -2178,24 +2686,6 @@
 </ct:contentTypeSchema>
 </file>
 
-<file path=customXml/item2.xml><?xml version="1.0" encoding="utf-8"?>
-<LongProperties xmlns="http://schemas.microsoft.com/office/2006/metadata/longProperties"/>
-</file>
-
-<file path=customXml/item3.xml><?xml version="1.0" encoding="utf-8"?>
-<b:Sources xmlns:b="http://schemas.openxmlformats.org/officeDocument/2006/bibliography" xmlns="http://schemas.openxmlformats.org/officeDocument/2006/bibliography" SelectedStyle="\APASixthEditionOfficeOnline.xsl" StyleName="APA" Version="6"/>
-</file>
-
-<file path=customXml/item4.xml><?xml version="1.0" encoding="utf-8"?>
-<p:properties xmlns:p="http://schemas.microsoft.com/office/2006/metadata/properties" xmlns:xsi="http://www.w3.org/2001/XMLSchema-instance">
-  <documentManagement>
-    <Templates xmlns="82c0860a-0083-47e5-9319-bc0099c3c4e7">Licences</Templates>
-    <Licence_x0020_Letters xmlns="82c0860a-0083-47e5-9319-bc0099c3c4e7">None</Licence_x0020_Letters>
-    <DocFolderName xmlns="d467df18-bcc8-4e2d-ae4c-a02377bc1741" xsi:nil="true"/>
-  </documentManagement>
-</p:properties>
-</file>
-
 <file path=customXml/item5.xml><?xml version="1.0" encoding="utf-8"?>
 <?mso-contentType ?>
 <FormTemplates xmlns="http://schemas.microsoft.com/sharepoint/v3/contenttype/forms">
@@ -2206,6 +2696,32 @@
 </file>
 
 <file path=customXml/itemProps1.xml><?xml version="1.0" encoding="utf-8"?>
+<ds:datastoreItem xmlns:ds="http://schemas.openxmlformats.org/officeDocument/2006/customXml" ds:itemID="{8BFF7BD0-9EB8-4FE2-B615-B13D29E7F68F}">
+  <ds:schemaRefs>
+    <ds:schemaRef ds:uri="http://schemas.microsoft.com/office/2006/metadata/properties"/>
+    <ds:schemaRef ds:uri="82c0860a-0083-47e5-9319-bc0099c3c4e7"/>
+    <ds:schemaRef ds:uri="d467df18-bcc8-4e2d-ae4c-a02377bc1741"/>
+  </ds:schemaRefs>
+</ds:datastoreItem>
+</file>
+
+<file path=customXml/itemProps2.xml><?xml version="1.0" encoding="utf-8"?>
+<ds:datastoreItem xmlns:ds="http://schemas.openxmlformats.org/officeDocument/2006/customXml" ds:itemID="{101C6773-2C27-417F-AF61-30F048C4C369}">
+  <ds:schemaRefs>
+    <ds:schemaRef ds:uri="http://schemas.openxmlformats.org/officeDocument/2006/bibliography"/>
+  </ds:schemaRefs>
+</ds:datastoreItem>
+</file>
+
+<file path=customXml/itemProps3.xml><?xml version="1.0" encoding="utf-8"?>
+<ds:datastoreItem xmlns:ds="http://schemas.openxmlformats.org/officeDocument/2006/customXml" ds:itemID="{594B0E27-5C86-4DA2-AD2C-7E237F671BCA}">
+  <ds:schemaRefs>
+    <ds:schemaRef ds:uri="http://schemas.microsoft.com/office/2006/metadata/longProperties"/>
+  </ds:schemaRefs>
+</ds:datastoreItem>
+</file>
+
+<file path=customXml/itemProps4.xml><?xml version="1.0" encoding="utf-8"?>
 <ds:datastoreItem xmlns:ds="http://schemas.openxmlformats.org/officeDocument/2006/customXml" ds:itemID="{588A83AB-F89C-433B-BB01-D0C78830E64D}">
   <ds:schemaRefs>
     <ds:schemaRef ds:uri="http://schemas.microsoft.com/office/2006/metadata/contentType"/>
@@ -2223,32 +2739,6 @@
 </ds:datastoreItem>
 </file>
 
-<file path=customXml/itemProps2.xml><?xml version="1.0" encoding="utf-8"?>
-<ds:datastoreItem xmlns:ds="http://schemas.openxmlformats.org/officeDocument/2006/customXml" ds:itemID="{594B0E27-5C86-4DA2-AD2C-7E237F671BCA}">
-  <ds:schemaRefs>
-    <ds:schemaRef ds:uri="http://schemas.microsoft.com/office/2006/metadata/longProperties"/>
-  </ds:schemaRefs>
-</ds:datastoreItem>
-</file>
-
-<file path=customXml/itemProps3.xml><?xml version="1.0" encoding="utf-8"?>
-<ds:datastoreItem xmlns:ds="http://schemas.openxmlformats.org/officeDocument/2006/customXml" ds:itemID="{101C6773-2C27-417F-AF61-30F048C4C369}">
-  <ds:schemaRefs>
-    <ds:schemaRef ds:uri="http://schemas.openxmlformats.org/officeDocument/2006/bibliography"/>
-  </ds:schemaRefs>
-</ds:datastoreItem>
-</file>
-
-<file path=customXml/itemProps4.xml><?xml version="1.0" encoding="utf-8"?>
-<ds:datastoreItem xmlns:ds="http://schemas.openxmlformats.org/officeDocument/2006/customXml" ds:itemID="{8BFF7BD0-9EB8-4FE2-B615-B13D29E7F68F}">
-  <ds:schemaRefs>
-    <ds:schemaRef ds:uri="http://schemas.microsoft.com/office/2006/metadata/properties"/>
-    <ds:schemaRef ds:uri="82c0860a-0083-47e5-9319-bc0099c3c4e7"/>
-    <ds:schemaRef ds:uri="d467df18-bcc8-4e2d-ae4c-a02377bc1741"/>
-  </ds:schemaRefs>
-</ds:datastoreItem>
-</file>
-
 <file path=customXml/itemProps5.xml><?xml version="1.0" encoding="utf-8"?>
 <ds:datastoreItem xmlns:ds="http://schemas.openxmlformats.org/officeDocument/2006/customXml" ds:itemID="{01521DC1-EBBE-4ABD-A943-A31EBE37AECF}">
   <ds:schemaRefs>

</xml_diff>

<commit_message>
Add campgrounds to doc
</commit_message>
<xml_diff>
--- a/feewaiver/static/feewaiver/fee_waiver_template.docx
+++ b/feewaiver/static/feewaiver/fee_waiver_template.docx
@@ -127,6 +127,7 @@
           <w:szCs w:val="48"/>
         </w:rPr>
       </w:pPr>
+      <w:proofErr w:type="gramStart"/>
       <w:r>
         <w:rPr>
           <w:rFonts w:ascii="Arial" w:hAnsi="Arial" w:cs="Arial"/>
@@ -155,6 +156,7 @@
         </w:rPr>
         <w:t>cessing</w:t>
       </w:r>
+      <w:proofErr w:type="gramEnd"/>
       <w:r>
         <w:rPr>
           <w:rFonts w:ascii="Arial" w:hAnsi="Arial" w:cs="Arial"/>
@@ -207,16 +209,34 @@
           <w:sz w:val="22"/>
           <w:szCs w:val="22"/>
         </w:rPr>
-        <w:t>contact_name</w:t>
-      </w:r>
-      <w:proofErr w:type="spellEnd"/>
+        <w:t>contact_</w:t>
+      </w:r>
+      <w:proofErr w:type="gramStart"/>
       <w:r>
         <w:rPr>
           <w:rFonts w:ascii="Arial" w:hAnsi="Arial" w:cs="Arial"/>
           <w:sz w:val="22"/>
           <w:szCs w:val="22"/>
         </w:rPr>
-        <w:t xml:space="preserve"> }},</w:t>
+        <w:t>name</w:t>
+      </w:r>
+      <w:proofErr w:type="spellEnd"/>
+      <w:r>
+        <w:rPr>
+          <w:rFonts w:ascii="Arial" w:hAnsi="Arial" w:cs="Arial"/>
+          <w:sz w:val="22"/>
+          <w:szCs w:val="22"/>
+        </w:rPr>
+        <w:t xml:space="preserve"> }</w:t>
+      </w:r>
+      <w:proofErr w:type="gramEnd"/>
+      <w:r>
+        <w:rPr>
+          <w:rFonts w:ascii="Arial" w:hAnsi="Arial" w:cs="Arial"/>
+          <w:sz w:val="22"/>
+          <w:szCs w:val="22"/>
+        </w:rPr>
+        <w:t>},</w:t>
       </w:r>
     </w:p>
     <w:p>
@@ -239,24 +259,42 @@
           <w:sz w:val="22"/>
           <w:szCs w:val="22"/>
         </w:rPr>
-        <w:t xml:space="preserve">In response to your request for a fee waiver on behalf of {{ </w:t>
-      </w:r>
-      <w:proofErr w:type="spellStart"/>
+        <w:t xml:space="preserve">In response to your request for a fee waiver on behalf of </w:t>
+      </w:r>
+      <w:proofErr w:type="gramStart"/>
       <w:r>
         <w:rPr>
           <w:rFonts w:ascii="Arial" w:hAnsi="Arial" w:cs="Arial"/>
           <w:sz w:val="22"/>
           <w:szCs w:val="22"/>
         </w:rPr>
-        <w:t>contact_details.organisation</w:t>
-      </w:r>
-      <w:proofErr w:type="spellEnd"/>
+        <w:t xml:space="preserve">{{ </w:t>
+      </w:r>
+      <w:proofErr w:type="spellStart"/>
       <w:r>
         <w:rPr>
           <w:rFonts w:ascii="Arial" w:hAnsi="Arial" w:cs="Arial"/>
           <w:sz w:val="22"/>
           <w:szCs w:val="22"/>
         </w:rPr>
+        <w:t>contact</w:t>
+      </w:r>
+      <w:proofErr w:type="gramEnd"/>
+      <w:r>
+        <w:rPr>
+          <w:rFonts w:ascii="Arial" w:hAnsi="Arial" w:cs="Arial"/>
+          <w:sz w:val="22"/>
+          <w:szCs w:val="22"/>
+        </w:rPr>
+        <w:t>_details.organisation</w:t>
+      </w:r>
+      <w:proofErr w:type="spellEnd"/>
+      <w:r>
+        <w:rPr>
+          <w:rFonts w:ascii="Arial" w:hAnsi="Arial" w:cs="Arial"/>
+          <w:sz w:val="22"/>
+          <w:szCs w:val="22"/>
+        </w:rPr>
         <w:t xml:space="preserve"> }}, the Department of Biodiversity, Conservation and Attractions is pleased to approve:</w:t>
       </w:r>
     </w:p>
@@ -278,6 +316,7 @@
           <w:szCs w:val="20"/>
         </w:rPr>
       </w:pPr>
+      <w:proofErr w:type="gramStart"/>
       <w:r>
         <w:rPr>
           <w:rFonts w:ascii="Arial" w:hAnsi="Arial" w:cs="Arial"/>
@@ -293,7 +332,16 @@
           <w:sz w:val="20"/>
           <w:szCs w:val="20"/>
         </w:rPr>
-        <w:t>lodgement_number</w:t>
+        <w:t>lodgement</w:t>
+      </w:r>
+      <w:proofErr w:type="gramEnd"/>
+      <w:r>
+        <w:rPr>
+          <w:rFonts w:ascii="Arial" w:hAnsi="Arial" w:cs="Arial"/>
+          <w:sz w:val="20"/>
+          <w:szCs w:val="20"/>
+        </w:rPr>
+        <w:t>_number</w:t>
       </w:r>
       <w:proofErr w:type="spellEnd"/>
       <w:r>
@@ -348,6 +396,7 @@
         <w:t xml:space="preserve">{% if </w:t>
       </w:r>
       <w:proofErr w:type="spellStart"/>
+      <w:proofErr w:type="gramStart"/>
       <w:r>
         <w:rPr>
           <w:rFonts w:ascii="Arial" w:hAnsi="Arial" w:cs="Arial"/>
@@ -357,107 +406,7 @@
         <w:t>visit.issued</w:t>
       </w:r>
       <w:proofErr w:type="spellEnd"/>
-      <w:r>
-        <w:rPr>
-          <w:rFonts w:ascii="Arial" w:hAnsi="Arial" w:cs="Arial"/>
-          <w:sz w:val="20"/>
-          <w:szCs w:val="20"/>
-        </w:rPr>
-        <w:t xml:space="preserve"> %}</w:t>
-      </w:r>
-    </w:p>
-    <w:p>
-      <w:pPr>
-        <w:pStyle w:val="ListParagraph"/>
-        <w:numPr>
-          <w:ilvl w:val="0"/>
-          <w:numId w:val="4"/>
-        </w:numPr>
-        <w:rPr>
-          <w:rFonts w:ascii="Arial" w:hAnsi="Arial" w:cs="Arial"/>
-          <w:sz w:val="20"/>
-          <w:szCs w:val="20"/>
-        </w:rPr>
-      </w:pPr>
-      <w:r>
-        <w:rPr>
-          <w:rFonts w:ascii="Arial" w:hAnsi="Arial" w:cs="Arial"/>
-          <w:sz w:val="20"/>
-          <w:szCs w:val="20"/>
-        </w:rPr>
-        <w:t>Visit</w:t>
-      </w:r>
-      <w:r>
-        <w:rPr>
-          <w:rFonts w:ascii="Arial" w:hAnsi="Arial" w:cs="Arial"/>
-          <w:sz w:val="20"/>
-          <w:szCs w:val="20"/>
-        </w:rPr>
-        <w:t xml:space="preserve"> from {{</w:t>
-      </w:r>
-      <w:proofErr w:type="spellStart"/>
-      <w:r>
-        <w:rPr>
-          <w:rFonts w:ascii="Arial" w:hAnsi="Arial" w:cs="Arial"/>
-          <w:sz w:val="20"/>
-          <w:szCs w:val="20"/>
-        </w:rPr>
-        <w:t>visit.date_from</w:t>
-      </w:r>
-      <w:proofErr w:type="spellEnd"/>
-      <w:r>
-        <w:rPr>
-          <w:rFonts w:ascii="Arial" w:hAnsi="Arial" w:cs="Arial"/>
-          <w:sz w:val="20"/>
-          <w:szCs w:val="20"/>
-        </w:rPr>
-        <w:t>}} to {{</w:t>
-      </w:r>
-      <w:proofErr w:type="spellStart"/>
-      <w:r>
-        <w:rPr>
-          <w:rFonts w:ascii="Arial" w:hAnsi="Arial" w:cs="Arial"/>
-          <w:sz w:val="20"/>
-          <w:szCs w:val="20"/>
-        </w:rPr>
-        <w:t>visit.date_to</w:t>
-      </w:r>
-      <w:proofErr w:type="spellEnd"/>
-      <w:r>
-        <w:rPr>
-          <w:rFonts w:ascii="Arial" w:hAnsi="Arial" w:cs="Arial"/>
-          <w:sz w:val="20"/>
-          <w:szCs w:val="20"/>
-        </w:rPr>
-        <w:t>}}</w:t>
-      </w:r>
-    </w:p>
-    <w:p>
-      <w:pPr>
-        <w:rPr>
-          <w:rFonts w:ascii="Arial" w:hAnsi="Arial" w:cs="Arial"/>
-          <w:sz w:val="20"/>
-          <w:szCs w:val="20"/>
-        </w:rPr>
-      </w:pPr>
-      <w:r>
-        <w:rPr>
-          <w:rFonts w:ascii="Arial" w:hAnsi="Arial" w:cs="Arial"/>
-          <w:sz w:val="20"/>
-          <w:szCs w:val="20"/>
-        </w:rPr>
-        <w:t xml:space="preserve">{% for park in </w:t>
-      </w:r>
-      <w:proofErr w:type="spellStart"/>
-      <w:r>
-        <w:rPr>
-          <w:rFonts w:ascii="Arial" w:hAnsi="Arial" w:cs="Arial"/>
-          <w:sz w:val="20"/>
-          <w:szCs w:val="20"/>
-        </w:rPr>
-        <w:t>visit.selected_park_names</w:t>
-      </w:r>
-      <w:proofErr w:type="spellEnd"/>
+      <w:proofErr w:type="gramEnd"/>
       <w:r>
         <w:rPr>
           <w:rFonts w:ascii="Arial" w:hAnsi="Arial" w:cs="Arial"/>
@@ -486,33 +435,71 @@
           <w:sz w:val="20"/>
           <w:szCs w:val="20"/>
         </w:rPr>
-        <w:t>{{</w:t>
-      </w:r>
-      <w:r>
-        <w:rPr>
-          <w:rFonts w:ascii="Arial" w:hAnsi="Arial" w:cs="Arial"/>
-          <w:sz w:val="20"/>
-          <w:szCs w:val="20"/>
-        </w:rPr>
-        <w:t>park</w:t>
-      </w:r>
-      <w:r>
-        <w:rPr>
-          <w:rFonts w:ascii="Arial" w:hAnsi="Arial" w:cs="Arial"/>
-          <w:sz w:val="20"/>
-          <w:szCs w:val="20"/>
-        </w:rPr>
-        <w:t xml:space="preserve">}} </w:t>
-      </w:r>
-      <w:r>
-        <w:rPr>
-          <w:rFonts w:ascii="Arial" w:hAnsi="Arial" w:cs="Arial"/>
-          <w:sz w:val="20"/>
-          <w:szCs w:val="20"/>
-        </w:rPr>
-        <w:t xml:space="preserve">{% if </w:t>
+        <w:t>Visit</w:t>
+      </w:r>
+      <w:r>
+        <w:rPr>
+          <w:rFonts w:ascii="Arial" w:hAnsi="Arial" w:cs="Arial"/>
+          <w:sz w:val="20"/>
+          <w:szCs w:val="20"/>
+        </w:rPr>
+        <w:t xml:space="preserve"> from {{</w:t>
       </w:r>
       <w:proofErr w:type="spellStart"/>
+      <w:proofErr w:type="gramStart"/>
+      <w:r>
+        <w:rPr>
+          <w:rFonts w:ascii="Arial" w:hAnsi="Arial" w:cs="Arial"/>
+          <w:sz w:val="20"/>
+          <w:szCs w:val="20"/>
+        </w:rPr>
+        <w:t>visit.date</w:t>
+      </w:r>
+      <w:proofErr w:type="gramEnd"/>
+      <w:r>
+        <w:rPr>
+          <w:rFonts w:ascii="Arial" w:hAnsi="Arial" w:cs="Arial"/>
+          <w:sz w:val="20"/>
+          <w:szCs w:val="20"/>
+        </w:rPr>
+        <w:t>_from</w:t>
+      </w:r>
+      <w:proofErr w:type="spellEnd"/>
+      <w:r>
+        <w:rPr>
+          <w:rFonts w:ascii="Arial" w:hAnsi="Arial" w:cs="Arial"/>
+          <w:sz w:val="20"/>
+          <w:szCs w:val="20"/>
+        </w:rPr>
+        <w:t>}} to {{</w:t>
+      </w:r>
+      <w:proofErr w:type="spellStart"/>
+      <w:r>
+        <w:rPr>
+          <w:rFonts w:ascii="Arial" w:hAnsi="Arial" w:cs="Arial"/>
+          <w:sz w:val="20"/>
+          <w:szCs w:val="20"/>
+        </w:rPr>
+        <w:t>visit.date_to</w:t>
+      </w:r>
+      <w:proofErr w:type="spellEnd"/>
+      <w:r>
+        <w:rPr>
+          <w:rFonts w:ascii="Arial" w:hAnsi="Arial" w:cs="Arial"/>
+          <w:sz w:val="20"/>
+          <w:szCs w:val="20"/>
+        </w:rPr>
+        <w:t>}}</w:t>
+      </w:r>
+      <w:r>
+        <w:rPr>
+          <w:rFonts w:ascii="Arial" w:hAnsi="Arial" w:cs="Arial"/>
+          <w:sz w:val="20"/>
+          <w:szCs w:val="20"/>
+        </w:rPr>
+        <w:t xml:space="preserve"> {% if </w:t>
+      </w:r>
+      <w:proofErr w:type="spellStart"/>
       <w:r>
         <w:rPr>
           <w:rFonts w:ascii="Arial" w:hAnsi="Arial" w:cs="Arial"/>
@@ -528,23 +515,7 @@
           <w:sz w:val="20"/>
           <w:szCs w:val="20"/>
         </w:rPr>
-        <w:t xml:space="preserve"> %} </w:t>
-      </w:r>
-      <w:r>
-        <w:rPr>
-          <w:rFonts w:ascii="Arial" w:hAnsi="Arial" w:cs="Arial"/>
-          <w:sz w:val="20"/>
-          <w:szCs w:val="20"/>
-        </w:rPr>
-        <w:t xml:space="preserve">: </w:t>
-      </w:r>
-      <w:r>
-        <w:rPr>
-          <w:rFonts w:ascii="Arial" w:hAnsi="Arial" w:cs="Arial"/>
-          <w:sz w:val="20"/>
-          <w:szCs w:val="20"/>
-        </w:rPr>
-        <w:t>{{</w:t>
+        <w:t xml:space="preserve"> %} : {{</w:t>
       </w:r>
       <w:proofErr w:type="spellStart"/>
       <w:r>
@@ -567,12 +538,88 @@
     </w:p>
     <w:p>
       <w:pPr>
-        <w:rPr>
-          <w:rFonts w:ascii="Arial" w:hAnsi="Arial" w:cs="Arial"/>
-          <w:sz w:val="20"/>
-          <w:szCs w:val="20"/>
-        </w:rPr>
-      </w:pPr>
+        <w:ind w:left="360"/>
+        <w:rPr>
+          <w:rFonts w:ascii="Arial" w:hAnsi="Arial" w:cs="Arial"/>
+          <w:sz w:val="20"/>
+          <w:szCs w:val="20"/>
+        </w:rPr>
+      </w:pPr>
+      <w:r>
+        <w:rPr>
+          <w:rFonts w:ascii="Arial" w:hAnsi="Arial" w:cs="Arial"/>
+          <w:sz w:val="20"/>
+          <w:szCs w:val="20"/>
+        </w:rPr>
+        <w:t xml:space="preserve">{% for park in </w:t>
+      </w:r>
+      <w:proofErr w:type="spellStart"/>
+      <w:proofErr w:type="gramStart"/>
+      <w:r>
+        <w:rPr>
+          <w:rFonts w:ascii="Arial" w:hAnsi="Arial" w:cs="Arial"/>
+          <w:sz w:val="20"/>
+          <w:szCs w:val="20"/>
+        </w:rPr>
+        <w:t>visit.selected</w:t>
+      </w:r>
+      <w:proofErr w:type="gramEnd"/>
+      <w:r>
+        <w:rPr>
+          <w:rFonts w:ascii="Arial" w:hAnsi="Arial" w:cs="Arial"/>
+          <w:sz w:val="20"/>
+          <w:szCs w:val="20"/>
+        </w:rPr>
+        <w:t>_park_names</w:t>
+      </w:r>
+      <w:proofErr w:type="spellEnd"/>
+      <w:r>
+        <w:rPr>
+          <w:rFonts w:ascii="Arial" w:hAnsi="Arial" w:cs="Arial"/>
+          <w:sz w:val="20"/>
+          <w:szCs w:val="20"/>
+        </w:rPr>
+        <w:t xml:space="preserve"> %}</w:t>
+      </w:r>
+    </w:p>
+    <w:p>
+      <w:pPr>
+        <w:pStyle w:val="ListParagraph"/>
+        <w:numPr>
+          <w:ilvl w:val="1"/>
+          <w:numId w:val="3"/>
+        </w:numPr>
+        <w:ind w:left="1077" w:hanging="357"/>
+        <w:rPr>
+          <w:rFonts w:ascii="Arial" w:hAnsi="Arial" w:cs="Arial"/>
+          <w:sz w:val="20"/>
+          <w:szCs w:val="20"/>
+        </w:rPr>
+      </w:pPr>
+      <w:r>
+        <w:rPr>
+          <w:rFonts w:ascii="Arial" w:hAnsi="Arial" w:cs="Arial"/>
+          <w:sz w:val="20"/>
+          <w:szCs w:val="20"/>
+        </w:rPr>
+        <w:t>{{</w:t>
+      </w:r>
+      <w:r>
+        <w:rPr>
+          <w:rFonts w:ascii="Arial" w:hAnsi="Arial" w:cs="Arial"/>
+          <w:sz w:val="20"/>
+          <w:szCs w:val="20"/>
+        </w:rPr>
+        <w:t>park</w:t>
+      </w:r>
+      <w:r>
+        <w:rPr>
+          <w:rFonts w:ascii="Arial" w:hAnsi="Arial" w:cs="Arial"/>
+          <w:sz w:val="20"/>
+          <w:szCs w:val="20"/>
+        </w:rPr>
+        <w:t xml:space="preserve">}} </w:t>
+      </w:r>
       <w:r>
         <w:rPr>
           <w:rFonts w:ascii="Arial" w:hAnsi="Arial" w:cs="Arial"/>
@@ -580,6 +627,92 @@
           <w:szCs w:val="20"/>
         </w:rPr>
         <w:t xml:space="preserve">{% </w:t>
+      </w:r>
+      <w:proofErr w:type="spellStart"/>
+      <w:r>
+        <w:rPr>
+          <w:rFonts w:ascii="Arial" w:hAnsi="Arial" w:cs="Arial"/>
+          <w:sz w:val="20"/>
+          <w:szCs w:val="20"/>
+        </w:rPr>
+        <w:t>endfor</w:t>
+      </w:r>
+      <w:proofErr w:type="spellEnd"/>
+      <w:r>
+        <w:rPr>
+          <w:rFonts w:ascii="Arial" w:hAnsi="Arial" w:cs="Arial"/>
+          <w:sz w:val="20"/>
+          <w:szCs w:val="20"/>
+        </w:rPr>
+        <w:t xml:space="preserve"> %}</w:t>
+      </w:r>
+    </w:p>
+    <w:p>
+      <w:pPr>
+        <w:ind w:left="360"/>
+        <w:rPr>
+          <w:rFonts w:ascii="Arial" w:hAnsi="Arial" w:cs="Arial"/>
+          <w:sz w:val="20"/>
+          <w:szCs w:val="20"/>
+        </w:rPr>
+      </w:pPr>
+      <w:r>
+        <w:rPr>
+          <w:rFonts w:ascii="Arial" w:hAnsi="Arial" w:cs="Arial"/>
+          <w:sz w:val="20"/>
+          <w:szCs w:val="20"/>
+        </w:rPr>
+        <w:t xml:space="preserve">{% for campground in </w:t>
+      </w:r>
+      <w:proofErr w:type="spellStart"/>
+      <w:proofErr w:type="gramStart"/>
+      <w:r>
+        <w:rPr>
+          <w:rFonts w:ascii="Arial" w:hAnsi="Arial" w:cs="Arial"/>
+          <w:sz w:val="20"/>
+          <w:szCs w:val="20"/>
+        </w:rPr>
+        <w:t>visit.selected</w:t>
+      </w:r>
+      <w:proofErr w:type="gramEnd"/>
+      <w:r>
+        <w:rPr>
+          <w:rFonts w:ascii="Arial" w:hAnsi="Arial" w:cs="Arial"/>
+          <w:sz w:val="20"/>
+          <w:szCs w:val="20"/>
+        </w:rPr>
+        <w:t>_campground_names</w:t>
+      </w:r>
+      <w:proofErr w:type="spellEnd"/>
+      <w:r>
+        <w:rPr>
+          <w:rFonts w:ascii="Arial" w:hAnsi="Arial" w:cs="Arial"/>
+          <w:sz w:val="20"/>
+          <w:szCs w:val="20"/>
+        </w:rPr>
+        <w:t xml:space="preserve"> %}</w:t>
+      </w:r>
+    </w:p>
+    <w:p>
+      <w:pPr>
+        <w:pStyle w:val="ListParagraph"/>
+        <w:numPr>
+          <w:ilvl w:val="1"/>
+          <w:numId w:val="3"/>
+        </w:numPr>
+        <w:rPr>
+          <w:rFonts w:ascii="Arial" w:hAnsi="Arial" w:cs="Arial"/>
+          <w:sz w:val="20"/>
+          <w:szCs w:val="20"/>
+        </w:rPr>
+      </w:pPr>
+      <w:r>
+        <w:rPr>
+          <w:rFonts w:ascii="Arial" w:hAnsi="Arial" w:cs="Arial"/>
+          <w:sz w:val="20"/>
+          <w:szCs w:val="20"/>
+        </w:rPr>
+        <w:t xml:space="preserve">{{campground}} {% </w:t>
       </w:r>
       <w:proofErr w:type="spellStart"/>
       <w:r>
@@ -1026,110 +1159,110 @@
   <w:abstractNum w:abstractNumId="2" w15:restartNumberingAfterBreak="0">
     <w:nsid w:val="58113B36"/>
     <w:multiLevelType w:val="hybridMultilevel"/>
-    <w:tmpl w:val="883864DA"/>
+    <w:tmpl w:val="D382A774"/>
     <w:lvl w:ilvl="0" w:tplc="0C090001">
       <w:start w:val="1"/>
       <w:numFmt w:val="bullet"/>
       <w:lvlText w:val=""/>
       <w:lvlJc w:val="left"/>
       <w:pPr>
-        <w:ind w:left="1080" w:hanging="360"/>
+        <w:ind w:left="360" w:hanging="360"/>
       </w:pPr>
       <w:rPr>
         <w:rFonts w:ascii="Symbol" w:hAnsi="Symbol" w:hint="default"/>
       </w:rPr>
     </w:lvl>
-    <w:lvl w:ilvl="1" w:tplc="0C090003" w:tentative="1">
+    <w:lvl w:ilvl="1" w:tplc="0C090001">
+      <w:start w:val="1"/>
+      <w:numFmt w:val="bullet"/>
+      <w:lvlText w:val=""/>
+      <w:lvlJc w:val="left"/>
+      <w:pPr>
+        <w:ind w:left="1080" w:hanging="360"/>
+      </w:pPr>
+      <w:rPr>
+        <w:rFonts w:ascii="Symbol" w:hAnsi="Symbol" w:hint="default"/>
+      </w:rPr>
+    </w:lvl>
+    <w:lvl w:ilvl="2" w:tplc="0C090005" w:tentative="1">
+      <w:start w:val="1"/>
+      <w:numFmt w:val="bullet"/>
+      <w:lvlText w:val=""/>
+      <w:lvlJc w:val="left"/>
+      <w:pPr>
+        <w:ind w:left="1800" w:hanging="360"/>
+      </w:pPr>
+      <w:rPr>
+        <w:rFonts w:ascii="Wingdings" w:hAnsi="Wingdings" w:hint="default"/>
+      </w:rPr>
+    </w:lvl>
+    <w:lvl w:ilvl="3" w:tplc="0C090001" w:tentative="1">
+      <w:start w:val="1"/>
+      <w:numFmt w:val="bullet"/>
+      <w:lvlText w:val=""/>
+      <w:lvlJc w:val="left"/>
+      <w:pPr>
+        <w:ind w:left="2520" w:hanging="360"/>
+      </w:pPr>
+      <w:rPr>
+        <w:rFonts w:ascii="Symbol" w:hAnsi="Symbol" w:hint="default"/>
+      </w:rPr>
+    </w:lvl>
+    <w:lvl w:ilvl="4" w:tplc="0C090003" w:tentative="1">
       <w:start w:val="1"/>
       <w:numFmt w:val="bullet"/>
       <w:lvlText w:val="o"/>
       <w:lvlJc w:val="left"/>
       <w:pPr>
-        <w:ind w:left="1800" w:hanging="360"/>
+        <w:ind w:left="3240" w:hanging="360"/>
       </w:pPr>
       <w:rPr>
         <w:rFonts w:ascii="Courier New" w:hAnsi="Courier New" w:cs="Courier New" w:hint="default"/>
       </w:rPr>
     </w:lvl>
-    <w:lvl w:ilvl="2" w:tplc="0C090005" w:tentative="1">
+    <w:lvl w:ilvl="5" w:tplc="0C090005" w:tentative="1">
       <w:start w:val="1"/>
       <w:numFmt w:val="bullet"/>
       <w:lvlText w:val=""/>
       <w:lvlJc w:val="left"/>
       <w:pPr>
-        <w:ind w:left="2520" w:hanging="360"/>
+        <w:ind w:left="3960" w:hanging="360"/>
       </w:pPr>
       <w:rPr>
         <w:rFonts w:ascii="Wingdings" w:hAnsi="Wingdings" w:hint="default"/>
       </w:rPr>
     </w:lvl>
-    <w:lvl w:ilvl="3" w:tplc="0C090001" w:tentative="1">
+    <w:lvl w:ilvl="6" w:tplc="0C090001" w:tentative="1">
       <w:start w:val="1"/>
       <w:numFmt w:val="bullet"/>
       <w:lvlText w:val=""/>
       <w:lvlJc w:val="left"/>
       <w:pPr>
-        <w:ind w:left="3240" w:hanging="360"/>
+        <w:ind w:left="4680" w:hanging="360"/>
       </w:pPr>
       <w:rPr>
         <w:rFonts w:ascii="Symbol" w:hAnsi="Symbol" w:hint="default"/>
       </w:rPr>
     </w:lvl>
-    <w:lvl w:ilvl="4" w:tplc="0C090003" w:tentative="1">
+    <w:lvl w:ilvl="7" w:tplc="0C090003" w:tentative="1">
       <w:start w:val="1"/>
       <w:numFmt w:val="bullet"/>
       <w:lvlText w:val="o"/>
       <w:lvlJc w:val="left"/>
       <w:pPr>
-        <w:ind w:left="3960" w:hanging="360"/>
+        <w:ind w:left="5400" w:hanging="360"/>
       </w:pPr>
       <w:rPr>
         <w:rFonts w:ascii="Courier New" w:hAnsi="Courier New" w:cs="Courier New" w:hint="default"/>
       </w:rPr>
     </w:lvl>
-    <w:lvl w:ilvl="5" w:tplc="0C090005" w:tentative="1">
+    <w:lvl w:ilvl="8" w:tplc="0C090005" w:tentative="1">
       <w:start w:val="1"/>
       <w:numFmt w:val="bullet"/>
       <w:lvlText w:val=""/>
       <w:lvlJc w:val="left"/>
       <w:pPr>
-        <w:ind w:left="4680" w:hanging="360"/>
-      </w:pPr>
-      <w:rPr>
-        <w:rFonts w:ascii="Wingdings" w:hAnsi="Wingdings" w:hint="default"/>
-      </w:rPr>
-    </w:lvl>
-    <w:lvl w:ilvl="6" w:tplc="0C090001" w:tentative="1">
-      <w:start w:val="1"/>
-      <w:numFmt w:val="bullet"/>
-      <w:lvlText w:val=""/>
-      <w:lvlJc w:val="left"/>
-      <w:pPr>
-        <w:ind w:left="5400" w:hanging="360"/>
-      </w:pPr>
-      <w:rPr>
-        <w:rFonts w:ascii="Symbol" w:hAnsi="Symbol" w:hint="default"/>
-      </w:rPr>
-    </w:lvl>
-    <w:lvl w:ilvl="7" w:tplc="0C090003" w:tentative="1">
-      <w:start w:val="1"/>
-      <w:numFmt w:val="bullet"/>
-      <w:lvlText w:val="o"/>
-      <w:lvlJc w:val="left"/>
-      <w:pPr>
         <w:ind w:left="6120" w:hanging="360"/>
-      </w:pPr>
-      <w:rPr>
-        <w:rFonts w:ascii="Courier New" w:hAnsi="Courier New" w:cs="Courier New" w:hint="default"/>
-      </w:rPr>
-    </w:lvl>
-    <w:lvl w:ilvl="8" w:tplc="0C090005" w:tentative="1">
-      <w:start w:val="1"/>
-      <w:numFmt w:val="bullet"/>
-      <w:lvlText w:val=""/>
-      <w:lvlJc w:val="left"/>
-      <w:pPr>
-        <w:ind w:left="6840" w:hanging="360"/>
       </w:pPr>
       <w:rPr>
         <w:rFonts w:ascii="Wingdings" w:hAnsi="Wingdings" w:hint="default"/>
@@ -2293,6 +2426,26 @@
     <w:qFormat/>
     <w:rsid w:val="003D0ECC"/>
   </w:style>
+  <w:style w:type="paragraph" w:styleId="Date">
+    <w:name w:val="Date"/>
+    <w:basedOn w:val="Normal"/>
+    <w:next w:val="Normal"/>
+    <w:link w:val="DateChar"/>
+    <w:semiHidden/>
+    <w:unhideWhenUsed/>
+    <w:rsid w:val="003E6770"/>
+  </w:style>
+  <w:style w:type="character" w:customStyle="1" w:styleId="DateChar">
+    <w:name w:val="Date Char"/>
+    <w:basedOn w:val="DefaultParagraphFont"/>
+    <w:link w:val="Date"/>
+    <w:semiHidden/>
+    <w:rsid w:val="003E6770"/>
+    <w:rPr>
+      <w:sz w:val="24"/>
+      <w:szCs w:val="24"/>
+    </w:rPr>
+  </w:style>
 </w:styles>
 </file>
 
@@ -2580,24 +2733,6 @@
 </file>
 
 <file path=customXml/item1.xml><?xml version="1.0" encoding="utf-8"?>
-<p:properties xmlns:p="http://schemas.microsoft.com/office/2006/metadata/properties" xmlns:xsi="http://www.w3.org/2001/XMLSchema-instance">
-  <documentManagement>
-    <Templates xmlns="82c0860a-0083-47e5-9319-bc0099c3c4e7">Licences</Templates>
-    <Licence_x0020_Letters xmlns="82c0860a-0083-47e5-9319-bc0099c3c4e7">None</Licence_x0020_Letters>
-    <DocFolderName xmlns="d467df18-bcc8-4e2d-ae4c-a02377bc1741" xsi:nil="true"/>
-  </documentManagement>
-</p:properties>
-</file>
-
-<file path=customXml/item2.xml><?xml version="1.0" encoding="utf-8"?>
-<b:Sources xmlns:b="http://schemas.openxmlformats.org/officeDocument/2006/bibliography" xmlns="http://schemas.openxmlformats.org/officeDocument/2006/bibliography" SelectedStyle="\APASixthEditionOfficeOnline.xsl" StyleName="APA" Version="6"/>
-</file>
-
-<file path=customXml/item3.xml><?xml version="1.0" encoding="utf-8"?>
-<LongProperties xmlns="http://schemas.microsoft.com/office/2006/metadata/longProperties"/>
-</file>
-
-<file path=customXml/item4.xml><?xml version="1.0" encoding="utf-8"?>
 <ct:contentTypeSchema xmlns:ct="http://schemas.microsoft.com/office/2006/metadata/contentType" xmlns:ma="http://schemas.microsoft.com/office/2006/metadata/properties/metaAttributes" ct:_="" ma:_="" ma:contentTypeName="Document" ma:contentTypeID="0x010100DDE83369A4716945AA6AAFE2A7D13920" ma:contentTypeVersion="2" ma:contentTypeDescription="Create a new document." ma:contentTypeScope="" ma:versionID="e7f585b85ca7932c58ba99e12d49365d">
   <xsd:schema xmlns:xsd="http://www.w3.org/2001/XMLSchema" xmlns:p="http://schemas.microsoft.com/office/2006/metadata/properties" xmlns:ns2="d467df18-bcc8-4e2d-ae4c-a02377bc1741" xmlns:ns3="82c0860a-0083-47e5-9319-bc0099c3c4e7" targetNamespace="http://schemas.microsoft.com/office/2006/metadata/properties" ma:root="true" ma:fieldsID="a50cae9f65cbcd1d8fad25d427e84407" ns2:_="" ns3:_="">
     <xsd:import namespace="d467df18-bcc8-4e2d-ae4c-a02377bc1741"/>
@@ -2686,6 +2821,24 @@
 </ct:contentTypeSchema>
 </file>
 
+<file path=customXml/item2.xml><?xml version="1.0" encoding="utf-8"?>
+<LongProperties xmlns="http://schemas.microsoft.com/office/2006/metadata/longProperties"/>
+</file>
+
+<file path=customXml/item3.xml><?xml version="1.0" encoding="utf-8"?>
+<b:Sources xmlns:b="http://schemas.openxmlformats.org/officeDocument/2006/bibliography" xmlns="http://schemas.openxmlformats.org/officeDocument/2006/bibliography" SelectedStyle="\APASixthEditionOfficeOnline.xsl" StyleName="APA" Version="6"/>
+</file>
+
+<file path=customXml/item4.xml><?xml version="1.0" encoding="utf-8"?>
+<p:properties xmlns:p="http://schemas.microsoft.com/office/2006/metadata/properties" xmlns:xsi="http://www.w3.org/2001/XMLSchema-instance">
+  <documentManagement>
+    <Templates xmlns="82c0860a-0083-47e5-9319-bc0099c3c4e7">Licences</Templates>
+    <Licence_x0020_Letters xmlns="82c0860a-0083-47e5-9319-bc0099c3c4e7">None</Licence_x0020_Letters>
+    <DocFolderName xmlns="d467df18-bcc8-4e2d-ae4c-a02377bc1741" xsi:nil="true"/>
+  </documentManagement>
+</p:properties>
+</file>
+
 <file path=customXml/item5.xml><?xml version="1.0" encoding="utf-8"?>
 <?mso-contentType ?>
 <FormTemplates xmlns="http://schemas.microsoft.com/sharepoint/v3/contenttype/forms">
@@ -2696,32 +2849,6 @@
 </file>
 
 <file path=customXml/itemProps1.xml><?xml version="1.0" encoding="utf-8"?>
-<ds:datastoreItem xmlns:ds="http://schemas.openxmlformats.org/officeDocument/2006/customXml" ds:itemID="{8BFF7BD0-9EB8-4FE2-B615-B13D29E7F68F}">
-  <ds:schemaRefs>
-    <ds:schemaRef ds:uri="http://schemas.microsoft.com/office/2006/metadata/properties"/>
-    <ds:schemaRef ds:uri="82c0860a-0083-47e5-9319-bc0099c3c4e7"/>
-    <ds:schemaRef ds:uri="d467df18-bcc8-4e2d-ae4c-a02377bc1741"/>
-  </ds:schemaRefs>
-</ds:datastoreItem>
-</file>
-
-<file path=customXml/itemProps2.xml><?xml version="1.0" encoding="utf-8"?>
-<ds:datastoreItem xmlns:ds="http://schemas.openxmlformats.org/officeDocument/2006/customXml" ds:itemID="{101C6773-2C27-417F-AF61-30F048C4C369}">
-  <ds:schemaRefs>
-    <ds:schemaRef ds:uri="http://schemas.openxmlformats.org/officeDocument/2006/bibliography"/>
-  </ds:schemaRefs>
-</ds:datastoreItem>
-</file>
-
-<file path=customXml/itemProps3.xml><?xml version="1.0" encoding="utf-8"?>
-<ds:datastoreItem xmlns:ds="http://schemas.openxmlformats.org/officeDocument/2006/customXml" ds:itemID="{594B0E27-5C86-4DA2-AD2C-7E237F671BCA}">
-  <ds:schemaRefs>
-    <ds:schemaRef ds:uri="http://schemas.microsoft.com/office/2006/metadata/longProperties"/>
-  </ds:schemaRefs>
-</ds:datastoreItem>
-</file>
-
-<file path=customXml/itemProps4.xml><?xml version="1.0" encoding="utf-8"?>
 <ds:datastoreItem xmlns:ds="http://schemas.openxmlformats.org/officeDocument/2006/customXml" ds:itemID="{588A83AB-F89C-433B-BB01-D0C78830E64D}">
   <ds:schemaRefs>
     <ds:schemaRef ds:uri="http://schemas.microsoft.com/office/2006/metadata/contentType"/>
@@ -2739,6 +2866,32 @@
 </ds:datastoreItem>
 </file>
 
+<file path=customXml/itemProps2.xml><?xml version="1.0" encoding="utf-8"?>
+<ds:datastoreItem xmlns:ds="http://schemas.openxmlformats.org/officeDocument/2006/customXml" ds:itemID="{594B0E27-5C86-4DA2-AD2C-7E237F671BCA}">
+  <ds:schemaRefs>
+    <ds:schemaRef ds:uri="http://schemas.microsoft.com/office/2006/metadata/longProperties"/>
+  </ds:schemaRefs>
+</ds:datastoreItem>
+</file>
+
+<file path=customXml/itemProps3.xml><?xml version="1.0" encoding="utf-8"?>
+<ds:datastoreItem xmlns:ds="http://schemas.openxmlformats.org/officeDocument/2006/customXml" ds:itemID="{101C6773-2C27-417F-AF61-30F048C4C369}">
+  <ds:schemaRefs>
+    <ds:schemaRef ds:uri="http://schemas.openxmlformats.org/officeDocument/2006/bibliography"/>
+  </ds:schemaRefs>
+</ds:datastoreItem>
+</file>
+
+<file path=customXml/itemProps4.xml><?xml version="1.0" encoding="utf-8"?>
+<ds:datastoreItem xmlns:ds="http://schemas.openxmlformats.org/officeDocument/2006/customXml" ds:itemID="{8BFF7BD0-9EB8-4FE2-B615-B13D29E7F68F}">
+  <ds:schemaRefs>
+    <ds:schemaRef ds:uri="http://schemas.microsoft.com/office/2006/metadata/properties"/>
+    <ds:schemaRef ds:uri="82c0860a-0083-47e5-9319-bc0099c3c4e7"/>
+    <ds:schemaRef ds:uri="d467df18-bcc8-4e2d-ae4c-a02377bc1741"/>
+  </ds:schemaRefs>
+</ds:datastoreItem>
+</file>
+
 <file path=customXml/itemProps5.xml><?xml version="1.0" encoding="utf-8"?>
 <ds:datastoreItem xmlns:ds="http://schemas.openxmlformats.org/officeDocument/2006/customXml" ds:itemID="{01521DC1-EBBE-4ABD-A943-A31EBE37AECF}">
   <ds:schemaRefs>

</xml_diff>

<commit_message>
Add address to doc template
</commit_message>
<xml_diff>
--- a/feewaiver/static/feewaiver/fee_waiver_template.docx
+++ b/feewaiver/static/feewaiver/fee_waiver_template.docx
@@ -182,6 +182,242 @@
         <w:jc w:val="center"/>
         <w:rPr>
           <w:rFonts w:ascii="Arial" w:hAnsi="Arial" w:cs="Arial"/>
+        </w:rPr>
+      </w:pPr>
+    </w:p>
+    <w:p>
+      <w:pPr>
+        <w:jc w:val="both"/>
+        <w:rPr>
+          <w:rFonts w:ascii="Arial" w:hAnsi="Arial" w:cs="Arial"/>
+          <w:sz w:val="22"/>
+          <w:szCs w:val="22"/>
+        </w:rPr>
+      </w:pPr>
+      <w:proofErr w:type="gramStart"/>
+      <w:r>
+        <w:rPr>
+          <w:rFonts w:ascii="Arial" w:hAnsi="Arial" w:cs="Arial"/>
+          <w:sz w:val="22"/>
+          <w:szCs w:val="22"/>
+        </w:rPr>
+        <w:t xml:space="preserve">{{ </w:t>
+      </w:r>
+      <w:proofErr w:type="spellStart"/>
+      <w:r>
+        <w:rPr>
+          <w:rFonts w:ascii="Arial" w:hAnsi="Arial" w:cs="Arial"/>
+          <w:sz w:val="22"/>
+          <w:szCs w:val="22"/>
+        </w:rPr>
+        <w:t>contact</w:t>
+      </w:r>
+      <w:proofErr w:type="gramEnd"/>
+      <w:r>
+        <w:rPr>
+          <w:rFonts w:ascii="Arial" w:hAnsi="Arial" w:cs="Arial"/>
+          <w:sz w:val="22"/>
+          <w:szCs w:val="22"/>
+        </w:rPr>
+        <w:t>_details.postal_</w:t>
+      </w:r>
+      <w:r>
+        <w:rPr>
+          <w:rFonts w:ascii="Arial" w:hAnsi="Arial" w:cs="Arial"/>
+          <w:sz w:val="22"/>
+          <w:szCs w:val="22"/>
+        </w:rPr>
+        <w:t>address</w:t>
+      </w:r>
+      <w:proofErr w:type="spellEnd"/>
+      <w:r>
+        <w:rPr>
+          <w:rFonts w:ascii="Arial" w:hAnsi="Arial" w:cs="Arial"/>
+          <w:sz w:val="22"/>
+          <w:szCs w:val="22"/>
+        </w:rPr>
+        <w:t xml:space="preserve"> }}</w:t>
+      </w:r>
+    </w:p>
+    <w:p>
+      <w:pPr>
+        <w:jc w:val="both"/>
+        <w:rPr>
+          <w:rFonts w:ascii="Arial" w:hAnsi="Arial" w:cs="Arial"/>
+          <w:sz w:val="22"/>
+          <w:szCs w:val="22"/>
+        </w:rPr>
+      </w:pPr>
+      <w:proofErr w:type="gramStart"/>
+      <w:r>
+        <w:rPr>
+          <w:rFonts w:ascii="Arial" w:hAnsi="Arial" w:cs="Arial"/>
+          <w:sz w:val="22"/>
+          <w:szCs w:val="22"/>
+        </w:rPr>
+        <w:t xml:space="preserve">{{ </w:t>
+      </w:r>
+      <w:proofErr w:type="spellStart"/>
+      <w:r>
+        <w:rPr>
+          <w:rFonts w:ascii="Arial" w:hAnsi="Arial" w:cs="Arial"/>
+          <w:sz w:val="22"/>
+          <w:szCs w:val="22"/>
+        </w:rPr>
+        <w:t>contact</w:t>
+      </w:r>
+      <w:proofErr w:type="gramEnd"/>
+      <w:r>
+        <w:rPr>
+          <w:rFonts w:ascii="Arial" w:hAnsi="Arial" w:cs="Arial"/>
+          <w:sz w:val="22"/>
+          <w:szCs w:val="22"/>
+        </w:rPr>
+        <w:t>_details.</w:t>
+      </w:r>
+      <w:r>
+        <w:rPr>
+          <w:rFonts w:ascii="Arial" w:hAnsi="Arial" w:cs="Arial"/>
+          <w:sz w:val="22"/>
+          <w:szCs w:val="22"/>
+        </w:rPr>
+        <w:t>suburb</w:t>
+      </w:r>
+      <w:proofErr w:type="spellEnd"/>
+      <w:r>
+        <w:rPr>
+          <w:rFonts w:ascii="Arial" w:hAnsi="Arial" w:cs="Arial"/>
+          <w:sz w:val="22"/>
+          <w:szCs w:val="22"/>
+        </w:rPr>
+        <w:t xml:space="preserve"> }}</w:t>
+      </w:r>
+    </w:p>
+    <w:p>
+      <w:pPr>
+        <w:jc w:val="both"/>
+        <w:rPr>
+          <w:rFonts w:ascii="Arial" w:hAnsi="Arial" w:cs="Arial"/>
+          <w:sz w:val="22"/>
+          <w:szCs w:val="22"/>
+        </w:rPr>
+      </w:pPr>
+      <w:proofErr w:type="gramStart"/>
+      <w:r>
+        <w:rPr>
+          <w:rFonts w:ascii="Arial" w:hAnsi="Arial" w:cs="Arial"/>
+          <w:sz w:val="22"/>
+          <w:szCs w:val="22"/>
+        </w:rPr>
+        <w:t xml:space="preserve">{{ </w:t>
+      </w:r>
+      <w:proofErr w:type="spellStart"/>
+      <w:r>
+        <w:rPr>
+          <w:rFonts w:ascii="Arial" w:hAnsi="Arial" w:cs="Arial"/>
+          <w:sz w:val="22"/>
+          <w:szCs w:val="22"/>
+        </w:rPr>
+        <w:t>contact</w:t>
+      </w:r>
+      <w:proofErr w:type="gramEnd"/>
+      <w:r>
+        <w:rPr>
+          <w:rFonts w:ascii="Arial" w:hAnsi="Arial" w:cs="Arial"/>
+          <w:sz w:val="22"/>
+          <w:szCs w:val="22"/>
+        </w:rPr>
+        <w:t>_details.</w:t>
+      </w:r>
+      <w:r>
+        <w:rPr>
+          <w:rFonts w:ascii="Arial" w:hAnsi="Arial" w:cs="Arial"/>
+          <w:sz w:val="22"/>
+          <w:szCs w:val="22"/>
+        </w:rPr>
+        <w:t>state</w:t>
+      </w:r>
+      <w:proofErr w:type="spellEnd"/>
+      <w:r>
+        <w:rPr>
+          <w:rFonts w:ascii="Arial" w:hAnsi="Arial" w:cs="Arial"/>
+          <w:sz w:val="22"/>
+          <w:szCs w:val="22"/>
+        </w:rPr>
+        <w:t xml:space="preserve"> }}</w:t>
+      </w:r>
+    </w:p>
+    <w:p>
+      <w:pPr>
+        <w:jc w:val="both"/>
+        <w:rPr>
+          <w:rFonts w:ascii="Arial" w:hAnsi="Arial" w:cs="Arial"/>
+          <w:sz w:val="22"/>
+          <w:szCs w:val="22"/>
+        </w:rPr>
+      </w:pPr>
+      <w:proofErr w:type="gramStart"/>
+      <w:r>
+        <w:rPr>
+          <w:rFonts w:ascii="Arial" w:hAnsi="Arial" w:cs="Arial"/>
+          <w:sz w:val="22"/>
+          <w:szCs w:val="22"/>
+        </w:rPr>
+        <w:t xml:space="preserve">{{ </w:t>
+      </w:r>
+      <w:proofErr w:type="spellStart"/>
+      <w:r>
+        <w:rPr>
+          <w:rFonts w:ascii="Arial" w:hAnsi="Arial" w:cs="Arial"/>
+          <w:sz w:val="22"/>
+          <w:szCs w:val="22"/>
+        </w:rPr>
+        <w:t>contact</w:t>
+      </w:r>
+      <w:proofErr w:type="gramEnd"/>
+      <w:r>
+        <w:rPr>
+          <w:rFonts w:ascii="Arial" w:hAnsi="Arial" w:cs="Arial"/>
+          <w:sz w:val="22"/>
+          <w:szCs w:val="22"/>
+        </w:rPr>
+        <w:t>_details.p</w:t>
+      </w:r>
+      <w:r>
+        <w:rPr>
+          <w:rFonts w:ascii="Arial" w:hAnsi="Arial" w:cs="Arial"/>
+          <w:sz w:val="22"/>
+          <w:szCs w:val="22"/>
+        </w:rPr>
+        <w:t>ostcode</w:t>
+      </w:r>
+      <w:proofErr w:type="spellEnd"/>
+      <w:r>
+        <w:rPr>
+          <w:rFonts w:ascii="Arial" w:hAnsi="Arial" w:cs="Arial"/>
+          <w:sz w:val="22"/>
+          <w:szCs w:val="22"/>
+        </w:rPr>
+        <w:t xml:space="preserve"> }}</w:t>
+      </w:r>
+    </w:p>
+    <w:p>
+      <w:pPr>
+        <w:jc w:val="both"/>
+        <w:rPr>
+          <w:rFonts w:ascii="Arial" w:hAnsi="Arial" w:cs="Arial"/>
+          <w:sz w:val="22"/>
+          <w:szCs w:val="22"/>
+        </w:rPr>
+      </w:pPr>
+    </w:p>
+    <w:p>
+      <w:pPr>
+        <w:jc w:val="both"/>
+        <w:rPr>
+          <w:rFonts w:ascii="Arial" w:hAnsi="Arial" w:cs="Arial"/>
+          <w:sz w:val="22"/>
+          <w:szCs w:val="22"/>
         </w:rPr>
       </w:pPr>
     </w:p>

</xml_diff>

<commit_message>
Add comments_to_applicant, improve email_subject
</commit_message>
<xml_diff>
--- a/feewaiver/static/feewaiver/fee_waiver_template.docx
+++ b/feewaiver/static/feewaiver/fee_waiver_template.docx
@@ -273,15 +273,7 @@
           <w:sz w:val="22"/>
           <w:szCs w:val="22"/>
         </w:rPr>
-        <w:t>_details.</w:t>
-      </w:r>
-      <w:r>
-        <w:rPr>
-          <w:rFonts w:ascii="Arial" w:hAnsi="Arial" w:cs="Arial"/>
-          <w:sz w:val="22"/>
-          <w:szCs w:val="22"/>
-        </w:rPr>
-        <w:t>suburb</w:t>
+        <w:t>_details.suburb</w:t>
       </w:r>
       <w:proofErr w:type="spellEnd"/>
       <w:r>
@@ -327,15 +319,7 @@
           <w:sz w:val="22"/>
           <w:szCs w:val="22"/>
         </w:rPr>
-        <w:t>_details.</w:t>
-      </w:r>
-      <w:r>
-        <w:rPr>
-          <w:rFonts w:ascii="Arial" w:hAnsi="Arial" w:cs="Arial"/>
-          <w:sz w:val="22"/>
-          <w:szCs w:val="22"/>
-        </w:rPr>
-        <w:t>state</w:t>
+        <w:t>_details.state</w:t>
       </w:r>
       <w:proofErr w:type="spellEnd"/>
       <w:r>
@@ -381,15 +365,7 @@
           <w:sz w:val="22"/>
           <w:szCs w:val="22"/>
         </w:rPr>
-        <w:t>_details.p</w:t>
-      </w:r>
-      <w:r>
-        <w:rPr>
-          <w:rFonts w:ascii="Arial" w:hAnsi="Arial" w:cs="Arial"/>
-          <w:sz w:val="22"/>
-          <w:szCs w:val="22"/>
-        </w:rPr>
-        <w:t>ostcode</w:t>
+        <w:t>_details.postcode</w:t>
       </w:r>
       <w:proofErr w:type="spellEnd"/>
       <w:r>
@@ -1051,6 +1027,77 @@
           <w:szCs w:val="20"/>
         </w:rPr>
         <w:t xml:space="preserve"> %}</w:t>
+      </w:r>
+    </w:p>
+    <w:p>
+      <w:pPr>
+        <w:rPr>
+          <w:rFonts w:ascii="Arial" w:hAnsi="Arial" w:cs="Arial"/>
+          <w:sz w:val="20"/>
+          <w:szCs w:val="20"/>
+        </w:rPr>
+      </w:pPr>
+    </w:p>
+    <w:p>
+      <w:pPr>
+        <w:rPr>
+          <w:rFonts w:ascii="Arial" w:hAnsi="Arial" w:cs="Arial"/>
+          <w:sz w:val="20"/>
+          <w:szCs w:val="20"/>
+        </w:rPr>
+      </w:pPr>
+    </w:p>
+    <w:p>
+      <w:pPr>
+        <w:rPr>
+          <w:rFonts w:ascii="Arial" w:hAnsi="Arial" w:cs="Arial"/>
+          <w:sz w:val="20"/>
+          <w:szCs w:val="20"/>
+        </w:rPr>
+      </w:pPr>
+      <w:r>
+        <w:rPr>
+          <w:rFonts w:ascii="Arial" w:hAnsi="Arial" w:cs="Arial"/>
+          <w:sz w:val="20"/>
+          <w:szCs w:val="20"/>
+        </w:rPr>
+        <w:t>Comments to applicant</w:t>
+      </w:r>
+      <w:proofErr w:type="gramStart"/>
+      <w:r>
+        <w:rPr>
+          <w:rFonts w:ascii="Arial" w:hAnsi="Arial" w:cs="Arial"/>
+          <w:sz w:val="20"/>
+          <w:szCs w:val="20"/>
+        </w:rPr>
+        <w:t>:  {</w:t>
+      </w:r>
+      <w:proofErr w:type="gramEnd"/>
+      <w:r>
+        <w:rPr>
+          <w:rFonts w:ascii="Arial" w:hAnsi="Arial" w:cs="Arial"/>
+          <w:sz w:val="20"/>
+          <w:szCs w:val="20"/>
+        </w:rPr>
+        <w:t xml:space="preserve">{ </w:t>
+      </w:r>
+      <w:proofErr w:type="spellStart"/>
+      <w:r>
+        <w:rPr>
+          <w:rFonts w:ascii="Arial" w:hAnsi="Arial" w:cs="Arial"/>
+          <w:sz w:val="20"/>
+          <w:szCs w:val="20"/>
+        </w:rPr>
+        <w:t>comments_to_applicant</w:t>
+      </w:r>
+      <w:proofErr w:type="spellEnd"/>
+      <w:r>
+        <w:rPr>
+          <w:rFonts w:ascii="Arial" w:hAnsi="Arial" w:cs="Arial"/>
+          <w:sz w:val="20"/>
+          <w:szCs w:val="20"/>
+        </w:rPr>
+        <w:t xml:space="preserve"> }}</w:t>
       </w:r>
     </w:p>
     <w:p>
@@ -2969,6 +3016,24 @@
 </file>
 
 <file path=customXml/item1.xml><?xml version="1.0" encoding="utf-8"?>
+<p:properties xmlns:p="http://schemas.microsoft.com/office/2006/metadata/properties" xmlns:xsi="http://www.w3.org/2001/XMLSchema-instance">
+  <documentManagement>
+    <Templates xmlns="82c0860a-0083-47e5-9319-bc0099c3c4e7">Licences</Templates>
+    <Licence_x0020_Letters xmlns="82c0860a-0083-47e5-9319-bc0099c3c4e7">None</Licence_x0020_Letters>
+    <DocFolderName xmlns="d467df18-bcc8-4e2d-ae4c-a02377bc1741" xsi:nil="true"/>
+  </documentManagement>
+</p:properties>
+</file>
+
+<file path=customXml/item2.xml><?xml version="1.0" encoding="utf-8"?>
+<b:Sources xmlns:b="http://schemas.openxmlformats.org/officeDocument/2006/bibliography" xmlns="http://schemas.openxmlformats.org/officeDocument/2006/bibliography" SelectedStyle="\APASixthEditionOfficeOnline.xsl" StyleName="APA" Version="6"/>
+</file>
+
+<file path=customXml/item3.xml><?xml version="1.0" encoding="utf-8"?>
+<LongProperties xmlns="http://schemas.microsoft.com/office/2006/metadata/longProperties"/>
+</file>
+
+<file path=customXml/item4.xml><?xml version="1.0" encoding="utf-8"?>
 <ct:contentTypeSchema xmlns:ct="http://schemas.microsoft.com/office/2006/metadata/contentType" xmlns:ma="http://schemas.microsoft.com/office/2006/metadata/properties/metaAttributes" ct:_="" ma:_="" ma:contentTypeName="Document" ma:contentTypeID="0x010100DDE83369A4716945AA6AAFE2A7D13920" ma:contentTypeVersion="2" ma:contentTypeDescription="Create a new document." ma:contentTypeScope="" ma:versionID="e7f585b85ca7932c58ba99e12d49365d">
   <xsd:schema xmlns:xsd="http://www.w3.org/2001/XMLSchema" xmlns:p="http://schemas.microsoft.com/office/2006/metadata/properties" xmlns:ns2="d467df18-bcc8-4e2d-ae4c-a02377bc1741" xmlns:ns3="82c0860a-0083-47e5-9319-bc0099c3c4e7" targetNamespace="http://schemas.microsoft.com/office/2006/metadata/properties" ma:root="true" ma:fieldsID="a50cae9f65cbcd1d8fad25d427e84407" ns2:_="" ns3:_="">
     <xsd:import namespace="d467df18-bcc8-4e2d-ae4c-a02377bc1741"/>
@@ -3057,24 +3122,6 @@
 </ct:contentTypeSchema>
 </file>
 
-<file path=customXml/item2.xml><?xml version="1.0" encoding="utf-8"?>
-<LongProperties xmlns="http://schemas.microsoft.com/office/2006/metadata/longProperties"/>
-</file>
-
-<file path=customXml/item3.xml><?xml version="1.0" encoding="utf-8"?>
-<b:Sources xmlns:b="http://schemas.openxmlformats.org/officeDocument/2006/bibliography" xmlns="http://schemas.openxmlformats.org/officeDocument/2006/bibliography" SelectedStyle="\APASixthEditionOfficeOnline.xsl" StyleName="APA" Version="6"/>
-</file>
-
-<file path=customXml/item4.xml><?xml version="1.0" encoding="utf-8"?>
-<p:properties xmlns:p="http://schemas.microsoft.com/office/2006/metadata/properties" xmlns:xsi="http://www.w3.org/2001/XMLSchema-instance">
-  <documentManagement>
-    <Templates xmlns="82c0860a-0083-47e5-9319-bc0099c3c4e7">Licences</Templates>
-    <Licence_x0020_Letters xmlns="82c0860a-0083-47e5-9319-bc0099c3c4e7">None</Licence_x0020_Letters>
-    <DocFolderName xmlns="d467df18-bcc8-4e2d-ae4c-a02377bc1741" xsi:nil="true"/>
-  </documentManagement>
-</p:properties>
-</file>
-
 <file path=customXml/item5.xml><?xml version="1.0" encoding="utf-8"?>
 <?mso-contentType ?>
 <FormTemplates xmlns="http://schemas.microsoft.com/sharepoint/v3/contenttype/forms">
@@ -3085,6 +3132,32 @@
 </file>
 
 <file path=customXml/itemProps1.xml><?xml version="1.0" encoding="utf-8"?>
+<ds:datastoreItem xmlns:ds="http://schemas.openxmlformats.org/officeDocument/2006/customXml" ds:itemID="{8BFF7BD0-9EB8-4FE2-B615-B13D29E7F68F}">
+  <ds:schemaRefs>
+    <ds:schemaRef ds:uri="http://schemas.microsoft.com/office/2006/metadata/properties"/>
+    <ds:schemaRef ds:uri="82c0860a-0083-47e5-9319-bc0099c3c4e7"/>
+    <ds:schemaRef ds:uri="d467df18-bcc8-4e2d-ae4c-a02377bc1741"/>
+  </ds:schemaRefs>
+</ds:datastoreItem>
+</file>
+
+<file path=customXml/itemProps2.xml><?xml version="1.0" encoding="utf-8"?>
+<ds:datastoreItem xmlns:ds="http://schemas.openxmlformats.org/officeDocument/2006/customXml" ds:itemID="{101C6773-2C27-417F-AF61-30F048C4C369}">
+  <ds:schemaRefs>
+    <ds:schemaRef ds:uri="http://schemas.openxmlformats.org/officeDocument/2006/bibliography"/>
+  </ds:schemaRefs>
+</ds:datastoreItem>
+</file>
+
+<file path=customXml/itemProps3.xml><?xml version="1.0" encoding="utf-8"?>
+<ds:datastoreItem xmlns:ds="http://schemas.openxmlformats.org/officeDocument/2006/customXml" ds:itemID="{594B0E27-5C86-4DA2-AD2C-7E237F671BCA}">
+  <ds:schemaRefs>
+    <ds:schemaRef ds:uri="http://schemas.microsoft.com/office/2006/metadata/longProperties"/>
+  </ds:schemaRefs>
+</ds:datastoreItem>
+</file>
+
+<file path=customXml/itemProps4.xml><?xml version="1.0" encoding="utf-8"?>
 <ds:datastoreItem xmlns:ds="http://schemas.openxmlformats.org/officeDocument/2006/customXml" ds:itemID="{588A83AB-F89C-433B-BB01-D0C78830E64D}">
   <ds:schemaRefs>
     <ds:schemaRef ds:uri="http://schemas.microsoft.com/office/2006/metadata/contentType"/>
@@ -3102,32 +3175,6 @@
 </ds:datastoreItem>
 </file>
 
-<file path=customXml/itemProps2.xml><?xml version="1.0" encoding="utf-8"?>
-<ds:datastoreItem xmlns:ds="http://schemas.openxmlformats.org/officeDocument/2006/customXml" ds:itemID="{594B0E27-5C86-4DA2-AD2C-7E237F671BCA}">
-  <ds:schemaRefs>
-    <ds:schemaRef ds:uri="http://schemas.microsoft.com/office/2006/metadata/longProperties"/>
-  </ds:schemaRefs>
-</ds:datastoreItem>
-</file>
-
-<file path=customXml/itemProps3.xml><?xml version="1.0" encoding="utf-8"?>
-<ds:datastoreItem xmlns:ds="http://schemas.openxmlformats.org/officeDocument/2006/customXml" ds:itemID="{101C6773-2C27-417F-AF61-30F048C4C369}">
-  <ds:schemaRefs>
-    <ds:schemaRef ds:uri="http://schemas.openxmlformats.org/officeDocument/2006/bibliography"/>
-  </ds:schemaRefs>
-</ds:datastoreItem>
-</file>
-
-<file path=customXml/itemProps4.xml><?xml version="1.0" encoding="utf-8"?>
-<ds:datastoreItem xmlns:ds="http://schemas.openxmlformats.org/officeDocument/2006/customXml" ds:itemID="{8BFF7BD0-9EB8-4FE2-B615-B13D29E7F68F}">
-  <ds:schemaRefs>
-    <ds:schemaRef ds:uri="http://schemas.microsoft.com/office/2006/metadata/properties"/>
-    <ds:schemaRef ds:uri="82c0860a-0083-47e5-9319-bc0099c3c4e7"/>
-    <ds:schemaRef ds:uri="d467df18-bcc8-4e2d-ae4c-a02377bc1741"/>
-  </ds:schemaRefs>
-</ds:datastoreItem>
-</file>
-
 <file path=customXml/itemProps5.xml><?xml version="1.0" encoding="utf-8"?>
 <ds:datastoreItem xmlns:ds="http://schemas.openxmlformats.org/officeDocument/2006/customXml" ds:itemID="{01521DC1-EBBE-4ABD-A943-A31EBE37AECF}">
   <ds:schemaRefs>

</xml_diff>

<commit_message>
Update Campgrounds select2 control with programmatic control
</commit_message>
<xml_diff>
--- a/feewaiver/static/feewaiver/fee_waiver_template.docx
+++ b/feewaiver/static/feewaiver/fee_waiver_template.docx
@@ -190,16 +190,16 @@
         <w:jc w:val="both"/>
         <w:rPr>
           <w:rFonts w:ascii="Arial" w:hAnsi="Arial" w:cs="Arial"/>
-          <w:sz w:val="22"/>
-          <w:szCs w:val="22"/>
+          <w:sz w:val="20"/>
+          <w:szCs w:val="20"/>
         </w:rPr>
       </w:pPr>
       <w:proofErr w:type="gramStart"/>
       <w:r>
         <w:rPr>
           <w:rFonts w:ascii="Arial" w:hAnsi="Arial" w:cs="Arial"/>
-          <w:sz w:val="22"/>
-          <w:szCs w:val="22"/>
+          <w:sz w:val="20"/>
+          <w:szCs w:val="20"/>
         </w:rPr>
         <w:t xml:space="preserve">{{ </w:t>
       </w:r>
@@ -207,8 +207,8 @@
       <w:r>
         <w:rPr>
           <w:rFonts w:ascii="Arial" w:hAnsi="Arial" w:cs="Arial"/>
-          <w:sz w:val="22"/>
-          <w:szCs w:val="22"/>
+          <w:sz w:val="20"/>
+          <w:szCs w:val="20"/>
         </w:rPr>
         <w:t>contact</w:t>
       </w:r>
@@ -216,16 +216,16 @@
       <w:r>
         <w:rPr>
           <w:rFonts w:ascii="Arial" w:hAnsi="Arial" w:cs="Arial"/>
-          <w:sz w:val="22"/>
-          <w:szCs w:val="22"/>
+          <w:sz w:val="20"/>
+          <w:szCs w:val="20"/>
         </w:rPr>
         <w:t>_details.postal_</w:t>
       </w:r>
       <w:r>
         <w:rPr>
           <w:rFonts w:ascii="Arial" w:hAnsi="Arial" w:cs="Arial"/>
-          <w:sz w:val="22"/>
-          <w:szCs w:val="22"/>
+          <w:sz w:val="20"/>
+          <w:szCs w:val="20"/>
         </w:rPr>
         <w:t>address</w:t>
       </w:r>
@@ -233,8 +233,8 @@
       <w:r>
         <w:rPr>
           <w:rFonts w:ascii="Arial" w:hAnsi="Arial" w:cs="Arial"/>
-          <w:sz w:val="22"/>
-          <w:szCs w:val="22"/>
+          <w:sz w:val="20"/>
+          <w:szCs w:val="20"/>
         </w:rPr>
         <w:t xml:space="preserve"> }}</w:t>
       </w:r>
@@ -244,16 +244,16 @@
         <w:jc w:val="both"/>
         <w:rPr>
           <w:rFonts w:ascii="Arial" w:hAnsi="Arial" w:cs="Arial"/>
-          <w:sz w:val="22"/>
-          <w:szCs w:val="22"/>
+          <w:sz w:val="20"/>
+          <w:szCs w:val="20"/>
         </w:rPr>
       </w:pPr>
       <w:proofErr w:type="gramStart"/>
       <w:r>
         <w:rPr>
           <w:rFonts w:ascii="Arial" w:hAnsi="Arial" w:cs="Arial"/>
-          <w:sz w:val="22"/>
-          <w:szCs w:val="22"/>
+          <w:sz w:val="20"/>
+          <w:szCs w:val="20"/>
         </w:rPr>
         <w:t xml:space="preserve">{{ </w:t>
       </w:r>
@@ -261,8 +261,8 @@
       <w:r>
         <w:rPr>
           <w:rFonts w:ascii="Arial" w:hAnsi="Arial" w:cs="Arial"/>
-          <w:sz w:val="22"/>
-          <w:szCs w:val="22"/>
+          <w:sz w:val="20"/>
+          <w:szCs w:val="20"/>
         </w:rPr>
         <w:t>contact</w:t>
       </w:r>
@@ -270,8 +270,8 @@
       <w:r>
         <w:rPr>
           <w:rFonts w:ascii="Arial" w:hAnsi="Arial" w:cs="Arial"/>
-          <w:sz w:val="22"/>
-          <w:szCs w:val="22"/>
+          <w:sz w:val="20"/>
+          <w:szCs w:val="20"/>
         </w:rPr>
         <w:t>_details.suburb</w:t>
       </w:r>
@@ -279,8 +279,8 @@
       <w:r>
         <w:rPr>
           <w:rFonts w:ascii="Arial" w:hAnsi="Arial" w:cs="Arial"/>
-          <w:sz w:val="22"/>
-          <w:szCs w:val="22"/>
+          <w:sz w:val="20"/>
+          <w:szCs w:val="20"/>
         </w:rPr>
         <w:t xml:space="preserve"> }}</w:t>
       </w:r>
@@ -290,16 +290,16 @@
         <w:jc w:val="both"/>
         <w:rPr>
           <w:rFonts w:ascii="Arial" w:hAnsi="Arial" w:cs="Arial"/>
-          <w:sz w:val="22"/>
-          <w:szCs w:val="22"/>
+          <w:sz w:val="20"/>
+          <w:szCs w:val="20"/>
         </w:rPr>
       </w:pPr>
       <w:proofErr w:type="gramStart"/>
       <w:r>
         <w:rPr>
           <w:rFonts w:ascii="Arial" w:hAnsi="Arial" w:cs="Arial"/>
-          <w:sz w:val="22"/>
-          <w:szCs w:val="22"/>
+          <w:sz w:val="20"/>
+          <w:szCs w:val="20"/>
         </w:rPr>
         <w:t xml:space="preserve">{{ </w:t>
       </w:r>
@@ -307,8 +307,8 @@
       <w:r>
         <w:rPr>
           <w:rFonts w:ascii="Arial" w:hAnsi="Arial" w:cs="Arial"/>
-          <w:sz w:val="22"/>
-          <w:szCs w:val="22"/>
+          <w:sz w:val="20"/>
+          <w:szCs w:val="20"/>
         </w:rPr>
         <w:t>contact</w:t>
       </w:r>
@@ -316,8 +316,8 @@
       <w:r>
         <w:rPr>
           <w:rFonts w:ascii="Arial" w:hAnsi="Arial" w:cs="Arial"/>
-          <w:sz w:val="22"/>
-          <w:szCs w:val="22"/>
+          <w:sz w:val="20"/>
+          <w:szCs w:val="20"/>
         </w:rPr>
         <w:t>_details.state</w:t>
       </w:r>
@@ -325,8 +325,8 @@
       <w:r>
         <w:rPr>
           <w:rFonts w:ascii="Arial" w:hAnsi="Arial" w:cs="Arial"/>
-          <w:sz w:val="22"/>
-          <w:szCs w:val="22"/>
+          <w:sz w:val="20"/>
+          <w:szCs w:val="20"/>
         </w:rPr>
         <w:t xml:space="preserve"> }}</w:t>
       </w:r>
@@ -336,16 +336,16 @@
         <w:jc w:val="both"/>
         <w:rPr>
           <w:rFonts w:ascii="Arial" w:hAnsi="Arial" w:cs="Arial"/>
-          <w:sz w:val="22"/>
-          <w:szCs w:val="22"/>
+          <w:sz w:val="20"/>
+          <w:szCs w:val="20"/>
         </w:rPr>
       </w:pPr>
       <w:proofErr w:type="gramStart"/>
       <w:r>
         <w:rPr>
           <w:rFonts w:ascii="Arial" w:hAnsi="Arial" w:cs="Arial"/>
-          <w:sz w:val="22"/>
-          <w:szCs w:val="22"/>
+          <w:sz w:val="20"/>
+          <w:szCs w:val="20"/>
         </w:rPr>
         <w:t xml:space="preserve">{{ </w:t>
       </w:r>
@@ -353,8 +353,8 @@
       <w:r>
         <w:rPr>
           <w:rFonts w:ascii="Arial" w:hAnsi="Arial" w:cs="Arial"/>
-          <w:sz w:val="22"/>
-          <w:szCs w:val="22"/>
+          <w:sz w:val="20"/>
+          <w:szCs w:val="20"/>
         </w:rPr>
         <w:t>contact</w:t>
       </w:r>
@@ -362,8 +362,8 @@
       <w:r>
         <w:rPr>
           <w:rFonts w:ascii="Arial" w:hAnsi="Arial" w:cs="Arial"/>
-          <w:sz w:val="22"/>
-          <w:szCs w:val="22"/>
+          <w:sz w:val="20"/>
+          <w:szCs w:val="20"/>
         </w:rPr>
         <w:t>_details.postcode</w:t>
       </w:r>
@@ -371,8 +371,8 @@
       <w:r>
         <w:rPr>
           <w:rFonts w:ascii="Arial" w:hAnsi="Arial" w:cs="Arial"/>
-          <w:sz w:val="22"/>
-          <w:szCs w:val="22"/>
+          <w:sz w:val="20"/>
+          <w:szCs w:val="20"/>
         </w:rPr>
         <w:t xml:space="preserve"> }}</w:t>
       </w:r>
@@ -382,8 +382,8 @@
         <w:jc w:val="both"/>
         <w:rPr>
           <w:rFonts w:ascii="Arial" w:hAnsi="Arial" w:cs="Arial"/>
-          <w:sz w:val="22"/>
-          <w:szCs w:val="22"/>
+          <w:sz w:val="20"/>
+          <w:szCs w:val="20"/>
         </w:rPr>
       </w:pPr>
     </w:p>
@@ -392,8 +392,8 @@
         <w:jc w:val="both"/>
         <w:rPr>
           <w:rFonts w:ascii="Arial" w:hAnsi="Arial" w:cs="Arial"/>
-          <w:sz w:val="22"/>
-          <w:szCs w:val="22"/>
+          <w:sz w:val="20"/>
+          <w:szCs w:val="20"/>
         </w:rPr>
       </w:pPr>
     </w:p>
@@ -402,15 +402,15 @@
         <w:jc w:val="both"/>
         <w:rPr>
           <w:rFonts w:ascii="Arial" w:hAnsi="Arial" w:cs="Arial"/>
-          <w:sz w:val="22"/>
-          <w:szCs w:val="22"/>
-        </w:rPr>
-      </w:pPr>
-      <w:r>
-        <w:rPr>
-          <w:rFonts w:ascii="Arial" w:hAnsi="Arial" w:cs="Arial"/>
-          <w:sz w:val="22"/>
-          <w:szCs w:val="22"/>
+          <w:sz w:val="20"/>
+          <w:szCs w:val="20"/>
+        </w:rPr>
+      </w:pPr>
+      <w:r>
+        <w:rPr>
+          <w:rFonts w:ascii="Arial" w:hAnsi="Arial" w:cs="Arial"/>
+          <w:sz w:val="20"/>
+          <w:szCs w:val="20"/>
         </w:rPr>
         <w:t>Dear {{</w:t>
       </w:r>
@@ -418,8 +418,8 @@
       <w:r>
         <w:rPr>
           <w:rFonts w:ascii="Arial" w:hAnsi="Arial" w:cs="Arial"/>
-          <w:sz w:val="22"/>
-          <w:szCs w:val="22"/>
+          <w:sz w:val="20"/>
+          <w:szCs w:val="20"/>
         </w:rPr>
         <w:t>contact_</w:t>
       </w:r>
@@ -427,8 +427,8 @@
       <w:r>
         <w:rPr>
           <w:rFonts w:ascii="Arial" w:hAnsi="Arial" w:cs="Arial"/>
-          <w:sz w:val="22"/>
-          <w:szCs w:val="22"/>
+          <w:sz w:val="20"/>
+          <w:szCs w:val="20"/>
         </w:rPr>
         <w:t>name</w:t>
       </w:r>
@@ -436,8 +436,8 @@
       <w:r>
         <w:rPr>
           <w:rFonts w:ascii="Arial" w:hAnsi="Arial" w:cs="Arial"/>
-          <w:sz w:val="22"/>
-          <w:szCs w:val="22"/>
+          <w:sz w:val="20"/>
+          <w:szCs w:val="20"/>
         </w:rPr>
         <w:t xml:space="preserve"> }</w:t>
       </w:r>
@@ -445,8 +445,8 @@
       <w:r>
         <w:rPr>
           <w:rFonts w:ascii="Arial" w:hAnsi="Arial" w:cs="Arial"/>
-          <w:sz w:val="22"/>
-          <w:szCs w:val="22"/>
+          <w:sz w:val="20"/>
+          <w:szCs w:val="20"/>
         </w:rPr>
         <w:t>},</w:t>
       </w:r>
@@ -456,20 +456,24 @@
         <w:jc w:val="both"/>
         <w:rPr>
           <w:rFonts w:ascii="Arial" w:hAnsi="Arial" w:cs="Arial"/>
-          <w:sz w:val="22"/>
-          <w:szCs w:val="22"/>
+          <w:sz w:val="20"/>
+          <w:szCs w:val="20"/>
         </w:rPr>
       </w:pPr>
     </w:p>
     <w:p>
       <w:pPr>
         <w:jc w:val="both"/>
-      </w:pPr>
-      <w:r>
-        <w:rPr>
-          <w:rFonts w:ascii="Arial" w:hAnsi="Arial" w:cs="Arial"/>
-          <w:sz w:val="22"/>
-          <w:szCs w:val="22"/>
+        <w:rPr>
+          <w:sz w:val="20"/>
+          <w:szCs w:val="20"/>
+        </w:rPr>
+      </w:pPr>
+      <w:r>
+        <w:rPr>
+          <w:rFonts w:ascii="Arial" w:hAnsi="Arial" w:cs="Arial"/>
+          <w:sz w:val="20"/>
+          <w:szCs w:val="20"/>
         </w:rPr>
         <w:t xml:space="preserve">In response to your request for a fee waiver on behalf of </w:t>
       </w:r>
@@ -477,8 +481,8 @@
       <w:r>
         <w:rPr>
           <w:rFonts w:ascii="Arial" w:hAnsi="Arial" w:cs="Arial"/>
-          <w:sz w:val="22"/>
-          <w:szCs w:val="22"/>
+          <w:sz w:val="20"/>
+          <w:szCs w:val="20"/>
         </w:rPr>
         <w:t xml:space="preserve">{{ </w:t>
       </w:r>
@@ -486,8 +490,8 @@
       <w:r>
         <w:rPr>
           <w:rFonts w:ascii="Arial" w:hAnsi="Arial" w:cs="Arial"/>
-          <w:sz w:val="22"/>
-          <w:szCs w:val="22"/>
+          <w:sz w:val="20"/>
+          <w:szCs w:val="20"/>
         </w:rPr>
         <w:t>contact</w:t>
       </w:r>
@@ -495,8 +499,8 @@
       <w:r>
         <w:rPr>
           <w:rFonts w:ascii="Arial" w:hAnsi="Arial" w:cs="Arial"/>
-          <w:sz w:val="22"/>
-          <w:szCs w:val="22"/>
+          <w:sz w:val="20"/>
+          <w:szCs w:val="20"/>
         </w:rPr>
         <w:t>_details.organisation</w:t>
       </w:r>
@@ -504,8 +508,8 @@
       <w:r>
         <w:rPr>
           <w:rFonts w:ascii="Arial" w:hAnsi="Arial" w:cs="Arial"/>
-          <w:sz w:val="22"/>
-          <w:szCs w:val="22"/>
+          <w:sz w:val="20"/>
+          <w:szCs w:val="20"/>
         </w:rPr>
         <w:t xml:space="preserve"> }}, the Department of Biodiversity, Conservation and Attractions is pleased to approve:</w:t>
       </w:r>
@@ -515,8 +519,8 @@
         <w:jc w:val="both"/>
         <w:rPr>
           <w:rFonts w:ascii="Arial" w:hAnsi="Arial" w:cs="Arial"/>
-          <w:sz w:val="22"/>
-          <w:szCs w:val="22"/>
+          <w:sz w:val="20"/>
+          <w:szCs w:val="20"/>
         </w:rPr>
       </w:pPr>
     </w:p>
@@ -1109,7 +1113,14 @@
         </w:rPr>
       </w:pPr>
     </w:p>
-    <w:p/>
+    <w:p>
+      <w:pPr>
+        <w:rPr>
+          <w:sz w:val="20"/>
+          <w:szCs w:val="20"/>
+        </w:rPr>
+      </w:pPr>
+    </w:p>
     <w:p>
       <w:pPr>
         <w:rPr>
@@ -1136,7 +1147,14 @@
         </w:rPr>
       </w:pPr>
     </w:p>
-    <w:p/>
+    <w:p>
+      <w:pPr>
+        <w:rPr>
+          <w:sz w:val="20"/>
+          <w:szCs w:val="20"/>
+        </w:rPr>
+      </w:pPr>
+    </w:p>
     <w:p>
       <w:pPr>
         <w:sectPr>
@@ -3016,24 +3034,6 @@
 </file>
 
 <file path=customXml/item1.xml><?xml version="1.0" encoding="utf-8"?>
-<p:properties xmlns:p="http://schemas.microsoft.com/office/2006/metadata/properties" xmlns:xsi="http://www.w3.org/2001/XMLSchema-instance">
-  <documentManagement>
-    <Templates xmlns="82c0860a-0083-47e5-9319-bc0099c3c4e7">Licences</Templates>
-    <Licence_x0020_Letters xmlns="82c0860a-0083-47e5-9319-bc0099c3c4e7">None</Licence_x0020_Letters>
-    <DocFolderName xmlns="d467df18-bcc8-4e2d-ae4c-a02377bc1741" xsi:nil="true"/>
-  </documentManagement>
-</p:properties>
-</file>
-
-<file path=customXml/item2.xml><?xml version="1.0" encoding="utf-8"?>
-<b:Sources xmlns:b="http://schemas.openxmlformats.org/officeDocument/2006/bibliography" xmlns="http://schemas.openxmlformats.org/officeDocument/2006/bibliography" SelectedStyle="\APASixthEditionOfficeOnline.xsl" StyleName="APA" Version="6"/>
-</file>
-
-<file path=customXml/item3.xml><?xml version="1.0" encoding="utf-8"?>
-<LongProperties xmlns="http://schemas.microsoft.com/office/2006/metadata/longProperties"/>
-</file>
-
-<file path=customXml/item4.xml><?xml version="1.0" encoding="utf-8"?>
 <ct:contentTypeSchema xmlns:ct="http://schemas.microsoft.com/office/2006/metadata/contentType" xmlns:ma="http://schemas.microsoft.com/office/2006/metadata/properties/metaAttributes" ct:_="" ma:_="" ma:contentTypeName="Document" ma:contentTypeID="0x010100DDE83369A4716945AA6AAFE2A7D13920" ma:contentTypeVersion="2" ma:contentTypeDescription="Create a new document." ma:contentTypeScope="" ma:versionID="e7f585b85ca7932c58ba99e12d49365d">
   <xsd:schema xmlns:xsd="http://www.w3.org/2001/XMLSchema" xmlns:p="http://schemas.microsoft.com/office/2006/metadata/properties" xmlns:ns2="d467df18-bcc8-4e2d-ae4c-a02377bc1741" xmlns:ns3="82c0860a-0083-47e5-9319-bc0099c3c4e7" targetNamespace="http://schemas.microsoft.com/office/2006/metadata/properties" ma:root="true" ma:fieldsID="a50cae9f65cbcd1d8fad25d427e84407" ns2:_="" ns3:_="">
     <xsd:import namespace="d467df18-bcc8-4e2d-ae4c-a02377bc1741"/>
@@ -3122,6 +3122,24 @@
 </ct:contentTypeSchema>
 </file>
 
+<file path=customXml/item2.xml><?xml version="1.0" encoding="utf-8"?>
+<LongProperties xmlns="http://schemas.microsoft.com/office/2006/metadata/longProperties"/>
+</file>
+
+<file path=customXml/item3.xml><?xml version="1.0" encoding="utf-8"?>
+<b:Sources xmlns:b="http://schemas.openxmlformats.org/officeDocument/2006/bibliography" xmlns="http://schemas.openxmlformats.org/officeDocument/2006/bibliography" SelectedStyle="\APASixthEditionOfficeOnline.xsl" StyleName="APA" Version="6"/>
+</file>
+
+<file path=customXml/item4.xml><?xml version="1.0" encoding="utf-8"?>
+<p:properties xmlns:p="http://schemas.microsoft.com/office/2006/metadata/properties" xmlns:xsi="http://www.w3.org/2001/XMLSchema-instance">
+  <documentManagement>
+    <Templates xmlns="82c0860a-0083-47e5-9319-bc0099c3c4e7">Licences</Templates>
+    <Licence_x0020_Letters xmlns="82c0860a-0083-47e5-9319-bc0099c3c4e7">None</Licence_x0020_Letters>
+    <DocFolderName xmlns="d467df18-bcc8-4e2d-ae4c-a02377bc1741" xsi:nil="true"/>
+  </documentManagement>
+</p:properties>
+</file>
+
 <file path=customXml/item5.xml><?xml version="1.0" encoding="utf-8"?>
 <?mso-contentType ?>
 <FormTemplates xmlns="http://schemas.microsoft.com/sharepoint/v3/contenttype/forms">
@@ -3132,32 +3150,6 @@
 </file>
 
 <file path=customXml/itemProps1.xml><?xml version="1.0" encoding="utf-8"?>
-<ds:datastoreItem xmlns:ds="http://schemas.openxmlformats.org/officeDocument/2006/customXml" ds:itemID="{8BFF7BD0-9EB8-4FE2-B615-B13D29E7F68F}">
-  <ds:schemaRefs>
-    <ds:schemaRef ds:uri="http://schemas.microsoft.com/office/2006/metadata/properties"/>
-    <ds:schemaRef ds:uri="82c0860a-0083-47e5-9319-bc0099c3c4e7"/>
-    <ds:schemaRef ds:uri="d467df18-bcc8-4e2d-ae4c-a02377bc1741"/>
-  </ds:schemaRefs>
-</ds:datastoreItem>
-</file>
-
-<file path=customXml/itemProps2.xml><?xml version="1.0" encoding="utf-8"?>
-<ds:datastoreItem xmlns:ds="http://schemas.openxmlformats.org/officeDocument/2006/customXml" ds:itemID="{101C6773-2C27-417F-AF61-30F048C4C369}">
-  <ds:schemaRefs>
-    <ds:schemaRef ds:uri="http://schemas.openxmlformats.org/officeDocument/2006/bibliography"/>
-  </ds:schemaRefs>
-</ds:datastoreItem>
-</file>
-
-<file path=customXml/itemProps3.xml><?xml version="1.0" encoding="utf-8"?>
-<ds:datastoreItem xmlns:ds="http://schemas.openxmlformats.org/officeDocument/2006/customXml" ds:itemID="{594B0E27-5C86-4DA2-AD2C-7E237F671BCA}">
-  <ds:schemaRefs>
-    <ds:schemaRef ds:uri="http://schemas.microsoft.com/office/2006/metadata/longProperties"/>
-  </ds:schemaRefs>
-</ds:datastoreItem>
-</file>
-
-<file path=customXml/itemProps4.xml><?xml version="1.0" encoding="utf-8"?>
 <ds:datastoreItem xmlns:ds="http://schemas.openxmlformats.org/officeDocument/2006/customXml" ds:itemID="{588A83AB-F89C-433B-BB01-D0C78830E64D}">
   <ds:schemaRefs>
     <ds:schemaRef ds:uri="http://schemas.microsoft.com/office/2006/metadata/contentType"/>
@@ -3175,6 +3167,32 @@
 </ds:datastoreItem>
 </file>
 
+<file path=customXml/itemProps2.xml><?xml version="1.0" encoding="utf-8"?>
+<ds:datastoreItem xmlns:ds="http://schemas.openxmlformats.org/officeDocument/2006/customXml" ds:itemID="{594B0E27-5C86-4DA2-AD2C-7E237F671BCA}">
+  <ds:schemaRefs>
+    <ds:schemaRef ds:uri="http://schemas.microsoft.com/office/2006/metadata/longProperties"/>
+  </ds:schemaRefs>
+</ds:datastoreItem>
+</file>
+
+<file path=customXml/itemProps3.xml><?xml version="1.0" encoding="utf-8"?>
+<ds:datastoreItem xmlns:ds="http://schemas.openxmlformats.org/officeDocument/2006/customXml" ds:itemID="{101C6773-2C27-417F-AF61-30F048C4C369}">
+  <ds:schemaRefs>
+    <ds:schemaRef ds:uri="http://schemas.openxmlformats.org/officeDocument/2006/bibliography"/>
+  </ds:schemaRefs>
+</ds:datastoreItem>
+</file>
+
+<file path=customXml/itemProps4.xml><?xml version="1.0" encoding="utf-8"?>
+<ds:datastoreItem xmlns:ds="http://schemas.openxmlformats.org/officeDocument/2006/customXml" ds:itemID="{8BFF7BD0-9EB8-4FE2-B615-B13D29E7F68F}">
+  <ds:schemaRefs>
+    <ds:schemaRef ds:uri="http://schemas.microsoft.com/office/2006/metadata/properties"/>
+    <ds:schemaRef ds:uri="82c0860a-0083-47e5-9319-bc0099c3c4e7"/>
+    <ds:schemaRef ds:uri="d467df18-bcc8-4e2d-ae4c-a02377bc1741"/>
+  </ds:schemaRefs>
+</ds:datastoreItem>
+</file>
+
 <file path=customXml/itemProps5.xml><?xml version="1.0" encoding="utf-8"?>
 <ds:datastoreItem xmlns:ds="http://schemas.openxmlformats.org/officeDocument/2006/customXml" ds:itemID="{01521DC1-EBBE-4ABD-A943-A31EBE37AECF}">
   <ds:schemaRefs>

</xml_diff>

<commit_message>
Add concession var to doc, disable submit button if no parks selected
</commit_message>
<xml_diff>
--- a/feewaiver/static/feewaiver/fee_waiver_template.docx
+++ b/feewaiver/static/feewaiver/fee_waiver_template.docx
@@ -127,7 +127,6 @@
           <w:szCs w:val="48"/>
         </w:rPr>
       </w:pPr>
-      <w:proofErr w:type="gramStart"/>
       <w:r>
         <w:rPr>
           <w:rFonts w:ascii="Arial" w:hAnsi="Arial" w:cs="Arial"/>
@@ -135,55 +134,50 @@
           <w:sz w:val="48"/>
           <w:szCs w:val="48"/>
         </w:rPr>
+        <w:t>{% if concession %}Concession Entry Approved{% else %}Fee Waiver Approved{$ endif %}</w:t>
+      </w:r>
+    </w:p>
+    <w:p>
+      <w:pPr>
+        <w:jc w:val="center"/>
+        <w:rPr>
+          <w:rFonts w:ascii="Arial" w:hAnsi="Arial" w:cs="Arial"/>
+        </w:rPr>
+      </w:pPr>
+    </w:p>
+    <w:p>
+      <w:pPr>
+        <w:jc w:val="both"/>
+        <w:rPr>
+          <w:rFonts w:ascii="Arial" w:hAnsi="Arial" w:cs="Arial"/>
+          <w:sz w:val="20"/>
+          <w:szCs w:val="20"/>
+        </w:rPr>
+      </w:pPr>
+      <w:r>
+        <w:rPr>
+          <w:rFonts w:ascii="Arial" w:hAnsi="Arial" w:cs="Arial"/>
+          <w:sz w:val="20"/>
+          <w:szCs w:val="20"/>
+        </w:rPr>
         <w:t xml:space="preserve">{{ </w:t>
       </w:r>
-      <w:proofErr w:type="spellStart"/>
-      <w:r>
-        <w:rPr>
-          <w:rFonts w:ascii="Arial" w:hAnsi="Arial" w:cs="Arial"/>
-          <w:i/>
-          <w:sz w:val="48"/>
-          <w:szCs w:val="48"/>
-        </w:rPr>
-        <w:t>pro</w:t>
-      </w:r>
-      <w:r>
-        <w:rPr>
-          <w:rFonts w:ascii="Arial" w:hAnsi="Arial" w:cs="Arial"/>
-          <w:i/>
-          <w:sz w:val="48"/>
-          <w:szCs w:val="48"/>
-        </w:rPr>
-        <w:t>cessing</w:t>
-      </w:r>
-      <w:proofErr w:type="gramEnd"/>
-      <w:r>
-        <w:rPr>
-          <w:rFonts w:ascii="Arial" w:hAnsi="Arial" w:cs="Arial"/>
-          <w:i/>
-          <w:sz w:val="48"/>
-          <w:szCs w:val="48"/>
-        </w:rPr>
-        <w:t>_status</w:t>
-      </w:r>
-      <w:proofErr w:type="spellEnd"/>
-      <w:r>
-        <w:rPr>
-          <w:rFonts w:ascii="Arial" w:hAnsi="Arial" w:cs="Arial"/>
-          <w:i/>
-          <w:sz w:val="48"/>
-          <w:szCs w:val="48"/>
-        </w:rPr>
-        <w:t xml:space="preserve"> }}</w:t>
-      </w:r>
-    </w:p>
-    <w:p>
-      <w:pPr>
-        <w:jc w:val="center"/>
-        <w:rPr>
-          <w:rFonts w:ascii="Arial" w:hAnsi="Arial" w:cs="Arial"/>
-        </w:rPr>
-      </w:pPr>
+      <w:r>
+        <w:rPr>
+          <w:rFonts w:ascii="Arial" w:hAnsi="Arial" w:cs="Arial"/>
+          <w:sz w:val="20"/>
+          <w:szCs w:val="20"/>
+        </w:rPr>
+        <w:t>contact_</w:t>
+      </w:r>
+      <w:r>
+        <w:rPr>
+          <w:rFonts w:ascii="Arial" w:hAnsi="Arial" w:cs="Arial"/>
+          <w:sz w:val="20"/>
+          <w:szCs w:val="20"/>
+        </w:rPr>
+        <w:t>name }}</w:t>
+      </w:r>
     </w:p>
     <w:p>
       <w:pPr>
@@ -194,49 +188,13 @@
           <w:szCs w:val="20"/>
         </w:rPr>
       </w:pPr>
-      <w:proofErr w:type="gramStart"/>
-      <w:r>
-        <w:rPr>
-          <w:rFonts w:ascii="Arial" w:hAnsi="Arial" w:cs="Arial"/>
-          <w:sz w:val="20"/>
-          <w:szCs w:val="20"/>
-        </w:rPr>
-        <w:t xml:space="preserve">{{ </w:t>
-      </w:r>
-      <w:proofErr w:type="spellStart"/>
-      <w:r>
-        <w:rPr>
-          <w:rFonts w:ascii="Arial" w:hAnsi="Arial" w:cs="Arial"/>
-          <w:sz w:val="20"/>
-          <w:szCs w:val="20"/>
-        </w:rPr>
-        <w:t>contact</w:t>
-      </w:r>
-      <w:proofErr w:type="gramEnd"/>
-      <w:r>
-        <w:rPr>
-          <w:rFonts w:ascii="Arial" w:hAnsi="Arial" w:cs="Arial"/>
-          <w:sz w:val="20"/>
-          <w:szCs w:val="20"/>
-        </w:rPr>
-        <w:t>_details.postal_</w:t>
-      </w:r>
-      <w:r>
-        <w:rPr>
-          <w:rFonts w:ascii="Arial" w:hAnsi="Arial" w:cs="Arial"/>
-          <w:sz w:val="20"/>
-          <w:szCs w:val="20"/>
-        </w:rPr>
-        <w:t>address</w:t>
-      </w:r>
-      <w:proofErr w:type="spellEnd"/>
-      <w:r>
-        <w:rPr>
-          <w:rFonts w:ascii="Arial" w:hAnsi="Arial" w:cs="Arial"/>
-          <w:sz w:val="20"/>
-          <w:szCs w:val="20"/>
-        </w:rPr>
-        <w:t xml:space="preserve"> }}</w:t>
+      <w:r>
+        <w:rPr>
+          <w:rFonts w:ascii="Arial" w:hAnsi="Arial" w:cs="Arial"/>
+          <w:sz w:val="20"/>
+          <w:szCs w:val="20"/>
+        </w:rPr>
+        <w:t>{{ contact_details.organisation }}</w:t>
       </w:r>
     </w:p>
     <w:p>
@@ -248,42 +206,6 @@
           <w:szCs w:val="20"/>
         </w:rPr>
       </w:pPr>
-      <w:proofErr w:type="gramStart"/>
-      <w:r>
-        <w:rPr>
-          <w:rFonts w:ascii="Arial" w:hAnsi="Arial" w:cs="Arial"/>
-          <w:sz w:val="20"/>
-          <w:szCs w:val="20"/>
-        </w:rPr>
-        <w:t xml:space="preserve">{{ </w:t>
-      </w:r>
-      <w:proofErr w:type="spellStart"/>
-      <w:r>
-        <w:rPr>
-          <w:rFonts w:ascii="Arial" w:hAnsi="Arial" w:cs="Arial"/>
-          <w:sz w:val="20"/>
-          <w:szCs w:val="20"/>
-        </w:rPr>
-        <w:t>contact</w:t>
-      </w:r>
-      <w:proofErr w:type="gramEnd"/>
-      <w:r>
-        <w:rPr>
-          <w:rFonts w:ascii="Arial" w:hAnsi="Arial" w:cs="Arial"/>
-          <w:sz w:val="20"/>
-          <w:szCs w:val="20"/>
-        </w:rPr>
-        <w:t>_details.suburb</w:t>
-      </w:r>
-      <w:proofErr w:type="spellEnd"/>
-      <w:r>
-        <w:rPr>
-          <w:rFonts w:ascii="Arial" w:hAnsi="Arial" w:cs="Arial"/>
-          <w:sz w:val="20"/>
-          <w:szCs w:val="20"/>
-        </w:rPr>
-        <w:t xml:space="preserve"> }}</w:t>
-      </w:r>
     </w:p>
     <w:p>
       <w:pPr>
@@ -294,42 +216,6 @@
           <w:szCs w:val="20"/>
         </w:rPr>
       </w:pPr>
-      <w:proofErr w:type="gramStart"/>
-      <w:r>
-        <w:rPr>
-          <w:rFonts w:ascii="Arial" w:hAnsi="Arial" w:cs="Arial"/>
-          <w:sz w:val="20"/>
-          <w:szCs w:val="20"/>
-        </w:rPr>
-        <w:t xml:space="preserve">{{ </w:t>
-      </w:r>
-      <w:proofErr w:type="spellStart"/>
-      <w:r>
-        <w:rPr>
-          <w:rFonts w:ascii="Arial" w:hAnsi="Arial" w:cs="Arial"/>
-          <w:sz w:val="20"/>
-          <w:szCs w:val="20"/>
-        </w:rPr>
-        <w:t>contact</w:t>
-      </w:r>
-      <w:proofErr w:type="gramEnd"/>
-      <w:r>
-        <w:rPr>
-          <w:rFonts w:ascii="Arial" w:hAnsi="Arial" w:cs="Arial"/>
-          <w:sz w:val="20"/>
-          <w:szCs w:val="20"/>
-        </w:rPr>
-        <w:t>_details.state</w:t>
-      </w:r>
-      <w:proofErr w:type="spellEnd"/>
-      <w:r>
-        <w:rPr>
-          <w:rFonts w:ascii="Arial" w:hAnsi="Arial" w:cs="Arial"/>
-          <w:sz w:val="20"/>
-          <w:szCs w:val="20"/>
-        </w:rPr>
-        <w:t xml:space="preserve"> }}</w:t>
-      </w:r>
     </w:p>
     <w:p>
       <w:pPr>
@@ -340,41 +226,13 @@
           <w:szCs w:val="20"/>
         </w:rPr>
       </w:pPr>
-      <w:proofErr w:type="gramStart"/>
-      <w:r>
-        <w:rPr>
-          <w:rFonts w:ascii="Arial" w:hAnsi="Arial" w:cs="Arial"/>
-          <w:sz w:val="20"/>
-          <w:szCs w:val="20"/>
-        </w:rPr>
-        <w:t xml:space="preserve">{{ </w:t>
-      </w:r>
-      <w:proofErr w:type="spellStart"/>
-      <w:r>
-        <w:rPr>
-          <w:rFonts w:ascii="Arial" w:hAnsi="Arial" w:cs="Arial"/>
-          <w:sz w:val="20"/>
-          <w:szCs w:val="20"/>
-        </w:rPr>
-        <w:t>contact</w:t>
-      </w:r>
-      <w:proofErr w:type="gramEnd"/>
-      <w:r>
-        <w:rPr>
-          <w:rFonts w:ascii="Arial" w:hAnsi="Arial" w:cs="Arial"/>
-          <w:sz w:val="20"/>
-          <w:szCs w:val="20"/>
-        </w:rPr>
-        <w:t>_details.postcode</w:t>
-      </w:r>
-      <w:proofErr w:type="spellEnd"/>
-      <w:r>
-        <w:rPr>
-          <w:rFonts w:ascii="Arial" w:hAnsi="Arial" w:cs="Arial"/>
-          <w:sz w:val="20"/>
-          <w:szCs w:val="20"/>
-        </w:rPr>
-        <w:t xml:space="preserve"> }}</w:t>
+      <w:r>
+        <w:rPr>
+          <w:rFonts w:ascii="Arial" w:hAnsi="Arial" w:cs="Arial"/>
+          <w:sz w:val="20"/>
+          <w:szCs w:val="20"/>
+        </w:rPr>
+        <w:t>Dear {{contact_name }},</w:t>
       </w:r>
     </w:p>
     <w:p>
@@ -396,177 +254,53 @@
           <w:szCs w:val="20"/>
         </w:rPr>
       </w:pPr>
-    </w:p>
-    <w:p>
-      <w:pPr>
-        <w:jc w:val="both"/>
-        <w:rPr>
-          <w:rFonts w:ascii="Arial" w:hAnsi="Arial" w:cs="Arial"/>
-          <w:sz w:val="20"/>
-          <w:szCs w:val="20"/>
-        </w:rPr>
-      </w:pPr>
-      <w:r>
-        <w:rPr>
-          <w:rFonts w:ascii="Arial" w:hAnsi="Arial" w:cs="Arial"/>
-          <w:sz w:val="20"/>
-          <w:szCs w:val="20"/>
-        </w:rPr>
-        <w:t>Dear {{</w:t>
-      </w:r>
-      <w:proofErr w:type="spellStart"/>
-      <w:r>
-        <w:rPr>
-          <w:rFonts w:ascii="Arial" w:hAnsi="Arial" w:cs="Arial"/>
-          <w:sz w:val="20"/>
-          <w:szCs w:val="20"/>
-        </w:rPr>
-        <w:t>contact_</w:t>
-      </w:r>
-      <w:proofErr w:type="gramStart"/>
-      <w:r>
-        <w:rPr>
-          <w:rFonts w:ascii="Arial" w:hAnsi="Arial" w:cs="Arial"/>
-          <w:sz w:val="20"/>
-          <w:szCs w:val="20"/>
-        </w:rPr>
-        <w:t>name</w:t>
-      </w:r>
-      <w:proofErr w:type="spellEnd"/>
-      <w:r>
-        <w:rPr>
-          <w:rFonts w:ascii="Arial" w:hAnsi="Arial" w:cs="Arial"/>
-          <w:sz w:val="20"/>
-          <w:szCs w:val="20"/>
-        </w:rPr>
-        <w:t xml:space="preserve"> }</w:t>
-      </w:r>
-      <w:proofErr w:type="gramEnd"/>
-      <w:r>
-        <w:rPr>
-          <w:rFonts w:ascii="Arial" w:hAnsi="Arial" w:cs="Arial"/>
-          <w:sz w:val="20"/>
-          <w:szCs w:val="20"/>
-        </w:rPr>
-        <w:t>},</w:t>
-      </w:r>
-    </w:p>
-    <w:p>
-      <w:pPr>
-        <w:jc w:val="both"/>
-        <w:rPr>
-          <w:rFonts w:ascii="Arial" w:hAnsi="Arial" w:cs="Arial"/>
-          <w:sz w:val="20"/>
-          <w:szCs w:val="20"/>
-        </w:rPr>
-      </w:pPr>
-    </w:p>
-    <w:p>
-      <w:pPr>
-        <w:jc w:val="both"/>
-        <w:rPr>
-          <w:sz w:val="20"/>
-          <w:szCs w:val="20"/>
-        </w:rPr>
-      </w:pPr>
-      <w:r>
-        <w:rPr>
-          <w:rFonts w:ascii="Arial" w:hAnsi="Arial" w:cs="Arial"/>
-          <w:sz w:val="20"/>
-          <w:szCs w:val="20"/>
-        </w:rPr>
-        <w:t xml:space="preserve">In response to your request for a fee waiver on behalf of </w:t>
-      </w:r>
-      <w:proofErr w:type="gramStart"/>
-      <w:r>
-        <w:rPr>
-          <w:rFonts w:ascii="Arial" w:hAnsi="Arial" w:cs="Arial"/>
-          <w:sz w:val="20"/>
-          <w:szCs w:val="20"/>
-        </w:rPr>
-        <w:t xml:space="preserve">{{ </w:t>
-      </w:r>
-      <w:proofErr w:type="spellStart"/>
-      <w:r>
-        <w:rPr>
-          <w:rFonts w:ascii="Arial" w:hAnsi="Arial" w:cs="Arial"/>
-          <w:sz w:val="20"/>
-          <w:szCs w:val="20"/>
-        </w:rPr>
-        <w:t>contact</w:t>
-      </w:r>
-      <w:proofErr w:type="gramEnd"/>
-      <w:r>
-        <w:rPr>
-          <w:rFonts w:ascii="Arial" w:hAnsi="Arial" w:cs="Arial"/>
-          <w:sz w:val="20"/>
-          <w:szCs w:val="20"/>
-        </w:rPr>
-        <w:t>_details.organisation</w:t>
-      </w:r>
-      <w:proofErr w:type="spellEnd"/>
-      <w:r>
-        <w:rPr>
-          <w:rFonts w:ascii="Arial" w:hAnsi="Arial" w:cs="Arial"/>
-          <w:sz w:val="20"/>
-          <w:szCs w:val="20"/>
-        </w:rPr>
-        <w:t xml:space="preserve"> }}, the Department of Biodiversity, Conservation and Attractions is pleased to approve:</w:t>
-      </w:r>
-    </w:p>
-    <w:p>
-      <w:pPr>
-        <w:jc w:val="both"/>
-        <w:rPr>
-          <w:rFonts w:ascii="Arial" w:hAnsi="Arial" w:cs="Arial"/>
-          <w:sz w:val="20"/>
-          <w:szCs w:val="20"/>
-        </w:rPr>
-      </w:pPr>
-    </w:p>
-    <w:p>
-      <w:pPr>
-        <w:rPr>
-          <w:rFonts w:ascii="Arial" w:hAnsi="Arial" w:cs="Arial"/>
-          <w:sz w:val="20"/>
-          <w:szCs w:val="20"/>
-        </w:rPr>
-      </w:pPr>
-      <w:proofErr w:type="gramStart"/>
-      <w:r>
-        <w:rPr>
-          <w:rFonts w:ascii="Arial" w:hAnsi="Arial" w:cs="Arial"/>
-          <w:sz w:val="20"/>
-          <w:szCs w:val="20"/>
-        </w:rPr>
-        <w:t xml:space="preserve">{{ </w:t>
-      </w:r>
-      <w:proofErr w:type="spellStart"/>
-      <w:r>
-        <w:rPr>
-          <w:rFonts w:ascii="Arial" w:hAnsi="Arial" w:cs="Arial"/>
-          <w:sz w:val="20"/>
-          <w:szCs w:val="20"/>
-        </w:rPr>
-        <w:t>lodgement</w:t>
-      </w:r>
-      <w:proofErr w:type="gramEnd"/>
-      <w:r>
-        <w:rPr>
-          <w:rFonts w:ascii="Arial" w:hAnsi="Arial" w:cs="Arial"/>
-          <w:sz w:val="20"/>
-          <w:szCs w:val="20"/>
-        </w:rPr>
-        <w:t>_number</w:t>
-      </w:r>
-      <w:proofErr w:type="spellEnd"/>
-      <w:r>
-        <w:rPr>
-          <w:rFonts w:ascii="Arial" w:hAnsi="Arial" w:cs="Arial"/>
-          <w:sz w:val="20"/>
-          <w:szCs w:val="20"/>
-        </w:rPr>
-        <w:t xml:space="preserve"> }}</w:t>
+      <w:r>
+        <w:rPr>
+          <w:rFonts w:ascii="Arial" w:hAnsi="Arial" w:cs="Arial"/>
+          <w:sz w:val="20"/>
+          <w:szCs w:val="20"/>
+        </w:rPr>
+        <w:t xml:space="preserve">In response to your request for a fee waiver on behalf of {{ </w:t>
+      </w:r>
+      <w:r>
+        <w:rPr>
+          <w:rFonts w:ascii="Arial" w:hAnsi="Arial" w:cs="Arial"/>
+          <w:sz w:val="20"/>
+          <w:szCs w:val="20"/>
+        </w:rPr>
+        <w:t>participants_name</w:t>
+      </w:r>
+      <w:r>
+        <w:rPr>
+          <w:rFonts w:ascii="Arial" w:hAnsi="Arial" w:cs="Arial"/>
+          <w:sz w:val="20"/>
+          <w:szCs w:val="20"/>
+        </w:rPr>
+        <w:t xml:space="preserve"> }}, the Department of Biodiversity, Conservation and Attractions is pleased to approve</w:t>
+      </w:r>
+      <w:r>
+        <w:rPr>
+          <w:rFonts w:ascii="Arial" w:hAnsi="Arial" w:cs="Arial"/>
+          <w:sz w:val="20"/>
+          <w:szCs w:val="20"/>
+        </w:rPr>
+        <w:t xml:space="preserve"> the fee waiver </w:t>
+      </w:r>
+      <w:r>
+        <w:rPr>
+          <w:rFonts w:ascii="Arial" w:hAnsi="Arial" w:cs="Arial"/>
+          <w:sz w:val="20"/>
+          <w:szCs w:val="20"/>
+        </w:rPr>
+        <w:t>{{ lodgement_number }}</w:t>
+      </w:r>
+      <w:r>
+        <w:rPr>
+          <w:rFonts w:ascii="Arial" w:hAnsi="Arial" w:cs="Arial"/>
+          <w:sz w:val="20"/>
+          <w:szCs w:val="20"/>
+        </w:rPr>
+        <w:t xml:space="preserve"> for the below park/s and date/s:</w:t>
       </w:r>
     </w:p>
     <w:p>
@@ -609,27 +343,7 @@
           <w:sz w:val="20"/>
           <w:szCs w:val="20"/>
         </w:rPr>
-        <w:t xml:space="preserve">{% if </w:t>
-      </w:r>
-      <w:proofErr w:type="spellStart"/>
-      <w:proofErr w:type="gramStart"/>
-      <w:r>
-        <w:rPr>
-          <w:rFonts w:ascii="Arial" w:hAnsi="Arial" w:cs="Arial"/>
-          <w:sz w:val="20"/>
-          <w:szCs w:val="20"/>
-        </w:rPr>
-        <w:t>visit.issued</w:t>
-      </w:r>
-      <w:proofErr w:type="spellEnd"/>
-      <w:proofErr w:type="gramEnd"/>
-      <w:r>
-        <w:rPr>
-          <w:rFonts w:ascii="Arial" w:hAnsi="Arial" w:cs="Arial"/>
-          <w:sz w:val="20"/>
-          <w:szCs w:val="20"/>
-        </w:rPr>
-        <w:t xml:space="preserve"> %}</w:t>
+        <w:t>{% if visit.issued %}</w:t>
       </w:r>
     </w:p>
     <w:p>
@@ -659,97 +373,15 @@
           <w:sz w:val="20"/>
           <w:szCs w:val="20"/>
         </w:rPr>
-        <w:t xml:space="preserve"> from {{</w:t>
-      </w:r>
-      <w:proofErr w:type="spellStart"/>
-      <w:proofErr w:type="gramStart"/>
-      <w:r>
-        <w:rPr>
-          <w:rFonts w:ascii="Arial" w:hAnsi="Arial" w:cs="Arial"/>
-          <w:sz w:val="20"/>
-          <w:szCs w:val="20"/>
-        </w:rPr>
-        <w:t>visit.date</w:t>
-      </w:r>
-      <w:proofErr w:type="gramEnd"/>
-      <w:r>
-        <w:rPr>
-          <w:rFonts w:ascii="Arial" w:hAnsi="Arial" w:cs="Arial"/>
-          <w:sz w:val="20"/>
-          <w:szCs w:val="20"/>
-        </w:rPr>
-        <w:t>_from</w:t>
-      </w:r>
-      <w:proofErr w:type="spellEnd"/>
-      <w:r>
-        <w:rPr>
-          <w:rFonts w:ascii="Arial" w:hAnsi="Arial" w:cs="Arial"/>
-          <w:sz w:val="20"/>
-          <w:szCs w:val="20"/>
-        </w:rPr>
-        <w:t>}} to {{</w:t>
-      </w:r>
-      <w:proofErr w:type="spellStart"/>
-      <w:r>
-        <w:rPr>
-          <w:rFonts w:ascii="Arial" w:hAnsi="Arial" w:cs="Arial"/>
-          <w:sz w:val="20"/>
-          <w:szCs w:val="20"/>
-        </w:rPr>
-        <w:t>visit.date_to</w:t>
-      </w:r>
-      <w:proofErr w:type="spellEnd"/>
-      <w:r>
-        <w:rPr>
-          <w:rFonts w:ascii="Arial" w:hAnsi="Arial" w:cs="Arial"/>
-          <w:sz w:val="20"/>
-          <w:szCs w:val="20"/>
-        </w:rPr>
-        <w:t>}}</w:t>
-      </w:r>
-      <w:r>
-        <w:rPr>
-          <w:rFonts w:ascii="Arial" w:hAnsi="Arial" w:cs="Arial"/>
-          <w:sz w:val="20"/>
-          <w:szCs w:val="20"/>
-        </w:rPr>
-        <w:t xml:space="preserve"> {% if </w:t>
-      </w:r>
-      <w:proofErr w:type="spellStart"/>
-      <w:r>
-        <w:rPr>
-          <w:rFonts w:ascii="Arial" w:hAnsi="Arial" w:cs="Arial"/>
-          <w:sz w:val="20"/>
-          <w:szCs w:val="20"/>
-        </w:rPr>
-        <w:t>visit.camping_assessment</w:t>
-      </w:r>
-      <w:proofErr w:type="spellEnd"/>
-      <w:r>
-        <w:rPr>
-          <w:rFonts w:ascii="Arial" w:hAnsi="Arial" w:cs="Arial"/>
-          <w:sz w:val="20"/>
-          <w:szCs w:val="20"/>
-        </w:rPr>
-        <w:t xml:space="preserve"> %} : {{</w:t>
-      </w:r>
-      <w:proofErr w:type="spellStart"/>
-      <w:r>
-        <w:rPr>
-          <w:rFonts w:ascii="Arial" w:hAnsi="Arial" w:cs="Arial"/>
-          <w:sz w:val="20"/>
-          <w:szCs w:val="20"/>
-        </w:rPr>
-        <w:t>visit.camping_approved</w:t>
-      </w:r>
-      <w:proofErr w:type="spellEnd"/>
-      <w:r>
-        <w:rPr>
-          <w:rFonts w:ascii="Arial" w:hAnsi="Arial" w:cs="Arial"/>
-          <w:sz w:val="20"/>
-          <w:szCs w:val="20"/>
-        </w:rPr>
-        <w:t>}} {% endif %}</w:t>
+        <w:t xml:space="preserve"> from {{visit.date_from}} to {{visit.date_to}}</w:t>
+      </w:r>
+      <w:r>
+        <w:rPr>
+          <w:rFonts w:ascii="Arial" w:hAnsi="Arial" w:cs="Arial"/>
+          <w:sz w:val="20"/>
+          <w:szCs w:val="20"/>
+        </w:rPr>
+        <w:t xml:space="preserve"> {% if visit.camping_assessment %} : {{visit.camping_approved}} {% endif %}</w:t>
       </w:r>
     </w:p>
     <w:p>
@@ -767,35 +399,7 @@
           <w:sz w:val="20"/>
           <w:szCs w:val="20"/>
         </w:rPr>
-        <w:t xml:space="preserve">{% for park in </w:t>
-      </w:r>
-      <w:proofErr w:type="spellStart"/>
-      <w:proofErr w:type="gramStart"/>
-      <w:r>
-        <w:rPr>
-          <w:rFonts w:ascii="Arial" w:hAnsi="Arial" w:cs="Arial"/>
-          <w:sz w:val="20"/>
-          <w:szCs w:val="20"/>
-        </w:rPr>
-        <w:t>visit.selected</w:t>
-      </w:r>
-      <w:proofErr w:type="gramEnd"/>
-      <w:r>
-        <w:rPr>
-          <w:rFonts w:ascii="Arial" w:hAnsi="Arial" w:cs="Arial"/>
-          <w:sz w:val="20"/>
-          <w:szCs w:val="20"/>
-        </w:rPr>
-        <w:t>_park_names</w:t>
-      </w:r>
-      <w:proofErr w:type="spellEnd"/>
-      <w:r>
-        <w:rPr>
-          <w:rFonts w:ascii="Arial" w:hAnsi="Arial" w:cs="Arial"/>
-          <w:sz w:val="20"/>
-          <w:szCs w:val="20"/>
-        </w:rPr>
-        <w:t xml:space="preserve"> %}</w:t>
+        <w:t>{% for park in visit.selected_park_names %}</w:t>
       </w:r>
     </w:p>
     <w:p>
@@ -842,111 +446,7 @@
           <w:sz w:val="20"/>
           <w:szCs w:val="20"/>
         </w:rPr>
-        <w:t xml:space="preserve">{% </w:t>
-      </w:r>
-      <w:proofErr w:type="spellStart"/>
-      <w:r>
-        <w:rPr>
-          <w:rFonts w:ascii="Arial" w:hAnsi="Arial" w:cs="Arial"/>
-          <w:sz w:val="20"/>
-          <w:szCs w:val="20"/>
-        </w:rPr>
-        <w:t>endfor</w:t>
-      </w:r>
-      <w:proofErr w:type="spellEnd"/>
-      <w:r>
-        <w:rPr>
-          <w:rFonts w:ascii="Arial" w:hAnsi="Arial" w:cs="Arial"/>
-          <w:sz w:val="20"/>
-          <w:szCs w:val="20"/>
-        </w:rPr>
-        <w:t xml:space="preserve"> %}</w:t>
-      </w:r>
-    </w:p>
-    <w:p>
-      <w:pPr>
-        <w:ind w:left="360"/>
-        <w:rPr>
-          <w:rFonts w:ascii="Arial" w:hAnsi="Arial" w:cs="Arial"/>
-          <w:sz w:val="20"/>
-          <w:szCs w:val="20"/>
-        </w:rPr>
-      </w:pPr>
-      <w:r>
-        <w:rPr>
-          <w:rFonts w:ascii="Arial" w:hAnsi="Arial" w:cs="Arial"/>
-          <w:sz w:val="20"/>
-          <w:szCs w:val="20"/>
-        </w:rPr>
-        <w:t xml:space="preserve">{% for campground in </w:t>
-      </w:r>
-      <w:proofErr w:type="spellStart"/>
-      <w:proofErr w:type="gramStart"/>
-      <w:r>
-        <w:rPr>
-          <w:rFonts w:ascii="Arial" w:hAnsi="Arial" w:cs="Arial"/>
-          <w:sz w:val="20"/>
-          <w:szCs w:val="20"/>
-        </w:rPr>
-        <w:t>visit.selected</w:t>
-      </w:r>
-      <w:proofErr w:type="gramEnd"/>
-      <w:r>
-        <w:rPr>
-          <w:rFonts w:ascii="Arial" w:hAnsi="Arial" w:cs="Arial"/>
-          <w:sz w:val="20"/>
-          <w:szCs w:val="20"/>
-        </w:rPr>
-        <w:t>_campground_names</w:t>
-      </w:r>
-      <w:proofErr w:type="spellEnd"/>
-      <w:r>
-        <w:rPr>
-          <w:rFonts w:ascii="Arial" w:hAnsi="Arial" w:cs="Arial"/>
-          <w:sz w:val="20"/>
-          <w:szCs w:val="20"/>
-        </w:rPr>
-        <w:t xml:space="preserve"> %}</w:t>
-      </w:r>
-    </w:p>
-    <w:p>
-      <w:pPr>
-        <w:pStyle w:val="ListParagraph"/>
-        <w:numPr>
-          <w:ilvl w:val="1"/>
-          <w:numId w:val="3"/>
-        </w:numPr>
-        <w:rPr>
-          <w:rFonts w:ascii="Arial" w:hAnsi="Arial" w:cs="Arial"/>
-          <w:sz w:val="20"/>
-          <w:szCs w:val="20"/>
-        </w:rPr>
-      </w:pPr>
-      <w:r>
-        <w:rPr>
-          <w:rFonts w:ascii="Arial" w:hAnsi="Arial" w:cs="Arial"/>
-          <w:sz w:val="20"/>
-          <w:szCs w:val="20"/>
-        </w:rPr>
-        <w:t xml:space="preserve">{{campground}} {% </w:t>
-      </w:r>
-      <w:proofErr w:type="spellStart"/>
-      <w:r>
-        <w:rPr>
-          <w:rFonts w:ascii="Arial" w:hAnsi="Arial" w:cs="Arial"/>
-          <w:sz w:val="20"/>
-          <w:szCs w:val="20"/>
-        </w:rPr>
-        <w:t>endfor</w:t>
-      </w:r>
-      <w:proofErr w:type="spellEnd"/>
-      <w:r>
-        <w:rPr>
-          <w:rFonts w:ascii="Arial" w:hAnsi="Arial" w:cs="Arial"/>
-          <w:sz w:val="20"/>
-          <w:szCs w:val="20"/>
-        </w:rPr>
-        <w:t xml:space="preserve"> %}</w:t>
+        <w:t>{% endfor %}</w:t>
       </w:r>
     </w:p>
     <w:p>
@@ -1012,130 +512,377 @@
           <w:sz w:val="20"/>
           <w:szCs w:val="20"/>
         </w:rPr>
-        <w:t xml:space="preserve"> </w:t>
-      </w:r>
-      <w:proofErr w:type="spellStart"/>
-      <w:r>
-        <w:rPr>
-          <w:rFonts w:ascii="Arial" w:hAnsi="Arial" w:cs="Arial"/>
-          <w:sz w:val="20"/>
-          <w:szCs w:val="20"/>
-        </w:rPr>
-        <w:t>endfor</w:t>
-      </w:r>
-      <w:proofErr w:type="spellEnd"/>
-      <w:r>
-        <w:rPr>
-          <w:rFonts w:ascii="Arial" w:hAnsi="Arial" w:cs="Arial"/>
-          <w:sz w:val="20"/>
-          <w:szCs w:val="20"/>
-        </w:rPr>
-        <w:t xml:space="preserve"> %}</w:t>
-      </w:r>
-    </w:p>
-    <w:p>
-      <w:pPr>
-        <w:rPr>
-          <w:rFonts w:ascii="Arial" w:hAnsi="Arial" w:cs="Arial"/>
-          <w:sz w:val="20"/>
-          <w:szCs w:val="20"/>
-        </w:rPr>
-      </w:pPr>
-    </w:p>
-    <w:p>
-      <w:pPr>
-        <w:rPr>
-          <w:rFonts w:ascii="Arial" w:hAnsi="Arial" w:cs="Arial"/>
-          <w:sz w:val="20"/>
-          <w:szCs w:val="20"/>
-        </w:rPr>
-      </w:pPr>
-    </w:p>
-    <w:p>
-      <w:pPr>
-        <w:rPr>
-          <w:rFonts w:ascii="Arial" w:hAnsi="Arial" w:cs="Arial"/>
-          <w:sz w:val="20"/>
-          <w:szCs w:val="20"/>
-        </w:rPr>
-      </w:pPr>
-      <w:r>
-        <w:rPr>
-          <w:rFonts w:ascii="Arial" w:hAnsi="Arial" w:cs="Arial"/>
-          <w:sz w:val="20"/>
-          <w:szCs w:val="20"/>
-        </w:rPr>
-        <w:t>Comments to applicant</w:t>
-      </w:r>
-      <w:proofErr w:type="gramStart"/>
-      <w:r>
-        <w:rPr>
-          <w:rFonts w:ascii="Arial" w:hAnsi="Arial" w:cs="Arial"/>
-          <w:sz w:val="20"/>
-          <w:szCs w:val="20"/>
-        </w:rPr>
-        <w:t>:  {</w:t>
-      </w:r>
-      <w:proofErr w:type="gramEnd"/>
-      <w:r>
-        <w:rPr>
-          <w:rFonts w:ascii="Arial" w:hAnsi="Arial" w:cs="Arial"/>
-          <w:sz w:val="20"/>
-          <w:szCs w:val="20"/>
-        </w:rPr>
-        <w:t xml:space="preserve">{ </w:t>
-      </w:r>
-      <w:proofErr w:type="spellStart"/>
-      <w:r>
-        <w:rPr>
-          <w:rFonts w:ascii="Arial" w:hAnsi="Arial" w:cs="Arial"/>
-          <w:sz w:val="20"/>
-          <w:szCs w:val="20"/>
-        </w:rPr>
-        <w:t>comments_to_applicant</w:t>
-      </w:r>
-      <w:proofErr w:type="spellEnd"/>
-      <w:r>
-        <w:rPr>
-          <w:rFonts w:ascii="Arial" w:hAnsi="Arial" w:cs="Arial"/>
-          <w:sz w:val="20"/>
-          <w:szCs w:val="20"/>
-        </w:rPr>
-        <w:t xml:space="preserve"> }}</w:t>
-      </w:r>
-    </w:p>
-    <w:p>
-      <w:pPr>
-        <w:rPr>
-          <w:rFonts w:ascii="Arial" w:hAnsi="Arial" w:cs="Arial"/>
-          <w:sz w:val="20"/>
-          <w:szCs w:val="20"/>
-        </w:rPr>
-      </w:pPr>
-    </w:p>
-    <w:p>
-      <w:pPr>
-        <w:rPr>
-          <w:sz w:val="20"/>
-          <w:szCs w:val="20"/>
-        </w:rPr>
-      </w:pPr>
-    </w:p>
-    <w:p>
-      <w:pPr>
-        <w:rPr>
-          <w:rFonts w:ascii="Arial" w:hAnsi="Arial" w:cs="Arial"/>
-          <w:sz w:val="20"/>
-          <w:szCs w:val="20"/>
-        </w:rPr>
-      </w:pPr>
-      <w:r>
-        <w:rPr>
-          <w:rFonts w:ascii="Arial" w:hAnsi="Arial" w:cs="Arial"/>
-          <w:sz w:val="20"/>
-          <w:szCs w:val="20"/>
-        </w:rPr>
-        <w:t>Fee Waiver approver</w:t>
+        <w:t xml:space="preserve"> endfor %}</w:t>
+      </w:r>
+    </w:p>
+    <w:p>
+      <w:pPr>
+        <w:rPr>
+          <w:rFonts w:ascii="Arial" w:hAnsi="Arial" w:cs="Arial"/>
+          <w:sz w:val="20"/>
+          <w:szCs w:val="20"/>
+        </w:rPr>
+      </w:pPr>
+    </w:p>
+    <w:p>
+      <w:pPr>
+        <w:rPr>
+          <w:rFonts w:ascii="Arial" w:hAnsi="Arial" w:cs="Arial"/>
+          <w:sz w:val="20"/>
+          <w:szCs w:val="20"/>
+        </w:rPr>
+      </w:pPr>
+      <w:r>
+        <w:rPr>
+          <w:rFonts w:ascii="Arial" w:hAnsi="Arial" w:cs="Arial"/>
+          <w:sz w:val="20"/>
+          <w:szCs w:val="20"/>
+        </w:rPr>
+        <w:t>{% if concession %}</w:t>
+      </w:r>
+      <w:r>
+        <w:rPr>
+          <w:rFonts w:ascii="Arial" w:hAnsi="Arial" w:cs="Arial"/>
+          <w:b/>
+          <w:bCs/>
+          <w:sz w:val="20"/>
+          <w:szCs w:val="20"/>
+        </w:rPr>
+        <w:t>When travelling in a bus the concession entry fee is $2.50 per person, when travelling in a car the concession entry fee is $8.00 per vehicle.</w:t>
+      </w:r>
+      <w:r>
+        <w:rPr>
+          <w:rFonts w:ascii="Arial" w:hAnsi="Arial" w:cs="Arial"/>
+          <w:sz w:val="20"/>
+          <w:szCs w:val="20"/>
+        </w:rPr>
+        <w:t>{% endif %}</w:t>
+      </w:r>
+    </w:p>
+    <w:p>
+      <w:pPr>
+        <w:rPr>
+          <w:rFonts w:ascii="Arial" w:hAnsi="Arial" w:cs="Arial"/>
+          <w:sz w:val="20"/>
+          <w:szCs w:val="20"/>
+        </w:rPr>
+      </w:pPr>
+    </w:p>
+    <w:p>
+      <w:pPr>
+        <w:rPr>
+          <w:rFonts w:ascii="Arial" w:hAnsi="Arial" w:cs="Arial"/>
+          <w:sz w:val="20"/>
+          <w:szCs w:val="20"/>
+        </w:rPr>
+      </w:pPr>
+      <w:r>
+        <w:rPr>
+          <w:rFonts w:ascii="Arial" w:hAnsi="Arial" w:cs="Arial"/>
+          <w:sz w:val="20"/>
+          <w:szCs w:val="20"/>
+        </w:rPr>
+        <w:t>{</w:t>
+      </w:r>
+      <w:r>
+        <w:rPr>
+          <w:rFonts w:ascii="Arial" w:hAnsi="Arial" w:cs="Arial"/>
+          <w:sz w:val="20"/>
+          <w:szCs w:val="20"/>
+        </w:rPr>
+        <w:t>%</w:t>
+      </w:r>
+      <w:r>
+        <w:rPr>
+          <w:rFonts w:ascii="Arial" w:hAnsi="Arial" w:cs="Arial"/>
+          <w:sz w:val="20"/>
+          <w:szCs w:val="20"/>
+        </w:rPr>
+        <w:t xml:space="preserve"> if </w:t>
+      </w:r>
+      <w:r>
+        <w:rPr>
+          <w:rFonts w:ascii="Arial" w:hAnsi="Arial" w:cs="Arial"/>
+          <w:sz w:val="20"/>
+          <w:szCs w:val="20"/>
+        </w:rPr>
+        <w:t>part_camping_waiver_exists %}</w:t>
+      </w:r>
+      <w:r>
+        <w:rPr>
+          <w:rFonts w:ascii="Arial" w:hAnsi="Arial" w:cs="Arial"/>
+          <w:sz w:val="20"/>
+          <w:szCs w:val="20"/>
+        </w:rPr>
+        <w:t>When booking your camping facilities, present this waiver to receive a reduction in camping fees of accompanying adults to a child rate.</w:t>
+      </w:r>
+      <w:r>
+        <w:rPr>
+          <w:rFonts w:ascii="Arial" w:hAnsi="Arial" w:cs="Arial"/>
+          <w:sz w:val="20"/>
+          <w:szCs w:val="20"/>
+        </w:rPr>
+        <w:t xml:space="preserve"> {% endif %}</w:t>
+      </w:r>
+    </w:p>
+    <w:p>
+      <w:pPr>
+        <w:rPr>
+          <w:rFonts w:ascii="Arial" w:hAnsi="Arial" w:cs="Arial"/>
+          <w:sz w:val="20"/>
+          <w:szCs w:val="20"/>
+        </w:rPr>
+      </w:pPr>
+    </w:p>
+    <w:p>
+      <w:pPr>
+        <w:rPr>
+          <w:rFonts w:ascii="Arial" w:hAnsi="Arial" w:cs="Arial"/>
+          <w:sz w:val="20"/>
+          <w:szCs w:val="20"/>
+        </w:rPr>
+      </w:pPr>
+      <w:r>
+        <w:rPr>
+          <w:rFonts w:ascii="Arial" w:hAnsi="Arial" w:cs="Arial"/>
+          <w:sz w:val="20"/>
+          <w:szCs w:val="20"/>
+        </w:rPr>
+        <w:t>{</w:t>
+      </w:r>
+      <w:r>
+        <w:rPr>
+          <w:rFonts w:ascii="Arial" w:hAnsi="Arial" w:cs="Arial"/>
+          <w:sz w:val="20"/>
+          <w:szCs w:val="20"/>
+        </w:rPr>
+        <w:t>%</w:t>
+      </w:r>
+      <w:r>
+        <w:rPr>
+          <w:rFonts w:ascii="Arial" w:hAnsi="Arial" w:cs="Arial"/>
+          <w:sz w:val="20"/>
+          <w:szCs w:val="20"/>
+        </w:rPr>
+        <w:t xml:space="preserve"> if full_camping_waiver_exists %}</w:t>
+      </w:r>
+      <w:r>
+        <w:rPr>
+          <w:rFonts w:ascii="Arial" w:hAnsi="Arial" w:cs="Arial"/>
+          <w:sz w:val="20"/>
+          <w:szCs w:val="20"/>
+        </w:rPr>
+        <w:t>When booking your camping facilities, please provide this email to receive your waiver.</w:t>
+      </w:r>
+      <w:r>
+        <w:rPr>
+          <w:rFonts w:ascii="Arial" w:hAnsi="Arial" w:cs="Arial"/>
+          <w:sz w:val="20"/>
+          <w:szCs w:val="20"/>
+        </w:rPr>
+        <w:t xml:space="preserve"> {% endif %}</w:t>
+      </w:r>
+    </w:p>
+    <w:p>
+      <w:pPr>
+        <w:rPr>
+          <w:rFonts w:ascii="Arial" w:hAnsi="Arial" w:cs="Arial"/>
+          <w:sz w:val="20"/>
+          <w:szCs w:val="20"/>
+        </w:rPr>
+      </w:pPr>
+    </w:p>
+    <w:p>
+      <w:pPr>
+        <w:rPr>
+          <w:rFonts w:ascii="Arial" w:hAnsi="Arial" w:cs="Arial"/>
+          <w:sz w:val="20"/>
+          <w:szCs w:val="20"/>
+        </w:rPr>
+      </w:pPr>
+      <w:r>
+        <w:rPr>
+          <w:rFonts w:ascii="Arial" w:hAnsi="Arial" w:cs="Arial"/>
+          <w:sz w:val="20"/>
+          <w:szCs w:val="20"/>
+        </w:rPr>
+        <w:t>{% if concession %}</w:t>
+      </w:r>
+      <w:r>
+        <w:rPr>
+          <w:rFonts w:ascii="Arial" w:hAnsi="Arial" w:cs="Arial"/>
+          <w:sz w:val="20"/>
+          <w:szCs w:val="20"/>
+        </w:rPr>
+        <w:t>Please ensure a copy of this email is on hand for every vehicle entering and presented to staff at the park entry station or upon request to obtain the concession entry fee. Within the park, this email should be displayed so that it is visible through the vehicle/s windscreen</w:t>
+      </w:r>
+      <w:r>
+        <w:rPr>
+          <w:rFonts w:ascii="Arial" w:hAnsi="Arial" w:cs="Arial"/>
+          <w:sz w:val="20"/>
+          <w:szCs w:val="20"/>
+        </w:rPr>
+        <w:t>.{% else %}</w:t>
+      </w:r>
+      <w:r>
+        <w:rPr>
+          <w:rFonts w:ascii="Arial" w:hAnsi="Arial" w:cs="Arial"/>
+          <w:sz w:val="20"/>
+          <w:szCs w:val="20"/>
+        </w:rPr>
+        <w:t>Please ensure a copy of this approval is on hand and presented to staff at the park entry station or upon request to obtain the waiver. Within the park, this email should be displayed so that it is visible through the vehicle windscreen.</w:t>
+      </w:r>
+      <w:r>
+        <w:rPr>
+          <w:rFonts w:ascii="Arial" w:hAnsi="Arial" w:cs="Arial"/>
+          <w:sz w:val="20"/>
+          <w:szCs w:val="20"/>
+        </w:rPr>
+        <w:t>{% endif %}</w:t>
+      </w:r>
+    </w:p>
+    <w:p>
+      <w:pPr>
+        <w:rPr>
+          <w:rFonts w:ascii="Arial" w:hAnsi="Arial" w:cs="Arial"/>
+          <w:sz w:val="20"/>
+          <w:szCs w:val="20"/>
+        </w:rPr>
+      </w:pPr>
+    </w:p>
+    <w:p>
+      <w:pPr>
+        <w:rPr>
+          <w:rFonts w:ascii="Arial" w:hAnsi="Arial" w:cs="Arial"/>
+          <w:sz w:val="20"/>
+          <w:szCs w:val="20"/>
+        </w:rPr>
+      </w:pPr>
+      <w:r>
+        <w:rPr>
+          <w:rFonts w:ascii="Arial" w:hAnsi="Arial" w:cs="Arial"/>
+          <w:sz w:val="20"/>
+          <w:szCs w:val="20"/>
+        </w:rPr>
+        <w:t>{{ comments_to_applicant }}</w:t>
+      </w:r>
+    </w:p>
+    <w:p>
+      <w:pPr>
+        <w:rPr>
+          <w:rFonts w:ascii="Arial" w:hAnsi="Arial" w:cs="Arial"/>
+          <w:sz w:val="20"/>
+          <w:szCs w:val="20"/>
+        </w:rPr>
+      </w:pPr>
+    </w:p>
+    <w:p>
+      <w:pPr>
+        <w:rPr>
+          <w:sz w:val="20"/>
+          <w:szCs w:val="20"/>
+        </w:rPr>
+      </w:pPr>
+    </w:p>
+    <w:p>
+      <w:pPr>
+        <w:rPr>
+          <w:rFonts w:ascii="Arial" w:hAnsi="Arial" w:cs="Arial"/>
+          <w:sz w:val="20"/>
+          <w:szCs w:val="20"/>
+        </w:rPr>
+      </w:pPr>
+      <w:r>
+        <w:rPr>
+          <w:rFonts w:ascii="Arial" w:hAnsi="Arial" w:cs="Arial"/>
+          <w:sz w:val="20"/>
+          <w:szCs w:val="20"/>
+        </w:rPr>
+        <w:t>{% if assigned_officer %}</w:t>
+      </w:r>
+      <w:r>
+        <w:rPr>
+          <w:rFonts w:ascii="Arial" w:hAnsi="Arial" w:cs="Arial"/>
+          <w:sz w:val="20"/>
+          <w:szCs w:val="20"/>
+        </w:rPr>
+        <w:t>{{ assigned_officer }}</w:t>
+      </w:r>
+      <w:r>
+        <w:rPr>
+          <w:rFonts w:ascii="Arial" w:hAnsi="Arial" w:cs="Arial"/>
+          <w:sz w:val="20"/>
+          <w:szCs w:val="20"/>
+        </w:rPr>
+        <w:t>{% endif %}</w:t>
+      </w:r>
+    </w:p>
+    <w:p>
+      <w:pPr>
+        <w:rPr>
+          <w:rFonts w:ascii="Arial" w:hAnsi="Arial" w:cs="Arial"/>
+          <w:sz w:val="20"/>
+          <w:szCs w:val="20"/>
+        </w:rPr>
+      </w:pPr>
+      <w:r>
+        <w:rPr>
+          <w:rFonts w:ascii="Arial" w:hAnsi="Arial" w:cs="Arial"/>
+          <w:sz w:val="20"/>
+          <w:szCs w:val="20"/>
+        </w:rPr>
+        <w:t xml:space="preserve">Commercial Business Coordinator </w:t>
+      </w:r>
+    </w:p>
+    <w:p>
+      <w:pPr>
+        <w:rPr>
+          <w:rFonts w:ascii="Arial" w:hAnsi="Arial" w:cs="Arial"/>
+          <w:sz w:val="20"/>
+          <w:szCs w:val="20"/>
+        </w:rPr>
+      </w:pPr>
+      <w:r>
+        <w:rPr>
+          <w:rFonts w:ascii="Arial" w:hAnsi="Arial" w:cs="Arial"/>
+          <w:sz w:val="20"/>
+          <w:szCs w:val="20"/>
+        </w:rPr>
+        <w:t xml:space="preserve">As Delegate of CEO </w:t>
+      </w:r>
+    </w:p>
+    <w:p>
+      <w:pPr>
+        <w:rPr>
+          <w:rFonts w:ascii="Arial" w:hAnsi="Arial" w:cs="Arial"/>
+          <w:sz w:val="20"/>
+          <w:szCs w:val="20"/>
+        </w:rPr>
+      </w:pPr>
+      <w:r>
+        <w:rPr>
+          <w:rFonts w:ascii="Arial" w:hAnsi="Arial" w:cs="Arial"/>
+          <w:sz w:val="20"/>
+          <w:szCs w:val="20"/>
+        </w:rPr>
+        <w:t>Under Section 104 of the CALM Regulations 2002</w:t>
+      </w:r>
+    </w:p>
+    <w:p>
+      <w:pPr>
+        <w:rPr>
+          <w:rFonts w:ascii="Arial" w:hAnsi="Arial" w:cs="Arial"/>
+          <w:sz w:val="20"/>
+          <w:szCs w:val="20"/>
+        </w:rPr>
+      </w:pPr>
+      <w:r>
+        <w:rPr>
+          <w:rFonts w:ascii="Arial" w:hAnsi="Arial" w:cs="Arial"/>
+          <w:sz w:val="20"/>
+          <w:szCs w:val="20"/>
+        </w:rPr>
+        <w:t>Tuesday, 5 January 2021</w:t>
       </w:r>
     </w:p>
     <w:p>
@@ -3034,6 +2781,29 @@
 </file>
 
 <file path=customXml/item1.xml><?xml version="1.0" encoding="utf-8"?>
+<b:Sources xmlns:b="http://schemas.openxmlformats.org/officeDocument/2006/bibliography" xmlns="http://schemas.openxmlformats.org/officeDocument/2006/bibliography" SelectedStyle="\APASixthEditionOfficeOnline.xsl" StyleName="APA" Version="6"/>
+</file>
+
+<file path=customXml/item2.xml><?xml version="1.0" encoding="utf-8"?>
+<p:properties xmlns:p="http://schemas.microsoft.com/office/2006/metadata/properties" xmlns:xsi="http://www.w3.org/2001/XMLSchema-instance">
+  <documentManagement>
+    <Templates xmlns="82c0860a-0083-47e5-9319-bc0099c3c4e7">Licences</Templates>
+    <Licence_x0020_Letters xmlns="82c0860a-0083-47e5-9319-bc0099c3c4e7">None</Licence_x0020_Letters>
+    <DocFolderName xmlns="d467df18-bcc8-4e2d-ae4c-a02377bc1741" xsi:nil="true"/>
+  </documentManagement>
+</p:properties>
+</file>
+
+<file path=customXml/item3.xml><?xml version="1.0" encoding="utf-8"?>
+<?mso-contentType ?>
+<FormTemplates xmlns="http://schemas.microsoft.com/sharepoint/v3/contenttype/forms">
+  <Display>DocumentLibraryForm</Display>
+  <Edit>DocumentLibraryForm</Edit>
+  <New>DocumentLibraryForm</New>
+</FormTemplates>
+</file>
+
+<file path=customXml/item4.xml><?xml version="1.0" encoding="utf-8"?>
 <ct:contentTypeSchema xmlns:ct="http://schemas.microsoft.com/office/2006/metadata/contentType" xmlns:ma="http://schemas.microsoft.com/office/2006/metadata/properties/metaAttributes" ct:_="" ma:_="" ma:contentTypeName="Document" ma:contentTypeID="0x010100DDE83369A4716945AA6AAFE2A7D13920" ma:contentTypeVersion="2" ma:contentTypeDescription="Create a new document." ma:contentTypeScope="" ma:versionID="e7f585b85ca7932c58ba99e12d49365d">
   <xsd:schema xmlns:xsd="http://www.w3.org/2001/XMLSchema" xmlns:p="http://schemas.microsoft.com/office/2006/metadata/properties" xmlns:ns2="d467df18-bcc8-4e2d-ae4c-a02377bc1741" xmlns:ns3="82c0860a-0083-47e5-9319-bc0099c3c4e7" targetNamespace="http://schemas.microsoft.com/office/2006/metadata/properties" ma:root="true" ma:fieldsID="a50cae9f65cbcd1d8fad25d427e84407" ns2:_="" ns3:_="">
     <xsd:import namespace="d467df18-bcc8-4e2d-ae4c-a02377bc1741"/>
@@ -3122,34 +2892,37 @@
 </ct:contentTypeSchema>
 </file>
 
-<file path=customXml/item2.xml><?xml version="1.0" encoding="utf-8"?>
+<file path=customXml/item5.xml><?xml version="1.0" encoding="utf-8"?>
 <LongProperties xmlns="http://schemas.microsoft.com/office/2006/metadata/longProperties"/>
 </file>
 
-<file path=customXml/item3.xml><?xml version="1.0" encoding="utf-8"?>
-<b:Sources xmlns:b="http://schemas.openxmlformats.org/officeDocument/2006/bibliography" xmlns="http://schemas.openxmlformats.org/officeDocument/2006/bibliography" SelectedStyle="\APASixthEditionOfficeOnline.xsl" StyleName="APA" Version="6"/>
+<file path=customXml/itemProps1.xml><?xml version="1.0" encoding="utf-8"?>
+<ds:datastoreItem xmlns:ds="http://schemas.openxmlformats.org/officeDocument/2006/customXml" ds:itemID="{101C6773-2C27-417F-AF61-30F048C4C369}">
+  <ds:schemaRefs>
+    <ds:schemaRef ds:uri="http://schemas.openxmlformats.org/officeDocument/2006/bibliography"/>
+  </ds:schemaRefs>
+</ds:datastoreItem>
 </file>
 
-<file path=customXml/item4.xml><?xml version="1.0" encoding="utf-8"?>
-<p:properties xmlns:p="http://schemas.microsoft.com/office/2006/metadata/properties" xmlns:xsi="http://www.w3.org/2001/XMLSchema-instance">
-  <documentManagement>
-    <Templates xmlns="82c0860a-0083-47e5-9319-bc0099c3c4e7">Licences</Templates>
-    <Licence_x0020_Letters xmlns="82c0860a-0083-47e5-9319-bc0099c3c4e7">None</Licence_x0020_Letters>
-    <DocFolderName xmlns="d467df18-bcc8-4e2d-ae4c-a02377bc1741" xsi:nil="true"/>
-  </documentManagement>
-</p:properties>
+<file path=customXml/itemProps2.xml><?xml version="1.0" encoding="utf-8"?>
+<ds:datastoreItem xmlns:ds="http://schemas.openxmlformats.org/officeDocument/2006/customXml" ds:itemID="{8BFF7BD0-9EB8-4FE2-B615-B13D29E7F68F}">
+  <ds:schemaRefs>
+    <ds:schemaRef ds:uri="http://schemas.microsoft.com/office/2006/metadata/properties"/>
+    <ds:schemaRef ds:uri="82c0860a-0083-47e5-9319-bc0099c3c4e7"/>
+    <ds:schemaRef ds:uri="d467df18-bcc8-4e2d-ae4c-a02377bc1741"/>
+  </ds:schemaRefs>
+</ds:datastoreItem>
 </file>
 
-<file path=customXml/item5.xml><?xml version="1.0" encoding="utf-8"?>
-<?mso-contentType ?>
-<FormTemplates xmlns="http://schemas.microsoft.com/sharepoint/v3/contenttype/forms">
-  <Display>DocumentLibraryForm</Display>
-  <Edit>DocumentLibraryForm</Edit>
-  <New>DocumentLibraryForm</New>
-</FormTemplates>
+<file path=customXml/itemProps3.xml><?xml version="1.0" encoding="utf-8"?>
+<ds:datastoreItem xmlns:ds="http://schemas.openxmlformats.org/officeDocument/2006/customXml" ds:itemID="{01521DC1-EBBE-4ABD-A943-A31EBE37AECF}">
+  <ds:schemaRefs>
+    <ds:schemaRef ds:uri="http://schemas.microsoft.com/sharepoint/v3/contenttype/forms"/>
+  </ds:schemaRefs>
+</ds:datastoreItem>
 </file>
 
-<file path=customXml/itemProps1.xml><?xml version="1.0" encoding="utf-8"?>
+<file path=customXml/itemProps4.xml><?xml version="1.0" encoding="utf-8"?>
 <ds:datastoreItem xmlns:ds="http://schemas.openxmlformats.org/officeDocument/2006/customXml" ds:itemID="{588A83AB-F89C-433B-BB01-D0C78830E64D}">
   <ds:schemaRefs>
     <ds:schemaRef ds:uri="http://schemas.microsoft.com/office/2006/metadata/contentType"/>
@@ -3167,36 +2940,10 @@
 </ds:datastoreItem>
 </file>
 
-<file path=customXml/itemProps2.xml><?xml version="1.0" encoding="utf-8"?>
+<file path=customXml/itemProps5.xml><?xml version="1.0" encoding="utf-8"?>
 <ds:datastoreItem xmlns:ds="http://schemas.openxmlformats.org/officeDocument/2006/customXml" ds:itemID="{594B0E27-5C86-4DA2-AD2C-7E237F671BCA}">
   <ds:schemaRefs>
     <ds:schemaRef ds:uri="http://schemas.microsoft.com/office/2006/metadata/longProperties"/>
   </ds:schemaRefs>
 </ds:datastoreItem>
-</file>
-
-<file path=customXml/itemProps3.xml><?xml version="1.0" encoding="utf-8"?>
-<ds:datastoreItem xmlns:ds="http://schemas.openxmlformats.org/officeDocument/2006/customXml" ds:itemID="{101C6773-2C27-417F-AF61-30F048C4C369}">
-  <ds:schemaRefs>
-    <ds:schemaRef ds:uri="http://schemas.openxmlformats.org/officeDocument/2006/bibliography"/>
-  </ds:schemaRefs>
-</ds:datastoreItem>
-</file>
-
-<file path=customXml/itemProps4.xml><?xml version="1.0" encoding="utf-8"?>
-<ds:datastoreItem xmlns:ds="http://schemas.openxmlformats.org/officeDocument/2006/customXml" ds:itemID="{8BFF7BD0-9EB8-4FE2-B615-B13D29E7F68F}">
-  <ds:schemaRefs>
-    <ds:schemaRef ds:uri="http://schemas.microsoft.com/office/2006/metadata/properties"/>
-    <ds:schemaRef ds:uri="82c0860a-0083-47e5-9319-bc0099c3c4e7"/>
-    <ds:schemaRef ds:uri="d467df18-bcc8-4e2d-ae4c-a02377bc1741"/>
-  </ds:schemaRefs>
-</ds:datastoreItem>
-</file>
-
-<file path=customXml/itemProps5.xml><?xml version="1.0" encoding="utf-8"?>
-<ds:datastoreItem xmlns:ds="http://schemas.openxmlformats.org/officeDocument/2006/customXml" ds:itemID="{01521DC1-EBBE-4ABD-A943-A31EBE37AECF}">
-  <ds:schemaRefs>
-    <ds:schemaRef ds:uri="http://schemas.microsoft.com/sharepoint/v3/contenttype/forms"/>
-  </ds:schemaRefs>
-</ds:datastoreItem>
 </file>
</xml_diff>

<commit_message>
Check in build files
</commit_message>
<xml_diff>
--- a/feewaiver/static/feewaiver/fee_waiver_template.docx
+++ b/feewaiver/static/feewaiver/fee_waiver_template.docx
@@ -134,7 +134,45 @@
           <w:sz w:val="48"/>
           <w:szCs w:val="48"/>
         </w:rPr>
-        <w:t>{% if concession %}Concession Entry Approved{% else %}Fee Waiver Approved{$ endif %}</w:t>
+        <w:t xml:space="preserve">{% if concession </w:t>
+      </w:r>
+      <w:proofErr w:type="gramStart"/>
+      <w:r>
+        <w:rPr>
+          <w:rFonts w:ascii="Arial" w:hAnsi="Arial" w:cs="Arial"/>
+          <w:i/>
+          <w:sz w:val="48"/>
+          <w:szCs w:val="48"/>
+        </w:rPr>
+        <w:t>%}Concession</w:t>
+      </w:r>
+      <w:proofErr w:type="gramEnd"/>
+      <w:r>
+        <w:rPr>
+          <w:rFonts w:ascii="Arial" w:hAnsi="Arial" w:cs="Arial"/>
+          <w:i/>
+          <w:sz w:val="48"/>
+          <w:szCs w:val="48"/>
+        </w:rPr>
+        <w:t xml:space="preserve"> Entry Approved{% else %}Fee Waiver Approved{</w:t>
+      </w:r>
+      <w:r>
+        <w:rPr>
+          <w:rFonts w:ascii="Arial" w:hAnsi="Arial" w:cs="Arial"/>
+          <w:i/>
+          <w:sz w:val="48"/>
+          <w:szCs w:val="48"/>
+        </w:rPr>
+        <w:t>%</w:t>
+      </w:r>
+      <w:r>
+        <w:rPr>
+          <w:rFonts w:ascii="Arial" w:hAnsi="Arial" w:cs="Arial"/>
+          <w:i/>
+          <w:sz w:val="48"/>
+          <w:szCs w:val="48"/>
+        </w:rPr>
+        <w:t xml:space="preserve"> endif %}</w:t>
       </w:r>
     </w:p>
     <w:p>
@@ -154,6 +192,7 @@
           <w:szCs w:val="20"/>
         </w:rPr>
       </w:pPr>
+      <w:proofErr w:type="gramStart"/>
       <w:r>
         <w:rPr>
           <w:rFonts w:ascii="Arial" w:hAnsi="Arial" w:cs="Arial"/>
@@ -162,6 +201,126 @@
         </w:rPr>
         <w:t xml:space="preserve">{{ </w:t>
       </w:r>
+      <w:proofErr w:type="spellStart"/>
+      <w:r>
+        <w:rPr>
+          <w:rFonts w:ascii="Arial" w:hAnsi="Arial" w:cs="Arial"/>
+          <w:sz w:val="20"/>
+          <w:szCs w:val="20"/>
+        </w:rPr>
+        <w:t>contact</w:t>
+      </w:r>
+      <w:proofErr w:type="gramEnd"/>
+      <w:r>
+        <w:rPr>
+          <w:rFonts w:ascii="Arial" w:hAnsi="Arial" w:cs="Arial"/>
+          <w:sz w:val="20"/>
+          <w:szCs w:val="20"/>
+        </w:rPr>
+        <w:t>_</w:t>
+      </w:r>
+      <w:r>
+        <w:rPr>
+          <w:rFonts w:ascii="Arial" w:hAnsi="Arial" w:cs="Arial"/>
+          <w:sz w:val="20"/>
+          <w:szCs w:val="20"/>
+        </w:rPr>
+        <w:t>name</w:t>
+      </w:r>
+      <w:proofErr w:type="spellEnd"/>
+      <w:r>
+        <w:rPr>
+          <w:rFonts w:ascii="Arial" w:hAnsi="Arial" w:cs="Arial"/>
+          <w:sz w:val="20"/>
+          <w:szCs w:val="20"/>
+        </w:rPr>
+        <w:t xml:space="preserve"> }}</w:t>
+      </w:r>
+    </w:p>
+    <w:p>
+      <w:pPr>
+        <w:jc w:val="both"/>
+        <w:rPr>
+          <w:rFonts w:ascii="Arial" w:hAnsi="Arial" w:cs="Arial"/>
+          <w:sz w:val="20"/>
+          <w:szCs w:val="20"/>
+        </w:rPr>
+      </w:pPr>
+      <w:proofErr w:type="gramStart"/>
+      <w:r>
+        <w:rPr>
+          <w:rFonts w:ascii="Arial" w:hAnsi="Arial" w:cs="Arial"/>
+          <w:sz w:val="20"/>
+          <w:szCs w:val="20"/>
+        </w:rPr>
+        <w:t xml:space="preserve">{{ </w:t>
+      </w:r>
+      <w:proofErr w:type="spellStart"/>
+      <w:r>
+        <w:rPr>
+          <w:rFonts w:ascii="Arial" w:hAnsi="Arial" w:cs="Arial"/>
+          <w:sz w:val="20"/>
+          <w:szCs w:val="20"/>
+        </w:rPr>
+        <w:t>contact</w:t>
+      </w:r>
+      <w:proofErr w:type="gramEnd"/>
+      <w:r>
+        <w:rPr>
+          <w:rFonts w:ascii="Arial" w:hAnsi="Arial" w:cs="Arial"/>
+          <w:sz w:val="20"/>
+          <w:szCs w:val="20"/>
+        </w:rPr>
+        <w:t>_details.organisation</w:t>
+      </w:r>
+      <w:proofErr w:type="spellEnd"/>
+      <w:r>
+        <w:rPr>
+          <w:rFonts w:ascii="Arial" w:hAnsi="Arial" w:cs="Arial"/>
+          <w:sz w:val="20"/>
+          <w:szCs w:val="20"/>
+        </w:rPr>
+        <w:t xml:space="preserve"> }}</w:t>
+      </w:r>
+    </w:p>
+    <w:p>
+      <w:pPr>
+        <w:jc w:val="both"/>
+        <w:rPr>
+          <w:rFonts w:ascii="Arial" w:hAnsi="Arial" w:cs="Arial"/>
+          <w:sz w:val="20"/>
+          <w:szCs w:val="20"/>
+        </w:rPr>
+      </w:pPr>
+    </w:p>
+    <w:p>
+      <w:pPr>
+        <w:jc w:val="both"/>
+        <w:rPr>
+          <w:rFonts w:ascii="Arial" w:hAnsi="Arial" w:cs="Arial"/>
+          <w:sz w:val="20"/>
+          <w:szCs w:val="20"/>
+        </w:rPr>
+      </w:pPr>
+    </w:p>
+    <w:p>
+      <w:pPr>
+        <w:jc w:val="both"/>
+        <w:rPr>
+          <w:rFonts w:ascii="Arial" w:hAnsi="Arial" w:cs="Arial"/>
+          <w:sz w:val="20"/>
+          <w:szCs w:val="20"/>
+        </w:rPr>
+      </w:pPr>
+      <w:r>
+        <w:rPr>
+          <w:rFonts w:ascii="Arial" w:hAnsi="Arial" w:cs="Arial"/>
+          <w:sz w:val="20"/>
+          <w:szCs w:val="20"/>
+        </w:rPr>
+        <w:t>Dear {{</w:t>
+      </w:r>
+      <w:proofErr w:type="spellStart"/>
       <w:r>
         <w:rPr>
           <w:rFonts w:ascii="Arial" w:hAnsi="Arial" w:cs="Arial"/>
@@ -170,13 +329,32 @@
         </w:rPr>
         <w:t>contact_</w:t>
       </w:r>
-      <w:r>
-        <w:rPr>
-          <w:rFonts w:ascii="Arial" w:hAnsi="Arial" w:cs="Arial"/>
-          <w:sz w:val="20"/>
-          <w:szCs w:val="20"/>
-        </w:rPr>
-        <w:t>name }}</w:t>
+      <w:proofErr w:type="gramStart"/>
+      <w:r>
+        <w:rPr>
+          <w:rFonts w:ascii="Arial" w:hAnsi="Arial" w:cs="Arial"/>
+          <w:sz w:val="20"/>
+          <w:szCs w:val="20"/>
+        </w:rPr>
+        <w:t>name</w:t>
+      </w:r>
+      <w:proofErr w:type="spellEnd"/>
+      <w:r>
+        <w:rPr>
+          <w:rFonts w:ascii="Arial" w:hAnsi="Arial" w:cs="Arial"/>
+          <w:sz w:val="20"/>
+          <w:szCs w:val="20"/>
+        </w:rPr>
+        <w:t xml:space="preserve"> }</w:t>
+      </w:r>
+      <w:proofErr w:type="gramEnd"/>
+      <w:r>
+        <w:rPr>
+          <w:rFonts w:ascii="Arial" w:hAnsi="Arial" w:cs="Arial"/>
+          <w:sz w:val="20"/>
+          <w:szCs w:val="20"/>
+        </w:rPr>
+        <w:t>},</w:t>
       </w:r>
     </w:p>
     <w:p>
@@ -188,14 +366,6 @@
           <w:szCs w:val="20"/>
         </w:rPr>
       </w:pPr>
-      <w:r>
-        <w:rPr>
-          <w:rFonts w:ascii="Arial" w:hAnsi="Arial" w:cs="Arial"/>
-          <w:sz w:val="20"/>
-          <w:szCs w:val="20"/>
-        </w:rPr>
-        <w:t>{{ contact_details.organisation }}</w:t>
-      </w:r>
     </w:p>
     <w:p>
       <w:pPr>
@@ -206,70 +376,42 @@
           <w:szCs w:val="20"/>
         </w:rPr>
       </w:pPr>
-    </w:p>
-    <w:p>
-      <w:pPr>
-        <w:jc w:val="both"/>
-        <w:rPr>
-          <w:rFonts w:ascii="Arial" w:hAnsi="Arial" w:cs="Arial"/>
-          <w:sz w:val="20"/>
-          <w:szCs w:val="20"/>
-        </w:rPr>
-      </w:pPr>
-    </w:p>
-    <w:p>
-      <w:pPr>
-        <w:jc w:val="both"/>
-        <w:rPr>
-          <w:rFonts w:ascii="Arial" w:hAnsi="Arial" w:cs="Arial"/>
-          <w:sz w:val="20"/>
-          <w:szCs w:val="20"/>
-        </w:rPr>
-      </w:pPr>
-      <w:r>
-        <w:rPr>
-          <w:rFonts w:ascii="Arial" w:hAnsi="Arial" w:cs="Arial"/>
-          <w:sz w:val="20"/>
-          <w:szCs w:val="20"/>
-        </w:rPr>
-        <w:t>Dear {{contact_name }},</w:t>
-      </w:r>
-    </w:p>
-    <w:p>
-      <w:pPr>
-        <w:jc w:val="both"/>
-        <w:rPr>
-          <w:rFonts w:ascii="Arial" w:hAnsi="Arial" w:cs="Arial"/>
-          <w:sz w:val="20"/>
-          <w:szCs w:val="20"/>
-        </w:rPr>
-      </w:pPr>
-    </w:p>
-    <w:p>
-      <w:pPr>
-        <w:jc w:val="both"/>
-        <w:rPr>
-          <w:rFonts w:ascii="Arial" w:hAnsi="Arial" w:cs="Arial"/>
-          <w:sz w:val="20"/>
-          <w:szCs w:val="20"/>
-        </w:rPr>
-      </w:pPr>
-      <w:r>
-        <w:rPr>
-          <w:rFonts w:ascii="Arial" w:hAnsi="Arial" w:cs="Arial"/>
-          <w:sz w:val="20"/>
-          <w:szCs w:val="20"/>
-        </w:rPr>
-        <w:t xml:space="preserve">In response to your request for a fee waiver on behalf of {{ </w:t>
-      </w:r>
-      <w:r>
-        <w:rPr>
-          <w:rFonts w:ascii="Arial" w:hAnsi="Arial" w:cs="Arial"/>
-          <w:sz w:val="20"/>
-          <w:szCs w:val="20"/>
-        </w:rPr>
-        <w:t>participants_name</w:t>
-      </w:r>
+      <w:r>
+        <w:rPr>
+          <w:rFonts w:ascii="Arial" w:hAnsi="Arial" w:cs="Arial"/>
+          <w:sz w:val="20"/>
+          <w:szCs w:val="20"/>
+        </w:rPr>
+        <w:t xml:space="preserve">In response to your request for a fee waiver on behalf of </w:t>
+      </w:r>
+      <w:proofErr w:type="gramStart"/>
+      <w:r>
+        <w:rPr>
+          <w:rFonts w:ascii="Arial" w:hAnsi="Arial" w:cs="Arial"/>
+          <w:sz w:val="20"/>
+          <w:szCs w:val="20"/>
+        </w:rPr>
+        <w:t xml:space="preserve">{{ </w:t>
+      </w:r>
+      <w:proofErr w:type="spellStart"/>
+      <w:r>
+        <w:rPr>
+          <w:rFonts w:ascii="Arial" w:hAnsi="Arial" w:cs="Arial"/>
+          <w:sz w:val="20"/>
+          <w:szCs w:val="20"/>
+        </w:rPr>
+        <w:t>participants</w:t>
+      </w:r>
+      <w:proofErr w:type="gramEnd"/>
+      <w:r>
+        <w:rPr>
+          <w:rFonts w:ascii="Arial" w:hAnsi="Arial" w:cs="Arial"/>
+          <w:sz w:val="20"/>
+          <w:szCs w:val="20"/>
+        </w:rPr>
+        <w:t>_name</w:t>
+      </w:r>
+      <w:proofErr w:type="spellEnd"/>
       <w:r>
         <w:rPr>
           <w:rFonts w:ascii="Arial" w:hAnsi="Arial" w:cs="Arial"/>
@@ -292,7 +434,25 @@
           <w:sz w:val="20"/>
           <w:szCs w:val="20"/>
         </w:rPr>
-        <w:t>{{ lodgement_number }}</w:t>
+        <w:t xml:space="preserve">{{ </w:t>
+      </w:r>
+      <w:proofErr w:type="spellStart"/>
+      <w:r>
+        <w:rPr>
+          <w:rFonts w:ascii="Arial" w:hAnsi="Arial" w:cs="Arial"/>
+          <w:sz w:val="20"/>
+          <w:szCs w:val="20"/>
+        </w:rPr>
+        <w:t>lodgement_number</w:t>
+      </w:r>
+      <w:proofErr w:type="spellEnd"/>
+      <w:r>
+        <w:rPr>
+          <w:rFonts w:ascii="Arial" w:hAnsi="Arial" w:cs="Arial"/>
+          <w:sz w:val="20"/>
+          <w:szCs w:val="20"/>
+        </w:rPr>
+        <w:t xml:space="preserve"> }}</w:t>
       </w:r>
       <w:r>
         <w:rPr>
@@ -343,7 +503,27 @@
           <w:sz w:val="20"/>
           <w:szCs w:val="20"/>
         </w:rPr>
-        <w:t>{% if visit.issued %}</w:t>
+        <w:t xml:space="preserve">{% if </w:t>
+      </w:r>
+      <w:proofErr w:type="spellStart"/>
+      <w:proofErr w:type="gramStart"/>
+      <w:r>
+        <w:rPr>
+          <w:rFonts w:ascii="Arial" w:hAnsi="Arial" w:cs="Arial"/>
+          <w:sz w:val="20"/>
+          <w:szCs w:val="20"/>
+        </w:rPr>
+        <w:t>visit.issued</w:t>
+      </w:r>
+      <w:proofErr w:type="spellEnd"/>
+      <w:proofErr w:type="gramEnd"/>
+      <w:r>
+        <w:rPr>
+          <w:rFonts w:ascii="Arial" w:hAnsi="Arial" w:cs="Arial"/>
+          <w:sz w:val="20"/>
+          <w:szCs w:val="20"/>
+        </w:rPr>
+        <w:t xml:space="preserve"> %}</w:t>
       </w:r>
     </w:p>
     <w:p>
@@ -373,15 +553,97 @@
           <w:sz w:val="20"/>
           <w:szCs w:val="20"/>
         </w:rPr>
-        <w:t xml:space="preserve"> from {{visit.date_from}} to {{visit.date_to}}</w:t>
-      </w:r>
-      <w:r>
-        <w:rPr>
-          <w:rFonts w:ascii="Arial" w:hAnsi="Arial" w:cs="Arial"/>
-          <w:sz w:val="20"/>
-          <w:szCs w:val="20"/>
-        </w:rPr>
-        <w:t xml:space="preserve"> {% if visit.camping_assessment %} : {{visit.camping_approved}} {% endif %}</w:t>
+        <w:t xml:space="preserve"> from {{</w:t>
+      </w:r>
+      <w:proofErr w:type="spellStart"/>
+      <w:proofErr w:type="gramStart"/>
+      <w:r>
+        <w:rPr>
+          <w:rFonts w:ascii="Arial" w:hAnsi="Arial" w:cs="Arial"/>
+          <w:sz w:val="20"/>
+          <w:szCs w:val="20"/>
+        </w:rPr>
+        <w:t>visit.date</w:t>
+      </w:r>
+      <w:proofErr w:type="gramEnd"/>
+      <w:r>
+        <w:rPr>
+          <w:rFonts w:ascii="Arial" w:hAnsi="Arial" w:cs="Arial"/>
+          <w:sz w:val="20"/>
+          <w:szCs w:val="20"/>
+        </w:rPr>
+        <w:t>_from</w:t>
+      </w:r>
+      <w:proofErr w:type="spellEnd"/>
+      <w:r>
+        <w:rPr>
+          <w:rFonts w:ascii="Arial" w:hAnsi="Arial" w:cs="Arial"/>
+          <w:sz w:val="20"/>
+          <w:szCs w:val="20"/>
+        </w:rPr>
+        <w:t>}} to {{</w:t>
+      </w:r>
+      <w:proofErr w:type="spellStart"/>
+      <w:r>
+        <w:rPr>
+          <w:rFonts w:ascii="Arial" w:hAnsi="Arial" w:cs="Arial"/>
+          <w:sz w:val="20"/>
+          <w:szCs w:val="20"/>
+        </w:rPr>
+        <w:t>visit.date_to</w:t>
+      </w:r>
+      <w:proofErr w:type="spellEnd"/>
+      <w:r>
+        <w:rPr>
+          <w:rFonts w:ascii="Arial" w:hAnsi="Arial" w:cs="Arial"/>
+          <w:sz w:val="20"/>
+          <w:szCs w:val="20"/>
+        </w:rPr>
+        <w:t>}}</w:t>
+      </w:r>
+      <w:r>
+        <w:rPr>
+          <w:rFonts w:ascii="Arial" w:hAnsi="Arial" w:cs="Arial"/>
+          <w:sz w:val="20"/>
+          <w:szCs w:val="20"/>
+        </w:rPr>
+        <w:t xml:space="preserve"> {% if </w:t>
+      </w:r>
+      <w:proofErr w:type="spellStart"/>
+      <w:r>
+        <w:rPr>
+          <w:rFonts w:ascii="Arial" w:hAnsi="Arial" w:cs="Arial"/>
+          <w:sz w:val="20"/>
+          <w:szCs w:val="20"/>
+        </w:rPr>
+        <w:t>visit.camping_assessment</w:t>
+      </w:r>
+      <w:proofErr w:type="spellEnd"/>
+      <w:r>
+        <w:rPr>
+          <w:rFonts w:ascii="Arial" w:hAnsi="Arial" w:cs="Arial"/>
+          <w:sz w:val="20"/>
+          <w:szCs w:val="20"/>
+        </w:rPr>
+        <w:t xml:space="preserve"> %} : {{</w:t>
+      </w:r>
+      <w:proofErr w:type="spellStart"/>
+      <w:r>
+        <w:rPr>
+          <w:rFonts w:ascii="Arial" w:hAnsi="Arial" w:cs="Arial"/>
+          <w:sz w:val="20"/>
+          <w:szCs w:val="20"/>
+        </w:rPr>
+        <w:t>visit.camping_approved</w:t>
+      </w:r>
+      <w:proofErr w:type="spellEnd"/>
+      <w:r>
+        <w:rPr>
+          <w:rFonts w:ascii="Arial" w:hAnsi="Arial" w:cs="Arial"/>
+          <w:sz w:val="20"/>
+          <w:szCs w:val="20"/>
+        </w:rPr>
+        <w:t>}} {% endif %}</w:t>
       </w:r>
     </w:p>
     <w:p>
@@ -399,7 +661,35 @@
           <w:sz w:val="20"/>
           <w:szCs w:val="20"/>
         </w:rPr>
-        <w:t>{% for park in visit.selected_park_names %}</w:t>
+        <w:t xml:space="preserve">{% for park in </w:t>
+      </w:r>
+      <w:proofErr w:type="spellStart"/>
+      <w:proofErr w:type="gramStart"/>
+      <w:r>
+        <w:rPr>
+          <w:rFonts w:ascii="Arial" w:hAnsi="Arial" w:cs="Arial"/>
+          <w:sz w:val="20"/>
+          <w:szCs w:val="20"/>
+        </w:rPr>
+        <w:t>visit.selected</w:t>
+      </w:r>
+      <w:proofErr w:type="gramEnd"/>
+      <w:r>
+        <w:rPr>
+          <w:rFonts w:ascii="Arial" w:hAnsi="Arial" w:cs="Arial"/>
+          <w:sz w:val="20"/>
+          <w:szCs w:val="20"/>
+        </w:rPr>
+        <w:t>_park_names</w:t>
+      </w:r>
+      <w:proofErr w:type="spellEnd"/>
+      <w:r>
+        <w:rPr>
+          <w:rFonts w:ascii="Arial" w:hAnsi="Arial" w:cs="Arial"/>
+          <w:sz w:val="20"/>
+          <w:szCs w:val="20"/>
+        </w:rPr>
+        <w:t xml:space="preserve"> %}</w:t>
       </w:r>
     </w:p>
     <w:p>
@@ -446,7 +736,25 @@
           <w:sz w:val="20"/>
           <w:szCs w:val="20"/>
         </w:rPr>
-        <w:t>{% endfor %}</w:t>
+        <w:t xml:space="preserve">{% </w:t>
+      </w:r>
+      <w:proofErr w:type="spellStart"/>
+      <w:r>
+        <w:rPr>
+          <w:rFonts w:ascii="Arial" w:hAnsi="Arial" w:cs="Arial"/>
+          <w:sz w:val="20"/>
+          <w:szCs w:val="20"/>
+        </w:rPr>
+        <w:t>endfor</w:t>
+      </w:r>
+      <w:proofErr w:type="spellEnd"/>
+      <w:r>
+        <w:rPr>
+          <w:rFonts w:ascii="Arial" w:hAnsi="Arial" w:cs="Arial"/>
+          <w:sz w:val="20"/>
+          <w:szCs w:val="20"/>
+        </w:rPr>
+        <w:t xml:space="preserve"> %}</w:t>
       </w:r>
     </w:p>
     <w:p>
@@ -512,33 +820,60 @@
           <w:sz w:val="20"/>
           <w:szCs w:val="20"/>
         </w:rPr>
-        <w:t xml:space="preserve"> endfor %}</w:t>
-      </w:r>
-    </w:p>
-    <w:p>
-      <w:pPr>
-        <w:rPr>
-          <w:rFonts w:ascii="Arial" w:hAnsi="Arial" w:cs="Arial"/>
-          <w:sz w:val="20"/>
-          <w:szCs w:val="20"/>
-        </w:rPr>
-      </w:pPr>
-    </w:p>
-    <w:p>
-      <w:pPr>
-        <w:rPr>
-          <w:rFonts w:ascii="Arial" w:hAnsi="Arial" w:cs="Arial"/>
-          <w:sz w:val="20"/>
-          <w:szCs w:val="20"/>
-        </w:rPr>
-      </w:pPr>
-      <w:r>
-        <w:rPr>
-          <w:rFonts w:ascii="Arial" w:hAnsi="Arial" w:cs="Arial"/>
-          <w:sz w:val="20"/>
-          <w:szCs w:val="20"/>
-        </w:rPr>
-        <w:t>{% if concession %}</w:t>
+        <w:t xml:space="preserve"> </w:t>
+      </w:r>
+      <w:proofErr w:type="spellStart"/>
+      <w:r>
+        <w:rPr>
+          <w:rFonts w:ascii="Arial" w:hAnsi="Arial" w:cs="Arial"/>
+          <w:sz w:val="20"/>
+          <w:szCs w:val="20"/>
+        </w:rPr>
+        <w:t>endfor</w:t>
+      </w:r>
+      <w:proofErr w:type="spellEnd"/>
+      <w:r>
+        <w:rPr>
+          <w:rFonts w:ascii="Arial" w:hAnsi="Arial" w:cs="Arial"/>
+          <w:sz w:val="20"/>
+          <w:szCs w:val="20"/>
+        </w:rPr>
+        <w:t xml:space="preserve"> %}</w:t>
+      </w:r>
+    </w:p>
+    <w:p>
+      <w:pPr>
+        <w:rPr>
+          <w:rFonts w:ascii="Arial" w:hAnsi="Arial" w:cs="Arial"/>
+          <w:sz w:val="20"/>
+          <w:szCs w:val="20"/>
+        </w:rPr>
+      </w:pPr>
+    </w:p>
+    <w:p>
+      <w:pPr>
+        <w:rPr>
+          <w:rFonts w:ascii="Arial" w:hAnsi="Arial" w:cs="Arial"/>
+          <w:sz w:val="20"/>
+          <w:szCs w:val="20"/>
+        </w:rPr>
+      </w:pPr>
+      <w:r>
+        <w:rPr>
+          <w:rFonts w:ascii="Arial" w:hAnsi="Arial" w:cs="Arial"/>
+          <w:sz w:val="20"/>
+          <w:szCs w:val="20"/>
+        </w:rPr>
+        <w:t xml:space="preserve">{% if concession </w:t>
+      </w:r>
+      <w:proofErr w:type="gramStart"/>
+      <w:r>
+        <w:rPr>
+          <w:rFonts w:ascii="Arial" w:hAnsi="Arial" w:cs="Arial"/>
+          <w:sz w:val="20"/>
+          <w:szCs w:val="20"/>
+        </w:rPr>
+        <w:t>%}</w:t>
       </w:r>
       <w:r>
         <w:rPr>
@@ -548,7 +883,18 @@
           <w:sz w:val="20"/>
           <w:szCs w:val="20"/>
         </w:rPr>
-        <w:t>When travelling in a bus the concession entry fee is $2.50 per person, when travelling in a car the concession entry fee is $8.00 per vehicle.</w:t>
+        <w:t>When</w:t>
+      </w:r>
+      <w:proofErr w:type="gramEnd"/>
+      <w:r>
+        <w:rPr>
+          <w:rFonts w:ascii="Arial" w:hAnsi="Arial" w:cs="Arial"/>
+          <w:b/>
+          <w:bCs/>
+          <w:sz w:val="20"/>
+          <w:szCs w:val="20"/>
+        </w:rPr>
+        <w:t xml:space="preserve"> travelling in a bus the concession entry fee is $2.50 per person, when travelling in a car the concession entry fee is $8.00 per vehicle.</w:t>
       </w:r>
       <w:r>
         <w:rPr>
@@ -600,21 +946,49 @@
         </w:rPr>
         <w:t xml:space="preserve"> if </w:t>
       </w:r>
-      <w:r>
-        <w:rPr>
-          <w:rFonts w:ascii="Arial" w:hAnsi="Arial" w:cs="Arial"/>
-          <w:sz w:val="20"/>
-          <w:szCs w:val="20"/>
-        </w:rPr>
-        <w:t>part_camping_waiver_exists %}</w:t>
-      </w:r>
-      <w:r>
-        <w:rPr>
-          <w:rFonts w:ascii="Arial" w:hAnsi="Arial" w:cs="Arial"/>
-          <w:sz w:val="20"/>
-          <w:szCs w:val="20"/>
-        </w:rPr>
-        <w:t>When booking your camping facilities, present this waiver to receive a reduction in camping fees of accompanying adults to a child rate.</w:t>
+      <w:proofErr w:type="spellStart"/>
+      <w:r>
+        <w:rPr>
+          <w:rFonts w:ascii="Arial" w:hAnsi="Arial" w:cs="Arial"/>
+          <w:sz w:val="20"/>
+          <w:szCs w:val="20"/>
+        </w:rPr>
+        <w:t>part_camping_waiver_exists</w:t>
+      </w:r>
+      <w:proofErr w:type="spellEnd"/>
+      <w:r>
+        <w:rPr>
+          <w:rFonts w:ascii="Arial" w:hAnsi="Arial" w:cs="Arial"/>
+          <w:sz w:val="20"/>
+          <w:szCs w:val="20"/>
+        </w:rPr>
+        <w:t xml:space="preserve"> </w:t>
+      </w:r>
+      <w:proofErr w:type="gramStart"/>
+      <w:r>
+        <w:rPr>
+          <w:rFonts w:ascii="Arial" w:hAnsi="Arial" w:cs="Arial"/>
+          <w:sz w:val="20"/>
+          <w:szCs w:val="20"/>
+        </w:rPr>
+        <w:t>%}</w:t>
+      </w:r>
+      <w:r>
+        <w:rPr>
+          <w:rFonts w:ascii="Arial" w:hAnsi="Arial" w:cs="Arial"/>
+          <w:sz w:val="20"/>
+          <w:szCs w:val="20"/>
+        </w:rPr>
+        <w:t>When</w:t>
+      </w:r>
+      <w:proofErr w:type="gramEnd"/>
+      <w:r>
+        <w:rPr>
+          <w:rFonts w:ascii="Arial" w:hAnsi="Arial" w:cs="Arial"/>
+          <w:sz w:val="20"/>
+          <w:szCs w:val="20"/>
+        </w:rPr>
+        <w:t xml:space="preserve"> booking your camping facilities, present this waiver to receive a reduction in camping fees of accompanying adults to a child rate.</w:t>
       </w:r>
       <w:r>
         <w:rPr>
@@ -664,15 +1038,51 @@
           <w:sz w:val="20"/>
           <w:szCs w:val="20"/>
         </w:rPr>
-        <w:t xml:space="preserve"> if full_camping_waiver_exists %}</w:t>
-      </w:r>
-      <w:r>
-        <w:rPr>
-          <w:rFonts w:ascii="Arial" w:hAnsi="Arial" w:cs="Arial"/>
-          <w:sz w:val="20"/>
-          <w:szCs w:val="20"/>
-        </w:rPr>
-        <w:t>When booking your camping facilities, please provide this email to receive your waiver.</w:t>
+        <w:t xml:space="preserve"> if </w:t>
+      </w:r>
+      <w:proofErr w:type="spellStart"/>
+      <w:r>
+        <w:rPr>
+          <w:rFonts w:ascii="Arial" w:hAnsi="Arial" w:cs="Arial"/>
+          <w:sz w:val="20"/>
+          <w:szCs w:val="20"/>
+        </w:rPr>
+        <w:t>full_camping_waiver_exists</w:t>
+      </w:r>
+      <w:proofErr w:type="spellEnd"/>
+      <w:r>
+        <w:rPr>
+          <w:rFonts w:ascii="Arial" w:hAnsi="Arial" w:cs="Arial"/>
+          <w:sz w:val="20"/>
+          <w:szCs w:val="20"/>
+        </w:rPr>
+        <w:t xml:space="preserve"> </w:t>
+      </w:r>
+      <w:proofErr w:type="gramStart"/>
+      <w:r>
+        <w:rPr>
+          <w:rFonts w:ascii="Arial" w:hAnsi="Arial" w:cs="Arial"/>
+          <w:sz w:val="20"/>
+          <w:szCs w:val="20"/>
+        </w:rPr>
+        <w:t>%}</w:t>
+      </w:r>
+      <w:r>
+        <w:rPr>
+          <w:rFonts w:ascii="Arial" w:hAnsi="Arial" w:cs="Arial"/>
+          <w:sz w:val="20"/>
+          <w:szCs w:val="20"/>
+        </w:rPr>
+        <w:t>When</w:t>
+      </w:r>
+      <w:proofErr w:type="gramEnd"/>
+      <w:r>
+        <w:rPr>
+          <w:rFonts w:ascii="Arial" w:hAnsi="Arial" w:cs="Arial"/>
+          <w:sz w:val="20"/>
+          <w:szCs w:val="20"/>
+        </w:rPr>
+        <w:t xml:space="preserve"> booking your camping facilities, please provide this email to receive your waiver.</w:t>
       </w:r>
       <w:r>
         <w:rPr>
@@ -706,107 +1116,243 @@
           <w:sz w:val="20"/>
           <w:szCs w:val="20"/>
         </w:rPr>
-        <w:t>{% if concession %}</w:t>
-      </w:r>
-      <w:r>
-        <w:rPr>
-          <w:rFonts w:ascii="Arial" w:hAnsi="Arial" w:cs="Arial"/>
-          <w:sz w:val="20"/>
-          <w:szCs w:val="20"/>
-        </w:rPr>
-        <w:t>Please ensure a copy of this email is on hand for every vehicle entering and presented to staff at the park entry station or upon request to obtain the concession entry fee. Within the park, this email should be displayed so that it is visible through the vehicle/s windscreen</w:t>
-      </w:r>
-      <w:r>
-        <w:rPr>
-          <w:rFonts w:ascii="Arial" w:hAnsi="Arial" w:cs="Arial"/>
-          <w:sz w:val="20"/>
-          <w:szCs w:val="20"/>
-        </w:rPr>
-        <w:t>.{% else %}</w:t>
-      </w:r>
-      <w:r>
-        <w:rPr>
-          <w:rFonts w:ascii="Arial" w:hAnsi="Arial" w:cs="Arial"/>
-          <w:sz w:val="20"/>
-          <w:szCs w:val="20"/>
-        </w:rPr>
-        <w:t>Please ensure a copy of this approval is on hand and presented to staff at the park entry station or upon request to obtain the waiver. Within the park, this email should be displayed so that it is visible through the vehicle windscreen.</w:t>
-      </w:r>
-      <w:r>
-        <w:rPr>
-          <w:rFonts w:ascii="Arial" w:hAnsi="Arial" w:cs="Arial"/>
-          <w:sz w:val="20"/>
-          <w:szCs w:val="20"/>
-        </w:rPr>
-        <w:t>{% endif %}</w:t>
-      </w:r>
-    </w:p>
-    <w:p>
-      <w:pPr>
-        <w:rPr>
-          <w:rFonts w:ascii="Arial" w:hAnsi="Arial" w:cs="Arial"/>
-          <w:sz w:val="20"/>
-          <w:szCs w:val="20"/>
-        </w:rPr>
-      </w:pPr>
-    </w:p>
-    <w:p>
-      <w:pPr>
-        <w:rPr>
-          <w:rFonts w:ascii="Arial" w:hAnsi="Arial" w:cs="Arial"/>
-          <w:sz w:val="20"/>
-          <w:szCs w:val="20"/>
-        </w:rPr>
-      </w:pPr>
-      <w:r>
-        <w:rPr>
-          <w:rFonts w:ascii="Arial" w:hAnsi="Arial" w:cs="Arial"/>
-          <w:sz w:val="20"/>
-          <w:szCs w:val="20"/>
-        </w:rPr>
-        <w:t>{{ comments_to_applicant }}</w:t>
-      </w:r>
-    </w:p>
-    <w:p>
-      <w:pPr>
-        <w:rPr>
-          <w:rFonts w:ascii="Arial" w:hAnsi="Arial" w:cs="Arial"/>
-          <w:sz w:val="20"/>
-          <w:szCs w:val="20"/>
-        </w:rPr>
-      </w:pPr>
-    </w:p>
-    <w:p>
-      <w:pPr>
-        <w:rPr>
-          <w:sz w:val="20"/>
-          <w:szCs w:val="20"/>
-        </w:rPr>
-      </w:pPr>
-    </w:p>
-    <w:p>
-      <w:pPr>
-        <w:rPr>
-          <w:rFonts w:ascii="Arial" w:hAnsi="Arial" w:cs="Arial"/>
-          <w:sz w:val="20"/>
-          <w:szCs w:val="20"/>
-        </w:rPr>
-      </w:pPr>
-      <w:r>
-        <w:rPr>
-          <w:rFonts w:ascii="Arial" w:hAnsi="Arial" w:cs="Arial"/>
-          <w:sz w:val="20"/>
-          <w:szCs w:val="20"/>
-        </w:rPr>
-        <w:t>{% if assigned_officer %}</w:t>
-      </w:r>
-      <w:r>
-        <w:rPr>
-          <w:rFonts w:ascii="Arial" w:hAnsi="Arial" w:cs="Arial"/>
-          <w:sz w:val="20"/>
-          <w:szCs w:val="20"/>
-        </w:rPr>
-        <w:t>{{ assigned_officer }}</w:t>
+        <w:t xml:space="preserve">{% if concession </w:t>
+      </w:r>
+      <w:proofErr w:type="gramStart"/>
+      <w:r>
+        <w:rPr>
+          <w:rFonts w:ascii="Arial" w:hAnsi="Arial" w:cs="Arial"/>
+          <w:sz w:val="20"/>
+          <w:szCs w:val="20"/>
+        </w:rPr>
+        <w:t>%}</w:t>
+      </w:r>
+      <w:r>
+        <w:rPr>
+          <w:rFonts w:ascii="Arial" w:hAnsi="Arial" w:cs="Arial"/>
+          <w:sz w:val="20"/>
+          <w:szCs w:val="20"/>
+        </w:rPr>
+        <w:t>Please</w:t>
+      </w:r>
+      <w:proofErr w:type="gramEnd"/>
+      <w:r>
+        <w:rPr>
+          <w:rFonts w:ascii="Arial" w:hAnsi="Arial" w:cs="Arial"/>
+          <w:sz w:val="20"/>
+          <w:szCs w:val="20"/>
+        </w:rPr>
+        <w:t xml:space="preserve"> ensure a copy of this email is on hand for every vehicle entering and presented to staff at the park entry station or upon request to obtain the concession entry fee. Within the park, this email should be displayed so that it is visible through the vehicle/s </w:t>
+      </w:r>
+      <w:proofErr w:type="gramStart"/>
+      <w:r>
+        <w:rPr>
+          <w:rFonts w:ascii="Arial" w:hAnsi="Arial" w:cs="Arial"/>
+          <w:sz w:val="20"/>
+          <w:szCs w:val="20"/>
+        </w:rPr>
+        <w:t>windscreen</w:t>
+      </w:r>
+      <w:r>
+        <w:rPr>
+          <w:rFonts w:ascii="Arial" w:hAnsi="Arial" w:cs="Arial"/>
+          <w:sz w:val="20"/>
+          <w:szCs w:val="20"/>
+        </w:rPr>
+        <w:t>.{</w:t>
+      </w:r>
+      <w:proofErr w:type="gramEnd"/>
+      <w:r>
+        <w:rPr>
+          <w:rFonts w:ascii="Arial" w:hAnsi="Arial" w:cs="Arial"/>
+          <w:sz w:val="20"/>
+          <w:szCs w:val="20"/>
+        </w:rPr>
+        <w:t>% else %}</w:t>
+      </w:r>
+      <w:r>
+        <w:rPr>
+          <w:rFonts w:ascii="Arial" w:hAnsi="Arial" w:cs="Arial"/>
+          <w:sz w:val="20"/>
+          <w:szCs w:val="20"/>
+        </w:rPr>
+        <w:t xml:space="preserve">Please ensure a copy of this approval is on hand and presented to staff at the park entry station or upon request to obtain the waiver. Within the park, this email should be displayed so that it is visible through the vehicle </w:t>
+      </w:r>
+      <w:proofErr w:type="gramStart"/>
+      <w:r>
+        <w:rPr>
+          <w:rFonts w:ascii="Arial" w:hAnsi="Arial" w:cs="Arial"/>
+          <w:sz w:val="20"/>
+          <w:szCs w:val="20"/>
+        </w:rPr>
+        <w:t>windscreen.</w:t>
+      </w:r>
+      <w:r>
+        <w:rPr>
+          <w:rFonts w:ascii="Arial" w:hAnsi="Arial" w:cs="Arial"/>
+          <w:sz w:val="20"/>
+          <w:szCs w:val="20"/>
+        </w:rPr>
+        <w:t>{</w:t>
+      </w:r>
+      <w:proofErr w:type="gramEnd"/>
+      <w:r>
+        <w:rPr>
+          <w:rFonts w:ascii="Arial" w:hAnsi="Arial" w:cs="Arial"/>
+          <w:sz w:val="20"/>
+          <w:szCs w:val="20"/>
+        </w:rPr>
+        <w:t>% endif %}</w:t>
+      </w:r>
+    </w:p>
+    <w:p>
+      <w:pPr>
+        <w:rPr>
+          <w:rFonts w:ascii="Arial" w:hAnsi="Arial" w:cs="Arial"/>
+          <w:sz w:val="20"/>
+          <w:szCs w:val="20"/>
+        </w:rPr>
+      </w:pPr>
+    </w:p>
+    <w:p>
+      <w:pPr>
+        <w:rPr>
+          <w:rFonts w:ascii="Arial" w:hAnsi="Arial" w:cs="Arial"/>
+          <w:sz w:val="20"/>
+          <w:szCs w:val="20"/>
+        </w:rPr>
+      </w:pPr>
+      <w:proofErr w:type="gramStart"/>
+      <w:r>
+        <w:rPr>
+          <w:rFonts w:ascii="Arial" w:hAnsi="Arial" w:cs="Arial"/>
+          <w:sz w:val="20"/>
+          <w:szCs w:val="20"/>
+        </w:rPr>
+        <w:t xml:space="preserve">{{ </w:t>
+      </w:r>
+      <w:proofErr w:type="spellStart"/>
+      <w:r>
+        <w:rPr>
+          <w:rFonts w:ascii="Arial" w:hAnsi="Arial" w:cs="Arial"/>
+          <w:sz w:val="20"/>
+          <w:szCs w:val="20"/>
+        </w:rPr>
+        <w:t>comments</w:t>
+      </w:r>
+      <w:proofErr w:type="gramEnd"/>
+      <w:r>
+        <w:rPr>
+          <w:rFonts w:ascii="Arial" w:hAnsi="Arial" w:cs="Arial"/>
+          <w:sz w:val="20"/>
+          <w:szCs w:val="20"/>
+        </w:rPr>
+        <w:t>_to_applicant</w:t>
+      </w:r>
+      <w:proofErr w:type="spellEnd"/>
+      <w:r>
+        <w:rPr>
+          <w:rFonts w:ascii="Arial" w:hAnsi="Arial" w:cs="Arial"/>
+          <w:sz w:val="20"/>
+          <w:szCs w:val="20"/>
+        </w:rPr>
+        <w:t xml:space="preserve"> }}</w:t>
+      </w:r>
+    </w:p>
+    <w:p>
+      <w:pPr>
+        <w:rPr>
+          <w:rFonts w:ascii="Arial" w:hAnsi="Arial" w:cs="Arial"/>
+          <w:sz w:val="20"/>
+          <w:szCs w:val="20"/>
+        </w:rPr>
+      </w:pPr>
+    </w:p>
+    <w:p>
+      <w:pPr>
+        <w:rPr>
+          <w:sz w:val="20"/>
+          <w:szCs w:val="20"/>
+        </w:rPr>
+      </w:pPr>
+    </w:p>
+    <w:p>
+      <w:pPr>
+        <w:rPr>
+          <w:rFonts w:ascii="Arial" w:hAnsi="Arial" w:cs="Arial"/>
+          <w:sz w:val="20"/>
+          <w:szCs w:val="20"/>
+        </w:rPr>
+      </w:pPr>
+      <w:r>
+        <w:rPr>
+          <w:rFonts w:ascii="Arial" w:hAnsi="Arial" w:cs="Arial"/>
+          <w:sz w:val="20"/>
+          <w:szCs w:val="20"/>
+        </w:rPr>
+        <w:t xml:space="preserve">{% if </w:t>
+      </w:r>
+      <w:proofErr w:type="spellStart"/>
+      <w:r>
+        <w:rPr>
+          <w:rFonts w:ascii="Arial" w:hAnsi="Arial" w:cs="Arial"/>
+          <w:sz w:val="20"/>
+          <w:szCs w:val="20"/>
+        </w:rPr>
+        <w:t>assigned_officer</w:t>
+      </w:r>
+      <w:proofErr w:type="spellEnd"/>
+      <w:r>
+        <w:rPr>
+          <w:rFonts w:ascii="Arial" w:hAnsi="Arial" w:cs="Arial"/>
+          <w:sz w:val="20"/>
+          <w:szCs w:val="20"/>
+        </w:rPr>
+        <w:t xml:space="preserve"> </w:t>
+      </w:r>
+      <w:proofErr w:type="gramStart"/>
+      <w:r>
+        <w:rPr>
+          <w:rFonts w:ascii="Arial" w:hAnsi="Arial" w:cs="Arial"/>
+          <w:sz w:val="20"/>
+          <w:szCs w:val="20"/>
+        </w:rPr>
+        <w:t>%}</w:t>
+      </w:r>
+      <w:r>
+        <w:rPr>
+          <w:rFonts w:ascii="Arial" w:hAnsi="Arial" w:cs="Arial"/>
+          <w:sz w:val="20"/>
+          <w:szCs w:val="20"/>
+        </w:rPr>
+        <w:t>{</w:t>
+      </w:r>
+      <w:proofErr w:type="gramEnd"/>
+      <w:r>
+        <w:rPr>
+          <w:rFonts w:ascii="Arial" w:hAnsi="Arial" w:cs="Arial"/>
+          <w:sz w:val="20"/>
+          <w:szCs w:val="20"/>
+        </w:rPr>
+        <w:t xml:space="preserve">{ </w:t>
+      </w:r>
+      <w:proofErr w:type="spellStart"/>
+      <w:r>
+        <w:rPr>
+          <w:rFonts w:ascii="Arial" w:hAnsi="Arial" w:cs="Arial"/>
+          <w:sz w:val="20"/>
+          <w:szCs w:val="20"/>
+        </w:rPr>
+        <w:t>assigned_officer</w:t>
+      </w:r>
+      <w:proofErr w:type="spellEnd"/>
+      <w:r>
+        <w:rPr>
+          <w:rFonts w:ascii="Arial" w:hAnsi="Arial" w:cs="Arial"/>
+          <w:sz w:val="20"/>
+          <w:szCs w:val="20"/>
+        </w:rPr>
+        <w:t xml:space="preserve"> }}</w:t>
       </w:r>
       <w:r>
         <w:rPr>
@@ -2781,10 +3327,6 @@
 </file>
 
 <file path=customXml/item1.xml><?xml version="1.0" encoding="utf-8"?>
-<b:Sources xmlns:b="http://schemas.openxmlformats.org/officeDocument/2006/bibliography" xmlns="http://schemas.openxmlformats.org/officeDocument/2006/bibliography" SelectedStyle="\APASixthEditionOfficeOnline.xsl" StyleName="APA" Version="6"/>
-</file>
-
-<file path=customXml/item2.xml><?xml version="1.0" encoding="utf-8"?>
 <p:properties xmlns:p="http://schemas.microsoft.com/office/2006/metadata/properties" xmlns:xsi="http://www.w3.org/2001/XMLSchema-instance">
   <documentManagement>
     <Templates xmlns="82c0860a-0083-47e5-9319-bc0099c3c4e7">Licences</Templates>
@@ -2794,13 +3336,12 @@
 </p:properties>
 </file>
 
+<file path=customXml/item2.xml><?xml version="1.0" encoding="utf-8"?>
+<b:Sources xmlns:b="http://schemas.openxmlformats.org/officeDocument/2006/bibliography" xmlns="http://schemas.openxmlformats.org/officeDocument/2006/bibliography" SelectedStyle="\APASixthEditionOfficeOnline.xsl" StyleName="APA" Version="6"/>
+</file>
+
 <file path=customXml/item3.xml><?xml version="1.0" encoding="utf-8"?>
-<?mso-contentType ?>
-<FormTemplates xmlns="http://schemas.microsoft.com/sharepoint/v3/contenttype/forms">
-  <Display>DocumentLibraryForm</Display>
-  <Edit>DocumentLibraryForm</Edit>
-  <New>DocumentLibraryForm</New>
-</FormTemplates>
+<LongProperties xmlns="http://schemas.microsoft.com/office/2006/metadata/longProperties"/>
 </file>
 
 <file path=customXml/item4.xml><?xml version="1.0" encoding="utf-8"?>
@@ -2893,18 +3434,15 @@
 </file>
 
 <file path=customXml/item5.xml><?xml version="1.0" encoding="utf-8"?>
-<LongProperties xmlns="http://schemas.microsoft.com/office/2006/metadata/longProperties"/>
+<?mso-contentType ?>
+<FormTemplates xmlns="http://schemas.microsoft.com/sharepoint/v3/contenttype/forms">
+  <Display>DocumentLibraryForm</Display>
+  <Edit>DocumentLibraryForm</Edit>
+  <New>DocumentLibraryForm</New>
+</FormTemplates>
 </file>
 
 <file path=customXml/itemProps1.xml><?xml version="1.0" encoding="utf-8"?>
-<ds:datastoreItem xmlns:ds="http://schemas.openxmlformats.org/officeDocument/2006/customXml" ds:itemID="{101C6773-2C27-417F-AF61-30F048C4C369}">
-  <ds:schemaRefs>
-    <ds:schemaRef ds:uri="http://schemas.openxmlformats.org/officeDocument/2006/bibliography"/>
-  </ds:schemaRefs>
-</ds:datastoreItem>
-</file>
-
-<file path=customXml/itemProps2.xml><?xml version="1.0" encoding="utf-8"?>
 <ds:datastoreItem xmlns:ds="http://schemas.openxmlformats.org/officeDocument/2006/customXml" ds:itemID="{8BFF7BD0-9EB8-4FE2-B615-B13D29E7F68F}">
   <ds:schemaRefs>
     <ds:schemaRef ds:uri="http://schemas.microsoft.com/office/2006/metadata/properties"/>
@@ -2914,10 +3452,18 @@
 </ds:datastoreItem>
 </file>
 
+<file path=customXml/itemProps2.xml><?xml version="1.0" encoding="utf-8"?>
+<ds:datastoreItem xmlns:ds="http://schemas.openxmlformats.org/officeDocument/2006/customXml" ds:itemID="{101C6773-2C27-417F-AF61-30F048C4C369}">
+  <ds:schemaRefs>
+    <ds:schemaRef ds:uri="http://schemas.openxmlformats.org/officeDocument/2006/bibliography"/>
+  </ds:schemaRefs>
+</ds:datastoreItem>
+</file>
+
 <file path=customXml/itemProps3.xml><?xml version="1.0" encoding="utf-8"?>
-<ds:datastoreItem xmlns:ds="http://schemas.openxmlformats.org/officeDocument/2006/customXml" ds:itemID="{01521DC1-EBBE-4ABD-A943-A31EBE37AECF}">
+<ds:datastoreItem xmlns:ds="http://schemas.openxmlformats.org/officeDocument/2006/customXml" ds:itemID="{594B0E27-5C86-4DA2-AD2C-7E237F671BCA}">
   <ds:schemaRefs>
-    <ds:schemaRef ds:uri="http://schemas.microsoft.com/sharepoint/v3/contenttype/forms"/>
+    <ds:schemaRef ds:uri="http://schemas.microsoft.com/office/2006/metadata/longProperties"/>
   </ds:schemaRefs>
 </ds:datastoreItem>
 </file>
@@ -2941,9 +3487,9 @@
 </file>
 
 <file path=customXml/itemProps5.xml><?xml version="1.0" encoding="utf-8"?>
-<ds:datastoreItem xmlns:ds="http://schemas.openxmlformats.org/officeDocument/2006/customXml" ds:itemID="{594B0E27-5C86-4DA2-AD2C-7E237F671BCA}">
+<ds:datastoreItem xmlns:ds="http://schemas.openxmlformats.org/officeDocument/2006/customXml" ds:itemID="{01521DC1-EBBE-4ABD-A943-A31EBE37AECF}">
   <ds:schemaRefs>
-    <ds:schemaRef ds:uri="http://schemas.microsoft.com/office/2006/metadata/longProperties"/>
+    <ds:schemaRef ds:uri="http://schemas.microsoft.com/sharepoint/v3/contenttype/forms"/>
   </ds:schemaRefs>
 </ds:datastoreItem>
 </file>
</xml_diff>

<commit_message>
Add approver, free parks to doc
</commit_message>
<xml_diff>
--- a/feewaiver/static/feewaiver/fee_waiver_template.docx
+++ b/feewaiver/static/feewaiver/fee_waiver_template.docx
@@ -382,7 +382,23 @@
           <w:sz w:val="20"/>
           <w:szCs w:val="20"/>
         </w:rPr>
-        <w:t xml:space="preserve">In response to your request for a fee waiver on behalf of </w:t>
+        <w:t>In response to your request for a fee waiver on behalf of</w:t>
+      </w:r>
+      <w:r>
+        <w:rPr>
+          <w:rFonts w:ascii="Arial" w:hAnsi="Arial" w:cs="Arial"/>
+          <w:sz w:val="20"/>
+          <w:szCs w:val="20"/>
+        </w:rPr>
+        <w:t xml:space="preserve"> your</w:t>
+      </w:r>
+      <w:r>
+        <w:rPr>
+          <w:rFonts w:ascii="Arial" w:hAnsi="Arial" w:cs="Arial"/>
+          <w:sz w:val="20"/>
+          <w:szCs w:val="20"/>
+        </w:rPr>
+        <w:t xml:space="preserve"> </w:t>
       </w:r>
       <w:proofErr w:type="gramStart"/>
       <w:r>
@@ -759,6 +775,109 @@
     </w:p>
     <w:p>
       <w:pPr>
+        <w:ind w:left="360"/>
+        <w:rPr>
+          <w:rFonts w:ascii="Arial" w:hAnsi="Arial" w:cs="Arial"/>
+          <w:sz w:val="20"/>
+          <w:szCs w:val="20"/>
+        </w:rPr>
+      </w:pPr>
+      <w:r>
+        <w:rPr>
+          <w:rFonts w:ascii="Arial" w:hAnsi="Arial" w:cs="Arial"/>
+          <w:sz w:val="20"/>
+          <w:szCs w:val="20"/>
+        </w:rPr>
+        <w:t xml:space="preserve">{% for park in </w:t>
+      </w:r>
+      <w:proofErr w:type="spellStart"/>
+      <w:proofErr w:type="gramStart"/>
+      <w:r>
+        <w:rPr>
+          <w:rFonts w:ascii="Arial" w:hAnsi="Arial" w:cs="Arial"/>
+          <w:sz w:val="20"/>
+          <w:szCs w:val="20"/>
+        </w:rPr>
+        <w:t>visit.selected</w:t>
+      </w:r>
+      <w:proofErr w:type="gramEnd"/>
+      <w:r>
+        <w:rPr>
+          <w:rFonts w:ascii="Arial" w:hAnsi="Arial" w:cs="Arial"/>
+          <w:sz w:val="20"/>
+          <w:szCs w:val="20"/>
+        </w:rPr>
+        <w:t>_</w:t>
+      </w:r>
+      <w:r>
+        <w:rPr>
+          <w:rFonts w:ascii="Arial" w:hAnsi="Arial" w:cs="Arial"/>
+          <w:sz w:val="20"/>
+          <w:szCs w:val="20"/>
+        </w:rPr>
+        <w:t>free_</w:t>
+      </w:r>
+      <w:r>
+        <w:rPr>
+          <w:rFonts w:ascii="Arial" w:hAnsi="Arial" w:cs="Arial"/>
+          <w:sz w:val="20"/>
+          <w:szCs w:val="20"/>
+        </w:rPr>
+        <w:t>park_names</w:t>
+      </w:r>
+      <w:proofErr w:type="spellEnd"/>
+      <w:r>
+        <w:rPr>
+          <w:rFonts w:ascii="Arial" w:hAnsi="Arial" w:cs="Arial"/>
+          <w:sz w:val="20"/>
+          <w:szCs w:val="20"/>
+        </w:rPr>
+        <w:t xml:space="preserve"> %}</w:t>
+      </w:r>
+    </w:p>
+    <w:p>
+      <w:pPr>
+        <w:pStyle w:val="ListParagraph"/>
+        <w:numPr>
+          <w:ilvl w:val="1"/>
+          <w:numId w:val="3"/>
+        </w:numPr>
+        <w:ind w:left="1077" w:hanging="357"/>
+        <w:rPr>
+          <w:rFonts w:ascii="Arial" w:hAnsi="Arial" w:cs="Arial"/>
+          <w:sz w:val="20"/>
+          <w:szCs w:val="20"/>
+        </w:rPr>
+      </w:pPr>
+      <w:r>
+        <w:rPr>
+          <w:rFonts w:ascii="Arial" w:hAnsi="Arial" w:cs="Arial"/>
+          <w:sz w:val="20"/>
+          <w:szCs w:val="20"/>
+        </w:rPr>
+        <w:t xml:space="preserve">{{park}} {% </w:t>
+      </w:r>
+      <w:proofErr w:type="spellStart"/>
+      <w:r>
+        <w:rPr>
+          <w:rFonts w:ascii="Arial" w:hAnsi="Arial" w:cs="Arial"/>
+          <w:sz w:val="20"/>
+          <w:szCs w:val="20"/>
+        </w:rPr>
+        <w:t>endfor</w:t>
+      </w:r>
+      <w:proofErr w:type="spellEnd"/>
+      <w:r>
+        <w:rPr>
+          <w:rFonts w:ascii="Arial" w:hAnsi="Arial" w:cs="Arial"/>
+          <w:sz w:val="20"/>
+          <w:szCs w:val="20"/>
+        </w:rPr>
+        <w:t xml:space="preserve"> %}</w:t>
+      </w:r>
+    </w:p>
+    <w:p>
+      <w:pPr>
         <w:rPr>
           <w:rFonts w:ascii="Arial" w:hAnsi="Arial" w:cs="Arial"/>
           <w:sz w:val="20"/>
@@ -1451,9 +1570,10 @@
     <w:p>
       <w:pPr>
         <w:sectPr>
-          <w:footerReference w:type="default" r:id="rId12"/>
-          <w:pgSz w:w="11906" w:h="16838"/>
-          <w:pgMar w:top="851" w:right="1191" w:bottom="766" w:left="1191" w:header="0" w:footer="709" w:gutter="0"/>
+          <w:headerReference w:type="default" r:id="rId12"/>
+          <w:footerReference w:type="default" r:id="rId13"/>
+          <w:pgSz w:w="11906" w:h="16838" w:code="9"/>
+          <w:pgMar w:top="851" w:right="1191" w:bottom="765" w:left="1191" w:header="1644" w:footer="709" w:gutter="0"/>
           <w:cols w:space="720"/>
           <w:formProt w:val="0"/>
           <w:docGrid w:linePitch="326"/>
@@ -1533,6 +1653,97 @@
     </w:p>
   </w:footnote>
 </w:footnotes>
+</file>
+
+<file path=word/header1.xml><?xml version="1.0" encoding="utf-8"?>
+<w:hdr xmlns:wpc="http://schemas.microsoft.com/office/word/2010/wordprocessingCanvas" xmlns:cx="http://schemas.microsoft.com/office/drawing/2014/chartex" xmlns:cx1="http://schemas.microsoft.com/office/drawing/2015/9/8/chartex" xmlns:cx2="http://schemas.microsoft.com/office/drawing/2015/10/21/chartex" xmlns:cx3="http://schemas.microsoft.com/office/drawing/2016/5/9/chartex" xmlns:cx4="http://schemas.microsoft.com/office/drawing/2016/5/10/chartex" xmlns:cx5="http://schemas.microsoft.com/office/drawing/2016/5/11/chartex" xmlns:cx6="http://schemas.microsoft.com/office/drawing/2016/5/12/chartex" xmlns:cx7="http://schemas.microsoft.com/office/drawing/2016/5/13/chartex" xmlns:cx8="http://schemas.microsoft.com/office/drawing/2016/5/14/chartex" xmlns:mc="http://schemas.openxmlformats.org/markup-compatibility/2006" xmlns:aink="http://schemas.microsoft.com/office/drawing/2016/ink" xmlns:am3d="http://schemas.microsoft.com/office/drawing/2017/model3d" xmlns:o="urn:schemas-microsoft-com:office:office" xmlns:r="http://schemas.openxmlformats.org/officeDocument/2006/relationships" xmlns:m="http://schemas.openxmlformats.org/officeDocument/2006/math" xmlns:v="urn:schemas-microsoft-com:vml" xmlns:wp14="http://schemas.microsoft.com/office/word/2010/wordprocessingDrawing" xmlns:wp="http://schemas.openxmlformats.org/drawingml/2006/wordprocessingDrawing" xmlns:w10="urn:schemas-microsoft-com:office:word" xmlns:w="http://schemas.openxmlformats.org/wordprocessingml/2006/main" xmlns:w14="http://schemas.microsoft.com/office/word/2010/wordml" xmlns:w15="http://schemas.microsoft.com/office/word/2012/wordml" xmlns:w16cex="http://schemas.microsoft.com/office/word/2018/wordml/cex" xmlns:w16cid="http://schemas.microsoft.com/office/word/2016/wordml/cid" xmlns:w16="http://schemas.microsoft.com/office/word/2018/wordml" xmlns:w16se="http://schemas.microsoft.com/office/word/2015/wordml/symex" xmlns:wpg="http://schemas.microsoft.com/office/word/2010/wordprocessingGroup" xmlns:wpi="http://schemas.microsoft.com/office/word/2010/wordprocessingInk" xmlns:wne="http://schemas.microsoft.com/office/word/2006/wordml" xmlns:wps="http://schemas.microsoft.com/office/word/2010/wordprocessingShape" mc:Ignorable="w14 w15 w16se w16cid w16 w16cex wp14">
+  <w:p>
+    <w:pPr>
+      <w:pStyle w:val="Header"/>
+    </w:pPr>
+    <w:r>
+      <w:rPr>
+        <w:rFonts w:ascii="Calibri" w:eastAsia="Calibri" w:hAnsi="Calibri" w:cs="Arial"/>
+        <w:noProof/>
+        <w:sz w:val="22"/>
+        <w:szCs w:val="22"/>
+        <w:lang w:eastAsia="en-US"/>
+      </w:rPr>
+      <w:drawing>
+        <wp:anchor distT="0" distB="0" distL="114300" distR="114300" simplePos="0" relativeHeight="251659264" behindDoc="0" locked="0" layoutInCell="1" allowOverlap="1" wp14:anchorId="48677D56" wp14:editId="77B77FDD">
+          <wp:simplePos x="0" y="0"/>
+          <wp:positionH relativeFrom="page">
+            <wp:align>center</wp:align>
+          </wp:positionH>
+          <wp:positionV relativeFrom="page">
+            <wp:posOffset>171450</wp:posOffset>
+          </wp:positionV>
+          <wp:extent cx="4762800" cy="874800"/>
+          <wp:effectExtent l="0" t="0" r="0" b="1905"/>
+          <wp:wrapTight wrapText="bothSides">
+            <wp:wrapPolygon edited="0">
+              <wp:start x="1296" y="0"/>
+              <wp:lineTo x="778" y="2824"/>
+              <wp:lineTo x="518" y="5176"/>
+              <wp:lineTo x="518" y="8471"/>
+              <wp:lineTo x="0" y="15529"/>
+              <wp:lineTo x="0" y="21176"/>
+              <wp:lineTo x="4061" y="21176"/>
+              <wp:lineTo x="9850" y="20706"/>
+              <wp:lineTo x="19872" y="17412"/>
+              <wp:lineTo x="19786" y="16000"/>
+              <wp:lineTo x="21514" y="13647"/>
+              <wp:lineTo x="21514" y="941"/>
+              <wp:lineTo x="2592" y="0"/>
+              <wp:lineTo x="1296" y="0"/>
+            </wp:wrapPolygon>
+          </wp:wrapTight>
+          <wp:docPr id="3" name="Picture 3"/>
+          <wp:cNvGraphicFramePr>
+            <a:graphicFrameLocks xmlns:a="http://schemas.openxmlformats.org/drawingml/2006/main" noChangeAspect="1"/>
+          </wp:cNvGraphicFramePr>
+          <a:graphic xmlns:a="http://schemas.openxmlformats.org/drawingml/2006/main">
+            <a:graphicData uri="http://schemas.openxmlformats.org/drawingml/2006/picture">
+              <pic:pic xmlns:pic="http://schemas.openxmlformats.org/drawingml/2006/picture">
+                <pic:nvPicPr>
+                  <pic:cNvPr id="1" name="Picture 1"/>
+                  <pic:cNvPicPr/>
+                </pic:nvPicPr>
+                <pic:blipFill>
+                  <a:blip r:embed="rId1">
+                    <a:extLst>
+                      <a:ext uri="{28A0092B-C50C-407E-A947-70E740481C1C}">
+                        <a14:useLocalDpi xmlns:a14="http://schemas.microsoft.com/office/drawing/2010/main" val="0"/>
+                      </a:ext>
+                    </a:extLst>
+                  </a:blip>
+                  <a:stretch>
+                    <a:fillRect/>
+                  </a:stretch>
+                </pic:blipFill>
+                <pic:spPr>
+                  <a:xfrm>
+                    <a:off x="0" y="0"/>
+                    <a:ext cx="4762800" cy="874800"/>
+                  </a:xfrm>
+                  <a:prstGeom prst="rect">
+                    <a:avLst/>
+                  </a:prstGeom>
+                </pic:spPr>
+              </pic:pic>
+            </a:graphicData>
+          </a:graphic>
+          <wp14:sizeRelH relativeFrom="margin">
+            <wp14:pctWidth>0</wp14:pctWidth>
+          </wp14:sizeRelH>
+          <wp14:sizeRelV relativeFrom="margin">
+            <wp14:pctHeight>0</wp14:pctHeight>
+          </wp14:sizeRelV>
+        </wp:anchor>
+      </w:drawing>
+    </w:r>
+  </w:p>
+</w:hdr>
 </file>
 
 <file path=word/numbering.xml><?xml version="1.0" encoding="utf-8"?>
@@ -3327,24 +3538,6 @@
 </file>
 
 <file path=customXml/item1.xml><?xml version="1.0" encoding="utf-8"?>
-<p:properties xmlns:p="http://schemas.microsoft.com/office/2006/metadata/properties" xmlns:xsi="http://www.w3.org/2001/XMLSchema-instance">
-  <documentManagement>
-    <Templates xmlns="82c0860a-0083-47e5-9319-bc0099c3c4e7">Licences</Templates>
-    <Licence_x0020_Letters xmlns="82c0860a-0083-47e5-9319-bc0099c3c4e7">None</Licence_x0020_Letters>
-    <DocFolderName xmlns="d467df18-bcc8-4e2d-ae4c-a02377bc1741" xsi:nil="true"/>
-  </documentManagement>
-</p:properties>
-</file>
-
-<file path=customXml/item2.xml><?xml version="1.0" encoding="utf-8"?>
-<b:Sources xmlns:b="http://schemas.openxmlformats.org/officeDocument/2006/bibliography" xmlns="http://schemas.openxmlformats.org/officeDocument/2006/bibliography" SelectedStyle="\APASixthEditionOfficeOnline.xsl" StyleName="APA" Version="6"/>
-</file>
-
-<file path=customXml/item3.xml><?xml version="1.0" encoding="utf-8"?>
-<LongProperties xmlns="http://schemas.microsoft.com/office/2006/metadata/longProperties"/>
-</file>
-
-<file path=customXml/item4.xml><?xml version="1.0" encoding="utf-8"?>
 <ct:contentTypeSchema xmlns:ct="http://schemas.microsoft.com/office/2006/metadata/contentType" xmlns:ma="http://schemas.microsoft.com/office/2006/metadata/properties/metaAttributes" ct:_="" ma:_="" ma:contentTypeName="Document" ma:contentTypeID="0x010100DDE83369A4716945AA6AAFE2A7D13920" ma:contentTypeVersion="2" ma:contentTypeDescription="Create a new document." ma:contentTypeScope="" ma:versionID="e7f585b85ca7932c58ba99e12d49365d">
   <xsd:schema xmlns:xsd="http://www.w3.org/2001/XMLSchema" xmlns:p="http://schemas.microsoft.com/office/2006/metadata/properties" xmlns:ns2="d467df18-bcc8-4e2d-ae4c-a02377bc1741" xmlns:ns3="82c0860a-0083-47e5-9319-bc0099c3c4e7" targetNamespace="http://schemas.microsoft.com/office/2006/metadata/properties" ma:root="true" ma:fieldsID="a50cae9f65cbcd1d8fad25d427e84407" ns2:_="" ns3:_="">
     <xsd:import namespace="d467df18-bcc8-4e2d-ae4c-a02377bc1741"/>
@@ -3433,6 +3626,24 @@
 </ct:contentTypeSchema>
 </file>
 
+<file path=customXml/item2.xml><?xml version="1.0" encoding="utf-8"?>
+<LongProperties xmlns="http://schemas.microsoft.com/office/2006/metadata/longProperties"/>
+</file>
+
+<file path=customXml/item3.xml><?xml version="1.0" encoding="utf-8"?>
+<b:Sources xmlns:b="http://schemas.openxmlformats.org/officeDocument/2006/bibliography" xmlns="http://schemas.openxmlformats.org/officeDocument/2006/bibliography" SelectedStyle="\APASixthEditionOfficeOnline.xsl" StyleName="APA" Version="6"/>
+</file>
+
+<file path=customXml/item4.xml><?xml version="1.0" encoding="utf-8"?>
+<p:properties xmlns:p="http://schemas.microsoft.com/office/2006/metadata/properties" xmlns:xsi="http://www.w3.org/2001/XMLSchema-instance">
+  <documentManagement>
+    <Templates xmlns="82c0860a-0083-47e5-9319-bc0099c3c4e7">Licences</Templates>
+    <Licence_x0020_Letters xmlns="82c0860a-0083-47e5-9319-bc0099c3c4e7">None</Licence_x0020_Letters>
+    <DocFolderName xmlns="d467df18-bcc8-4e2d-ae4c-a02377bc1741" xsi:nil="true"/>
+  </documentManagement>
+</p:properties>
+</file>
+
 <file path=customXml/item5.xml><?xml version="1.0" encoding="utf-8"?>
 <?mso-contentType ?>
 <FormTemplates xmlns="http://schemas.microsoft.com/sharepoint/v3/contenttype/forms">
@@ -3443,32 +3654,6 @@
 </file>
 
 <file path=customXml/itemProps1.xml><?xml version="1.0" encoding="utf-8"?>
-<ds:datastoreItem xmlns:ds="http://schemas.openxmlformats.org/officeDocument/2006/customXml" ds:itemID="{8BFF7BD0-9EB8-4FE2-B615-B13D29E7F68F}">
-  <ds:schemaRefs>
-    <ds:schemaRef ds:uri="http://schemas.microsoft.com/office/2006/metadata/properties"/>
-    <ds:schemaRef ds:uri="82c0860a-0083-47e5-9319-bc0099c3c4e7"/>
-    <ds:schemaRef ds:uri="d467df18-bcc8-4e2d-ae4c-a02377bc1741"/>
-  </ds:schemaRefs>
-</ds:datastoreItem>
-</file>
-
-<file path=customXml/itemProps2.xml><?xml version="1.0" encoding="utf-8"?>
-<ds:datastoreItem xmlns:ds="http://schemas.openxmlformats.org/officeDocument/2006/customXml" ds:itemID="{101C6773-2C27-417F-AF61-30F048C4C369}">
-  <ds:schemaRefs>
-    <ds:schemaRef ds:uri="http://schemas.openxmlformats.org/officeDocument/2006/bibliography"/>
-  </ds:schemaRefs>
-</ds:datastoreItem>
-</file>
-
-<file path=customXml/itemProps3.xml><?xml version="1.0" encoding="utf-8"?>
-<ds:datastoreItem xmlns:ds="http://schemas.openxmlformats.org/officeDocument/2006/customXml" ds:itemID="{594B0E27-5C86-4DA2-AD2C-7E237F671BCA}">
-  <ds:schemaRefs>
-    <ds:schemaRef ds:uri="http://schemas.microsoft.com/office/2006/metadata/longProperties"/>
-  </ds:schemaRefs>
-</ds:datastoreItem>
-</file>
-
-<file path=customXml/itemProps4.xml><?xml version="1.0" encoding="utf-8"?>
 <ds:datastoreItem xmlns:ds="http://schemas.openxmlformats.org/officeDocument/2006/customXml" ds:itemID="{588A83AB-F89C-433B-BB01-D0C78830E64D}">
   <ds:schemaRefs>
     <ds:schemaRef ds:uri="http://schemas.microsoft.com/office/2006/metadata/contentType"/>
@@ -3486,6 +3671,32 @@
 </ds:datastoreItem>
 </file>
 
+<file path=customXml/itemProps2.xml><?xml version="1.0" encoding="utf-8"?>
+<ds:datastoreItem xmlns:ds="http://schemas.openxmlformats.org/officeDocument/2006/customXml" ds:itemID="{594B0E27-5C86-4DA2-AD2C-7E237F671BCA}">
+  <ds:schemaRefs>
+    <ds:schemaRef ds:uri="http://schemas.microsoft.com/office/2006/metadata/longProperties"/>
+  </ds:schemaRefs>
+</ds:datastoreItem>
+</file>
+
+<file path=customXml/itemProps3.xml><?xml version="1.0" encoding="utf-8"?>
+<ds:datastoreItem xmlns:ds="http://schemas.openxmlformats.org/officeDocument/2006/customXml" ds:itemID="{101C6773-2C27-417F-AF61-30F048C4C369}">
+  <ds:schemaRefs>
+    <ds:schemaRef ds:uri="http://schemas.openxmlformats.org/officeDocument/2006/bibliography"/>
+  </ds:schemaRefs>
+</ds:datastoreItem>
+</file>
+
+<file path=customXml/itemProps4.xml><?xml version="1.0" encoding="utf-8"?>
+<ds:datastoreItem xmlns:ds="http://schemas.openxmlformats.org/officeDocument/2006/customXml" ds:itemID="{8BFF7BD0-9EB8-4FE2-B615-B13D29E7F68F}">
+  <ds:schemaRefs>
+    <ds:schemaRef ds:uri="http://schemas.microsoft.com/office/2006/metadata/properties"/>
+    <ds:schemaRef ds:uri="82c0860a-0083-47e5-9319-bc0099c3c4e7"/>
+    <ds:schemaRef ds:uri="d467df18-bcc8-4e2d-ae4c-a02377bc1741"/>
+  </ds:schemaRefs>
+</ds:datastoreItem>
+</file>
+
 <file path=customXml/itemProps5.xml><?xml version="1.0" encoding="utf-8"?>
 <ds:datastoreItem xmlns:ds="http://schemas.openxmlformats.org/officeDocument/2006/customXml" ds:itemID="{01521DC1-EBBE-4ABD-A943-A31EBE37AECF}">
   <ds:schemaRefs>

</xml_diff>

<commit_message>
Update doc with approver field
</commit_message>
<xml_diff>
--- a/feewaiver/static/feewaiver/fee_waiver_template.docx
+++ b/feewaiver/static/feewaiver/fee_waiver_template.docx
@@ -134,9 +134,8 @@
           <w:sz w:val="48"/>
           <w:szCs w:val="48"/>
         </w:rPr>
-        <w:t xml:space="preserve">{% if concession </w:t>
-      </w:r>
-      <w:proofErr w:type="gramStart"/>
+        <w:t>{% if concession %}Concession Entry Approved{% else %}Fee Waiver Approved{</w:t>
+      </w:r>
       <w:r>
         <w:rPr>
           <w:rFonts w:ascii="Arial" w:hAnsi="Arial" w:cs="Arial"/>
@@ -144,9 +143,8 @@
           <w:sz w:val="48"/>
           <w:szCs w:val="48"/>
         </w:rPr>
-        <w:t>%}Concession</w:t>
-      </w:r>
-      <w:proofErr w:type="gramEnd"/>
+        <w:t>%</w:t>
+      </w:r>
       <w:r>
         <w:rPr>
           <w:rFonts w:ascii="Arial" w:hAnsi="Arial" w:cs="Arial"/>
@@ -154,24 +152,6 @@
           <w:sz w:val="48"/>
           <w:szCs w:val="48"/>
         </w:rPr>
-        <w:t xml:space="preserve"> Entry Approved{% else %}Fee Waiver Approved{</w:t>
-      </w:r>
-      <w:r>
-        <w:rPr>
-          <w:rFonts w:ascii="Arial" w:hAnsi="Arial" w:cs="Arial"/>
-          <w:i/>
-          <w:sz w:val="48"/>
-          <w:szCs w:val="48"/>
-        </w:rPr>
-        <w:t>%</w:t>
-      </w:r>
-      <w:r>
-        <w:rPr>
-          <w:rFonts w:ascii="Arial" w:hAnsi="Arial" w:cs="Arial"/>
-          <w:i/>
-          <w:sz w:val="48"/>
-          <w:szCs w:val="48"/>
-        </w:rPr>
         <w:t xml:space="preserve"> endif %}</w:t>
       </w:r>
     </w:p>
@@ -192,7 +172,6 @@
           <w:szCs w:val="20"/>
         </w:rPr>
       </w:pPr>
-      <w:proofErr w:type="gramStart"/>
       <w:r>
         <w:rPr>
           <w:rFonts w:ascii="Arial" w:hAnsi="Arial" w:cs="Arial"/>
@@ -201,40 +180,21 @@
         </w:rPr>
         <w:t xml:space="preserve">{{ </w:t>
       </w:r>
-      <w:proofErr w:type="spellStart"/>
-      <w:r>
-        <w:rPr>
-          <w:rFonts w:ascii="Arial" w:hAnsi="Arial" w:cs="Arial"/>
-          <w:sz w:val="20"/>
-          <w:szCs w:val="20"/>
-        </w:rPr>
-        <w:t>contact</w:t>
-      </w:r>
-      <w:proofErr w:type="gramEnd"/>
-      <w:r>
-        <w:rPr>
-          <w:rFonts w:ascii="Arial" w:hAnsi="Arial" w:cs="Arial"/>
-          <w:sz w:val="20"/>
-          <w:szCs w:val="20"/>
-        </w:rPr>
-        <w:t>_</w:t>
-      </w:r>
-      <w:r>
-        <w:rPr>
-          <w:rFonts w:ascii="Arial" w:hAnsi="Arial" w:cs="Arial"/>
-          <w:sz w:val="20"/>
-          <w:szCs w:val="20"/>
-        </w:rPr>
-        <w:t>name</w:t>
-      </w:r>
-      <w:proofErr w:type="spellEnd"/>
-      <w:r>
-        <w:rPr>
-          <w:rFonts w:ascii="Arial" w:hAnsi="Arial" w:cs="Arial"/>
-          <w:sz w:val="20"/>
-          <w:szCs w:val="20"/>
-        </w:rPr>
-        <w:t xml:space="preserve"> }}</w:t>
+      <w:r>
+        <w:rPr>
+          <w:rFonts w:ascii="Arial" w:hAnsi="Arial" w:cs="Arial"/>
+          <w:sz w:val="20"/>
+          <w:szCs w:val="20"/>
+        </w:rPr>
+        <w:t>contact_</w:t>
+      </w:r>
+      <w:r>
+        <w:rPr>
+          <w:rFonts w:ascii="Arial" w:hAnsi="Arial" w:cs="Arial"/>
+          <w:sz w:val="20"/>
+          <w:szCs w:val="20"/>
+        </w:rPr>
+        <w:t>name }}</w:t>
       </w:r>
     </w:p>
     <w:p>
@@ -246,41 +206,13 @@
           <w:szCs w:val="20"/>
         </w:rPr>
       </w:pPr>
-      <w:proofErr w:type="gramStart"/>
-      <w:r>
-        <w:rPr>
-          <w:rFonts w:ascii="Arial" w:hAnsi="Arial" w:cs="Arial"/>
-          <w:sz w:val="20"/>
-          <w:szCs w:val="20"/>
-        </w:rPr>
-        <w:t xml:space="preserve">{{ </w:t>
-      </w:r>
-      <w:proofErr w:type="spellStart"/>
-      <w:r>
-        <w:rPr>
-          <w:rFonts w:ascii="Arial" w:hAnsi="Arial" w:cs="Arial"/>
-          <w:sz w:val="20"/>
-          <w:szCs w:val="20"/>
-        </w:rPr>
-        <w:t>contact</w:t>
-      </w:r>
-      <w:proofErr w:type="gramEnd"/>
-      <w:r>
-        <w:rPr>
-          <w:rFonts w:ascii="Arial" w:hAnsi="Arial" w:cs="Arial"/>
-          <w:sz w:val="20"/>
-          <w:szCs w:val="20"/>
-        </w:rPr>
-        <w:t>_details.organisation</w:t>
-      </w:r>
-      <w:proofErr w:type="spellEnd"/>
-      <w:r>
-        <w:rPr>
-          <w:rFonts w:ascii="Arial" w:hAnsi="Arial" w:cs="Arial"/>
-          <w:sz w:val="20"/>
-          <w:szCs w:val="20"/>
-        </w:rPr>
-        <w:t xml:space="preserve"> }}</w:t>
+      <w:r>
+        <w:rPr>
+          <w:rFonts w:ascii="Arial" w:hAnsi="Arial" w:cs="Arial"/>
+          <w:sz w:val="20"/>
+          <w:szCs w:val="20"/>
+        </w:rPr>
+        <w:t>{{ contact_details.organisation }}</w:t>
       </w:r>
     </w:p>
     <w:p>
@@ -318,43 +250,7 @@
           <w:sz w:val="20"/>
           <w:szCs w:val="20"/>
         </w:rPr>
-        <w:t>Dear {{</w:t>
-      </w:r>
-      <w:proofErr w:type="spellStart"/>
-      <w:r>
-        <w:rPr>
-          <w:rFonts w:ascii="Arial" w:hAnsi="Arial" w:cs="Arial"/>
-          <w:sz w:val="20"/>
-          <w:szCs w:val="20"/>
-        </w:rPr>
-        <w:t>contact_</w:t>
-      </w:r>
-      <w:proofErr w:type="gramStart"/>
-      <w:r>
-        <w:rPr>
-          <w:rFonts w:ascii="Arial" w:hAnsi="Arial" w:cs="Arial"/>
-          <w:sz w:val="20"/>
-          <w:szCs w:val="20"/>
-        </w:rPr>
-        <w:t>name</w:t>
-      </w:r>
-      <w:proofErr w:type="spellEnd"/>
-      <w:r>
-        <w:rPr>
-          <w:rFonts w:ascii="Arial" w:hAnsi="Arial" w:cs="Arial"/>
-          <w:sz w:val="20"/>
-          <w:szCs w:val="20"/>
-        </w:rPr>
-        <w:t xml:space="preserve"> }</w:t>
-      </w:r>
-      <w:proofErr w:type="gramEnd"/>
-      <w:r>
-        <w:rPr>
-          <w:rFonts w:ascii="Arial" w:hAnsi="Arial" w:cs="Arial"/>
-          <w:sz w:val="20"/>
-          <w:szCs w:val="20"/>
-        </w:rPr>
-        <w:t>},</w:t>
+        <w:t>Dear {{contact_name }},</w:t>
       </w:r>
     </w:p>
     <w:p>
@@ -398,36 +294,16 @@
           <w:sz w:val="20"/>
           <w:szCs w:val="20"/>
         </w:rPr>
-        <w:t xml:space="preserve"> </w:t>
-      </w:r>
-      <w:proofErr w:type="gramStart"/>
-      <w:r>
-        <w:rPr>
-          <w:rFonts w:ascii="Arial" w:hAnsi="Arial" w:cs="Arial"/>
-          <w:sz w:val="20"/>
-          <w:szCs w:val="20"/>
-        </w:rPr>
-        <w:t xml:space="preserve">{{ </w:t>
-      </w:r>
-      <w:proofErr w:type="spellStart"/>
-      <w:r>
-        <w:rPr>
-          <w:rFonts w:ascii="Arial" w:hAnsi="Arial" w:cs="Arial"/>
-          <w:sz w:val="20"/>
-          <w:szCs w:val="20"/>
-        </w:rPr>
-        <w:t>participants</w:t>
-      </w:r>
-      <w:proofErr w:type="gramEnd"/>
-      <w:r>
-        <w:rPr>
-          <w:rFonts w:ascii="Arial" w:hAnsi="Arial" w:cs="Arial"/>
-          <w:sz w:val="20"/>
-          <w:szCs w:val="20"/>
-        </w:rPr>
-        <w:t>_name</w:t>
-      </w:r>
-      <w:proofErr w:type="spellEnd"/>
+        <w:t xml:space="preserve"> {{ </w:t>
+      </w:r>
+      <w:r>
+        <w:rPr>
+          <w:rFonts w:ascii="Arial" w:hAnsi="Arial" w:cs="Arial"/>
+          <w:sz w:val="20"/>
+          <w:szCs w:val="20"/>
+        </w:rPr>
+        <w:t>participants_name</w:t>
+      </w:r>
       <w:r>
         <w:rPr>
           <w:rFonts w:ascii="Arial" w:hAnsi="Arial" w:cs="Arial"/>
@@ -450,25 +326,7 @@
           <w:sz w:val="20"/>
           <w:szCs w:val="20"/>
         </w:rPr>
-        <w:t xml:space="preserve">{{ </w:t>
-      </w:r>
-      <w:proofErr w:type="spellStart"/>
-      <w:r>
-        <w:rPr>
-          <w:rFonts w:ascii="Arial" w:hAnsi="Arial" w:cs="Arial"/>
-          <w:sz w:val="20"/>
-          <w:szCs w:val="20"/>
-        </w:rPr>
-        <w:t>lodgement_number</w:t>
-      </w:r>
-      <w:proofErr w:type="spellEnd"/>
-      <w:r>
-        <w:rPr>
-          <w:rFonts w:ascii="Arial" w:hAnsi="Arial" w:cs="Arial"/>
-          <w:sz w:val="20"/>
-          <w:szCs w:val="20"/>
-        </w:rPr>
-        <w:t xml:space="preserve"> }}</w:t>
+        <w:t>{{ lodgement_number }}</w:t>
       </w:r>
       <w:r>
         <w:rPr>
@@ -519,27 +377,7 @@
           <w:sz w:val="20"/>
           <w:szCs w:val="20"/>
         </w:rPr>
-        <w:t xml:space="preserve">{% if </w:t>
-      </w:r>
-      <w:proofErr w:type="spellStart"/>
-      <w:proofErr w:type="gramStart"/>
-      <w:r>
-        <w:rPr>
-          <w:rFonts w:ascii="Arial" w:hAnsi="Arial" w:cs="Arial"/>
-          <w:sz w:val="20"/>
-          <w:szCs w:val="20"/>
-        </w:rPr>
-        <w:t>visit.issued</w:t>
-      </w:r>
-      <w:proofErr w:type="spellEnd"/>
-      <w:proofErr w:type="gramEnd"/>
-      <w:r>
-        <w:rPr>
-          <w:rFonts w:ascii="Arial" w:hAnsi="Arial" w:cs="Arial"/>
-          <w:sz w:val="20"/>
-          <w:szCs w:val="20"/>
-        </w:rPr>
-        <w:t xml:space="preserve"> %}</w:t>
+        <w:t>{% if visit.issued %}</w:t>
       </w:r>
     </w:p>
     <w:p>
@@ -569,97 +407,15 @@
           <w:sz w:val="20"/>
           <w:szCs w:val="20"/>
         </w:rPr>
-        <w:t xml:space="preserve"> from {{</w:t>
-      </w:r>
-      <w:proofErr w:type="spellStart"/>
-      <w:proofErr w:type="gramStart"/>
-      <w:r>
-        <w:rPr>
-          <w:rFonts w:ascii="Arial" w:hAnsi="Arial" w:cs="Arial"/>
-          <w:sz w:val="20"/>
-          <w:szCs w:val="20"/>
-        </w:rPr>
-        <w:t>visit.date</w:t>
-      </w:r>
-      <w:proofErr w:type="gramEnd"/>
-      <w:r>
-        <w:rPr>
-          <w:rFonts w:ascii="Arial" w:hAnsi="Arial" w:cs="Arial"/>
-          <w:sz w:val="20"/>
-          <w:szCs w:val="20"/>
-        </w:rPr>
-        <w:t>_from</w:t>
-      </w:r>
-      <w:proofErr w:type="spellEnd"/>
-      <w:r>
-        <w:rPr>
-          <w:rFonts w:ascii="Arial" w:hAnsi="Arial" w:cs="Arial"/>
-          <w:sz w:val="20"/>
-          <w:szCs w:val="20"/>
-        </w:rPr>
-        <w:t>}} to {{</w:t>
-      </w:r>
-      <w:proofErr w:type="spellStart"/>
-      <w:r>
-        <w:rPr>
-          <w:rFonts w:ascii="Arial" w:hAnsi="Arial" w:cs="Arial"/>
-          <w:sz w:val="20"/>
-          <w:szCs w:val="20"/>
-        </w:rPr>
-        <w:t>visit.date_to</w:t>
-      </w:r>
-      <w:proofErr w:type="spellEnd"/>
-      <w:r>
-        <w:rPr>
-          <w:rFonts w:ascii="Arial" w:hAnsi="Arial" w:cs="Arial"/>
-          <w:sz w:val="20"/>
-          <w:szCs w:val="20"/>
-        </w:rPr>
-        <w:t>}}</w:t>
-      </w:r>
-      <w:r>
-        <w:rPr>
-          <w:rFonts w:ascii="Arial" w:hAnsi="Arial" w:cs="Arial"/>
-          <w:sz w:val="20"/>
-          <w:szCs w:val="20"/>
-        </w:rPr>
-        <w:t xml:space="preserve"> {% if </w:t>
-      </w:r>
-      <w:proofErr w:type="spellStart"/>
-      <w:r>
-        <w:rPr>
-          <w:rFonts w:ascii="Arial" w:hAnsi="Arial" w:cs="Arial"/>
-          <w:sz w:val="20"/>
-          <w:szCs w:val="20"/>
-        </w:rPr>
-        <w:t>visit.camping_assessment</w:t>
-      </w:r>
-      <w:proofErr w:type="spellEnd"/>
-      <w:r>
-        <w:rPr>
-          <w:rFonts w:ascii="Arial" w:hAnsi="Arial" w:cs="Arial"/>
-          <w:sz w:val="20"/>
-          <w:szCs w:val="20"/>
-        </w:rPr>
-        <w:t xml:space="preserve"> %} : {{</w:t>
-      </w:r>
-      <w:proofErr w:type="spellStart"/>
-      <w:r>
-        <w:rPr>
-          <w:rFonts w:ascii="Arial" w:hAnsi="Arial" w:cs="Arial"/>
-          <w:sz w:val="20"/>
-          <w:szCs w:val="20"/>
-        </w:rPr>
-        <w:t>visit.camping_approved</w:t>
-      </w:r>
-      <w:proofErr w:type="spellEnd"/>
-      <w:r>
-        <w:rPr>
-          <w:rFonts w:ascii="Arial" w:hAnsi="Arial" w:cs="Arial"/>
-          <w:sz w:val="20"/>
-          <w:szCs w:val="20"/>
-        </w:rPr>
-        <w:t>}} {% endif %}</w:t>
+        <w:t xml:space="preserve"> from {{visit.date_from}} to {{visit.date_to}}</w:t>
+      </w:r>
+      <w:r>
+        <w:rPr>
+          <w:rFonts w:ascii="Arial" w:hAnsi="Arial" w:cs="Arial"/>
+          <w:sz w:val="20"/>
+          <w:szCs w:val="20"/>
+        </w:rPr>
+        <w:t xml:space="preserve"> {% if visit.camping_assessment %} : {{visit.camping_approved}} {% endif %}</w:t>
       </w:r>
     </w:p>
     <w:p>
@@ -677,35 +433,7 @@
           <w:sz w:val="20"/>
           <w:szCs w:val="20"/>
         </w:rPr>
-        <w:t xml:space="preserve">{% for park in </w:t>
-      </w:r>
-      <w:proofErr w:type="spellStart"/>
-      <w:proofErr w:type="gramStart"/>
-      <w:r>
-        <w:rPr>
-          <w:rFonts w:ascii="Arial" w:hAnsi="Arial" w:cs="Arial"/>
-          <w:sz w:val="20"/>
-          <w:szCs w:val="20"/>
-        </w:rPr>
-        <w:t>visit.selected</w:t>
-      </w:r>
-      <w:proofErr w:type="gramEnd"/>
-      <w:r>
-        <w:rPr>
-          <w:rFonts w:ascii="Arial" w:hAnsi="Arial" w:cs="Arial"/>
-          <w:sz w:val="20"/>
-          <w:szCs w:val="20"/>
-        </w:rPr>
-        <w:t>_park_names</w:t>
-      </w:r>
-      <w:proofErr w:type="spellEnd"/>
-      <w:r>
-        <w:rPr>
-          <w:rFonts w:ascii="Arial" w:hAnsi="Arial" w:cs="Arial"/>
-          <w:sz w:val="20"/>
-          <w:szCs w:val="20"/>
-        </w:rPr>
-        <w:t xml:space="preserve"> %}</w:t>
+        <w:t>{% for park in visit.selected_park_names %}</w:t>
       </w:r>
     </w:p>
     <w:p>
@@ -752,25 +480,7 @@
           <w:sz w:val="20"/>
           <w:szCs w:val="20"/>
         </w:rPr>
-        <w:t xml:space="preserve">{% </w:t>
-      </w:r>
-      <w:proofErr w:type="spellStart"/>
-      <w:r>
-        <w:rPr>
-          <w:rFonts w:ascii="Arial" w:hAnsi="Arial" w:cs="Arial"/>
-          <w:sz w:val="20"/>
-          <w:szCs w:val="20"/>
-        </w:rPr>
-        <w:t>endfor</w:t>
-      </w:r>
-      <w:proofErr w:type="spellEnd"/>
-      <w:r>
-        <w:rPr>
-          <w:rFonts w:ascii="Arial" w:hAnsi="Arial" w:cs="Arial"/>
-          <w:sz w:val="20"/>
-          <w:szCs w:val="20"/>
-        </w:rPr>
-        <w:t xml:space="preserve"> %}</w:t>
+        <w:t>{% endfor %}</w:t>
       </w:r>
     </w:p>
     <w:p>
@@ -788,26 +498,7 @@
           <w:sz w:val="20"/>
           <w:szCs w:val="20"/>
         </w:rPr>
-        <w:t xml:space="preserve">{% for park in </w:t>
-      </w:r>
-      <w:proofErr w:type="spellStart"/>
-      <w:proofErr w:type="gramStart"/>
-      <w:r>
-        <w:rPr>
-          <w:rFonts w:ascii="Arial" w:hAnsi="Arial" w:cs="Arial"/>
-          <w:sz w:val="20"/>
-          <w:szCs w:val="20"/>
-        </w:rPr>
-        <w:t>visit.selected</w:t>
-      </w:r>
-      <w:proofErr w:type="gramEnd"/>
-      <w:r>
-        <w:rPr>
-          <w:rFonts w:ascii="Arial" w:hAnsi="Arial" w:cs="Arial"/>
-          <w:sz w:val="20"/>
-          <w:szCs w:val="20"/>
-        </w:rPr>
-        <w:t>_</w:t>
+        <w:t>{% for park in visit.selected_</w:t>
       </w:r>
       <w:r>
         <w:rPr>
@@ -823,16 +514,7 @@
           <w:sz w:val="20"/>
           <w:szCs w:val="20"/>
         </w:rPr>
-        <w:t>park_names</w:t>
-      </w:r>
-      <w:proofErr w:type="spellEnd"/>
-      <w:r>
-        <w:rPr>
-          <w:rFonts w:ascii="Arial" w:hAnsi="Arial" w:cs="Arial"/>
-          <w:sz w:val="20"/>
-          <w:szCs w:val="20"/>
-        </w:rPr>
-        <w:t xml:space="preserve"> %}</w:t>
+        <w:t>park_names %}</w:t>
       </w:r>
     </w:p>
     <w:p>
@@ -855,25 +537,7 @@
           <w:sz w:val="20"/>
           <w:szCs w:val="20"/>
         </w:rPr>
-        <w:t xml:space="preserve">{{park}} {% </w:t>
-      </w:r>
-      <w:proofErr w:type="spellStart"/>
-      <w:r>
-        <w:rPr>
-          <w:rFonts w:ascii="Arial" w:hAnsi="Arial" w:cs="Arial"/>
-          <w:sz w:val="20"/>
-          <w:szCs w:val="20"/>
-        </w:rPr>
-        <w:t>endfor</w:t>
-      </w:r>
-      <w:proofErr w:type="spellEnd"/>
-      <w:r>
-        <w:rPr>
-          <w:rFonts w:ascii="Arial" w:hAnsi="Arial" w:cs="Arial"/>
-          <w:sz w:val="20"/>
-          <w:szCs w:val="20"/>
-        </w:rPr>
-        <w:t xml:space="preserve"> %}</w:t>
+        <w:t>{{park}} {% endfor %}</w:t>
       </w:r>
     </w:p>
     <w:p>
@@ -939,60 +603,33 @@
           <w:sz w:val="20"/>
           <w:szCs w:val="20"/>
         </w:rPr>
-        <w:t xml:space="preserve"> </w:t>
-      </w:r>
-      <w:proofErr w:type="spellStart"/>
-      <w:r>
-        <w:rPr>
-          <w:rFonts w:ascii="Arial" w:hAnsi="Arial" w:cs="Arial"/>
-          <w:sz w:val="20"/>
-          <w:szCs w:val="20"/>
-        </w:rPr>
-        <w:t>endfor</w:t>
-      </w:r>
-      <w:proofErr w:type="spellEnd"/>
-      <w:r>
-        <w:rPr>
-          <w:rFonts w:ascii="Arial" w:hAnsi="Arial" w:cs="Arial"/>
-          <w:sz w:val="20"/>
-          <w:szCs w:val="20"/>
-        </w:rPr>
-        <w:t xml:space="preserve"> %}</w:t>
-      </w:r>
-    </w:p>
-    <w:p>
-      <w:pPr>
-        <w:rPr>
-          <w:rFonts w:ascii="Arial" w:hAnsi="Arial" w:cs="Arial"/>
-          <w:sz w:val="20"/>
-          <w:szCs w:val="20"/>
-        </w:rPr>
-      </w:pPr>
-    </w:p>
-    <w:p>
-      <w:pPr>
-        <w:rPr>
-          <w:rFonts w:ascii="Arial" w:hAnsi="Arial" w:cs="Arial"/>
-          <w:sz w:val="20"/>
-          <w:szCs w:val="20"/>
-        </w:rPr>
-      </w:pPr>
-      <w:r>
-        <w:rPr>
-          <w:rFonts w:ascii="Arial" w:hAnsi="Arial" w:cs="Arial"/>
-          <w:sz w:val="20"/>
-          <w:szCs w:val="20"/>
-        </w:rPr>
-        <w:t xml:space="preserve">{% if concession </w:t>
-      </w:r>
-      <w:proofErr w:type="gramStart"/>
-      <w:r>
-        <w:rPr>
-          <w:rFonts w:ascii="Arial" w:hAnsi="Arial" w:cs="Arial"/>
-          <w:sz w:val="20"/>
-          <w:szCs w:val="20"/>
-        </w:rPr>
-        <w:t>%}</w:t>
+        <w:t xml:space="preserve"> endfor %}</w:t>
+      </w:r>
+    </w:p>
+    <w:p>
+      <w:pPr>
+        <w:rPr>
+          <w:rFonts w:ascii="Arial" w:hAnsi="Arial" w:cs="Arial"/>
+          <w:sz w:val="20"/>
+          <w:szCs w:val="20"/>
+        </w:rPr>
+      </w:pPr>
+    </w:p>
+    <w:p>
+      <w:pPr>
+        <w:rPr>
+          <w:rFonts w:ascii="Arial" w:hAnsi="Arial" w:cs="Arial"/>
+          <w:sz w:val="20"/>
+          <w:szCs w:val="20"/>
+        </w:rPr>
+      </w:pPr>
+      <w:r>
+        <w:rPr>
+          <w:rFonts w:ascii="Arial" w:hAnsi="Arial" w:cs="Arial"/>
+          <w:sz w:val="20"/>
+          <w:szCs w:val="20"/>
+        </w:rPr>
+        <w:t>{% if concession %}</w:t>
       </w:r>
       <w:r>
         <w:rPr>
@@ -1002,18 +639,7 @@
           <w:sz w:val="20"/>
           <w:szCs w:val="20"/>
         </w:rPr>
-        <w:t>When</w:t>
-      </w:r>
-      <w:proofErr w:type="gramEnd"/>
-      <w:r>
-        <w:rPr>
-          <w:rFonts w:ascii="Arial" w:hAnsi="Arial" w:cs="Arial"/>
-          <w:b/>
-          <w:bCs/>
-          <w:sz w:val="20"/>
-          <w:szCs w:val="20"/>
-        </w:rPr>
-        <w:t xml:space="preserve"> travelling in a bus the concession entry fee is $2.50 per person, when travelling in a car the concession entry fee is $8.00 per vehicle.</w:t>
+        <w:t>When travelling in a bus the concession entry fee is $2.50 per person, when travelling in a car the concession entry fee is $8.00 per vehicle.</w:t>
       </w:r>
       <w:r>
         <w:rPr>
@@ -1065,49 +691,21 @@
         </w:rPr>
         <w:t xml:space="preserve"> if </w:t>
       </w:r>
-      <w:proofErr w:type="spellStart"/>
-      <w:r>
-        <w:rPr>
-          <w:rFonts w:ascii="Arial" w:hAnsi="Arial" w:cs="Arial"/>
-          <w:sz w:val="20"/>
-          <w:szCs w:val="20"/>
-        </w:rPr>
-        <w:t>part_camping_waiver_exists</w:t>
-      </w:r>
-      <w:proofErr w:type="spellEnd"/>
-      <w:r>
-        <w:rPr>
-          <w:rFonts w:ascii="Arial" w:hAnsi="Arial" w:cs="Arial"/>
-          <w:sz w:val="20"/>
-          <w:szCs w:val="20"/>
-        </w:rPr>
-        <w:t xml:space="preserve"> </w:t>
-      </w:r>
-      <w:proofErr w:type="gramStart"/>
-      <w:r>
-        <w:rPr>
-          <w:rFonts w:ascii="Arial" w:hAnsi="Arial" w:cs="Arial"/>
-          <w:sz w:val="20"/>
-          <w:szCs w:val="20"/>
-        </w:rPr>
-        <w:t>%}</w:t>
-      </w:r>
-      <w:r>
-        <w:rPr>
-          <w:rFonts w:ascii="Arial" w:hAnsi="Arial" w:cs="Arial"/>
-          <w:sz w:val="20"/>
-          <w:szCs w:val="20"/>
-        </w:rPr>
-        <w:t>When</w:t>
-      </w:r>
-      <w:proofErr w:type="gramEnd"/>
-      <w:r>
-        <w:rPr>
-          <w:rFonts w:ascii="Arial" w:hAnsi="Arial" w:cs="Arial"/>
-          <w:sz w:val="20"/>
-          <w:szCs w:val="20"/>
-        </w:rPr>
-        <w:t xml:space="preserve"> booking your camping facilities, present this waiver to receive a reduction in camping fees of accompanying adults to a child rate.</w:t>
+      <w:r>
+        <w:rPr>
+          <w:rFonts w:ascii="Arial" w:hAnsi="Arial" w:cs="Arial"/>
+          <w:sz w:val="20"/>
+          <w:szCs w:val="20"/>
+        </w:rPr>
+        <w:t>part_camping_waiver_exists %}</w:t>
+      </w:r>
+      <w:r>
+        <w:rPr>
+          <w:rFonts w:ascii="Arial" w:hAnsi="Arial" w:cs="Arial"/>
+          <w:sz w:val="20"/>
+          <w:szCs w:val="20"/>
+        </w:rPr>
+        <w:t>When booking your camping facilities, present this waiver to receive a reduction in camping fees of accompanying adults to a child rate.</w:t>
       </w:r>
       <w:r>
         <w:rPr>
@@ -1157,51 +755,15 @@
           <w:sz w:val="20"/>
           <w:szCs w:val="20"/>
         </w:rPr>
-        <w:t xml:space="preserve"> if </w:t>
-      </w:r>
-      <w:proofErr w:type="spellStart"/>
-      <w:r>
-        <w:rPr>
-          <w:rFonts w:ascii="Arial" w:hAnsi="Arial" w:cs="Arial"/>
-          <w:sz w:val="20"/>
-          <w:szCs w:val="20"/>
-        </w:rPr>
-        <w:t>full_camping_waiver_exists</w:t>
-      </w:r>
-      <w:proofErr w:type="spellEnd"/>
-      <w:r>
-        <w:rPr>
-          <w:rFonts w:ascii="Arial" w:hAnsi="Arial" w:cs="Arial"/>
-          <w:sz w:val="20"/>
-          <w:szCs w:val="20"/>
-        </w:rPr>
-        <w:t xml:space="preserve"> </w:t>
-      </w:r>
-      <w:proofErr w:type="gramStart"/>
-      <w:r>
-        <w:rPr>
-          <w:rFonts w:ascii="Arial" w:hAnsi="Arial" w:cs="Arial"/>
-          <w:sz w:val="20"/>
-          <w:szCs w:val="20"/>
-        </w:rPr>
-        <w:t>%}</w:t>
-      </w:r>
-      <w:r>
-        <w:rPr>
-          <w:rFonts w:ascii="Arial" w:hAnsi="Arial" w:cs="Arial"/>
-          <w:sz w:val="20"/>
-          <w:szCs w:val="20"/>
-        </w:rPr>
-        <w:t>When</w:t>
-      </w:r>
-      <w:proofErr w:type="gramEnd"/>
-      <w:r>
-        <w:rPr>
-          <w:rFonts w:ascii="Arial" w:hAnsi="Arial" w:cs="Arial"/>
-          <w:sz w:val="20"/>
-          <w:szCs w:val="20"/>
-        </w:rPr>
-        <w:t xml:space="preserve"> booking your camping facilities, please provide this email to receive your waiver.</w:t>
+        <w:t xml:space="preserve"> if full_camping_waiver_exists %}</w:t>
+      </w:r>
+      <w:r>
+        <w:rPr>
+          <w:rFonts w:ascii="Arial" w:hAnsi="Arial" w:cs="Arial"/>
+          <w:sz w:val="20"/>
+          <w:szCs w:val="20"/>
+        </w:rPr>
+        <w:t>When booking your camping facilities, please provide this email to receive your waiver.</w:t>
       </w:r>
       <w:r>
         <w:rPr>
@@ -1235,113 +797,116 @@
           <w:sz w:val="20"/>
           <w:szCs w:val="20"/>
         </w:rPr>
-        <w:t xml:space="preserve">{% if concession </w:t>
-      </w:r>
-      <w:proofErr w:type="gramStart"/>
-      <w:r>
-        <w:rPr>
-          <w:rFonts w:ascii="Arial" w:hAnsi="Arial" w:cs="Arial"/>
-          <w:sz w:val="20"/>
-          <w:szCs w:val="20"/>
-        </w:rPr>
-        <w:t>%}</w:t>
-      </w:r>
-      <w:r>
-        <w:rPr>
-          <w:rFonts w:ascii="Arial" w:hAnsi="Arial" w:cs="Arial"/>
-          <w:sz w:val="20"/>
-          <w:szCs w:val="20"/>
-        </w:rPr>
-        <w:t>Please</w:t>
-      </w:r>
-      <w:proofErr w:type="gramEnd"/>
-      <w:r>
-        <w:rPr>
-          <w:rFonts w:ascii="Arial" w:hAnsi="Arial" w:cs="Arial"/>
-          <w:sz w:val="20"/>
-          <w:szCs w:val="20"/>
-        </w:rPr>
-        <w:t xml:space="preserve"> ensure a copy of this email is on hand for every vehicle entering and presented to staff at the park entry station or upon request to obtain the concession entry fee. Within the park, this email should be displayed so that it is visible through the vehicle/s </w:t>
-      </w:r>
-      <w:proofErr w:type="gramStart"/>
-      <w:r>
-        <w:rPr>
-          <w:rFonts w:ascii="Arial" w:hAnsi="Arial" w:cs="Arial"/>
-          <w:sz w:val="20"/>
-          <w:szCs w:val="20"/>
-        </w:rPr>
-        <w:t>windscreen</w:t>
-      </w:r>
-      <w:r>
-        <w:rPr>
-          <w:rFonts w:ascii="Arial" w:hAnsi="Arial" w:cs="Arial"/>
-          <w:sz w:val="20"/>
-          <w:szCs w:val="20"/>
-        </w:rPr>
-        <w:t>.{</w:t>
-      </w:r>
-      <w:proofErr w:type="gramEnd"/>
-      <w:r>
-        <w:rPr>
-          <w:rFonts w:ascii="Arial" w:hAnsi="Arial" w:cs="Arial"/>
-          <w:sz w:val="20"/>
-          <w:szCs w:val="20"/>
-        </w:rPr>
-        <w:t>% else %}</w:t>
-      </w:r>
-      <w:r>
-        <w:rPr>
-          <w:rFonts w:ascii="Arial" w:hAnsi="Arial" w:cs="Arial"/>
-          <w:sz w:val="20"/>
-          <w:szCs w:val="20"/>
-        </w:rPr>
-        <w:t xml:space="preserve">Please ensure a copy of this approval is on hand and presented to staff at the park entry station or upon request to obtain the waiver. Within the park, this email should be displayed so that it is visible through the vehicle </w:t>
-      </w:r>
-      <w:proofErr w:type="gramStart"/>
-      <w:r>
-        <w:rPr>
-          <w:rFonts w:ascii="Arial" w:hAnsi="Arial" w:cs="Arial"/>
-          <w:sz w:val="20"/>
-          <w:szCs w:val="20"/>
-        </w:rPr>
-        <w:t>windscreen.</w:t>
-      </w:r>
-      <w:r>
-        <w:rPr>
-          <w:rFonts w:ascii="Arial" w:hAnsi="Arial" w:cs="Arial"/>
-          <w:sz w:val="20"/>
-          <w:szCs w:val="20"/>
-        </w:rPr>
-        <w:t>{</w:t>
-      </w:r>
-      <w:proofErr w:type="gramEnd"/>
-      <w:r>
-        <w:rPr>
-          <w:rFonts w:ascii="Arial" w:hAnsi="Arial" w:cs="Arial"/>
-          <w:sz w:val="20"/>
-          <w:szCs w:val="20"/>
-        </w:rPr>
-        <w:t>% endif %}</w:t>
-      </w:r>
-    </w:p>
-    <w:p>
-      <w:pPr>
-        <w:rPr>
-          <w:rFonts w:ascii="Arial" w:hAnsi="Arial" w:cs="Arial"/>
-          <w:sz w:val="20"/>
-          <w:szCs w:val="20"/>
-        </w:rPr>
-      </w:pPr>
-    </w:p>
-    <w:p>
-      <w:pPr>
-        <w:rPr>
-          <w:rFonts w:ascii="Arial" w:hAnsi="Arial" w:cs="Arial"/>
-          <w:sz w:val="20"/>
-          <w:szCs w:val="20"/>
-        </w:rPr>
-      </w:pPr>
-      <w:proofErr w:type="gramStart"/>
+        <w:t>{% if concession %}</w:t>
+      </w:r>
+      <w:r>
+        <w:rPr>
+          <w:rFonts w:ascii="Arial" w:hAnsi="Arial" w:cs="Arial"/>
+          <w:sz w:val="20"/>
+          <w:szCs w:val="20"/>
+        </w:rPr>
+        <w:t>Please ensure a copy of this email is on hand for every vehicle entering and presented to staff at the park entry station or upon request to obtain the concession entry fee. Within the park, this email should be displayed so that it is visible through the vehicle/s windscreen</w:t>
+      </w:r>
+      <w:r>
+        <w:rPr>
+          <w:rFonts w:ascii="Arial" w:hAnsi="Arial" w:cs="Arial"/>
+          <w:sz w:val="20"/>
+          <w:szCs w:val="20"/>
+        </w:rPr>
+        <w:t>.{% else %}</w:t>
+      </w:r>
+      <w:r>
+        <w:rPr>
+          <w:rFonts w:ascii="Arial" w:hAnsi="Arial" w:cs="Arial"/>
+          <w:sz w:val="20"/>
+          <w:szCs w:val="20"/>
+        </w:rPr>
+        <w:t>Please ensure a copy of this approval is on hand and presented to staff at the park entry station or upon request to obtain the waiver. Within the park, this email should be displayed so that it is visible through the vehicle windscreen.</w:t>
+      </w:r>
+      <w:r>
+        <w:rPr>
+          <w:rFonts w:ascii="Arial" w:hAnsi="Arial" w:cs="Arial"/>
+          <w:sz w:val="20"/>
+          <w:szCs w:val="20"/>
+        </w:rPr>
+        <w:t>{% endif %}</w:t>
+      </w:r>
+    </w:p>
+    <w:p>
+      <w:pPr>
+        <w:rPr>
+          <w:rFonts w:ascii="Arial" w:hAnsi="Arial" w:cs="Arial"/>
+          <w:sz w:val="20"/>
+          <w:szCs w:val="20"/>
+        </w:rPr>
+      </w:pPr>
+    </w:p>
+    <w:p>
+      <w:pPr>
+        <w:rPr>
+          <w:rFonts w:ascii="Arial" w:hAnsi="Arial" w:cs="Arial"/>
+          <w:sz w:val="20"/>
+          <w:szCs w:val="20"/>
+        </w:rPr>
+      </w:pPr>
+      <w:r>
+        <w:rPr>
+          <w:rFonts w:ascii="Arial" w:hAnsi="Arial" w:cs="Arial"/>
+          <w:sz w:val="20"/>
+          <w:szCs w:val="20"/>
+        </w:rPr>
+        <w:t>{{ comments_to_applicant }}</w:t>
+      </w:r>
+    </w:p>
+    <w:p>
+      <w:pPr>
+        <w:rPr>
+          <w:rFonts w:ascii="Arial" w:hAnsi="Arial" w:cs="Arial"/>
+          <w:sz w:val="20"/>
+          <w:szCs w:val="20"/>
+        </w:rPr>
+      </w:pPr>
+    </w:p>
+    <w:p>
+      <w:pPr>
+        <w:rPr>
+          <w:sz w:val="20"/>
+          <w:szCs w:val="20"/>
+        </w:rPr>
+      </w:pPr>
+    </w:p>
+    <w:p>
+      <w:pPr>
+        <w:rPr>
+          <w:rFonts w:ascii="Arial" w:hAnsi="Arial" w:cs="Arial"/>
+          <w:sz w:val="20"/>
+          <w:szCs w:val="20"/>
+        </w:rPr>
+      </w:pPr>
+      <w:r>
+        <w:rPr>
+          <w:rFonts w:ascii="Arial" w:hAnsi="Arial" w:cs="Arial"/>
+          <w:sz w:val="20"/>
+          <w:szCs w:val="20"/>
+        </w:rPr>
+        <w:t>{% if a</w:t>
+      </w:r>
+      <w:r>
+        <w:rPr>
+          <w:rFonts w:ascii="Arial" w:hAnsi="Arial" w:cs="Arial"/>
+          <w:sz w:val="20"/>
+          <w:szCs w:val="20"/>
+        </w:rPr>
+        <w:t>pprover</w:t>
+      </w:r>
+      <w:r>
+        <w:rPr>
+          <w:rFonts w:ascii="Arial" w:hAnsi="Arial" w:cs="Arial"/>
+          <w:sz w:val="20"/>
+          <w:szCs w:val="20"/>
+        </w:rPr>
+        <w:t xml:space="preserve"> %}</w:t>
+      </w:r>
       <w:r>
         <w:rPr>
           <w:rFonts w:ascii="Arial" w:hAnsi="Arial" w:cs="Arial"/>
@@ -1350,121 +915,14 @@
         </w:rPr>
         <w:t xml:space="preserve">{{ </w:t>
       </w:r>
-      <w:proofErr w:type="spellStart"/>
-      <w:r>
-        <w:rPr>
-          <w:rFonts w:ascii="Arial" w:hAnsi="Arial" w:cs="Arial"/>
-          <w:sz w:val="20"/>
-          <w:szCs w:val="20"/>
-        </w:rPr>
-        <w:t>comments</w:t>
-      </w:r>
-      <w:proofErr w:type="gramEnd"/>
-      <w:r>
-        <w:rPr>
-          <w:rFonts w:ascii="Arial" w:hAnsi="Arial" w:cs="Arial"/>
-          <w:sz w:val="20"/>
-          <w:szCs w:val="20"/>
-        </w:rPr>
-        <w:t>_to_applicant</w:t>
-      </w:r>
-      <w:proofErr w:type="spellEnd"/>
-      <w:r>
-        <w:rPr>
-          <w:rFonts w:ascii="Arial" w:hAnsi="Arial" w:cs="Arial"/>
-          <w:sz w:val="20"/>
-          <w:szCs w:val="20"/>
-        </w:rPr>
-        <w:t xml:space="preserve"> }}</w:t>
-      </w:r>
-    </w:p>
-    <w:p>
-      <w:pPr>
-        <w:rPr>
-          <w:rFonts w:ascii="Arial" w:hAnsi="Arial" w:cs="Arial"/>
-          <w:sz w:val="20"/>
-          <w:szCs w:val="20"/>
-        </w:rPr>
-      </w:pPr>
-    </w:p>
-    <w:p>
-      <w:pPr>
-        <w:rPr>
-          <w:sz w:val="20"/>
-          <w:szCs w:val="20"/>
-        </w:rPr>
-      </w:pPr>
-    </w:p>
-    <w:p>
-      <w:pPr>
-        <w:rPr>
-          <w:rFonts w:ascii="Arial" w:hAnsi="Arial" w:cs="Arial"/>
-          <w:sz w:val="20"/>
-          <w:szCs w:val="20"/>
-        </w:rPr>
-      </w:pPr>
-      <w:r>
-        <w:rPr>
-          <w:rFonts w:ascii="Arial" w:hAnsi="Arial" w:cs="Arial"/>
-          <w:sz w:val="20"/>
-          <w:szCs w:val="20"/>
-        </w:rPr>
-        <w:t xml:space="preserve">{% if </w:t>
-      </w:r>
-      <w:proofErr w:type="spellStart"/>
-      <w:r>
-        <w:rPr>
-          <w:rFonts w:ascii="Arial" w:hAnsi="Arial" w:cs="Arial"/>
-          <w:sz w:val="20"/>
-          <w:szCs w:val="20"/>
-        </w:rPr>
-        <w:t>assigned_officer</w:t>
-      </w:r>
-      <w:proofErr w:type="spellEnd"/>
-      <w:r>
-        <w:rPr>
-          <w:rFonts w:ascii="Arial" w:hAnsi="Arial" w:cs="Arial"/>
-          <w:sz w:val="20"/>
-          <w:szCs w:val="20"/>
-        </w:rPr>
-        <w:t xml:space="preserve"> </w:t>
-      </w:r>
-      <w:proofErr w:type="gramStart"/>
-      <w:r>
-        <w:rPr>
-          <w:rFonts w:ascii="Arial" w:hAnsi="Arial" w:cs="Arial"/>
-          <w:sz w:val="20"/>
-          <w:szCs w:val="20"/>
-        </w:rPr>
-        <w:t>%}</w:t>
-      </w:r>
-      <w:r>
-        <w:rPr>
-          <w:rFonts w:ascii="Arial" w:hAnsi="Arial" w:cs="Arial"/>
-          <w:sz w:val="20"/>
-          <w:szCs w:val="20"/>
-        </w:rPr>
-        <w:t>{</w:t>
-      </w:r>
-      <w:proofErr w:type="gramEnd"/>
-      <w:r>
-        <w:rPr>
-          <w:rFonts w:ascii="Arial" w:hAnsi="Arial" w:cs="Arial"/>
-          <w:sz w:val="20"/>
-          <w:szCs w:val="20"/>
-        </w:rPr>
-        <w:t xml:space="preserve">{ </w:t>
-      </w:r>
-      <w:proofErr w:type="spellStart"/>
-      <w:r>
-        <w:rPr>
-          <w:rFonts w:ascii="Arial" w:hAnsi="Arial" w:cs="Arial"/>
-          <w:sz w:val="20"/>
-          <w:szCs w:val="20"/>
-        </w:rPr>
-        <w:t>assigned_officer</w:t>
-      </w:r>
-      <w:proofErr w:type="spellEnd"/>
+      <w:r>
+        <w:rPr>
+          <w:rFonts w:ascii="Arial" w:hAnsi="Arial" w:cs="Arial"/>
+          <w:sz w:val="20"/>
+          <w:szCs w:val="20"/>
+        </w:rPr>
+        <w:t>approver</w:t>
+      </w:r>
       <w:r>
         <w:rPr>
           <w:rFonts w:ascii="Arial" w:hAnsi="Arial" w:cs="Arial"/>
@@ -3538,6 +2996,33 @@
 </file>
 
 <file path=customXml/item1.xml><?xml version="1.0" encoding="utf-8"?>
+<?mso-contentType ?>
+<FormTemplates xmlns="http://schemas.microsoft.com/sharepoint/v3/contenttype/forms">
+  <Display>DocumentLibraryForm</Display>
+  <Edit>DocumentLibraryForm</Edit>
+  <New>DocumentLibraryForm</New>
+</FormTemplates>
+</file>
+
+<file path=customXml/item2.xml><?xml version="1.0" encoding="utf-8"?>
+<p:properties xmlns:p="http://schemas.microsoft.com/office/2006/metadata/properties" xmlns:xsi="http://www.w3.org/2001/XMLSchema-instance">
+  <documentManagement>
+    <Templates xmlns="82c0860a-0083-47e5-9319-bc0099c3c4e7">Licences</Templates>
+    <Licence_x0020_Letters xmlns="82c0860a-0083-47e5-9319-bc0099c3c4e7">None</Licence_x0020_Letters>
+    <DocFolderName xmlns="d467df18-bcc8-4e2d-ae4c-a02377bc1741" xsi:nil="true"/>
+  </documentManagement>
+</p:properties>
+</file>
+
+<file path=customXml/item3.xml><?xml version="1.0" encoding="utf-8"?>
+<b:Sources xmlns:b="http://schemas.openxmlformats.org/officeDocument/2006/bibliography" xmlns="http://schemas.openxmlformats.org/officeDocument/2006/bibliography" SelectedStyle="\APASixthEditionOfficeOnline.xsl" StyleName="APA" Version="6"/>
+</file>
+
+<file path=customXml/item4.xml><?xml version="1.0" encoding="utf-8"?>
+<LongProperties xmlns="http://schemas.microsoft.com/office/2006/metadata/longProperties"/>
+</file>
+
+<file path=customXml/item5.xml><?xml version="1.0" encoding="utf-8"?>
 <ct:contentTypeSchema xmlns:ct="http://schemas.microsoft.com/office/2006/metadata/contentType" xmlns:ma="http://schemas.microsoft.com/office/2006/metadata/properties/metaAttributes" ct:_="" ma:_="" ma:contentTypeName="Document" ma:contentTypeID="0x010100DDE83369A4716945AA6AAFE2A7D13920" ma:contentTypeVersion="2" ma:contentTypeDescription="Create a new document." ma:contentTypeScope="" ma:versionID="e7f585b85ca7932c58ba99e12d49365d">
   <xsd:schema xmlns:xsd="http://www.w3.org/2001/XMLSchema" xmlns:p="http://schemas.microsoft.com/office/2006/metadata/properties" xmlns:ns2="d467df18-bcc8-4e2d-ae4c-a02377bc1741" xmlns:ns3="82c0860a-0083-47e5-9319-bc0099c3c4e7" targetNamespace="http://schemas.microsoft.com/office/2006/metadata/properties" ma:root="true" ma:fieldsID="a50cae9f65cbcd1d8fad25d427e84407" ns2:_="" ns3:_="">
     <xsd:import namespace="d467df18-bcc8-4e2d-ae4c-a02377bc1741"/>
@@ -3626,34 +3111,41 @@
 </ct:contentTypeSchema>
 </file>
 
-<file path=customXml/item2.xml><?xml version="1.0" encoding="utf-8"?>
-<LongProperties xmlns="http://schemas.microsoft.com/office/2006/metadata/longProperties"/>
+<file path=customXml/itemProps1.xml><?xml version="1.0" encoding="utf-8"?>
+<ds:datastoreItem xmlns:ds="http://schemas.openxmlformats.org/officeDocument/2006/customXml" ds:itemID="{01521DC1-EBBE-4ABD-A943-A31EBE37AECF}">
+  <ds:schemaRefs>
+    <ds:schemaRef ds:uri="http://schemas.microsoft.com/sharepoint/v3/contenttype/forms"/>
+  </ds:schemaRefs>
+</ds:datastoreItem>
 </file>
 
-<file path=customXml/item3.xml><?xml version="1.0" encoding="utf-8"?>
-<b:Sources xmlns:b="http://schemas.openxmlformats.org/officeDocument/2006/bibliography" xmlns="http://schemas.openxmlformats.org/officeDocument/2006/bibliography" SelectedStyle="\APASixthEditionOfficeOnline.xsl" StyleName="APA" Version="6"/>
+<file path=customXml/itemProps2.xml><?xml version="1.0" encoding="utf-8"?>
+<ds:datastoreItem xmlns:ds="http://schemas.openxmlformats.org/officeDocument/2006/customXml" ds:itemID="{8BFF7BD0-9EB8-4FE2-B615-B13D29E7F68F}">
+  <ds:schemaRefs>
+    <ds:schemaRef ds:uri="http://schemas.microsoft.com/office/2006/metadata/properties"/>
+    <ds:schemaRef ds:uri="82c0860a-0083-47e5-9319-bc0099c3c4e7"/>
+    <ds:schemaRef ds:uri="d467df18-bcc8-4e2d-ae4c-a02377bc1741"/>
+  </ds:schemaRefs>
+</ds:datastoreItem>
 </file>
 
-<file path=customXml/item4.xml><?xml version="1.0" encoding="utf-8"?>
-<p:properties xmlns:p="http://schemas.microsoft.com/office/2006/metadata/properties" xmlns:xsi="http://www.w3.org/2001/XMLSchema-instance">
-  <documentManagement>
-    <Templates xmlns="82c0860a-0083-47e5-9319-bc0099c3c4e7">Licences</Templates>
-    <Licence_x0020_Letters xmlns="82c0860a-0083-47e5-9319-bc0099c3c4e7">None</Licence_x0020_Letters>
-    <DocFolderName xmlns="d467df18-bcc8-4e2d-ae4c-a02377bc1741" xsi:nil="true"/>
-  </documentManagement>
-</p:properties>
+<file path=customXml/itemProps3.xml><?xml version="1.0" encoding="utf-8"?>
+<ds:datastoreItem xmlns:ds="http://schemas.openxmlformats.org/officeDocument/2006/customXml" ds:itemID="{101C6773-2C27-417F-AF61-30F048C4C369}">
+  <ds:schemaRefs>
+    <ds:schemaRef ds:uri="http://schemas.openxmlformats.org/officeDocument/2006/bibliography"/>
+  </ds:schemaRefs>
+</ds:datastoreItem>
 </file>
 
-<file path=customXml/item5.xml><?xml version="1.0" encoding="utf-8"?>
-<?mso-contentType ?>
-<FormTemplates xmlns="http://schemas.microsoft.com/sharepoint/v3/contenttype/forms">
-  <Display>DocumentLibraryForm</Display>
-  <Edit>DocumentLibraryForm</Edit>
-  <New>DocumentLibraryForm</New>
-</FormTemplates>
+<file path=customXml/itemProps4.xml><?xml version="1.0" encoding="utf-8"?>
+<ds:datastoreItem xmlns:ds="http://schemas.openxmlformats.org/officeDocument/2006/customXml" ds:itemID="{594B0E27-5C86-4DA2-AD2C-7E237F671BCA}">
+  <ds:schemaRefs>
+    <ds:schemaRef ds:uri="http://schemas.microsoft.com/office/2006/metadata/longProperties"/>
+  </ds:schemaRefs>
+</ds:datastoreItem>
 </file>
 
-<file path=customXml/itemProps1.xml><?xml version="1.0" encoding="utf-8"?>
+<file path=customXml/itemProps5.xml><?xml version="1.0" encoding="utf-8"?>
 <ds:datastoreItem xmlns:ds="http://schemas.openxmlformats.org/officeDocument/2006/customXml" ds:itemID="{588A83AB-F89C-433B-BB01-D0C78830E64D}">
   <ds:schemaRefs>
     <ds:schemaRef ds:uri="http://schemas.microsoft.com/office/2006/metadata/contentType"/>
@@ -3669,38 +3161,4 @@
     <ds:schemaRef ds:uri="http://schemas.microsoft.com/office/internal/2005/internalDocumentation"/>
   </ds:schemaRefs>
 </ds:datastoreItem>
-</file>
-
-<file path=customXml/itemProps2.xml><?xml version="1.0" encoding="utf-8"?>
-<ds:datastoreItem xmlns:ds="http://schemas.openxmlformats.org/officeDocument/2006/customXml" ds:itemID="{594B0E27-5C86-4DA2-AD2C-7E237F671BCA}">
-  <ds:schemaRefs>
-    <ds:schemaRef ds:uri="http://schemas.microsoft.com/office/2006/metadata/longProperties"/>
-  </ds:schemaRefs>
-</ds:datastoreItem>
-</file>
-
-<file path=customXml/itemProps3.xml><?xml version="1.0" encoding="utf-8"?>
-<ds:datastoreItem xmlns:ds="http://schemas.openxmlformats.org/officeDocument/2006/customXml" ds:itemID="{101C6773-2C27-417F-AF61-30F048C4C369}">
-  <ds:schemaRefs>
-    <ds:schemaRef ds:uri="http://schemas.openxmlformats.org/officeDocument/2006/bibliography"/>
-  </ds:schemaRefs>
-</ds:datastoreItem>
-</file>
-
-<file path=customXml/itemProps4.xml><?xml version="1.0" encoding="utf-8"?>
-<ds:datastoreItem xmlns:ds="http://schemas.openxmlformats.org/officeDocument/2006/customXml" ds:itemID="{8BFF7BD0-9EB8-4FE2-B615-B13D29E7F68F}">
-  <ds:schemaRefs>
-    <ds:schemaRef ds:uri="http://schemas.microsoft.com/office/2006/metadata/properties"/>
-    <ds:schemaRef ds:uri="82c0860a-0083-47e5-9319-bc0099c3c4e7"/>
-    <ds:schemaRef ds:uri="d467df18-bcc8-4e2d-ae4c-a02377bc1741"/>
-  </ds:schemaRefs>
-</ds:datastoreItem>
-</file>
-
-<file path=customXml/itemProps5.xml><?xml version="1.0" encoding="utf-8"?>
-<ds:datastoreItem xmlns:ds="http://schemas.openxmlformats.org/officeDocument/2006/customXml" ds:itemID="{01521DC1-EBBE-4ABD-A943-A31EBE37AECF}">
-  <ds:schemaRefs>
-    <ds:schemaRef ds:uri="http://schemas.microsoft.com/sharepoint/v3/contenttype/forms"/>
-  </ds:schemaRefs>
-</ds:datastoreItem>
 </file>
</xml_diff>

<commit_message>
Update wording of doc
</commit_message>
<xml_diff>
--- a/feewaiver/static/feewaiver/fee_waiver_template.docx
+++ b/feewaiver/static/feewaiver/fee_waiver_template.docx
@@ -134,8 +134,9 @@
           <w:sz w:val="48"/>
           <w:szCs w:val="48"/>
         </w:rPr>
-        <w:t>{% if concession %}Concession Entry Approved{% else %}Fee Waiver Approved{</w:t>
-      </w:r>
+        <w:t xml:space="preserve">{% if concession </w:t>
+      </w:r>
+      <w:proofErr w:type="gramStart"/>
       <w:r>
         <w:rPr>
           <w:rFonts w:ascii="Arial" w:hAnsi="Arial" w:cs="Arial"/>
@@ -143,8 +144,9 @@
           <w:sz w:val="48"/>
           <w:szCs w:val="48"/>
         </w:rPr>
-        <w:t>%</w:t>
-      </w:r>
+        <w:t>%}Concession</w:t>
+      </w:r>
+      <w:proofErr w:type="gramEnd"/>
       <w:r>
         <w:rPr>
           <w:rFonts w:ascii="Arial" w:hAnsi="Arial" w:cs="Arial"/>
@@ -152,6 +154,24 @@
           <w:sz w:val="48"/>
           <w:szCs w:val="48"/>
         </w:rPr>
+        <w:t xml:space="preserve"> Entry Approved{% else %}Fee Waiver Approved{</w:t>
+      </w:r>
+      <w:r>
+        <w:rPr>
+          <w:rFonts w:ascii="Arial" w:hAnsi="Arial" w:cs="Arial"/>
+          <w:i/>
+          <w:sz w:val="48"/>
+          <w:szCs w:val="48"/>
+        </w:rPr>
+        <w:t>%</w:t>
+      </w:r>
+      <w:r>
+        <w:rPr>
+          <w:rFonts w:ascii="Arial" w:hAnsi="Arial" w:cs="Arial"/>
+          <w:i/>
+          <w:sz w:val="48"/>
+          <w:szCs w:val="48"/>
+        </w:rPr>
         <w:t xml:space="preserve"> endif %}</w:t>
       </w:r>
     </w:p>
@@ -172,6 +192,7 @@
           <w:szCs w:val="20"/>
         </w:rPr>
       </w:pPr>
+      <w:proofErr w:type="gramStart"/>
       <w:r>
         <w:rPr>
           <w:rFonts w:ascii="Arial" w:hAnsi="Arial" w:cs="Arial"/>
@@ -180,6 +201,126 @@
         </w:rPr>
         <w:t xml:space="preserve">{{ </w:t>
       </w:r>
+      <w:proofErr w:type="spellStart"/>
+      <w:r>
+        <w:rPr>
+          <w:rFonts w:ascii="Arial" w:hAnsi="Arial" w:cs="Arial"/>
+          <w:sz w:val="20"/>
+          <w:szCs w:val="20"/>
+        </w:rPr>
+        <w:t>contact</w:t>
+      </w:r>
+      <w:proofErr w:type="gramEnd"/>
+      <w:r>
+        <w:rPr>
+          <w:rFonts w:ascii="Arial" w:hAnsi="Arial" w:cs="Arial"/>
+          <w:sz w:val="20"/>
+          <w:szCs w:val="20"/>
+        </w:rPr>
+        <w:t>_</w:t>
+      </w:r>
+      <w:r>
+        <w:rPr>
+          <w:rFonts w:ascii="Arial" w:hAnsi="Arial" w:cs="Arial"/>
+          <w:sz w:val="20"/>
+          <w:szCs w:val="20"/>
+        </w:rPr>
+        <w:t>name</w:t>
+      </w:r>
+      <w:proofErr w:type="spellEnd"/>
+      <w:r>
+        <w:rPr>
+          <w:rFonts w:ascii="Arial" w:hAnsi="Arial" w:cs="Arial"/>
+          <w:sz w:val="20"/>
+          <w:szCs w:val="20"/>
+        </w:rPr>
+        <w:t xml:space="preserve"> }}</w:t>
+      </w:r>
+    </w:p>
+    <w:p>
+      <w:pPr>
+        <w:jc w:val="both"/>
+        <w:rPr>
+          <w:rFonts w:ascii="Arial" w:hAnsi="Arial" w:cs="Arial"/>
+          <w:sz w:val="20"/>
+          <w:szCs w:val="20"/>
+        </w:rPr>
+      </w:pPr>
+      <w:proofErr w:type="gramStart"/>
+      <w:r>
+        <w:rPr>
+          <w:rFonts w:ascii="Arial" w:hAnsi="Arial" w:cs="Arial"/>
+          <w:sz w:val="20"/>
+          <w:szCs w:val="20"/>
+        </w:rPr>
+        <w:t xml:space="preserve">{{ </w:t>
+      </w:r>
+      <w:proofErr w:type="spellStart"/>
+      <w:r>
+        <w:rPr>
+          <w:rFonts w:ascii="Arial" w:hAnsi="Arial" w:cs="Arial"/>
+          <w:sz w:val="20"/>
+          <w:szCs w:val="20"/>
+        </w:rPr>
+        <w:t>contact</w:t>
+      </w:r>
+      <w:proofErr w:type="gramEnd"/>
+      <w:r>
+        <w:rPr>
+          <w:rFonts w:ascii="Arial" w:hAnsi="Arial" w:cs="Arial"/>
+          <w:sz w:val="20"/>
+          <w:szCs w:val="20"/>
+        </w:rPr>
+        <w:t>_details.organisation</w:t>
+      </w:r>
+      <w:proofErr w:type="spellEnd"/>
+      <w:r>
+        <w:rPr>
+          <w:rFonts w:ascii="Arial" w:hAnsi="Arial" w:cs="Arial"/>
+          <w:sz w:val="20"/>
+          <w:szCs w:val="20"/>
+        </w:rPr>
+        <w:t xml:space="preserve"> }}</w:t>
+      </w:r>
+    </w:p>
+    <w:p>
+      <w:pPr>
+        <w:jc w:val="both"/>
+        <w:rPr>
+          <w:rFonts w:ascii="Arial" w:hAnsi="Arial" w:cs="Arial"/>
+          <w:sz w:val="20"/>
+          <w:szCs w:val="20"/>
+        </w:rPr>
+      </w:pPr>
+    </w:p>
+    <w:p>
+      <w:pPr>
+        <w:jc w:val="both"/>
+        <w:rPr>
+          <w:rFonts w:ascii="Arial" w:hAnsi="Arial" w:cs="Arial"/>
+          <w:sz w:val="20"/>
+          <w:szCs w:val="20"/>
+        </w:rPr>
+      </w:pPr>
+    </w:p>
+    <w:p>
+      <w:pPr>
+        <w:jc w:val="both"/>
+        <w:rPr>
+          <w:rFonts w:ascii="Arial" w:hAnsi="Arial" w:cs="Arial"/>
+          <w:sz w:val="20"/>
+          <w:szCs w:val="20"/>
+        </w:rPr>
+      </w:pPr>
+      <w:r>
+        <w:rPr>
+          <w:rFonts w:ascii="Arial" w:hAnsi="Arial" w:cs="Arial"/>
+          <w:sz w:val="20"/>
+          <w:szCs w:val="20"/>
+        </w:rPr>
+        <w:t>Dear {{</w:t>
+      </w:r>
+      <w:proofErr w:type="spellStart"/>
       <w:r>
         <w:rPr>
           <w:rFonts w:ascii="Arial" w:hAnsi="Arial" w:cs="Arial"/>
@@ -188,13 +329,32 @@
         </w:rPr>
         <w:t>contact_</w:t>
       </w:r>
-      <w:r>
-        <w:rPr>
-          <w:rFonts w:ascii="Arial" w:hAnsi="Arial" w:cs="Arial"/>
-          <w:sz w:val="20"/>
-          <w:szCs w:val="20"/>
-        </w:rPr>
-        <w:t>name }}</w:t>
+      <w:proofErr w:type="gramStart"/>
+      <w:r>
+        <w:rPr>
+          <w:rFonts w:ascii="Arial" w:hAnsi="Arial" w:cs="Arial"/>
+          <w:sz w:val="20"/>
+          <w:szCs w:val="20"/>
+        </w:rPr>
+        <w:t>name</w:t>
+      </w:r>
+      <w:proofErr w:type="spellEnd"/>
+      <w:r>
+        <w:rPr>
+          <w:rFonts w:ascii="Arial" w:hAnsi="Arial" w:cs="Arial"/>
+          <w:sz w:val="20"/>
+          <w:szCs w:val="20"/>
+        </w:rPr>
+        <w:t xml:space="preserve"> }</w:t>
+      </w:r>
+      <w:proofErr w:type="gramEnd"/>
+      <w:r>
+        <w:rPr>
+          <w:rFonts w:ascii="Arial" w:hAnsi="Arial" w:cs="Arial"/>
+          <w:sz w:val="20"/>
+          <w:szCs w:val="20"/>
+        </w:rPr>
+        <w:t>},</w:t>
       </w:r>
     </w:p>
     <w:p>
@@ -206,14 +366,6 @@
           <w:szCs w:val="20"/>
         </w:rPr>
       </w:pPr>
-      <w:r>
-        <w:rPr>
-          <w:rFonts w:ascii="Arial" w:hAnsi="Arial" w:cs="Arial"/>
-          <w:sz w:val="20"/>
-          <w:szCs w:val="20"/>
-        </w:rPr>
-        <w:t>{{ contact_details.organisation }}</w:t>
-      </w:r>
     </w:p>
     <w:p>
       <w:pPr>
@@ -224,54 +376,6 @@
           <w:szCs w:val="20"/>
         </w:rPr>
       </w:pPr>
-    </w:p>
-    <w:p>
-      <w:pPr>
-        <w:jc w:val="both"/>
-        <w:rPr>
-          <w:rFonts w:ascii="Arial" w:hAnsi="Arial" w:cs="Arial"/>
-          <w:sz w:val="20"/>
-          <w:szCs w:val="20"/>
-        </w:rPr>
-      </w:pPr>
-    </w:p>
-    <w:p>
-      <w:pPr>
-        <w:jc w:val="both"/>
-        <w:rPr>
-          <w:rFonts w:ascii="Arial" w:hAnsi="Arial" w:cs="Arial"/>
-          <w:sz w:val="20"/>
-          <w:szCs w:val="20"/>
-        </w:rPr>
-      </w:pPr>
-      <w:r>
-        <w:rPr>
-          <w:rFonts w:ascii="Arial" w:hAnsi="Arial" w:cs="Arial"/>
-          <w:sz w:val="20"/>
-          <w:szCs w:val="20"/>
-        </w:rPr>
-        <w:t>Dear {{contact_name }},</w:t>
-      </w:r>
-    </w:p>
-    <w:p>
-      <w:pPr>
-        <w:jc w:val="both"/>
-        <w:rPr>
-          <w:rFonts w:ascii="Arial" w:hAnsi="Arial" w:cs="Arial"/>
-          <w:sz w:val="20"/>
-          <w:szCs w:val="20"/>
-        </w:rPr>
-      </w:pPr>
-    </w:p>
-    <w:p>
-      <w:pPr>
-        <w:jc w:val="both"/>
-        <w:rPr>
-          <w:rFonts w:ascii="Arial" w:hAnsi="Arial" w:cs="Arial"/>
-          <w:sz w:val="20"/>
-          <w:szCs w:val="20"/>
-        </w:rPr>
-      </w:pPr>
       <w:r>
         <w:rPr>
           <w:rFonts w:ascii="Arial" w:hAnsi="Arial" w:cs="Arial"/>
@@ -294,16 +398,36 @@
           <w:sz w:val="20"/>
           <w:szCs w:val="20"/>
         </w:rPr>
-        <w:t xml:space="preserve"> {{ </w:t>
-      </w:r>
-      <w:r>
-        <w:rPr>
-          <w:rFonts w:ascii="Arial" w:hAnsi="Arial" w:cs="Arial"/>
-          <w:sz w:val="20"/>
-          <w:szCs w:val="20"/>
-        </w:rPr>
-        <w:t>participants_name</w:t>
-      </w:r>
+        <w:t xml:space="preserve"> </w:t>
+      </w:r>
+      <w:proofErr w:type="gramStart"/>
+      <w:r>
+        <w:rPr>
+          <w:rFonts w:ascii="Arial" w:hAnsi="Arial" w:cs="Arial"/>
+          <w:sz w:val="20"/>
+          <w:szCs w:val="20"/>
+        </w:rPr>
+        <w:t xml:space="preserve">{{ </w:t>
+      </w:r>
+      <w:proofErr w:type="spellStart"/>
+      <w:r>
+        <w:rPr>
+          <w:rFonts w:ascii="Arial" w:hAnsi="Arial" w:cs="Arial"/>
+          <w:sz w:val="20"/>
+          <w:szCs w:val="20"/>
+        </w:rPr>
+        <w:t>participants</w:t>
+      </w:r>
+      <w:proofErr w:type="gramEnd"/>
+      <w:r>
+        <w:rPr>
+          <w:rFonts w:ascii="Arial" w:hAnsi="Arial" w:cs="Arial"/>
+          <w:sz w:val="20"/>
+          <w:szCs w:val="20"/>
+        </w:rPr>
+        <w:t>_name</w:t>
+      </w:r>
+      <w:proofErr w:type="spellEnd"/>
       <w:r>
         <w:rPr>
           <w:rFonts w:ascii="Arial" w:hAnsi="Arial" w:cs="Arial"/>
@@ -326,7 +450,25 @@
           <w:sz w:val="20"/>
           <w:szCs w:val="20"/>
         </w:rPr>
-        <w:t>{{ lodgement_number }}</w:t>
+        <w:t xml:space="preserve">{{ </w:t>
+      </w:r>
+      <w:proofErr w:type="spellStart"/>
+      <w:r>
+        <w:rPr>
+          <w:rFonts w:ascii="Arial" w:hAnsi="Arial" w:cs="Arial"/>
+          <w:sz w:val="20"/>
+          <w:szCs w:val="20"/>
+        </w:rPr>
+        <w:t>lodgement_number</w:t>
+      </w:r>
+      <w:proofErr w:type="spellEnd"/>
+      <w:r>
+        <w:rPr>
+          <w:rFonts w:ascii="Arial" w:hAnsi="Arial" w:cs="Arial"/>
+          <w:sz w:val="20"/>
+          <w:szCs w:val="20"/>
+        </w:rPr>
+        <w:t xml:space="preserve"> }}</w:t>
       </w:r>
       <w:r>
         <w:rPr>
@@ -360,15 +502,51 @@
           <w:sz w:val="20"/>
           <w:szCs w:val="20"/>
         </w:rPr>
-        <w:t>{% for visit in visits %}</w:t>
-      </w:r>
-      <w:r>
-        <w:rPr>
-          <w:rFonts w:ascii="Arial" w:hAnsi="Arial" w:cs="Arial"/>
-          <w:sz w:val="20"/>
-          <w:szCs w:val="20"/>
-        </w:rPr>
-        <w:t>{% if visit.issued %}</w:t>
+        <w:t xml:space="preserve">{% for visit in visits </w:t>
+      </w:r>
+      <w:proofErr w:type="gramStart"/>
+      <w:r>
+        <w:rPr>
+          <w:rFonts w:ascii="Arial" w:hAnsi="Arial" w:cs="Arial"/>
+          <w:sz w:val="20"/>
+          <w:szCs w:val="20"/>
+        </w:rPr>
+        <w:t>%}</w:t>
+      </w:r>
+      <w:r>
+        <w:rPr>
+          <w:rFonts w:ascii="Arial" w:hAnsi="Arial" w:cs="Arial"/>
+          <w:sz w:val="20"/>
+          <w:szCs w:val="20"/>
+        </w:rPr>
+        <w:t>{</w:t>
+      </w:r>
+      <w:proofErr w:type="gramEnd"/>
+      <w:r>
+        <w:rPr>
+          <w:rFonts w:ascii="Arial" w:hAnsi="Arial" w:cs="Arial"/>
+          <w:sz w:val="20"/>
+          <w:szCs w:val="20"/>
+        </w:rPr>
+        <w:t xml:space="preserve">% if </w:t>
+      </w:r>
+      <w:proofErr w:type="spellStart"/>
+      <w:r>
+        <w:rPr>
+          <w:rFonts w:ascii="Arial" w:hAnsi="Arial" w:cs="Arial"/>
+          <w:sz w:val="20"/>
+          <w:szCs w:val="20"/>
+        </w:rPr>
+        <w:t>visit.issued</w:t>
+      </w:r>
+      <w:proofErr w:type="spellEnd"/>
+      <w:r>
+        <w:rPr>
+          <w:rFonts w:ascii="Arial" w:hAnsi="Arial" w:cs="Arial"/>
+          <w:sz w:val="20"/>
+          <w:szCs w:val="20"/>
+        </w:rPr>
+        <w:t xml:space="preserve"> %}</w:t>
       </w:r>
     </w:p>
     <w:p>
@@ -398,15 +576,97 @@
           <w:sz w:val="20"/>
           <w:szCs w:val="20"/>
         </w:rPr>
-        <w:t xml:space="preserve"> from {{visit.date_from}} to {{visit.date_to}}</w:t>
-      </w:r>
-      <w:r>
-        <w:rPr>
-          <w:rFonts w:ascii="Arial" w:hAnsi="Arial" w:cs="Arial"/>
-          <w:sz w:val="20"/>
-          <w:szCs w:val="20"/>
-        </w:rPr>
-        <w:t xml:space="preserve"> {% if visit.camping_assessment %} : {{visit.camping_approved}} {% endif %}</w:t>
+        <w:t xml:space="preserve"> from {{</w:t>
+      </w:r>
+      <w:proofErr w:type="spellStart"/>
+      <w:proofErr w:type="gramStart"/>
+      <w:r>
+        <w:rPr>
+          <w:rFonts w:ascii="Arial" w:hAnsi="Arial" w:cs="Arial"/>
+          <w:sz w:val="20"/>
+          <w:szCs w:val="20"/>
+        </w:rPr>
+        <w:t>visit.date</w:t>
+      </w:r>
+      <w:proofErr w:type="gramEnd"/>
+      <w:r>
+        <w:rPr>
+          <w:rFonts w:ascii="Arial" w:hAnsi="Arial" w:cs="Arial"/>
+          <w:sz w:val="20"/>
+          <w:szCs w:val="20"/>
+        </w:rPr>
+        <w:t>_from</w:t>
+      </w:r>
+      <w:proofErr w:type="spellEnd"/>
+      <w:r>
+        <w:rPr>
+          <w:rFonts w:ascii="Arial" w:hAnsi="Arial" w:cs="Arial"/>
+          <w:sz w:val="20"/>
+          <w:szCs w:val="20"/>
+        </w:rPr>
+        <w:t>}} to {{</w:t>
+      </w:r>
+      <w:proofErr w:type="spellStart"/>
+      <w:r>
+        <w:rPr>
+          <w:rFonts w:ascii="Arial" w:hAnsi="Arial" w:cs="Arial"/>
+          <w:sz w:val="20"/>
+          <w:szCs w:val="20"/>
+        </w:rPr>
+        <w:t>visit.date_to</w:t>
+      </w:r>
+      <w:proofErr w:type="spellEnd"/>
+      <w:r>
+        <w:rPr>
+          <w:rFonts w:ascii="Arial" w:hAnsi="Arial" w:cs="Arial"/>
+          <w:sz w:val="20"/>
+          <w:szCs w:val="20"/>
+        </w:rPr>
+        <w:t>}}</w:t>
+      </w:r>
+      <w:r>
+        <w:rPr>
+          <w:rFonts w:ascii="Arial" w:hAnsi="Arial" w:cs="Arial"/>
+          <w:sz w:val="20"/>
+          <w:szCs w:val="20"/>
+        </w:rPr>
+        <w:t xml:space="preserve"> {% if </w:t>
+      </w:r>
+      <w:proofErr w:type="spellStart"/>
+      <w:r>
+        <w:rPr>
+          <w:rFonts w:ascii="Arial" w:hAnsi="Arial" w:cs="Arial"/>
+          <w:sz w:val="20"/>
+          <w:szCs w:val="20"/>
+        </w:rPr>
+        <w:t>visit.camping_assessment</w:t>
+      </w:r>
+      <w:proofErr w:type="spellEnd"/>
+      <w:r>
+        <w:rPr>
+          <w:rFonts w:ascii="Arial" w:hAnsi="Arial" w:cs="Arial"/>
+          <w:sz w:val="20"/>
+          <w:szCs w:val="20"/>
+        </w:rPr>
+        <w:t xml:space="preserve"> %} : {{</w:t>
+      </w:r>
+      <w:proofErr w:type="spellStart"/>
+      <w:r>
+        <w:rPr>
+          <w:rFonts w:ascii="Arial" w:hAnsi="Arial" w:cs="Arial"/>
+          <w:sz w:val="20"/>
+          <w:szCs w:val="20"/>
+        </w:rPr>
+        <w:t>visit.camping_approved</w:t>
+      </w:r>
+      <w:proofErr w:type="spellEnd"/>
+      <w:r>
+        <w:rPr>
+          <w:rFonts w:ascii="Arial" w:hAnsi="Arial" w:cs="Arial"/>
+          <w:sz w:val="20"/>
+          <w:szCs w:val="20"/>
+        </w:rPr>
+        <w:t>}} {% endif %}</w:t>
       </w:r>
     </w:p>
     <w:p>
@@ -424,7 +684,35 @@
           <w:sz w:val="20"/>
           <w:szCs w:val="20"/>
         </w:rPr>
-        <w:t>{% for park in visit.selected_park_names %}</w:t>
+        <w:t xml:space="preserve">{% for park in </w:t>
+      </w:r>
+      <w:proofErr w:type="spellStart"/>
+      <w:proofErr w:type="gramStart"/>
+      <w:r>
+        <w:rPr>
+          <w:rFonts w:ascii="Arial" w:hAnsi="Arial" w:cs="Arial"/>
+          <w:sz w:val="20"/>
+          <w:szCs w:val="20"/>
+        </w:rPr>
+        <w:t>visit.selected</w:t>
+      </w:r>
+      <w:proofErr w:type="gramEnd"/>
+      <w:r>
+        <w:rPr>
+          <w:rFonts w:ascii="Arial" w:hAnsi="Arial" w:cs="Arial"/>
+          <w:sz w:val="20"/>
+          <w:szCs w:val="20"/>
+        </w:rPr>
+        <w:t>_park_names</w:t>
+      </w:r>
+      <w:proofErr w:type="spellEnd"/>
+      <w:r>
+        <w:rPr>
+          <w:rFonts w:ascii="Arial" w:hAnsi="Arial" w:cs="Arial"/>
+          <w:sz w:val="20"/>
+          <w:szCs w:val="20"/>
+        </w:rPr>
+        <w:t xml:space="preserve"> %}</w:t>
       </w:r>
     </w:p>
     <w:p>
@@ -470,16 +758,53 @@
           <w:sz w:val="20"/>
           <w:szCs w:val="20"/>
         </w:rPr>
-        <w:t>{% endfor %}</w:t>
-      </w:r>
-      <w:r>
-        <w:rPr>
-          <w:rFonts w:ascii="Arial" w:hAnsi="Arial" w:cs="Arial"/>
-          <w:sz w:val="20"/>
-          <w:szCs w:val="20"/>
-        </w:rPr>
-        <w:t xml:space="preserve">{% for </w:t>
-      </w:r>
+        <w:t xml:space="preserve">{% </w:t>
+      </w:r>
+      <w:proofErr w:type="spellStart"/>
+      <w:r>
+        <w:rPr>
+          <w:rFonts w:ascii="Arial" w:hAnsi="Arial" w:cs="Arial"/>
+          <w:sz w:val="20"/>
+          <w:szCs w:val="20"/>
+        </w:rPr>
+        <w:t>endfor</w:t>
+      </w:r>
+      <w:proofErr w:type="spellEnd"/>
+      <w:r>
+        <w:rPr>
+          <w:rFonts w:ascii="Arial" w:hAnsi="Arial" w:cs="Arial"/>
+          <w:sz w:val="20"/>
+          <w:szCs w:val="20"/>
+        </w:rPr>
+        <w:t xml:space="preserve"> </w:t>
+      </w:r>
+      <w:proofErr w:type="gramStart"/>
+      <w:r>
+        <w:rPr>
+          <w:rFonts w:ascii="Arial" w:hAnsi="Arial" w:cs="Arial"/>
+          <w:sz w:val="20"/>
+          <w:szCs w:val="20"/>
+        </w:rPr>
+        <w:t>%}</w:t>
+      </w:r>
+      <w:r>
+        <w:rPr>
+          <w:rFonts w:ascii="Arial" w:hAnsi="Arial" w:cs="Arial"/>
+          <w:sz w:val="20"/>
+          <w:szCs w:val="20"/>
+        </w:rPr>
+        <w:t>{</w:t>
+      </w:r>
+      <w:proofErr w:type="gramEnd"/>
+      <w:r>
+        <w:rPr>
+          <w:rFonts w:ascii="Arial" w:hAnsi="Arial" w:cs="Arial"/>
+          <w:sz w:val="20"/>
+          <w:szCs w:val="20"/>
+        </w:rPr>
+        <w:t xml:space="preserve">% for </w:t>
+      </w:r>
+      <w:proofErr w:type="spellStart"/>
       <w:r>
         <w:rPr>
           <w:rFonts w:ascii="Arial" w:hAnsi="Arial" w:cs="Arial"/>
@@ -494,7 +819,34 @@
           <w:sz w:val="20"/>
           <w:szCs w:val="20"/>
         </w:rPr>
-        <w:t>ark in visit.selected_free_park_names %}</w:t>
+        <w:t>ark</w:t>
+      </w:r>
+      <w:proofErr w:type="spellEnd"/>
+      <w:r>
+        <w:rPr>
+          <w:rFonts w:ascii="Arial" w:hAnsi="Arial" w:cs="Arial"/>
+          <w:sz w:val="20"/>
+          <w:szCs w:val="20"/>
+        </w:rPr>
+        <w:t xml:space="preserve"> in </w:t>
+      </w:r>
+      <w:proofErr w:type="spellStart"/>
+      <w:r>
+        <w:rPr>
+          <w:rFonts w:ascii="Arial" w:hAnsi="Arial" w:cs="Arial"/>
+          <w:sz w:val="20"/>
+          <w:szCs w:val="20"/>
+        </w:rPr>
+        <w:t>visit.selected_free_park_names</w:t>
+      </w:r>
+      <w:proofErr w:type="spellEnd"/>
+      <w:r>
+        <w:rPr>
+          <w:rFonts w:ascii="Arial" w:hAnsi="Arial" w:cs="Arial"/>
+          <w:sz w:val="20"/>
+          <w:szCs w:val="20"/>
+        </w:rPr>
+        <w:t xml:space="preserve"> %}</w:t>
       </w:r>
     </w:p>
     <w:p>
@@ -519,6 +871,7 @@
         </w:rPr>
         <w:t>{{</w:t>
       </w:r>
+      <w:proofErr w:type="spellStart"/>
       <w:r>
         <w:rPr>
           <w:rFonts w:ascii="Arial" w:hAnsi="Arial" w:cs="Arial"/>
@@ -533,7 +886,34 @@
           <w:sz w:val="20"/>
           <w:szCs w:val="20"/>
         </w:rPr>
-        <w:t>park}} {% endfor %}</w:t>
+        <w:t>park</w:t>
+      </w:r>
+      <w:proofErr w:type="spellEnd"/>
+      <w:r>
+        <w:rPr>
+          <w:rFonts w:ascii="Arial" w:hAnsi="Arial" w:cs="Arial"/>
+          <w:sz w:val="20"/>
+          <w:szCs w:val="20"/>
+        </w:rPr>
+        <w:t xml:space="preserve">}} {% </w:t>
+      </w:r>
+      <w:proofErr w:type="spellStart"/>
+      <w:r>
+        <w:rPr>
+          <w:rFonts w:ascii="Arial" w:hAnsi="Arial" w:cs="Arial"/>
+          <w:sz w:val="20"/>
+          <w:szCs w:val="20"/>
+        </w:rPr>
+        <w:t>endfor</w:t>
+      </w:r>
+      <w:proofErr w:type="spellEnd"/>
+      <w:r>
+        <w:rPr>
+          <w:rFonts w:ascii="Arial" w:hAnsi="Arial" w:cs="Arial"/>
+          <w:sz w:val="20"/>
+          <w:szCs w:val="20"/>
+        </w:rPr>
+        <w:t xml:space="preserve"> %}</w:t>
       </w:r>
     </w:p>
     <w:p>
@@ -566,7 +946,16 @@
           <w:sz w:val="20"/>
           <w:szCs w:val="20"/>
         </w:rPr>
-        <w:t xml:space="preserve"> endif %}</w:t>
+        <w:t xml:space="preserve"> endif </w:t>
+      </w:r>
+      <w:proofErr w:type="gramStart"/>
+      <w:r>
+        <w:rPr>
+          <w:rFonts w:ascii="Arial" w:hAnsi="Arial" w:cs="Arial"/>
+          <w:sz w:val="20"/>
+          <w:szCs w:val="20"/>
+        </w:rPr>
+        <w:t>%}</w:t>
       </w:r>
       <w:r>
         <w:rPr>
@@ -576,6 +965,7 @@
         </w:rPr>
         <w:t>{</w:t>
       </w:r>
+      <w:proofErr w:type="gramEnd"/>
       <w:r>
         <w:rPr>
           <w:rFonts w:ascii="Arial" w:hAnsi="Arial" w:cs="Arial"/>
@@ -590,33 +980,60 @@
           <w:sz w:val="20"/>
           <w:szCs w:val="20"/>
         </w:rPr>
-        <w:t xml:space="preserve"> endfor %}</w:t>
-      </w:r>
-    </w:p>
-    <w:p>
-      <w:pPr>
-        <w:rPr>
-          <w:rFonts w:ascii="Arial" w:hAnsi="Arial" w:cs="Arial"/>
-          <w:sz w:val="20"/>
-          <w:szCs w:val="20"/>
-        </w:rPr>
-      </w:pPr>
-    </w:p>
-    <w:p>
-      <w:pPr>
-        <w:rPr>
-          <w:rFonts w:ascii="Arial" w:hAnsi="Arial" w:cs="Arial"/>
-          <w:sz w:val="20"/>
-          <w:szCs w:val="20"/>
-        </w:rPr>
-      </w:pPr>
-      <w:r>
-        <w:rPr>
-          <w:rFonts w:ascii="Arial" w:hAnsi="Arial" w:cs="Arial"/>
-          <w:sz w:val="20"/>
-          <w:szCs w:val="20"/>
-        </w:rPr>
-        <w:t>{% if concession %}</w:t>
+        <w:t xml:space="preserve"> </w:t>
+      </w:r>
+      <w:proofErr w:type="spellStart"/>
+      <w:r>
+        <w:rPr>
+          <w:rFonts w:ascii="Arial" w:hAnsi="Arial" w:cs="Arial"/>
+          <w:sz w:val="20"/>
+          <w:szCs w:val="20"/>
+        </w:rPr>
+        <w:t>endfor</w:t>
+      </w:r>
+      <w:proofErr w:type="spellEnd"/>
+      <w:r>
+        <w:rPr>
+          <w:rFonts w:ascii="Arial" w:hAnsi="Arial" w:cs="Arial"/>
+          <w:sz w:val="20"/>
+          <w:szCs w:val="20"/>
+        </w:rPr>
+        <w:t xml:space="preserve"> %}</w:t>
+      </w:r>
+    </w:p>
+    <w:p>
+      <w:pPr>
+        <w:rPr>
+          <w:rFonts w:ascii="Arial" w:hAnsi="Arial" w:cs="Arial"/>
+          <w:sz w:val="20"/>
+          <w:szCs w:val="20"/>
+        </w:rPr>
+      </w:pPr>
+    </w:p>
+    <w:p>
+      <w:pPr>
+        <w:rPr>
+          <w:rFonts w:ascii="Arial" w:hAnsi="Arial" w:cs="Arial"/>
+          <w:sz w:val="20"/>
+          <w:szCs w:val="20"/>
+        </w:rPr>
+      </w:pPr>
+      <w:r>
+        <w:rPr>
+          <w:rFonts w:ascii="Arial" w:hAnsi="Arial" w:cs="Arial"/>
+          <w:sz w:val="20"/>
+          <w:szCs w:val="20"/>
+        </w:rPr>
+        <w:t xml:space="preserve">{% if concession </w:t>
+      </w:r>
+      <w:proofErr w:type="gramStart"/>
+      <w:r>
+        <w:rPr>
+          <w:rFonts w:ascii="Arial" w:hAnsi="Arial" w:cs="Arial"/>
+          <w:sz w:val="20"/>
+          <w:szCs w:val="20"/>
+        </w:rPr>
+        <w:t>%}</w:t>
       </w:r>
       <w:r>
         <w:rPr>
@@ -626,7 +1043,18 @@
           <w:sz w:val="20"/>
           <w:szCs w:val="20"/>
         </w:rPr>
-        <w:t>When travelling in a bus the concession entry fee is $2.50 per person, when travelling in a car the concession entry fee is $8.00 per vehicle.</w:t>
+        <w:t>When</w:t>
+      </w:r>
+      <w:proofErr w:type="gramEnd"/>
+      <w:r>
+        <w:rPr>
+          <w:rFonts w:ascii="Arial" w:hAnsi="Arial" w:cs="Arial"/>
+          <w:b/>
+          <w:bCs/>
+          <w:sz w:val="20"/>
+          <w:szCs w:val="20"/>
+        </w:rPr>
+        <w:t xml:space="preserve"> travelling in a bus the concession entry fee is $2.50 per person, when travelling in a car the concession entry fee is $8.00 per vehicle.</w:t>
       </w:r>
       <w:r>
         <w:rPr>
@@ -678,21 +1106,49 @@
         </w:rPr>
         <w:t xml:space="preserve"> if </w:t>
       </w:r>
-      <w:r>
-        <w:rPr>
-          <w:rFonts w:ascii="Arial" w:hAnsi="Arial" w:cs="Arial"/>
-          <w:sz w:val="20"/>
-          <w:szCs w:val="20"/>
-        </w:rPr>
-        <w:t>part_camping_waiver_exists %}</w:t>
-      </w:r>
-      <w:r>
-        <w:rPr>
-          <w:rFonts w:ascii="Arial" w:hAnsi="Arial" w:cs="Arial"/>
-          <w:sz w:val="20"/>
-          <w:szCs w:val="20"/>
-        </w:rPr>
-        <w:t>When booking your camping facilities, present this waiver to receive a reduction in camping fees of accompanying adults to a child rate.</w:t>
+      <w:proofErr w:type="spellStart"/>
+      <w:r>
+        <w:rPr>
+          <w:rFonts w:ascii="Arial" w:hAnsi="Arial" w:cs="Arial"/>
+          <w:sz w:val="20"/>
+          <w:szCs w:val="20"/>
+        </w:rPr>
+        <w:t>part_camping_waiver_exists</w:t>
+      </w:r>
+      <w:proofErr w:type="spellEnd"/>
+      <w:r>
+        <w:rPr>
+          <w:rFonts w:ascii="Arial" w:hAnsi="Arial" w:cs="Arial"/>
+          <w:sz w:val="20"/>
+          <w:szCs w:val="20"/>
+        </w:rPr>
+        <w:t xml:space="preserve"> </w:t>
+      </w:r>
+      <w:proofErr w:type="gramStart"/>
+      <w:r>
+        <w:rPr>
+          <w:rFonts w:ascii="Arial" w:hAnsi="Arial" w:cs="Arial"/>
+          <w:sz w:val="20"/>
+          <w:szCs w:val="20"/>
+        </w:rPr>
+        <w:t>%}</w:t>
+      </w:r>
+      <w:r>
+        <w:rPr>
+          <w:rFonts w:ascii="Arial" w:hAnsi="Arial" w:cs="Arial"/>
+          <w:sz w:val="20"/>
+          <w:szCs w:val="20"/>
+        </w:rPr>
+        <w:t>When</w:t>
+      </w:r>
+      <w:proofErr w:type="gramEnd"/>
+      <w:r>
+        <w:rPr>
+          <w:rFonts w:ascii="Arial" w:hAnsi="Arial" w:cs="Arial"/>
+          <w:sz w:val="20"/>
+          <w:szCs w:val="20"/>
+        </w:rPr>
+        <w:t xml:space="preserve"> booking your camping facilities, present this waiver to receive a reduction in camping fees of accompanying adults to a child rate.</w:t>
       </w:r>
       <w:r>
         <w:rPr>
@@ -742,15 +1198,67 @@
           <w:sz w:val="20"/>
           <w:szCs w:val="20"/>
         </w:rPr>
-        <w:t xml:space="preserve"> if full_camping_waiver_exists %}</w:t>
-      </w:r>
-      <w:r>
-        <w:rPr>
-          <w:rFonts w:ascii="Arial" w:hAnsi="Arial" w:cs="Arial"/>
-          <w:sz w:val="20"/>
-          <w:szCs w:val="20"/>
-        </w:rPr>
-        <w:t>When booking your camping facilities, please provide this email to receive your waiver.</w:t>
+        <w:t xml:space="preserve"> if </w:t>
+      </w:r>
+      <w:proofErr w:type="spellStart"/>
+      <w:r>
+        <w:rPr>
+          <w:rFonts w:ascii="Arial" w:hAnsi="Arial" w:cs="Arial"/>
+          <w:sz w:val="20"/>
+          <w:szCs w:val="20"/>
+        </w:rPr>
+        <w:t>full_camping_waiver_exists</w:t>
+      </w:r>
+      <w:proofErr w:type="spellEnd"/>
+      <w:r>
+        <w:rPr>
+          <w:rFonts w:ascii="Arial" w:hAnsi="Arial" w:cs="Arial"/>
+          <w:sz w:val="20"/>
+          <w:szCs w:val="20"/>
+        </w:rPr>
+        <w:t xml:space="preserve"> </w:t>
+      </w:r>
+      <w:proofErr w:type="gramStart"/>
+      <w:r>
+        <w:rPr>
+          <w:rFonts w:ascii="Arial" w:hAnsi="Arial" w:cs="Arial"/>
+          <w:sz w:val="20"/>
+          <w:szCs w:val="20"/>
+        </w:rPr>
+        <w:t>%}</w:t>
+      </w:r>
+      <w:r>
+        <w:rPr>
+          <w:rFonts w:ascii="Arial" w:hAnsi="Arial" w:cs="Arial"/>
+          <w:sz w:val="20"/>
+          <w:szCs w:val="20"/>
+        </w:rPr>
+        <w:t>When</w:t>
+      </w:r>
+      <w:proofErr w:type="gramEnd"/>
+      <w:r>
+        <w:rPr>
+          <w:rFonts w:ascii="Arial" w:hAnsi="Arial" w:cs="Arial"/>
+          <w:sz w:val="20"/>
+          <w:szCs w:val="20"/>
+        </w:rPr>
+        <w:t xml:space="preserve"> booking your camping facilities, please provide this </w:t>
+      </w:r>
+      <w:r>
+        <w:rPr>
+          <w:rFonts w:ascii="Arial" w:hAnsi="Arial" w:cs="Arial"/>
+          <w:sz w:val="20"/>
+          <w:szCs w:val="20"/>
+        </w:rPr>
+        <w:t>document</w:t>
+      </w:r>
+      <w:r>
+        <w:rPr>
+          <w:rFonts w:ascii="Arial" w:hAnsi="Arial" w:cs="Arial"/>
+          <w:sz w:val="20"/>
+          <w:szCs w:val="20"/>
+        </w:rPr>
+        <w:t xml:space="preserve"> to receive your waiver.</w:t>
       </w:r>
       <w:r>
         <w:rPr>
@@ -784,65 +1292,195 @@
           <w:sz w:val="20"/>
           <w:szCs w:val="20"/>
         </w:rPr>
-        <w:t>{% if concession %}</w:t>
-      </w:r>
-      <w:r>
-        <w:rPr>
-          <w:rFonts w:ascii="Arial" w:hAnsi="Arial" w:cs="Arial"/>
-          <w:sz w:val="20"/>
-          <w:szCs w:val="20"/>
-        </w:rPr>
-        <w:t>Please ensure a copy of this email is on hand for every vehicle entering and presented to staff at the park entry station or upon request to obtain the concession entry fee. Within the park, this email should be displayed so that it is visible through the vehicle/s windscreen</w:t>
-      </w:r>
-      <w:r>
-        <w:rPr>
-          <w:rFonts w:ascii="Arial" w:hAnsi="Arial" w:cs="Arial"/>
-          <w:sz w:val="20"/>
-          <w:szCs w:val="20"/>
-        </w:rPr>
-        <w:t>.{% else %}</w:t>
-      </w:r>
-      <w:r>
-        <w:rPr>
-          <w:rFonts w:ascii="Arial" w:hAnsi="Arial" w:cs="Arial"/>
-          <w:sz w:val="20"/>
-          <w:szCs w:val="20"/>
-        </w:rPr>
-        <w:t>Please ensure a copy of this approval is on hand and presented to staff at the park entry station or upon request to obtain the waiver. Within the park, this email should be displayed so that it is visible through the vehicle windscreen.</w:t>
-      </w:r>
-      <w:r>
-        <w:rPr>
-          <w:rFonts w:ascii="Arial" w:hAnsi="Arial" w:cs="Arial"/>
-          <w:sz w:val="20"/>
-          <w:szCs w:val="20"/>
-        </w:rPr>
-        <w:t>{% endif %}</w:t>
-      </w:r>
-    </w:p>
-    <w:p>
-      <w:pPr>
-        <w:rPr>
-          <w:rFonts w:ascii="Arial" w:hAnsi="Arial" w:cs="Arial"/>
-          <w:sz w:val="20"/>
-          <w:szCs w:val="20"/>
-        </w:rPr>
-      </w:pPr>
-    </w:p>
-    <w:p>
-      <w:pPr>
-        <w:rPr>
-          <w:rFonts w:ascii="Arial" w:hAnsi="Arial" w:cs="Arial"/>
-          <w:sz w:val="20"/>
-          <w:szCs w:val="20"/>
-        </w:rPr>
-      </w:pPr>
-      <w:r>
-        <w:rPr>
-          <w:rFonts w:ascii="Arial" w:hAnsi="Arial" w:cs="Arial"/>
-          <w:sz w:val="20"/>
-          <w:szCs w:val="20"/>
-        </w:rPr>
-        <w:t>{{ comments_to_applicant }}</w:t>
+        <w:t xml:space="preserve">{% if concession </w:t>
+      </w:r>
+      <w:proofErr w:type="gramStart"/>
+      <w:r>
+        <w:rPr>
+          <w:rFonts w:ascii="Arial" w:hAnsi="Arial" w:cs="Arial"/>
+          <w:sz w:val="20"/>
+          <w:szCs w:val="20"/>
+        </w:rPr>
+        <w:t>%}</w:t>
+      </w:r>
+      <w:r>
+        <w:rPr>
+          <w:rFonts w:ascii="Arial" w:hAnsi="Arial" w:cs="Arial"/>
+          <w:sz w:val="20"/>
+          <w:szCs w:val="20"/>
+        </w:rPr>
+        <w:t>Please</w:t>
+      </w:r>
+      <w:proofErr w:type="gramEnd"/>
+      <w:r>
+        <w:rPr>
+          <w:rFonts w:ascii="Arial" w:hAnsi="Arial" w:cs="Arial"/>
+          <w:sz w:val="20"/>
+          <w:szCs w:val="20"/>
+        </w:rPr>
+        <w:t xml:space="preserve"> ensure a copy of this </w:t>
+      </w:r>
+      <w:r>
+        <w:rPr>
+          <w:rFonts w:ascii="Arial" w:hAnsi="Arial" w:cs="Arial"/>
+          <w:sz w:val="20"/>
+          <w:szCs w:val="20"/>
+        </w:rPr>
+        <w:t>document</w:t>
+      </w:r>
+      <w:r>
+        <w:rPr>
+          <w:rFonts w:ascii="Arial" w:hAnsi="Arial" w:cs="Arial"/>
+          <w:sz w:val="20"/>
+          <w:szCs w:val="20"/>
+        </w:rPr>
+        <w:t xml:space="preserve"> is on hand for every vehicle entering and presented to staff at the park entry station or upon request to obtain the concession entry fee. Within the park, this </w:t>
+      </w:r>
+      <w:r>
+        <w:rPr>
+          <w:rFonts w:ascii="Arial" w:hAnsi="Arial" w:cs="Arial"/>
+          <w:sz w:val="20"/>
+          <w:szCs w:val="20"/>
+        </w:rPr>
+        <w:t>document</w:t>
+      </w:r>
+      <w:r>
+        <w:rPr>
+          <w:rFonts w:ascii="Arial" w:hAnsi="Arial" w:cs="Arial"/>
+          <w:sz w:val="20"/>
+          <w:szCs w:val="20"/>
+        </w:rPr>
+        <w:t xml:space="preserve"> should be displayed so that it is visible through the vehicle/s </w:t>
+      </w:r>
+      <w:proofErr w:type="gramStart"/>
+      <w:r>
+        <w:rPr>
+          <w:rFonts w:ascii="Arial" w:hAnsi="Arial" w:cs="Arial"/>
+          <w:sz w:val="20"/>
+          <w:szCs w:val="20"/>
+        </w:rPr>
+        <w:t>windscreen</w:t>
+      </w:r>
+      <w:r>
+        <w:rPr>
+          <w:rFonts w:ascii="Arial" w:hAnsi="Arial" w:cs="Arial"/>
+          <w:sz w:val="20"/>
+          <w:szCs w:val="20"/>
+        </w:rPr>
+        <w:t>.{</w:t>
+      </w:r>
+      <w:proofErr w:type="gramEnd"/>
+      <w:r>
+        <w:rPr>
+          <w:rFonts w:ascii="Arial" w:hAnsi="Arial" w:cs="Arial"/>
+          <w:sz w:val="20"/>
+          <w:szCs w:val="20"/>
+        </w:rPr>
+        <w:t>% else %}</w:t>
+      </w:r>
+      <w:r>
+        <w:rPr>
+          <w:rFonts w:ascii="Arial" w:hAnsi="Arial" w:cs="Arial"/>
+          <w:sz w:val="20"/>
+          <w:szCs w:val="20"/>
+        </w:rPr>
+        <w:t xml:space="preserve">Please ensure a copy of this approval is on hand and presented to staff at the park entry station or upon request to obtain the waiver. Within the park, this </w:t>
+      </w:r>
+      <w:r>
+        <w:rPr>
+          <w:rFonts w:ascii="Arial" w:hAnsi="Arial" w:cs="Arial"/>
+          <w:sz w:val="20"/>
+          <w:szCs w:val="20"/>
+        </w:rPr>
+        <w:t>document</w:t>
+      </w:r>
+      <w:r>
+        <w:rPr>
+          <w:rFonts w:ascii="Arial" w:hAnsi="Arial" w:cs="Arial"/>
+          <w:sz w:val="20"/>
+          <w:szCs w:val="20"/>
+        </w:rPr>
+        <w:t xml:space="preserve"> should be displayed so that it is visible through the vehicle </w:t>
+      </w:r>
+      <w:proofErr w:type="gramStart"/>
+      <w:r>
+        <w:rPr>
+          <w:rFonts w:ascii="Arial" w:hAnsi="Arial" w:cs="Arial"/>
+          <w:sz w:val="20"/>
+          <w:szCs w:val="20"/>
+        </w:rPr>
+        <w:t>windscreen.</w:t>
+      </w:r>
+      <w:r>
+        <w:rPr>
+          <w:rFonts w:ascii="Arial" w:hAnsi="Arial" w:cs="Arial"/>
+          <w:sz w:val="20"/>
+          <w:szCs w:val="20"/>
+        </w:rPr>
+        <w:t>{</w:t>
+      </w:r>
+      <w:proofErr w:type="gramEnd"/>
+      <w:r>
+        <w:rPr>
+          <w:rFonts w:ascii="Arial" w:hAnsi="Arial" w:cs="Arial"/>
+          <w:sz w:val="20"/>
+          <w:szCs w:val="20"/>
+        </w:rPr>
+        <w:t>% endif %}</w:t>
+      </w:r>
+    </w:p>
+    <w:p>
+      <w:pPr>
+        <w:rPr>
+          <w:rFonts w:ascii="Arial" w:hAnsi="Arial" w:cs="Arial"/>
+          <w:sz w:val="20"/>
+          <w:szCs w:val="20"/>
+        </w:rPr>
+      </w:pPr>
+    </w:p>
+    <w:p>
+      <w:pPr>
+        <w:rPr>
+          <w:rFonts w:ascii="Arial" w:hAnsi="Arial" w:cs="Arial"/>
+          <w:sz w:val="20"/>
+          <w:szCs w:val="20"/>
+        </w:rPr>
+      </w:pPr>
+      <w:proofErr w:type="gramStart"/>
+      <w:r>
+        <w:rPr>
+          <w:rFonts w:ascii="Arial" w:hAnsi="Arial" w:cs="Arial"/>
+          <w:sz w:val="20"/>
+          <w:szCs w:val="20"/>
+        </w:rPr>
+        <w:t xml:space="preserve">{{ </w:t>
+      </w:r>
+      <w:proofErr w:type="spellStart"/>
+      <w:r>
+        <w:rPr>
+          <w:rFonts w:ascii="Arial" w:hAnsi="Arial" w:cs="Arial"/>
+          <w:sz w:val="20"/>
+          <w:szCs w:val="20"/>
+        </w:rPr>
+        <w:t>comments</w:t>
+      </w:r>
+      <w:proofErr w:type="gramEnd"/>
+      <w:r>
+        <w:rPr>
+          <w:rFonts w:ascii="Arial" w:hAnsi="Arial" w:cs="Arial"/>
+          <w:sz w:val="20"/>
+          <w:szCs w:val="20"/>
+        </w:rPr>
+        <w:t>_to_applicant</w:t>
+      </w:r>
+      <w:proofErr w:type="spellEnd"/>
+      <w:r>
+        <w:rPr>
+          <w:rFonts w:ascii="Arial" w:hAnsi="Arial" w:cs="Arial"/>
+          <w:sz w:val="20"/>
+          <w:szCs w:val="20"/>
+        </w:rPr>
+        <w:t xml:space="preserve"> }}</w:t>
       </w:r>
     </w:p>
     <w:p>
@@ -892,15 +1530,33 @@
           <w:sz w:val="20"/>
           <w:szCs w:val="20"/>
         </w:rPr>
-        <w:t xml:space="preserve"> %}</w:t>
-      </w:r>
-      <w:r>
-        <w:rPr>
-          <w:rFonts w:ascii="Arial" w:hAnsi="Arial" w:cs="Arial"/>
-          <w:sz w:val="20"/>
-          <w:szCs w:val="20"/>
-        </w:rPr>
-        <w:t xml:space="preserve">{{ </w:t>
+        <w:t xml:space="preserve"> </w:t>
+      </w:r>
+      <w:proofErr w:type="gramStart"/>
+      <w:r>
+        <w:rPr>
+          <w:rFonts w:ascii="Arial" w:hAnsi="Arial" w:cs="Arial"/>
+          <w:sz w:val="20"/>
+          <w:szCs w:val="20"/>
+        </w:rPr>
+        <w:t>%}</w:t>
+      </w:r>
+      <w:r>
+        <w:rPr>
+          <w:rFonts w:ascii="Arial" w:hAnsi="Arial" w:cs="Arial"/>
+          <w:sz w:val="20"/>
+          <w:szCs w:val="20"/>
+        </w:rPr>
+        <w:t>{</w:t>
+      </w:r>
+      <w:proofErr w:type="gramEnd"/>
+      <w:r>
+        <w:rPr>
+          <w:rFonts w:ascii="Arial" w:hAnsi="Arial" w:cs="Arial"/>
+          <w:sz w:val="20"/>
+          <w:szCs w:val="20"/>
+        </w:rPr>
+        <w:t xml:space="preserve">{ </w:t>
       </w:r>
       <w:r>
         <w:rPr>
@@ -2983,33 +3639,6 @@
 </file>
 
 <file path=customXml/item1.xml><?xml version="1.0" encoding="utf-8"?>
-<?mso-contentType ?>
-<FormTemplates xmlns="http://schemas.microsoft.com/sharepoint/v3/contenttype/forms">
-  <Display>DocumentLibraryForm</Display>
-  <Edit>DocumentLibraryForm</Edit>
-  <New>DocumentLibraryForm</New>
-</FormTemplates>
-</file>
-
-<file path=customXml/item2.xml><?xml version="1.0" encoding="utf-8"?>
-<p:properties xmlns:p="http://schemas.microsoft.com/office/2006/metadata/properties" xmlns:xsi="http://www.w3.org/2001/XMLSchema-instance">
-  <documentManagement>
-    <Templates xmlns="82c0860a-0083-47e5-9319-bc0099c3c4e7">Licences</Templates>
-    <Licence_x0020_Letters xmlns="82c0860a-0083-47e5-9319-bc0099c3c4e7">None</Licence_x0020_Letters>
-    <DocFolderName xmlns="d467df18-bcc8-4e2d-ae4c-a02377bc1741" xsi:nil="true"/>
-  </documentManagement>
-</p:properties>
-</file>
-
-<file path=customXml/item3.xml><?xml version="1.0" encoding="utf-8"?>
-<b:Sources xmlns:b="http://schemas.openxmlformats.org/officeDocument/2006/bibliography" xmlns="http://schemas.openxmlformats.org/officeDocument/2006/bibliography" SelectedStyle="\APASixthEditionOfficeOnline.xsl" StyleName="APA" Version="6"/>
-</file>
-
-<file path=customXml/item4.xml><?xml version="1.0" encoding="utf-8"?>
-<LongProperties xmlns="http://schemas.microsoft.com/office/2006/metadata/longProperties"/>
-</file>
-
-<file path=customXml/item5.xml><?xml version="1.0" encoding="utf-8"?>
 <ct:contentTypeSchema xmlns:ct="http://schemas.microsoft.com/office/2006/metadata/contentType" xmlns:ma="http://schemas.microsoft.com/office/2006/metadata/properties/metaAttributes" ct:_="" ma:_="" ma:contentTypeName="Document" ma:contentTypeID="0x010100DDE83369A4716945AA6AAFE2A7D13920" ma:contentTypeVersion="2" ma:contentTypeDescription="Create a new document." ma:contentTypeScope="" ma:versionID="e7f585b85ca7932c58ba99e12d49365d">
   <xsd:schema xmlns:xsd="http://www.w3.org/2001/XMLSchema" xmlns:p="http://schemas.microsoft.com/office/2006/metadata/properties" xmlns:ns2="d467df18-bcc8-4e2d-ae4c-a02377bc1741" xmlns:ns3="82c0860a-0083-47e5-9319-bc0099c3c4e7" targetNamespace="http://schemas.microsoft.com/office/2006/metadata/properties" ma:root="true" ma:fieldsID="a50cae9f65cbcd1d8fad25d427e84407" ns2:_="" ns3:_="">
     <xsd:import namespace="d467df18-bcc8-4e2d-ae4c-a02377bc1741"/>
@@ -3098,41 +3727,34 @@
 </ct:contentTypeSchema>
 </file>
 
-<file path=customXml/itemProps1.xml><?xml version="1.0" encoding="utf-8"?>
-<ds:datastoreItem xmlns:ds="http://schemas.openxmlformats.org/officeDocument/2006/customXml" ds:itemID="{01521DC1-EBBE-4ABD-A943-A31EBE37AECF}">
-  <ds:schemaRefs>
-    <ds:schemaRef ds:uri="http://schemas.microsoft.com/sharepoint/v3/contenttype/forms"/>
-  </ds:schemaRefs>
-</ds:datastoreItem>
+<file path=customXml/item2.xml><?xml version="1.0" encoding="utf-8"?>
+<LongProperties xmlns="http://schemas.microsoft.com/office/2006/metadata/longProperties"/>
 </file>
 
-<file path=customXml/itemProps2.xml><?xml version="1.0" encoding="utf-8"?>
-<ds:datastoreItem xmlns:ds="http://schemas.openxmlformats.org/officeDocument/2006/customXml" ds:itemID="{8BFF7BD0-9EB8-4FE2-B615-B13D29E7F68F}">
-  <ds:schemaRefs>
-    <ds:schemaRef ds:uri="http://schemas.microsoft.com/office/2006/metadata/properties"/>
-    <ds:schemaRef ds:uri="82c0860a-0083-47e5-9319-bc0099c3c4e7"/>
-    <ds:schemaRef ds:uri="d467df18-bcc8-4e2d-ae4c-a02377bc1741"/>
-  </ds:schemaRefs>
-</ds:datastoreItem>
+<file path=customXml/item3.xml><?xml version="1.0" encoding="utf-8"?>
+<b:Sources xmlns:b="http://schemas.openxmlformats.org/officeDocument/2006/bibliography" xmlns="http://schemas.openxmlformats.org/officeDocument/2006/bibliography" SelectedStyle="\APASixthEditionOfficeOnline.xsl" StyleName="APA" Version="6"/>
 </file>
 
-<file path=customXml/itemProps3.xml><?xml version="1.0" encoding="utf-8"?>
-<ds:datastoreItem xmlns:ds="http://schemas.openxmlformats.org/officeDocument/2006/customXml" ds:itemID="{101C6773-2C27-417F-AF61-30F048C4C369}">
-  <ds:schemaRefs>
-    <ds:schemaRef ds:uri="http://schemas.openxmlformats.org/officeDocument/2006/bibliography"/>
-  </ds:schemaRefs>
-</ds:datastoreItem>
+<file path=customXml/item4.xml><?xml version="1.0" encoding="utf-8"?>
+<p:properties xmlns:p="http://schemas.microsoft.com/office/2006/metadata/properties" xmlns:xsi="http://www.w3.org/2001/XMLSchema-instance">
+  <documentManagement>
+    <Templates xmlns="82c0860a-0083-47e5-9319-bc0099c3c4e7">Licences</Templates>
+    <Licence_x0020_Letters xmlns="82c0860a-0083-47e5-9319-bc0099c3c4e7">None</Licence_x0020_Letters>
+    <DocFolderName xmlns="d467df18-bcc8-4e2d-ae4c-a02377bc1741" xsi:nil="true"/>
+  </documentManagement>
+</p:properties>
 </file>
 
-<file path=customXml/itemProps4.xml><?xml version="1.0" encoding="utf-8"?>
-<ds:datastoreItem xmlns:ds="http://schemas.openxmlformats.org/officeDocument/2006/customXml" ds:itemID="{594B0E27-5C86-4DA2-AD2C-7E237F671BCA}">
-  <ds:schemaRefs>
-    <ds:schemaRef ds:uri="http://schemas.microsoft.com/office/2006/metadata/longProperties"/>
-  </ds:schemaRefs>
-</ds:datastoreItem>
+<file path=customXml/item5.xml><?xml version="1.0" encoding="utf-8"?>
+<?mso-contentType ?>
+<FormTemplates xmlns="http://schemas.microsoft.com/sharepoint/v3/contenttype/forms">
+  <Display>DocumentLibraryForm</Display>
+  <Edit>DocumentLibraryForm</Edit>
+  <New>DocumentLibraryForm</New>
+</FormTemplates>
 </file>
 
-<file path=customXml/itemProps5.xml><?xml version="1.0" encoding="utf-8"?>
+<file path=customXml/itemProps1.xml><?xml version="1.0" encoding="utf-8"?>
 <ds:datastoreItem xmlns:ds="http://schemas.openxmlformats.org/officeDocument/2006/customXml" ds:itemID="{588A83AB-F89C-433B-BB01-D0C78830E64D}">
   <ds:schemaRefs>
     <ds:schemaRef ds:uri="http://schemas.microsoft.com/office/2006/metadata/contentType"/>
@@ -3148,4 +3770,38 @@
     <ds:schemaRef ds:uri="http://schemas.microsoft.com/office/internal/2005/internalDocumentation"/>
   </ds:schemaRefs>
 </ds:datastoreItem>
+</file>
+
+<file path=customXml/itemProps2.xml><?xml version="1.0" encoding="utf-8"?>
+<ds:datastoreItem xmlns:ds="http://schemas.openxmlformats.org/officeDocument/2006/customXml" ds:itemID="{594B0E27-5C86-4DA2-AD2C-7E237F671BCA}">
+  <ds:schemaRefs>
+    <ds:schemaRef ds:uri="http://schemas.microsoft.com/office/2006/metadata/longProperties"/>
+  </ds:schemaRefs>
+</ds:datastoreItem>
+</file>
+
+<file path=customXml/itemProps3.xml><?xml version="1.0" encoding="utf-8"?>
+<ds:datastoreItem xmlns:ds="http://schemas.openxmlformats.org/officeDocument/2006/customXml" ds:itemID="{101C6773-2C27-417F-AF61-30F048C4C369}">
+  <ds:schemaRefs>
+    <ds:schemaRef ds:uri="http://schemas.openxmlformats.org/officeDocument/2006/bibliography"/>
+  </ds:schemaRefs>
+</ds:datastoreItem>
+</file>
+
+<file path=customXml/itemProps4.xml><?xml version="1.0" encoding="utf-8"?>
+<ds:datastoreItem xmlns:ds="http://schemas.openxmlformats.org/officeDocument/2006/customXml" ds:itemID="{8BFF7BD0-9EB8-4FE2-B615-B13D29E7F68F}">
+  <ds:schemaRefs>
+    <ds:schemaRef ds:uri="http://schemas.microsoft.com/office/2006/metadata/properties"/>
+    <ds:schemaRef ds:uri="82c0860a-0083-47e5-9319-bc0099c3c4e7"/>
+    <ds:schemaRef ds:uri="d467df18-bcc8-4e2d-ae4c-a02377bc1741"/>
+  </ds:schemaRefs>
+</ds:datastoreItem>
+</file>
+
+<file path=customXml/itemProps5.xml><?xml version="1.0" encoding="utf-8"?>
+<ds:datastoreItem xmlns:ds="http://schemas.openxmlformats.org/officeDocument/2006/customXml" ds:itemID="{01521DC1-EBBE-4ABD-A943-A31EBE37AECF}">
+  <ds:schemaRefs>
+    <ds:schemaRef ds:uri="http://schemas.microsoft.com/sharepoint/v3/contenttype/forms"/>
+  </ds:schemaRefs>
+</ds:datastoreItem>
 </file>
</xml_diff>

<commit_message>
Update approval email and doc text/formatting
</commit_message>
<xml_diff>
--- a/feewaiver/static/feewaiver/fee_waiver_template.docx
+++ b/feewaiver/static/feewaiver/fee_waiver_template.docx
@@ -134,9 +134,8 @@
           <w:sz w:val="48"/>
           <w:szCs w:val="48"/>
         </w:rPr>
-        <w:t xml:space="preserve">{% if concession </w:t>
-      </w:r>
-      <w:proofErr w:type="gramStart"/>
+        <w:t>{% if concession %}Concession Entry Approved{% else %}Fee Waiver Approved{</w:t>
+      </w:r>
       <w:r>
         <w:rPr>
           <w:rFonts w:ascii="Arial" w:hAnsi="Arial" w:cs="Arial"/>
@@ -144,9 +143,8 @@
           <w:sz w:val="48"/>
           <w:szCs w:val="48"/>
         </w:rPr>
-        <w:t>%}Concession</w:t>
-      </w:r>
-      <w:proofErr w:type="gramEnd"/>
+        <w:t>%</w:t>
+      </w:r>
       <w:r>
         <w:rPr>
           <w:rFonts w:ascii="Arial" w:hAnsi="Arial" w:cs="Arial"/>
@@ -154,24 +152,6 @@
           <w:sz w:val="48"/>
           <w:szCs w:val="48"/>
         </w:rPr>
-        <w:t xml:space="preserve"> Entry Approved{% else %}Fee Waiver Approved{</w:t>
-      </w:r>
-      <w:r>
-        <w:rPr>
-          <w:rFonts w:ascii="Arial" w:hAnsi="Arial" w:cs="Arial"/>
-          <w:i/>
-          <w:sz w:val="48"/>
-          <w:szCs w:val="48"/>
-        </w:rPr>
-        <w:t>%</w:t>
-      </w:r>
-      <w:r>
-        <w:rPr>
-          <w:rFonts w:ascii="Arial" w:hAnsi="Arial" w:cs="Arial"/>
-          <w:i/>
-          <w:sz w:val="48"/>
-          <w:szCs w:val="48"/>
-        </w:rPr>
         <w:t xml:space="preserve"> endif %}</w:t>
       </w:r>
     </w:p>
@@ -192,7 +172,6 @@
           <w:szCs w:val="20"/>
         </w:rPr>
       </w:pPr>
-      <w:proofErr w:type="gramStart"/>
       <w:r>
         <w:rPr>
           <w:rFonts w:ascii="Arial" w:hAnsi="Arial" w:cs="Arial"/>
@@ -208,16 +187,7 @@
           <w:sz w:val="20"/>
           <w:szCs w:val="20"/>
         </w:rPr>
-        <w:t>contact</w:t>
-      </w:r>
-      <w:proofErr w:type="gramEnd"/>
-      <w:r>
-        <w:rPr>
-          <w:rFonts w:ascii="Arial" w:hAnsi="Arial" w:cs="Arial"/>
-          <w:sz w:val="20"/>
-          <w:szCs w:val="20"/>
-        </w:rPr>
-        <w:t>_</w:t>
+        <w:t>contact_</w:t>
       </w:r>
       <w:r>
         <w:rPr>
@@ -246,7 +216,6 @@
           <w:szCs w:val="20"/>
         </w:rPr>
       </w:pPr>
-      <w:proofErr w:type="gramStart"/>
       <w:r>
         <w:rPr>
           <w:rFonts w:ascii="Arial" w:hAnsi="Arial" w:cs="Arial"/>
@@ -262,16 +231,7 @@
           <w:sz w:val="20"/>
           <w:szCs w:val="20"/>
         </w:rPr>
-        <w:t>contact</w:t>
-      </w:r>
-      <w:proofErr w:type="gramEnd"/>
-      <w:r>
-        <w:rPr>
-          <w:rFonts w:ascii="Arial" w:hAnsi="Arial" w:cs="Arial"/>
-          <w:sz w:val="20"/>
-          <w:szCs w:val="20"/>
-        </w:rPr>
-        <w:t>_details.organisation</w:t>
+        <w:t>contact_details.organisation</w:t>
       </w:r>
       <w:proofErr w:type="spellEnd"/>
       <w:r>
@@ -327,16 +287,7 @@
           <w:sz w:val="20"/>
           <w:szCs w:val="20"/>
         </w:rPr>
-        <w:t>contact_</w:t>
-      </w:r>
-      <w:proofErr w:type="gramStart"/>
-      <w:r>
-        <w:rPr>
-          <w:rFonts w:ascii="Arial" w:hAnsi="Arial" w:cs="Arial"/>
-          <w:sz w:val="20"/>
-          <w:szCs w:val="20"/>
-        </w:rPr>
-        <w:t>name</w:t>
+        <w:t>contact_name</w:t>
       </w:r>
       <w:proofErr w:type="spellEnd"/>
       <w:r>
@@ -345,16 +296,7 @@
           <w:sz w:val="20"/>
           <w:szCs w:val="20"/>
         </w:rPr>
-        <w:t xml:space="preserve"> }</w:t>
-      </w:r>
-      <w:proofErr w:type="gramEnd"/>
-      <w:r>
-        <w:rPr>
-          <w:rFonts w:ascii="Arial" w:hAnsi="Arial" w:cs="Arial"/>
-          <w:sz w:val="20"/>
-          <w:szCs w:val="20"/>
-        </w:rPr>
-        <w:t>},</w:t>
+        <w:t xml:space="preserve"> }},</w:t>
       </w:r>
     </w:p>
     <w:p>
@@ -398,9 +340,34 @@
           <w:sz w:val="20"/>
           <w:szCs w:val="20"/>
         </w:rPr>
-        <w:t xml:space="preserve"> </w:t>
-      </w:r>
-      <w:proofErr w:type="gramStart"/>
+        <w:t xml:space="preserve"> {{ </w:t>
+      </w:r>
+      <w:proofErr w:type="spellStart"/>
+      <w:r>
+        <w:rPr>
+          <w:rFonts w:ascii="Arial" w:hAnsi="Arial" w:cs="Arial"/>
+          <w:sz w:val="20"/>
+          <w:szCs w:val="20"/>
+        </w:rPr>
+        <w:t>participants_name</w:t>
+      </w:r>
+      <w:proofErr w:type="spellEnd"/>
+      <w:r>
+        <w:rPr>
+          <w:rFonts w:ascii="Arial" w:hAnsi="Arial" w:cs="Arial"/>
+          <w:sz w:val="20"/>
+          <w:szCs w:val="20"/>
+        </w:rPr>
+        <w:t xml:space="preserve"> }}, the Department of Biodiversity, Conservation and Attractions is pleased to approve</w:t>
+      </w:r>
+      <w:r>
+        <w:rPr>
+          <w:rFonts w:ascii="Arial" w:hAnsi="Arial" w:cs="Arial"/>
+          <w:sz w:val="20"/>
+          <w:szCs w:val="20"/>
+        </w:rPr>
+        <w:t xml:space="preserve"> the fee waiver </w:t>
+      </w:r>
       <w:r>
         <w:rPr>
           <w:rFonts w:ascii="Arial" w:hAnsi="Arial" w:cs="Arial"/>
@@ -416,16 +383,7 @@
           <w:sz w:val="20"/>
           <w:szCs w:val="20"/>
         </w:rPr>
-        <w:t>participants</w:t>
-      </w:r>
-      <w:proofErr w:type="gramEnd"/>
-      <w:r>
-        <w:rPr>
-          <w:rFonts w:ascii="Arial" w:hAnsi="Arial" w:cs="Arial"/>
-          <w:sz w:val="20"/>
-          <w:szCs w:val="20"/>
-        </w:rPr>
-        <w:t>_name</w:t>
+        <w:t>lodgement_number</w:t>
       </w:r>
       <w:proofErr w:type="spellEnd"/>
       <w:r>
@@ -434,40 +392,6 @@
           <w:sz w:val="20"/>
           <w:szCs w:val="20"/>
         </w:rPr>
-        <w:t xml:space="preserve"> }}, the Department of Biodiversity, Conservation and Attractions is pleased to approve</w:t>
-      </w:r>
-      <w:r>
-        <w:rPr>
-          <w:rFonts w:ascii="Arial" w:hAnsi="Arial" w:cs="Arial"/>
-          <w:sz w:val="20"/>
-          <w:szCs w:val="20"/>
-        </w:rPr>
-        <w:t xml:space="preserve"> the fee waiver </w:t>
-      </w:r>
-      <w:r>
-        <w:rPr>
-          <w:rFonts w:ascii="Arial" w:hAnsi="Arial" w:cs="Arial"/>
-          <w:sz w:val="20"/>
-          <w:szCs w:val="20"/>
-        </w:rPr>
-        <w:t xml:space="preserve">{{ </w:t>
-      </w:r>
-      <w:proofErr w:type="spellStart"/>
-      <w:r>
-        <w:rPr>
-          <w:rFonts w:ascii="Arial" w:hAnsi="Arial" w:cs="Arial"/>
-          <w:sz w:val="20"/>
-          <w:szCs w:val="20"/>
-        </w:rPr>
-        <w:t>lodgement_number</w:t>
-      </w:r>
-      <w:proofErr w:type="spellEnd"/>
-      <w:r>
-        <w:rPr>
-          <w:rFonts w:ascii="Arial" w:hAnsi="Arial" w:cs="Arial"/>
-          <w:sz w:val="20"/>
-          <w:szCs w:val="20"/>
-        </w:rPr>
         <w:t xml:space="preserve"> }}</w:t>
       </w:r>
       <w:r>
@@ -502,33 +426,15 @@
           <w:sz w:val="20"/>
           <w:szCs w:val="20"/>
         </w:rPr>
-        <w:t xml:space="preserve">{% for visit in visits </w:t>
-      </w:r>
-      <w:proofErr w:type="gramStart"/>
-      <w:r>
-        <w:rPr>
-          <w:rFonts w:ascii="Arial" w:hAnsi="Arial" w:cs="Arial"/>
-          <w:sz w:val="20"/>
-          <w:szCs w:val="20"/>
-        </w:rPr>
-        <w:t>%}</w:t>
-      </w:r>
-      <w:r>
-        <w:rPr>
-          <w:rFonts w:ascii="Arial" w:hAnsi="Arial" w:cs="Arial"/>
-          <w:sz w:val="20"/>
-          <w:szCs w:val="20"/>
-        </w:rPr>
-        <w:t>{</w:t>
-      </w:r>
-      <w:proofErr w:type="gramEnd"/>
-      <w:r>
-        <w:rPr>
-          <w:rFonts w:ascii="Arial" w:hAnsi="Arial" w:cs="Arial"/>
-          <w:sz w:val="20"/>
-          <w:szCs w:val="20"/>
-        </w:rPr>
-        <w:t xml:space="preserve">% if </w:t>
+        <w:t>{% for visit in visits %}</w:t>
+      </w:r>
+      <w:r>
+        <w:rPr>
+          <w:rFonts w:ascii="Arial" w:hAnsi="Arial" w:cs="Arial"/>
+          <w:sz w:val="20"/>
+          <w:szCs w:val="20"/>
+        </w:rPr>
+        <w:t xml:space="preserve">{% if </w:t>
       </w:r>
       <w:proofErr w:type="spellStart"/>
       <w:r>
@@ -579,23 +485,13 @@
         <w:t xml:space="preserve"> from {{</w:t>
       </w:r>
       <w:proofErr w:type="spellStart"/>
-      <w:proofErr w:type="gramStart"/>
-      <w:r>
-        <w:rPr>
-          <w:rFonts w:ascii="Arial" w:hAnsi="Arial" w:cs="Arial"/>
-          <w:sz w:val="20"/>
-          <w:szCs w:val="20"/>
-        </w:rPr>
-        <w:t>visit.date</w:t>
-      </w:r>
-      <w:proofErr w:type="gramEnd"/>
-      <w:r>
-        <w:rPr>
-          <w:rFonts w:ascii="Arial" w:hAnsi="Arial" w:cs="Arial"/>
-          <w:sz w:val="20"/>
-          <w:szCs w:val="20"/>
-        </w:rPr>
-        <w:t>_from</w:t>
+      <w:r>
+        <w:rPr>
+          <w:rFonts w:ascii="Arial" w:hAnsi="Arial" w:cs="Arial"/>
+          <w:sz w:val="20"/>
+          <w:szCs w:val="20"/>
+        </w:rPr>
+        <w:t>visit.date_from</w:t>
       </w:r>
       <w:proofErr w:type="spellEnd"/>
       <w:r>
@@ -687,23 +583,13 @@
         <w:t xml:space="preserve">{% for park in </w:t>
       </w:r>
       <w:proofErr w:type="spellStart"/>
-      <w:proofErr w:type="gramStart"/>
-      <w:r>
-        <w:rPr>
-          <w:rFonts w:ascii="Arial" w:hAnsi="Arial" w:cs="Arial"/>
-          <w:sz w:val="20"/>
-          <w:szCs w:val="20"/>
-        </w:rPr>
-        <w:t>visit.selected</w:t>
-      </w:r>
-      <w:proofErr w:type="gramEnd"/>
-      <w:r>
-        <w:rPr>
-          <w:rFonts w:ascii="Arial" w:hAnsi="Arial" w:cs="Arial"/>
-          <w:sz w:val="20"/>
-          <w:szCs w:val="20"/>
-        </w:rPr>
-        <w:t>_park_names</w:t>
+      <w:r>
+        <w:rPr>
+          <w:rFonts w:ascii="Arial" w:hAnsi="Arial" w:cs="Arial"/>
+          <w:sz w:val="20"/>
+          <w:szCs w:val="20"/>
+        </w:rPr>
+        <w:t>visit.selected_park_names</w:t>
       </w:r>
       <w:proofErr w:type="spellEnd"/>
       <w:r>
@@ -776,33 +662,15 @@
           <w:sz w:val="20"/>
           <w:szCs w:val="20"/>
         </w:rPr>
-        <w:t xml:space="preserve"> </w:t>
-      </w:r>
-      <w:proofErr w:type="gramStart"/>
-      <w:r>
-        <w:rPr>
-          <w:rFonts w:ascii="Arial" w:hAnsi="Arial" w:cs="Arial"/>
-          <w:sz w:val="20"/>
-          <w:szCs w:val="20"/>
-        </w:rPr>
-        <w:t>%}</w:t>
-      </w:r>
-      <w:r>
-        <w:rPr>
-          <w:rFonts w:ascii="Arial" w:hAnsi="Arial" w:cs="Arial"/>
-          <w:sz w:val="20"/>
-          <w:szCs w:val="20"/>
-        </w:rPr>
-        <w:t>{</w:t>
-      </w:r>
-      <w:proofErr w:type="gramEnd"/>
-      <w:r>
-        <w:rPr>
-          <w:rFonts w:ascii="Arial" w:hAnsi="Arial" w:cs="Arial"/>
-          <w:sz w:val="20"/>
-          <w:szCs w:val="20"/>
-        </w:rPr>
-        <w:t xml:space="preserve">% for </w:t>
+        <w:t xml:space="preserve"> %}</w:t>
+      </w:r>
+      <w:r>
+        <w:rPr>
+          <w:rFonts w:ascii="Arial" w:hAnsi="Arial" w:cs="Arial"/>
+          <w:sz w:val="20"/>
+          <w:szCs w:val="20"/>
+        </w:rPr>
+        <w:t xml:space="preserve">{% for </w:t>
       </w:r>
       <w:proofErr w:type="spellStart"/>
       <w:r>
@@ -946,16 +814,7 @@
           <w:sz w:val="20"/>
           <w:szCs w:val="20"/>
         </w:rPr>
-        <w:t xml:space="preserve"> endif </w:t>
-      </w:r>
-      <w:proofErr w:type="gramStart"/>
-      <w:r>
-        <w:rPr>
-          <w:rFonts w:ascii="Arial" w:hAnsi="Arial" w:cs="Arial"/>
-          <w:sz w:val="20"/>
-          <w:szCs w:val="20"/>
-        </w:rPr>
-        <w:t>%}</w:t>
+        <w:t xml:space="preserve"> endif %}</w:t>
       </w:r>
       <w:r>
         <w:rPr>
@@ -965,7 +824,6 @@
         </w:rPr>
         <w:t>{</w:t>
       </w:r>
-      <w:proofErr w:type="gramEnd"/>
       <w:r>
         <w:rPr>
           <w:rFonts w:ascii="Arial" w:hAnsi="Arial" w:cs="Arial"/>
@@ -1009,31 +867,13 @@
           <w:szCs w:val="20"/>
         </w:rPr>
       </w:pPr>
-    </w:p>
-    <w:p>
-      <w:pPr>
-        <w:rPr>
-          <w:rFonts w:ascii="Arial" w:hAnsi="Arial" w:cs="Arial"/>
-          <w:sz w:val="20"/>
-          <w:szCs w:val="20"/>
-        </w:rPr>
-      </w:pPr>
-      <w:r>
-        <w:rPr>
-          <w:rFonts w:ascii="Arial" w:hAnsi="Arial" w:cs="Arial"/>
-          <w:sz w:val="20"/>
-          <w:szCs w:val="20"/>
-        </w:rPr>
-        <w:t xml:space="preserve">{% if concession </w:t>
-      </w:r>
-      <w:proofErr w:type="gramStart"/>
-      <w:r>
-        <w:rPr>
-          <w:rFonts w:ascii="Arial" w:hAnsi="Arial" w:cs="Arial"/>
-          <w:sz w:val="20"/>
-          <w:szCs w:val="20"/>
-        </w:rPr>
-        <w:t>%}</w:t>
+      <w:r>
+        <w:rPr>
+          <w:rFonts w:ascii="Arial" w:hAnsi="Arial" w:cs="Arial"/>
+          <w:sz w:val="20"/>
+          <w:szCs w:val="20"/>
+        </w:rPr>
+        <w:t>{% if concession %}</w:t>
       </w:r>
       <w:r>
         <w:rPr>
@@ -1043,18 +883,7 @@
           <w:sz w:val="20"/>
           <w:szCs w:val="20"/>
         </w:rPr>
-        <w:t>When</w:t>
-      </w:r>
-      <w:proofErr w:type="gramEnd"/>
-      <w:r>
-        <w:rPr>
-          <w:rFonts w:ascii="Arial" w:hAnsi="Arial" w:cs="Arial"/>
-          <w:b/>
-          <w:bCs/>
-          <w:sz w:val="20"/>
-          <w:szCs w:val="20"/>
-        </w:rPr>
-        <w:t xml:space="preserve"> travelling in a bus the concession entry fee is $2.50 per person, when travelling in a car the concession entry fee is $8.00 per vehicle.</w:t>
+        <w:t>When travelling in a bus the concession entry fee is $2.50 per person, when travelling in a car the concession entry fee is $8.00 per vehicle.</w:t>
       </w:r>
       <w:r>
         <w:rPr>
@@ -1122,33 +951,15 @@
           <w:sz w:val="20"/>
           <w:szCs w:val="20"/>
         </w:rPr>
-        <w:t xml:space="preserve"> </w:t>
-      </w:r>
-      <w:proofErr w:type="gramStart"/>
-      <w:r>
-        <w:rPr>
-          <w:rFonts w:ascii="Arial" w:hAnsi="Arial" w:cs="Arial"/>
-          <w:sz w:val="20"/>
-          <w:szCs w:val="20"/>
-        </w:rPr>
-        <w:t>%}</w:t>
-      </w:r>
-      <w:r>
-        <w:rPr>
-          <w:rFonts w:ascii="Arial" w:hAnsi="Arial" w:cs="Arial"/>
-          <w:sz w:val="20"/>
-          <w:szCs w:val="20"/>
-        </w:rPr>
-        <w:t>When</w:t>
-      </w:r>
-      <w:proofErr w:type="gramEnd"/>
-      <w:r>
-        <w:rPr>
-          <w:rFonts w:ascii="Arial" w:hAnsi="Arial" w:cs="Arial"/>
-          <w:sz w:val="20"/>
-          <w:szCs w:val="20"/>
-        </w:rPr>
-        <w:t xml:space="preserve"> booking your camping facilities, present this waiver to receive a reduction in camping fees of accompanying adults to a child rate.</w:t>
+        <w:t xml:space="preserve"> %}</w:t>
+      </w:r>
+      <w:r>
+        <w:rPr>
+          <w:rFonts w:ascii="Arial" w:hAnsi="Arial" w:cs="Arial"/>
+          <w:sz w:val="20"/>
+          <w:szCs w:val="20"/>
+        </w:rPr>
+        <w:t>When booking your camping facilities, present this waiver to receive a reduction in camping fees of accompanying adults to a child rate.</w:t>
       </w:r>
       <w:r>
         <w:rPr>
@@ -1216,33 +1027,15 @@
           <w:sz w:val="20"/>
           <w:szCs w:val="20"/>
         </w:rPr>
-        <w:t xml:space="preserve"> </w:t>
-      </w:r>
-      <w:proofErr w:type="gramStart"/>
-      <w:r>
-        <w:rPr>
-          <w:rFonts w:ascii="Arial" w:hAnsi="Arial" w:cs="Arial"/>
-          <w:sz w:val="20"/>
-          <w:szCs w:val="20"/>
-        </w:rPr>
-        <w:t>%}</w:t>
-      </w:r>
-      <w:r>
-        <w:rPr>
-          <w:rFonts w:ascii="Arial" w:hAnsi="Arial" w:cs="Arial"/>
-          <w:sz w:val="20"/>
-          <w:szCs w:val="20"/>
-        </w:rPr>
-        <w:t>When</w:t>
-      </w:r>
-      <w:proofErr w:type="gramEnd"/>
-      <w:r>
-        <w:rPr>
-          <w:rFonts w:ascii="Arial" w:hAnsi="Arial" w:cs="Arial"/>
-          <w:sz w:val="20"/>
-          <w:szCs w:val="20"/>
-        </w:rPr>
-        <w:t xml:space="preserve"> booking your camping facilities, please provide this </w:t>
+        <w:t xml:space="preserve"> %}</w:t>
+      </w:r>
+      <w:r>
+        <w:rPr>
+          <w:rFonts w:ascii="Arial" w:hAnsi="Arial" w:cs="Arial"/>
+          <w:sz w:val="20"/>
+          <w:szCs w:val="20"/>
+        </w:rPr>
+        <w:t xml:space="preserve">When booking your camping facilities, please provide this </w:t>
       </w:r>
       <w:r>
         <w:rPr>
@@ -1292,33 +1085,15 @@
           <w:sz w:val="20"/>
           <w:szCs w:val="20"/>
         </w:rPr>
-        <w:t xml:space="preserve">{% if concession </w:t>
-      </w:r>
-      <w:proofErr w:type="gramStart"/>
-      <w:r>
-        <w:rPr>
-          <w:rFonts w:ascii="Arial" w:hAnsi="Arial" w:cs="Arial"/>
-          <w:sz w:val="20"/>
-          <w:szCs w:val="20"/>
-        </w:rPr>
-        <w:t>%}</w:t>
-      </w:r>
-      <w:r>
-        <w:rPr>
-          <w:rFonts w:ascii="Arial" w:hAnsi="Arial" w:cs="Arial"/>
-          <w:sz w:val="20"/>
-          <w:szCs w:val="20"/>
-        </w:rPr>
-        <w:t>Please</w:t>
-      </w:r>
-      <w:proofErr w:type="gramEnd"/>
-      <w:r>
-        <w:rPr>
-          <w:rFonts w:ascii="Arial" w:hAnsi="Arial" w:cs="Arial"/>
-          <w:sz w:val="20"/>
-          <w:szCs w:val="20"/>
-        </w:rPr>
-        <w:t xml:space="preserve"> ensure a copy of this </w:t>
+        <w:t>{% if concession %}</w:t>
+      </w:r>
+      <w:r>
+        <w:rPr>
+          <w:rFonts w:ascii="Arial" w:hAnsi="Arial" w:cs="Arial"/>
+          <w:sz w:val="20"/>
+          <w:szCs w:val="20"/>
+        </w:rPr>
+        <w:t xml:space="preserve">Please ensure a copy of this </w:t>
       </w:r>
       <w:r>
         <w:rPr>
@@ -1350,33 +1125,15 @@
           <w:sz w:val="20"/>
           <w:szCs w:val="20"/>
         </w:rPr>
-        <w:t xml:space="preserve"> should be displayed so that it is visible through the vehicle/s </w:t>
-      </w:r>
-      <w:proofErr w:type="gramStart"/>
-      <w:r>
-        <w:rPr>
-          <w:rFonts w:ascii="Arial" w:hAnsi="Arial" w:cs="Arial"/>
-          <w:sz w:val="20"/>
-          <w:szCs w:val="20"/>
-        </w:rPr>
-        <w:t>windscreen</w:t>
-      </w:r>
-      <w:r>
-        <w:rPr>
-          <w:rFonts w:ascii="Arial" w:hAnsi="Arial" w:cs="Arial"/>
-          <w:sz w:val="20"/>
-          <w:szCs w:val="20"/>
-        </w:rPr>
-        <w:t>.{</w:t>
-      </w:r>
-      <w:proofErr w:type="gramEnd"/>
-      <w:r>
-        <w:rPr>
-          <w:rFonts w:ascii="Arial" w:hAnsi="Arial" w:cs="Arial"/>
-          <w:sz w:val="20"/>
-          <w:szCs w:val="20"/>
-        </w:rPr>
-        <w:t>% else %}</w:t>
+        <w:t xml:space="preserve"> should be displayed so that it is visible through the vehicle/s windscreen</w:t>
+      </w:r>
+      <w:r>
+        <w:rPr>
+          <w:rFonts w:ascii="Arial" w:hAnsi="Arial" w:cs="Arial"/>
+          <w:sz w:val="20"/>
+          <w:szCs w:val="20"/>
+        </w:rPr>
+        <w:t>.{% else %}</w:t>
       </w:r>
       <w:r>
         <w:rPr>
@@ -1400,53 +1157,34 @@
           <w:sz w:val="20"/>
           <w:szCs w:val="20"/>
         </w:rPr>
-        <w:t xml:space="preserve"> should be displayed so that it is visible through the vehicle </w:t>
-      </w:r>
-      <w:proofErr w:type="gramStart"/>
-      <w:r>
-        <w:rPr>
-          <w:rFonts w:ascii="Arial" w:hAnsi="Arial" w:cs="Arial"/>
-          <w:sz w:val="20"/>
-          <w:szCs w:val="20"/>
-        </w:rPr>
-        <w:t>windscreen.</w:t>
-      </w:r>
-      <w:r>
-        <w:rPr>
-          <w:rFonts w:ascii="Arial" w:hAnsi="Arial" w:cs="Arial"/>
-          <w:sz w:val="20"/>
-          <w:szCs w:val="20"/>
-        </w:rPr>
-        <w:t>{</w:t>
-      </w:r>
-      <w:proofErr w:type="gramEnd"/>
-      <w:r>
-        <w:rPr>
-          <w:rFonts w:ascii="Arial" w:hAnsi="Arial" w:cs="Arial"/>
-          <w:sz w:val="20"/>
-          <w:szCs w:val="20"/>
-        </w:rPr>
-        <w:t>% endif %}</w:t>
-      </w:r>
-    </w:p>
-    <w:p>
-      <w:pPr>
-        <w:rPr>
-          <w:rFonts w:ascii="Arial" w:hAnsi="Arial" w:cs="Arial"/>
-          <w:sz w:val="20"/>
-          <w:szCs w:val="20"/>
-        </w:rPr>
-      </w:pPr>
-    </w:p>
-    <w:p>
-      <w:pPr>
-        <w:rPr>
-          <w:rFonts w:ascii="Arial" w:hAnsi="Arial" w:cs="Arial"/>
-          <w:sz w:val="20"/>
-          <w:szCs w:val="20"/>
-        </w:rPr>
-      </w:pPr>
-      <w:proofErr w:type="gramStart"/>
+        <w:t xml:space="preserve"> should be displayed so that it is visible through the vehicle windscreen.</w:t>
+      </w:r>
+      <w:r>
+        <w:rPr>
+          <w:rFonts w:ascii="Arial" w:hAnsi="Arial" w:cs="Arial"/>
+          <w:sz w:val="20"/>
+          <w:szCs w:val="20"/>
+        </w:rPr>
+        <w:t>{% endif %}</w:t>
+      </w:r>
+    </w:p>
+    <w:p>
+      <w:pPr>
+        <w:rPr>
+          <w:rFonts w:ascii="Arial" w:hAnsi="Arial" w:cs="Arial"/>
+          <w:sz w:val="20"/>
+          <w:szCs w:val="20"/>
+        </w:rPr>
+      </w:pPr>
+    </w:p>
+    <w:p>
+      <w:pPr>
+        <w:rPr>
+          <w:rFonts w:ascii="Arial" w:hAnsi="Arial" w:cs="Arial"/>
+          <w:sz w:val="20"/>
+          <w:szCs w:val="20"/>
+        </w:rPr>
+      </w:pPr>
       <w:r>
         <w:rPr>
           <w:rFonts w:ascii="Arial" w:hAnsi="Arial" w:cs="Arial"/>
@@ -1462,16 +1200,7 @@
           <w:sz w:val="20"/>
           <w:szCs w:val="20"/>
         </w:rPr>
-        <w:t>comments</w:t>
-      </w:r>
-      <w:proofErr w:type="gramEnd"/>
-      <w:r>
-        <w:rPr>
-          <w:rFonts w:ascii="Arial" w:hAnsi="Arial" w:cs="Arial"/>
-          <w:sz w:val="20"/>
-          <w:szCs w:val="20"/>
-        </w:rPr>
-        <w:t>_to_applicant</w:t>
+        <w:t>comments_to_applicant</w:t>
       </w:r>
       <w:proofErr w:type="spellEnd"/>
       <w:r>
@@ -1530,33 +1259,15 @@
           <w:sz w:val="20"/>
           <w:szCs w:val="20"/>
         </w:rPr>
-        <w:t xml:space="preserve"> </w:t>
-      </w:r>
-      <w:proofErr w:type="gramStart"/>
-      <w:r>
-        <w:rPr>
-          <w:rFonts w:ascii="Arial" w:hAnsi="Arial" w:cs="Arial"/>
-          <w:sz w:val="20"/>
-          <w:szCs w:val="20"/>
-        </w:rPr>
-        <w:t>%}</w:t>
-      </w:r>
-      <w:r>
-        <w:rPr>
-          <w:rFonts w:ascii="Arial" w:hAnsi="Arial" w:cs="Arial"/>
-          <w:sz w:val="20"/>
-          <w:szCs w:val="20"/>
-        </w:rPr>
-        <w:t>{</w:t>
-      </w:r>
-      <w:proofErr w:type="gramEnd"/>
-      <w:r>
-        <w:rPr>
-          <w:rFonts w:ascii="Arial" w:hAnsi="Arial" w:cs="Arial"/>
-          <w:sz w:val="20"/>
-          <w:szCs w:val="20"/>
-        </w:rPr>
-        <w:t xml:space="preserve">{ </w:t>
+        <w:t xml:space="preserve"> %}</w:t>
+      </w:r>
+      <w:r>
+        <w:rPr>
+          <w:rFonts w:ascii="Arial" w:hAnsi="Arial" w:cs="Arial"/>
+          <w:sz w:val="20"/>
+          <w:szCs w:val="20"/>
+        </w:rPr>
+        <w:t xml:space="preserve">{{ </w:t>
       </w:r>
       <w:r>
         <w:rPr>
@@ -1597,23 +1308,6 @@
           <w:sz w:val="20"/>
           <w:szCs w:val="20"/>
         </w:rPr>
-        <w:t xml:space="preserve">Commercial Business Coordinator </w:t>
-      </w:r>
-    </w:p>
-    <w:p>
-      <w:pPr>
-        <w:rPr>
-          <w:rFonts w:ascii="Arial" w:hAnsi="Arial" w:cs="Arial"/>
-          <w:sz w:val="20"/>
-          <w:szCs w:val="20"/>
-        </w:rPr>
-      </w:pPr>
-      <w:r>
-        <w:rPr>
-          <w:rFonts w:ascii="Arial" w:hAnsi="Arial" w:cs="Arial"/>
-          <w:sz w:val="20"/>
-          <w:szCs w:val="20"/>
-        </w:rPr>
         <w:t xml:space="preserve">As Delegate of CEO </w:t>
       </w:r>
     </w:p>
@@ -1648,17 +1342,41 @@
           <w:sz w:val="20"/>
           <w:szCs w:val="20"/>
         </w:rPr>
-        <w:t>Tuesday, 5 January 2021</w:t>
-      </w:r>
-    </w:p>
-    <w:p>
-      <w:pPr>
-        <w:rPr>
-          <w:rFonts w:ascii="Arial" w:hAnsi="Arial" w:cs="Arial"/>
-          <w:sz w:val="20"/>
-          <w:szCs w:val="20"/>
-        </w:rPr>
-      </w:pPr>
+        <w:fldChar w:fldCharType="begin"/>
+      </w:r>
+      <w:r>
+        <w:rPr>
+          <w:rFonts w:ascii="Arial" w:hAnsi="Arial" w:cs="Arial"/>
+          <w:sz w:val="20"/>
+          <w:szCs w:val="20"/>
+        </w:rPr>
+        <w:instrText xml:space="preserve"> DATE \@ "d/MM/yyyy" </w:instrText>
+      </w:r>
+      <w:r>
+        <w:rPr>
+          <w:rFonts w:ascii="Arial" w:hAnsi="Arial" w:cs="Arial"/>
+          <w:sz w:val="20"/>
+          <w:szCs w:val="20"/>
+        </w:rPr>
+        <w:fldChar w:fldCharType="separate"/>
+      </w:r>
+      <w:r>
+        <w:rPr>
+          <w:rFonts w:ascii="Arial" w:hAnsi="Arial" w:cs="Arial"/>
+          <w:noProof/>
+          <w:sz w:val="20"/>
+          <w:szCs w:val="20"/>
+        </w:rPr>
+        <w:t>8/01/2021</w:t>
+      </w:r>
+      <w:r>
+        <w:rPr>
+          <w:rFonts w:ascii="Arial" w:hAnsi="Arial" w:cs="Arial"/>
+          <w:sz w:val="20"/>
+          <w:szCs w:val="20"/>
+        </w:rPr>
+        <w:fldChar w:fldCharType="end"/>
+      </w:r>
     </w:p>
     <w:p>
       <w:pPr>

</xml_diff>

<commit_message>
Format dates for approval doc
</commit_message>
<xml_diff>
--- a/feewaiver/static/feewaiver/fee_waiver_template.docx
+++ b/feewaiver/static/feewaiver/fee_waiver_template.docx
@@ -180,7 +180,6 @@
         </w:rPr>
         <w:t xml:space="preserve">{{ </w:t>
       </w:r>
-      <w:proofErr w:type="spellStart"/>
       <w:r>
         <w:rPr>
           <w:rFonts w:ascii="Arial" w:hAnsi="Arial" w:cs="Arial"/>
@@ -195,16 +194,7 @@
           <w:sz w:val="20"/>
           <w:szCs w:val="20"/>
         </w:rPr>
-        <w:t>name</w:t>
-      </w:r>
-      <w:proofErr w:type="spellEnd"/>
-      <w:r>
-        <w:rPr>
-          <w:rFonts w:ascii="Arial" w:hAnsi="Arial" w:cs="Arial"/>
-          <w:sz w:val="20"/>
-          <w:szCs w:val="20"/>
-        </w:rPr>
-        <w:t xml:space="preserve"> }}</w:t>
+        <w:t>name }}</w:t>
       </w:r>
     </w:p>
     <w:p>
@@ -222,25 +212,7 @@
           <w:sz w:val="20"/>
           <w:szCs w:val="20"/>
         </w:rPr>
-        <w:t xml:space="preserve">{{ </w:t>
-      </w:r>
-      <w:proofErr w:type="spellStart"/>
-      <w:r>
-        <w:rPr>
-          <w:rFonts w:ascii="Arial" w:hAnsi="Arial" w:cs="Arial"/>
-          <w:sz w:val="20"/>
-          <w:szCs w:val="20"/>
-        </w:rPr>
-        <w:t>contact_details.organisation</w:t>
-      </w:r>
-      <w:proofErr w:type="spellEnd"/>
-      <w:r>
-        <w:rPr>
-          <w:rFonts w:ascii="Arial" w:hAnsi="Arial" w:cs="Arial"/>
-          <w:sz w:val="20"/>
-          <w:szCs w:val="20"/>
-        </w:rPr>
-        <w:t xml:space="preserve"> }}</w:t>
+        <w:t>{{ contact_details.organisation }}</w:t>
       </w:r>
     </w:p>
     <w:p>
@@ -278,25 +250,7 @@
           <w:sz w:val="20"/>
           <w:szCs w:val="20"/>
         </w:rPr>
-        <w:t>Dear {{</w:t>
-      </w:r>
-      <w:proofErr w:type="spellStart"/>
-      <w:r>
-        <w:rPr>
-          <w:rFonts w:ascii="Arial" w:hAnsi="Arial" w:cs="Arial"/>
-          <w:sz w:val="20"/>
-          <w:szCs w:val="20"/>
-        </w:rPr>
-        <w:t>contact_name</w:t>
-      </w:r>
-      <w:proofErr w:type="spellEnd"/>
-      <w:r>
-        <w:rPr>
-          <w:rFonts w:ascii="Arial" w:hAnsi="Arial" w:cs="Arial"/>
-          <w:sz w:val="20"/>
-          <w:szCs w:val="20"/>
-        </w:rPr>
-        <w:t xml:space="preserve"> }},</w:t>
+        <w:t>Dear {{contact_name }},</w:t>
       </w:r>
     </w:p>
     <w:p>
@@ -342,7 +296,6 @@
         </w:rPr>
         <w:t xml:space="preserve"> {{ </w:t>
       </w:r>
-      <w:proofErr w:type="spellStart"/>
       <w:r>
         <w:rPr>
           <w:rFonts w:ascii="Arial" w:hAnsi="Arial" w:cs="Arial"/>
@@ -351,7 +304,6 @@
         </w:rPr>
         <w:t>participants_name</w:t>
       </w:r>
-      <w:proofErr w:type="spellEnd"/>
       <w:r>
         <w:rPr>
           <w:rFonts w:ascii="Arial" w:hAnsi="Arial" w:cs="Arial"/>
@@ -374,25 +326,7 @@
           <w:sz w:val="20"/>
           <w:szCs w:val="20"/>
         </w:rPr>
-        <w:t xml:space="preserve">{{ </w:t>
-      </w:r>
-      <w:proofErr w:type="spellStart"/>
-      <w:r>
-        <w:rPr>
-          <w:rFonts w:ascii="Arial" w:hAnsi="Arial" w:cs="Arial"/>
-          <w:sz w:val="20"/>
-          <w:szCs w:val="20"/>
-        </w:rPr>
-        <w:t>lodgement_number</w:t>
-      </w:r>
-      <w:proofErr w:type="spellEnd"/>
-      <w:r>
-        <w:rPr>
-          <w:rFonts w:ascii="Arial" w:hAnsi="Arial" w:cs="Arial"/>
-          <w:sz w:val="20"/>
-          <w:szCs w:val="20"/>
-        </w:rPr>
-        <w:t xml:space="preserve"> }}</w:t>
+        <w:t>{{ lodgement_number }}</w:t>
       </w:r>
       <w:r>
         <w:rPr>
@@ -434,25 +368,7 @@
           <w:sz w:val="20"/>
           <w:szCs w:val="20"/>
         </w:rPr>
-        <w:t xml:space="preserve">{% if </w:t>
-      </w:r>
-      <w:proofErr w:type="spellStart"/>
-      <w:r>
-        <w:rPr>
-          <w:rFonts w:ascii="Arial" w:hAnsi="Arial" w:cs="Arial"/>
-          <w:sz w:val="20"/>
-          <w:szCs w:val="20"/>
-        </w:rPr>
-        <w:t>visit.issued</w:t>
-      </w:r>
-      <w:proofErr w:type="spellEnd"/>
-      <w:r>
-        <w:rPr>
-          <w:rFonts w:ascii="Arial" w:hAnsi="Arial" w:cs="Arial"/>
-          <w:sz w:val="20"/>
-          <w:szCs w:val="20"/>
-        </w:rPr>
-        <w:t xml:space="preserve"> %}</w:t>
+        <w:t>{% if visit.issued %}</w:t>
       </w:r>
     </w:p>
     <w:p>
@@ -482,36 +398,32 @@
           <w:sz w:val="20"/>
           <w:szCs w:val="20"/>
         </w:rPr>
-        <w:t xml:space="preserve"> from {{</w:t>
-      </w:r>
-      <w:proofErr w:type="spellStart"/>
-      <w:r>
-        <w:rPr>
-          <w:rFonts w:ascii="Arial" w:hAnsi="Arial" w:cs="Arial"/>
-          <w:sz w:val="20"/>
-          <w:szCs w:val="20"/>
-        </w:rPr>
-        <w:t>visit.date_from</w:t>
-      </w:r>
-      <w:proofErr w:type="spellEnd"/>
-      <w:r>
-        <w:rPr>
-          <w:rFonts w:ascii="Arial" w:hAnsi="Arial" w:cs="Arial"/>
-          <w:sz w:val="20"/>
-          <w:szCs w:val="20"/>
-        </w:rPr>
-        <w:t>}} to {{</w:t>
-      </w:r>
-      <w:proofErr w:type="spellStart"/>
-      <w:r>
-        <w:rPr>
-          <w:rFonts w:ascii="Arial" w:hAnsi="Arial" w:cs="Arial"/>
-          <w:sz w:val="20"/>
-          <w:szCs w:val="20"/>
-        </w:rPr>
-        <w:t>visit.date_to</w:t>
-      </w:r>
-      <w:proofErr w:type="spellEnd"/>
+        <w:t xml:space="preserve"> from {{visit.date_from</w:t>
+      </w:r>
+      <w:r>
+        <w:rPr>
+          <w:rFonts w:ascii="Arial" w:hAnsi="Arial" w:cs="Arial"/>
+          <w:sz w:val="20"/>
+          <w:szCs w:val="20"/>
+        </w:rPr>
+        <w:t>_display</w:t>
+      </w:r>
+      <w:r>
+        <w:rPr>
+          <w:rFonts w:ascii="Arial" w:hAnsi="Arial" w:cs="Arial"/>
+          <w:sz w:val="20"/>
+          <w:szCs w:val="20"/>
+        </w:rPr>
+        <w:t>}} to {{visit.date_to</w:t>
+      </w:r>
+      <w:r>
+        <w:rPr>
+          <w:rFonts w:ascii="Arial" w:hAnsi="Arial" w:cs="Arial"/>
+          <w:sz w:val="20"/>
+          <w:szCs w:val="20"/>
+        </w:rPr>
+        <w:t>_display</w:t>
+      </w:r>
       <w:r>
         <w:rPr>
           <w:rFonts w:ascii="Arial" w:hAnsi="Arial" w:cs="Arial"/>
@@ -526,43 +438,7 @@
           <w:sz w:val="20"/>
           <w:szCs w:val="20"/>
         </w:rPr>
-        <w:t xml:space="preserve"> {% if </w:t>
-      </w:r>
-      <w:proofErr w:type="spellStart"/>
-      <w:r>
-        <w:rPr>
-          <w:rFonts w:ascii="Arial" w:hAnsi="Arial" w:cs="Arial"/>
-          <w:sz w:val="20"/>
-          <w:szCs w:val="20"/>
-        </w:rPr>
-        <w:t>visit.camping_assessment</w:t>
-      </w:r>
-      <w:proofErr w:type="spellEnd"/>
-      <w:r>
-        <w:rPr>
-          <w:rFonts w:ascii="Arial" w:hAnsi="Arial" w:cs="Arial"/>
-          <w:sz w:val="20"/>
-          <w:szCs w:val="20"/>
-        </w:rPr>
-        <w:t xml:space="preserve"> %} : {{</w:t>
-      </w:r>
-      <w:proofErr w:type="spellStart"/>
-      <w:r>
-        <w:rPr>
-          <w:rFonts w:ascii="Arial" w:hAnsi="Arial" w:cs="Arial"/>
-          <w:sz w:val="20"/>
-          <w:szCs w:val="20"/>
-        </w:rPr>
-        <w:t>visit.camping_approved</w:t>
-      </w:r>
-      <w:proofErr w:type="spellEnd"/>
-      <w:r>
-        <w:rPr>
-          <w:rFonts w:ascii="Arial" w:hAnsi="Arial" w:cs="Arial"/>
-          <w:sz w:val="20"/>
-          <w:szCs w:val="20"/>
-        </w:rPr>
-        <w:t>}} {% endif %}</w:t>
+        <w:t xml:space="preserve"> {% if visit.camping_assessment %} : {{visit.camping_approved}} {% endif %}</w:t>
       </w:r>
     </w:p>
     <w:p>
@@ -580,25 +456,7 @@
           <w:sz w:val="20"/>
           <w:szCs w:val="20"/>
         </w:rPr>
-        <w:t xml:space="preserve">{% for park in </w:t>
-      </w:r>
-      <w:proofErr w:type="spellStart"/>
-      <w:r>
-        <w:rPr>
-          <w:rFonts w:ascii="Arial" w:hAnsi="Arial" w:cs="Arial"/>
-          <w:sz w:val="20"/>
-          <w:szCs w:val="20"/>
-        </w:rPr>
-        <w:t>visit.selected_park_names</w:t>
-      </w:r>
-      <w:proofErr w:type="spellEnd"/>
-      <w:r>
-        <w:rPr>
-          <w:rFonts w:ascii="Arial" w:hAnsi="Arial" w:cs="Arial"/>
-          <w:sz w:val="20"/>
-          <w:szCs w:val="20"/>
-        </w:rPr>
-        <w:t xml:space="preserve"> %}</w:t>
+        <w:t>{% for park in visit.selected_park_names %}</w:t>
       </w:r>
     </w:p>
     <w:p>
@@ -644,25 +502,7 @@
           <w:sz w:val="20"/>
           <w:szCs w:val="20"/>
         </w:rPr>
-        <w:t xml:space="preserve">{% </w:t>
-      </w:r>
-      <w:proofErr w:type="spellStart"/>
-      <w:r>
-        <w:rPr>
-          <w:rFonts w:ascii="Arial" w:hAnsi="Arial" w:cs="Arial"/>
-          <w:sz w:val="20"/>
-          <w:szCs w:val="20"/>
-        </w:rPr>
-        <w:t>endfor</w:t>
-      </w:r>
-      <w:proofErr w:type="spellEnd"/>
-      <w:r>
-        <w:rPr>
-          <w:rFonts w:ascii="Arial" w:hAnsi="Arial" w:cs="Arial"/>
-          <w:sz w:val="20"/>
-          <w:szCs w:val="20"/>
-        </w:rPr>
-        <w:t xml:space="preserve"> %}</w:t>
+        <w:t>{% endfor %}</w:t>
       </w:r>
       <w:r>
         <w:rPr>
@@ -672,7 +512,6 @@
         </w:rPr>
         <w:t xml:space="preserve">{% for </w:t>
       </w:r>
-      <w:proofErr w:type="spellStart"/>
       <w:r>
         <w:rPr>
           <w:rFonts w:ascii="Arial" w:hAnsi="Arial" w:cs="Arial"/>
@@ -687,34 +526,7 @@
           <w:sz w:val="20"/>
           <w:szCs w:val="20"/>
         </w:rPr>
-        <w:t>ark</w:t>
-      </w:r>
-      <w:proofErr w:type="spellEnd"/>
-      <w:r>
-        <w:rPr>
-          <w:rFonts w:ascii="Arial" w:hAnsi="Arial" w:cs="Arial"/>
-          <w:sz w:val="20"/>
-          <w:szCs w:val="20"/>
-        </w:rPr>
-        <w:t xml:space="preserve"> in </w:t>
-      </w:r>
-      <w:proofErr w:type="spellStart"/>
-      <w:r>
-        <w:rPr>
-          <w:rFonts w:ascii="Arial" w:hAnsi="Arial" w:cs="Arial"/>
-          <w:sz w:val="20"/>
-          <w:szCs w:val="20"/>
-        </w:rPr>
-        <w:t>visit.selected_free_park_names</w:t>
-      </w:r>
-      <w:proofErr w:type="spellEnd"/>
-      <w:r>
-        <w:rPr>
-          <w:rFonts w:ascii="Arial" w:hAnsi="Arial" w:cs="Arial"/>
-          <w:sz w:val="20"/>
-          <w:szCs w:val="20"/>
-        </w:rPr>
-        <w:t xml:space="preserve"> %}</w:t>
+        <w:t>ark in visit.selected_free_park_names %}</w:t>
       </w:r>
     </w:p>
     <w:p>
@@ -739,7 +551,6 @@
         </w:rPr>
         <w:t>{{</w:t>
       </w:r>
-      <w:proofErr w:type="spellStart"/>
       <w:r>
         <w:rPr>
           <w:rFonts w:ascii="Arial" w:hAnsi="Arial" w:cs="Arial"/>
@@ -754,34 +565,7 @@
           <w:sz w:val="20"/>
           <w:szCs w:val="20"/>
         </w:rPr>
-        <w:t>park</w:t>
-      </w:r>
-      <w:proofErr w:type="spellEnd"/>
-      <w:r>
-        <w:rPr>
-          <w:rFonts w:ascii="Arial" w:hAnsi="Arial" w:cs="Arial"/>
-          <w:sz w:val="20"/>
-          <w:szCs w:val="20"/>
-        </w:rPr>
-        <w:t xml:space="preserve">}} {% </w:t>
-      </w:r>
-      <w:proofErr w:type="spellStart"/>
-      <w:r>
-        <w:rPr>
-          <w:rFonts w:ascii="Arial" w:hAnsi="Arial" w:cs="Arial"/>
-          <w:sz w:val="20"/>
-          <w:szCs w:val="20"/>
-        </w:rPr>
-        <w:t>endfor</w:t>
-      </w:r>
-      <w:proofErr w:type="spellEnd"/>
-      <w:r>
-        <w:rPr>
-          <w:rFonts w:ascii="Arial" w:hAnsi="Arial" w:cs="Arial"/>
-          <w:sz w:val="20"/>
-          <w:szCs w:val="20"/>
-        </w:rPr>
-        <w:t xml:space="preserve"> %}</w:t>
+        <w:t>park}} {% endfor %}</w:t>
       </w:r>
     </w:p>
     <w:p>
@@ -838,25 +622,7 @@
           <w:sz w:val="20"/>
           <w:szCs w:val="20"/>
         </w:rPr>
-        <w:t xml:space="preserve"> </w:t>
-      </w:r>
-      <w:proofErr w:type="spellStart"/>
-      <w:r>
-        <w:rPr>
-          <w:rFonts w:ascii="Arial" w:hAnsi="Arial" w:cs="Arial"/>
-          <w:sz w:val="20"/>
-          <w:szCs w:val="20"/>
-        </w:rPr>
-        <w:t>endfor</w:t>
-      </w:r>
-      <w:proofErr w:type="spellEnd"/>
-      <w:r>
-        <w:rPr>
-          <w:rFonts w:ascii="Arial" w:hAnsi="Arial" w:cs="Arial"/>
-          <w:sz w:val="20"/>
-          <w:szCs w:val="20"/>
-        </w:rPr>
-        <w:t xml:space="preserve"> %}</w:t>
+        <w:t xml:space="preserve"> endfor %}</w:t>
       </w:r>
     </w:p>
     <w:p>
@@ -935,16 +701,278 @@
         </w:rPr>
         <w:t xml:space="preserve"> if </w:t>
       </w:r>
-      <w:proofErr w:type="spellStart"/>
-      <w:r>
-        <w:rPr>
-          <w:rFonts w:ascii="Arial" w:hAnsi="Arial" w:cs="Arial"/>
-          <w:sz w:val="20"/>
-          <w:szCs w:val="20"/>
-        </w:rPr>
-        <w:t>part_camping_waiver_exists</w:t>
-      </w:r>
-      <w:proofErr w:type="spellEnd"/>
+      <w:r>
+        <w:rPr>
+          <w:rFonts w:ascii="Arial" w:hAnsi="Arial" w:cs="Arial"/>
+          <w:sz w:val="20"/>
+          <w:szCs w:val="20"/>
+        </w:rPr>
+        <w:t>part_camping_waiver_exists %}</w:t>
+      </w:r>
+      <w:r>
+        <w:rPr>
+          <w:rFonts w:ascii="Arial" w:hAnsi="Arial" w:cs="Arial"/>
+          <w:sz w:val="20"/>
+          <w:szCs w:val="20"/>
+        </w:rPr>
+        <w:t>When booking your camping facilities, present this waiver to receive a reduction in camping fees of accompanying adults to a child rate.</w:t>
+      </w:r>
+      <w:r>
+        <w:rPr>
+          <w:rFonts w:ascii="Arial" w:hAnsi="Arial" w:cs="Arial"/>
+          <w:sz w:val="20"/>
+          <w:szCs w:val="20"/>
+        </w:rPr>
+        <w:t xml:space="preserve"> {% endif %}</w:t>
+      </w:r>
+    </w:p>
+    <w:p>
+      <w:pPr>
+        <w:rPr>
+          <w:rFonts w:ascii="Arial" w:hAnsi="Arial" w:cs="Arial"/>
+          <w:sz w:val="20"/>
+          <w:szCs w:val="20"/>
+        </w:rPr>
+      </w:pPr>
+    </w:p>
+    <w:p>
+      <w:pPr>
+        <w:rPr>
+          <w:rFonts w:ascii="Arial" w:hAnsi="Arial" w:cs="Arial"/>
+          <w:sz w:val="20"/>
+          <w:szCs w:val="20"/>
+        </w:rPr>
+      </w:pPr>
+      <w:r>
+        <w:rPr>
+          <w:rFonts w:ascii="Arial" w:hAnsi="Arial" w:cs="Arial"/>
+          <w:sz w:val="20"/>
+          <w:szCs w:val="20"/>
+        </w:rPr>
+        <w:t>{</w:t>
+      </w:r>
+      <w:r>
+        <w:rPr>
+          <w:rFonts w:ascii="Arial" w:hAnsi="Arial" w:cs="Arial"/>
+          <w:sz w:val="20"/>
+          <w:szCs w:val="20"/>
+        </w:rPr>
+        <w:t>%</w:t>
+      </w:r>
+      <w:r>
+        <w:rPr>
+          <w:rFonts w:ascii="Arial" w:hAnsi="Arial" w:cs="Arial"/>
+          <w:sz w:val="20"/>
+          <w:szCs w:val="20"/>
+        </w:rPr>
+        <w:t xml:space="preserve"> if full_camping_waiver_exists %}</w:t>
+      </w:r>
+      <w:r>
+        <w:rPr>
+          <w:rFonts w:ascii="Arial" w:hAnsi="Arial" w:cs="Arial"/>
+          <w:sz w:val="20"/>
+          <w:szCs w:val="20"/>
+        </w:rPr>
+        <w:t xml:space="preserve">When booking your camping facilities, please provide this </w:t>
+      </w:r>
+      <w:r>
+        <w:rPr>
+          <w:rFonts w:ascii="Arial" w:hAnsi="Arial" w:cs="Arial"/>
+          <w:sz w:val="20"/>
+          <w:szCs w:val="20"/>
+        </w:rPr>
+        <w:t>document</w:t>
+      </w:r>
+      <w:r>
+        <w:rPr>
+          <w:rFonts w:ascii="Arial" w:hAnsi="Arial" w:cs="Arial"/>
+          <w:sz w:val="20"/>
+          <w:szCs w:val="20"/>
+        </w:rPr>
+        <w:t xml:space="preserve"> to receive your waiver.</w:t>
+      </w:r>
+      <w:r>
+        <w:rPr>
+          <w:rFonts w:ascii="Arial" w:hAnsi="Arial" w:cs="Arial"/>
+          <w:sz w:val="20"/>
+          <w:szCs w:val="20"/>
+        </w:rPr>
+        <w:t xml:space="preserve"> {% endif %}</w:t>
+      </w:r>
+    </w:p>
+    <w:p>
+      <w:pPr>
+        <w:rPr>
+          <w:rFonts w:ascii="Arial" w:hAnsi="Arial" w:cs="Arial"/>
+          <w:sz w:val="20"/>
+          <w:szCs w:val="20"/>
+        </w:rPr>
+      </w:pPr>
+    </w:p>
+    <w:p>
+      <w:pPr>
+        <w:rPr>
+          <w:rFonts w:ascii="Arial" w:hAnsi="Arial" w:cs="Arial"/>
+          <w:sz w:val="20"/>
+          <w:szCs w:val="20"/>
+        </w:rPr>
+      </w:pPr>
+      <w:r>
+        <w:rPr>
+          <w:rFonts w:ascii="Arial" w:hAnsi="Arial" w:cs="Arial"/>
+          <w:sz w:val="20"/>
+          <w:szCs w:val="20"/>
+        </w:rPr>
+        <w:t>{% if concession %}</w:t>
+      </w:r>
+      <w:r>
+        <w:rPr>
+          <w:rFonts w:ascii="Arial" w:hAnsi="Arial" w:cs="Arial"/>
+          <w:sz w:val="20"/>
+          <w:szCs w:val="20"/>
+        </w:rPr>
+        <w:t xml:space="preserve">Please ensure a copy of this </w:t>
+      </w:r>
+      <w:r>
+        <w:rPr>
+          <w:rFonts w:ascii="Arial" w:hAnsi="Arial" w:cs="Arial"/>
+          <w:sz w:val="20"/>
+          <w:szCs w:val="20"/>
+        </w:rPr>
+        <w:t>document</w:t>
+      </w:r>
+      <w:r>
+        <w:rPr>
+          <w:rFonts w:ascii="Arial" w:hAnsi="Arial" w:cs="Arial"/>
+          <w:sz w:val="20"/>
+          <w:szCs w:val="20"/>
+        </w:rPr>
+        <w:t xml:space="preserve"> is on hand for every vehicle entering and presented to staff at the park entry station or upon request to obtain the concession entry fee. Within the park, this </w:t>
+      </w:r>
+      <w:r>
+        <w:rPr>
+          <w:rFonts w:ascii="Arial" w:hAnsi="Arial" w:cs="Arial"/>
+          <w:sz w:val="20"/>
+          <w:szCs w:val="20"/>
+        </w:rPr>
+        <w:t>document</w:t>
+      </w:r>
+      <w:r>
+        <w:rPr>
+          <w:rFonts w:ascii="Arial" w:hAnsi="Arial" w:cs="Arial"/>
+          <w:sz w:val="20"/>
+          <w:szCs w:val="20"/>
+        </w:rPr>
+        <w:t xml:space="preserve"> should be displayed so that it is visible through the vehicle/s windscreen</w:t>
+      </w:r>
+      <w:r>
+        <w:rPr>
+          <w:rFonts w:ascii="Arial" w:hAnsi="Arial" w:cs="Arial"/>
+          <w:sz w:val="20"/>
+          <w:szCs w:val="20"/>
+        </w:rPr>
+        <w:t>.{% else %}</w:t>
+      </w:r>
+      <w:r>
+        <w:rPr>
+          <w:rFonts w:ascii="Arial" w:hAnsi="Arial" w:cs="Arial"/>
+          <w:sz w:val="20"/>
+          <w:szCs w:val="20"/>
+        </w:rPr>
+        <w:t xml:space="preserve">Please ensure a copy of this approval is on hand and presented to staff at the park entry station or upon request to obtain the waiver. Within the park, this </w:t>
+      </w:r>
+      <w:r>
+        <w:rPr>
+          <w:rFonts w:ascii="Arial" w:hAnsi="Arial" w:cs="Arial"/>
+          <w:sz w:val="20"/>
+          <w:szCs w:val="20"/>
+        </w:rPr>
+        <w:t>document</w:t>
+      </w:r>
+      <w:r>
+        <w:rPr>
+          <w:rFonts w:ascii="Arial" w:hAnsi="Arial" w:cs="Arial"/>
+          <w:sz w:val="20"/>
+          <w:szCs w:val="20"/>
+        </w:rPr>
+        <w:t xml:space="preserve"> should be displayed so that it is visible through the vehicle windscreen.</w:t>
+      </w:r>
+      <w:r>
+        <w:rPr>
+          <w:rFonts w:ascii="Arial" w:hAnsi="Arial" w:cs="Arial"/>
+          <w:sz w:val="20"/>
+          <w:szCs w:val="20"/>
+        </w:rPr>
+        <w:t>{% endif %}</w:t>
+      </w:r>
+    </w:p>
+    <w:p>
+      <w:pPr>
+        <w:rPr>
+          <w:rFonts w:ascii="Arial" w:hAnsi="Arial" w:cs="Arial"/>
+          <w:sz w:val="20"/>
+          <w:szCs w:val="20"/>
+        </w:rPr>
+      </w:pPr>
+    </w:p>
+    <w:p>
+      <w:pPr>
+        <w:rPr>
+          <w:rFonts w:ascii="Arial" w:hAnsi="Arial" w:cs="Arial"/>
+          <w:sz w:val="20"/>
+          <w:szCs w:val="20"/>
+        </w:rPr>
+      </w:pPr>
+      <w:r>
+        <w:rPr>
+          <w:rFonts w:ascii="Arial" w:hAnsi="Arial" w:cs="Arial"/>
+          <w:sz w:val="20"/>
+          <w:szCs w:val="20"/>
+        </w:rPr>
+        <w:t>{{ comments_to_applicant }}</w:t>
+      </w:r>
+    </w:p>
+    <w:p>
+      <w:pPr>
+        <w:rPr>
+          <w:rFonts w:ascii="Arial" w:hAnsi="Arial" w:cs="Arial"/>
+          <w:sz w:val="20"/>
+          <w:szCs w:val="20"/>
+        </w:rPr>
+      </w:pPr>
+    </w:p>
+    <w:p>
+      <w:pPr>
+        <w:rPr>
+          <w:sz w:val="20"/>
+          <w:szCs w:val="20"/>
+        </w:rPr>
+      </w:pPr>
+    </w:p>
+    <w:p>
+      <w:pPr>
+        <w:rPr>
+          <w:rFonts w:ascii="Arial" w:hAnsi="Arial" w:cs="Arial"/>
+          <w:sz w:val="20"/>
+          <w:szCs w:val="20"/>
+        </w:rPr>
+      </w:pPr>
+      <w:r>
+        <w:rPr>
+          <w:rFonts w:ascii="Arial" w:hAnsi="Arial" w:cs="Arial"/>
+          <w:sz w:val="20"/>
+          <w:szCs w:val="20"/>
+        </w:rPr>
+        <w:t>{% if a</w:t>
+      </w:r>
+      <w:r>
+        <w:rPr>
+          <w:rFonts w:ascii="Arial" w:hAnsi="Arial" w:cs="Arial"/>
+          <w:sz w:val="20"/>
+          <w:szCs w:val="20"/>
+        </w:rPr>
+        <w:t>pprover</w:t>
+      </w:r>
       <w:r>
         <w:rPr>
           <w:rFonts w:ascii="Arial" w:hAnsi="Arial" w:cs="Arial"/>
@@ -959,205 +987,23 @@
           <w:sz w:val="20"/>
           <w:szCs w:val="20"/>
         </w:rPr>
-        <w:t>When booking your camping facilities, present this waiver to receive a reduction in camping fees of accompanying adults to a child rate.</w:t>
-      </w:r>
-      <w:r>
-        <w:rPr>
-          <w:rFonts w:ascii="Arial" w:hAnsi="Arial" w:cs="Arial"/>
-          <w:sz w:val="20"/>
-          <w:szCs w:val="20"/>
-        </w:rPr>
-        <w:t xml:space="preserve"> {% endif %}</w:t>
-      </w:r>
-    </w:p>
-    <w:p>
-      <w:pPr>
-        <w:rPr>
-          <w:rFonts w:ascii="Arial" w:hAnsi="Arial" w:cs="Arial"/>
-          <w:sz w:val="20"/>
-          <w:szCs w:val="20"/>
-        </w:rPr>
-      </w:pPr>
-    </w:p>
-    <w:p>
-      <w:pPr>
-        <w:rPr>
-          <w:rFonts w:ascii="Arial" w:hAnsi="Arial" w:cs="Arial"/>
-          <w:sz w:val="20"/>
-          <w:szCs w:val="20"/>
-        </w:rPr>
-      </w:pPr>
-      <w:r>
-        <w:rPr>
-          <w:rFonts w:ascii="Arial" w:hAnsi="Arial" w:cs="Arial"/>
-          <w:sz w:val="20"/>
-          <w:szCs w:val="20"/>
-        </w:rPr>
-        <w:t>{</w:t>
-      </w:r>
-      <w:r>
-        <w:rPr>
-          <w:rFonts w:ascii="Arial" w:hAnsi="Arial" w:cs="Arial"/>
-          <w:sz w:val="20"/>
-          <w:szCs w:val="20"/>
-        </w:rPr>
-        <w:t>%</w:t>
-      </w:r>
-      <w:r>
-        <w:rPr>
-          <w:rFonts w:ascii="Arial" w:hAnsi="Arial" w:cs="Arial"/>
-          <w:sz w:val="20"/>
-          <w:szCs w:val="20"/>
-        </w:rPr>
-        <w:t xml:space="preserve"> if </w:t>
-      </w:r>
-      <w:proofErr w:type="spellStart"/>
-      <w:r>
-        <w:rPr>
-          <w:rFonts w:ascii="Arial" w:hAnsi="Arial" w:cs="Arial"/>
-          <w:sz w:val="20"/>
-          <w:szCs w:val="20"/>
-        </w:rPr>
-        <w:t>full_camping_waiver_exists</w:t>
-      </w:r>
-      <w:proofErr w:type="spellEnd"/>
-      <w:r>
-        <w:rPr>
-          <w:rFonts w:ascii="Arial" w:hAnsi="Arial" w:cs="Arial"/>
-          <w:sz w:val="20"/>
-          <w:szCs w:val="20"/>
-        </w:rPr>
-        <w:t xml:space="preserve"> %}</w:t>
-      </w:r>
-      <w:r>
-        <w:rPr>
-          <w:rFonts w:ascii="Arial" w:hAnsi="Arial" w:cs="Arial"/>
-          <w:sz w:val="20"/>
-          <w:szCs w:val="20"/>
-        </w:rPr>
-        <w:t xml:space="preserve">When booking your camping facilities, please provide this </w:t>
-      </w:r>
-      <w:r>
-        <w:rPr>
-          <w:rFonts w:ascii="Arial" w:hAnsi="Arial" w:cs="Arial"/>
-          <w:sz w:val="20"/>
-          <w:szCs w:val="20"/>
-        </w:rPr>
-        <w:t>document</w:t>
-      </w:r>
-      <w:r>
-        <w:rPr>
-          <w:rFonts w:ascii="Arial" w:hAnsi="Arial" w:cs="Arial"/>
-          <w:sz w:val="20"/>
-          <w:szCs w:val="20"/>
-        </w:rPr>
-        <w:t xml:space="preserve"> to receive your waiver.</w:t>
-      </w:r>
-      <w:r>
-        <w:rPr>
-          <w:rFonts w:ascii="Arial" w:hAnsi="Arial" w:cs="Arial"/>
-          <w:sz w:val="20"/>
-          <w:szCs w:val="20"/>
-        </w:rPr>
-        <w:t xml:space="preserve"> {% endif %}</w:t>
-      </w:r>
-    </w:p>
-    <w:p>
-      <w:pPr>
-        <w:rPr>
-          <w:rFonts w:ascii="Arial" w:hAnsi="Arial" w:cs="Arial"/>
-          <w:sz w:val="20"/>
-          <w:szCs w:val="20"/>
-        </w:rPr>
-      </w:pPr>
-    </w:p>
-    <w:p>
-      <w:pPr>
-        <w:rPr>
-          <w:rFonts w:ascii="Arial" w:hAnsi="Arial" w:cs="Arial"/>
-          <w:sz w:val="20"/>
-          <w:szCs w:val="20"/>
-        </w:rPr>
-      </w:pPr>
-      <w:r>
-        <w:rPr>
-          <w:rFonts w:ascii="Arial" w:hAnsi="Arial" w:cs="Arial"/>
-          <w:sz w:val="20"/>
-          <w:szCs w:val="20"/>
-        </w:rPr>
-        <w:t>{% if concession %}</w:t>
-      </w:r>
-      <w:r>
-        <w:rPr>
-          <w:rFonts w:ascii="Arial" w:hAnsi="Arial" w:cs="Arial"/>
-          <w:sz w:val="20"/>
-          <w:szCs w:val="20"/>
-        </w:rPr>
-        <w:t xml:space="preserve">Please ensure a copy of this </w:t>
-      </w:r>
-      <w:r>
-        <w:rPr>
-          <w:rFonts w:ascii="Arial" w:hAnsi="Arial" w:cs="Arial"/>
-          <w:sz w:val="20"/>
-          <w:szCs w:val="20"/>
-        </w:rPr>
-        <w:t>document</w:t>
-      </w:r>
-      <w:r>
-        <w:rPr>
-          <w:rFonts w:ascii="Arial" w:hAnsi="Arial" w:cs="Arial"/>
-          <w:sz w:val="20"/>
-          <w:szCs w:val="20"/>
-        </w:rPr>
-        <w:t xml:space="preserve"> is on hand for every vehicle entering and presented to staff at the park entry station or upon request to obtain the concession entry fee. Within the park, this </w:t>
-      </w:r>
-      <w:r>
-        <w:rPr>
-          <w:rFonts w:ascii="Arial" w:hAnsi="Arial" w:cs="Arial"/>
-          <w:sz w:val="20"/>
-          <w:szCs w:val="20"/>
-        </w:rPr>
-        <w:t>document</w:t>
-      </w:r>
-      <w:r>
-        <w:rPr>
-          <w:rFonts w:ascii="Arial" w:hAnsi="Arial" w:cs="Arial"/>
-          <w:sz w:val="20"/>
-          <w:szCs w:val="20"/>
-        </w:rPr>
-        <w:t xml:space="preserve"> should be displayed so that it is visible through the vehicle/s windscreen</w:t>
-      </w:r>
-      <w:r>
-        <w:rPr>
-          <w:rFonts w:ascii="Arial" w:hAnsi="Arial" w:cs="Arial"/>
-          <w:sz w:val="20"/>
-          <w:szCs w:val="20"/>
-        </w:rPr>
-        <w:t>.{% else %}</w:t>
-      </w:r>
-      <w:r>
-        <w:rPr>
-          <w:rFonts w:ascii="Arial" w:hAnsi="Arial" w:cs="Arial"/>
-          <w:sz w:val="20"/>
-          <w:szCs w:val="20"/>
-        </w:rPr>
-        <w:t xml:space="preserve">Please ensure a copy of this approval is on hand and presented to staff at the park entry station or upon request to obtain the waiver. Within the park, this </w:t>
-      </w:r>
-      <w:r>
-        <w:rPr>
-          <w:rFonts w:ascii="Arial" w:hAnsi="Arial" w:cs="Arial"/>
-          <w:sz w:val="20"/>
-          <w:szCs w:val="20"/>
-        </w:rPr>
-        <w:t>document</w:t>
-      </w:r>
-      <w:r>
-        <w:rPr>
-          <w:rFonts w:ascii="Arial" w:hAnsi="Arial" w:cs="Arial"/>
-          <w:sz w:val="20"/>
-          <w:szCs w:val="20"/>
-        </w:rPr>
-        <w:t xml:space="preserve"> should be displayed so that it is visible through the vehicle windscreen.</w:t>
+        <w:t xml:space="preserve">{{ </w:t>
+      </w:r>
+      <w:r>
+        <w:rPr>
+          <w:rFonts w:ascii="Arial" w:hAnsi="Arial" w:cs="Arial"/>
+          <w:sz w:val="20"/>
+          <w:szCs w:val="20"/>
+        </w:rPr>
+        <w:t>approver</w:t>
+      </w:r>
+      <w:r>
+        <w:rPr>
+          <w:rFonts w:ascii="Arial" w:hAnsi="Arial" w:cs="Arial"/>
+          <w:sz w:val="20"/>
+          <w:szCs w:val="20"/>
+        </w:rPr>
+        <w:t xml:space="preserve"> }}</w:t>
       </w:r>
       <w:r>
         <w:rPr>
@@ -1176,132 +1022,6 @@
           <w:szCs w:val="20"/>
         </w:rPr>
       </w:pPr>
-    </w:p>
-    <w:p>
-      <w:pPr>
-        <w:rPr>
-          <w:rFonts w:ascii="Arial" w:hAnsi="Arial" w:cs="Arial"/>
-          <w:sz w:val="20"/>
-          <w:szCs w:val="20"/>
-        </w:rPr>
-      </w:pPr>
-      <w:r>
-        <w:rPr>
-          <w:rFonts w:ascii="Arial" w:hAnsi="Arial" w:cs="Arial"/>
-          <w:sz w:val="20"/>
-          <w:szCs w:val="20"/>
-        </w:rPr>
-        <w:t xml:space="preserve">{{ </w:t>
-      </w:r>
-      <w:proofErr w:type="spellStart"/>
-      <w:r>
-        <w:rPr>
-          <w:rFonts w:ascii="Arial" w:hAnsi="Arial" w:cs="Arial"/>
-          <w:sz w:val="20"/>
-          <w:szCs w:val="20"/>
-        </w:rPr>
-        <w:t>comments_to_applicant</w:t>
-      </w:r>
-      <w:proofErr w:type="spellEnd"/>
-      <w:r>
-        <w:rPr>
-          <w:rFonts w:ascii="Arial" w:hAnsi="Arial" w:cs="Arial"/>
-          <w:sz w:val="20"/>
-          <w:szCs w:val="20"/>
-        </w:rPr>
-        <w:t xml:space="preserve"> }}</w:t>
-      </w:r>
-    </w:p>
-    <w:p>
-      <w:pPr>
-        <w:rPr>
-          <w:rFonts w:ascii="Arial" w:hAnsi="Arial" w:cs="Arial"/>
-          <w:sz w:val="20"/>
-          <w:szCs w:val="20"/>
-        </w:rPr>
-      </w:pPr>
-    </w:p>
-    <w:p>
-      <w:pPr>
-        <w:rPr>
-          <w:sz w:val="20"/>
-          <w:szCs w:val="20"/>
-        </w:rPr>
-      </w:pPr>
-    </w:p>
-    <w:p>
-      <w:pPr>
-        <w:rPr>
-          <w:rFonts w:ascii="Arial" w:hAnsi="Arial" w:cs="Arial"/>
-          <w:sz w:val="20"/>
-          <w:szCs w:val="20"/>
-        </w:rPr>
-      </w:pPr>
-      <w:r>
-        <w:rPr>
-          <w:rFonts w:ascii="Arial" w:hAnsi="Arial" w:cs="Arial"/>
-          <w:sz w:val="20"/>
-          <w:szCs w:val="20"/>
-        </w:rPr>
-        <w:t>{% if a</w:t>
-      </w:r>
-      <w:r>
-        <w:rPr>
-          <w:rFonts w:ascii="Arial" w:hAnsi="Arial" w:cs="Arial"/>
-          <w:sz w:val="20"/>
-          <w:szCs w:val="20"/>
-        </w:rPr>
-        <w:t>pprover</w:t>
-      </w:r>
-      <w:r>
-        <w:rPr>
-          <w:rFonts w:ascii="Arial" w:hAnsi="Arial" w:cs="Arial"/>
-          <w:sz w:val="20"/>
-          <w:szCs w:val="20"/>
-        </w:rPr>
-        <w:t xml:space="preserve"> %}</w:t>
-      </w:r>
-      <w:r>
-        <w:rPr>
-          <w:rFonts w:ascii="Arial" w:hAnsi="Arial" w:cs="Arial"/>
-          <w:sz w:val="20"/>
-          <w:szCs w:val="20"/>
-        </w:rPr>
-        <w:t xml:space="preserve">{{ </w:t>
-      </w:r>
-      <w:r>
-        <w:rPr>
-          <w:rFonts w:ascii="Arial" w:hAnsi="Arial" w:cs="Arial"/>
-          <w:sz w:val="20"/>
-          <w:szCs w:val="20"/>
-        </w:rPr>
-        <w:t>approver</w:t>
-      </w:r>
-      <w:r>
-        <w:rPr>
-          <w:rFonts w:ascii="Arial" w:hAnsi="Arial" w:cs="Arial"/>
-          <w:sz w:val="20"/>
-          <w:szCs w:val="20"/>
-        </w:rPr>
-        <w:t xml:space="preserve"> }}</w:t>
-      </w:r>
-      <w:r>
-        <w:rPr>
-          <w:rFonts w:ascii="Arial" w:hAnsi="Arial" w:cs="Arial"/>
-          <w:sz w:val="20"/>
-          <w:szCs w:val="20"/>
-        </w:rPr>
-        <w:t>{% endif %}</w:t>
-      </w:r>
-    </w:p>
-    <w:p>
-      <w:pPr>
-        <w:rPr>
-          <w:rFonts w:ascii="Arial" w:hAnsi="Arial" w:cs="Arial"/>
-          <w:sz w:val="20"/>
-          <w:szCs w:val="20"/>
-        </w:rPr>
-      </w:pPr>
       <w:r>
         <w:rPr>
           <w:rFonts w:ascii="Arial" w:hAnsi="Arial" w:cs="Arial"/>
@@ -1350,7 +1070,7 @@
           <w:sz w:val="20"/>
           <w:szCs w:val="20"/>
         </w:rPr>
-        <w:instrText xml:space="preserve"> DATE \@ "d/MM/yyyy" </w:instrText>
+        <w:instrText xml:space="preserve"> DATE \@ "d MMMM yyyy" </w:instrText>
       </w:r>
       <w:r>
         <w:rPr>
@@ -1367,7 +1087,7 @@
           <w:sz w:val="20"/>
           <w:szCs w:val="20"/>
         </w:rPr>
-        <w:t>8/01/2021</w:t>
+        <w:t>8 January 2021</w:t>
       </w:r>
       <w:r>
         <w:rPr>
@@ -3357,6 +3077,33 @@
 </file>
 
 <file path=customXml/item1.xml><?xml version="1.0" encoding="utf-8"?>
+<?mso-contentType ?>
+<FormTemplates xmlns="http://schemas.microsoft.com/sharepoint/v3/contenttype/forms">
+  <Display>DocumentLibraryForm</Display>
+  <Edit>DocumentLibraryForm</Edit>
+  <New>DocumentLibraryForm</New>
+</FormTemplates>
+</file>
+
+<file path=customXml/item2.xml><?xml version="1.0" encoding="utf-8"?>
+<p:properties xmlns:p="http://schemas.microsoft.com/office/2006/metadata/properties" xmlns:xsi="http://www.w3.org/2001/XMLSchema-instance">
+  <documentManagement>
+    <Templates xmlns="82c0860a-0083-47e5-9319-bc0099c3c4e7">Licences</Templates>
+    <Licence_x0020_Letters xmlns="82c0860a-0083-47e5-9319-bc0099c3c4e7">None</Licence_x0020_Letters>
+    <DocFolderName xmlns="d467df18-bcc8-4e2d-ae4c-a02377bc1741" xsi:nil="true"/>
+  </documentManagement>
+</p:properties>
+</file>
+
+<file path=customXml/item3.xml><?xml version="1.0" encoding="utf-8"?>
+<b:Sources xmlns:b="http://schemas.openxmlformats.org/officeDocument/2006/bibliography" xmlns="http://schemas.openxmlformats.org/officeDocument/2006/bibliography" SelectedStyle="\APASixthEditionOfficeOnline.xsl" StyleName="APA" Version="6"/>
+</file>
+
+<file path=customXml/item4.xml><?xml version="1.0" encoding="utf-8"?>
+<LongProperties xmlns="http://schemas.microsoft.com/office/2006/metadata/longProperties"/>
+</file>
+
+<file path=customXml/item5.xml><?xml version="1.0" encoding="utf-8"?>
 <ct:contentTypeSchema xmlns:ct="http://schemas.microsoft.com/office/2006/metadata/contentType" xmlns:ma="http://schemas.microsoft.com/office/2006/metadata/properties/metaAttributes" ct:_="" ma:_="" ma:contentTypeName="Document" ma:contentTypeID="0x010100DDE83369A4716945AA6AAFE2A7D13920" ma:contentTypeVersion="2" ma:contentTypeDescription="Create a new document." ma:contentTypeScope="" ma:versionID="e7f585b85ca7932c58ba99e12d49365d">
   <xsd:schema xmlns:xsd="http://www.w3.org/2001/XMLSchema" xmlns:p="http://schemas.microsoft.com/office/2006/metadata/properties" xmlns:ns2="d467df18-bcc8-4e2d-ae4c-a02377bc1741" xmlns:ns3="82c0860a-0083-47e5-9319-bc0099c3c4e7" targetNamespace="http://schemas.microsoft.com/office/2006/metadata/properties" ma:root="true" ma:fieldsID="a50cae9f65cbcd1d8fad25d427e84407" ns2:_="" ns3:_="">
     <xsd:import namespace="d467df18-bcc8-4e2d-ae4c-a02377bc1741"/>
@@ -3445,34 +3192,41 @@
 </ct:contentTypeSchema>
 </file>
 
-<file path=customXml/item2.xml><?xml version="1.0" encoding="utf-8"?>
-<LongProperties xmlns="http://schemas.microsoft.com/office/2006/metadata/longProperties"/>
+<file path=customXml/itemProps1.xml><?xml version="1.0" encoding="utf-8"?>
+<ds:datastoreItem xmlns:ds="http://schemas.openxmlformats.org/officeDocument/2006/customXml" ds:itemID="{01521DC1-EBBE-4ABD-A943-A31EBE37AECF}">
+  <ds:schemaRefs>
+    <ds:schemaRef ds:uri="http://schemas.microsoft.com/sharepoint/v3/contenttype/forms"/>
+  </ds:schemaRefs>
+</ds:datastoreItem>
 </file>
 
-<file path=customXml/item3.xml><?xml version="1.0" encoding="utf-8"?>
-<b:Sources xmlns:b="http://schemas.openxmlformats.org/officeDocument/2006/bibliography" xmlns="http://schemas.openxmlformats.org/officeDocument/2006/bibliography" SelectedStyle="\APASixthEditionOfficeOnline.xsl" StyleName="APA" Version="6"/>
+<file path=customXml/itemProps2.xml><?xml version="1.0" encoding="utf-8"?>
+<ds:datastoreItem xmlns:ds="http://schemas.openxmlformats.org/officeDocument/2006/customXml" ds:itemID="{8BFF7BD0-9EB8-4FE2-B615-B13D29E7F68F}">
+  <ds:schemaRefs>
+    <ds:schemaRef ds:uri="http://schemas.microsoft.com/office/2006/metadata/properties"/>
+    <ds:schemaRef ds:uri="82c0860a-0083-47e5-9319-bc0099c3c4e7"/>
+    <ds:schemaRef ds:uri="d467df18-bcc8-4e2d-ae4c-a02377bc1741"/>
+  </ds:schemaRefs>
+</ds:datastoreItem>
 </file>
 
-<file path=customXml/item4.xml><?xml version="1.0" encoding="utf-8"?>
-<p:properties xmlns:p="http://schemas.microsoft.com/office/2006/metadata/properties" xmlns:xsi="http://www.w3.org/2001/XMLSchema-instance">
-  <documentManagement>
-    <Templates xmlns="82c0860a-0083-47e5-9319-bc0099c3c4e7">Licences</Templates>
-    <Licence_x0020_Letters xmlns="82c0860a-0083-47e5-9319-bc0099c3c4e7">None</Licence_x0020_Letters>
-    <DocFolderName xmlns="d467df18-bcc8-4e2d-ae4c-a02377bc1741" xsi:nil="true"/>
-  </documentManagement>
-</p:properties>
+<file path=customXml/itemProps3.xml><?xml version="1.0" encoding="utf-8"?>
+<ds:datastoreItem xmlns:ds="http://schemas.openxmlformats.org/officeDocument/2006/customXml" ds:itemID="{101C6773-2C27-417F-AF61-30F048C4C369}">
+  <ds:schemaRefs>
+    <ds:schemaRef ds:uri="http://schemas.openxmlformats.org/officeDocument/2006/bibliography"/>
+  </ds:schemaRefs>
+</ds:datastoreItem>
 </file>
 
-<file path=customXml/item5.xml><?xml version="1.0" encoding="utf-8"?>
-<?mso-contentType ?>
-<FormTemplates xmlns="http://schemas.microsoft.com/sharepoint/v3/contenttype/forms">
-  <Display>DocumentLibraryForm</Display>
-  <Edit>DocumentLibraryForm</Edit>
-  <New>DocumentLibraryForm</New>
-</FormTemplates>
+<file path=customXml/itemProps4.xml><?xml version="1.0" encoding="utf-8"?>
+<ds:datastoreItem xmlns:ds="http://schemas.openxmlformats.org/officeDocument/2006/customXml" ds:itemID="{594B0E27-5C86-4DA2-AD2C-7E237F671BCA}">
+  <ds:schemaRefs>
+    <ds:schemaRef ds:uri="http://schemas.microsoft.com/office/2006/metadata/longProperties"/>
+  </ds:schemaRefs>
+</ds:datastoreItem>
 </file>
 
-<file path=customXml/itemProps1.xml><?xml version="1.0" encoding="utf-8"?>
+<file path=customXml/itemProps5.xml><?xml version="1.0" encoding="utf-8"?>
 <ds:datastoreItem xmlns:ds="http://schemas.openxmlformats.org/officeDocument/2006/customXml" ds:itemID="{588A83AB-F89C-433B-BB01-D0C78830E64D}">
   <ds:schemaRefs>
     <ds:schemaRef ds:uri="http://schemas.microsoft.com/office/2006/metadata/contentType"/>
@@ -3488,38 +3242,4 @@
     <ds:schemaRef ds:uri="http://schemas.microsoft.com/office/internal/2005/internalDocumentation"/>
   </ds:schemaRefs>
 </ds:datastoreItem>
-</file>
-
-<file path=customXml/itemProps2.xml><?xml version="1.0" encoding="utf-8"?>
-<ds:datastoreItem xmlns:ds="http://schemas.openxmlformats.org/officeDocument/2006/customXml" ds:itemID="{594B0E27-5C86-4DA2-AD2C-7E237F671BCA}">
-  <ds:schemaRefs>
-    <ds:schemaRef ds:uri="http://schemas.microsoft.com/office/2006/metadata/longProperties"/>
-  </ds:schemaRefs>
-</ds:datastoreItem>
-</file>
-
-<file path=customXml/itemProps3.xml><?xml version="1.0" encoding="utf-8"?>
-<ds:datastoreItem xmlns:ds="http://schemas.openxmlformats.org/officeDocument/2006/customXml" ds:itemID="{101C6773-2C27-417F-AF61-30F048C4C369}">
-  <ds:schemaRefs>
-    <ds:schemaRef ds:uri="http://schemas.openxmlformats.org/officeDocument/2006/bibliography"/>
-  </ds:schemaRefs>
-</ds:datastoreItem>
-</file>
-
-<file path=customXml/itemProps4.xml><?xml version="1.0" encoding="utf-8"?>
-<ds:datastoreItem xmlns:ds="http://schemas.openxmlformats.org/officeDocument/2006/customXml" ds:itemID="{8BFF7BD0-9EB8-4FE2-B615-B13D29E7F68F}">
-  <ds:schemaRefs>
-    <ds:schemaRef ds:uri="http://schemas.microsoft.com/office/2006/metadata/properties"/>
-    <ds:schemaRef ds:uri="82c0860a-0083-47e5-9319-bc0099c3c4e7"/>
-    <ds:schemaRef ds:uri="d467df18-bcc8-4e2d-ae4c-a02377bc1741"/>
-  </ds:schemaRefs>
-</ds:datastoreItem>
-</file>
-
-<file path=customXml/itemProps5.xml><?xml version="1.0" encoding="utf-8"?>
-<ds:datastoreItem xmlns:ds="http://schemas.openxmlformats.org/officeDocument/2006/customXml" ds:itemID="{01521DC1-EBBE-4ABD-A943-A31EBE37AECF}">
-  <ds:schemaRefs>
-    <ds:schemaRef ds:uri="http://schemas.microsoft.com/sharepoint/v3/contenttype/forms"/>
-  </ds:schemaRefs>
-</ds:datastoreItem>
 </file>
</xml_diff>

<commit_message>
Update internal Word doc title
</commit_message>
<xml_diff>
--- a/feewaiver/static/feewaiver/fee_waiver_template.docx
+++ b/feewaiver/static/feewaiver/fee_waiver_template.docx
@@ -134,8 +134,9 @@
           <w:sz w:val="48"/>
           <w:szCs w:val="48"/>
         </w:rPr>
-        <w:t>{% if concession %}Concession Entry Approved{% else %}Fee Waiver Approved{</w:t>
-      </w:r>
+        <w:t xml:space="preserve">{% if concession </w:t>
+      </w:r>
+      <w:proofErr w:type="gramStart"/>
       <w:r>
         <w:rPr>
           <w:rFonts w:ascii="Arial" w:hAnsi="Arial" w:cs="Arial"/>
@@ -143,8 +144,9 @@
           <w:sz w:val="48"/>
           <w:szCs w:val="48"/>
         </w:rPr>
-        <w:t>%</w:t>
-      </w:r>
+        <w:t>%}Concession</w:t>
+      </w:r>
+      <w:proofErr w:type="gramEnd"/>
       <w:r>
         <w:rPr>
           <w:rFonts w:ascii="Arial" w:hAnsi="Arial" w:cs="Arial"/>
@@ -152,6 +154,42 @@
           <w:sz w:val="48"/>
           <w:szCs w:val="48"/>
         </w:rPr>
+        <w:t xml:space="preserve"> Entry Approved{% else %}</w:t>
+      </w:r>
+      <w:r>
+        <w:rPr>
+          <w:rFonts w:ascii="Arial" w:hAnsi="Arial" w:cs="Arial"/>
+          <w:i/>
+          <w:sz w:val="48"/>
+          <w:szCs w:val="48"/>
+        </w:rPr>
+        <w:t xml:space="preserve">Entry </w:t>
+      </w:r>
+      <w:r>
+        <w:rPr>
+          <w:rFonts w:ascii="Arial" w:hAnsi="Arial" w:cs="Arial"/>
+          <w:i/>
+          <w:sz w:val="48"/>
+          <w:szCs w:val="48"/>
+        </w:rPr>
+        <w:t>Fee Waiver Approved{</w:t>
+      </w:r>
+      <w:r>
+        <w:rPr>
+          <w:rFonts w:ascii="Arial" w:hAnsi="Arial" w:cs="Arial"/>
+          <w:i/>
+          <w:sz w:val="48"/>
+          <w:szCs w:val="48"/>
+        </w:rPr>
+        <w:t>%</w:t>
+      </w:r>
+      <w:r>
+        <w:rPr>
+          <w:rFonts w:ascii="Arial" w:hAnsi="Arial" w:cs="Arial"/>
+          <w:i/>
+          <w:sz w:val="48"/>
+          <w:szCs w:val="48"/>
+        </w:rPr>
         <w:t xml:space="preserve"> endif %}</w:t>
       </w:r>
     </w:p>
@@ -172,6 +210,7 @@
           <w:szCs w:val="20"/>
         </w:rPr>
       </w:pPr>
+      <w:proofErr w:type="gramStart"/>
       <w:r>
         <w:rPr>
           <w:rFonts w:ascii="Arial" w:hAnsi="Arial" w:cs="Arial"/>
@@ -180,6 +219,126 @@
         </w:rPr>
         <w:t xml:space="preserve">{{ </w:t>
       </w:r>
+      <w:proofErr w:type="spellStart"/>
+      <w:r>
+        <w:rPr>
+          <w:rFonts w:ascii="Arial" w:hAnsi="Arial" w:cs="Arial"/>
+          <w:sz w:val="20"/>
+          <w:szCs w:val="20"/>
+        </w:rPr>
+        <w:t>contact</w:t>
+      </w:r>
+      <w:proofErr w:type="gramEnd"/>
+      <w:r>
+        <w:rPr>
+          <w:rFonts w:ascii="Arial" w:hAnsi="Arial" w:cs="Arial"/>
+          <w:sz w:val="20"/>
+          <w:szCs w:val="20"/>
+        </w:rPr>
+        <w:t>_</w:t>
+      </w:r>
+      <w:r>
+        <w:rPr>
+          <w:rFonts w:ascii="Arial" w:hAnsi="Arial" w:cs="Arial"/>
+          <w:sz w:val="20"/>
+          <w:szCs w:val="20"/>
+        </w:rPr>
+        <w:t>name</w:t>
+      </w:r>
+      <w:proofErr w:type="spellEnd"/>
+      <w:r>
+        <w:rPr>
+          <w:rFonts w:ascii="Arial" w:hAnsi="Arial" w:cs="Arial"/>
+          <w:sz w:val="20"/>
+          <w:szCs w:val="20"/>
+        </w:rPr>
+        <w:t xml:space="preserve"> }}</w:t>
+      </w:r>
+    </w:p>
+    <w:p>
+      <w:pPr>
+        <w:jc w:val="both"/>
+        <w:rPr>
+          <w:rFonts w:ascii="Arial" w:hAnsi="Arial" w:cs="Arial"/>
+          <w:sz w:val="20"/>
+          <w:szCs w:val="20"/>
+        </w:rPr>
+      </w:pPr>
+      <w:proofErr w:type="gramStart"/>
+      <w:r>
+        <w:rPr>
+          <w:rFonts w:ascii="Arial" w:hAnsi="Arial" w:cs="Arial"/>
+          <w:sz w:val="20"/>
+          <w:szCs w:val="20"/>
+        </w:rPr>
+        <w:t xml:space="preserve">{{ </w:t>
+      </w:r>
+      <w:proofErr w:type="spellStart"/>
+      <w:r>
+        <w:rPr>
+          <w:rFonts w:ascii="Arial" w:hAnsi="Arial" w:cs="Arial"/>
+          <w:sz w:val="20"/>
+          <w:szCs w:val="20"/>
+        </w:rPr>
+        <w:t>contact</w:t>
+      </w:r>
+      <w:proofErr w:type="gramEnd"/>
+      <w:r>
+        <w:rPr>
+          <w:rFonts w:ascii="Arial" w:hAnsi="Arial" w:cs="Arial"/>
+          <w:sz w:val="20"/>
+          <w:szCs w:val="20"/>
+        </w:rPr>
+        <w:t>_details.organisation</w:t>
+      </w:r>
+      <w:proofErr w:type="spellEnd"/>
+      <w:r>
+        <w:rPr>
+          <w:rFonts w:ascii="Arial" w:hAnsi="Arial" w:cs="Arial"/>
+          <w:sz w:val="20"/>
+          <w:szCs w:val="20"/>
+        </w:rPr>
+        <w:t xml:space="preserve"> }}</w:t>
+      </w:r>
+    </w:p>
+    <w:p>
+      <w:pPr>
+        <w:jc w:val="both"/>
+        <w:rPr>
+          <w:rFonts w:ascii="Arial" w:hAnsi="Arial" w:cs="Arial"/>
+          <w:sz w:val="20"/>
+          <w:szCs w:val="20"/>
+        </w:rPr>
+      </w:pPr>
+    </w:p>
+    <w:p>
+      <w:pPr>
+        <w:jc w:val="both"/>
+        <w:rPr>
+          <w:rFonts w:ascii="Arial" w:hAnsi="Arial" w:cs="Arial"/>
+          <w:sz w:val="20"/>
+          <w:szCs w:val="20"/>
+        </w:rPr>
+      </w:pPr>
+    </w:p>
+    <w:p>
+      <w:pPr>
+        <w:jc w:val="both"/>
+        <w:rPr>
+          <w:rFonts w:ascii="Arial" w:hAnsi="Arial" w:cs="Arial"/>
+          <w:sz w:val="20"/>
+          <w:szCs w:val="20"/>
+        </w:rPr>
+      </w:pPr>
+      <w:r>
+        <w:rPr>
+          <w:rFonts w:ascii="Arial" w:hAnsi="Arial" w:cs="Arial"/>
+          <w:sz w:val="20"/>
+          <w:szCs w:val="20"/>
+        </w:rPr>
+        <w:t>Dear {{</w:t>
+      </w:r>
+      <w:proofErr w:type="spellStart"/>
       <w:r>
         <w:rPr>
           <w:rFonts w:ascii="Arial" w:hAnsi="Arial" w:cs="Arial"/>
@@ -188,13 +347,32 @@
         </w:rPr>
         <w:t>contact_</w:t>
       </w:r>
-      <w:r>
-        <w:rPr>
-          <w:rFonts w:ascii="Arial" w:hAnsi="Arial" w:cs="Arial"/>
-          <w:sz w:val="20"/>
-          <w:szCs w:val="20"/>
-        </w:rPr>
-        <w:t>name }}</w:t>
+      <w:proofErr w:type="gramStart"/>
+      <w:r>
+        <w:rPr>
+          <w:rFonts w:ascii="Arial" w:hAnsi="Arial" w:cs="Arial"/>
+          <w:sz w:val="20"/>
+          <w:szCs w:val="20"/>
+        </w:rPr>
+        <w:t>name</w:t>
+      </w:r>
+      <w:proofErr w:type="spellEnd"/>
+      <w:r>
+        <w:rPr>
+          <w:rFonts w:ascii="Arial" w:hAnsi="Arial" w:cs="Arial"/>
+          <w:sz w:val="20"/>
+          <w:szCs w:val="20"/>
+        </w:rPr>
+        <w:t xml:space="preserve"> }</w:t>
+      </w:r>
+      <w:proofErr w:type="gramEnd"/>
+      <w:r>
+        <w:rPr>
+          <w:rFonts w:ascii="Arial" w:hAnsi="Arial" w:cs="Arial"/>
+          <w:sz w:val="20"/>
+          <w:szCs w:val="20"/>
+        </w:rPr>
+        <w:t>},</w:t>
       </w:r>
     </w:p>
     <w:p>
@@ -206,14 +384,6 @@
           <w:szCs w:val="20"/>
         </w:rPr>
       </w:pPr>
-      <w:r>
-        <w:rPr>
-          <w:rFonts w:ascii="Arial" w:hAnsi="Arial" w:cs="Arial"/>
-          <w:sz w:val="20"/>
-          <w:szCs w:val="20"/>
-        </w:rPr>
-        <w:t>{{ contact_details.organisation }}</w:t>
-      </w:r>
     </w:p>
     <w:p>
       <w:pPr>
@@ -224,54 +394,6 @@
           <w:szCs w:val="20"/>
         </w:rPr>
       </w:pPr>
-    </w:p>
-    <w:p>
-      <w:pPr>
-        <w:jc w:val="both"/>
-        <w:rPr>
-          <w:rFonts w:ascii="Arial" w:hAnsi="Arial" w:cs="Arial"/>
-          <w:sz w:val="20"/>
-          <w:szCs w:val="20"/>
-        </w:rPr>
-      </w:pPr>
-    </w:p>
-    <w:p>
-      <w:pPr>
-        <w:jc w:val="both"/>
-        <w:rPr>
-          <w:rFonts w:ascii="Arial" w:hAnsi="Arial" w:cs="Arial"/>
-          <w:sz w:val="20"/>
-          <w:szCs w:val="20"/>
-        </w:rPr>
-      </w:pPr>
-      <w:r>
-        <w:rPr>
-          <w:rFonts w:ascii="Arial" w:hAnsi="Arial" w:cs="Arial"/>
-          <w:sz w:val="20"/>
-          <w:szCs w:val="20"/>
-        </w:rPr>
-        <w:t>Dear {{contact_name }},</w:t>
-      </w:r>
-    </w:p>
-    <w:p>
-      <w:pPr>
-        <w:jc w:val="both"/>
-        <w:rPr>
-          <w:rFonts w:ascii="Arial" w:hAnsi="Arial" w:cs="Arial"/>
-          <w:sz w:val="20"/>
-          <w:szCs w:val="20"/>
-        </w:rPr>
-      </w:pPr>
-    </w:p>
-    <w:p>
-      <w:pPr>
-        <w:jc w:val="both"/>
-        <w:rPr>
-          <w:rFonts w:ascii="Arial" w:hAnsi="Arial" w:cs="Arial"/>
-          <w:sz w:val="20"/>
-          <w:szCs w:val="20"/>
-        </w:rPr>
-      </w:pPr>
       <w:r>
         <w:rPr>
           <w:rFonts w:ascii="Arial" w:hAnsi="Arial" w:cs="Arial"/>
@@ -294,16 +416,36 @@
           <w:sz w:val="20"/>
           <w:szCs w:val="20"/>
         </w:rPr>
-        <w:t xml:space="preserve"> {{ </w:t>
-      </w:r>
-      <w:r>
-        <w:rPr>
-          <w:rFonts w:ascii="Arial" w:hAnsi="Arial" w:cs="Arial"/>
-          <w:sz w:val="20"/>
-          <w:szCs w:val="20"/>
-        </w:rPr>
-        <w:t>participants_name</w:t>
-      </w:r>
+        <w:t xml:space="preserve"> </w:t>
+      </w:r>
+      <w:proofErr w:type="gramStart"/>
+      <w:r>
+        <w:rPr>
+          <w:rFonts w:ascii="Arial" w:hAnsi="Arial" w:cs="Arial"/>
+          <w:sz w:val="20"/>
+          <w:szCs w:val="20"/>
+        </w:rPr>
+        <w:t xml:space="preserve">{{ </w:t>
+      </w:r>
+      <w:proofErr w:type="spellStart"/>
+      <w:r>
+        <w:rPr>
+          <w:rFonts w:ascii="Arial" w:hAnsi="Arial" w:cs="Arial"/>
+          <w:sz w:val="20"/>
+          <w:szCs w:val="20"/>
+        </w:rPr>
+        <w:t>participants</w:t>
+      </w:r>
+      <w:proofErr w:type="gramEnd"/>
+      <w:r>
+        <w:rPr>
+          <w:rFonts w:ascii="Arial" w:hAnsi="Arial" w:cs="Arial"/>
+          <w:sz w:val="20"/>
+          <w:szCs w:val="20"/>
+        </w:rPr>
+        <w:t>_name</w:t>
+      </w:r>
+      <w:proofErr w:type="spellEnd"/>
       <w:r>
         <w:rPr>
           <w:rFonts w:ascii="Arial" w:hAnsi="Arial" w:cs="Arial"/>
@@ -326,7 +468,25 @@
           <w:sz w:val="20"/>
           <w:szCs w:val="20"/>
         </w:rPr>
-        <w:t>{{ lodgement_number }}</w:t>
+        <w:t xml:space="preserve">{{ </w:t>
+      </w:r>
+      <w:proofErr w:type="spellStart"/>
+      <w:r>
+        <w:rPr>
+          <w:rFonts w:ascii="Arial" w:hAnsi="Arial" w:cs="Arial"/>
+          <w:sz w:val="20"/>
+          <w:szCs w:val="20"/>
+        </w:rPr>
+        <w:t>lodgement_number</w:t>
+      </w:r>
+      <w:proofErr w:type="spellEnd"/>
+      <w:r>
+        <w:rPr>
+          <w:rFonts w:ascii="Arial" w:hAnsi="Arial" w:cs="Arial"/>
+          <w:sz w:val="20"/>
+          <w:szCs w:val="20"/>
+        </w:rPr>
+        <w:t xml:space="preserve"> }}</w:t>
       </w:r>
       <w:r>
         <w:rPr>
@@ -360,15 +520,51 @@
           <w:sz w:val="20"/>
           <w:szCs w:val="20"/>
         </w:rPr>
-        <w:t>{% for visit in visits %}</w:t>
-      </w:r>
-      <w:r>
-        <w:rPr>
-          <w:rFonts w:ascii="Arial" w:hAnsi="Arial" w:cs="Arial"/>
-          <w:sz w:val="20"/>
-          <w:szCs w:val="20"/>
-        </w:rPr>
-        <w:t>{% if visit.issued %}</w:t>
+        <w:t xml:space="preserve">{% for visit in visits </w:t>
+      </w:r>
+      <w:proofErr w:type="gramStart"/>
+      <w:r>
+        <w:rPr>
+          <w:rFonts w:ascii="Arial" w:hAnsi="Arial" w:cs="Arial"/>
+          <w:sz w:val="20"/>
+          <w:szCs w:val="20"/>
+        </w:rPr>
+        <w:t>%}</w:t>
+      </w:r>
+      <w:r>
+        <w:rPr>
+          <w:rFonts w:ascii="Arial" w:hAnsi="Arial" w:cs="Arial"/>
+          <w:sz w:val="20"/>
+          <w:szCs w:val="20"/>
+        </w:rPr>
+        <w:t>{</w:t>
+      </w:r>
+      <w:proofErr w:type="gramEnd"/>
+      <w:r>
+        <w:rPr>
+          <w:rFonts w:ascii="Arial" w:hAnsi="Arial" w:cs="Arial"/>
+          <w:sz w:val="20"/>
+          <w:szCs w:val="20"/>
+        </w:rPr>
+        <w:t xml:space="preserve">% if </w:t>
+      </w:r>
+      <w:proofErr w:type="spellStart"/>
+      <w:r>
+        <w:rPr>
+          <w:rFonts w:ascii="Arial" w:hAnsi="Arial" w:cs="Arial"/>
+          <w:sz w:val="20"/>
+          <w:szCs w:val="20"/>
+        </w:rPr>
+        <w:t>visit.issued</w:t>
+      </w:r>
+      <w:proofErr w:type="spellEnd"/>
+      <w:r>
+        <w:rPr>
+          <w:rFonts w:ascii="Arial" w:hAnsi="Arial" w:cs="Arial"/>
+          <w:sz w:val="20"/>
+          <w:szCs w:val="20"/>
+        </w:rPr>
+        <w:t xml:space="preserve"> %}</w:t>
       </w:r>
     </w:p>
     <w:p>
@@ -398,7 +594,26 @@
           <w:sz w:val="20"/>
           <w:szCs w:val="20"/>
         </w:rPr>
-        <w:t xml:space="preserve"> from {{visit.date_from</w:t>
+        <w:t xml:space="preserve"> from {{</w:t>
+      </w:r>
+      <w:proofErr w:type="spellStart"/>
+      <w:proofErr w:type="gramStart"/>
+      <w:r>
+        <w:rPr>
+          <w:rFonts w:ascii="Arial" w:hAnsi="Arial" w:cs="Arial"/>
+          <w:sz w:val="20"/>
+          <w:szCs w:val="20"/>
+        </w:rPr>
+        <w:t>visit.date</w:t>
+      </w:r>
+      <w:proofErr w:type="gramEnd"/>
+      <w:r>
+        <w:rPr>
+          <w:rFonts w:ascii="Arial" w:hAnsi="Arial" w:cs="Arial"/>
+          <w:sz w:val="20"/>
+          <w:szCs w:val="20"/>
+        </w:rPr>
+        <w:t>_from</w:t>
       </w:r>
       <w:r>
         <w:rPr>
@@ -408,13 +623,23 @@
         </w:rPr>
         <w:t>_display</w:t>
       </w:r>
-      <w:r>
-        <w:rPr>
-          <w:rFonts w:ascii="Arial" w:hAnsi="Arial" w:cs="Arial"/>
-          <w:sz w:val="20"/>
-          <w:szCs w:val="20"/>
-        </w:rPr>
-        <w:t>}} to {{visit.date_to</w:t>
+      <w:proofErr w:type="spellEnd"/>
+      <w:r>
+        <w:rPr>
+          <w:rFonts w:ascii="Arial" w:hAnsi="Arial" w:cs="Arial"/>
+          <w:sz w:val="20"/>
+          <w:szCs w:val="20"/>
+        </w:rPr>
+        <w:t>}} to {{</w:t>
+      </w:r>
+      <w:proofErr w:type="spellStart"/>
+      <w:r>
+        <w:rPr>
+          <w:rFonts w:ascii="Arial" w:hAnsi="Arial" w:cs="Arial"/>
+          <w:sz w:val="20"/>
+          <w:szCs w:val="20"/>
+        </w:rPr>
+        <w:t>visit.date_to</w:t>
       </w:r>
       <w:r>
         <w:rPr>
@@ -424,6 +649,7 @@
         </w:rPr>
         <w:t>_display</w:t>
       </w:r>
+      <w:proofErr w:type="spellEnd"/>
       <w:r>
         <w:rPr>
           <w:rFonts w:ascii="Arial" w:hAnsi="Arial" w:cs="Arial"/>
@@ -438,7 +664,43 @@
           <w:sz w:val="20"/>
           <w:szCs w:val="20"/>
         </w:rPr>
-        <w:t xml:space="preserve"> {% if visit.camping_assessment %} : {{visit.camping_approved}} {% endif %}</w:t>
+        <w:t xml:space="preserve"> {% if </w:t>
+      </w:r>
+      <w:proofErr w:type="spellStart"/>
+      <w:r>
+        <w:rPr>
+          <w:rFonts w:ascii="Arial" w:hAnsi="Arial" w:cs="Arial"/>
+          <w:sz w:val="20"/>
+          <w:szCs w:val="20"/>
+        </w:rPr>
+        <w:t>visit.camping_assessment</w:t>
+      </w:r>
+      <w:proofErr w:type="spellEnd"/>
+      <w:r>
+        <w:rPr>
+          <w:rFonts w:ascii="Arial" w:hAnsi="Arial" w:cs="Arial"/>
+          <w:sz w:val="20"/>
+          <w:szCs w:val="20"/>
+        </w:rPr>
+        <w:t xml:space="preserve"> %} : {{</w:t>
+      </w:r>
+      <w:proofErr w:type="spellStart"/>
+      <w:r>
+        <w:rPr>
+          <w:rFonts w:ascii="Arial" w:hAnsi="Arial" w:cs="Arial"/>
+          <w:sz w:val="20"/>
+          <w:szCs w:val="20"/>
+        </w:rPr>
+        <w:t>visit.camping_approved</w:t>
+      </w:r>
+      <w:proofErr w:type="spellEnd"/>
+      <w:r>
+        <w:rPr>
+          <w:rFonts w:ascii="Arial" w:hAnsi="Arial" w:cs="Arial"/>
+          <w:sz w:val="20"/>
+          <w:szCs w:val="20"/>
+        </w:rPr>
+        <w:t>}} {% endif %}</w:t>
       </w:r>
     </w:p>
     <w:p>
@@ -456,7 +718,35 @@
           <w:sz w:val="20"/>
           <w:szCs w:val="20"/>
         </w:rPr>
-        <w:t>{% for park in visit.selected_park_names %}</w:t>
+        <w:t xml:space="preserve">{% for park in </w:t>
+      </w:r>
+      <w:proofErr w:type="spellStart"/>
+      <w:proofErr w:type="gramStart"/>
+      <w:r>
+        <w:rPr>
+          <w:rFonts w:ascii="Arial" w:hAnsi="Arial" w:cs="Arial"/>
+          <w:sz w:val="20"/>
+          <w:szCs w:val="20"/>
+        </w:rPr>
+        <w:t>visit.selected</w:t>
+      </w:r>
+      <w:proofErr w:type="gramEnd"/>
+      <w:r>
+        <w:rPr>
+          <w:rFonts w:ascii="Arial" w:hAnsi="Arial" w:cs="Arial"/>
+          <w:sz w:val="20"/>
+          <w:szCs w:val="20"/>
+        </w:rPr>
+        <w:t>_park_names</w:t>
+      </w:r>
+      <w:proofErr w:type="spellEnd"/>
+      <w:r>
+        <w:rPr>
+          <w:rFonts w:ascii="Arial" w:hAnsi="Arial" w:cs="Arial"/>
+          <w:sz w:val="20"/>
+          <w:szCs w:val="20"/>
+        </w:rPr>
+        <w:t xml:space="preserve"> %}</w:t>
       </w:r>
     </w:p>
     <w:p>
@@ -502,16 +792,53 @@
           <w:sz w:val="20"/>
           <w:szCs w:val="20"/>
         </w:rPr>
-        <w:t>{% endfor %}</w:t>
-      </w:r>
-      <w:r>
-        <w:rPr>
-          <w:rFonts w:ascii="Arial" w:hAnsi="Arial" w:cs="Arial"/>
-          <w:sz w:val="20"/>
-          <w:szCs w:val="20"/>
-        </w:rPr>
-        <w:t xml:space="preserve">{% for </w:t>
-      </w:r>
+        <w:t xml:space="preserve">{% </w:t>
+      </w:r>
+      <w:proofErr w:type="spellStart"/>
+      <w:r>
+        <w:rPr>
+          <w:rFonts w:ascii="Arial" w:hAnsi="Arial" w:cs="Arial"/>
+          <w:sz w:val="20"/>
+          <w:szCs w:val="20"/>
+        </w:rPr>
+        <w:t>endfor</w:t>
+      </w:r>
+      <w:proofErr w:type="spellEnd"/>
+      <w:r>
+        <w:rPr>
+          <w:rFonts w:ascii="Arial" w:hAnsi="Arial" w:cs="Arial"/>
+          <w:sz w:val="20"/>
+          <w:szCs w:val="20"/>
+        </w:rPr>
+        <w:t xml:space="preserve"> </w:t>
+      </w:r>
+      <w:proofErr w:type="gramStart"/>
+      <w:r>
+        <w:rPr>
+          <w:rFonts w:ascii="Arial" w:hAnsi="Arial" w:cs="Arial"/>
+          <w:sz w:val="20"/>
+          <w:szCs w:val="20"/>
+        </w:rPr>
+        <w:t>%}</w:t>
+      </w:r>
+      <w:r>
+        <w:rPr>
+          <w:rFonts w:ascii="Arial" w:hAnsi="Arial" w:cs="Arial"/>
+          <w:sz w:val="20"/>
+          <w:szCs w:val="20"/>
+        </w:rPr>
+        <w:t>{</w:t>
+      </w:r>
+      <w:proofErr w:type="gramEnd"/>
+      <w:r>
+        <w:rPr>
+          <w:rFonts w:ascii="Arial" w:hAnsi="Arial" w:cs="Arial"/>
+          <w:sz w:val="20"/>
+          <w:szCs w:val="20"/>
+        </w:rPr>
+        <w:t xml:space="preserve">% for </w:t>
+      </w:r>
+      <w:proofErr w:type="spellStart"/>
       <w:r>
         <w:rPr>
           <w:rFonts w:ascii="Arial" w:hAnsi="Arial" w:cs="Arial"/>
@@ -526,7 +853,34 @@
           <w:sz w:val="20"/>
           <w:szCs w:val="20"/>
         </w:rPr>
-        <w:t>ark in visit.selected_free_park_names %}</w:t>
+        <w:t>ark</w:t>
+      </w:r>
+      <w:proofErr w:type="spellEnd"/>
+      <w:r>
+        <w:rPr>
+          <w:rFonts w:ascii="Arial" w:hAnsi="Arial" w:cs="Arial"/>
+          <w:sz w:val="20"/>
+          <w:szCs w:val="20"/>
+        </w:rPr>
+        <w:t xml:space="preserve"> in </w:t>
+      </w:r>
+      <w:proofErr w:type="spellStart"/>
+      <w:r>
+        <w:rPr>
+          <w:rFonts w:ascii="Arial" w:hAnsi="Arial" w:cs="Arial"/>
+          <w:sz w:val="20"/>
+          <w:szCs w:val="20"/>
+        </w:rPr>
+        <w:t>visit.selected_free_park_names</w:t>
+      </w:r>
+      <w:proofErr w:type="spellEnd"/>
+      <w:r>
+        <w:rPr>
+          <w:rFonts w:ascii="Arial" w:hAnsi="Arial" w:cs="Arial"/>
+          <w:sz w:val="20"/>
+          <w:szCs w:val="20"/>
+        </w:rPr>
+        <w:t xml:space="preserve"> %}</w:t>
       </w:r>
     </w:p>
     <w:p>
@@ -551,6 +905,7 @@
         </w:rPr>
         <w:t>{{</w:t>
       </w:r>
+      <w:proofErr w:type="spellStart"/>
       <w:r>
         <w:rPr>
           <w:rFonts w:ascii="Arial" w:hAnsi="Arial" w:cs="Arial"/>
@@ -565,7 +920,34 @@
           <w:sz w:val="20"/>
           <w:szCs w:val="20"/>
         </w:rPr>
-        <w:t>park}} {% endfor %}</w:t>
+        <w:t>park</w:t>
+      </w:r>
+      <w:proofErr w:type="spellEnd"/>
+      <w:r>
+        <w:rPr>
+          <w:rFonts w:ascii="Arial" w:hAnsi="Arial" w:cs="Arial"/>
+          <w:sz w:val="20"/>
+          <w:szCs w:val="20"/>
+        </w:rPr>
+        <w:t xml:space="preserve">}} {% </w:t>
+      </w:r>
+      <w:proofErr w:type="spellStart"/>
+      <w:r>
+        <w:rPr>
+          <w:rFonts w:ascii="Arial" w:hAnsi="Arial" w:cs="Arial"/>
+          <w:sz w:val="20"/>
+          <w:szCs w:val="20"/>
+        </w:rPr>
+        <w:t>endfor</w:t>
+      </w:r>
+      <w:proofErr w:type="spellEnd"/>
+      <w:r>
+        <w:rPr>
+          <w:rFonts w:ascii="Arial" w:hAnsi="Arial" w:cs="Arial"/>
+          <w:sz w:val="20"/>
+          <w:szCs w:val="20"/>
+        </w:rPr>
+        <w:t xml:space="preserve"> %}</w:t>
       </w:r>
     </w:p>
     <w:p>
@@ -598,7 +980,16 @@
           <w:sz w:val="20"/>
           <w:szCs w:val="20"/>
         </w:rPr>
-        <w:t xml:space="preserve"> endif %}</w:t>
+        <w:t xml:space="preserve"> endif </w:t>
+      </w:r>
+      <w:proofErr w:type="gramStart"/>
+      <w:r>
+        <w:rPr>
+          <w:rFonts w:ascii="Arial" w:hAnsi="Arial" w:cs="Arial"/>
+          <w:sz w:val="20"/>
+          <w:szCs w:val="20"/>
+        </w:rPr>
+        <w:t>%}</w:t>
       </w:r>
       <w:r>
         <w:rPr>
@@ -608,6 +999,7 @@
         </w:rPr>
         <w:t>{</w:t>
       </w:r>
+      <w:proofErr w:type="gramEnd"/>
       <w:r>
         <w:rPr>
           <w:rFonts w:ascii="Arial" w:hAnsi="Arial" w:cs="Arial"/>
@@ -622,24 +1014,51 @@
           <w:sz w:val="20"/>
           <w:szCs w:val="20"/>
         </w:rPr>
-        <w:t xml:space="preserve"> endfor %}</w:t>
-      </w:r>
-    </w:p>
-    <w:p>
-      <w:pPr>
-        <w:rPr>
-          <w:rFonts w:ascii="Arial" w:hAnsi="Arial" w:cs="Arial"/>
-          <w:sz w:val="20"/>
-          <w:szCs w:val="20"/>
-        </w:rPr>
-      </w:pPr>
-      <w:r>
-        <w:rPr>
-          <w:rFonts w:ascii="Arial" w:hAnsi="Arial" w:cs="Arial"/>
-          <w:sz w:val="20"/>
-          <w:szCs w:val="20"/>
-        </w:rPr>
-        <w:t>{% if concession %}</w:t>
+        <w:t xml:space="preserve"> </w:t>
+      </w:r>
+      <w:proofErr w:type="spellStart"/>
+      <w:r>
+        <w:rPr>
+          <w:rFonts w:ascii="Arial" w:hAnsi="Arial" w:cs="Arial"/>
+          <w:sz w:val="20"/>
+          <w:szCs w:val="20"/>
+        </w:rPr>
+        <w:t>endfor</w:t>
+      </w:r>
+      <w:proofErr w:type="spellEnd"/>
+      <w:r>
+        <w:rPr>
+          <w:rFonts w:ascii="Arial" w:hAnsi="Arial" w:cs="Arial"/>
+          <w:sz w:val="20"/>
+          <w:szCs w:val="20"/>
+        </w:rPr>
+        <w:t xml:space="preserve"> %}</w:t>
+      </w:r>
+    </w:p>
+    <w:p>
+      <w:pPr>
+        <w:rPr>
+          <w:rFonts w:ascii="Arial" w:hAnsi="Arial" w:cs="Arial"/>
+          <w:sz w:val="20"/>
+          <w:szCs w:val="20"/>
+        </w:rPr>
+      </w:pPr>
+      <w:r>
+        <w:rPr>
+          <w:rFonts w:ascii="Arial" w:hAnsi="Arial" w:cs="Arial"/>
+          <w:sz w:val="20"/>
+          <w:szCs w:val="20"/>
+        </w:rPr>
+        <w:t xml:space="preserve">{% if concession </w:t>
+      </w:r>
+      <w:proofErr w:type="gramStart"/>
+      <w:r>
+        <w:rPr>
+          <w:rFonts w:ascii="Arial" w:hAnsi="Arial" w:cs="Arial"/>
+          <w:sz w:val="20"/>
+          <w:szCs w:val="20"/>
+        </w:rPr>
+        <w:t>%}</w:t>
       </w:r>
       <w:r>
         <w:rPr>
@@ -649,7 +1068,18 @@
           <w:sz w:val="20"/>
           <w:szCs w:val="20"/>
         </w:rPr>
-        <w:t>When travelling in a bus the concession entry fee is $2.50 per person, when travelling in a car the concession entry fee is $8.00 per vehicle.</w:t>
+        <w:t>When</w:t>
+      </w:r>
+      <w:proofErr w:type="gramEnd"/>
+      <w:r>
+        <w:rPr>
+          <w:rFonts w:ascii="Arial" w:hAnsi="Arial" w:cs="Arial"/>
+          <w:b/>
+          <w:bCs/>
+          <w:sz w:val="20"/>
+          <w:szCs w:val="20"/>
+        </w:rPr>
+        <w:t xml:space="preserve"> travelling in a bus the concession entry fee is $2.50 per person, when travelling in a car the concession entry fee is $8.00 per vehicle.</w:t>
       </w:r>
       <w:r>
         <w:rPr>
@@ -701,21 +1131,49 @@
         </w:rPr>
         <w:t xml:space="preserve"> if </w:t>
       </w:r>
-      <w:r>
-        <w:rPr>
-          <w:rFonts w:ascii="Arial" w:hAnsi="Arial" w:cs="Arial"/>
-          <w:sz w:val="20"/>
-          <w:szCs w:val="20"/>
-        </w:rPr>
-        <w:t>part_camping_waiver_exists %}</w:t>
-      </w:r>
-      <w:r>
-        <w:rPr>
-          <w:rFonts w:ascii="Arial" w:hAnsi="Arial" w:cs="Arial"/>
-          <w:sz w:val="20"/>
-          <w:szCs w:val="20"/>
-        </w:rPr>
-        <w:t>When booking your camping facilities, present this waiver to receive a reduction in camping fees of accompanying adults to a child rate.</w:t>
+      <w:proofErr w:type="spellStart"/>
+      <w:r>
+        <w:rPr>
+          <w:rFonts w:ascii="Arial" w:hAnsi="Arial" w:cs="Arial"/>
+          <w:sz w:val="20"/>
+          <w:szCs w:val="20"/>
+        </w:rPr>
+        <w:t>part_camping_waiver_exists</w:t>
+      </w:r>
+      <w:proofErr w:type="spellEnd"/>
+      <w:r>
+        <w:rPr>
+          <w:rFonts w:ascii="Arial" w:hAnsi="Arial" w:cs="Arial"/>
+          <w:sz w:val="20"/>
+          <w:szCs w:val="20"/>
+        </w:rPr>
+        <w:t xml:space="preserve"> </w:t>
+      </w:r>
+      <w:proofErr w:type="gramStart"/>
+      <w:r>
+        <w:rPr>
+          <w:rFonts w:ascii="Arial" w:hAnsi="Arial" w:cs="Arial"/>
+          <w:sz w:val="20"/>
+          <w:szCs w:val="20"/>
+        </w:rPr>
+        <w:t>%}</w:t>
+      </w:r>
+      <w:r>
+        <w:rPr>
+          <w:rFonts w:ascii="Arial" w:hAnsi="Arial" w:cs="Arial"/>
+          <w:sz w:val="20"/>
+          <w:szCs w:val="20"/>
+        </w:rPr>
+        <w:t>When</w:t>
+      </w:r>
+      <w:proofErr w:type="gramEnd"/>
+      <w:r>
+        <w:rPr>
+          <w:rFonts w:ascii="Arial" w:hAnsi="Arial" w:cs="Arial"/>
+          <w:sz w:val="20"/>
+          <w:szCs w:val="20"/>
+        </w:rPr>
+        <w:t xml:space="preserve"> booking your camping facilities, present this waiver to receive a reduction in camping fees of accompanying adults to a child rate.</w:t>
       </w:r>
       <w:r>
         <w:rPr>
@@ -765,15 +1223,51 @@
           <w:sz w:val="20"/>
           <w:szCs w:val="20"/>
         </w:rPr>
-        <w:t xml:space="preserve"> if full_camping_waiver_exists %}</w:t>
-      </w:r>
-      <w:r>
-        <w:rPr>
-          <w:rFonts w:ascii="Arial" w:hAnsi="Arial" w:cs="Arial"/>
-          <w:sz w:val="20"/>
-          <w:szCs w:val="20"/>
-        </w:rPr>
-        <w:t xml:space="preserve">When booking your camping facilities, please provide this </w:t>
+        <w:t xml:space="preserve"> if </w:t>
+      </w:r>
+      <w:proofErr w:type="spellStart"/>
+      <w:r>
+        <w:rPr>
+          <w:rFonts w:ascii="Arial" w:hAnsi="Arial" w:cs="Arial"/>
+          <w:sz w:val="20"/>
+          <w:szCs w:val="20"/>
+        </w:rPr>
+        <w:t>full_camping_waiver_exists</w:t>
+      </w:r>
+      <w:proofErr w:type="spellEnd"/>
+      <w:r>
+        <w:rPr>
+          <w:rFonts w:ascii="Arial" w:hAnsi="Arial" w:cs="Arial"/>
+          <w:sz w:val="20"/>
+          <w:szCs w:val="20"/>
+        </w:rPr>
+        <w:t xml:space="preserve"> </w:t>
+      </w:r>
+      <w:proofErr w:type="gramStart"/>
+      <w:r>
+        <w:rPr>
+          <w:rFonts w:ascii="Arial" w:hAnsi="Arial" w:cs="Arial"/>
+          <w:sz w:val="20"/>
+          <w:szCs w:val="20"/>
+        </w:rPr>
+        <w:t>%}</w:t>
+      </w:r>
+      <w:r>
+        <w:rPr>
+          <w:rFonts w:ascii="Arial" w:hAnsi="Arial" w:cs="Arial"/>
+          <w:sz w:val="20"/>
+          <w:szCs w:val="20"/>
+        </w:rPr>
+        <w:t>When</w:t>
+      </w:r>
+      <w:proofErr w:type="gramEnd"/>
+      <w:r>
+        <w:rPr>
+          <w:rFonts w:ascii="Arial" w:hAnsi="Arial" w:cs="Arial"/>
+          <w:sz w:val="20"/>
+          <w:szCs w:val="20"/>
+        </w:rPr>
+        <w:t xml:space="preserve"> booking your camping facilities, please provide this </w:t>
       </w:r>
       <w:r>
         <w:rPr>
@@ -823,15 +1317,33 @@
           <w:sz w:val="20"/>
           <w:szCs w:val="20"/>
         </w:rPr>
-        <w:t>{% if concession %}</w:t>
-      </w:r>
-      <w:r>
-        <w:rPr>
-          <w:rFonts w:ascii="Arial" w:hAnsi="Arial" w:cs="Arial"/>
-          <w:sz w:val="20"/>
-          <w:szCs w:val="20"/>
-        </w:rPr>
-        <w:t xml:space="preserve">Please ensure a copy of this </w:t>
+        <w:t xml:space="preserve">{% if concession </w:t>
+      </w:r>
+      <w:proofErr w:type="gramStart"/>
+      <w:r>
+        <w:rPr>
+          <w:rFonts w:ascii="Arial" w:hAnsi="Arial" w:cs="Arial"/>
+          <w:sz w:val="20"/>
+          <w:szCs w:val="20"/>
+        </w:rPr>
+        <w:t>%}</w:t>
+      </w:r>
+      <w:r>
+        <w:rPr>
+          <w:rFonts w:ascii="Arial" w:hAnsi="Arial" w:cs="Arial"/>
+          <w:sz w:val="20"/>
+          <w:szCs w:val="20"/>
+        </w:rPr>
+        <w:t>Please</w:t>
+      </w:r>
+      <w:proofErr w:type="gramEnd"/>
+      <w:r>
+        <w:rPr>
+          <w:rFonts w:ascii="Arial" w:hAnsi="Arial" w:cs="Arial"/>
+          <w:sz w:val="20"/>
+          <w:szCs w:val="20"/>
+        </w:rPr>
+        <w:t xml:space="preserve"> ensure a copy of this </w:t>
       </w:r>
       <w:r>
         <w:rPr>
@@ -863,15 +1375,33 @@
           <w:sz w:val="20"/>
           <w:szCs w:val="20"/>
         </w:rPr>
-        <w:t xml:space="preserve"> should be displayed so that it is visible through the vehicle/s windscreen</w:t>
-      </w:r>
-      <w:r>
-        <w:rPr>
-          <w:rFonts w:ascii="Arial" w:hAnsi="Arial" w:cs="Arial"/>
-          <w:sz w:val="20"/>
-          <w:szCs w:val="20"/>
-        </w:rPr>
-        <w:t>.{% else %}</w:t>
+        <w:t xml:space="preserve"> should be displayed so that it is visible through the vehicle/s </w:t>
+      </w:r>
+      <w:proofErr w:type="gramStart"/>
+      <w:r>
+        <w:rPr>
+          <w:rFonts w:ascii="Arial" w:hAnsi="Arial" w:cs="Arial"/>
+          <w:sz w:val="20"/>
+          <w:szCs w:val="20"/>
+        </w:rPr>
+        <w:t>windscreen</w:t>
+      </w:r>
+      <w:r>
+        <w:rPr>
+          <w:rFonts w:ascii="Arial" w:hAnsi="Arial" w:cs="Arial"/>
+          <w:sz w:val="20"/>
+          <w:szCs w:val="20"/>
+        </w:rPr>
+        <w:t>.{</w:t>
+      </w:r>
+      <w:proofErr w:type="gramEnd"/>
+      <w:r>
+        <w:rPr>
+          <w:rFonts w:ascii="Arial" w:hAnsi="Arial" w:cs="Arial"/>
+          <w:sz w:val="20"/>
+          <w:szCs w:val="20"/>
+        </w:rPr>
+        <w:t>% else %}</w:t>
       </w:r>
       <w:r>
         <w:rPr>
@@ -895,7 +1425,179 @@
           <w:sz w:val="20"/>
           <w:szCs w:val="20"/>
         </w:rPr>
-        <w:t xml:space="preserve"> should be displayed so that it is visible through the vehicle windscreen.</w:t>
+        <w:t xml:space="preserve"> should be displayed so that it is visible through the vehicle </w:t>
+      </w:r>
+      <w:proofErr w:type="gramStart"/>
+      <w:r>
+        <w:rPr>
+          <w:rFonts w:ascii="Arial" w:hAnsi="Arial" w:cs="Arial"/>
+          <w:sz w:val="20"/>
+          <w:szCs w:val="20"/>
+        </w:rPr>
+        <w:t>windscreen.</w:t>
+      </w:r>
+      <w:r>
+        <w:rPr>
+          <w:rFonts w:ascii="Arial" w:hAnsi="Arial" w:cs="Arial"/>
+          <w:sz w:val="20"/>
+          <w:szCs w:val="20"/>
+        </w:rPr>
+        <w:t>{</w:t>
+      </w:r>
+      <w:proofErr w:type="gramEnd"/>
+      <w:r>
+        <w:rPr>
+          <w:rFonts w:ascii="Arial" w:hAnsi="Arial" w:cs="Arial"/>
+          <w:sz w:val="20"/>
+          <w:szCs w:val="20"/>
+        </w:rPr>
+        <w:t>% endif %}</w:t>
+      </w:r>
+    </w:p>
+    <w:p>
+      <w:pPr>
+        <w:rPr>
+          <w:rFonts w:ascii="Arial" w:hAnsi="Arial" w:cs="Arial"/>
+          <w:sz w:val="20"/>
+          <w:szCs w:val="20"/>
+        </w:rPr>
+      </w:pPr>
+    </w:p>
+    <w:p>
+      <w:pPr>
+        <w:rPr>
+          <w:rFonts w:ascii="Arial" w:hAnsi="Arial" w:cs="Arial"/>
+          <w:sz w:val="20"/>
+          <w:szCs w:val="20"/>
+        </w:rPr>
+      </w:pPr>
+      <w:proofErr w:type="gramStart"/>
+      <w:r>
+        <w:rPr>
+          <w:rFonts w:ascii="Arial" w:hAnsi="Arial" w:cs="Arial"/>
+          <w:sz w:val="20"/>
+          <w:szCs w:val="20"/>
+        </w:rPr>
+        <w:t xml:space="preserve">{{ </w:t>
+      </w:r>
+      <w:proofErr w:type="spellStart"/>
+      <w:r>
+        <w:rPr>
+          <w:rFonts w:ascii="Arial" w:hAnsi="Arial" w:cs="Arial"/>
+          <w:sz w:val="20"/>
+          <w:szCs w:val="20"/>
+        </w:rPr>
+        <w:t>comments</w:t>
+      </w:r>
+      <w:proofErr w:type="gramEnd"/>
+      <w:r>
+        <w:rPr>
+          <w:rFonts w:ascii="Arial" w:hAnsi="Arial" w:cs="Arial"/>
+          <w:sz w:val="20"/>
+          <w:szCs w:val="20"/>
+        </w:rPr>
+        <w:t>_to_applicant</w:t>
+      </w:r>
+      <w:proofErr w:type="spellEnd"/>
+      <w:r>
+        <w:rPr>
+          <w:rFonts w:ascii="Arial" w:hAnsi="Arial" w:cs="Arial"/>
+          <w:sz w:val="20"/>
+          <w:szCs w:val="20"/>
+        </w:rPr>
+        <w:t xml:space="preserve"> }}</w:t>
+      </w:r>
+    </w:p>
+    <w:p>
+      <w:pPr>
+        <w:rPr>
+          <w:rFonts w:ascii="Arial" w:hAnsi="Arial" w:cs="Arial"/>
+          <w:sz w:val="20"/>
+          <w:szCs w:val="20"/>
+        </w:rPr>
+      </w:pPr>
+    </w:p>
+    <w:p>
+      <w:pPr>
+        <w:rPr>
+          <w:sz w:val="20"/>
+          <w:szCs w:val="20"/>
+        </w:rPr>
+      </w:pPr>
+    </w:p>
+    <w:p>
+      <w:pPr>
+        <w:rPr>
+          <w:rFonts w:ascii="Arial" w:hAnsi="Arial" w:cs="Arial"/>
+          <w:sz w:val="20"/>
+          <w:szCs w:val="20"/>
+        </w:rPr>
+      </w:pPr>
+      <w:r>
+        <w:rPr>
+          <w:rFonts w:ascii="Arial" w:hAnsi="Arial" w:cs="Arial"/>
+          <w:sz w:val="20"/>
+          <w:szCs w:val="20"/>
+        </w:rPr>
+        <w:t>{% if a</w:t>
+      </w:r>
+      <w:r>
+        <w:rPr>
+          <w:rFonts w:ascii="Arial" w:hAnsi="Arial" w:cs="Arial"/>
+          <w:sz w:val="20"/>
+          <w:szCs w:val="20"/>
+        </w:rPr>
+        <w:t>pprover</w:t>
+      </w:r>
+      <w:r>
+        <w:rPr>
+          <w:rFonts w:ascii="Arial" w:hAnsi="Arial" w:cs="Arial"/>
+          <w:sz w:val="20"/>
+          <w:szCs w:val="20"/>
+        </w:rPr>
+        <w:t xml:space="preserve"> </w:t>
+      </w:r>
+      <w:proofErr w:type="gramStart"/>
+      <w:r>
+        <w:rPr>
+          <w:rFonts w:ascii="Arial" w:hAnsi="Arial" w:cs="Arial"/>
+          <w:sz w:val="20"/>
+          <w:szCs w:val="20"/>
+        </w:rPr>
+        <w:t>%}</w:t>
+      </w:r>
+      <w:r>
+        <w:rPr>
+          <w:rFonts w:ascii="Arial" w:hAnsi="Arial" w:cs="Arial"/>
+          <w:sz w:val="20"/>
+          <w:szCs w:val="20"/>
+        </w:rPr>
+        <w:t>{</w:t>
+      </w:r>
+      <w:proofErr w:type="gramEnd"/>
+      <w:r>
+        <w:rPr>
+          <w:rFonts w:ascii="Arial" w:hAnsi="Arial" w:cs="Arial"/>
+          <w:sz w:val="20"/>
+          <w:szCs w:val="20"/>
+        </w:rPr>
+        <w:t xml:space="preserve">{ </w:t>
+      </w:r>
+      <w:r>
+        <w:rPr>
+          <w:rFonts w:ascii="Arial" w:hAnsi="Arial" w:cs="Arial"/>
+          <w:sz w:val="20"/>
+          <w:szCs w:val="20"/>
+        </w:rPr>
+        <w:t>approver</w:t>
+      </w:r>
+      <w:r>
+        <w:rPr>
+          <w:rFonts w:ascii="Arial" w:hAnsi="Arial" w:cs="Arial"/>
+          <w:sz w:val="20"/>
+          <w:szCs w:val="20"/>
+        </w:rPr>
+        <w:t xml:space="preserve"> }}</w:t>
       </w:r>
       <w:r>
         <w:rPr>
@@ -914,114 +1616,6 @@
           <w:szCs w:val="20"/>
         </w:rPr>
       </w:pPr>
-    </w:p>
-    <w:p>
-      <w:pPr>
-        <w:rPr>
-          <w:rFonts w:ascii="Arial" w:hAnsi="Arial" w:cs="Arial"/>
-          <w:sz w:val="20"/>
-          <w:szCs w:val="20"/>
-        </w:rPr>
-      </w:pPr>
-      <w:r>
-        <w:rPr>
-          <w:rFonts w:ascii="Arial" w:hAnsi="Arial" w:cs="Arial"/>
-          <w:sz w:val="20"/>
-          <w:szCs w:val="20"/>
-        </w:rPr>
-        <w:t>{{ comments_to_applicant }}</w:t>
-      </w:r>
-    </w:p>
-    <w:p>
-      <w:pPr>
-        <w:rPr>
-          <w:rFonts w:ascii="Arial" w:hAnsi="Arial" w:cs="Arial"/>
-          <w:sz w:val="20"/>
-          <w:szCs w:val="20"/>
-        </w:rPr>
-      </w:pPr>
-    </w:p>
-    <w:p>
-      <w:pPr>
-        <w:rPr>
-          <w:sz w:val="20"/>
-          <w:szCs w:val="20"/>
-        </w:rPr>
-      </w:pPr>
-    </w:p>
-    <w:p>
-      <w:pPr>
-        <w:rPr>
-          <w:rFonts w:ascii="Arial" w:hAnsi="Arial" w:cs="Arial"/>
-          <w:sz w:val="20"/>
-          <w:szCs w:val="20"/>
-        </w:rPr>
-      </w:pPr>
-      <w:r>
-        <w:rPr>
-          <w:rFonts w:ascii="Arial" w:hAnsi="Arial" w:cs="Arial"/>
-          <w:sz w:val="20"/>
-          <w:szCs w:val="20"/>
-        </w:rPr>
-        <w:t>{% if a</w:t>
-      </w:r>
-      <w:r>
-        <w:rPr>
-          <w:rFonts w:ascii="Arial" w:hAnsi="Arial" w:cs="Arial"/>
-          <w:sz w:val="20"/>
-          <w:szCs w:val="20"/>
-        </w:rPr>
-        <w:t>pprover</w:t>
-      </w:r>
-      <w:r>
-        <w:rPr>
-          <w:rFonts w:ascii="Arial" w:hAnsi="Arial" w:cs="Arial"/>
-          <w:sz w:val="20"/>
-          <w:szCs w:val="20"/>
-        </w:rPr>
-        <w:t xml:space="preserve"> %}</w:t>
-      </w:r>
-      <w:r>
-        <w:rPr>
-          <w:rFonts w:ascii="Arial" w:hAnsi="Arial" w:cs="Arial"/>
-          <w:sz w:val="20"/>
-          <w:szCs w:val="20"/>
-        </w:rPr>
-        <w:t xml:space="preserve">{{ </w:t>
-      </w:r>
-      <w:r>
-        <w:rPr>
-          <w:rFonts w:ascii="Arial" w:hAnsi="Arial" w:cs="Arial"/>
-          <w:sz w:val="20"/>
-          <w:szCs w:val="20"/>
-        </w:rPr>
-        <w:t>approver</w:t>
-      </w:r>
-      <w:r>
-        <w:rPr>
-          <w:rFonts w:ascii="Arial" w:hAnsi="Arial" w:cs="Arial"/>
-          <w:sz w:val="20"/>
-          <w:szCs w:val="20"/>
-        </w:rPr>
-        <w:t xml:space="preserve"> }}</w:t>
-      </w:r>
-      <w:r>
-        <w:rPr>
-          <w:rFonts w:ascii="Arial" w:hAnsi="Arial" w:cs="Arial"/>
-          <w:sz w:val="20"/>
-          <w:szCs w:val="20"/>
-        </w:rPr>
-        <w:t>{% endif %}</w:t>
-      </w:r>
-    </w:p>
-    <w:p>
-      <w:pPr>
-        <w:rPr>
-          <w:rFonts w:ascii="Arial" w:hAnsi="Arial" w:cs="Arial"/>
-          <w:sz w:val="20"/>
-          <w:szCs w:val="20"/>
-        </w:rPr>
-      </w:pPr>
       <w:r>
         <w:rPr>
           <w:rFonts w:ascii="Arial" w:hAnsi="Arial" w:cs="Arial"/>
@@ -1087,7 +1681,7 @@
           <w:sz w:val="20"/>
           <w:szCs w:val="20"/>
         </w:rPr>
-        <w:t>8 January 2021</w:t>
+        <w:t>15 January 2021</w:t>
       </w:r>
       <w:r>
         <w:rPr>
@@ -3077,46 +3671,28 @@
 </file>
 
 <file path=customXml/item1.xml><?xml version="1.0" encoding="utf-8"?>
-<?mso-contentType ?>
-<FormTemplates xmlns="http://schemas.microsoft.com/sharepoint/v3/contenttype/forms">
-  <Display>DocumentLibraryForm</Display>
-  <Edit>DocumentLibraryForm</Edit>
-  <New>DocumentLibraryForm</New>
-</FormTemplates>
-</file>
-
-<file path=customXml/item2.xml><?xml version="1.0" encoding="utf-8"?>
-<p:properties xmlns:p="http://schemas.microsoft.com/office/2006/metadata/properties" xmlns:xsi="http://www.w3.org/2001/XMLSchema-instance">
-  <documentManagement>
-    <Templates xmlns="82c0860a-0083-47e5-9319-bc0099c3c4e7">Licences</Templates>
-    <Licence_x0020_Letters xmlns="82c0860a-0083-47e5-9319-bc0099c3c4e7">None</Licence_x0020_Letters>
-    <DocFolderName xmlns="d467df18-bcc8-4e2d-ae4c-a02377bc1741" xsi:nil="true"/>
-  </documentManagement>
-</p:properties>
-</file>
-
-<file path=customXml/item3.xml><?xml version="1.0" encoding="utf-8"?>
-<b:Sources xmlns:b="http://schemas.openxmlformats.org/officeDocument/2006/bibliography" xmlns="http://schemas.openxmlformats.org/officeDocument/2006/bibliography" SelectedStyle="\APASixthEditionOfficeOnline.xsl" StyleName="APA" Version="6"/>
-</file>
-
-<file path=customXml/item4.xml><?xml version="1.0" encoding="utf-8"?>
-<LongProperties xmlns="http://schemas.microsoft.com/office/2006/metadata/longProperties"/>
-</file>
-
-<file path=customXml/item5.xml><?xml version="1.0" encoding="utf-8"?>
-<ct:contentTypeSchema xmlns:ct="http://schemas.microsoft.com/office/2006/metadata/contentType" xmlns:ma="http://schemas.microsoft.com/office/2006/metadata/properties/metaAttributes" ct:_="" ma:_="" ma:contentTypeName="Document" ma:contentTypeID="0x010100DDE83369A4716945AA6AAFE2A7D13920" ma:contentTypeVersion="2" ma:contentTypeDescription="Create a new document." ma:contentTypeScope="" ma:versionID="e7f585b85ca7932c58ba99e12d49365d">
-  <xsd:schema xmlns:xsd="http://www.w3.org/2001/XMLSchema" xmlns:p="http://schemas.microsoft.com/office/2006/metadata/properties" xmlns:ns2="d467df18-bcc8-4e2d-ae4c-a02377bc1741" xmlns:ns3="82c0860a-0083-47e5-9319-bc0099c3c4e7" targetNamespace="http://schemas.microsoft.com/office/2006/metadata/properties" ma:root="true" ma:fieldsID="a50cae9f65cbcd1d8fad25d427e84407" ns2:_="" ns3:_="">
-    <xsd:import namespace="d467df18-bcc8-4e2d-ae4c-a02377bc1741"/>
-    <xsd:import namespace="82c0860a-0083-47e5-9319-bc0099c3c4e7"/>
+<ct:contentTypeSchema xmlns:ct="http://schemas.microsoft.com/office/2006/metadata/contentType" xmlns:ma="http://schemas.microsoft.com/office/2006/metadata/properties/metaAttributes" ct:_="" ma:_="" ma:contentTypeName="Document" ma:contentTypeID="0x01010047B087AEAC0CE444880311CF1D254880" ma:contentTypeVersion="12" ma:contentTypeDescription="Create a new document." ma:contentTypeScope="" ma:versionID="9776e4784ac994da00df378d769dba5a">
+  <xsd:schema xmlns:xsd="http://www.w3.org/2001/XMLSchema" xmlns:xs="http://www.w3.org/2001/XMLSchema" xmlns:p="http://schemas.microsoft.com/office/2006/metadata/properties" xmlns:ns2="4cdb8299-3d89-4e0d-803d-83071c192d0d" xmlns:ns3="7ba14e37-9aa9-4039-87a3-c66240fd0a6e" targetNamespace="http://schemas.microsoft.com/office/2006/metadata/properties" ma:root="true" ma:fieldsID="39e82d8c2de2064fb49265fab76f2d1a" ns2:_="" ns3:_="">
+    <xsd:import namespace="4cdb8299-3d89-4e0d-803d-83071c192d0d"/>
+    <xsd:import namespace="7ba14e37-9aa9-4039-87a3-c66240fd0a6e"/>
     <xsd:element name="properties">
       <xsd:complexType>
         <xsd:sequence>
           <xsd:element name="documentManagement">
             <xsd:complexType>
               <xsd:all>
-                <xsd:element ref="ns2:DocFolderName" minOccurs="0"/>
-                <xsd:element ref="ns3:Templates"/>
-                <xsd:element ref="ns3:Licence_x0020_Letters" minOccurs="0"/>
+                <xsd:element ref="ns2:MediaServiceMetadata" minOccurs="0"/>
+                <xsd:element ref="ns2:MediaServiceFastMetadata" minOccurs="0"/>
+                <xsd:element ref="ns3:SharedWithUsers" minOccurs="0"/>
+                <xsd:element ref="ns3:SharedWithDetails" minOccurs="0"/>
+                <xsd:element ref="ns2:MediaServiceAutoKeyPoints" minOccurs="0"/>
+                <xsd:element ref="ns2:MediaServiceKeyPoints" minOccurs="0"/>
+                <xsd:element ref="ns2:MediaServiceAutoTags" minOccurs="0"/>
+                <xsd:element ref="ns2:MediaServiceOCR" minOccurs="0"/>
+                <xsd:element ref="ns2:MediaServiceGenerationTime" minOccurs="0"/>
+                <xsd:element ref="ns2:MediaServiceEventHashCode" minOccurs="0"/>
+                <xsd:element ref="ns2:MediaServiceDateTaken" minOccurs="0"/>
+                <xsd:element ref="ns2:MediaServiceLocation" minOccurs="0"/>
               </xsd:all>
             </xsd:complexType>
           </xsd:element>
@@ -3124,41 +3700,95 @@
       </xsd:complexType>
     </xsd:element>
   </xsd:schema>
-  <xsd:schema xmlns:xsd="http://www.w3.org/2001/XMLSchema" xmlns:dms="http://schemas.microsoft.com/office/2006/documentManagement/types" targetNamespace="d467df18-bcc8-4e2d-ae4c-a02377bc1741" elementFormDefault="qualified">
+  <xsd:schema xmlns:xsd="http://www.w3.org/2001/XMLSchema" xmlns:xs="http://www.w3.org/2001/XMLSchema" xmlns:dms="http://schemas.microsoft.com/office/2006/documentManagement/types" xmlns:pc="http://schemas.microsoft.com/office/infopath/2007/PartnerControls" targetNamespace="4cdb8299-3d89-4e0d-803d-83071c192d0d" elementFormDefault="qualified">
     <xsd:import namespace="http://schemas.microsoft.com/office/2006/documentManagement/types"/>
-    <xsd:element name="DocFolderName" ma:index="8" nillable="true" ma:displayName="DocFolderName" ma:internalName="DocFolderName">
+    <xsd:import namespace="http://schemas.microsoft.com/office/infopath/2007/PartnerControls"/>
+    <xsd:element name="MediaServiceMetadata" ma:index="8" nillable="true" ma:displayName="MediaServiceMetadata" ma:hidden="true" ma:internalName="MediaServiceMetadata" ma:readOnly="true">
       <xsd:simpleType>
-        <xsd:restriction base="dms:Text">
+        <xsd:restriction base="dms:Note"/>
+      </xsd:simpleType>
+    </xsd:element>
+    <xsd:element name="MediaServiceFastMetadata" ma:index="9" nillable="true" ma:displayName="MediaServiceFastMetadata" ma:hidden="true" ma:internalName="MediaServiceFastMetadata" ma:readOnly="true">
+      <xsd:simpleType>
+        <xsd:restriction base="dms:Note"/>
+      </xsd:simpleType>
+    </xsd:element>
+    <xsd:element name="MediaServiceAutoKeyPoints" ma:index="12" nillable="true" ma:displayName="MediaServiceAutoKeyPoints" ma:hidden="true" ma:internalName="MediaServiceAutoKeyPoints" ma:readOnly="true">
+      <xsd:simpleType>
+        <xsd:restriction base="dms:Note"/>
+      </xsd:simpleType>
+    </xsd:element>
+    <xsd:element name="MediaServiceKeyPoints" ma:index="13" nillable="true" ma:displayName="KeyPoints" ma:internalName="MediaServiceKeyPoints" ma:readOnly="true">
+      <xsd:simpleType>
+        <xsd:restriction base="dms:Note">
+          <xsd:maxLength value="255"/>
+        </xsd:restriction>
+      </xsd:simpleType>
+    </xsd:element>
+    <xsd:element name="MediaServiceAutoTags" ma:index="14" nillable="true" ma:displayName="Tags" ma:internalName="MediaServiceAutoTags" ma:readOnly="true">
+      <xsd:simpleType>
+        <xsd:restriction base="dms:Text"/>
+      </xsd:simpleType>
+    </xsd:element>
+    <xsd:element name="MediaServiceOCR" ma:index="15" nillable="true" ma:displayName="Extracted Text" ma:internalName="MediaServiceOCR" ma:readOnly="true">
+      <xsd:simpleType>
+        <xsd:restriction base="dms:Note">
+          <xsd:maxLength value="255"/>
+        </xsd:restriction>
+      </xsd:simpleType>
+    </xsd:element>
+    <xsd:element name="MediaServiceGenerationTime" ma:index="16" nillable="true" ma:displayName="MediaServiceGenerationTime" ma:hidden="true" ma:internalName="MediaServiceGenerationTime" ma:readOnly="true">
+      <xsd:simpleType>
+        <xsd:restriction base="dms:Text"/>
+      </xsd:simpleType>
+    </xsd:element>
+    <xsd:element name="MediaServiceEventHashCode" ma:index="17" nillable="true" ma:displayName="MediaServiceEventHashCode" ma:hidden="true" ma:internalName="MediaServiceEventHashCode" ma:readOnly="true">
+      <xsd:simpleType>
+        <xsd:restriction base="dms:Text"/>
+      </xsd:simpleType>
+    </xsd:element>
+    <xsd:element name="MediaServiceDateTaken" ma:index="18" nillable="true" ma:displayName="MediaServiceDateTaken" ma:hidden="true" ma:internalName="MediaServiceDateTaken" ma:readOnly="true">
+      <xsd:simpleType>
+        <xsd:restriction base="dms:Text"/>
+      </xsd:simpleType>
+    </xsd:element>
+    <xsd:element name="MediaServiceLocation" ma:index="19" nillable="true" ma:displayName="Location" ma:internalName="MediaServiceLocation" ma:readOnly="true">
+      <xsd:simpleType>
+        <xsd:restriction base="dms:Text"/>
+      </xsd:simpleType>
+    </xsd:element>
+  </xsd:schema>
+  <xsd:schema xmlns:xsd="http://www.w3.org/2001/XMLSchema" xmlns:xs="http://www.w3.org/2001/XMLSchema" xmlns:dms="http://schemas.microsoft.com/office/2006/documentManagement/types" xmlns:pc="http://schemas.microsoft.com/office/infopath/2007/PartnerControls" targetNamespace="7ba14e37-9aa9-4039-87a3-c66240fd0a6e" elementFormDefault="qualified">
+    <xsd:import namespace="http://schemas.microsoft.com/office/2006/documentManagement/types"/>
+    <xsd:import namespace="http://schemas.microsoft.com/office/infopath/2007/PartnerControls"/>
+    <xsd:element name="SharedWithUsers" ma:index="10" nillable="true" ma:displayName="Shared With" ma:internalName="SharedWithUsers" ma:readOnly="true">
+      <xsd:complexType>
+        <xsd:complexContent>
+          <xsd:extension base="dms:UserMulti">
+            <xsd:sequence>
+              <xsd:element name="UserInfo" minOccurs="0" maxOccurs="unbounded">
+                <xsd:complexType>
+                  <xsd:sequence>
+                    <xsd:element name="DisplayName" type="xsd:string" minOccurs="0"/>
+                    <xsd:element name="AccountId" type="dms:UserId" minOccurs="0" nillable="true"/>
+                    <xsd:element name="AccountType" type="xsd:string" minOccurs="0"/>
+                  </xsd:sequence>
+                </xsd:complexType>
+              </xsd:element>
+            </xsd:sequence>
+          </xsd:extension>
+        </xsd:complexContent>
+      </xsd:complexType>
+    </xsd:element>
+    <xsd:element name="SharedWithDetails" ma:index="11" nillable="true" ma:displayName="Shared With Details" ma:internalName="SharedWithDetails" ma:readOnly="true">
+      <xsd:simpleType>
+        <xsd:restriction base="dms:Note">
           <xsd:maxLength value="255"/>
         </xsd:restriction>
       </xsd:simpleType>
     </xsd:element>
   </xsd:schema>
-  <xsd:schema xmlns:xsd="http://www.w3.org/2001/XMLSchema" xmlns:dms="http://schemas.microsoft.com/office/2006/documentManagement/types" targetNamespace="82c0860a-0083-47e5-9319-bc0099c3c4e7" elementFormDefault="qualified">
-    <xsd:import namespace="http://schemas.microsoft.com/office/2006/documentManagement/types"/>
-    <xsd:element name="Templates" ma:index="9" ma:displayName="Templates" ma:default="Licence Letters" ma:format="Dropdown" ma:internalName="Templates">
-      <xsd:simpleType>
-        <xsd:restriction base="dms:Choice">
-          <xsd:enumeration value="Licence Letters"/>
-          <xsd:enumeration value="Licences"/>
-          <xsd:enumeration value="Forms and Documents"/>
-          <xsd:enumeration value="None"/>
-        </xsd:restriction>
-      </xsd:simpleType>
-    </xsd:element>
-    <xsd:element name="Licence_x0020_Letters" ma:index="10" nillable="true" ma:displayName="Licence Letters" ma:default="Licence application receipt" ma:format="Dropdown" ma:internalName="Licence_x0020_Letters">
-      <xsd:simpleType>
-        <xsd:restriction base="dms:Choice">
-          <xsd:enumeration value="Licence application receipt"/>
-          <xsd:enumeration value="Licence cover letters"/>
-          <xsd:enumeration value="Licence expired"/>
-          <xsd:enumeration value="Licence renewal reminders"/>
-          <xsd:enumeration value="None"/>
-        </xsd:restriction>
-      </xsd:simpleType>
-    </xsd:element>
-  </xsd:schema>
-  <xsd:schema xmlns="http://schemas.openxmlformats.org/package/2006/metadata/core-properties" xmlns:xsd="http://www.w3.org/2001/XMLSchema" xmlns:xsi="http://www.w3.org/2001/XMLSchema-instance" xmlns:dc="http://purl.org/dc/elements/1.1/" xmlns:dcterms="http://purl.org/dc/terms/" xmlns:odoc="http://schemas.microsoft.com/office/internal/2005/internalDocumentation" targetNamespace="http://schemas.openxmlformats.org/package/2006/metadata/core-properties" elementFormDefault="qualified" attributeFormDefault="unqualified" blockDefault="#all">
+  <xsd:schema xmlns="http://schemas.openxmlformats.org/package/2006/metadata/core-properties" xmlns:xsd="http://www.w3.org/2001/XMLSchema" xmlns:xsi="http://www.w3.org/2001/XMLSchema-instance" xmlns:dc="http://purl.org/dc/elements/1.1/" xmlns:dcterms="http://purl.org/dc/terms/" xmlns:odoc="http://schemas.microsoft.com/internal/obd" targetNamespace="http://schemas.openxmlformats.org/package/2006/metadata/core-properties" elementFormDefault="qualified" attributeFormDefault="unqualified" blockDefault="#all">
     <xsd:import namespace="http://purl.org/dc/elements/1.1/" schemaLocation="http://dublincore.org/schemas/xmls/qdc/2003/04/02/dc.xsd"/>
     <xsd:import namespace="http://purl.org/dc/terms/" schemaLocation="http://dublincore.org/schemas/xmls/qdc/2003/04/02/dcterms.xsd"/>
     <xsd:element name="coreProperties" type="CT_coreProperties"/>
@@ -3167,7 +3797,7 @@
         <xsd:element ref="dc:creator" minOccurs="0" maxOccurs="1"/>
         <xsd:element ref="dcterms:created" minOccurs="0" maxOccurs="1"/>
         <xsd:element ref="dc:identifier" minOccurs="0" maxOccurs="1"/>
-        <xsd:element name="contentType" minOccurs="0" maxOccurs="1" type="xsd:string" ma:index="0" ma:displayName="Content Type" ma:readOnly="true"/>
+        <xsd:element name="contentType" minOccurs="0" maxOccurs="1" type="xsd:string" ma:index="0" ma:displayName="Content Type"/>
         <xsd:element ref="dc:title" minOccurs="0" maxOccurs="1" ma:index="4" ma:displayName="Title"/>
         <xsd:element ref="dc:subject" minOccurs="0" maxOccurs="1"/>
         <xsd:element ref="dc:description" minOccurs="0" maxOccurs="1"/>
@@ -3184,15 +3814,122 @@
         </xsd:element>
         <xsd:element name="lastModifiedBy" minOccurs="0" maxOccurs="1" type="xsd:string"/>
         <xsd:element ref="dcterms:modified" minOccurs="0" maxOccurs="1"/>
-        <xsd:element name="lastPrinted" minOccurs="0" maxOccurs="1" type="xsd:dateTime"/>
         <xsd:element name="contentStatus" minOccurs="0" maxOccurs="1" type="xsd:string"/>
       </xsd:all>
     </xsd:complexType>
   </xsd:schema>
+  <xs:schema xmlns:pc="http://schemas.microsoft.com/office/infopath/2007/PartnerControls" xmlns:xs="http://www.w3.org/2001/XMLSchema" targetNamespace="http://schemas.microsoft.com/office/infopath/2007/PartnerControls" elementFormDefault="qualified" attributeFormDefault="unqualified">
+    <xs:element name="Person">
+      <xs:complexType>
+        <xs:sequence>
+          <xs:element ref="pc:DisplayName" minOccurs="0"/>
+          <xs:element ref="pc:AccountId" minOccurs="0"/>
+          <xs:element ref="pc:AccountType" minOccurs="0"/>
+        </xs:sequence>
+      </xs:complexType>
+    </xs:element>
+    <xs:element name="DisplayName" type="xs:string"/>
+    <xs:element name="AccountId" type="xs:string"/>
+    <xs:element name="AccountType" type="xs:string"/>
+    <xs:element name="BDCAssociatedEntity">
+      <xs:complexType>
+        <xs:sequence>
+          <xs:element ref="pc:BDCEntity" minOccurs="0" maxOccurs="unbounded"/>
+        </xs:sequence>
+        <xs:attribute ref="pc:EntityNamespace"/>
+        <xs:attribute ref="pc:EntityName"/>
+        <xs:attribute ref="pc:SystemInstanceName"/>
+        <xs:attribute ref="pc:AssociationName"/>
+      </xs:complexType>
+    </xs:element>
+    <xs:attribute name="EntityNamespace" type="xs:string"/>
+    <xs:attribute name="EntityName" type="xs:string"/>
+    <xs:attribute name="SystemInstanceName" type="xs:string"/>
+    <xs:attribute name="AssociationName" type="xs:string"/>
+    <xs:element name="BDCEntity">
+      <xs:complexType>
+        <xs:sequence>
+          <xs:element ref="pc:EntityDisplayName" minOccurs="0"/>
+          <xs:element ref="pc:EntityInstanceReference" minOccurs="0"/>
+          <xs:element ref="pc:EntityId1" minOccurs="0"/>
+          <xs:element ref="pc:EntityId2" minOccurs="0"/>
+          <xs:element ref="pc:EntityId3" minOccurs="0"/>
+          <xs:element ref="pc:EntityId4" minOccurs="0"/>
+          <xs:element ref="pc:EntityId5" minOccurs="0"/>
+        </xs:sequence>
+      </xs:complexType>
+    </xs:element>
+    <xs:element name="EntityDisplayName" type="xs:string"/>
+    <xs:element name="EntityInstanceReference" type="xs:string"/>
+    <xs:element name="EntityId1" type="xs:string"/>
+    <xs:element name="EntityId2" type="xs:string"/>
+    <xs:element name="EntityId3" type="xs:string"/>
+    <xs:element name="EntityId4" type="xs:string"/>
+    <xs:element name="EntityId5" type="xs:string"/>
+    <xs:element name="Terms">
+      <xs:complexType>
+        <xs:sequence>
+          <xs:element ref="pc:TermInfo" minOccurs="0" maxOccurs="unbounded"/>
+        </xs:sequence>
+      </xs:complexType>
+    </xs:element>
+    <xs:element name="TermInfo">
+      <xs:complexType>
+        <xs:sequence>
+          <xs:element ref="pc:TermName" minOccurs="0"/>
+          <xs:element ref="pc:TermId" minOccurs="0"/>
+        </xs:sequence>
+      </xs:complexType>
+    </xs:element>
+    <xs:element name="TermName" type="xs:string"/>
+    <xs:element name="TermId" type="xs:string"/>
+  </xs:schema>
 </ct:contentTypeSchema>
 </file>
 
+<file path=customXml/item2.xml><?xml version="1.0" encoding="utf-8"?>
+<?mso-contentType ?>
+<FormTemplates xmlns="http://schemas.microsoft.com/sharepoint/v3/contenttype/forms">
+  <Display>DocumentLibraryForm</Display>
+  <Edit>DocumentLibraryForm</Edit>
+  <New>DocumentLibraryForm</New>
+</FormTemplates>
+</file>
+
+<file path=customXml/item3.xml><?xml version="1.0" encoding="utf-8"?>
+<p:properties xmlns:p="http://schemas.microsoft.com/office/2006/metadata/properties" xmlns:xsi="http://www.w3.org/2001/XMLSchema-instance">
+  <documentManagement/>
+</p:properties>
+</file>
+
+<file path=customXml/item4.xml><?xml version="1.0" encoding="utf-8"?>
+<b:Sources xmlns:b="http://schemas.openxmlformats.org/officeDocument/2006/bibliography" xmlns="http://schemas.openxmlformats.org/officeDocument/2006/bibliography" SelectedStyle="\APASixthEditionOfficeOnline.xsl" StyleName="APA" Version="6"/>
+</file>
+
+<file path=customXml/item5.xml><?xml version="1.0" encoding="utf-8"?>
+<LongProperties xmlns="http://schemas.microsoft.com/office/2006/metadata/longProperties"/>
+</file>
+
 <file path=customXml/itemProps1.xml><?xml version="1.0" encoding="utf-8"?>
+<ds:datastoreItem xmlns:ds="http://schemas.openxmlformats.org/officeDocument/2006/customXml" ds:itemID="{73B9B504-5D03-43D7-95C4-49F0CC65B296}">
+  <ds:schemaRefs>
+    <ds:schemaRef ds:uri="http://schemas.microsoft.com/office/2006/metadata/contentType"/>
+    <ds:schemaRef ds:uri="http://schemas.microsoft.com/office/2006/metadata/properties/metaAttributes"/>
+    <ds:schemaRef ds:uri="http://www.w3.org/2001/XMLSchema"/>
+    <ds:schemaRef ds:uri="http://schemas.microsoft.com/office/2006/metadata/properties"/>
+    <ds:schemaRef ds:uri="4cdb8299-3d89-4e0d-803d-83071c192d0d"/>
+    <ds:schemaRef ds:uri="7ba14e37-9aa9-4039-87a3-c66240fd0a6e"/>
+    <ds:schemaRef ds:uri="http://schemas.microsoft.com/office/2006/documentManagement/types"/>
+    <ds:schemaRef ds:uri="http://schemas.microsoft.com/office/infopath/2007/PartnerControls"/>
+    <ds:schemaRef ds:uri="http://schemas.openxmlformats.org/package/2006/metadata/core-properties"/>
+    <ds:schemaRef ds:uri="http://purl.org/dc/elements/1.1/"/>
+    <ds:schemaRef ds:uri="http://purl.org/dc/terms/"/>
+    <ds:schemaRef ds:uri="http://schemas.microsoft.com/internal/obd"/>
+  </ds:schemaRefs>
+</ds:datastoreItem>
+</file>
+
+<file path=customXml/itemProps2.xml><?xml version="1.0" encoding="utf-8"?>
 <ds:datastoreItem xmlns:ds="http://schemas.openxmlformats.org/officeDocument/2006/customXml" ds:itemID="{01521DC1-EBBE-4ABD-A943-A31EBE37AECF}">
   <ds:schemaRefs>
     <ds:schemaRef ds:uri="http://schemas.microsoft.com/sharepoint/v3/contenttype/forms"/>
@@ -3200,17 +3937,24 @@
 </ds:datastoreItem>
 </file>
 
-<file path=customXml/itemProps2.xml><?xml version="1.0" encoding="utf-8"?>
+<file path=customXml/itemProps3.xml><?xml version="1.0" encoding="utf-8"?>
 <ds:datastoreItem xmlns:ds="http://schemas.openxmlformats.org/officeDocument/2006/customXml" ds:itemID="{8BFF7BD0-9EB8-4FE2-B615-B13D29E7F68F}">
   <ds:schemaRefs>
+    <ds:schemaRef ds:uri="http://schemas.openxmlformats.org/package/2006/metadata/core-properties"/>
+    <ds:schemaRef ds:uri="http://schemas.microsoft.com/office/infopath/2007/PartnerControls"/>
+    <ds:schemaRef ds:uri="http://purl.org/dc/elements/1.1/"/>
+    <ds:schemaRef ds:uri="http://schemas.microsoft.com/office/2006/documentManagement/types"/>
+    <ds:schemaRef ds:uri="7ba14e37-9aa9-4039-87a3-c66240fd0a6e"/>
     <ds:schemaRef ds:uri="http://schemas.microsoft.com/office/2006/metadata/properties"/>
-    <ds:schemaRef ds:uri="82c0860a-0083-47e5-9319-bc0099c3c4e7"/>
-    <ds:schemaRef ds:uri="d467df18-bcc8-4e2d-ae4c-a02377bc1741"/>
+    <ds:schemaRef ds:uri="4cdb8299-3d89-4e0d-803d-83071c192d0d"/>
+    <ds:schemaRef ds:uri="http://www.w3.org/XML/1998/namespace"/>
+    <ds:schemaRef ds:uri="http://purl.org/dc/dcmitype/"/>
+    <ds:schemaRef ds:uri="http://purl.org/dc/terms/"/>
   </ds:schemaRefs>
 </ds:datastoreItem>
 </file>
 
-<file path=customXml/itemProps3.xml><?xml version="1.0" encoding="utf-8"?>
+<file path=customXml/itemProps4.xml><?xml version="1.0" encoding="utf-8"?>
 <ds:datastoreItem xmlns:ds="http://schemas.openxmlformats.org/officeDocument/2006/customXml" ds:itemID="{101C6773-2C27-417F-AF61-30F048C4C369}">
   <ds:schemaRefs>
     <ds:schemaRef ds:uri="http://schemas.openxmlformats.org/officeDocument/2006/bibliography"/>
@@ -3218,28 +3962,10 @@
 </ds:datastoreItem>
 </file>
 
-<file path=customXml/itemProps4.xml><?xml version="1.0" encoding="utf-8"?>
+<file path=customXml/itemProps5.xml><?xml version="1.0" encoding="utf-8"?>
 <ds:datastoreItem xmlns:ds="http://schemas.openxmlformats.org/officeDocument/2006/customXml" ds:itemID="{594B0E27-5C86-4DA2-AD2C-7E237F671BCA}">
   <ds:schemaRefs>
     <ds:schemaRef ds:uri="http://schemas.microsoft.com/office/2006/metadata/longProperties"/>
   </ds:schemaRefs>
 </ds:datastoreItem>
-</file>
-
-<file path=customXml/itemProps5.xml><?xml version="1.0" encoding="utf-8"?>
-<ds:datastoreItem xmlns:ds="http://schemas.openxmlformats.org/officeDocument/2006/customXml" ds:itemID="{588A83AB-F89C-433B-BB01-D0C78830E64D}">
-  <ds:schemaRefs>
-    <ds:schemaRef ds:uri="http://schemas.microsoft.com/office/2006/metadata/contentType"/>
-    <ds:schemaRef ds:uri="http://schemas.microsoft.com/office/2006/metadata/properties/metaAttributes"/>
-    <ds:schemaRef ds:uri="http://www.w3.org/2001/XMLSchema"/>
-    <ds:schemaRef ds:uri="http://schemas.microsoft.com/office/2006/metadata/properties"/>
-    <ds:schemaRef ds:uri="d467df18-bcc8-4e2d-ae4c-a02377bc1741"/>
-    <ds:schemaRef ds:uri="82c0860a-0083-47e5-9319-bc0099c3c4e7"/>
-    <ds:schemaRef ds:uri="http://schemas.microsoft.com/office/2006/documentManagement/types"/>
-    <ds:schemaRef ds:uri="http://schemas.openxmlformats.org/package/2006/metadata/core-properties"/>
-    <ds:schemaRef ds:uri="http://purl.org/dc/elements/1.1/"/>
-    <ds:schemaRef ds:uri="http://purl.org/dc/terms/"/>
-    <ds:schemaRef ds:uri="http://schemas.microsoft.com/office/internal/2005/internalDocumentation"/>
-  </ds:schemaRefs>
-</ds:datastoreItem>
 </file>
</xml_diff>

<commit_message>
Add approver title and reduce whitespace in doc
</commit_message>
<xml_diff>
--- a/feewaiver/static/feewaiver/fee_waiver_template.docx
+++ b/feewaiver/static/feewaiver/fee_waiver_template.docx
@@ -134,9 +134,8 @@
           <w:sz w:val="48"/>
           <w:szCs w:val="48"/>
         </w:rPr>
-        <w:t xml:space="preserve">{% if concession </w:t>
-      </w:r>
-      <w:proofErr w:type="gramStart"/>
+        <w:t>{% if concession %}Concession Entry Approved{% else %}</w:t>
+      </w:r>
       <w:r>
         <w:rPr>
           <w:rFonts w:ascii="Arial" w:hAnsi="Arial" w:cs="Arial"/>
@@ -144,9 +143,8 @@
           <w:sz w:val="48"/>
           <w:szCs w:val="48"/>
         </w:rPr>
-        <w:t>%}Concession</w:t>
-      </w:r>
-      <w:proofErr w:type="gramEnd"/>
+        <w:t xml:space="preserve">Entry </w:t>
+      </w:r>
       <w:r>
         <w:rPr>
           <w:rFonts w:ascii="Arial" w:hAnsi="Arial" w:cs="Arial"/>
@@ -154,7 +152,7 @@
           <w:sz w:val="48"/>
           <w:szCs w:val="48"/>
         </w:rPr>
-        <w:t xml:space="preserve"> Entry Approved{% else %}</w:t>
+        <w:t>Fee Waiver Approved{</w:t>
       </w:r>
       <w:r>
         <w:rPr>
@@ -163,7 +161,7 @@
           <w:sz w:val="48"/>
           <w:szCs w:val="48"/>
         </w:rPr>
-        <w:t xml:space="preserve">Entry </w:t>
+        <w:t>%</w:t>
       </w:r>
       <w:r>
         <w:rPr>
@@ -172,24 +170,6 @@
           <w:sz w:val="48"/>
           <w:szCs w:val="48"/>
         </w:rPr>
-        <w:t>Fee Waiver Approved{</w:t>
-      </w:r>
-      <w:r>
-        <w:rPr>
-          <w:rFonts w:ascii="Arial" w:hAnsi="Arial" w:cs="Arial"/>
-          <w:i/>
-          <w:sz w:val="48"/>
-          <w:szCs w:val="48"/>
-        </w:rPr>
-        <w:t>%</w:t>
-      </w:r>
-      <w:r>
-        <w:rPr>
-          <w:rFonts w:ascii="Arial" w:hAnsi="Arial" w:cs="Arial"/>
-          <w:i/>
-          <w:sz w:val="48"/>
-          <w:szCs w:val="48"/>
-        </w:rPr>
         <w:t xml:space="preserve"> endif %}</w:t>
       </w:r>
     </w:p>
@@ -210,7 +190,6 @@
           <w:szCs w:val="20"/>
         </w:rPr>
       </w:pPr>
-      <w:proofErr w:type="gramStart"/>
       <w:r>
         <w:rPr>
           <w:rFonts w:ascii="Arial" w:hAnsi="Arial" w:cs="Arial"/>
@@ -219,40 +198,21 @@
         </w:rPr>
         <w:t xml:space="preserve">{{ </w:t>
       </w:r>
-      <w:proofErr w:type="spellStart"/>
-      <w:r>
-        <w:rPr>
-          <w:rFonts w:ascii="Arial" w:hAnsi="Arial" w:cs="Arial"/>
-          <w:sz w:val="20"/>
-          <w:szCs w:val="20"/>
-        </w:rPr>
-        <w:t>contact</w:t>
-      </w:r>
-      <w:proofErr w:type="gramEnd"/>
-      <w:r>
-        <w:rPr>
-          <w:rFonts w:ascii="Arial" w:hAnsi="Arial" w:cs="Arial"/>
-          <w:sz w:val="20"/>
-          <w:szCs w:val="20"/>
-        </w:rPr>
-        <w:t>_</w:t>
-      </w:r>
-      <w:r>
-        <w:rPr>
-          <w:rFonts w:ascii="Arial" w:hAnsi="Arial" w:cs="Arial"/>
-          <w:sz w:val="20"/>
-          <w:szCs w:val="20"/>
-        </w:rPr>
-        <w:t>name</w:t>
-      </w:r>
-      <w:proofErr w:type="spellEnd"/>
-      <w:r>
-        <w:rPr>
-          <w:rFonts w:ascii="Arial" w:hAnsi="Arial" w:cs="Arial"/>
-          <w:sz w:val="20"/>
-          <w:szCs w:val="20"/>
-        </w:rPr>
-        <w:t xml:space="preserve"> }}</w:t>
+      <w:r>
+        <w:rPr>
+          <w:rFonts w:ascii="Arial" w:hAnsi="Arial" w:cs="Arial"/>
+          <w:sz w:val="20"/>
+          <w:szCs w:val="20"/>
+        </w:rPr>
+        <w:t>contact_</w:t>
+      </w:r>
+      <w:r>
+        <w:rPr>
+          <w:rFonts w:ascii="Arial" w:hAnsi="Arial" w:cs="Arial"/>
+          <w:sz w:val="20"/>
+          <w:szCs w:val="20"/>
+        </w:rPr>
+        <w:t>name }}</w:t>
       </w:r>
     </w:p>
     <w:p>
@@ -264,41 +224,13 @@
           <w:szCs w:val="20"/>
         </w:rPr>
       </w:pPr>
-      <w:proofErr w:type="gramStart"/>
-      <w:r>
-        <w:rPr>
-          <w:rFonts w:ascii="Arial" w:hAnsi="Arial" w:cs="Arial"/>
-          <w:sz w:val="20"/>
-          <w:szCs w:val="20"/>
-        </w:rPr>
-        <w:t xml:space="preserve">{{ </w:t>
-      </w:r>
-      <w:proofErr w:type="spellStart"/>
-      <w:r>
-        <w:rPr>
-          <w:rFonts w:ascii="Arial" w:hAnsi="Arial" w:cs="Arial"/>
-          <w:sz w:val="20"/>
-          <w:szCs w:val="20"/>
-        </w:rPr>
-        <w:t>contact</w:t>
-      </w:r>
-      <w:proofErr w:type="gramEnd"/>
-      <w:r>
-        <w:rPr>
-          <w:rFonts w:ascii="Arial" w:hAnsi="Arial" w:cs="Arial"/>
-          <w:sz w:val="20"/>
-          <w:szCs w:val="20"/>
-        </w:rPr>
-        <w:t>_details.organisation</w:t>
-      </w:r>
-      <w:proofErr w:type="spellEnd"/>
-      <w:r>
-        <w:rPr>
-          <w:rFonts w:ascii="Arial" w:hAnsi="Arial" w:cs="Arial"/>
-          <w:sz w:val="20"/>
-          <w:szCs w:val="20"/>
-        </w:rPr>
-        <w:t xml:space="preserve"> }}</w:t>
+      <w:r>
+        <w:rPr>
+          <w:rFonts w:ascii="Arial" w:hAnsi="Arial" w:cs="Arial"/>
+          <w:sz w:val="20"/>
+          <w:szCs w:val="20"/>
+        </w:rPr>
+        <w:t>{{ contact_details.organisation }}</w:t>
       </w:r>
     </w:p>
     <w:p>
@@ -336,43 +268,7 @@
           <w:sz w:val="20"/>
           <w:szCs w:val="20"/>
         </w:rPr>
-        <w:t>Dear {{</w:t>
-      </w:r>
-      <w:proofErr w:type="spellStart"/>
-      <w:r>
-        <w:rPr>
-          <w:rFonts w:ascii="Arial" w:hAnsi="Arial" w:cs="Arial"/>
-          <w:sz w:val="20"/>
-          <w:szCs w:val="20"/>
-        </w:rPr>
-        <w:t>contact_</w:t>
-      </w:r>
-      <w:proofErr w:type="gramStart"/>
-      <w:r>
-        <w:rPr>
-          <w:rFonts w:ascii="Arial" w:hAnsi="Arial" w:cs="Arial"/>
-          <w:sz w:val="20"/>
-          <w:szCs w:val="20"/>
-        </w:rPr>
-        <w:t>name</w:t>
-      </w:r>
-      <w:proofErr w:type="spellEnd"/>
-      <w:r>
-        <w:rPr>
-          <w:rFonts w:ascii="Arial" w:hAnsi="Arial" w:cs="Arial"/>
-          <w:sz w:val="20"/>
-          <w:szCs w:val="20"/>
-        </w:rPr>
-        <w:t xml:space="preserve"> }</w:t>
-      </w:r>
-      <w:proofErr w:type="gramEnd"/>
-      <w:r>
-        <w:rPr>
-          <w:rFonts w:ascii="Arial" w:hAnsi="Arial" w:cs="Arial"/>
-          <w:sz w:val="20"/>
-          <w:szCs w:val="20"/>
-        </w:rPr>
-        <w:t>},</w:t>
+        <w:t>Dear {{contact_name }},</w:t>
       </w:r>
     </w:p>
     <w:p>
@@ -416,36 +312,16 @@
           <w:sz w:val="20"/>
           <w:szCs w:val="20"/>
         </w:rPr>
-        <w:t xml:space="preserve"> </w:t>
-      </w:r>
-      <w:proofErr w:type="gramStart"/>
-      <w:r>
-        <w:rPr>
-          <w:rFonts w:ascii="Arial" w:hAnsi="Arial" w:cs="Arial"/>
-          <w:sz w:val="20"/>
-          <w:szCs w:val="20"/>
-        </w:rPr>
-        <w:t xml:space="preserve">{{ </w:t>
-      </w:r>
-      <w:proofErr w:type="spellStart"/>
-      <w:r>
-        <w:rPr>
-          <w:rFonts w:ascii="Arial" w:hAnsi="Arial" w:cs="Arial"/>
-          <w:sz w:val="20"/>
-          <w:szCs w:val="20"/>
-        </w:rPr>
-        <w:t>participants</w:t>
-      </w:r>
-      <w:proofErr w:type="gramEnd"/>
-      <w:r>
-        <w:rPr>
-          <w:rFonts w:ascii="Arial" w:hAnsi="Arial" w:cs="Arial"/>
-          <w:sz w:val="20"/>
-          <w:szCs w:val="20"/>
-        </w:rPr>
-        <w:t>_name</w:t>
-      </w:r>
-      <w:proofErr w:type="spellEnd"/>
+        <w:t xml:space="preserve"> {{ </w:t>
+      </w:r>
+      <w:r>
+        <w:rPr>
+          <w:rFonts w:ascii="Arial" w:hAnsi="Arial" w:cs="Arial"/>
+          <w:sz w:val="20"/>
+          <w:szCs w:val="20"/>
+        </w:rPr>
+        <w:t>participants_name</w:t>
+      </w:r>
       <w:r>
         <w:rPr>
           <w:rFonts w:ascii="Arial" w:hAnsi="Arial" w:cs="Arial"/>
@@ -468,25 +344,7 @@
           <w:sz w:val="20"/>
           <w:szCs w:val="20"/>
         </w:rPr>
-        <w:t xml:space="preserve">{{ </w:t>
-      </w:r>
-      <w:proofErr w:type="spellStart"/>
-      <w:r>
-        <w:rPr>
-          <w:rFonts w:ascii="Arial" w:hAnsi="Arial" w:cs="Arial"/>
-          <w:sz w:val="20"/>
-          <w:szCs w:val="20"/>
-        </w:rPr>
-        <w:t>lodgement_number</w:t>
-      </w:r>
-      <w:proofErr w:type="spellEnd"/>
-      <w:r>
-        <w:rPr>
-          <w:rFonts w:ascii="Arial" w:hAnsi="Arial" w:cs="Arial"/>
-          <w:sz w:val="20"/>
-          <w:szCs w:val="20"/>
-        </w:rPr>
-        <w:t xml:space="preserve"> }}</w:t>
+        <w:t>{{ lodgement_number }}</w:t>
       </w:r>
       <w:r>
         <w:rPr>
@@ -520,51 +378,15 @@
           <w:sz w:val="20"/>
           <w:szCs w:val="20"/>
         </w:rPr>
-        <w:t xml:space="preserve">{% for visit in visits </w:t>
-      </w:r>
-      <w:proofErr w:type="gramStart"/>
-      <w:r>
-        <w:rPr>
-          <w:rFonts w:ascii="Arial" w:hAnsi="Arial" w:cs="Arial"/>
-          <w:sz w:val="20"/>
-          <w:szCs w:val="20"/>
-        </w:rPr>
-        <w:t>%}</w:t>
-      </w:r>
-      <w:r>
-        <w:rPr>
-          <w:rFonts w:ascii="Arial" w:hAnsi="Arial" w:cs="Arial"/>
-          <w:sz w:val="20"/>
-          <w:szCs w:val="20"/>
-        </w:rPr>
-        <w:t>{</w:t>
-      </w:r>
-      <w:proofErr w:type="gramEnd"/>
-      <w:r>
-        <w:rPr>
-          <w:rFonts w:ascii="Arial" w:hAnsi="Arial" w:cs="Arial"/>
-          <w:sz w:val="20"/>
-          <w:szCs w:val="20"/>
-        </w:rPr>
-        <w:t xml:space="preserve">% if </w:t>
-      </w:r>
-      <w:proofErr w:type="spellStart"/>
-      <w:r>
-        <w:rPr>
-          <w:rFonts w:ascii="Arial" w:hAnsi="Arial" w:cs="Arial"/>
-          <w:sz w:val="20"/>
-          <w:szCs w:val="20"/>
-        </w:rPr>
-        <w:t>visit.issued</w:t>
-      </w:r>
-      <w:proofErr w:type="spellEnd"/>
-      <w:r>
-        <w:rPr>
-          <w:rFonts w:ascii="Arial" w:hAnsi="Arial" w:cs="Arial"/>
-          <w:sz w:val="20"/>
-          <w:szCs w:val="20"/>
-        </w:rPr>
-        <w:t xml:space="preserve"> %}</w:t>
+        <w:t>{% for visit in visits %}</w:t>
+      </w:r>
+      <w:r>
+        <w:rPr>
+          <w:rFonts w:ascii="Arial" w:hAnsi="Arial" w:cs="Arial"/>
+          <w:sz w:val="20"/>
+          <w:szCs w:val="20"/>
+        </w:rPr>
+        <w:t>{% if visit.issued %}</w:t>
       </w:r>
     </w:p>
     <w:p>
@@ -594,26 +416,7 @@
           <w:sz w:val="20"/>
           <w:szCs w:val="20"/>
         </w:rPr>
-        <w:t xml:space="preserve"> from {{</w:t>
-      </w:r>
-      <w:proofErr w:type="spellStart"/>
-      <w:proofErr w:type="gramStart"/>
-      <w:r>
-        <w:rPr>
-          <w:rFonts w:ascii="Arial" w:hAnsi="Arial" w:cs="Arial"/>
-          <w:sz w:val="20"/>
-          <w:szCs w:val="20"/>
-        </w:rPr>
-        <w:t>visit.date</w:t>
-      </w:r>
-      <w:proofErr w:type="gramEnd"/>
-      <w:r>
-        <w:rPr>
-          <w:rFonts w:ascii="Arial" w:hAnsi="Arial" w:cs="Arial"/>
-          <w:sz w:val="20"/>
-          <w:szCs w:val="20"/>
-        </w:rPr>
-        <w:t>_from</w:t>
+        <w:t xml:space="preserve"> from {{visit.date_from</w:t>
       </w:r>
       <w:r>
         <w:rPr>
@@ -623,23 +426,13 @@
         </w:rPr>
         <w:t>_display</w:t>
       </w:r>
-      <w:proofErr w:type="spellEnd"/>
-      <w:r>
-        <w:rPr>
-          <w:rFonts w:ascii="Arial" w:hAnsi="Arial" w:cs="Arial"/>
-          <w:sz w:val="20"/>
-          <w:szCs w:val="20"/>
-        </w:rPr>
-        <w:t>}} to {{</w:t>
-      </w:r>
-      <w:proofErr w:type="spellStart"/>
-      <w:r>
-        <w:rPr>
-          <w:rFonts w:ascii="Arial" w:hAnsi="Arial" w:cs="Arial"/>
-          <w:sz w:val="20"/>
-          <w:szCs w:val="20"/>
-        </w:rPr>
-        <w:t>visit.date_to</w:t>
+      <w:r>
+        <w:rPr>
+          <w:rFonts w:ascii="Arial" w:hAnsi="Arial" w:cs="Arial"/>
+          <w:sz w:val="20"/>
+          <w:szCs w:val="20"/>
+        </w:rPr>
+        <w:t>}} to {{visit.date_to</w:t>
       </w:r>
       <w:r>
         <w:rPr>
@@ -649,7 +442,6 @@
         </w:rPr>
         <w:t>_display</w:t>
       </w:r>
-      <w:proofErr w:type="spellEnd"/>
       <w:r>
         <w:rPr>
           <w:rFonts w:ascii="Arial" w:hAnsi="Arial" w:cs="Arial"/>
@@ -664,43 +456,7 @@
           <w:sz w:val="20"/>
           <w:szCs w:val="20"/>
         </w:rPr>
-        <w:t xml:space="preserve"> {% if </w:t>
-      </w:r>
-      <w:proofErr w:type="spellStart"/>
-      <w:r>
-        <w:rPr>
-          <w:rFonts w:ascii="Arial" w:hAnsi="Arial" w:cs="Arial"/>
-          <w:sz w:val="20"/>
-          <w:szCs w:val="20"/>
-        </w:rPr>
-        <w:t>visit.camping_assessment</w:t>
-      </w:r>
-      <w:proofErr w:type="spellEnd"/>
-      <w:r>
-        <w:rPr>
-          <w:rFonts w:ascii="Arial" w:hAnsi="Arial" w:cs="Arial"/>
-          <w:sz w:val="20"/>
-          <w:szCs w:val="20"/>
-        </w:rPr>
-        <w:t xml:space="preserve"> %} : {{</w:t>
-      </w:r>
-      <w:proofErr w:type="spellStart"/>
-      <w:r>
-        <w:rPr>
-          <w:rFonts w:ascii="Arial" w:hAnsi="Arial" w:cs="Arial"/>
-          <w:sz w:val="20"/>
-          <w:szCs w:val="20"/>
-        </w:rPr>
-        <w:t>visit.camping_approved</w:t>
-      </w:r>
-      <w:proofErr w:type="spellEnd"/>
-      <w:r>
-        <w:rPr>
-          <w:rFonts w:ascii="Arial" w:hAnsi="Arial" w:cs="Arial"/>
-          <w:sz w:val="20"/>
-          <w:szCs w:val="20"/>
-        </w:rPr>
-        <w:t>}} {% endif %}</w:t>
+        <w:t xml:space="preserve"> {% if visit.camping_assessment %} : {{visit.camping_approved}} {% endif %}</w:t>
       </w:r>
     </w:p>
     <w:p>
@@ -718,35 +474,7 @@
           <w:sz w:val="20"/>
           <w:szCs w:val="20"/>
         </w:rPr>
-        <w:t xml:space="preserve">{% for park in </w:t>
-      </w:r>
-      <w:proofErr w:type="spellStart"/>
-      <w:proofErr w:type="gramStart"/>
-      <w:r>
-        <w:rPr>
-          <w:rFonts w:ascii="Arial" w:hAnsi="Arial" w:cs="Arial"/>
-          <w:sz w:val="20"/>
-          <w:szCs w:val="20"/>
-        </w:rPr>
-        <w:t>visit.selected</w:t>
-      </w:r>
-      <w:proofErr w:type="gramEnd"/>
-      <w:r>
-        <w:rPr>
-          <w:rFonts w:ascii="Arial" w:hAnsi="Arial" w:cs="Arial"/>
-          <w:sz w:val="20"/>
-          <w:szCs w:val="20"/>
-        </w:rPr>
-        <w:t>_park_names</w:t>
-      </w:r>
-      <w:proofErr w:type="spellEnd"/>
-      <w:r>
-        <w:rPr>
-          <w:rFonts w:ascii="Arial" w:hAnsi="Arial" w:cs="Arial"/>
-          <w:sz w:val="20"/>
-          <w:szCs w:val="20"/>
-        </w:rPr>
-        <w:t xml:space="preserve"> %}</w:t>
+        <w:t>{% for park in visit.selected_park_names %}</w:t>
       </w:r>
     </w:p>
     <w:p>
@@ -792,53 +520,16 @@
           <w:sz w:val="20"/>
           <w:szCs w:val="20"/>
         </w:rPr>
-        <w:t xml:space="preserve">{% </w:t>
-      </w:r>
-      <w:proofErr w:type="spellStart"/>
-      <w:r>
-        <w:rPr>
-          <w:rFonts w:ascii="Arial" w:hAnsi="Arial" w:cs="Arial"/>
-          <w:sz w:val="20"/>
-          <w:szCs w:val="20"/>
-        </w:rPr>
-        <w:t>endfor</w:t>
-      </w:r>
-      <w:proofErr w:type="spellEnd"/>
-      <w:r>
-        <w:rPr>
-          <w:rFonts w:ascii="Arial" w:hAnsi="Arial" w:cs="Arial"/>
-          <w:sz w:val="20"/>
-          <w:szCs w:val="20"/>
-        </w:rPr>
-        <w:t xml:space="preserve"> </w:t>
-      </w:r>
-      <w:proofErr w:type="gramStart"/>
-      <w:r>
-        <w:rPr>
-          <w:rFonts w:ascii="Arial" w:hAnsi="Arial" w:cs="Arial"/>
-          <w:sz w:val="20"/>
-          <w:szCs w:val="20"/>
-        </w:rPr>
-        <w:t>%}</w:t>
-      </w:r>
-      <w:r>
-        <w:rPr>
-          <w:rFonts w:ascii="Arial" w:hAnsi="Arial" w:cs="Arial"/>
-          <w:sz w:val="20"/>
-          <w:szCs w:val="20"/>
-        </w:rPr>
-        <w:t>{</w:t>
-      </w:r>
-      <w:proofErr w:type="gramEnd"/>
-      <w:r>
-        <w:rPr>
-          <w:rFonts w:ascii="Arial" w:hAnsi="Arial" w:cs="Arial"/>
-          <w:sz w:val="20"/>
-          <w:szCs w:val="20"/>
-        </w:rPr>
-        <w:t xml:space="preserve">% for </w:t>
-      </w:r>
-      <w:proofErr w:type="spellStart"/>
+        <w:t>{% endfor %}</w:t>
+      </w:r>
+      <w:r>
+        <w:rPr>
+          <w:rFonts w:ascii="Arial" w:hAnsi="Arial" w:cs="Arial"/>
+          <w:sz w:val="20"/>
+          <w:szCs w:val="20"/>
+        </w:rPr>
+        <w:t xml:space="preserve">{% for </w:t>
+      </w:r>
       <w:r>
         <w:rPr>
           <w:rFonts w:ascii="Arial" w:hAnsi="Arial" w:cs="Arial"/>
@@ -853,34 +544,7 @@
           <w:sz w:val="20"/>
           <w:szCs w:val="20"/>
         </w:rPr>
-        <w:t>ark</w:t>
-      </w:r>
-      <w:proofErr w:type="spellEnd"/>
-      <w:r>
-        <w:rPr>
-          <w:rFonts w:ascii="Arial" w:hAnsi="Arial" w:cs="Arial"/>
-          <w:sz w:val="20"/>
-          <w:szCs w:val="20"/>
-        </w:rPr>
-        <w:t xml:space="preserve"> in </w:t>
-      </w:r>
-      <w:proofErr w:type="spellStart"/>
-      <w:r>
-        <w:rPr>
-          <w:rFonts w:ascii="Arial" w:hAnsi="Arial" w:cs="Arial"/>
-          <w:sz w:val="20"/>
-          <w:szCs w:val="20"/>
-        </w:rPr>
-        <w:t>visit.selected_free_park_names</w:t>
-      </w:r>
-      <w:proofErr w:type="spellEnd"/>
-      <w:r>
-        <w:rPr>
-          <w:rFonts w:ascii="Arial" w:hAnsi="Arial" w:cs="Arial"/>
-          <w:sz w:val="20"/>
-          <w:szCs w:val="20"/>
-        </w:rPr>
-        <w:t xml:space="preserve"> %}</w:t>
+        <w:t>ark in visit.selected_free_park_names %}</w:t>
       </w:r>
     </w:p>
     <w:p>
@@ -905,7 +569,6 @@
         </w:rPr>
         <w:t>{{</w:t>
       </w:r>
-      <w:proofErr w:type="spellStart"/>
       <w:r>
         <w:rPr>
           <w:rFonts w:ascii="Arial" w:hAnsi="Arial" w:cs="Arial"/>
@@ -920,34 +583,7 @@
           <w:sz w:val="20"/>
           <w:szCs w:val="20"/>
         </w:rPr>
-        <w:t>park</w:t>
-      </w:r>
-      <w:proofErr w:type="spellEnd"/>
-      <w:r>
-        <w:rPr>
-          <w:rFonts w:ascii="Arial" w:hAnsi="Arial" w:cs="Arial"/>
-          <w:sz w:val="20"/>
-          <w:szCs w:val="20"/>
-        </w:rPr>
-        <w:t xml:space="preserve">}} {% </w:t>
-      </w:r>
-      <w:proofErr w:type="spellStart"/>
-      <w:r>
-        <w:rPr>
-          <w:rFonts w:ascii="Arial" w:hAnsi="Arial" w:cs="Arial"/>
-          <w:sz w:val="20"/>
-          <w:szCs w:val="20"/>
-        </w:rPr>
-        <w:t>endfor</w:t>
-      </w:r>
-      <w:proofErr w:type="spellEnd"/>
-      <w:r>
-        <w:rPr>
-          <w:rFonts w:ascii="Arial" w:hAnsi="Arial" w:cs="Arial"/>
-          <w:sz w:val="20"/>
-          <w:szCs w:val="20"/>
-        </w:rPr>
-        <w:t xml:space="preserve"> %}</w:t>
+        <w:t>park}} {% endfor %}</w:t>
       </w:r>
     </w:p>
     <w:p>
@@ -980,16 +616,7 @@
           <w:sz w:val="20"/>
           <w:szCs w:val="20"/>
         </w:rPr>
-        <w:t xml:space="preserve"> endif </w:t>
-      </w:r>
-      <w:proofErr w:type="gramStart"/>
-      <w:r>
-        <w:rPr>
-          <w:rFonts w:ascii="Arial" w:hAnsi="Arial" w:cs="Arial"/>
-          <w:sz w:val="20"/>
-          <w:szCs w:val="20"/>
-        </w:rPr>
-        <w:t>%}</w:t>
+        <w:t xml:space="preserve"> endif %}</w:t>
       </w:r>
       <w:r>
         <w:rPr>
@@ -999,7 +626,6 @@
         </w:rPr>
         <w:t>{</w:t>
       </w:r>
-      <w:proofErr w:type="gramEnd"/>
       <w:r>
         <w:rPr>
           <w:rFonts w:ascii="Arial" w:hAnsi="Arial" w:cs="Arial"/>
@@ -1014,52 +640,34 @@
           <w:sz w:val="20"/>
           <w:szCs w:val="20"/>
         </w:rPr>
-        <w:t xml:space="preserve"> </w:t>
-      </w:r>
-      <w:proofErr w:type="spellStart"/>
-      <w:r>
-        <w:rPr>
-          <w:rFonts w:ascii="Arial" w:hAnsi="Arial" w:cs="Arial"/>
-          <w:sz w:val="20"/>
-          <w:szCs w:val="20"/>
-        </w:rPr>
-        <w:t>endfor</w:t>
-      </w:r>
-      <w:proofErr w:type="spellEnd"/>
-      <w:r>
-        <w:rPr>
-          <w:rFonts w:ascii="Arial" w:hAnsi="Arial" w:cs="Arial"/>
-          <w:sz w:val="20"/>
-          <w:szCs w:val="20"/>
-        </w:rPr>
-        <w:t xml:space="preserve"> %}</w:t>
-      </w:r>
-    </w:p>
-    <w:p>
-      <w:pPr>
-        <w:rPr>
-          <w:rFonts w:ascii="Arial" w:hAnsi="Arial" w:cs="Arial"/>
-          <w:sz w:val="20"/>
-          <w:szCs w:val="20"/>
-        </w:rPr>
-      </w:pPr>
-      <w:r>
-        <w:rPr>
-          <w:rFonts w:ascii="Arial" w:hAnsi="Arial" w:cs="Arial"/>
-          <w:sz w:val="20"/>
-          <w:szCs w:val="20"/>
-        </w:rPr>
-        <w:t xml:space="preserve">{% if concession </w:t>
-      </w:r>
-      <w:proofErr w:type="gramStart"/>
-      <w:r>
-        <w:rPr>
-          <w:rFonts w:ascii="Arial" w:hAnsi="Arial" w:cs="Arial"/>
-          <w:sz w:val="20"/>
-          <w:szCs w:val="20"/>
-        </w:rPr>
-        <w:t>%}</w:t>
-      </w:r>
+        <w:t xml:space="preserve"> endfor %}</w:t>
+      </w:r>
+      <w:r>
+        <w:rPr>
+          <w:rFonts w:ascii="Arial" w:hAnsi="Arial" w:cs="Arial"/>
+          <w:sz w:val="20"/>
+          <w:szCs w:val="20"/>
+        </w:rPr>
+        <w:t>{% if concession %}</w:t>
+      </w:r>
+    </w:p>
+    <w:p>
+      <w:pPr>
+        <w:rPr>
+          <w:rFonts w:ascii="Arial" w:hAnsi="Arial" w:cs="Arial"/>
+          <w:sz w:val="20"/>
+          <w:szCs w:val="20"/>
+        </w:rPr>
+      </w:pPr>
+    </w:p>
+    <w:p>
+      <w:pPr>
+        <w:rPr>
+          <w:rFonts w:ascii="Arial" w:hAnsi="Arial" w:cs="Arial"/>
+          <w:sz w:val="20"/>
+          <w:szCs w:val="20"/>
+        </w:rPr>
+      </w:pPr>
       <w:r>
         <w:rPr>
           <w:rFonts w:ascii="Arial" w:hAnsi="Arial" w:cs="Arial"/>
@@ -1068,18 +676,7 @@
           <w:sz w:val="20"/>
           <w:szCs w:val="20"/>
         </w:rPr>
-        <w:t>When</w:t>
-      </w:r>
-      <w:proofErr w:type="gramEnd"/>
-      <w:r>
-        <w:rPr>
-          <w:rFonts w:ascii="Arial" w:hAnsi="Arial" w:cs="Arial"/>
-          <w:b/>
-          <w:bCs/>
-          <w:sz w:val="20"/>
-          <w:szCs w:val="20"/>
-        </w:rPr>
-        <w:t xml:space="preserve"> travelling in a bus the concession entry fee is $2.50 per person, when travelling in a car the concession entry fee is $8.00 per vehicle.</w:t>
+        <w:t>When travelling in a bus the concession entry fee is $2.50 per person, when travelling in a car the concession entry fee is $8.00 per vehicle.</w:t>
       </w:r>
       <w:r>
         <w:rPr>
@@ -1089,24 +686,6 @@
         </w:rPr>
         <w:t>{% endif %}</w:t>
       </w:r>
-    </w:p>
-    <w:p>
-      <w:pPr>
-        <w:rPr>
-          <w:rFonts w:ascii="Arial" w:hAnsi="Arial" w:cs="Arial"/>
-          <w:sz w:val="20"/>
-          <w:szCs w:val="20"/>
-        </w:rPr>
-      </w:pPr>
-    </w:p>
-    <w:p>
-      <w:pPr>
-        <w:rPr>
-          <w:rFonts w:ascii="Arial" w:hAnsi="Arial" w:cs="Arial"/>
-          <w:sz w:val="20"/>
-          <w:szCs w:val="20"/>
-        </w:rPr>
-      </w:pPr>
       <w:r>
         <w:rPr>
           <w:rFonts w:ascii="Arial" w:hAnsi="Arial" w:cs="Arial"/>
@@ -1131,16 +710,106 @@
         </w:rPr>
         <w:t xml:space="preserve"> if </w:t>
       </w:r>
-      <w:proofErr w:type="spellStart"/>
-      <w:r>
-        <w:rPr>
-          <w:rFonts w:ascii="Arial" w:hAnsi="Arial" w:cs="Arial"/>
-          <w:sz w:val="20"/>
-          <w:szCs w:val="20"/>
-        </w:rPr>
-        <w:t>part_camping_waiver_exists</w:t>
-      </w:r>
-      <w:proofErr w:type="spellEnd"/>
+      <w:r>
+        <w:rPr>
+          <w:rFonts w:ascii="Arial" w:hAnsi="Arial" w:cs="Arial"/>
+          <w:sz w:val="20"/>
+          <w:szCs w:val="20"/>
+        </w:rPr>
+        <w:t>part_camping_waiver_exists %}</w:t>
+      </w:r>
+    </w:p>
+    <w:p>
+      <w:pPr>
+        <w:rPr>
+          <w:rFonts w:ascii="Arial" w:hAnsi="Arial" w:cs="Arial"/>
+          <w:sz w:val="20"/>
+          <w:szCs w:val="20"/>
+        </w:rPr>
+      </w:pPr>
+    </w:p>
+    <w:p>
+      <w:pPr>
+        <w:rPr>
+          <w:rFonts w:ascii="Arial" w:hAnsi="Arial" w:cs="Arial"/>
+          <w:sz w:val="20"/>
+          <w:szCs w:val="20"/>
+        </w:rPr>
+      </w:pPr>
+      <w:r>
+        <w:rPr>
+          <w:rFonts w:ascii="Arial" w:hAnsi="Arial" w:cs="Arial"/>
+          <w:sz w:val="20"/>
+          <w:szCs w:val="20"/>
+        </w:rPr>
+        <w:t>When booking your camping facilities, present this waiver to receive a reduction in camping fees of accompanying adults to a child rate.</w:t>
+      </w:r>
+      <w:r>
+        <w:rPr>
+          <w:rFonts w:ascii="Arial" w:hAnsi="Arial" w:cs="Arial"/>
+          <w:sz w:val="20"/>
+          <w:szCs w:val="20"/>
+        </w:rPr>
+        <w:t xml:space="preserve"> {% endif %}{</w:t>
+      </w:r>
+      <w:r>
+        <w:rPr>
+          <w:rFonts w:ascii="Arial" w:hAnsi="Arial" w:cs="Arial"/>
+          <w:sz w:val="20"/>
+          <w:szCs w:val="20"/>
+        </w:rPr>
+        <w:t>%</w:t>
+      </w:r>
+      <w:r>
+        <w:rPr>
+          <w:rFonts w:ascii="Arial" w:hAnsi="Arial" w:cs="Arial"/>
+          <w:sz w:val="20"/>
+          <w:szCs w:val="20"/>
+        </w:rPr>
+        <w:t xml:space="preserve"> if full_camping_waiver_exists %}</w:t>
+      </w:r>
+    </w:p>
+    <w:p>
+      <w:pPr>
+        <w:rPr>
+          <w:rFonts w:ascii="Arial" w:hAnsi="Arial" w:cs="Arial"/>
+          <w:sz w:val="20"/>
+          <w:szCs w:val="20"/>
+        </w:rPr>
+      </w:pPr>
+    </w:p>
+    <w:p>
+      <w:pPr>
+        <w:rPr>
+          <w:rFonts w:ascii="Arial" w:hAnsi="Arial" w:cs="Arial"/>
+          <w:sz w:val="20"/>
+          <w:szCs w:val="20"/>
+        </w:rPr>
+      </w:pPr>
+      <w:r>
+        <w:rPr>
+          <w:rFonts w:ascii="Arial" w:hAnsi="Arial" w:cs="Arial"/>
+          <w:sz w:val="20"/>
+          <w:szCs w:val="20"/>
+        </w:rPr>
+        <w:t xml:space="preserve">When booking your camping facilities, please provide this </w:t>
+      </w:r>
+      <w:r>
+        <w:rPr>
+          <w:rFonts w:ascii="Arial" w:hAnsi="Arial" w:cs="Arial"/>
+          <w:sz w:val="20"/>
+          <w:szCs w:val="20"/>
+        </w:rPr>
+        <w:t>document</w:t>
+      </w:r>
+      <w:r>
+        <w:rPr>
+          <w:rFonts w:ascii="Arial" w:hAnsi="Arial" w:cs="Arial"/>
+          <w:sz w:val="20"/>
+          <w:szCs w:val="20"/>
+        </w:rPr>
+        <w:t xml:space="preserve"> to receive your waiver.</w:t>
+      </w:r>
       <w:r>
         <w:rPr>
           <w:rFonts w:ascii="Arial" w:hAnsi="Arial" w:cs="Arial"/>
@@ -1149,125 +818,47 @@
         </w:rPr>
         <w:t xml:space="preserve"> </w:t>
       </w:r>
-      <w:proofErr w:type="gramStart"/>
-      <w:r>
-        <w:rPr>
-          <w:rFonts w:ascii="Arial" w:hAnsi="Arial" w:cs="Arial"/>
-          <w:sz w:val="20"/>
-          <w:szCs w:val="20"/>
-        </w:rPr>
-        <w:t>%}</w:t>
-      </w:r>
-      <w:r>
-        <w:rPr>
-          <w:rFonts w:ascii="Arial" w:hAnsi="Arial" w:cs="Arial"/>
-          <w:sz w:val="20"/>
-          <w:szCs w:val="20"/>
-        </w:rPr>
-        <w:t>When</w:t>
-      </w:r>
-      <w:proofErr w:type="gramEnd"/>
-      <w:r>
-        <w:rPr>
-          <w:rFonts w:ascii="Arial" w:hAnsi="Arial" w:cs="Arial"/>
-          <w:sz w:val="20"/>
-          <w:szCs w:val="20"/>
-        </w:rPr>
-        <w:t xml:space="preserve"> booking your camping facilities, present this waiver to receive a reduction in camping fees of accompanying adults to a child rate.</w:t>
-      </w:r>
-      <w:r>
-        <w:rPr>
-          <w:rFonts w:ascii="Arial" w:hAnsi="Arial" w:cs="Arial"/>
-          <w:sz w:val="20"/>
-          <w:szCs w:val="20"/>
-        </w:rPr>
-        <w:t xml:space="preserve"> {% endif %}</w:t>
-      </w:r>
-    </w:p>
-    <w:p>
-      <w:pPr>
-        <w:rPr>
-          <w:rFonts w:ascii="Arial" w:hAnsi="Arial" w:cs="Arial"/>
-          <w:sz w:val="20"/>
-          <w:szCs w:val="20"/>
-        </w:rPr>
-      </w:pPr>
-    </w:p>
-    <w:p>
-      <w:pPr>
-        <w:rPr>
-          <w:rFonts w:ascii="Arial" w:hAnsi="Arial" w:cs="Arial"/>
-          <w:sz w:val="20"/>
-          <w:szCs w:val="20"/>
-        </w:rPr>
-      </w:pPr>
-      <w:r>
-        <w:rPr>
-          <w:rFonts w:ascii="Arial" w:hAnsi="Arial" w:cs="Arial"/>
-          <w:sz w:val="20"/>
-          <w:szCs w:val="20"/>
-        </w:rPr>
-        <w:t>{</w:t>
-      </w:r>
-      <w:r>
-        <w:rPr>
-          <w:rFonts w:ascii="Arial" w:hAnsi="Arial" w:cs="Arial"/>
-          <w:sz w:val="20"/>
-          <w:szCs w:val="20"/>
-        </w:rPr>
-        <w:t>%</w:t>
-      </w:r>
-      <w:r>
-        <w:rPr>
-          <w:rFonts w:ascii="Arial" w:hAnsi="Arial" w:cs="Arial"/>
-          <w:sz w:val="20"/>
-          <w:szCs w:val="20"/>
-        </w:rPr>
-        <w:t xml:space="preserve"> if </w:t>
-      </w:r>
-      <w:proofErr w:type="spellStart"/>
-      <w:r>
-        <w:rPr>
-          <w:rFonts w:ascii="Arial" w:hAnsi="Arial" w:cs="Arial"/>
-          <w:sz w:val="20"/>
-          <w:szCs w:val="20"/>
-        </w:rPr>
-        <w:t>full_camping_waiver_exists</w:t>
-      </w:r>
-      <w:proofErr w:type="spellEnd"/>
-      <w:r>
-        <w:rPr>
-          <w:rFonts w:ascii="Arial" w:hAnsi="Arial" w:cs="Arial"/>
-          <w:sz w:val="20"/>
-          <w:szCs w:val="20"/>
-        </w:rPr>
-        <w:t xml:space="preserve"> </w:t>
-      </w:r>
-      <w:proofErr w:type="gramStart"/>
-      <w:r>
-        <w:rPr>
-          <w:rFonts w:ascii="Arial" w:hAnsi="Arial" w:cs="Arial"/>
-          <w:sz w:val="20"/>
-          <w:szCs w:val="20"/>
-        </w:rPr>
-        <w:t>%}</w:t>
-      </w:r>
-      <w:r>
-        <w:rPr>
-          <w:rFonts w:ascii="Arial" w:hAnsi="Arial" w:cs="Arial"/>
-          <w:sz w:val="20"/>
-          <w:szCs w:val="20"/>
-        </w:rPr>
-        <w:t>When</w:t>
-      </w:r>
-      <w:proofErr w:type="gramEnd"/>
-      <w:r>
-        <w:rPr>
-          <w:rFonts w:ascii="Arial" w:hAnsi="Arial" w:cs="Arial"/>
-          <w:sz w:val="20"/>
-          <w:szCs w:val="20"/>
-        </w:rPr>
-        <w:t xml:space="preserve"> booking your camping facilities, please provide this </w:t>
+      <w:r>
+        <w:rPr>
+          <w:rFonts w:ascii="Arial" w:hAnsi="Arial" w:cs="Arial"/>
+          <w:sz w:val="20"/>
+          <w:szCs w:val="20"/>
+        </w:rPr>
+        <w:t>{% endif %}</w:t>
+      </w:r>
+      <w:r>
+        <w:rPr>
+          <w:rFonts w:ascii="Arial" w:hAnsi="Arial" w:cs="Arial"/>
+          <w:sz w:val="20"/>
+          <w:szCs w:val="20"/>
+        </w:rPr>
+        <w:t>{% if concession %}</w:t>
+      </w:r>
+    </w:p>
+    <w:p>
+      <w:pPr>
+        <w:rPr>
+          <w:rFonts w:ascii="Arial" w:hAnsi="Arial" w:cs="Arial"/>
+          <w:sz w:val="20"/>
+          <w:szCs w:val="20"/>
+        </w:rPr>
+      </w:pPr>
+    </w:p>
+    <w:p>
+      <w:pPr>
+        <w:rPr>
+          <w:rFonts w:ascii="Arial" w:hAnsi="Arial" w:cs="Arial"/>
+          <w:sz w:val="20"/>
+          <w:szCs w:val="20"/>
+        </w:rPr>
+      </w:pPr>
+      <w:r>
+        <w:rPr>
+          <w:rFonts w:ascii="Arial" w:hAnsi="Arial" w:cs="Arial"/>
+          <w:sz w:val="20"/>
+          <w:szCs w:val="20"/>
+        </w:rPr>
+        <w:t xml:space="preserve">Please ensure a copy of this </w:t>
       </w:r>
       <w:r>
         <w:rPr>
@@ -1283,67 +874,7 @@
           <w:sz w:val="20"/>
           <w:szCs w:val="20"/>
         </w:rPr>
-        <w:t xml:space="preserve"> to receive your waiver.</w:t>
-      </w:r>
-      <w:r>
-        <w:rPr>
-          <w:rFonts w:ascii="Arial" w:hAnsi="Arial" w:cs="Arial"/>
-          <w:sz w:val="20"/>
-          <w:szCs w:val="20"/>
-        </w:rPr>
-        <w:t xml:space="preserve"> {% endif %}</w:t>
-      </w:r>
-    </w:p>
-    <w:p>
-      <w:pPr>
-        <w:rPr>
-          <w:rFonts w:ascii="Arial" w:hAnsi="Arial" w:cs="Arial"/>
-          <w:sz w:val="20"/>
-          <w:szCs w:val="20"/>
-        </w:rPr>
-      </w:pPr>
-    </w:p>
-    <w:p>
-      <w:pPr>
-        <w:rPr>
-          <w:rFonts w:ascii="Arial" w:hAnsi="Arial" w:cs="Arial"/>
-          <w:sz w:val="20"/>
-          <w:szCs w:val="20"/>
-        </w:rPr>
-      </w:pPr>
-      <w:r>
-        <w:rPr>
-          <w:rFonts w:ascii="Arial" w:hAnsi="Arial" w:cs="Arial"/>
-          <w:sz w:val="20"/>
-          <w:szCs w:val="20"/>
-        </w:rPr>
-        <w:t xml:space="preserve">{% if concession </w:t>
-      </w:r>
-      <w:proofErr w:type="gramStart"/>
-      <w:r>
-        <w:rPr>
-          <w:rFonts w:ascii="Arial" w:hAnsi="Arial" w:cs="Arial"/>
-          <w:sz w:val="20"/>
-          <w:szCs w:val="20"/>
-        </w:rPr>
-        <w:t>%}</w:t>
-      </w:r>
-      <w:r>
-        <w:rPr>
-          <w:rFonts w:ascii="Arial" w:hAnsi="Arial" w:cs="Arial"/>
-          <w:sz w:val="20"/>
-          <w:szCs w:val="20"/>
-        </w:rPr>
-        <w:t>Please</w:t>
-      </w:r>
-      <w:proofErr w:type="gramEnd"/>
-      <w:r>
-        <w:rPr>
-          <w:rFonts w:ascii="Arial" w:hAnsi="Arial" w:cs="Arial"/>
-          <w:sz w:val="20"/>
-          <w:szCs w:val="20"/>
-        </w:rPr>
-        <w:t xml:space="preserve"> ensure a copy of this </w:t>
+        <w:t xml:space="preserve"> is on hand for every vehicle entering and presented to staff at the park entry station or upon request to obtain the concession entry fee. Within the park, this </w:t>
       </w:r>
       <w:r>
         <w:rPr>
@@ -1359,7 +890,41 @@
           <w:sz w:val="20"/>
           <w:szCs w:val="20"/>
         </w:rPr>
-        <w:t xml:space="preserve"> is on hand for every vehicle entering and presented to staff at the park entry station or upon request to obtain the concession entry fee. Within the park, this </w:t>
+        <w:t xml:space="preserve"> should be displayed so that it is visible through the vehicle/s windscreen</w:t>
+      </w:r>
+      <w:r>
+        <w:rPr>
+          <w:rFonts w:ascii="Arial" w:hAnsi="Arial" w:cs="Arial"/>
+          <w:sz w:val="20"/>
+          <w:szCs w:val="20"/>
+        </w:rPr>
+        <w:t>.{% else %}</w:t>
+      </w:r>
+    </w:p>
+    <w:p>
+      <w:pPr>
+        <w:rPr>
+          <w:rFonts w:ascii="Arial" w:hAnsi="Arial" w:cs="Arial"/>
+          <w:sz w:val="20"/>
+          <w:szCs w:val="20"/>
+        </w:rPr>
+      </w:pPr>
+    </w:p>
+    <w:p>
+      <w:pPr>
+        <w:rPr>
+          <w:rFonts w:ascii="Arial" w:hAnsi="Arial" w:cs="Arial"/>
+          <w:sz w:val="20"/>
+          <w:szCs w:val="20"/>
+        </w:rPr>
+      </w:pPr>
+      <w:r>
+        <w:rPr>
+          <w:rFonts w:ascii="Arial" w:hAnsi="Arial" w:cs="Arial"/>
+          <w:sz w:val="20"/>
+          <w:szCs w:val="20"/>
+        </w:rPr>
+        <w:t xml:space="preserve">Please ensure a copy of this approval is on hand and presented to staff at the park entry station or upon request to obtain the waiver. Within the park, this </w:t>
       </w:r>
       <w:r>
         <w:rPr>
@@ -1375,103 +940,115 @@
           <w:sz w:val="20"/>
           <w:szCs w:val="20"/>
         </w:rPr>
-        <w:t xml:space="preserve"> should be displayed so that it is visible through the vehicle/s </w:t>
-      </w:r>
-      <w:proofErr w:type="gramStart"/>
-      <w:r>
-        <w:rPr>
-          <w:rFonts w:ascii="Arial" w:hAnsi="Arial" w:cs="Arial"/>
-          <w:sz w:val="20"/>
-          <w:szCs w:val="20"/>
-        </w:rPr>
-        <w:t>windscreen</w:t>
-      </w:r>
-      <w:r>
-        <w:rPr>
-          <w:rFonts w:ascii="Arial" w:hAnsi="Arial" w:cs="Arial"/>
-          <w:sz w:val="20"/>
-          <w:szCs w:val="20"/>
-        </w:rPr>
-        <w:t>.{</w:t>
-      </w:r>
-      <w:proofErr w:type="gramEnd"/>
-      <w:r>
-        <w:rPr>
-          <w:rFonts w:ascii="Arial" w:hAnsi="Arial" w:cs="Arial"/>
-          <w:sz w:val="20"/>
-          <w:szCs w:val="20"/>
-        </w:rPr>
-        <w:t>% else %}</w:t>
-      </w:r>
-      <w:r>
-        <w:rPr>
-          <w:rFonts w:ascii="Arial" w:hAnsi="Arial" w:cs="Arial"/>
-          <w:sz w:val="20"/>
-          <w:szCs w:val="20"/>
-        </w:rPr>
-        <w:t xml:space="preserve">Please ensure a copy of this approval is on hand and presented to staff at the park entry station or upon request to obtain the waiver. Within the park, this </w:t>
-      </w:r>
-      <w:r>
-        <w:rPr>
-          <w:rFonts w:ascii="Arial" w:hAnsi="Arial" w:cs="Arial"/>
-          <w:sz w:val="20"/>
-          <w:szCs w:val="20"/>
-        </w:rPr>
-        <w:t>document</w:t>
-      </w:r>
-      <w:r>
-        <w:rPr>
-          <w:rFonts w:ascii="Arial" w:hAnsi="Arial" w:cs="Arial"/>
-          <w:sz w:val="20"/>
-          <w:szCs w:val="20"/>
-        </w:rPr>
-        <w:t xml:space="preserve"> should be displayed so that it is visible through the vehicle </w:t>
-      </w:r>
-      <w:proofErr w:type="gramStart"/>
-      <w:r>
-        <w:rPr>
-          <w:rFonts w:ascii="Arial" w:hAnsi="Arial" w:cs="Arial"/>
-          <w:sz w:val="20"/>
-          <w:szCs w:val="20"/>
-        </w:rPr>
-        <w:t>windscreen.</w:t>
-      </w:r>
-      <w:r>
-        <w:rPr>
-          <w:rFonts w:ascii="Arial" w:hAnsi="Arial" w:cs="Arial"/>
-          <w:sz w:val="20"/>
-          <w:szCs w:val="20"/>
-        </w:rPr>
-        <w:t>{</w:t>
-      </w:r>
-      <w:proofErr w:type="gramEnd"/>
-      <w:r>
-        <w:rPr>
-          <w:rFonts w:ascii="Arial" w:hAnsi="Arial" w:cs="Arial"/>
-          <w:sz w:val="20"/>
-          <w:szCs w:val="20"/>
-        </w:rPr>
-        <w:t>% endif %}</w:t>
-      </w:r>
-    </w:p>
-    <w:p>
-      <w:pPr>
-        <w:rPr>
-          <w:rFonts w:ascii="Arial" w:hAnsi="Arial" w:cs="Arial"/>
-          <w:sz w:val="20"/>
-          <w:szCs w:val="20"/>
-        </w:rPr>
-      </w:pPr>
-    </w:p>
-    <w:p>
-      <w:pPr>
-        <w:rPr>
-          <w:rFonts w:ascii="Arial" w:hAnsi="Arial" w:cs="Arial"/>
-          <w:sz w:val="20"/>
-          <w:szCs w:val="20"/>
-        </w:rPr>
-      </w:pPr>
-      <w:proofErr w:type="gramStart"/>
+        <w:t xml:space="preserve"> should be displayed so that it is visible through the vehicle windscreen.</w:t>
+      </w:r>
+      <w:r>
+        <w:rPr>
+          <w:rFonts w:ascii="Arial" w:hAnsi="Arial" w:cs="Arial"/>
+          <w:sz w:val="20"/>
+          <w:szCs w:val="20"/>
+        </w:rPr>
+        <w:t>{% endif %</w:t>
+      </w:r>
+      <w:r>
+        <w:rPr>
+          <w:rFonts w:ascii="Arial" w:hAnsi="Arial" w:cs="Arial"/>
+          <w:sz w:val="20"/>
+          <w:szCs w:val="20"/>
+        </w:rPr>
+        <w:t>}{% if comment</w:t>
+      </w:r>
+      <w:r>
+        <w:rPr>
+          <w:rFonts w:ascii="Arial" w:hAnsi="Arial" w:cs="Arial"/>
+          <w:sz w:val="20"/>
+          <w:szCs w:val="20"/>
+        </w:rPr>
+        <w:t>s</w:t>
+      </w:r>
+      <w:r>
+        <w:rPr>
+          <w:rFonts w:ascii="Arial" w:hAnsi="Arial" w:cs="Arial"/>
+          <w:sz w:val="20"/>
+          <w:szCs w:val="20"/>
+        </w:rPr>
+        <w:t>_to_applicant %}</w:t>
+      </w:r>
+    </w:p>
+    <w:p>
+      <w:pPr>
+        <w:rPr>
+          <w:rFonts w:ascii="Arial" w:hAnsi="Arial" w:cs="Arial"/>
+          <w:sz w:val="20"/>
+          <w:szCs w:val="20"/>
+        </w:rPr>
+      </w:pPr>
+    </w:p>
+    <w:p>
+      <w:pPr>
+        <w:rPr>
+          <w:rFonts w:ascii="Arial" w:hAnsi="Arial" w:cs="Arial"/>
+          <w:sz w:val="20"/>
+          <w:szCs w:val="20"/>
+        </w:rPr>
+      </w:pPr>
+      <w:r>
+        <w:rPr>
+          <w:rFonts w:ascii="Arial" w:hAnsi="Arial" w:cs="Arial"/>
+          <w:sz w:val="20"/>
+          <w:szCs w:val="20"/>
+        </w:rPr>
+        <w:t>{{ comments_to_applicant }}</w:t>
+      </w:r>
+      <w:r>
+        <w:rPr>
+          <w:rFonts w:ascii="Arial" w:hAnsi="Arial" w:cs="Arial"/>
+          <w:sz w:val="20"/>
+          <w:szCs w:val="20"/>
+        </w:rPr>
+        <w:t>{% endif %}</w:t>
+      </w:r>
+    </w:p>
+    <w:p>
+      <w:pPr>
+        <w:rPr>
+          <w:sz w:val="20"/>
+          <w:szCs w:val="20"/>
+        </w:rPr>
+      </w:pPr>
+    </w:p>
+    <w:p>
+      <w:pPr>
+        <w:rPr>
+          <w:rFonts w:ascii="Arial" w:hAnsi="Arial" w:cs="Arial"/>
+          <w:sz w:val="20"/>
+          <w:szCs w:val="20"/>
+        </w:rPr>
+      </w:pPr>
+      <w:r>
+        <w:rPr>
+          <w:rFonts w:ascii="Arial" w:hAnsi="Arial" w:cs="Arial"/>
+          <w:sz w:val="20"/>
+          <w:szCs w:val="20"/>
+        </w:rPr>
+        <w:t>{% if a</w:t>
+      </w:r>
+      <w:r>
+        <w:rPr>
+          <w:rFonts w:ascii="Arial" w:hAnsi="Arial" w:cs="Arial"/>
+          <w:sz w:val="20"/>
+          <w:szCs w:val="20"/>
+        </w:rPr>
+        <w:t>pprover</w:t>
+      </w:r>
+      <w:r>
+        <w:rPr>
+          <w:rFonts w:ascii="Arial" w:hAnsi="Arial" w:cs="Arial"/>
+          <w:sz w:val="20"/>
+          <w:szCs w:val="20"/>
+        </w:rPr>
+        <w:t xml:space="preserve"> %}</w:t>
+      </w:r>
       <w:r>
         <w:rPr>
           <w:rFonts w:ascii="Arial" w:hAnsi="Arial" w:cs="Arial"/>
@@ -1480,25 +1057,14 @@
         </w:rPr>
         <w:t xml:space="preserve">{{ </w:t>
       </w:r>
-      <w:proofErr w:type="spellStart"/>
-      <w:r>
-        <w:rPr>
-          <w:rFonts w:ascii="Arial" w:hAnsi="Arial" w:cs="Arial"/>
-          <w:sz w:val="20"/>
-          <w:szCs w:val="20"/>
-        </w:rPr>
-        <w:t>comments</w:t>
-      </w:r>
-      <w:proofErr w:type="gramEnd"/>
-      <w:r>
-        <w:rPr>
-          <w:rFonts w:ascii="Arial" w:hAnsi="Arial" w:cs="Arial"/>
-          <w:sz w:val="20"/>
-          <w:szCs w:val="20"/>
-        </w:rPr>
-        <w:t>_to_applicant</w:t>
-      </w:r>
-      <w:proofErr w:type="spellEnd"/>
+      <w:r>
+        <w:rPr>
+          <w:rFonts w:ascii="Arial" w:hAnsi="Arial" w:cs="Arial"/>
+          <w:sz w:val="20"/>
+          <w:szCs w:val="20"/>
+        </w:rPr>
+        <w:t>approver</w:t>
+      </w:r>
       <w:r>
         <w:rPr>
           <w:rFonts w:ascii="Arial" w:hAnsi="Arial" w:cs="Arial"/>
@@ -1507,98 +1073,6 @@
         </w:rPr>
         <w:t xml:space="preserve"> }}</w:t>
       </w:r>
-    </w:p>
-    <w:p>
-      <w:pPr>
-        <w:rPr>
-          <w:rFonts w:ascii="Arial" w:hAnsi="Arial" w:cs="Arial"/>
-          <w:sz w:val="20"/>
-          <w:szCs w:val="20"/>
-        </w:rPr>
-      </w:pPr>
-    </w:p>
-    <w:p>
-      <w:pPr>
-        <w:rPr>
-          <w:sz w:val="20"/>
-          <w:szCs w:val="20"/>
-        </w:rPr>
-      </w:pPr>
-    </w:p>
-    <w:p>
-      <w:pPr>
-        <w:rPr>
-          <w:rFonts w:ascii="Arial" w:hAnsi="Arial" w:cs="Arial"/>
-          <w:sz w:val="20"/>
-          <w:szCs w:val="20"/>
-        </w:rPr>
-      </w:pPr>
-      <w:r>
-        <w:rPr>
-          <w:rFonts w:ascii="Arial" w:hAnsi="Arial" w:cs="Arial"/>
-          <w:sz w:val="20"/>
-          <w:szCs w:val="20"/>
-        </w:rPr>
-        <w:t>{% if a</w:t>
-      </w:r>
-      <w:r>
-        <w:rPr>
-          <w:rFonts w:ascii="Arial" w:hAnsi="Arial" w:cs="Arial"/>
-          <w:sz w:val="20"/>
-          <w:szCs w:val="20"/>
-        </w:rPr>
-        <w:t>pprover</w:t>
-      </w:r>
-      <w:r>
-        <w:rPr>
-          <w:rFonts w:ascii="Arial" w:hAnsi="Arial" w:cs="Arial"/>
-          <w:sz w:val="20"/>
-          <w:szCs w:val="20"/>
-        </w:rPr>
-        <w:t xml:space="preserve"> </w:t>
-      </w:r>
-      <w:proofErr w:type="gramStart"/>
-      <w:r>
-        <w:rPr>
-          <w:rFonts w:ascii="Arial" w:hAnsi="Arial" w:cs="Arial"/>
-          <w:sz w:val="20"/>
-          <w:szCs w:val="20"/>
-        </w:rPr>
-        <w:t>%}</w:t>
-      </w:r>
-      <w:r>
-        <w:rPr>
-          <w:rFonts w:ascii="Arial" w:hAnsi="Arial" w:cs="Arial"/>
-          <w:sz w:val="20"/>
-          <w:szCs w:val="20"/>
-        </w:rPr>
-        <w:t>{</w:t>
-      </w:r>
-      <w:proofErr w:type="gramEnd"/>
-      <w:r>
-        <w:rPr>
-          <w:rFonts w:ascii="Arial" w:hAnsi="Arial" w:cs="Arial"/>
-          <w:sz w:val="20"/>
-          <w:szCs w:val="20"/>
-        </w:rPr>
-        <w:t xml:space="preserve">{ </w:t>
-      </w:r>
-      <w:r>
-        <w:rPr>
-          <w:rFonts w:ascii="Arial" w:hAnsi="Arial" w:cs="Arial"/>
-          <w:sz w:val="20"/>
-          <w:szCs w:val="20"/>
-        </w:rPr>
-        <w:t>approver</w:t>
-      </w:r>
-      <w:r>
-        <w:rPr>
-          <w:rFonts w:ascii="Arial" w:hAnsi="Arial" w:cs="Arial"/>
-          <w:sz w:val="20"/>
-          <w:szCs w:val="20"/>
-        </w:rPr>
-        <w:t xml:space="preserve"> }}</w:t>
-      </w:r>
       <w:r>
         <w:rPr>
           <w:rFonts w:ascii="Arial" w:hAnsi="Arial" w:cs="Arial"/>
@@ -1606,6 +1080,23 @@
           <w:szCs w:val="20"/>
         </w:rPr>
         <w:t>{% endif %}</w:t>
+      </w:r>
+    </w:p>
+    <w:p>
+      <w:pPr>
+        <w:rPr>
+          <w:rFonts w:ascii="Arial" w:hAnsi="Arial" w:cs="Arial"/>
+          <w:sz w:val="20"/>
+          <w:szCs w:val="20"/>
+        </w:rPr>
+      </w:pPr>
+      <w:r>
+        <w:rPr>
+          <w:rFonts w:ascii="Arial" w:hAnsi="Arial" w:cs="Arial"/>
+          <w:sz w:val="20"/>
+          <w:szCs w:val="20"/>
+        </w:rPr>
+        <w:t>{% if approver_title %}{{ approver_title }}{% endif %}</w:t>
       </w:r>
     </w:p>
     <w:p>
@@ -3671,6 +3162,29 @@
 </file>
 
 <file path=customXml/item1.xml><?xml version="1.0" encoding="utf-8"?>
+<LongProperties xmlns="http://schemas.microsoft.com/office/2006/metadata/longProperties"/>
+</file>
+
+<file path=customXml/item2.xml><?xml version="1.0" encoding="utf-8"?>
+<b:Sources xmlns:b="http://schemas.openxmlformats.org/officeDocument/2006/bibliography" xmlns="http://schemas.openxmlformats.org/officeDocument/2006/bibliography" SelectedStyle="\APASixthEditionOfficeOnline.xsl" StyleName="APA" Version="6"/>
+</file>
+
+<file path=customXml/item3.xml><?xml version="1.0" encoding="utf-8"?>
+<p:properties xmlns:p="http://schemas.microsoft.com/office/2006/metadata/properties" xmlns:xsi="http://www.w3.org/2001/XMLSchema-instance">
+  <documentManagement/>
+</p:properties>
+</file>
+
+<file path=customXml/item4.xml><?xml version="1.0" encoding="utf-8"?>
+<?mso-contentType ?>
+<FormTemplates xmlns="http://schemas.microsoft.com/sharepoint/v3/contenttype/forms">
+  <Display>DocumentLibraryForm</Display>
+  <Edit>DocumentLibraryForm</Edit>
+  <New>DocumentLibraryForm</New>
+</FormTemplates>
+</file>
+
+<file path=customXml/item5.xml><?xml version="1.0" encoding="utf-8"?>
 <ct:contentTypeSchema xmlns:ct="http://schemas.microsoft.com/office/2006/metadata/contentType" xmlns:ma="http://schemas.microsoft.com/office/2006/metadata/properties/metaAttributes" ct:_="" ma:_="" ma:contentTypeName="Document" ma:contentTypeID="0x01010047B087AEAC0CE444880311CF1D254880" ma:contentTypeVersion="12" ma:contentTypeDescription="Create a new document." ma:contentTypeScope="" ma:versionID="9776e4784ac994da00df378d769dba5a">
   <xsd:schema xmlns:xsd="http://www.w3.org/2001/XMLSchema" xmlns:xs="http://www.w3.org/2001/XMLSchema" xmlns:p="http://schemas.microsoft.com/office/2006/metadata/properties" xmlns:ns2="4cdb8299-3d89-4e0d-803d-83071c192d0d" xmlns:ns3="7ba14e37-9aa9-4039-87a3-c66240fd0a6e" targetNamespace="http://schemas.microsoft.com/office/2006/metadata/properties" ma:root="true" ma:fieldsID="39e82d8c2de2064fb49265fab76f2d1a" ns2:_="" ns3:_="">
     <xsd:import namespace="4cdb8299-3d89-4e0d-803d-83071c192d0d"/>
@@ -3887,52 +3401,18 @@
 </ct:contentTypeSchema>
 </file>
 
-<file path=customXml/item2.xml><?xml version="1.0" encoding="utf-8"?>
-<?mso-contentType ?>
-<FormTemplates xmlns="http://schemas.microsoft.com/sharepoint/v3/contenttype/forms">
-  <Display>DocumentLibraryForm</Display>
-  <Edit>DocumentLibraryForm</Edit>
-  <New>DocumentLibraryForm</New>
-</FormTemplates>
-</file>
-
-<file path=customXml/item3.xml><?xml version="1.0" encoding="utf-8"?>
-<p:properties xmlns:p="http://schemas.microsoft.com/office/2006/metadata/properties" xmlns:xsi="http://www.w3.org/2001/XMLSchema-instance">
-  <documentManagement/>
-</p:properties>
-</file>
-
-<file path=customXml/item4.xml><?xml version="1.0" encoding="utf-8"?>
-<b:Sources xmlns:b="http://schemas.openxmlformats.org/officeDocument/2006/bibliography" xmlns="http://schemas.openxmlformats.org/officeDocument/2006/bibliography" SelectedStyle="\APASixthEditionOfficeOnline.xsl" StyleName="APA" Version="6"/>
-</file>
-
-<file path=customXml/item5.xml><?xml version="1.0" encoding="utf-8"?>
-<LongProperties xmlns="http://schemas.microsoft.com/office/2006/metadata/longProperties"/>
-</file>
-
 <file path=customXml/itemProps1.xml><?xml version="1.0" encoding="utf-8"?>
-<ds:datastoreItem xmlns:ds="http://schemas.openxmlformats.org/officeDocument/2006/customXml" ds:itemID="{73B9B504-5D03-43D7-95C4-49F0CC65B296}">
+<ds:datastoreItem xmlns:ds="http://schemas.openxmlformats.org/officeDocument/2006/customXml" ds:itemID="{594B0E27-5C86-4DA2-AD2C-7E237F671BCA}">
   <ds:schemaRefs>
-    <ds:schemaRef ds:uri="http://schemas.microsoft.com/office/2006/metadata/contentType"/>
-    <ds:schemaRef ds:uri="http://schemas.microsoft.com/office/2006/metadata/properties/metaAttributes"/>
-    <ds:schemaRef ds:uri="http://www.w3.org/2001/XMLSchema"/>
-    <ds:schemaRef ds:uri="http://schemas.microsoft.com/office/2006/metadata/properties"/>
-    <ds:schemaRef ds:uri="4cdb8299-3d89-4e0d-803d-83071c192d0d"/>
-    <ds:schemaRef ds:uri="7ba14e37-9aa9-4039-87a3-c66240fd0a6e"/>
-    <ds:schemaRef ds:uri="http://schemas.microsoft.com/office/2006/documentManagement/types"/>
-    <ds:schemaRef ds:uri="http://schemas.microsoft.com/office/infopath/2007/PartnerControls"/>
-    <ds:schemaRef ds:uri="http://schemas.openxmlformats.org/package/2006/metadata/core-properties"/>
-    <ds:schemaRef ds:uri="http://purl.org/dc/elements/1.1/"/>
-    <ds:schemaRef ds:uri="http://purl.org/dc/terms/"/>
-    <ds:schemaRef ds:uri="http://schemas.microsoft.com/internal/obd"/>
+    <ds:schemaRef ds:uri="http://schemas.microsoft.com/office/2006/metadata/longProperties"/>
   </ds:schemaRefs>
 </ds:datastoreItem>
 </file>
 
 <file path=customXml/itemProps2.xml><?xml version="1.0" encoding="utf-8"?>
-<ds:datastoreItem xmlns:ds="http://schemas.openxmlformats.org/officeDocument/2006/customXml" ds:itemID="{01521DC1-EBBE-4ABD-A943-A31EBE37AECF}">
+<ds:datastoreItem xmlns:ds="http://schemas.openxmlformats.org/officeDocument/2006/customXml" ds:itemID="{101C6773-2C27-417F-AF61-30F048C4C369}">
   <ds:schemaRefs>
-    <ds:schemaRef ds:uri="http://schemas.microsoft.com/sharepoint/v3/contenttype/forms"/>
+    <ds:schemaRef ds:uri="http://schemas.openxmlformats.org/officeDocument/2006/bibliography"/>
   </ds:schemaRefs>
 </ds:datastoreItem>
 </file>
@@ -3955,17 +3435,28 @@
 </file>
 
 <file path=customXml/itemProps4.xml><?xml version="1.0" encoding="utf-8"?>
-<ds:datastoreItem xmlns:ds="http://schemas.openxmlformats.org/officeDocument/2006/customXml" ds:itemID="{101C6773-2C27-417F-AF61-30F048C4C369}">
+<ds:datastoreItem xmlns:ds="http://schemas.openxmlformats.org/officeDocument/2006/customXml" ds:itemID="{01521DC1-EBBE-4ABD-A943-A31EBE37AECF}">
   <ds:schemaRefs>
-    <ds:schemaRef ds:uri="http://schemas.openxmlformats.org/officeDocument/2006/bibliography"/>
+    <ds:schemaRef ds:uri="http://schemas.microsoft.com/sharepoint/v3/contenttype/forms"/>
   </ds:schemaRefs>
 </ds:datastoreItem>
 </file>
 
 <file path=customXml/itemProps5.xml><?xml version="1.0" encoding="utf-8"?>
-<ds:datastoreItem xmlns:ds="http://schemas.openxmlformats.org/officeDocument/2006/customXml" ds:itemID="{594B0E27-5C86-4DA2-AD2C-7E237F671BCA}">
+<ds:datastoreItem xmlns:ds="http://schemas.openxmlformats.org/officeDocument/2006/customXml" ds:itemID="{73B9B504-5D03-43D7-95C4-49F0CC65B296}">
   <ds:schemaRefs>
-    <ds:schemaRef ds:uri="http://schemas.microsoft.com/office/2006/metadata/longProperties"/>
+    <ds:schemaRef ds:uri="http://schemas.microsoft.com/office/2006/metadata/contentType"/>
+    <ds:schemaRef ds:uri="http://schemas.microsoft.com/office/2006/metadata/properties/metaAttributes"/>
+    <ds:schemaRef ds:uri="http://www.w3.org/2001/XMLSchema"/>
+    <ds:schemaRef ds:uri="http://schemas.microsoft.com/office/2006/metadata/properties"/>
+    <ds:schemaRef ds:uri="4cdb8299-3d89-4e0d-803d-83071c192d0d"/>
+    <ds:schemaRef ds:uri="7ba14e37-9aa9-4039-87a3-c66240fd0a6e"/>
+    <ds:schemaRef ds:uri="http://schemas.microsoft.com/office/2006/documentManagement/types"/>
+    <ds:schemaRef ds:uri="http://schemas.microsoft.com/office/infopath/2007/PartnerControls"/>
+    <ds:schemaRef ds:uri="http://schemas.openxmlformats.org/package/2006/metadata/core-properties"/>
+    <ds:schemaRef ds:uri="http://purl.org/dc/elements/1.1/"/>
+    <ds:schemaRef ds:uri="http://purl.org/dc/terms/"/>
+    <ds:schemaRef ds:uri="http://schemas.microsoft.com/internal/obd"/>
   </ds:schemaRefs>
 </ds:datastoreItem>
 </file>
</xml_diff>

<commit_message>
Only show approver_title if it exists
</commit_message>
<xml_diff>
--- a/feewaiver/static/feewaiver/fee_waiver_template.docx
+++ b/feewaiver/static/feewaiver/fee_waiver_template.docx
@@ -134,8 +134,9 @@
           <w:sz w:val="48"/>
           <w:szCs w:val="48"/>
         </w:rPr>
-        <w:t>{% if concession %}Concession Entry Approved{% else %}</w:t>
-      </w:r>
+        <w:t xml:space="preserve">{% if concession </w:t>
+      </w:r>
+      <w:proofErr w:type="gramStart"/>
       <w:r>
         <w:rPr>
           <w:rFonts w:ascii="Arial" w:hAnsi="Arial" w:cs="Arial"/>
@@ -143,8 +144,9 @@
           <w:sz w:val="48"/>
           <w:szCs w:val="48"/>
         </w:rPr>
-        <w:t xml:space="preserve">Entry </w:t>
-      </w:r>
+        <w:t>%}Concession</w:t>
+      </w:r>
+      <w:proofErr w:type="gramEnd"/>
       <w:r>
         <w:rPr>
           <w:rFonts w:ascii="Arial" w:hAnsi="Arial" w:cs="Arial"/>
@@ -152,7 +154,7 @@
           <w:sz w:val="48"/>
           <w:szCs w:val="48"/>
         </w:rPr>
-        <w:t>Fee Waiver Approved{</w:t>
+        <w:t xml:space="preserve"> Entry Approved{% else %}</w:t>
       </w:r>
       <w:r>
         <w:rPr>
@@ -161,7 +163,7 @@
           <w:sz w:val="48"/>
           <w:szCs w:val="48"/>
         </w:rPr>
-        <w:t>%</w:t>
+        <w:t xml:space="preserve">Entry </w:t>
       </w:r>
       <w:r>
         <w:rPr>
@@ -170,6 +172,24 @@
           <w:sz w:val="48"/>
           <w:szCs w:val="48"/>
         </w:rPr>
+        <w:t>Fee Waiver Approved{</w:t>
+      </w:r>
+      <w:r>
+        <w:rPr>
+          <w:rFonts w:ascii="Arial" w:hAnsi="Arial" w:cs="Arial"/>
+          <w:i/>
+          <w:sz w:val="48"/>
+          <w:szCs w:val="48"/>
+        </w:rPr>
+        <w:t>%</w:t>
+      </w:r>
+      <w:r>
+        <w:rPr>
+          <w:rFonts w:ascii="Arial" w:hAnsi="Arial" w:cs="Arial"/>
+          <w:i/>
+          <w:sz w:val="48"/>
+          <w:szCs w:val="48"/>
+        </w:rPr>
         <w:t xml:space="preserve"> endif %}</w:t>
       </w:r>
     </w:p>
@@ -190,6 +210,7 @@
           <w:szCs w:val="20"/>
         </w:rPr>
       </w:pPr>
+      <w:proofErr w:type="gramStart"/>
       <w:r>
         <w:rPr>
           <w:rFonts w:ascii="Arial" w:hAnsi="Arial" w:cs="Arial"/>
@@ -198,6 +219,126 @@
         </w:rPr>
         <w:t xml:space="preserve">{{ </w:t>
       </w:r>
+      <w:proofErr w:type="spellStart"/>
+      <w:r>
+        <w:rPr>
+          <w:rFonts w:ascii="Arial" w:hAnsi="Arial" w:cs="Arial"/>
+          <w:sz w:val="20"/>
+          <w:szCs w:val="20"/>
+        </w:rPr>
+        <w:t>contact</w:t>
+      </w:r>
+      <w:proofErr w:type="gramEnd"/>
+      <w:r>
+        <w:rPr>
+          <w:rFonts w:ascii="Arial" w:hAnsi="Arial" w:cs="Arial"/>
+          <w:sz w:val="20"/>
+          <w:szCs w:val="20"/>
+        </w:rPr>
+        <w:t>_</w:t>
+      </w:r>
+      <w:r>
+        <w:rPr>
+          <w:rFonts w:ascii="Arial" w:hAnsi="Arial" w:cs="Arial"/>
+          <w:sz w:val="20"/>
+          <w:szCs w:val="20"/>
+        </w:rPr>
+        <w:t>name</w:t>
+      </w:r>
+      <w:proofErr w:type="spellEnd"/>
+      <w:r>
+        <w:rPr>
+          <w:rFonts w:ascii="Arial" w:hAnsi="Arial" w:cs="Arial"/>
+          <w:sz w:val="20"/>
+          <w:szCs w:val="20"/>
+        </w:rPr>
+        <w:t xml:space="preserve"> }}</w:t>
+      </w:r>
+    </w:p>
+    <w:p>
+      <w:pPr>
+        <w:jc w:val="both"/>
+        <w:rPr>
+          <w:rFonts w:ascii="Arial" w:hAnsi="Arial" w:cs="Arial"/>
+          <w:sz w:val="20"/>
+          <w:szCs w:val="20"/>
+        </w:rPr>
+      </w:pPr>
+      <w:proofErr w:type="gramStart"/>
+      <w:r>
+        <w:rPr>
+          <w:rFonts w:ascii="Arial" w:hAnsi="Arial" w:cs="Arial"/>
+          <w:sz w:val="20"/>
+          <w:szCs w:val="20"/>
+        </w:rPr>
+        <w:t xml:space="preserve">{{ </w:t>
+      </w:r>
+      <w:proofErr w:type="spellStart"/>
+      <w:r>
+        <w:rPr>
+          <w:rFonts w:ascii="Arial" w:hAnsi="Arial" w:cs="Arial"/>
+          <w:sz w:val="20"/>
+          <w:szCs w:val="20"/>
+        </w:rPr>
+        <w:t>contact</w:t>
+      </w:r>
+      <w:proofErr w:type="gramEnd"/>
+      <w:r>
+        <w:rPr>
+          <w:rFonts w:ascii="Arial" w:hAnsi="Arial" w:cs="Arial"/>
+          <w:sz w:val="20"/>
+          <w:szCs w:val="20"/>
+        </w:rPr>
+        <w:t>_details.organisation</w:t>
+      </w:r>
+      <w:proofErr w:type="spellEnd"/>
+      <w:r>
+        <w:rPr>
+          <w:rFonts w:ascii="Arial" w:hAnsi="Arial" w:cs="Arial"/>
+          <w:sz w:val="20"/>
+          <w:szCs w:val="20"/>
+        </w:rPr>
+        <w:t xml:space="preserve"> }}</w:t>
+      </w:r>
+    </w:p>
+    <w:p>
+      <w:pPr>
+        <w:jc w:val="both"/>
+        <w:rPr>
+          <w:rFonts w:ascii="Arial" w:hAnsi="Arial" w:cs="Arial"/>
+          <w:sz w:val="20"/>
+          <w:szCs w:val="20"/>
+        </w:rPr>
+      </w:pPr>
+    </w:p>
+    <w:p>
+      <w:pPr>
+        <w:jc w:val="both"/>
+        <w:rPr>
+          <w:rFonts w:ascii="Arial" w:hAnsi="Arial" w:cs="Arial"/>
+          <w:sz w:val="20"/>
+          <w:szCs w:val="20"/>
+        </w:rPr>
+      </w:pPr>
+    </w:p>
+    <w:p>
+      <w:pPr>
+        <w:jc w:val="both"/>
+        <w:rPr>
+          <w:rFonts w:ascii="Arial" w:hAnsi="Arial" w:cs="Arial"/>
+          <w:sz w:val="20"/>
+          <w:szCs w:val="20"/>
+        </w:rPr>
+      </w:pPr>
+      <w:r>
+        <w:rPr>
+          <w:rFonts w:ascii="Arial" w:hAnsi="Arial" w:cs="Arial"/>
+          <w:sz w:val="20"/>
+          <w:szCs w:val="20"/>
+        </w:rPr>
+        <w:t>Dear {{</w:t>
+      </w:r>
+      <w:proofErr w:type="spellStart"/>
       <w:r>
         <w:rPr>
           <w:rFonts w:ascii="Arial" w:hAnsi="Arial" w:cs="Arial"/>
@@ -206,13 +347,32 @@
         </w:rPr>
         <w:t>contact_</w:t>
       </w:r>
-      <w:r>
-        <w:rPr>
-          <w:rFonts w:ascii="Arial" w:hAnsi="Arial" w:cs="Arial"/>
-          <w:sz w:val="20"/>
-          <w:szCs w:val="20"/>
-        </w:rPr>
-        <w:t>name }}</w:t>
+      <w:proofErr w:type="gramStart"/>
+      <w:r>
+        <w:rPr>
+          <w:rFonts w:ascii="Arial" w:hAnsi="Arial" w:cs="Arial"/>
+          <w:sz w:val="20"/>
+          <w:szCs w:val="20"/>
+        </w:rPr>
+        <w:t>name</w:t>
+      </w:r>
+      <w:proofErr w:type="spellEnd"/>
+      <w:r>
+        <w:rPr>
+          <w:rFonts w:ascii="Arial" w:hAnsi="Arial" w:cs="Arial"/>
+          <w:sz w:val="20"/>
+          <w:szCs w:val="20"/>
+        </w:rPr>
+        <w:t xml:space="preserve"> }</w:t>
+      </w:r>
+      <w:proofErr w:type="gramEnd"/>
+      <w:r>
+        <w:rPr>
+          <w:rFonts w:ascii="Arial" w:hAnsi="Arial" w:cs="Arial"/>
+          <w:sz w:val="20"/>
+          <w:szCs w:val="20"/>
+        </w:rPr>
+        <w:t>},</w:t>
       </w:r>
     </w:p>
     <w:p>
@@ -224,14 +384,6 @@
           <w:szCs w:val="20"/>
         </w:rPr>
       </w:pPr>
-      <w:r>
-        <w:rPr>
-          <w:rFonts w:ascii="Arial" w:hAnsi="Arial" w:cs="Arial"/>
-          <w:sz w:val="20"/>
-          <w:szCs w:val="20"/>
-        </w:rPr>
-        <w:t>{{ contact_details.organisation }}</w:t>
-      </w:r>
     </w:p>
     <w:p>
       <w:pPr>
@@ -242,54 +394,6 @@
           <w:szCs w:val="20"/>
         </w:rPr>
       </w:pPr>
-    </w:p>
-    <w:p>
-      <w:pPr>
-        <w:jc w:val="both"/>
-        <w:rPr>
-          <w:rFonts w:ascii="Arial" w:hAnsi="Arial" w:cs="Arial"/>
-          <w:sz w:val="20"/>
-          <w:szCs w:val="20"/>
-        </w:rPr>
-      </w:pPr>
-    </w:p>
-    <w:p>
-      <w:pPr>
-        <w:jc w:val="both"/>
-        <w:rPr>
-          <w:rFonts w:ascii="Arial" w:hAnsi="Arial" w:cs="Arial"/>
-          <w:sz w:val="20"/>
-          <w:szCs w:val="20"/>
-        </w:rPr>
-      </w:pPr>
-      <w:r>
-        <w:rPr>
-          <w:rFonts w:ascii="Arial" w:hAnsi="Arial" w:cs="Arial"/>
-          <w:sz w:val="20"/>
-          <w:szCs w:val="20"/>
-        </w:rPr>
-        <w:t>Dear {{contact_name }},</w:t>
-      </w:r>
-    </w:p>
-    <w:p>
-      <w:pPr>
-        <w:jc w:val="both"/>
-        <w:rPr>
-          <w:rFonts w:ascii="Arial" w:hAnsi="Arial" w:cs="Arial"/>
-          <w:sz w:val="20"/>
-          <w:szCs w:val="20"/>
-        </w:rPr>
-      </w:pPr>
-    </w:p>
-    <w:p>
-      <w:pPr>
-        <w:jc w:val="both"/>
-        <w:rPr>
-          <w:rFonts w:ascii="Arial" w:hAnsi="Arial" w:cs="Arial"/>
-          <w:sz w:val="20"/>
-          <w:szCs w:val="20"/>
-        </w:rPr>
-      </w:pPr>
       <w:r>
         <w:rPr>
           <w:rFonts w:ascii="Arial" w:hAnsi="Arial" w:cs="Arial"/>
@@ -312,16 +416,36 @@
           <w:sz w:val="20"/>
           <w:szCs w:val="20"/>
         </w:rPr>
-        <w:t xml:space="preserve"> {{ </w:t>
-      </w:r>
-      <w:r>
-        <w:rPr>
-          <w:rFonts w:ascii="Arial" w:hAnsi="Arial" w:cs="Arial"/>
-          <w:sz w:val="20"/>
-          <w:szCs w:val="20"/>
-        </w:rPr>
-        <w:t>participants_name</w:t>
-      </w:r>
+        <w:t xml:space="preserve"> </w:t>
+      </w:r>
+      <w:proofErr w:type="gramStart"/>
+      <w:r>
+        <w:rPr>
+          <w:rFonts w:ascii="Arial" w:hAnsi="Arial" w:cs="Arial"/>
+          <w:sz w:val="20"/>
+          <w:szCs w:val="20"/>
+        </w:rPr>
+        <w:t xml:space="preserve">{{ </w:t>
+      </w:r>
+      <w:proofErr w:type="spellStart"/>
+      <w:r>
+        <w:rPr>
+          <w:rFonts w:ascii="Arial" w:hAnsi="Arial" w:cs="Arial"/>
+          <w:sz w:val="20"/>
+          <w:szCs w:val="20"/>
+        </w:rPr>
+        <w:t>participants</w:t>
+      </w:r>
+      <w:proofErr w:type="gramEnd"/>
+      <w:r>
+        <w:rPr>
+          <w:rFonts w:ascii="Arial" w:hAnsi="Arial" w:cs="Arial"/>
+          <w:sz w:val="20"/>
+          <w:szCs w:val="20"/>
+        </w:rPr>
+        <w:t>_name</w:t>
+      </w:r>
+      <w:proofErr w:type="spellEnd"/>
       <w:r>
         <w:rPr>
           <w:rFonts w:ascii="Arial" w:hAnsi="Arial" w:cs="Arial"/>
@@ -344,7 +468,25 @@
           <w:sz w:val="20"/>
           <w:szCs w:val="20"/>
         </w:rPr>
-        <w:t>{{ lodgement_number }}</w:t>
+        <w:t xml:space="preserve">{{ </w:t>
+      </w:r>
+      <w:proofErr w:type="spellStart"/>
+      <w:r>
+        <w:rPr>
+          <w:rFonts w:ascii="Arial" w:hAnsi="Arial" w:cs="Arial"/>
+          <w:sz w:val="20"/>
+          <w:szCs w:val="20"/>
+        </w:rPr>
+        <w:t>lodgement_number</w:t>
+      </w:r>
+      <w:proofErr w:type="spellEnd"/>
+      <w:r>
+        <w:rPr>
+          <w:rFonts w:ascii="Arial" w:hAnsi="Arial" w:cs="Arial"/>
+          <w:sz w:val="20"/>
+          <w:szCs w:val="20"/>
+        </w:rPr>
+        <w:t xml:space="preserve"> }}</w:t>
       </w:r>
       <w:r>
         <w:rPr>
@@ -378,15 +520,51 @@
           <w:sz w:val="20"/>
           <w:szCs w:val="20"/>
         </w:rPr>
-        <w:t>{% for visit in visits %}</w:t>
-      </w:r>
-      <w:r>
-        <w:rPr>
-          <w:rFonts w:ascii="Arial" w:hAnsi="Arial" w:cs="Arial"/>
-          <w:sz w:val="20"/>
-          <w:szCs w:val="20"/>
-        </w:rPr>
-        <w:t>{% if visit.issued %}</w:t>
+        <w:t xml:space="preserve">{% for visit in visits </w:t>
+      </w:r>
+      <w:proofErr w:type="gramStart"/>
+      <w:r>
+        <w:rPr>
+          <w:rFonts w:ascii="Arial" w:hAnsi="Arial" w:cs="Arial"/>
+          <w:sz w:val="20"/>
+          <w:szCs w:val="20"/>
+        </w:rPr>
+        <w:t>%}</w:t>
+      </w:r>
+      <w:r>
+        <w:rPr>
+          <w:rFonts w:ascii="Arial" w:hAnsi="Arial" w:cs="Arial"/>
+          <w:sz w:val="20"/>
+          <w:szCs w:val="20"/>
+        </w:rPr>
+        <w:t>{</w:t>
+      </w:r>
+      <w:proofErr w:type="gramEnd"/>
+      <w:r>
+        <w:rPr>
+          <w:rFonts w:ascii="Arial" w:hAnsi="Arial" w:cs="Arial"/>
+          <w:sz w:val="20"/>
+          <w:szCs w:val="20"/>
+        </w:rPr>
+        <w:t xml:space="preserve">% if </w:t>
+      </w:r>
+      <w:proofErr w:type="spellStart"/>
+      <w:r>
+        <w:rPr>
+          <w:rFonts w:ascii="Arial" w:hAnsi="Arial" w:cs="Arial"/>
+          <w:sz w:val="20"/>
+          <w:szCs w:val="20"/>
+        </w:rPr>
+        <w:t>visit.issued</w:t>
+      </w:r>
+      <w:proofErr w:type="spellEnd"/>
+      <w:r>
+        <w:rPr>
+          <w:rFonts w:ascii="Arial" w:hAnsi="Arial" w:cs="Arial"/>
+          <w:sz w:val="20"/>
+          <w:szCs w:val="20"/>
+        </w:rPr>
+        <w:t xml:space="preserve"> %}</w:t>
       </w:r>
     </w:p>
     <w:p>
@@ -416,7 +594,26 @@
           <w:sz w:val="20"/>
           <w:szCs w:val="20"/>
         </w:rPr>
-        <w:t xml:space="preserve"> from {{visit.date_from</w:t>
+        <w:t xml:space="preserve"> from {{</w:t>
+      </w:r>
+      <w:proofErr w:type="spellStart"/>
+      <w:proofErr w:type="gramStart"/>
+      <w:r>
+        <w:rPr>
+          <w:rFonts w:ascii="Arial" w:hAnsi="Arial" w:cs="Arial"/>
+          <w:sz w:val="20"/>
+          <w:szCs w:val="20"/>
+        </w:rPr>
+        <w:t>visit.date</w:t>
+      </w:r>
+      <w:proofErr w:type="gramEnd"/>
+      <w:r>
+        <w:rPr>
+          <w:rFonts w:ascii="Arial" w:hAnsi="Arial" w:cs="Arial"/>
+          <w:sz w:val="20"/>
+          <w:szCs w:val="20"/>
+        </w:rPr>
+        <w:t>_from</w:t>
       </w:r>
       <w:r>
         <w:rPr>
@@ -426,13 +623,23 @@
         </w:rPr>
         <w:t>_display</w:t>
       </w:r>
-      <w:r>
-        <w:rPr>
-          <w:rFonts w:ascii="Arial" w:hAnsi="Arial" w:cs="Arial"/>
-          <w:sz w:val="20"/>
-          <w:szCs w:val="20"/>
-        </w:rPr>
-        <w:t>}} to {{visit.date_to</w:t>
+      <w:proofErr w:type="spellEnd"/>
+      <w:r>
+        <w:rPr>
+          <w:rFonts w:ascii="Arial" w:hAnsi="Arial" w:cs="Arial"/>
+          <w:sz w:val="20"/>
+          <w:szCs w:val="20"/>
+        </w:rPr>
+        <w:t>}} to {{</w:t>
+      </w:r>
+      <w:proofErr w:type="spellStart"/>
+      <w:r>
+        <w:rPr>
+          <w:rFonts w:ascii="Arial" w:hAnsi="Arial" w:cs="Arial"/>
+          <w:sz w:val="20"/>
+          <w:szCs w:val="20"/>
+        </w:rPr>
+        <w:t>visit.date_to</w:t>
       </w:r>
       <w:r>
         <w:rPr>
@@ -442,6 +649,7 @@
         </w:rPr>
         <w:t>_display</w:t>
       </w:r>
+      <w:proofErr w:type="spellEnd"/>
       <w:r>
         <w:rPr>
           <w:rFonts w:ascii="Arial" w:hAnsi="Arial" w:cs="Arial"/>
@@ -456,7 +664,43 @@
           <w:sz w:val="20"/>
           <w:szCs w:val="20"/>
         </w:rPr>
-        <w:t xml:space="preserve"> {% if visit.camping_assessment %} : {{visit.camping_approved}} {% endif %}</w:t>
+        <w:t xml:space="preserve"> {% if </w:t>
+      </w:r>
+      <w:proofErr w:type="spellStart"/>
+      <w:r>
+        <w:rPr>
+          <w:rFonts w:ascii="Arial" w:hAnsi="Arial" w:cs="Arial"/>
+          <w:sz w:val="20"/>
+          <w:szCs w:val="20"/>
+        </w:rPr>
+        <w:t>visit.camping_assessment</w:t>
+      </w:r>
+      <w:proofErr w:type="spellEnd"/>
+      <w:r>
+        <w:rPr>
+          <w:rFonts w:ascii="Arial" w:hAnsi="Arial" w:cs="Arial"/>
+          <w:sz w:val="20"/>
+          <w:szCs w:val="20"/>
+        </w:rPr>
+        <w:t xml:space="preserve"> %} : {{</w:t>
+      </w:r>
+      <w:proofErr w:type="spellStart"/>
+      <w:r>
+        <w:rPr>
+          <w:rFonts w:ascii="Arial" w:hAnsi="Arial" w:cs="Arial"/>
+          <w:sz w:val="20"/>
+          <w:szCs w:val="20"/>
+        </w:rPr>
+        <w:t>visit.camping_approved</w:t>
+      </w:r>
+      <w:proofErr w:type="spellEnd"/>
+      <w:r>
+        <w:rPr>
+          <w:rFonts w:ascii="Arial" w:hAnsi="Arial" w:cs="Arial"/>
+          <w:sz w:val="20"/>
+          <w:szCs w:val="20"/>
+        </w:rPr>
+        <w:t>}} {% endif %}</w:t>
       </w:r>
     </w:p>
     <w:p>
@@ -474,7 +718,35 @@
           <w:sz w:val="20"/>
           <w:szCs w:val="20"/>
         </w:rPr>
-        <w:t>{% for park in visit.selected_park_names %}</w:t>
+        <w:t xml:space="preserve">{% for park in </w:t>
+      </w:r>
+      <w:proofErr w:type="spellStart"/>
+      <w:proofErr w:type="gramStart"/>
+      <w:r>
+        <w:rPr>
+          <w:rFonts w:ascii="Arial" w:hAnsi="Arial" w:cs="Arial"/>
+          <w:sz w:val="20"/>
+          <w:szCs w:val="20"/>
+        </w:rPr>
+        <w:t>visit.selected</w:t>
+      </w:r>
+      <w:proofErr w:type="gramEnd"/>
+      <w:r>
+        <w:rPr>
+          <w:rFonts w:ascii="Arial" w:hAnsi="Arial" w:cs="Arial"/>
+          <w:sz w:val="20"/>
+          <w:szCs w:val="20"/>
+        </w:rPr>
+        <w:t>_park_names</w:t>
+      </w:r>
+      <w:proofErr w:type="spellEnd"/>
+      <w:r>
+        <w:rPr>
+          <w:rFonts w:ascii="Arial" w:hAnsi="Arial" w:cs="Arial"/>
+          <w:sz w:val="20"/>
+          <w:szCs w:val="20"/>
+        </w:rPr>
+        <w:t xml:space="preserve"> %}</w:t>
       </w:r>
     </w:p>
     <w:p>
@@ -520,16 +792,53 @@
           <w:sz w:val="20"/>
           <w:szCs w:val="20"/>
         </w:rPr>
-        <w:t>{% endfor %}</w:t>
-      </w:r>
-      <w:r>
-        <w:rPr>
-          <w:rFonts w:ascii="Arial" w:hAnsi="Arial" w:cs="Arial"/>
-          <w:sz w:val="20"/>
-          <w:szCs w:val="20"/>
-        </w:rPr>
-        <w:t xml:space="preserve">{% for </w:t>
-      </w:r>
+        <w:t xml:space="preserve">{% </w:t>
+      </w:r>
+      <w:proofErr w:type="spellStart"/>
+      <w:r>
+        <w:rPr>
+          <w:rFonts w:ascii="Arial" w:hAnsi="Arial" w:cs="Arial"/>
+          <w:sz w:val="20"/>
+          <w:szCs w:val="20"/>
+        </w:rPr>
+        <w:t>endfor</w:t>
+      </w:r>
+      <w:proofErr w:type="spellEnd"/>
+      <w:r>
+        <w:rPr>
+          <w:rFonts w:ascii="Arial" w:hAnsi="Arial" w:cs="Arial"/>
+          <w:sz w:val="20"/>
+          <w:szCs w:val="20"/>
+        </w:rPr>
+        <w:t xml:space="preserve"> </w:t>
+      </w:r>
+      <w:proofErr w:type="gramStart"/>
+      <w:r>
+        <w:rPr>
+          <w:rFonts w:ascii="Arial" w:hAnsi="Arial" w:cs="Arial"/>
+          <w:sz w:val="20"/>
+          <w:szCs w:val="20"/>
+        </w:rPr>
+        <w:t>%}</w:t>
+      </w:r>
+      <w:r>
+        <w:rPr>
+          <w:rFonts w:ascii="Arial" w:hAnsi="Arial" w:cs="Arial"/>
+          <w:sz w:val="20"/>
+          <w:szCs w:val="20"/>
+        </w:rPr>
+        <w:t>{</w:t>
+      </w:r>
+      <w:proofErr w:type="gramEnd"/>
+      <w:r>
+        <w:rPr>
+          <w:rFonts w:ascii="Arial" w:hAnsi="Arial" w:cs="Arial"/>
+          <w:sz w:val="20"/>
+          <w:szCs w:val="20"/>
+        </w:rPr>
+        <w:t xml:space="preserve">% for </w:t>
+      </w:r>
+      <w:proofErr w:type="spellStart"/>
       <w:r>
         <w:rPr>
           <w:rFonts w:ascii="Arial" w:hAnsi="Arial" w:cs="Arial"/>
@@ -544,7 +853,34 @@
           <w:sz w:val="20"/>
           <w:szCs w:val="20"/>
         </w:rPr>
-        <w:t>ark in visit.selected_free_park_names %}</w:t>
+        <w:t>ark</w:t>
+      </w:r>
+      <w:proofErr w:type="spellEnd"/>
+      <w:r>
+        <w:rPr>
+          <w:rFonts w:ascii="Arial" w:hAnsi="Arial" w:cs="Arial"/>
+          <w:sz w:val="20"/>
+          <w:szCs w:val="20"/>
+        </w:rPr>
+        <w:t xml:space="preserve"> in </w:t>
+      </w:r>
+      <w:proofErr w:type="spellStart"/>
+      <w:r>
+        <w:rPr>
+          <w:rFonts w:ascii="Arial" w:hAnsi="Arial" w:cs="Arial"/>
+          <w:sz w:val="20"/>
+          <w:szCs w:val="20"/>
+        </w:rPr>
+        <w:t>visit.selected_free_park_names</w:t>
+      </w:r>
+      <w:proofErr w:type="spellEnd"/>
+      <w:r>
+        <w:rPr>
+          <w:rFonts w:ascii="Arial" w:hAnsi="Arial" w:cs="Arial"/>
+          <w:sz w:val="20"/>
+          <w:szCs w:val="20"/>
+        </w:rPr>
+        <w:t xml:space="preserve"> %}</w:t>
       </w:r>
     </w:p>
     <w:p>
@@ -569,6 +905,7 @@
         </w:rPr>
         <w:t>{{</w:t>
       </w:r>
+      <w:proofErr w:type="spellStart"/>
       <w:r>
         <w:rPr>
           <w:rFonts w:ascii="Arial" w:hAnsi="Arial" w:cs="Arial"/>
@@ -583,7 +920,34 @@
           <w:sz w:val="20"/>
           <w:szCs w:val="20"/>
         </w:rPr>
-        <w:t>park}} {% endfor %}</w:t>
+        <w:t>park</w:t>
+      </w:r>
+      <w:proofErr w:type="spellEnd"/>
+      <w:r>
+        <w:rPr>
+          <w:rFonts w:ascii="Arial" w:hAnsi="Arial" w:cs="Arial"/>
+          <w:sz w:val="20"/>
+          <w:szCs w:val="20"/>
+        </w:rPr>
+        <w:t xml:space="preserve">}} {% </w:t>
+      </w:r>
+      <w:proofErr w:type="spellStart"/>
+      <w:r>
+        <w:rPr>
+          <w:rFonts w:ascii="Arial" w:hAnsi="Arial" w:cs="Arial"/>
+          <w:sz w:val="20"/>
+          <w:szCs w:val="20"/>
+        </w:rPr>
+        <w:t>endfor</w:t>
+      </w:r>
+      <w:proofErr w:type="spellEnd"/>
+      <w:r>
+        <w:rPr>
+          <w:rFonts w:ascii="Arial" w:hAnsi="Arial" w:cs="Arial"/>
+          <w:sz w:val="20"/>
+          <w:szCs w:val="20"/>
+        </w:rPr>
+        <w:t xml:space="preserve"> %}</w:t>
       </w:r>
     </w:p>
     <w:p>
@@ -616,7 +980,16 @@
           <w:sz w:val="20"/>
           <w:szCs w:val="20"/>
         </w:rPr>
-        <w:t xml:space="preserve"> endif %}</w:t>
+        <w:t xml:space="preserve"> endif </w:t>
+      </w:r>
+      <w:proofErr w:type="gramStart"/>
+      <w:r>
+        <w:rPr>
+          <w:rFonts w:ascii="Arial" w:hAnsi="Arial" w:cs="Arial"/>
+          <w:sz w:val="20"/>
+          <w:szCs w:val="20"/>
+        </w:rPr>
+        <w:t>%}</w:t>
       </w:r>
       <w:r>
         <w:rPr>
@@ -626,6 +999,7 @@
         </w:rPr>
         <w:t>{</w:t>
       </w:r>
+      <w:proofErr w:type="gramEnd"/>
       <w:r>
         <w:rPr>
           <w:rFonts w:ascii="Arial" w:hAnsi="Arial" w:cs="Arial"/>
@@ -640,7 +1014,25 @@
           <w:sz w:val="20"/>
           <w:szCs w:val="20"/>
         </w:rPr>
-        <w:t xml:space="preserve"> endfor %}</w:t>
+        <w:t xml:space="preserve"> </w:t>
+      </w:r>
+      <w:proofErr w:type="spellStart"/>
+      <w:r>
+        <w:rPr>
+          <w:rFonts w:ascii="Arial" w:hAnsi="Arial" w:cs="Arial"/>
+          <w:sz w:val="20"/>
+          <w:szCs w:val="20"/>
+        </w:rPr>
+        <w:t>endfor</w:t>
+      </w:r>
+      <w:proofErr w:type="spellEnd"/>
+      <w:r>
+        <w:rPr>
+          <w:rFonts w:ascii="Arial" w:hAnsi="Arial" w:cs="Arial"/>
+          <w:sz w:val="20"/>
+          <w:szCs w:val="20"/>
+        </w:rPr>
+        <w:t xml:space="preserve"> %}</w:t>
       </w:r>
       <w:r>
         <w:rPr>
@@ -676,7 +1068,487 @@
           <w:sz w:val="20"/>
           <w:szCs w:val="20"/>
         </w:rPr>
-        <w:t>When travelling in a bus the concession entry fee is $2.50 per person, when travelling in a car the concession entry fee is $8.00 per vehicle.</w:t>
+        <w:t xml:space="preserve">When travelling in a bus the concession entry fee is $2.50 per person, when travelling in a car the concession entry fee is $8.00 per </w:t>
+      </w:r>
+      <w:proofErr w:type="gramStart"/>
+      <w:r>
+        <w:rPr>
+          <w:rFonts w:ascii="Arial" w:hAnsi="Arial" w:cs="Arial"/>
+          <w:b/>
+          <w:bCs/>
+          <w:sz w:val="20"/>
+          <w:szCs w:val="20"/>
+        </w:rPr>
+        <w:t>vehicle.</w:t>
+      </w:r>
+      <w:r>
+        <w:rPr>
+          <w:rFonts w:ascii="Arial" w:hAnsi="Arial" w:cs="Arial"/>
+          <w:sz w:val="20"/>
+          <w:szCs w:val="20"/>
+        </w:rPr>
+        <w:t>{</w:t>
+      </w:r>
+      <w:proofErr w:type="gramEnd"/>
+      <w:r>
+        <w:rPr>
+          <w:rFonts w:ascii="Arial" w:hAnsi="Arial" w:cs="Arial"/>
+          <w:sz w:val="20"/>
+          <w:szCs w:val="20"/>
+        </w:rPr>
+        <w:t>% endif %}</w:t>
+      </w:r>
+      <w:r>
+        <w:rPr>
+          <w:rFonts w:ascii="Arial" w:hAnsi="Arial" w:cs="Arial"/>
+          <w:sz w:val="20"/>
+          <w:szCs w:val="20"/>
+        </w:rPr>
+        <w:t>{</w:t>
+      </w:r>
+      <w:r>
+        <w:rPr>
+          <w:rFonts w:ascii="Arial" w:hAnsi="Arial" w:cs="Arial"/>
+          <w:sz w:val="20"/>
+          <w:szCs w:val="20"/>
+        </w:rPr>
+        <w:t>%</w:t>
+      </w:r>
+      <w:r>
+        <w:rPr>
+          <w:rFonts w:ascii="Arial" w:hAnsi="Arial" w:cs="Arial"/>
+          <w:sz w:val="20"/>
+          <w:szCs w:val="20"/>
+        </w:rPr>
+        <w:t xml:space="preserve"> if </w:t>
+      </w:r>
+      <w:proofErr w:type="spellStart"/>
+      <w:r>
+        <w:rPr>
+          <w:rFonts w:ascii="Arial" w:hAnsi="Arial" w:cs="Arial"/>
+          <w:sz w:val="20"/>
+          <w:szCs w:val="20"/>
+        </w:rPr>
+        <w:t>part_camping_waiver_exists</w:t>
+      </w:r>
+      <w:proofErr w:type="spellEnd"/>
+      <w:r>
+        <w:rPr>
+          <w:rFonts w:ascii="Arial" w:hAnsi="Arial" w:cs="Arial"/>
+          <w:sz w:val="20"/>
+          <w:szCs w:val="20"/>
+        </w:rPr>
+        <w:t xml:space="preserve"> %}</w:t>
+      </w:r>
+    </w:p>
+    <w:p>
+      <w:pPr>
+        <w:rPr>
+          <w:rFonts w:ascii="Arial" w:hAnsi="Arial" w:cs="Arial"/>
+          <w:sz w:val="20"/>
+          <w:szCs w:val="20"/>
+        </w:rPr>
+      </w:pPr>
+    </w:p>
+    <w:p>
+      <w:pPr>
+        <w:rPr>
+          <w:rFonts w:ascii="Arial" w:hAnsi="Arial" w:cs="Arial"/>
+          <w:sz w:val="20"/>
+          <w:szCs w:val="20"/>
+        </w:rPr>
+      </w:pPr>
+      <w:r>
+        <w:rPr>
+          <w:rFonts w:ascii="Arial" w:hAnsi="Arial" w:cs="Arial"/>
+          <w:sz w:val="20"/>
+          <w:szCs w:val="20"/>
+        </w:rPr>
+        <w:t>When booking your camping facilities, present this waiver to receive a reduction in camping fees of accompanying adults to a child rate.</w:t>
+      </w:r>
+      <w:r>
+        <w:rPr>
+          <w:rFonts w:ascii="Arial" w:hAnsi="Arial" w:cs="Arial"/>
+          <w:sz w:val="20"/>
+          <w:szCs w:val="20"/>
+        </w:rPr>
+        <w:t xml:space="preserve"> {% endif </w:t>
+      </w:r>
+      <w:proofErr w:type="gramStart"/>
+      <w:r>
+        <w:rPr>
+          <w:rFonts w:ascii="Arial" w:hAnsi="Arial" w:cs="Arial"/>
+          <w:sz w:val="20"/>
+          <w:szCs w:val="20"/>
+        </w:rPr>
+        <w:t>%}{</w:t>
+      </w:r>
+      <w:proofErr w:type="gramEnd"/>
+      <w:r>
+        <w:rPr>
+          <w:rFonts w:ascii="Arial" w:hAnsi="Arial" w:cs="Arial"/>
+          <w:sz w:val="20"/>
+          <w:szCs w:val="20"/>
+        </w:rPr>
+        <w:t>%</w:t>
+      </w:r>
+      <w:r>
+        <w:rPr>
+          <w:rFonts w:ascii="Arial" w:hAnsi="Arial" w:cs="Arial"/>
+          <w:sz w:val="20"/>
+          <w:szCs w:val="20"/>
+        </w:rPr>
+        <w:t xml:space="preserve"> if </w:t>
+      </w:r>
+      <w:proofErr w:type="spellStart"/>
+      <w:r>
+        <w:rPr>
+          <w:rFonts w:ascii="Arial" w:hAnsi="Arial" w:cs="Arial"/>
+          <w:sz w:val="20"/>
+          <w:szCs w:val="20"/>
+        </w:rPr>
+        <w:t>full_camping_waiver_exists</w:t>
+      </w:r>
+      <w:proofErr w:type="spellEnd"/>
+      <w:r>
+        <w:rPr>
+          <w:rFonts w:ascii="Arial" w:hAnsi="Arial" w:cs="Arial"/>
+          <w:sz w:val="20"/>
+          <w:szCs w:val="20"/>
+        </w:rPr>
+        <w:t xml:space="preserve"> %}</w:t>
+      </w:r>
+    </w:p>
+    <w:p>
+      <w:pPr>
+        <w:rPr>
+          <w:rFonts w:ascii="Arial" w:hAnsi="Arial" w:cs="Arial"/>
+          <w:sz w:val="20"/>
+          <w:szCs w:val="20"/>
+        </w:rPr>
+      </w:pPr>
+    </w:p>
+    <w:p>
+      <w:pPr>
+        <w:rPr>
+          <w:rFonts w:ascii="Arial" w:hAnsi="Arial" w:cs="Arial"/>
+          <w:sz w:val="20"/>
+          <w:szCs w:val="20"/>
+        </w:rPr>
+      </w:pPr>
+      <w:r>
+        <w:rPr>
+          <w:rFonts w:ascii="Arial" w:hAnsi="Arial" w:cs="Arial"/>
+          <w:sz w:val="20"/>
+          <w:szCs w:val="20"/>
+        </w:rPr>
+        <w:t xml:space="preserve">When booking your camping facilities, please provide this </w:t>
+      </w:r>
+      <w:r>
+        <w:rPr>
+          <w:rFonts w:ascii="Arial" w:hAnsi="Arial" w:cs="Arial"/>
+          <w:sz w:val="20"/>
+          <w:szCs w:val="20"/>
+        </w:rPr>
+        <w:t>document</w:t>
+      </w:r>
+      <w:r>
+        <w:rPr>
+          <w:rFonts w:ascii="Arial" w:hAnsi="Arial" w:cs="Arial"/>
+          <w:sz w:val="20"/>
+          <w:szCs w:val="20"/>
+        </w:rPr>
+        <w:t xml:space="preserve"> to receive your waiver.</w:t>
+      </w:r>
+      <w:r>
+        <w:rPr>
+          <w:rFonts w:ascii="Arial" w:hAnsi="Arial" w:cs="Arial"/>
+          <w:sz w:val="20"/>
+          <w:szCs w:val="20"/>
+        </w:rPr>
+        <w:t xml:space="preserve"> </w:t>
+      </w:r>
+      <w:r>
+        <w:rPr>
+          <w:rFonts w:ascii="Arial" w:hAnsi="Arial" w:cs="Arial"/>
+          <w:sz w:val="20"/>
+          <w:szCs w:val="20"/>
+        </w:rPr>
+        <w:t xml:space="preserve">{% endif </w:t>
+      </w:r>
+      <w:proofErr w:type="gramStart"/>
+      <w:r>
+        <w:rPr>
+          <w:rFonts w:ascii="Arial" w:hAnsi="Arial" w:cs="Arial"/>
+          <w:sz w:val="20"/>
+          <w:szCs w:val="20"/>
+        </w:rPr>
+        <w:t>%}</w:t>
+      </w:r>
+      <w:r>
+        <w:rPr>
+          <w:rFonts w:ascii="Arial" w:hAnsi="Arial" w:cs="Arial"/>
+          <w:sz w:val="20"/>
+          <w:szCs w:val="20"/>
+        </w:rPr>
+        <w:t>{</w:t>
+      </w:r>
+      <w:proofErr w:type="gramEnd"/>
+      <w:r>
+        <w:rPr>
+          <w:rFonts w:ascii="Arial" w:hAnsi="Arial" w:cs="Arial"/>
+          <w:sz w:val="20"/>
+          <w:szCs w:val="20"/>
+        </w:rPr>
+        <w:t>% if concession %}</w:t>
+      </w:r>
+    </w:p>
+    <w:p>
+      <w:pPr>
+        <w:rPr>
+          <w:rFonts w:ascii="Arial" w:hAnsi="Arial" w:cs="Arial"/>
+          <w:sz w:val="20"/>
+          <w:szCs w:val="20"/>
+        </w:rPr>
+      </w:pPr>
+    </w:p>
+    <w:p>
+      <w:pPr>
+        <w:rPr>
+          <w:rFonts w:ascii="Arial" w:hAnsi="Arial" w:cs="Arial"/>
+          <w:sz w:val="20"/>
+          <w:szCs w:val="20"/>
+        </w:rPr>
+      </w:pPr>
+      <w:r>
+        <w:rPr>
+          <w:rFonts w:ascii="Arial" w:hAnsi="Arial" w:cs="Arial"/>
+          <w:sz w:val="20"/>
+          <w:szCs w:val="20"/>
+        </w:rPr>
+        <w:t xml:space="preserve">Please ensure a copy of this </w:t>
+      </w:r>
+      <w:r>
+        <w:rPr>
+          <w:rFonts w:ascii="Arial" w:hAnsi="Arial" w:cs="Arial"/>
+          <w:sz w:val="20"/>
+          <w:szCs w:val="20"/>
+        </w:rPr>
+        <w:t>document</w:t>
+      </w:r>
+      <w:r>
+        <w:rPr>
+          <w:rFonts w:ascii="Arial" w:hAnsi="Arial" w:cs="Arial"/>
+          <w:sz w:val="20"/>
+          <w:szCs w:val="20"/>
+        </w:rPr>
+        <w:t xml:space="preserve"> is on hand for every vehicle entering and presented to staff at the park entry station or upon request to obtain the concession entry fee. Within the park, this </w:t>
+      </w:r>
+      <w:r>
+        <w:rPr>
+          <w:rFonts w:ascii="Arial" w:hAnsi="Arial" w:cs="Arial"/>
+          <w:sz w:val="20"/>
+          <w:szCs w:val="20"/>
+        </w:rPr>
+        <w:t>document</w:t>
+      </w:r>
+      <w:r>
+        <w:rPr>
+          <w:rFonts w:ascii="Arial" w:hAnsi="Arial" w:cs="Arial"/>
+          <w:sz w:val="20"/>
+          <w:szCs w:val="20"/>
+        </w:rPr>
+        <w:t xml:space="preserve"> should be displayed so that it is visible through the vehicle/s </w:t>
+      </w:r>
+      <w:proofErr w:type="gramStart"/>
+      <w:r>
+        <w:rPr>
+          <w:rFonts w:ascii="Arial" w:hAnsi="Arial" w:cs="Arial"/>
+          <w:sz w:val="20"/>
+          <w:szCs w:val="20"/>
+        </w:rPr>
+        <w:t>windscreen</w:t>
+      </w:r>
+      <w:r>
+        <w:rPr>
+          <w:rFonts w:ascii="Arial" w:hAnsi="Arial" w:cs="Arial"/>
+          <w:sz w:val="20"/>
+          <w:szCs w:val="20"/>
+        </w:rPr>
+        <w:t>.{</w:t>
+      </w:r>
+      <w:proofErr w:type="gramEnd"/>
+      <w:r>
+        <w:rPr>
+          <w:rFonts w:ascii="Arial" w:hAnsi="Arial" w:cs="Arial"/>
+          <w:sz w:val="20"/>
+          <w:szCs w:val="20"/>
+        </w:rPr>
+        <w:t>% else %}</w:t>
+      </w:r>
+    </w:p>
+    <w:p>
+      <w:pPr>
+        <w:rPr>
+          <w:rFonts w:ascii="Arial" w:hAnsi="Arial" w:cs="Arial"/>
+          <w:sz w:val="20"/>
+          <w:szCs w:val="20"/>
+        </w:rPr>
+      </w:pPr>
+    </w:p>
+    <w:p>
+      <w:pPr>
+        <w:rPr>
+          <w:rFonts w:ascii="Arial" w:hAnsi="Arial" w:cs="Arial"/>
+          <w:sz w:val="20"/>
+          <w:szCs w:val="20"/>
+        </w:rPr>
+      </w:pPr>
+      <w:r>
+        <w:rPr>
+          <w:rFonts w:ascii="Arial" w:hAnsi="Arial" w:cs="Arial"/>
+          <w:sz w:val="20"/>
+          <w:szCs w:val="20"/>
+        </w:rPr>
+        <w:t xml:space="preserve">Please ensure a copy of this approval is on hand and presented to staff at the park entry station or upon request to obtain the waiver. Within the park, this </w:t>
+      </w:r>
+      <w:r>
+        <w:rPr>
+          <w:rFonts w:ascii="Arial" w:hAnsi="Arial" w:cs="Arial"/>
+          <w:sz w:val="20"/>
+          <w:szCs w:val="20"/>
+        </w:rPr>
+        <w:t>document</w:t>
+      </w:r>
+      <w:r>
+        <w:rPr>
+          <w:rFonts w:ascii="Arial" w:hAnsi="Arial" w:cs="Arial"/>
+          <w:sz w:val="20"/>
+          <w:szCs w:val="20"/>
+        </w:rPr>
+        <w:t xml:space="preserve"> should be displayed so that it is visible through the vehicle </w:t>
+      </w:r>
+      <w:proofErr w:type="gramStart"/>
+      <w:r>
+        <w:rPr>
+          <w:rFonts w:ascii="Arial" w:hAnsi="Arial" w:cs="Arial"/>
+          <w:sz w:val="20"/>
+          <w:szCs w:val="20"/>
+        </w:rPr>
+        <w:t>windscreen.</w:t>
+      </w:r>
+      <w:r>
+        <w:rPr>
+          <w:rFonts w:ascii="Arial" w:hAnsi="Arial" w:cs="Arial"/>
+          <w:sz w:val="20"/>
+          <w:szCs w:val="20"/>
+        </w:rPr>
+        <w:t>{</w:t>
+      </w:r>
+      <w:proofErr w:type="gramEnd"/>
+      <w:r>
+        <w:rPr>
+          <w:rFonts w:ascii="Arial" w:hAnsi="Arial" w:cs="Arial"/>
+          <w:sz w:val="20"/>
+          <w:szCs w:val="20"/>
+        </w:rPr>
+        <w:t>% endif %</w:t>
+      </w:r>
+      <w:r>
+        <w:rPr>
+          <w:rFonts w:ascii="Arial" w:hAnsi="Arial" w:cs="Arial"/>
+          <w:sz w:val="20"/>
+          <w:szCs w:val="20"/>
+        </w:rPr>
+        <w:t xml:space="preserve">}{% if </w:t>
+      </w:r>
+      <w:proofErr w:type="spellStart"/>
+      <w:r>
+        <w:rPr>
+          <w:rFonts w:ascii="Arial" w:hAnsi="Arial" w:cs="Arial"/>
+          <w:sz w:val="20"/>
+          <w:szCs w:val="20"/>
+        </w:rPr>
+        <w:t>comment</w:t>
+      </w:r>
+      <w:r>
+        <w:rPr>
+          <w:rFonts w:ascii="Arial" w:hAnsi="Arial" w:cs="Arial"/>
+          <w:sz w:val="20"/>
+          <w:szCs w:val="20"/>
+        </w:rPr>
+        <w:t>s</w:t>
+      </w:r>
+      <w:r>
+        <w:rPr>
+          <w:rFonts w:ascii="Arial" w:hAnsi="Arial" w:cs="Arial"/>
+          <w:sz w:val="20"/>
+          <w:szCs w:val="20"/>
+        </w:rPr>
+        <w:t>_to_applicant</w:t>
+      </w:r>
+      <w:proofErr w:type="spellEnd"/>
+      <w:r>
+        <w:rPr>
+          <w:rFonts w:ascii="Arial" w:hAnsi="Arial" w:cs="Arial"/>
+          <w:sz w:val="20"/>
+          <w:szCs w:val="20"/>
+        </w:rPr>
+        <w:t xml:space="preserve"> %}</w:t>
+      </w:r>
+    </w:p>
+    <w:p>
+      <w:pPr>
+        <w:rPr>
+          <w:rFonts w:ascii="Arial" w:hAnsi="Arial" w:cs="Arial"/>
+          <w:sz w:val="20"/>
+          <w:szCs w:val="20"/>
+        </w:rPr>
+      </w:pPr>
+    </w:p>
+    <w:p>
+      <w:pPr>
+        <w:rPr>
+          <w:rFonts w:ascii="Arial" w:hAnsi="Arial" w:cs="Arial"/>
+          <w:sz w:val="20"/>
+          <w:szCs w:val="20"/>
+        </w:rPr>
+      </w:pPr>
+      <w:proofErr w:type="gramStart"/>
+      <w:r>
+        <w:rPr>
+          <w:rFonts w:ascii="Arial" w:hAnsi="Arial" w:cs="Arial"/>
+          <w:sz w:val="20"/>
+          <w:szCs w:val="20"/>
+        </w:rPr>
+        <w:t xml:space="preserve">{{ </w:t>
+      </w:r>
+      <w:proofErr w:type="spellStart"/>
+      <w:r>
+        <w:rPr>
+          <w:rFonts w:ascii="Arial" w:hAnsi="Arial" w:cs="Arial"/>
+          <w:sz w:val="20"/>
+          <w:szCs w:val="20"/>
+        </w:rPr>
+        <w:t>comments</w:t>
+      </w:r>
+      <w:proofErr w:type="gramEnd"/>
+      <w:r>
+        <w:rPr>
+          <w:rFonts w:ascii="Arial" w:hAnsi="Arial" w:cs="Arial"/>
+          <w:sz w:val="20"/>
+          <w:szCs w:val="20"/>
+        </w:rPr>
+        <w:t>_to_applicant</w:t>
+      </w:r>
+      <w:proofErr w:type="spellEnd"/>
+      <w:r>
+        <w:rPr>
+          <w:rFonts w:ascii="Arial" w:hAnsi="Arial" w:cs="Arial"/>
+          <w:sz w:val="20"/>
+          <w:szCs w:val="20"/>
+        </w:rPr>
+        <w:t xml:space="preserve"> }}</w:t>
       </w:r>
       <w:r>
         <w:rPr>
@@ -686,6 +1558,56 @@
         </w:rPr>
         <w:t>{% endif %}</w:t>
       </w:r>
+    </w:p>
+    <w:p>
+      <w:pPr>
+        <w:rPr>
+          <w:sz w:val="20"/>
+          <w:szCs w:val="20"/>
+        </w:rPr>
+      </w:pPr>
+    </w:p>
+    <w:p>
+      <w:pPr>
+        <w:rPr>
+          <w:rFonts w:ascii="Arial" w:hAnsi="Arial" w:cs="Arial"/>
+          <w:sz w:val="20"/>
+          <w:szCs w:val="20"/>
+        </w:rPr>
+      </w:pPr>
+      <w:r>
+        <w:rPr>
+          <w:rFonts w:ascii="Arial" w:hAnsi="Arial" w:cs="Arial"/>
+          <w:sz w:val="20"/>
+          <w:szCs w:val="20"/>
+        </w:rPr>
+        <w:t>{% if a</w:t>
+      </w:r>
+      <w:r>
+        <w:rPr>
+          <w:rFonts w:ascii="Arial" w:hAnsi="Arial" w:cs="Arial"/>
+          <w:sz w:val="20"/>
+          <w:szCs w:val="20"/>
+        </w:rPr>
+        <w:t>pprover</w:t>
+      </w:r>
+      <w:r>
+        <w:rPr>
+          <w:rFonts w:ascii="Arial" w:hAnsi="Arial" w:cs="Arial"/>
+          <w:sz w:val="20"/>
+          <w:szCs w:val="20"/>
+        </w:rPr>
+        <w:t xml:space="preserve"> </w:t>
+      </w:r>
+      <w:proofErr w:type="gramStart"/>
+      <w:r>
+        <w:rPr>
+          <w:rFonts w:ascii="Arial" w:hAnsi="Arial" w:cs="Arial"/>
+          <w:sz w:val="20"/>
+          <w:szCs w:val="20"/>
+        </w:rPr>
+        <w:t>%}</w:t>
+      </w:r>
       <w:r>
         <w:rPr>
           <w:rFonts w:ascii="Arial" w:hAnsi="Arial" w:cs="Arial"/>
@@ -694,129 +1616,30 @@
         </w:rPr>
         <w:t>{</w:t>
       </w:r>
-      <w:r>
-        <w:rPr>
-          <w:rFonts w:ascii="Arial" w:hAnsi="Arial" w:cs="Arial"/>
-          <w:sz w:val="20"/>
-          <w:szCs w:val="20"/>
-        </w:rPr>
-        <w:t>%</w:t>
-      </w:r>
-      <w:r>
-        <w:rPr>
-          <w:rFonts w:ascii="Arial" w:hAnsi="Arial" w:cs="Arial"/>
-          <w:sz w:val="20"/>
-          <w:szCs w:val="20"/>
-        </w:rPr>
-        <w:t xml:space="preserve"> if </w:t>
-      </w:r>
-      <w:r>
-        <w:rPr>
-          <w:rFonts w:ascii="Arial" w:hAnsi="Arial" w:cs="Arial"/>
-          <w:sz w:val="20"/>
-          <w:szCs w:val="20"/>
-        </w:rPr>
-        <w:t>part_camping_waiver_exists %}</w:t>
-      </w:r>
-    </w:p>
-    <w:p>
-      <w:pPr>
-        <w:rPr>
-          <w:rFonts w:ascii="Arial" w:hAnsi="Arial" w:cs="Arial"/>
-          <w:sz w:val="20"/>
-          <w:szCs w:val="20"/>
-        </w:rPr>
-      </w:pPr>
-    </w:p>
-    <w:p>
-      <w:pPr>
-        <w:rPr>
-          <w:rFonts w:ascii="Arial" w:hAnsi="Arial" w:cs="Arial"/>
-          <w:sz w:val="20"/>
-          <w:szCs w:val="20"/>
-        </w:rPr>
-      </w:pPr>
-      <w:r>
-        <w:rPr>
-          <w:rFonts w:ascii="Arial" w:hAnsi="Arial" w:cs="Arial"/>
-          <w:sz w:val="20"/>
-          <w:szCs w:val="20"/>
-        </w:rPr>
-        <w:t>When booking your camping facilities, present this waiver to receive a reduction in camping fees of accompanying adults to a child rate.</w:t>
-      </w:r>
-      <w:r>
-        <w:rPr>
-          <w:rFonts w:ascii="Arial" w:hAnsi="Arial" w:cs="Arial"/>
-          <w:sz w:val="20"/>
-          <w:szCs w:val="20"/>
-        </w:rPr>
-        <w:t xml:space="preserve"> {% endif %}{</w:t>
-      </w:r>
-      <w:r>
-        <w:rPr>
-          <w:rFonts w:ascii="Arial" w:hAnsi="Arial" w:cs="Arial"/>
-          <w:sz w:val="20"/>
-          <w:szCs w:val="20"/>
-        </w:rPr>
-        <w:t>%</w:t>
-      </w:r>
-      <w:r>
-        <w:rPr>
-          <w:rFonts w:ascii="Arial" w:hAnsi="Arial" w:cs="Arial"/>
-          <w:sz w:val="20"/>
-          <w:szCs w:val="20"/>
-        </w:rPr>
-        <w:t xml:space="preserve"> if full_camping_waiver_exists %}</w:t>
-      </w:r>
-    </w:p>
-    <w:p>
-      <w:pPr>
-        <w:rPr>
-          <w:rFonts w:ascii="Arial" w:hAnsi="Arial" w:cs="Arial"/>
-          <w:sz w:val="20"/>
-          <w:szCs w:val="20"/>
-        </w:rPr>
-      </w:pPr>
-    </w:p>
-    <w:p>
-      <w:pPr>
-        <w:rPr>
-          <w:rFonts w:ascii="Arial" w:hAnsi="Arial" w:cs="Arial"/>
-          <w:sz w:val="20"/>
-          <w:szCs w:val="20"/>
-        </w:rPr>
-      </w:pPr>
-      <w:r>
-        <w:rPr>
-          <w:rFonts w:ascii="Arial" w:hAnsi="Arial" w:cs="Arial"/>
-          <w:sz w:val="20"/>
-          <w:szCs w:val="20"/>
-        </w:rPr>
-        <w:t xml:space="preserve">When booking your camping facilities, please provide this </w:t>
-      </w:r>
-      <w:r>
-        <w:rPr>
-          <w:rFonts w:ascii="Arial" w:hAnsi="Arial" w:cs="Arial"/>
-          <w:sz w:val="20"/>
-          <w:szCs w:val="20"/>
-        </w:rPr>
-        <w:t>document</w:t>
-      </w:r>
-      <w:r>
-        <w:rPr>
-          <w:rFonts w:ascii="Arial" w:hAnsi="Arial" w:cs="Arial"/>
-          <w:sz w:val="20"/>
-          <w:szCs w:val="20"/>
-        </w:rPr>
-        <w:t xml:space="preserve"> to receive your waiver.</w:t>
-      </w:r>
-      <w:r>
-        <w:rPr>
-          <w:rFonts w:ascii="Arial" w:hAnsi="Arial" w:cs="Arial"/>
-          <w:sz w:val="20"/>
-          <w:szCs w:val="20"/>
-        </w:rPr>
-        <w:t xml:space="preserve"> </w:t>
+      <w:proofErr w:type="gramEnd"/>
+      <w:r>
+        <w:rPr>
+          <w:rFonts w:ascii="Arial" w:hAnsi="Arial" w:cs="Arial"/>
+          <w:sz w:val="20"/>
+          <w:szCs w:val="20"/>
+        </w:rPr>
+        <w:t xml:space="preserve">{ </w:t>
+      </w:r>
+      <w:r>
+        <w:rPr>
+          <w:rFonts w:ascii="Arial" w:hAnsi="Arial" w:cs="Arial"/>
+          <w:sz w:val="20"/>
+          <w:szCs w:val="20"/>
+        </w:rPr>
+        <w:t>approver</w:t>
+      </w:r>
+      <w:r>
+        <w:rPr>
+          <w:rFonts w:ascii="Arial" w:hAnsi="Arial" w:cs="Arial"/>
+          <w:sz w:val="20"/>
+          <w:szCs w:val="20"/>
+        </w:rPr>
+        <w:t xml:space="preserve"> }}</w:t>
       </w:r>
       <w:r>
         <w:rPr>
@@ -832,215 +1655,18 @@
           <w:sz w:val="20"/>
           <w:szCs w:val="20"/>
         </w:rPr>
-        <w:t>{% if concession %}</w:t>
-      </w:r>
-    </w:p>
-    <w:p>
-      <w:pPr>
-        <w:rPr>
-          <w:rFonts w:ascii="Arial" w:hAnsi="Arial" w:cs="Arial"/>
-          <w:sz w:val="20"/>
-          <w:szCs w:val="20"/>
-        </w:rPr>
-      </w:pPr>
-    </w:p>
-    <w:p>
-      <w:pPr>
-        <w:rPr>
-          <w:rFonts w:ascii="Arial" w:hAnsi="Arial" w:cs="Arial"/>
-          <w:sz w:val="20"/>
-          <w:szCs w:val="20"/>
-        </w:rPr>
-      </w:pPr>
-      <w:r>
-        <w:rPr>
-          <w:rFonts w:ascii="Arial" w:hAnsi="Arial" w:cs="Arial"/>
-          <w:sz w:val="20"/>
-          <w:szCs w:val="20"/>
-        </w:rPr>
-        <w:t xml:space="preserve">Please ensure a copy of this </w:t>
-      </w:r>
-      <w:r>
-        <w:rPr>
-          <w:rFonts w:ascii="Arial" w:hAnsi="Arial" w:cs="Arial"/>
-          <w:sz w:val="20"/>
-          <w:szCs w:val="20"/>
-        </w:rPr>
-        <w:t>document</w:t>
-      </w:r>
-      <w:r>
-        <w:rPr>
-          <w:rFonts w:ascii="Arial" w:hAnsi="Arial" w:cs="Arial"/>
-          <w:sz w:val="20"/>
-          <w:szCs w:val="20"/>
-        </w:rPr>
-        <w:t xml:space="preserve"> is on hand for every vehicle entering and presented to staff at the park entry station or upon request to obtain the concession entry fee. Within the park, this </w:t>
-      </w:r>
-      <w:r>
-        <w:rPr>
-          <w:rFonts w:ascii="Arial" w:hAnsi="Arial" w:cs="Arial"/>
-          <w:sz w:val="20"/>
-          <w:szCs w:val="20"/>
-        </w:rPr>
-        <w:t>document</w:t>
-      </w:r>
-      <w:r>
-        <w:rPr>
-          <w:rFonts w:ascii="Arial" w:hAnsi="Arial" w:cs="Arial"/>
-          <w:sz w:val="20"/>
-          <w:szCs w:val="20"/>
-        </w:rPr>
-        <w:t xml:space="preserve"> should be displayed so that it is visible through the vehicle/s windscreen</w:t>
-      </w:r>
-      <w:r>
-        <w:rPr>
-          <w:rFonts w:ascii="Arial" w:hAnsi="Arial" w:cs="Arial"/>
-          <w:sz w:val="20"/>
-          <w:szCs w:val="20"/>
-        </w:rPr>
-        <w:t>.{% else %}</w:t>
-      </w:r>
-    </w:p>
-    <w:p>
-      <w:pPr>
-        <w:rPr>
-          <w:rFonts w:ascii="Arial" w:hAnsi="Arial" w:cs="Arial"/>
-          <w:sz w:val="20"/>
-          <w:szCs w:val="20"/>
-        </w:rPr>
-      </w:pPr>
-    </w:p>
-    <w:p>
-      <w:pPr>
-        <w:rPr>
-          <w:rFonts w:ascii="Arial" w:hAnsi="Arial" w:cs="Arial"/>
-          <w:sz w:val="20"/>
-          <w:szCs w:val="20"/>
-        </w:rPr>
-      </w:pPr>
-      <w:r>
-        <w:rPr>
-          <w:rFonts w:ascii="Arial" w:hAnsi="Arial" w:cs="Arial"/>
-          <w:sz w:val="20"/>
-          <w:szCs w:val="20"/>
-        </w:rPr>
-        <w:t xml:space="preserve">Please ensure a copy of this approval is on hand and presented to staff at the park entry station or upon request to obtain the waiver. Within the park, this </w:t>
-      </w:r>
-      <w:r>
-        <w:rPr>
-          <w:rFonts w:ascii="Arial" w:hAnsi="Arial" w:cs="Arial"/>
-          <w:sz w:val="20"/>
-          <w:szCs w:val="20"/>
-        </w:rPr>
-        <w:t>document</w:t>
-      </w:r>
-      <w:r>
-        <w:rPr>
-          <w:rFonts w:ascii="Arial" w:hAnsi="Arial" w:cs="Arial"/>
-          <w:sz w:val="20"/>
-          <w:szCs w:val="20"/>
-        </w:rPr>
-        <w:t xml:space="preserve"> should be displayed so that it is visible through the vehicle windscreen.</w:t>
-      </w:r>
-      <w:r>
-        <w:rPr>
-          <w:rFonts w:ascii="Arial" w:hAnsi="Arial" w:cs="Arial"/>
-          <w:sz w:val="20"/>
-          <w:szCs w:val="20"/>
-        </w:rPr>
-        <w:t>{% endif %</w:t>
-      </w:r>
-      <w:r>
-        <w:rPr>
-          <w:rFonts w:ascii="Arial" w:hAnsi="Arial" w:cs="Arial"/>
-          <w:sz w:val="20"/>
-          <w:szCs w:val="20"/>
-        </w:rPr>
-        <w:t>}{% if comment</w:t>
-      </w:r>
-      <w:r>
-        <w:rPr>
-          <w:rFonts w:ascii="Arial" w:hAnsi="Arial" w:cs="Arial"/>
-          <w:sz w:val="20"/>
-          <w:szCs w:val="20"/>
-        </w:rPr>
-        <w:t>s</w:t>
-      </w:r>
-      <w:r>
-        <w:rPr>
-          <w:rFonts w:ascii="Arial" w:hAnsi="Arial" w:cs="Arial"/>
-          <w:sz w:val="20"/>
-          <w:szCs w:val="20"/>
-        </w:rPr>
-        <w:t>_to_applicant %}</w:t>
-      </w:r>
-    </w:p>
-    <w:p>
-      <w:pPr>
-        <w:rPr>
-          <w:rFonts w:ascii="Arial" w:hAnsi="Arial" w:cs="Arial"/>
-          <w:sz w:val="20"/>
-          <w:szCs w:val="20"/>
-        </w:rPr>
-      </w:pPr>
-    </w:p>
-    <w:p>
-      <w:pPr>
-        <w:rPr>
-          <w:rFonts w:ascii="Arial" w:hAnsi="Arial" w:cs="Arial"/>
-          <w:sz w:val="20"/>
-          <w:szCs w:val="20"/>
-        </w:rPr>
-      </w:pPr>
-      <w:r>
-        <w:rPr>
-          <w:rFonts w:ascii="Arial" w:hAnsi="Arial" w:cs="Arial"/>
-          <w:sz w:val="20"/>
-          <w:szCs w:val="20"/>
-        </w:rPr>
-        <w:t>{{ comments_to_applicant }}</w:t>
-      </w:r>
-      <w:r>
-        <w:rPr>
-          <w:rFonts w:ascii="Arial" w:hAnsi="Arial" w:cs="Arial"/>
-          <w:sz w:val="20"/>
-          <w:szCs w:val="20"/>
-        </w:rPr>
-        <w:t>{% endif %}</w:t>
-      </w:r>
-    </w:p>
-    <w:p>
-      <w:pPr>
-        <w:rPr>
-          <w:sz w:val="20"/>
-          <w:szCs w:val="20"/>
-        </w:rPr>
-      </w:pPr>
-    </w:p>
-    <w:p>
-      <w:pPr>
-        <w:rPr>
-          <w:rFonts w:ascii="Arial" w:hAnsi="Arial" w:cs="Arial"/>
-          <w:sz w:val="20"/>
-          <w:szCs w:val="20"/>
-        </w:rPr>
-      </w:pPr>
-      <w:r>
-        <w:rPr>
-          <w:rFonts w:ascii="Arial" w:hAnsi="Arial" w:cs="Arial"/>
-          <w:sz w:val="20"/>
-          <w:szCs w:val="20"/>
-        </w:rPr>
-        <w:t>{% if a</w:t>
-      </w:r>
-      <w:r>
-        <w:rPr>
-          <w:rFonts w:ascii="Arial" w:hAnsi="Arial" w:cs="Arial"/>
-          <w:sz w:val="20"/>
-          <w:szCs w:val="20"/>
-        </w:rPr>
-        <w:t>pprover</w:t>
-      </w:r>
+        <w:t xml:space="preserve">{% if </w:t>
+      </w:r>
+      <w:proofErr w:type="spellStart"/>
+      <w:r>
+        <w:rPr>
+          <w:rFonts w:ascii="Arial" w:hAnsi="Arial" w:cs="Arial"/>
+          <w:sz w:val="20"/>
+          <w:szCs w:val="20"/>
+        </w:rPr>
+        <w:t>approver_title</w:t>
+      </w:r>
+      <w:proofErr w:type="spellEnd"/>
       <w:r>
         <w:rPr>
           <w:rFonts w:ascii="Arial" w:hAnsi="Arial" w:cs="Arial"/>
@@ -1049,6 +1675,15 @@
         </w:rPr>
         <w:t xml:space="preserve"> %}</w:t>
       </w:r>
+    </w:p>
+    <w:p>
+      <w:pPr>
+        <w:rPr>
+          <w:rFonts w:ascii="Arial" w:hAnsi="Arial" w:cs="Arial"/>
+          <w:sz w:val="20"/>
+          <w:szCs w:val="20"/>
+        </w:rPr>
+      </w:pPr>
       <w:r>
         <w:rPr>
           <w:rFonts w:ascii="Arial" w:hAnsi="Arial" w:cs="Arial"/>
@@ -1057,46 +1692,23 @@
         </w:rPr>
         <w:t xml:space="preserve">{{ </w:t>
       </w:r>
-      <w:r>
-        <w:rPr>
-          <w:rFonts w:ascii="Arial" w:hAnsi="Arial" w:cs="Arial"/>
-          <w:sz w:val="20"/>
-          <w:szCs w:val="20"/>
-        </w:rPr>
-        <w:t>approver</w:t>
-      </w:r>
-      <w:r>
-        <w:rPr>
-          <w:rFonts w:ascii="Arial" w:hAnsi="Arial" w:cs="Arial"/>
-          <w:sz w:val="20"/>
-          <w:szCs w:val="20"/>
-        </w:rPr>
-        <w:t xml:space="preserve"> }}</w:t>
-      </w:r>
-      <w:r>
-        <w:rPr>
-          <w:rFonts w:ascii="Arial" w:hAnsi="Arial" w:cs="Arial"/>
-          <w:sz w:val="20"/>
-          <w:szCs w:val="20"/>
-        </w:rPr>
-        <w:t>{% endif %}</w:t>
-      </w:r>
-    </w:p>
-    <w:p>
-      <w:pPr>
-        <w:rPr>
-          <w:rFonts w:ascii="Arial" w:hAnsi="Arial" w:cs="Arial"/>
-          <w:sz w:val="20"/>
-          <w:szCs w:val="20"/>
-        </w:rPr>
-      </w:pPr>
-      <w:r>
-        <w:rPr>
-          <w:rFonts w:ascii="Arial" w:hAnsi="Arial" w:cs="Arial"/>
-          <w:sz w:val="20"/>
-          <w:szCs w:val="20"/>
-        </w:rPr>
-        <w:t>{% if approver_title %}{{ approver_title }}{% endif %}</w:t>
+      <w:proofErr w:type="spellStart"/>
+      <w:r>
+        <w:rPr>
+          <w:rFonts w:ascii="Arial" w:hAnsi="Arial" w:cs="Arial"/>
+          <w:sz w:val="20"/>
+          <w:szCs w:val="20"/>
+        </w:rPr>
+        <w:t>approver_title</w:t>
+      </w:r>
+      <w:proofErr w:type="spellEnd"/>
+      <w:r>
+        <w:rPr>
+          <w:rFonts w:ascii="Arial" w:hAnsi="Arial" w:cs="Arial"/>
+          <w:sz w:val="20"/>
+          <w:szCs w:val="20"/>
+        </w:rPr>
+        <w:t xml:space="preserve"> }}{% endif %}</w:t>
       </w:r>
     </w:p>
     <w:p>
@@ -3162,29 +3774,6 @@
 </file>
 
 <file path=customXml/item1.xml><?xml version="1.0" encoding="utf-8"?>
-<LongProperties xmlns="http://schemas.microsoft.com/office/2006/metadata/longProperties"/>
-</file>
-
-<file path=customXml/item2.xml><?xml version="1.0" encoding="utf-8"?>
-<b:Sources xmlns:b="http://schemas.openxmlformats.org/officeDocument/2006/bibliography" xmlns="http://schemas.openxmlformats.org/officeDocument/2006/bibliography" SelectedStyle="\APASixthEditionOfficeOnline.xsl" StyleName="APA" Version="6"/>
-</file>
-
-<file path=customXml/item3.xml><?xml version="1.0" encoding="utf-8"?>
-<p:properties xmlns:p="http://schemas.microsoft.com/office/2006/metadata/properties" xmlns:xsi="http://www.w3.org/2001/XMLSchema-instance">
-  <documentManagement/>
-</p:properties>
-</file>
-
-<file path=customXml/item4.xml><?xml version="1.0" encoding="utf-8"?>
-<?mso-contentType ?>
-<FormTemplates xmlns="http://schemas.microsoft.com/sharepoint/v3/contenttype/forms">
-  <Display>DocumentLibraryForm</Display>
-  <Edit>DocumentLibraryForm</Edit>
-  <New>DocumentLibraryForm</New>
-</FormTemplates>
-</file>
-
-<file path=customXml/item5.xml><?xml version="1.0" encoding="utf-8"?>
 <ct:contentTypeSchema xmlns:ct="http://schemas.microsoft.com/office/2006/metadata/contentType" xmlns:ma="http://schemas.microsoft.com/office/2006/metadata/properties/metaAttributes" ct:_="" ma:_="" ma:contentTypeName="Document" ma:contentTypeID="0x01010047B087AEAC0CE444880311CF1D254880" ma:contentTypeVersion="12" ma:contentTypeDescription="Create a new document." ma:contentTypeScope="" ma:versionID="9776e4784ac994da00df378d769dba5a">
   <xsd:schema xmlns:xsd="http://www.w3.org/2001/XMLSchema" xmlns:xs="http://www.w3.org/2001/XMLSchema" xmlns:p="http://schemas.microsoft.com/office/2006/metadata/properties" xmlns:ns2="4cdb8299-3d89-4e0d-803d-83071c192d0d" xmlns:ns3="7ba14e37-9aa9-4039-87a3-c66240fd0a6e" targetNamespace="http://schemas.microsoft.com/office/2006/metadata/properties" ma:root="true" ma:fieldsID="39e82d8c2de2064fb49265fab76f2d1a" ns2:_="" ns3:_="">
     <xsd:import namespace="4cdb8299-3d89-4e0d-803d-83071c192d0d"/>
@@ -3401,18 +3990,52 @@
 </ct:contentTypeSchema>
 </file>
 
+<file path=customXml/item2.xml><?xml version="1.0" encoding="utf-8"?>
+<?mso-contentType ?>
+<FormTemplates xmlns="http://schemas.microsoft.com/sharepoint/v3/contenttype/forms">
+  <Display>DocumentLibraryForm</Display>
+  <Edit>DocumentLibraryForm</Edit>
+  <New>DocumentLibraryForm</New>
+</FormTemplates>
+</file>
+
+<file path=customXml/item3.xml><?xml version="1.0" encoding="utf-8"?>
+<p:properties xmlns:p="http://schemas.microsoft.com/office/2006/metadata/properties" xmlns:xsi="http://www.w3.org/2001/XMLSchema-instance">
+  <documentManagement/>
+</p:properties>
+</file>
+
+<file path=customXml/item4.xml><?xml version="1.0" encoding="utf-8"?>
+<b:Sources xmlns:b="http://schemas.openxmlformats.org/officeDocument/2006/bibliography" xmlns="http://schemas.openxmlformats.org/officeDocument/2006/bibliography" SelectedStyle="\APASixthEditionOfficeOnline.xsl" StyleName="APA" Version="6"/>
+</file>
+
+<file path=customXml/item5.xml><?xml version="1.0" encoding="utf-8"?>
+<LongProperties xmlns="http://schemas.microsoft.com/office/2006/metadata/longProperties"/>
+</file>
+
 <file path=customXml/itemProps1.xml><?xml version="1.0" encoding="utf-8"?>
-<ds:datastoreItem xmlns:ds="http://schemas.openxmlformats.org/officeDocument/2006/customXml" ds:itemID="{594B0E27-5C86-4DA2-AD2C-7E237F671BCA}">
+<ds:datastoreItem xmlns:ds="http://schemas.openxmlformats.org/officeDocument/2006/customXml" ds:itemID="{73B9B504-5D03-43D7-95C4-49F0CC65B296}">
   <ds:schemaRefs>
-    <ds:schemaRef ds:uri="http://schemas.microsoft.com/office/2006/metadata/longProperties"/>
+    <ds:schemaRef ds:uri="http://schemas.microsoft.com/office/2006/metadata/contentType"/>
+    <ds:schemaRef ds:uri="http://schemas.microsoft.com/office/2006/metadata/properties/metaAttributes"/>
+    <ds:schemaRef ds:uri="http://www.w3.org/2001/XMLSchema"/>
+    <ds:schemaRef ds:uri="http://schemas.microsoft.com/office/2006/metadata/properties"/>
+    <ds:schemaRef ds:uri="4cdb8299-3d89-4e0d-803d-83071c192d0d"/>
+    <ds:schemaRef ds:uri="7ba14e37-9aa9-4039-87a3-c66240fd0a6e"/>
+    <ds:schemaRef ds:uri="http://schemas.microsoft.com/office/2006/documentManagement/types"/>
+    <ds:schemaRef ds:uri="http://schemas.microsoft.com/office/infopath/2007/PartnerControls"/>
+    <ds:schemaRef ds:uri="http://schemas.openxmlformats.org/package/2006/metadata/core-properties"/>
+    <ds:schemaRef ds:uri="http://purl.org/dc/elements/1.1/"/>
+    <ds:schemaRef ds:uri="http://purl.org/dc/terms/"/>
+    <ds:schemaRef ds:uri="http://schemas.microsoft.com/internal/obd"/>
   </ds:schemaRefs>
 </ds:datastoreItem>
 </file>
 
 <file path=customXml/itemProps2.xml><?xml version="1.0" encoding="utf-8"?>
-<ds:datastoreItem xmlns:ds="http://schemas.openxmlformats.org/officeDocument/2006/customXml" ds:itemID="{101C6773-2C27-417F-AF61-30F048C4C369}">
+<ds:datastoreItem xmlns:ds="http://schemas.openxmlformats.org/officeDocument/2006/customXml" ds:itemID="{01521DC1-EBBE-4ABD-A943-A31EBE37AECF}">
   <ds:schemaRefs>
-    <ds:schemaRef ds:uri="http://schemas.openxmlformats.org/officeDocument/2006/bibliography"/>
+    <ds:schemaRef ds:uri="http://schemas.microsoft.com/sharepoint/v3/contenttype/forms"/>
   </ds:schemaRefs>
 </ds:datastoreItem>
 </file>
@@ -3435,28 +4058,17 @@
 </file>
 
 <file path=customXml/itemProps4.xml><?xml version="1.0" encoding="utf-8"?>
-<ds:datastoreItem xmlns:ds="http://schemas.openxmlformats.org/officeDocument/2006/customXml" ds:itemID="{01521DC1-EBBE-4ABD-A943-A31EBE37AECF}">
+<ds:datastoreItem xmlns:ds="http://schemas.openxmlformats.org/officeDocument/2006/customXml" ds:itemID="{101C6773-2C27-417F-AF61-30F048C4C369}">
   <ds:schemaRefs>
-    <ds:schemaRef ds:uri="http://schemas.microsoft.com/sharepoint/v3/contenttype/forms"/>
+    <ds:schemaRef ds:uri="http://schemas.openxmlformats.org/officeDocument/2006/bibliography"/>
   </ds:schemaRefs>
 </ds:datastoreItem>
 </file>
 
 <file path=customXml/itemProps5.xml><?xml version="1.0" encoding="utf-8"?>
-<ds:datastoreItem xmlns:ds="http://schemas.openxmlformats.org/officeDocument/2006/customXml" ds:itemID="{73B9B504-5D03-43D7-95C4-49F0CC65B296}">
+<ds:datastoreItem xmlns:ds="http://schemas.openxmlformats.org/officeDocument/2006/customXml" ds:itemID="{594B0E27-5C86-4DA2-AD2C-7E237F671BCA}">
   <ds:schemaRefs>
-    <ds:schemaRef ds:uri="http://schemas.microsoft.com/office/2006/metadata/contentType"/>
-    <ds:schemaRef ds:uri="http://schemas.microsoft.com/office/2006/metadata/properties/metaAttributes"/>
-    <ds:schemaRef ds:uri="http://www.w3.org/2001/XMLSchema"/>
-    <ds:schemaRef ds:uri="http://schemas.microsoft.com/office/2006/metadata/properties"/>
-    <ds:schemaRef ds:uri="4cdb8299-3d89-4e0d-803d-83071c192d0d"/>
-    <ds:schemaRef ds:uri="7ba14e37-9aa9-4039-87a3-c66240fd0a6e"/>
-    <ds:schemaRef ds:uri="http://schemas.microsoft.com/office/2006/documentManagement/types"/>
-    <ds:schemaRef ds:uri="http://schemas.microsoft.com/office/infopath/2007/PartnerControls"/>
-    <ds:schemaRef ds:uri="http://schemas.openxmlformats.org/package/2006/metadata/core-properties"/>
-    <ds:schemaRef ds:uri="http://purl.org/dc/elements/1.1/"/>
-    <ds:schemaRef ds:uri="http://purl.org/dc/terms/"/>
-    <ds:schemaRef ds:uri="http://schemas.microsoft.com/internal/obd"/>
+    <ds:schemaRef ds:uri="http://schemas.microsoft.com/office/2006/metadata/longProperties"/>
   </ds:schemaRefs>
 </ds:datastoreItem>
 </file>
</xml_diff>

<commit_message>
Hide nav bar on read only view, update template
</commit_message>
<xml_diff>
--- a/feewaiver/static/feewaiver/fee_waiver_template.docx
+++ b/feewaiver/static/feewaiver/fee_waiver_template.docx
@@ -134,9 +134,8 @@
           <w:sz w:val="48"/>
           <w:szCs w:val="48"/>
         </w:rPr>
-        <w:t xml:space="preserve">{% if concession </w:t>
-      </w:r>
-      <w:proofErr w:type="gramStart"/>
+        <w:t>{% if concession %}Concession Entry Approved{% else %}</w:t>
+      </w:r>
       <w:r>
         <w:rPr>
           <w:rFonts w:ascii="Arial" w:hAnsi="Arial" w:cs="Arial"/>
@@ -144,9 +143,8 @@
           <w:sz w:val="48"/>
           <w:szCs w:val="48"/>
         </w:rPr>
-        <w:t>%}Concession</w:t>
-      </w:r>
-      <w:proofErr w:type="gramEnd"/>
+        <w:t xml:space="preserve">Entry </w:t>
+      </w:r>
       <w:r>
         <w:rPr>
           <w:rFonts w:ascii="Arial" w:hAnsi="Arial" w:cs="Arial"/>
@@ -154,7 +152,7 @@
           <w:sz w:val="48"/>
           <w:szCs w:val="48"/>
         </w:rPr>
-        <w:t xml:space="preserve"> Entry Approved{% else %}</w:t>
+        <w:t>Fee Waiver Approved{</w:t>
       </w:r>
       <w:r>
         <w:rPr>
@@ -163,7 +161,7 @@
           <w:sz w:val="48"/>
           <w:szCs w:val="48"/>
         </w:rPr>
-        <w:t xml:space="preserve">Entry </w:t>
+        <w:t>%</w:t>
       </w:r>
       <w:r>
         <w:rPr>
@@ -172,24 +170,6 @@
           <w:sz w:val="48"/>
           <w:szCs w:val="48"/>
         </w:rPr>
-        <w:t>Fee Waiver Approved{</w:t>
-      </w:r>
-      <w:r>
-        <w:rPr>
-          <w:rFonts w:ascii="Arial" w:hAnsi="Arial" w:cs="Arial"/>
-          <w:i/>
-          <w:sz w:val="48"/>
-          <w:szCs w:val="48"/>
-        </w:rPr>
-        <w:t>%</w:t>
-      </w:r>
-      <w:r>
-        <w:rPr>
-          <w:rFonts w:ascii="Arial" w:hAnsi="Arial" w:cs="Arial"/>
-          <w:i/>
-          <w:sz w:val="48"/>
-          <w:szCs w:val="48"/>
-        </w:rPr>
         <w:t xml:space="preserve"> endif %}</w:t>
       </w:r>
     </w:p>
@@ -210,7 +190,6 @@
           <w:szCs w:val="20"/>
         </w:rPr>
       </w:pPr>
-      <w:proofErr w:type="gramStart"/>
       <w:r>
         <w:rPr>
           <w:rFonts w:ascii="Arial" w:hAnsi="Arial" w:cs="Arial"/>
@@ -219,40 +198,21 @@
         </w:rPr>
         <w:t xml:space="preserve">{{ </w:t>
       </w:r>
-      <w:proofErr w:type="spellStart"/>
-      <w:r>
-        <w:rPr>
-          <w:rFonts w:ascii="Arial" w:hAnsi="Arial" w:cs="Arial"/>
-          <w:sz w:val="20"/>
-          <w:szCs w:val="20"/>
-        </w:rPr>
-        <w:t>contact</w:t>
-      </w:r>
-      <w:proofErr w:type="gramEnd"/>
-      <w:r>
-        <w:rPr>
-          <w:rFonts w:ascii="Arial" w:hAnsi="Arial" w:cs="Arial"/>
-          <w:sz w:val="20"/>
-          <w:szCs w:val="20"/>
-        </w:rPr>
-        <w:t>_</w:t>
-      </w:r>
-      <w:r>
-        <w:rPr>
-          <w:rFonts w:ascii="Arial" w:hAnsi="Arial" w:cs="Arial"/>
-          <w:sz w:val="20"/>
-          <w:szCs w:val="20"/>
-        </w:rPr>
-        <w:t>name</w:t>
-      </w:r>
-      <w:proofErr w:type="spellEnd"/>
-      <w:r>
-        <w:rPr>
-          <w:rFonts w:ascii="Arial" w:hAnsi="Arial" w:cs="Arial"/>
-          <w:sz w:val="20"/>
-          <w:szCs w:val="20"/>
-        </w:rPr>
-        <w:t xml:space="preserve"> }}</w:t>
+      <w:r>
+        <w:rPr>
+          <w:rFonts w:ascii="Arial" w:hAnsi="Arial" w:cs="Arial"/>
+          <w:sz w:val="20"/>
+          <w:szCs w:val="20"/>
+        </w:rPr>
+        <w:t>contact_</w:t>
+      </w:r>
+      <w:r>
+        <w:rPr>
+          <w:rFonts w:ascii="Arial" w:hAnsi="Arial" w:cs="Arial"/>
+          <w:sz w:val="20"/>
+          <w:szCs w:val="20"/>
+        </w:rPr>
+        <w:t>name }}</w:t>
       </w:r>
     </w:p>
     <w:p>
@@ -264,41 +224,13 @@
           <w:szCs w:val="20"/>
         </w:rPr>
       </w:pPr>
-      <w:proofErr w:type="gramStart"/>
-      <w:r>
-        <w:rPr>
-          <w:rFonts w:ascii="Arial" w:hAnsi="Arial" w:cs="Arial"/>
-          <w:sz w:val="20"/>
-          <w:szCs w:val="20"/>
-        </w:rPr>
-        <w:t xml:space="preserve">{{ </w:t>
-      </w:r>
-      <w:proofErr w:type="spellStart"/>
-      <w:r>
-        <w:rPr>
-          <w:rFonts w:ascii="Arial" w:hAnsi="Arial" w:cs="Arial"/>
-          <w:sz w:val="20"/>
-          <w:szCs w:val="20"/>
-        </w:rPr>
-        <w:t>contact</w:t>
-      </w:r>
-      <w:proofErr w:type="gramEnd"/>
-      <w:r>
-        <w:rPr>
-          <w:rFonts w:ascii="Arial" w:hAnsi="Arial" w:cs="Arial"/>
-          <w:sz w:val="20"/>
-          <w:szCs w:val="20"/>
-        </w:rPr>
-        <w:t>_details.organisation</w:t>
-      </w:r>
-      <w:proofErr w:type="spellEnd"/>
-      <w:r>
-        <w:rPr>
-          <w:rFonts w:ascii="Arial" w:hAnsi="Arial" w:cs="Arial"/>
-          <w:sz w:val="20"/>
-          <w:szCs w:val="20"/>
-        </w:rPr>
-        <w:t xml:space="preserve"> }}</w:t>
+      <w:r>
+        <w:rPr>
+          <w:rFonts w:ascii="Arial" w:hAnsi="Arial" w:cs="Arial"/>
+          <w:sz w:val="20"/>
+          <w:szCs w:val="20"/>
+        </w:rPr>
+        <w:t>{{ contact_details.organisation }}</w:t>
       </w:r>
     </w:p>
     <w:p>
@@ -336,43 +268,7 @@
           <w:sz w:val="20"/>
           <w:szCs w:val="20"/>
         </w:rPr>
-        <w:t>Dear {{</w:t>
-      </w:r>
-      <w:proofErr w:type="spellStart"/>
-      <w:r>
-        <w:rPr>
-          <w:rFonts w:ascii="Arial" w:hAnsi="Arial" w:cs="Arial"/>
-          <w:sz w:val="20"/>
-          <w:szCs w:val="20"/>
-        </w:rPr>
-        <w:t>contact_</w:t>
-      </w:r>
-      <w:proofErr w:type="gramStart"/>
-      <w:r>
-        <w:rPr>
-          <w:rFonts w:ascii="Arial" w:hAnsi="Arial" w:cs="Arial"/>
-          <w:sz w:val="20"/>
-          <w:szCs w:val="20"/>
-        </w:rPr>
-        <w:t>name</w:t>
-      </w:r>
-      <w:proofErr w:type="spellEnd"/>
-      <w:r>
-        <w:rPr>
-          <w:rFonts w:ascii="Arial" w:hAnsi="Arial" w:cs="Arial"/>
-          <w:sz w:val="20"/>
-          <w:szCs w:val="20"/>
-        </w:rPr>
-        <w:t xml:space="preserve"> }</w:t>
-      </w:r>
-      <w:proofErr w:type="gramEnd"/>
-      <w:r>
-        <w:rPr>
-          <w:rFonts w:ascii="Arial" w:hAnsi="Arial" w:cs="Arial"/>
-          <w:sz w:val="20"/>
-          <w:szCs w:val="20"/>
-        </w:rPr>
-        <w:t>},</w:t>
+        <w:t>Dear {{contact_name }},</w:t>
       </w:r>
     </w:p>
     <w:p>
@@ -416,36 +312,16 @@
           <w:sz w:val="20"/>
           <w:szCs w:val="20"/>
         </w:rPr>
-        <w:t xml:space="preserve"> </w:t>
-      </w:r>
-      <w:proofErr w:type="gramStart"/>
-      <w:r>
-        <w:rPr>
-          <w:rFonts w:ascii="Arial" w:hAnsi="Arial" w:cs="Arial"/>
-          <w:sz w:val="20"/>
-          <w:szCs w:val="20"/>
-        </w:rPr>
-        <w:t xml:space="preserve">{{ </w:t>
-      </w:r>
-      <w:proofErr w:type="spellStart"/>
-      <w:r>
-        <w:rPr>
-          <w:rFonts w:ascii="Arial" w:hAnsi="Arial" w:cs="Arial"/>
-          <w:sz w:val="20"/>
-          <w:szCs w:val="20"/>
-        </w:rPr>
-        <w:t>participants</w:t>
-      </w:r>
-      <w:proofErr w:type="gramEnd"/>
-      <w:r>
-        <w:rPr>
-          <w:rFonts w:ascii="Arial" w:hAnsi="Arial" w:cs="Arial"/>
-          <w:sz w:val="20"/>
-          <w:szCs w:val="20"/>
-        </w:rPr>
-        <w:t>_name</w:t>
-      </w:r>
-      <w:proofErr w:type="spellEnd"/>
+        <w:t xml:space="preserve"> {{ </w:t>
+      </w:r>
+      <w:r>
+        <w:rPr>
+          <w:rFonts w:ascii="Arial" w:hAnsi="Arial" w:cs="Arial"/>
+          <w:sz w:val="20"/>
+          <w:szCs w:val="20"/>
+        </w:rPr>
+        <w:t>participants_name</w:t>
+      </w:r>
       <w:r>
         <w:rPr>
           <w:rFonts w:ascii="Arial" w:hAnsi="Arial" w:cs="Arial"/>
@@ -460,33 +336,23 @@
           <w:sz w:val="20"/>
           <w:szCs w:val="20"/>
         </w:rPr>
-        <w:t xml:space="preserve"> the fee waiver </w:t>
-      </w:r>
-      <w:r>
-        <w:rPr>
-          <w:rFonts w:ascii="Arial" w:hAnsi="Arial" w:cs="Arial"/>
-          <w:sz w:val="20"/>
-          <w:szCs w:val="20"/>
-        </w:rPr>
-        <w:t xml:space="preserve">{{ </w:t>
-      </w:r>
-      <w:proofErr w:type="spellStart"/>
-      <w:r>
-        <w:rPr>
-          <w:rFonts w:ascii="Arial" w:hAnsi="Arial" w:cs="Arial"/>
-          <w:sz w:val="20"/>
-          <w:szCs w:val="20"/>
-        </w:rPr>
-        <w:t>lodgement_number</w:t>
-      </w:r>
-      <w:proofErr w:type="spellEnd"/>
-      <w:r>
-        <w:rPr>
-          <w:rFonts w:ascii="Arial" w:hAnsi="Arial" w:cs="Arial"/>
-          <w:sz w:val="20"/>
-          <w:szCs w:val="20"/>
-        </w:rPr>
-        <w:t xml:space="preserve"> }}</w:t>
+        <w:t xml:space="preserve"> {% if concession %}a concession entry fee{% else %}an entry</w:t>
+      </w:r>
+      <w:r>
+        <w:rPr>
+          <w:rFonts w:ascii="Arial" w:hAnsi="Arial" w:cs="Arial"/>
+          <w:sz w:val="20"/>
+          <w:szCs w:val="20"/>
+        </w:rPr>
+        <w:t xml:space="preserve"> fee waiver</w:t>
+      </w:r>
+      <w:r>
+        <w:rPr>
+          <w:rFonts w:ascii="Arial" w:hAnsi="Arial" w:cs="Arial"/>
+          <w:sz w:val="20"/>
+          <w:szCs w:val="20"/>
+        </w:rPr>
+        <w:t>{% endif %}</w:t>
       </w:r>
       <w:r>
         <w:rPr>
@@ -520,51 +386,15 @@
           <w:sz w:val="20"/>
           <w:szCs w:val="20"/>
         </w:rPr>
-        <w:t xml:space="preserve">{% for visit in visits </w:t>
-      </w:r>
-      <w:proofErr w:type="gramStart"/>
-      <w:r>
-        <w:rPr>
-          <w:rFonts w:ascii="Arial" w:hAnsi="Arial" w:cs="Arial"/>
-          <w:sz w:val="20"/>
-          <w:szCs w:val="20"/>
-        </w:rPr>
-        <w:t>%}</w:t>
-      </w:r>
-      <w:r>
-        <w:rPr>
-          <w:rFonts w:ascii="Arial" w:hAnsi="Arial" w:cs="Arial"/>
-          <w:sz w:val="20"/>
-          <w:szCs w:val="20"/>
-        </w:rPr>
-        <w:t>{</w:t>
-      </w:r>
-      <w:proofErr w:type="gramEnd"/>
-      <w:r>
-        <w:rPr>
-          <w:rFonts w:ascii="Arial" w:hAnsi="Arial" w:cs="Arial"/>
-          <w:sz w:val="20"/>
-          <w:szCs w:val="20"/>
-        </w:rPr>
-        <w:t xml:space="preserve">% if </w:t>
-      </w:r>
-      <w:proofErr w:type="spellStart"/>
-      <w:r>
-        <w:rPr>
-          <w:rFonts w:ascii="Arial" w:hAnsi="Arial" w:cs="Arial"/>
-          <w:sz w:val="20"/>
-          <w:szCs w:val="20"/>
-        </w:rPr>
-        <w:t>visit.issued</w:t>
-      </w:r>
-      <w:proofErr w:type="spellEnd"/>
-      <w:r>
-        <w:rPr>
-          <w:rFonts w:ascii="Arial" w:hAnsi="Arial" w:cs="Arial"/>
-          <w:sz w:val="20"/>
-          <w:szCs w:val="20"/>
-        </w:rPr>
-        <w:t xml:space="preserve"> %}</w:t>
+        <w:t>{% for visit in visits %}</w:t>
+      </w:r>
+      <w:r>
+        <w:rPr>
+          <w:rFonts w:ascii="Arial" w:hAnsi="Arial" w:cs="Arial"/>
+          <w:sz w:val="20"/>
+          <w:szCs w:val="20"/>
+        </w:rPr>
+        <w:t>{% if visit.issued %}</w:t>
       </w:r>
     </w:p>
     <w:p>
@@ -594,26 +424,7 @@
           <w:sz w:val="20"/>
           <w:szCs w:val="20"/>
         </w:rPr>
-        <w:t xml:space="preserve"> from {{</w:t>
-      </w:r>
-      <w:proofErr w:type="spellStart"/>
-      <w:proofErr w:type="gramStart"/>
-      <w:r>
-        <w:rPr>
-          <w:rFonts w:ascii="Arial" w:hAnsi="Arial" w:cs="Arial"/>
-          <w:sz w:val="20"/>
-          <w:szCs w:val="20"/>
-        </w:rPr>
-        <w:t>visit.date</w:t>
-      </w:r>
-      <w:proofErr w:type="gramEnd"/>
-      <w:r>
-        <w:rPr>
-          <w:rFonts w:ascii="Arial" w:hAnsi="Arial" w:cs="Arial"/>
-          <w:sz w:val="20"/>
-          <w:szCs w:val="20"/>
-        </w:rPr>
-        <w:t>_from</w:t>
+        <w:t xml:space="preserve"> from {{visit.date_from</w:t>
       </w:r>
       <w:r>
         <w:rPr>
@@ -623,23 +434,13 @@
         </w:rPr>
         <w:t>_display</w:t>
       </w:r>
-      <w:proofErr w:type="spellEnd"/>
-      <w:r>
-        <w:rPr>
-          <w:rFonts w:ascii="Arial" w:hAnsi="Arial" w:cs="Arial"/>
-          <w:sz w:val="20"/>
-          <w:szCs w:val="20"/>
-        </w:rPr>
-        <w:t>}} to {{</w:t>
-      </w:r>
-      <w:proofErr w:type="spellStart"/>
-      <w:r>
-        <w:rPr>
-          <w:rFonts w:ascii="Arial" w:hAnsi="Arial" w:cs="Arial"/>
-          <w:sz w:val="20"/>
-          <w:szCs w:val="20"/>
-        </w:rPr>
-        <w:t>visit.date_to</w:t>
+      <w:r>
+        <w:rPr>
+          <w:rFonts w:ascii="Arial" w:hAnsi="Arial" w:cs="Arial"/>
+          <w:sz w:val="20"/>
+          <w:szCs w:val="20"/>
+        </w:rPr>
+        <w:t>}} to {{visit.date_to</w:t>
       </w:r>
       <w:r>
         <w:rPr>
@@ -649,7 +450,6 @@
         </w:rPr>
         <w:t>_display</w:t>
       </w:r>
-      <w:proofErr w:type="spellEnd"/>
       <w:r>
         <w:rPr>
           <w:rFonts w:ascii="Arial" w:hAnsi="Arial" w:cs="Arial"/>
@@ -664,43 +464,7 @@
           <w:sz w:val="20"/>
           <w:szCs w:val="20"/>
         </w:rPr>
-        <w:t xml:space="preserve"> {% if </w:t>
-      </w:r>
-      <w:proofErr w:type="spellStart"/>
-      <w:r>
-        <w:rPr>
-          <w:rFonts w:ascii="Arial" w:hAnsi="Arial" w:cs="Arial"/>
-          <w:sz w:val="20"/>
-          <w:szCs w:val="20"/>
-        </w:rPr>
-        <w:t>visit.camping_assessment</w:t>
-      </w:r>
-      <w:proofErr w:type="spellEnd"/>
-      <w:r>
-        <w:rPr>
-          <w:rFonts w:ascii="Arial" w:hAnsi="Arial" w:cs="Arial"/>
-          <w:sz w:val="20"/>
-          <w:szCs w:val="20"/>
-        </w:rPr>
-        <w:t xml:space="preserve"> %} : {{</w:t>
-      </w:r>
-      <w:proofErr w:type="spellStart"/>
-      <w:r>
-        <w:rPr>
-          <w:rFonts w:ascii="Arial" w:hAnsi="Arial" w:cs="Arial"/>
-          <w:sz w:val="20"/>
-          <w:szCs w:val="20"/>
-        </w:rPr>
-        <w:t>visit.camping_approved</w:t>
-      </w:r>
-      <w:proofErr w:type="spellEnd"/>
-      <w:r>
-        <w:rPr>
-          <w:rFonts w:ascii="Arial" w:hAnsi="Arial" w:cs="Arial"/>
-          <w:sz w:val="20"/>
-          <w:szCs w:val="20"/>
-        </w:rPr>
-        <w:t>}} {% endif %}</w:t>
+        <w:t xml:space="preserve"> {% if visit.camping_assessment %} : {{visit.camping_approved}} {% endif %}</w:t>
       </w:r>
     </w:p>
     <w:p>
@@ -718,35 +482,7 @@
           <w:sz w:val="20"/>
           <w:szCs w:val="20"/>
         </w:rPr>
-        <w:t xml:space="preserve">{% for park in </w:t>
-      </w:r>
-      <w:proofErr w:type="spellStart"/>
-      <w:proofErr w:type="gramStart"/>
-      <w:r>
-        <w:rPr>
-          <w:rFonts w:ascii="Arial" w:hAnsi="Arial" w:cs="Arial"/>
-          <w:sz w:val="20"/>
-          <w:szCs w:val="20"/>
-        </w:rPr>
-        <w:t>visit.selected</w:t>
-      </w:r>
-      <w:proofErr w:type="gramEnd"/>
-      <w:r>
-        <w:rPr>
-          <w:rFonts w:ascii="Arial" w:hAnsi="Arial" w:cs="Arial"/>
-          <w:sz w:val="20"/>
-          <w:szCs w:val="20"/>
-        </w:rPr>
-        <w:t>_park_names</w:t>
-      </w:r>
-      <w:proofErr w:type="spellEnd"/>
-      <w:r>
-        <w:rPr>
-          <w:rFonts w:ascii="Arial" w:hAnsi="Arial" w:cs="Arial"/>
-          <w:sz w:val="20"/>
-          <w:szCs w:val="20"/>
-        </w:rPr>
-        <w:t xml:space="preserve"> %}</w:t>
+        <w:t>{% for park in visit.selected_park_names %}</w:t>
       </w:r>
     </w:p>
     <w:p>
@@ -792,53 +528,16 @@
           <w:sz w:val="20"/>
           <w:szCs w:val="20"/>
         </w:rPr>
-        <w:t xml:space="preserve">{% </w:t>
-      </w:r>
-      <w:proofErr w:type="spellStart"/>
-      <w:r>
-        <w:rPr>
-          <w:rFonts w:ascii="Arial" w:hAnsi="Arial" w:cs="Arial"/>
-          <w:sz w:val="20"/>
-          <w:szCs w:val="20"/>
-        </w:rPr>
-        <w:t>endfor</w:t>
-      </w:r>
-      <w:proofErr w:type="spellEnd"/>
-      <w:r>
-        <w:rPr>
-          <w:rFonts w:ascii="Arial" w:hAnsi="Arial" w:cs="Arial"/>
-          <w:sz w:val="20"/>
-          <w:szCs w:val="20"/>
-        </w:rPr>
-        <w:t xml:space="preserve"> </w:t>
-      </w:r>
-      <w:proofErr w:type="gramStart"/>
-      <w:r>
-        <w:rPr>
-          <w:rFonts w:ascii="Arial" w:hAnsi="Arial" w:cs="Arial"/>
-          <w:sz w:val="20"/>
-          <w:szCs w:val="20"/>
-        </w:rPr>
-        <w:t>%}</w:t>
-      </w:r>
-      <w:r>
-        <w:rPr>
-          <w:rFonts w:ascii="Arial" w:hAnsi="Arial" w:cs="Arial"/>
-          <w:sz w:val="20"/>
-          <w:szCs w:val="20"/>
-        </w:rPr>
-        <w:t>{</w:t>
-      </w:r>
-      <w:proofErr w:type="gramEnd"/>
-      <w:r>
-        <w:rPr>
-          <w:rFonts w:ascii="Arial" w:hAnsi="Arial" w:cs="Arial"/>
-          <w:sz w:val="20"/>
-          <w:szCs w:val="20"/>
-        </w:rPr>
-        <w:t xml:space="preserve">% for </w:t>
-      </w:r>
-      <w:proofErr w:type="spellStart"/>
+        <w:t>{% endfor %}</w:t>
+      </w:r>
+      <w:r>
+        <w:rPr>
+          <w:rFonts w:ascii="Arial" w:hAnsi="Arial" w:cs="Arial"/>
+          <w:sz w:val="20"/>
+          <w:szCs w:val="20"/>
+        </w:rPr>
+        <w:t xml:space="preserve">{% for </w:t>
+      </w:r>
       <w:r>
         <w:rPr>
           <w:rFonts w:ascii="Arial" w:hAnsi="Arial" w:cs="Arial"/>
@@ -853,34 +552,7 @@
           <w:sz w:val="20"/>
           <w:szCs w:val="20"/>
         </w:rPr>
-        <w:t>ark</w:t>
-      </w:r>
-      <w:proofErr w:type="spellEnd"/>
-      <w:r>
-        <w:rPr>
-          <w:rFonts w:ascii="Arial" w:hAnsi="Arial" w:cs="Arial"/>
-          <w:sz w:val="20"/>
-          <w:szCs w:val="20"/>
-        </w:rPr>
-        <w:t xml:space="preserve"> in </w:t>
-      </w:r>
-      <w:proofErr w:type="spellStart"/>
-      <w:r>
-        <w:rPr>
-          <w:rFonts w:ascii="Arial" w:hAnsi="Arial" w:cs="Arial"/>
-          <w:sz w:val="20"/>
-          <w:szCs w:val="20"/>
-        </w:rPr>
-        <w:t>visit.selected_free_park_names</w:t>
-      </w:r>
-      <w:proofErr w:type="spellEnd"/>
-      <w:r>
-        <w:rPr>
-          <w:rFonts w:ascii="Arial" w:hAnsi="Arial" w:cs="Arial"/>
-          <w:sz w:val="20"/>
-          <w:szCs w:val="20"/>
-        </w:rPr>
-        <w:t xml:space="preserve"> %}</w:t>
+        <w:t>ark in visit.selected_free_park_names %}</w:t>
       </w:r>
     </w:p>
     <w:p>
@@ -905,7 +577,6 @@
         </w:rPr>
         <w:t>{{</w:t>
       </w:r>
-      <w:proofErr w:type="spellStart"/>
       <w:r>
         <w:rPr>
           <w:rFonts w:ascii="Arial" w:hAnsi="Arial" w:cs="Arial"/>
@@ -920,34 +591,7 @@
           <w:sz w:val="20"/>
           <w:szCs w:val="20"/>
         </w:rPr>
-        <w:t>park</w:t>
-      </w:r>
-      <w:proofErr w:type="spellEnd"/>
-      <w:r>
-        <w:rPr>
-          <w:rFonts w:ascii="Arial" w:hAnsi="Arial" w:cs="Arial"/>
-          <w:sz w:val="20"/>
-          <w:szCs w:val="20"/>
-        </w:rPr>
-        <w:t xml:space="preserve">}} {% </w:t>
-      </w:r>
-      <w:proofErr w:type="spellStart"/>
-      <w:r>
-        <w:rPr>
-          <w:rFonts w:ascii="Arial" w:hAnsi="Arial" w:cs="Arial"/>
-          <w:sz w:val="20"/>
-          <w:szCs w:val="20"/>
-        </w:rPr>
-        <w:t>endfor</w:t>
-      </w:r>
-      <w:proofErr w:type="spellEnd"/>
-      <w:r>
-        <w:rPr>
-          <w:rFonts w:ascii="Arial" w:hAnsi="Arial" w:cs="Arial"/>
-          <w:sz w:val="20"/>
-          <w:szCs w:val="20"/>
-        </w:rPr>
-        <w:t xml:space="preserve"> %}</w:t>
+        <w:t>park}} {% endfor %}</w:t>
       </w:r>
     </w:p>
     <w:p>
@@ -980,16 +624,7 @@
           <w:sz w:val="20"/>
           <w:szCs w:val="20"/>
         </w:rPr>
-        <w:t xml:space="preserve"> endif </w:t>
-      </w:r>
-      <w:proofErr w:type="gramStart"/>
-      <w:r>
-        <w:rPr>
-          <w:rFonts w:ascii="Arial" w:hAnsi="Arial" w:cs="Arial"/>
-          <w:sz w:val="20"/>
-          <w:szCs w:val="20"/>
-        </w:rPr>
-        <w:t>%}</w:t>
+        <w:t xml:space="preserve"> endif %}</w:t>
       </w:r>
       <w:r>
         <w:rPr>
@@ -999,7 +634,6 @@
         </w:rPr>
         <w:t>{</w:t>
       </w:r>
-      <w:proofErr w:type="gramEnd"/>
       <w:r>
         <w:rPr>
           <w:rFonts w:ascii="Arial" w:hAnsi="Arial" w:cs="Arial"/>
@@ -1014,25 +648,7 @@
           <w:sz w:val="20"/>
           <w:szCs w:val="20"/>
         </w:rPr>
-        <w:t xml:space="preserve"> </w:t>
-      </w:r>
-      <w:proofErr w:type="spellStart"/>
-      <w:r>
-        <w:rPr>
-          <w:rFonts w:ascii="Arial" w:hAnsi="Arial" w:cs="Arial"/>
-          <w:sz w:val="20"/>
-          <w:szCs w:val="20"/>
-        </w:rPr>
-        <w:t>endfor</w:t>
-      </w:r>
-      <w:proofErr w:type="spellEnd"/>
-      <w:r>
-        <w:rPr>
-          <w:rFonts w:ascii="Arial" w:hAnsi="Arial" w:cs="Arial"/>
-          <w:sz w:val="20"/>
-          <w:szCs w:val="20"/>
-        </w:rPr>
-        <w:t xml:space="preserve"> %}</w:t>
+        <w:t xml:space="preserve"> endfor %}</w:t>
       </w:r>
       <w:r>
         <w:rPr>
@@ -1068,18 +684,15 @@
           <w:sz w:val="20"/>
           <w:szCs w:val="20"/>
         </w:rPr>
-        <w:t xml:space="preserve">When travelling in a bus the concession entry fee is $2.50 per person, when travelling in a car the concession entry fee is $8.00 per </w:t>
-      </w:r>
-      <w:proofErr w:type="gramStart"/>
-      <w:r>
-        <w:rPr>
-          <w:rFonts w:ascii="Arial" w:hAnsi="Arial" w:cs="Arial"/>
-          <w:b/>
-          <w:bCs/>
-          <w:sz w:val="20"/>
-          <w:szCs w:val="20"/>
-        </w:rPr>
-        <w:t>vehicle.</w:t>
+        <w:t>When travelling in a bus the concession entry fee is $2.50 per person, when travelling in a car the concession entry fee is $8.00 per vehicle.</w:t>
+      </w:r>
+      <w:r>
+        <w:rPr>
+          <w:rFonts w:ascii="Arial" w:hAnsi="Arial" w:cs="Arial"/>
+          <w:sz w:val="20"/>
+          <w:szCs w:val="20"/>
+        </w:rPr>
+        <w:t>{% endif %}</w:t>
       </w:r>
       <w:r>
         <w:rPr>
@@ -1089,23 +702,6 @@
         </w:rPr>
         <w:t>{</w:t>
       </w:r>
-      <w:proofErr w:type="gramEnd"/>
-      <w:r>
-        <w:rPr>
-          <w:rFonts w:ascii="Arial" w:hAnsi="Arial" w:cs="Arial"/>
-          <w:sz w:val="20"/>
-          <w:szCs w:val="20"/>
-        </w:rPr>
-        <w:t>% endif %}</w:t>
-      </w:r>
-      <w:r>
-        <w:rPr>
-          <w:rFonts w:ascii="Arial" w:hAnsi="Arial" w:cs="Arial"/>
-          <w:sz w:val="20"/>
-          <w:szCs w:val="20"/>
-        </w:rPr>
-        <w:t>{</w:t>
-      </w:r>
       <w:r>
         <w:rPr>
           <w:rFonts w:ascii="Arial" w:hAnsi="Arial" w:cs="Arial"/>
@@ -1122,16 +718,337 @@
         </w:rPr>
         <w:t xml:space="preserve"> if </w:t>
       </w:r>
-      <w:proofErr w:type="spellStart"/>
-      <w:r>
-        <w:rPr>
-          <w:rFonts w:ascii="Arial" w:hAnsi="Arial" w:cs="Arial"/>
-          <w:sz w:val="20"/>
-          <w:szCs w:val="20"/>
-        </w:rPr>
-        <w:t>part_camping_waiver_exists</w:t>
-      </w:r>
-      <w:proofErr w:type="spellEnd"/>
+      <w:r>
+        <w:rPr>
+          <w:rFonts w:ascii="Arial" w:hAnsi="Arial" w:cs="Arial"/>
+          <w:sz w:val="20"/>
+          <w:szCs w:val="20"/>
+        </w:rPr>
+        <w:t>part_camping_waiver_exists %}</w:t>
+      </w:r>
+    </w:p>
+    <w:p>
+      <w:pPr>
+        <w:rPr>
+          <w:rFonts w:ascii="Arial" w:hAnsi="Arial" w:cs="Arial"/>
+          <w:sz w:val="20"/>
+          <w:szCs w:val="20"/>
+        </w:rPr>
+      </w:pPr>
+    </w:p>
+    <w:p>
+      <w:pPr>
+        <w:rPr>
+          <w:rFonts w:ascii="Arial" w:hAnsi="Arial" w:cs="Arial"/>
+          <w:sz w:val="20"/>
+          <w:szCs w:val="20"/>
+        </w:rPr>
+      </w:pPr>
+      <w:r>
+        <w:rPr>
+          <w:rFonts w:ascii="Arial" w:hAnsi="Arial" w:cs="Arial"/>
+          <w:sz w:val="20"/>
+          <w:szCs w:val="20"/>
+        </w:rPr>
+        <w:t>When booking your camping facilities, present this waiver to receive a reduction in camping fees of accompanying adults to a child rate.</w:t>
+      </w:r>
+      <w:r>
+        <w:rPr>
+          <w:rFonts w:ascii="Arial" w:hAnsi="Arial" w:cs="Arial"/>
+          <w:sz w:val="20"/>
+          <w:szCs w:val="20"/>
+        </w:rPr>
+        <w:t xml:space="preserve"> {% endif %}{</w:t>
+      </w:r>
+      <w:r>
+        <w:rPr>
+          <w:rFonts w:ascii="Arial" w:hAnsi="Arial" w:cs="Arial"/>
+          <w:sz w:val="20"/>
+          <w:szCs w:val="20"/>
+        </w:rPr>
+        <w:t>%</w:t>
+      </w:r>
+      <w:r>
+        <w:rPr>
+          <w:rFonts w:ascii="Arial" w:hAnsi="Arial" w:cs="Arial"/>
+          <w:sz w:val="20"/>
+          <w:szCs w:val="20"/>
+        </w:rPr>
+        <w:t xml:space="preserve"> if full_camping_waiver_exists %}</w:t>
+      </w:r>
+    </w:p>
+    <w:p>
+      <w:pPr>
+        <w:rPr>
+          <w:rFonts w:ascii="Arial" w:hAnsi="Arial" w:cs="Arial"/>
+          <w:sz w:val="20"/>
+          <w:szCs w:val="20"/>
+        </w:rPr>
+      </w:pPr>
+    </w:p>
+    <w:p>
+      <w:pPr>
+        <w:rPr>
+          <w:rFonts w:ascii="Arial" w:hAnsi="Arial" w:cs="Arial"/>
+          <w:sz w:val="20"/>
+          <w:szCs w:val="20"/>
+        </w:rPr>
+      </w:pPr>
+      <w:r>
+        <w:rPr>
+          <w:rFonts w:ascii="Arial" w:hAnsi="Arial" w:cs="Arial"/>
+          <w:sz w:val="20"/>
+          <w:szCs w:val="20"/>
+        </w:rPr>
+        <w:t xml:space="preserve">When booking your camping facilities, please provide this </w:t>
+      </w:r>
+      <w:r>
+        <w:rPr>
+          <w:rFonts w:ascii="Arial" w:hAnsi="Arial" w:cs="Arial"/>
+          <w:sz w:val="20"/>
+          <w:szCs w:val="20"/>
+        </w:rPr>
+        <w:t>document</w:t>
+      </w:r>
+      <w:r>
+        <w:rPr>
+          <w:rFonts w:ascii="Arial" w:hAnsi="Arial" w:cs="Arial"/>
+          <w:sz w:val="20"/>
+          <w:szCs w:val="20"/>
+        </w:rPr>
+        <w:t xml:space="preserve"> to receive your waiver.</w:t>
+      </w:r>
+      <w:r>
+        <w:rPr>
+          <w:rFonts w:ascii="Arial" w:hAnsi="Arial" w:cs="Arial"/>
+          <w:sz w:val="20"/>
+          <w:szCs w:val="20"/>
+        </w:rPr>
+        <w:t xml:space="preserve"> </w:t>
+      </w:r>
+      <w:r>
+        <w:rPr>
+          <w:rFonts w:ascii="Arial" w:hAnsi="Arial" w:cs="Arial"/>
+          <w:sz w:val="20"/>
+          <w:szCs w:val="20"/>
+        </w:rPr>
+        <w:t>{% endif %}</w:t>
+      </w:r>
+      <w:r>
+        <w:rPr>
+          <w:rFonts w:ascii="Arial" w:hAnsi="Arial" w:cs="Arial"/>
+          <w:sz w:val="20"/>
+          <w:szCs w:val="20"/>
+        </w:rPr>
+        <w:t>{% if concession %}</w:t>
+      </w:r>
+    </w:p>
+    <w:p>
+      <w:pPr>
+        <w:rPr>
+          <w:rFonts w:ascii="Arial" w:hAnsi="Arial" w:cs="Arial"/>
+          <w:sz w:val="20"/>
+          <w:szCs w:val="20"/>
+        </w:rPr>
+      </w:pPr>
+    </w:p>
+    <w:p>
+      <w:pPr>
+        <w:rPr>
+          <w:rFonts w:ascii="Arial" w:hAnsi="Arial" w:cs="Arial"/>
+          <w:sz w:val="20"/>
+          <w:szCs w:val="20"/>
+        </w:rPr>
+      </w:pPr>
+      <w:r>
+        <w:rPr>
+          <w:rFonts w:ascii="Arial" w:hAnsi="Arial" w:cs="Arial"/>
+          <w:sz w:val="20"/>
+          <w:szCs w:val="20"/>
+        </w:rPr>
+        <w:t xml:space="preserve">Please ensure a copy of this </w:t>
+      </w:r>
+      <w:r>
+        <w:rPr>
+          <w:rFonts w:ascii="Arial" w:hAnsi="Arial" w:cs="Arial"/>
+          <w:sz w:val="20"/>
+          <w:szCs w:val="20"/>
+        </w:rPr>
+        <w:t>document</w:t>
+      </w:r>
+      <w:r>
+        <w:rPr>
+          <w:rFonts w:ascii="Arial" w:hAnsi="Arial" w:cs="Arial"/>
+          <w:sz w:val="20"/>
+          <w:szCs w:val="20"/>
+        </w:rPr>
+        <w:t xml:space="preserve"> is on hand for every vehicle entering and presented to staff at the park entry station or upon request to obtain the concession entry fee. Within the park, this </w:t>
+      </w:r>
+      <w:r>
+        <w:rPr>
+          <w:rFonts w:ascii="Arial" w:hAnsi="Arial" w:cs="Arial"/>
+          <w:sz w:val="20"/>
+          <w:szCs w:val="20"/>
+        </w:rPr>
+        <w:t>document</w:t>
+      </w:r>
+      <w:r>
+        <w:rPr>
+          <w:rFonts w:ascii="Arial" w:hAnsi="Arial" w:cs="Arial"/>
+          <w:sz w:val="20"/>
+          <w:szCs w:val="20"/>
+        </w:rPr>
+        <w:t xml:space="preserve"> should be displayed so that it is visible through the vehicle/s windscreen</w:t>
+      </w:r>
+      <w:r>
+        <w:rPr>
+          <w:rFonts w:ascii="Arial" w:hAnsi="Arial" w:cs="Arial"/>
+          <w:sz w:val="20"/>
+          <w:szCs w:val="20"/>
+        </w:rPr>
+        <w:t>.{% else %}</w:t>
+      </w:r>
+    </w:p>
+    <w:p>
+      <w:pPr>
+        <w:rPr>
+          <w:rFonts w:ascii="Arial" w:hAnsi="Arial" w:cs="Arial"/>
+          <w:sz w:val="20"/>
+          <w:szCs w:val="20"/>
+        </w:rPr>
+      </w:pPr>
+    </w:p>
+    <w:p>
+      <w:pPr>
+        <w:rPr>
+          <w:rFonts w:ascii="Arial" w:hAnsi="Arial" w:cs="Arial"/>
+          <w:sz w:val="20"/>
+          <w:szCs w:val="20"/>
+        </w:rPr>
+      </w:pPr>
+      <w:r>
+        <w:rPr>
+          <w:rFonts w:ascii="Arial" w:hAnsi="Arial" w:cs="Arial"/>
+          <w:sz w:val="20"/>
+          <w:szCs w:val="20"/>
+        </w:rPr>
+        <w:t xml:space="preserve">Please ensure a copy of this approval is on hand and presented to staff at the park entry station or upon request to obtain the waiver. Within the park, this </w:t>
+      </w:r>
+      <w:r>
+        <w:rPr>
+          <w:rFonts w:ascii="Arial" w:hAnsi="Arial" w:cs="Arial"/>
+          <w:sz w:val="20"/>
+          <w:szCs w:val="20"/>
+        </w:rPr>
+        <w:t>document</w:t>
+      </w:r>
+      <w:r>
+        <w:rPr>
+          <w:rFonts w:ascii="Arial" w:hAnsi="Arial" w:cs="Arial"/>
+          <w:sz w:val="20"/>
+          <w:szCs w:val="20"/>
+        </w:rPr>
+        <w:t xml:space="preserve"> should be displayed so that it is visible through the vehicle windscreen.</w:t>
+      </w:r>
+      <w:r>
+        <w:rPr>
+          <w:rFonts w:ascii="Arial" w:hAnsi="Arial" w:cs="Arial"/>
+          <w:sz w:val="20"/>
+          <w:szCs w:val="20"/>
+        </w:rPr>
+        <w:t>{% endif %</w:t>
+      </w:r>
+      <w:r>
+        <w:rPr>
+          <w:rFonts w:ascii="Arial" w:hAnsi="Arial" w:cs="Arial"/>
+          <w:sz w:val="20"/>
+          <w:szCs w:val="20"/>
+        </w:rPr>
+        <w:t>}{% if comment</w:t>
+      </w:r>
+      <w:r>
+        <w:rPr>
+          <w:rFonts w:ascii="Arial" w:hAnsi="Arial" w:cs="Arial"/>
+          <w:sz w:val="20"/>
+          <w:szCs w:val="20"/>
+        </w:rPr>
+        <w:t>s</w:t>
+      </w:r>
+      <w:r>
+        <w:rPr>
+          <w:rFonts w:ascii="Arial" w:hAnsi="Arial" w:cs="Arial"/>
+          <w:sz w:val="20"/>
+          <w:szCs w:val="20"/>
+        </w:rPr>
+        <w:t>_to_applicant %}</w:t>
+      </w:r>
+    </w:p>
+    <w:p>
+      <w:pPr>
+        <w:rPr>
+          <w:rFonts w:ascii="Arial" w:hAnsi="Arial" w:cs="Arial"/>
+          <w:sz w:val="20"/>
+          <w:szCs w:val="20"/>
+        </w:rPr>
+      </w:pPr>
+    </w:p>
+    <w:p>
+      <w:pPr>
+        <w:rPr>
+          <w:rFonts w:ascii="Arial" w:hAnsi="Arial" w:cs="Arial"/>
+          <w:sz w:val="20"/>
+          <w:szCs w:val="20"/>
+        </w:rPr>
+      </w:pPr>
+      <w:r>
+        <w:rPr>
+          <w:rFonts w:ascii="Arial" w:hAnsi="Arial" w:cs="Arial"/>
+          <w:sz w:val="20"/>
+          <w:szCs w:val="20"/>
+        </w:rPr>
+        <w:t>{{ comments_to_applicant }}</w:t>
+      </w:r>
+      <w:r>
+        <w:rPr>
+          <w:rFonts w:ascii="Arial" w:hAnsi="Arial" w:cs="Arial"/>
+          <w:sz w:val="20"/>
+          <w:szCs w:val="20"/>
+        </w:rPr>
+        <w:t>{% endif %}</w:t>
+      </w:r>
+    </w:p>
+    <w:p>
+      <w:pPr>
+        <w:rPr>
+          <w:sz w:val="20"/>
+          <w:szCs w:val="20"/>
+        </w:rPr>
+      </w:pPr>
+    </w:p>
+    <w:p>
+      <w:pPr>
+        <w:rPr>
+          <w:rFonts w:ascii="Arial" w:hAnsi="Arial" w:cs="Arial"/>
+          <w:sz w:val="20"/>
+          <w:szCs w:val="20"/>
+        </w:rPr>
+      </w:pPr>
+      <w:r>
+        <w:rPr>
+          <w:rFonts w:ascii="Arial" w:hAnsi="Arial" w:cs="Arial"/>
+          <w:sz w:val="20"/>
+          <w:szCs w:val="20"/>
+        </w:rPr>
+        <w:t>{% if a</w:t>
+      </w:r>
+      <w:r>
+        <w:rPr>
+          <w:rFonts w:ascii="Arial" w:hAnsi="Arial" w:cs="Arial"/>
+          <w:sz w:val="20"/>
+          <w:szCs w:val="20"/>
+        </w:rPr>
+        <w:t>pprover</w:t>
+      </w:r>
       <w:r>
         <w:rPr>
           <w:rFonts w:ascii="Arial" w:hAnsi="Arial" w:cs="Arial"/>
@@ -1140,381 +1057,6 @@
         </w:rPr>
         <w:t xml:space="preserve"> %}</w:t>
       </w:r>
-    </w:p>
-    <w:p>
-      <w:pPr>
-        <w:rPr>
-          <w:rFonts w:ascii="Arial" w:hAnsi="Arial" w:cs="Arial"/>
-          <w:sz w:val="20"/>
-          <w:szCs w:val="20"/>
-        </w:rPr>
-      </w:pPr>
-    </w:p>
-    <w:p>
-      <w:pPr>
-        <w:rPr>
-          <w:rFonts w:ascii="Arial" w:hAnsi="Arial" w:cs="Arial"/>
-          <w:sz w:val="20"/>
-          <w:szCs w:val="20"/>
-        </w:rPr>
-      </w:pPr>
-      <w:r>
-        <w:rPr>
-          <w:rFonts w:ascii="Arial" w:hAnsi="Arial" w:cs="Arial"/>
-          <w:sz w:val="20"/>
-          <w:szCs w:val="20"/>
-        </w:rPr>
-        <w:t>When booking your camping facilities, present this waiver to receive a reduction in camping fees of accompanying adults to a child rate.</w:t>
-      </w:r>
-      <w:r>
-        <w:rPr>
-          <w:rFonts w:ascii="Arial" w:hAnsi="Arial" w:cs="Arial"/>
-          <w:sz w:val="20"/>
-          <w:szCs w:val="20"/>
-        </w:rPr>
-        <w:t xml:space="preserve"> {% endif </w:t>
-      </w:r>
-      <w:proofErr w:type="gramStart"/>
-      <w:r>
-        <w:rPr>
-          <w:rFonts w:ascii="Arial" w:hAnsi="Arial" w:cs="Arial"/>
-          <w:sz w:val="20"/>
-          <w:szCs w:val="20"/>
-        </w:rPr>
-        <w:t>%}{</w:t>
-      </w:r>
-      <w:proofErr w:type="gramEnd"/>
-      <w:r>
-        <w:rPr>
-          <w:rFonts w:ascii="Arial" w:hAnsi="Arial" w:cs="Arial"/>
-          <w:sz w:val="20"/>
-          <w:szCs w:val="20"/>
-        </w:rPr>
-        <w:t>%</w:t>
-      </w:r>
-      <w:r>
-        <w:rPr>
-          <w:rFonts w:ascii="Arial" w:hAnsi="Arial" w:cs="Arial"/>
-          <w:sz w:val="20"/>
-          <w:szCs w:val="20"/>
-        </w:rPr>
-        <w:t xml:space="preserve"> if </w:t>
-      </w:r>
-      <w:proofErr w:type="spellStart"/>
-      <w:r>
-        <w:rPr>
-          <w:rFonts w:ascii="Arial" w:hAnsi="Arial" w:cs="Arial"/>
-          <w:sz w:val="20"/>
-          <w:szCs w:val="20"/>
-        </w:rPr>
-        <w:t>full_camping_waiver_exists</w:t>
-      </w:r>
-      <w:proofErr w:type="spellEnd"/>
-      <w:r>
-        <w:rPr>
-          <w:rFonts w:ascii="Arial" w:hAnsi="Arial" w:cs="Arial"/>
-          <w:sz w:val="20"/>
-          <w:szCs w:val="20"/>
-        </w:rPr>
-        <w:t xml:space="preserve"> %}</w:t>
-      </w:r>
-    </w:p>
-    <w:p>
-      <w:pPr>
-        <w:rPr>
-          <w:rFonts w:ascii="Arial" w:hAnsi="Arial" w:cs="Arial"/>
-          <w:sz w:val="20"/>
-          <w:szCs w:val="20"/>
-        </w:rPr>
-      </w:pPr>
-    </w:p>
-    <w:p>
-      <w:pPr>
-        <w:rPr>
-          <w:rFonts w:ascii="Arial" w:hAnsi="Arial" w:cs="Arial"/>
-          <w:sz w:val="20"/>
-          <w:szCs w:val="20"/>
-        </w:rPr>
-      </w:pPr>
-      <w:r>
-        <w:rPr>
-          <w:rFonts w:ascii="Arial" w:hAnsi="Arial" w:cs="Arial"/>
-          <w:sz w:val="20"/>
-          <w:szCs w:val="20"/>
-        </w:rPr>
-        <w:t xml:space="preserve">When booking your camping facilities, please provide this </w:t>
-      </w:r>
-      <w:r>
-        <w:rPr>
-          <w:rFonts w:ascii="Arial" w:hAnsi="Arial" w:cs="Arial"/>
-          <w:sz w:val="20"/>
-          <w:szCs w:val="20"/>
-        </w:rPr>
-        <w:t>document</w:t>
-      </w:r>
-      <w:r>
-        <w:rPr>
-          <w:rFonts w:ascii="Arial" w:hAnsi="Arial" w:cs="Arial"/>
-          <w:sz w:val="20"/>
-          <w:szCs w:val="20"/>
-        </w:rPr>
-        <w:t xml:space="preserve"> to receive your waiver.</w:t>
-      </w:r>
-      <w:r>
-        <w:rPr>
-          <w:rFonts w:ascii="Arial" w:hAnsi="Arial" w:cs="Arial"/>
-          <w:sz w:val="20"/>
-          <w:szCs w:val="20"/>
-        </w:rPr>
-        <w:t xml:space="preserve"> </w:t>
-      </w:r>
-      <w:r>
-        <w:rPr>
-          <w:rFonts w:ascii="Arial" w:hAnsi="Arial" w:cs="Arial"/>
-          <w:sz w:val="20"/>
-          <w:szCs w:val="20"/>
-        </w:rPr>
-        <w:t xml:space="preserve">{% endif </w:t>
-      </w:r>
-      <w:proofErr w:type="gramStart"/>
-      <w:r>
-        <w:rPr>
-          <w:rFonts w:ascii="Arial" w:hAnsi="Arial" w:cs="Arial"/>
-          <w:sz w:val="20"/>
-          <w:szCs w:val="20"/>
-        </w:rPr>
-        <w:t>%}</w:t>
-      </w:r>
-      <w:r>
-        <w:rPr>
-          <w:rFonts w:ascii="Arial" w:hAnsi="Arial" w:cs="Arial"/>
-          <w:sz w:val="20"/>
-          <w:szCs w:val="20"/>
-        </w:rPr>
-        <w:t>{</w:t>
-      </w:r>
-      <w:proofErr w:type="gramEnd"/>
-      <w:r>
-        <w:rPr>
-          <w:rFonts w:ascii="Arial" w:hAnsi="Arial" w:cs="Arial"/>
-          <w:sz w:val="20"/>
-          <w:szCs w:val="20"/>
-        </w:rPr>
-        <w:t>% if concession %}</w:t>
-      </w:r>
-    </w:p>
-    <w:p>
-      <w:pPr>
-        <w:rPr>
-          <w:rFonts w:ascii="Arial" w:hAnsi="Arial" w:cs="Arial"/>
-          <w:sz w:val="20"/>
-          <w:szCs w:val="20"/>
-        </w:rPr>
-      </w:pPr>
-    </w:p>
-    <w:p>
-      <w:pPr>
-        <w:rPr>
-          <w:rFonts w:ascii="Arial" w:hAnsi="Arial" w:cs="Arial"/>
-          <w:sz w:val="20"/>
-          <w:szCs w:val="20"/>
-        </w:rPr>
-      </w:pPr>
-      <w:r>
-        <w:rPr>
-          <w:rFonts w:ascii="Arial" w:hAnsi="Arial" w:cs="Arial"/>
-          <w:sz w:val="20"/>
-          <w:szCs w:val="20"/>
-        </w:rPr>
-        <w:t xml:space="preserve">Please ensure a copy of this </w:t>
-      </w:r>
-      <w:r>
-        <w:rPr>
-          <w:rFonts w:ascii="Arial" w:hAnsi="Arial" w:cs="Arial"/>
-          <w:sz w:val="20"/>
-          <w:szCs w:val="20"/>
-        </w:rPr>
-        <w:t>document</w:t>
-      </w:r>
-      <w:r>
-        <w:rPr>
-          <w:rFonts w:ascii="Arial" w:hAnsi="Arial" w:cs="Arial"/>
-          <w:sz w:val="20"/>
-          <w:szCs w:val="20"/>
-        </w:rPr>
-        <w:t xml:space="preserve"> is on hand for every vehicle entering and presented to staff at the park entry station or upon request to obtain the concession entry fee. Within the park, this </w:t>
-      </w:r>
-      <w:r>
-        <w:rPr>
-          <w:rFonts w:ascii="Arial" w:hAnsi="Arial" w:cs="Arial"/>
-          <w:sz w:val="20"/>
-          <w:szCs w:val="20"/>
-        </w:rPr>
-        <w:t>document</w:t>
-      </w:r>
-      <w:r>
-        <w:rPr>
-          <w:rFonts w:ascii="Arial" w:hAnsi="Arial" w:cs="Arial"/>
-          <w:sz w:val="20"/>
-          <w:szCs w:val="20"/>
-        </w:rPr>
-        <w:t xml:space="preserve"> should be displayed so that it is visible through the vehicle/s </w:t>
-      </w:r>
-      <w:proofErr w:type="gramStart"/>
-      <w:r>
-        <w:rPr>
-          <w:rFonts w:ascii="Arial" w:hAnsi="Arial" w:cs="Arial"/>
-          <w:sz w:val="20"/>
-          <w:szCs w:val="20"/>
-        </w:rPr>
-        <w:t>windscreen</w:t>
-      </w:r>
-      <w:r>
-        <w:rPr>
-          <w:rFonts w:ascii="Arial" w:hAnsi="Arial" w:cs="Arial"/>
-          <w:sz w:val="20"/>
-          <w:szCs w:val="20"/>
-        </w:rPr>
-        <w:t>.{</w:t>
-      </w:r>
-      <w:proofErr w:type="gramEnd"/>
-      <w:r>
-        <w:rPr>
-          <w:rFonts w:ascii="Arial" w:hAnsi="Arial" w:cs="Arial"/>
-          <w:sz w:val="20"/>
-          <w:szCs w:val="20"/>
-        </w:rPr>
-        <w:t>% else %}</w:t>
-      </w:r>
-    </w:p>
-    <w:p>
-      <w:pPr>
-        <w:rPr>
-          <w:rFonts w:ascii="Arial" w:hAnsi="Arial" w:cs="Arial"/>
-          <w:sz w:val="20"/>
-          <w:szCs w:val="20"/>
-        </w:rPr>
-      </w:pPr>
-    </w:p>
-    <w:p>
-      <w:pPr>
-        <w:rPr>
-          <w:rFonts w:ascii="Arial" w:hAnsi="Arial" w:cs="Arial"/>
-          <w:sz w:val="20"/>
-          <w:szCs w:val="20"/>
-        </w:rPr>
-      </w:pPr>
-      <w:r>
-        <w:rPr>
-          <w:rFonts w:ascii="Arial" w:hAnsi="Arial" w:cs="Arial"/>
-          <w:sz w:val="20"/>
-          <w:szCs w:val="20"/>
-        </w:rPr>
-        <w:t xml:space="preserve">Please ensure a copy of this approval is on hand and presented to staff at the park entry station or upon request to obtain the waiver. Within the park, this </w:t>
-      </w:r>
-      <w:r>
-        <w:rPr>
-          <w:rFonts w:ascii="Arial" w:hAnsi="Arial" w:cs="Arial"/>
-          <w:sz w:val="20"/>
-          <w:szCs w:val="20"/>
-        </w:rPr>
-        <w:t>document</w:t>
-      </w:r>
-      <w:r>
-        <w:rPr>
-          <w:rFonts w:ascii="Arial" w:hAnsi="Arial" w:cs="Arial"/>
-          <w:sz w:val="20"/>
-          <w:szCs w:val="20"/>
-        </w:rPr>
-        <w:t xml:space="preserve"> should be displayed so that it is visible through the vehicle </w:t>
-      </w:r>
-      <w:proofErr w:type="gramStart"/>
-      <w:r>
-        <w:rPr>
-          <w:rFonts w:ascii="Arial" w:hAnsi="Arial" w:cs="Arial"/>
-          <w:sz w:val="20"/>
-          <w:szCs w:val="20"/>
-        </w:rPr>
-        <w:t>windscreen.</w:t>
-      </w:r>
-      <w:r>
-        <w:rPr>
-          <w:rFonts w:ascii="Arial" w:hAnsi="Arial" w:cs="Arial"/>
-          <w:sz w:val="20"/>
-          <w:szCs w:val="20"/>
-        </w:rPr>
-        <w:t>{</w:t>
-      </w:r>
-      <w:proofErr w:type="gramEnd"/>
-      <w:r>
-        <w:rPr>
-          <w:rFonts w:ascii="Arial" w:hAnsi="Arial" w:cs="Arial"/>
-          <w:sz w:val="20"/>
-          <w:szCs w:val="20"/>
-        </w:rPr>
-        <w:t>% endif %</w:t>
-      </w:r>
-      <w:r>
-        <w:rPr>
-          <w:rFonts w:ascii="Arial" w:hAnsi="Arial" w:cs="Arial"/>
-          <w:sz w:val="20"/>
-          <w:szCs w:val="20"/>
-        </w:rPr>
-        <w:t xml:space="preserve">}{% if </w:t>
-      </w:r>
-      <w:proofErr w:type="spellStart"/>
-      <w:r>
-        <w:rPr>
-          <w:rFonts w:ascii="Arial" w:hAnsi="Arial" w:cs="Arial"/>
-          <w:sz w:val="20"/>
-          <w:szCs w:val="20"/>
-        </w:rPr>
-        <w:t>comment</w:t>
-      </w:r>
-      <w:r>
-        <w:rPr>
-          <w:rFonts w:ascii="Arial" w:hAnsi="Arial" w:cs="Arial"/>
-          <w:sz w:val="20"/>
-          <w:szCs w:val="20"/>
-        </w:rPr>
-        <w:t>s</w:t>
-      </w:r>
-      <w:r>
-        <w:rPr>
-          <w:rFonts w:ascii="Arial" w:hAnsi="Arial" w:cs="Arial"/>
-          <w:sz w:val="20"/>
-          <w:szCs w:val="20"/>
-        </w:rPr>
-        <w:t>_to_applicant</w:t>
-      </w:r>
-      <w:proofErr w:type="spellEnd"/>
-      <w:r>
-        <w:rPr>
-          <w:rFonts w:ascii="Arial" w:hAnsi="Arial" w:cs="Arial"/>
-          <w:sz w:val="20"/>
-          <w:szCs w:val="20"/>
-        </w:rPr>
-        <w:t xml:space="preserve"> %}</w:t>
-      </w:r>
-    </w:p>
-    <w:p>
-      <w:pPr>
-        <w:rPr>
-          <w:rFonts w:ascii="Arial" w:hAnsi="Arial" w:cs="Arial"/>
-          <w:sz w:val="20"/>
-          <w:szCs w:val="20"/>
-        </w:rPr>
-      </w:pPr>
-    </w:p>
-    <w:p>
-      <w:pPr>
-        <w:rPr>
-          <w:rFonts w:ascii="Arial" w:hAnsi="Arial" w:cs="Arial"/>
-          <w:sz w:val="20"/>
-          <w:szCs w:val="20"/>
-        </w:rPr>
-      </w:pPr>
-      <w:proofErr w:type="gramStart"/>
       <w:r>
         <w:rPr>
           <w:rFonts w:ascii="Arial" w:hAnsi="Arial" w:cs="Arial"/>
@@ -1523,25 +1065,14 @@
         </w:rPr>
         <w:t xml:space="preserve">{{ </w:t>
       </w:r>
-      <w:proofErr w:type="spellStart"/>
-      <w:r>
-        <w:rPr>
-          <w:rFonts w:ascii="Arial" w:hAnsi="Arial" w:cs="Arial"/>
-          <w:sz w:val="20"/>
-          <w:szCs w:val="20"/>
-        </w:rPr>
-        <w:t>comments</w:t>
-      </w:r>
-      <w:proofErr w:type="gramEnd"/>
-      <w:r>
-        <w:rPr>
-          <w:rFonts w:ascii="Arial" w:hAnsi="Arial" w:cs="Arial"/>
-          <w:sz w:val="20"/>
-          <w:szCs w:val="20"/>
-        </w:rPr>
-        <w:t>_to_applicant</w:t>
-      </w:r>
-      <w:proofErr w:type="spellEnd"/>
+      <w:r>
+        <w:rPr>
+          <w:rFonts w:ascii="Arial" w:hAnsi="Arial" w:cs="Arial"/>
+          <w:sz w:val="20"/>
+          <w:szCs w:val="20"/>
+        </w:rPr>
+        <w:t>approver</w:t>
+      </w:r>
       <w:r>
         <w:rPr>
           <w:rFonts w:ascii="Arial" w:hAnsi="Arial" w:cs="Arial"/>
@@ -1558,157 +1089,30 @@
         </w:rPr>
         <w:t>{% endif %}</w:t>
       </w:r>
-    </w:p>
-    <w:p>
-      <w:pPr>
-        <w:rPr>
-          <w:sz w:val="20"/>
-          <w:szCs w:val="20"/>
-        </w:rPr>
-      </w:pPr>
-    </w:p>
-    <w:p>
-      <w:pPr>
-        <w:rPr>
-          <w:rFonts w:ascii="Arial" w:hAnsi="Arial" w:cs="Arial"/>
-          <w:sz w:val="20"/>
-          <w:szCs w:val="20"/>
-        </w:rPr>
-      </w:pPr>
-      <w:r>
-        <w:rPr>
-          <w:rFonts w:ascii="Arial" w:hAnsi="Arial" w:cs="Arial"/>
-          <w:sz w:val="20"/>
-          <w:szCs w:val="20"/>
-        </w:rPr>
-        <w:t>{% if a</w:t>
-      </w:r>
-      <w:r>
-        <w:rPr>
-          <w:rFonts w:ascii="Arial" w:hAnsi="Arial" w:cs="Arial"/>
-          <w:sz w:val="20"/>
-          <w:szCs w:val="20"/>
-        </w:rPr>
-        <w:t>pprover</w:t>
-      </w:r>
-      <w:r>
-        <w:rPr>
-          <w:rFonts w:ascii="Arial" w:hAnsi="Arial" w:cs="Arial"/>
-          <w:sz w:val="20"/>
-          <w:szCs w:val="20"/>
-        </w:rPr>
-        <w:t xml:space="preserve"> </w:t>
-      </w:r>
-      <w:proofErr w:type="gramStart"/>
-      <w:r>
-        <w:rPr>
-          <w:rFonts w:ascii="Arial" w:hAnsi="Arial" w:cs="Arial"/>
-          <w:sz w:val="20"/>
-          <w:szCs w:val="20"/>
-        </w:rPr>
-        <w:t>%}</w:t>
-      </w:r>
-      <w:r>
-        <w:rPr>
-          <w:rFonts w:ascii="Arial" w:hAnsi="Arial" w:cs="Arial"/>
-          <w:sz w:val="20"/>
-          <w:szCs w:val="20"/>
-        </w:rPr>
-        <w:t>{</w:t>
-      </w:r>
-      <w:proofErr w:type="gramEnd"/>
-      <w:r>
-        <w:rPr>
-          <w:rFonts w:ascii="Arial" w:hAnsi="Arial" w:cs="Arial"/>
-          <w:sz w:val="20"/>
-          <w:szCs w:val="20"/>
-        </w:rPr>
-        <w:t xml:space="preserve">{ </w:t>
-      </w:r>
-      <w:r>
-        <w:rPr>
-          <w:rFonts w:ascii="Arial" w:hAnsi="Arial" w:cs="Arial"/>
-          <w:sz w:val="20"/>
-          <w:szCs w:val="20"/>
-        </w:rPr>
-        <w:t>approver</w:t>
-      </w:r>
-      <w:r>
-        <w:rPr>
-          <w:rFonts w:ascii="Arial" w:hAnsi="Arial" w:cs="Arial"/>
-          <w:sz w:val="20"/>
-          <w:szCs w:val="20"/>
-        </w:rPr>
-        <w:t xml:space="preserve"> }}</w:t>
-      </w:r>
-      <w:r>
-        <w:rPr>
-          <w:rFonts w:ascii="Arial" w:hAnsi="Arial" w:cs="Arial"/>
-          <w:sz w:val="20"/>
-          <w:szCs w:val="20"/>
-        </w:rPr>
-        <w:t>{% endif %}</w:t>
-      </w:r>
-      <w:r>
-        <w:rPr>
-          <w:rFonts w:ascii="Arial" w:hAnsi="Arial" w:cs="Arial"/>
-          <w:sz w:val="20"/>
-          <w:szCs w:val="20"/>
-        </w:rPr>
-        <w:t xml:space="preserve">{% if </w:t>
-      </w:r>
-      <w:proofErr w:type="spellStart"/>
-      <w:r>
-        <w:rPr>
-          <w:rFonts w:ascii="Arial" w:hAnsi="Arial" w:cs="Arial"/>
-          <w:sz w:val="20"/>
-          <w:szCs w:val="20"/>
-        </w:rPr>
-        <w:t>approver_title</w:t>
-      </w:r>
-      <w:proofErr w:type="spellEnd"/>
-      <w:r>
-        <w:rPr>
-          <w:rFonts w:ascii="Arial" w:hAnsi="Arial" w:cs="Arial"/>
-          <w:sz w:val="20"/>
-          <w:szCs w:val="20"/>
-        </w:rPr>
-        <w:t xml:space="preserve"> %}</w:t>
-      </w:r>
-    </w:p>
-    <w:p>
-      <w:pPr>
-        <w:rPr>
-          <w:rFonts w:ascii="Arial" w:hAnsi="Arial" w:cs="Arial"/>
-          <w:sz w:val="20"/>
-          <w:szCs w:val="20"/>
-        </w:rPr>
-      </w:pPr>
-      <w:r>
-        <w:rPr>
-          <w:rFonts w:ascii="Arial" w:hAnsi="Arial" w:cs="Arial"/>
-          <w:sz w:val="20"/>
-          <w:szCs w:val="20"/>
-        </w:rPr>
-        <w:t xml:space="preserve">{{ </w:t>
-      </w:r>
-      <w:proofErr w:type="spellStart"/>
-      <w:r>
-        <w:rPr>
-          <w:rFonts w:ascii="Arial" w:hAnsi="Arial" w:cs="Arial"/>
-          <w:sz w:val="20"/>
-          <w:szCs w:val="20"/>
-        </w:rPr>
-        <w:t>approver_title</w:t>
-      </w:r>
-      <w:proofErr w:type="spellEnd"/>
-      <w:r>
-        <w:rPr>
-          <w:rFonts w:ascii="Arial" w:hAnsi="Arial" w:cs="Arial"/>
-          <w:sz w:val="20"/>
-          <w:szCs w:val="20"/>
-        </w:rPr>
-        <w:t xml:space="preserve"> }}{% endif %}</w:t>
+      <w:r>
+        <w:rPr>
+          <w:rFonts w:ascii="Arial" w:hAnsi="Arial" w:cs="Arial"/>
+          <w:sz w:val="20"/>
+          <w:szCs w:val="20"/>
+        </w:rPr>
+        <w:t>{% if approver_title %}</w:t>
+      </w:r>
+    </w:p>
+    <w:p>
+      <w:pPr>
+        <w:rPr>
+          <w:rFonts w:ascii="Arial" w:hAnsi="Arial" w:cs="Arial"/>
+          <w:sz w:val="20"/>
+          <w:szCs w:val="20"/>
+        </w:rPr>
+      </w:pPr>
+      <w:r>
+        <w:rPr>
+          <w:rFonts w:ascii="Arial" w:hAnsi="Arial" w:cs="Arial"/>
+          <w:sz w:val="20"/>
+          <w:szCs w:val="20"/>
+        </w:rPr>
+        <w:t>{{ approver_title }}{% endif %}</w:t>
       </w:r>
     </w:p>
     <w:p>
@@ -1784,7 +1188,7 @@
           <w:sz w:val="20"/>
           <w:szCs w:val="20"/>
         </w:rPr>
-        <w:t>15 January 2021</w:t>
+        <w:t>18 January 2021</w:t>
       </w:r>
       <w:r>
         <w:rPr>
@@ -3774,6 +3178,29 @@
 </file>
 
 <file path=customXml/item1.xml><?xml version="1.0" encoding="utf-8"?>
+<LongProperties xmlns="http://schemas.microsoft.com/office/2006/metadata/longProperties"/>
+</file>
+
+<file path=customXml/item2.xml><?xml version="1.0" encoding="utf-8"?>
+<b:Sources xmlns:b="http://schemas.openxmlformats.org/officeDocument/2006/bibliography" xmlns="http://schemas.openxmlformats.org/officeDocument/2006/bibliography" SelectedStyle="\APASixthEditionOfficeOnline.xsl" StyleName="APA" Version="6"/>
+</file>
+
+<file path=customXml/item3.xml><?xml version="1.0" encoding="utf-8"?>
+<p:properties xmlns:p="http://schemas.microsoft.com/office/2006/metadata/properties" xmlns:xsi="http://www.w3.org/2001/XMLSchema-instance">
+  <documentManagement/>
+</p:properties>
+</file>
+
+<file path=customXml/item4.xml><?xml version="1.0" encoding="utf-8"?>
+<?mso-contentType ?>
+<FormTemplates xmlns="http://schemas.microsoft.com/sharepoint/v3/contenttype/forms">
+  <Display>DocumentLibraryForm</Display>
+  <Edit>DocumentLibraryForm</Edit>
+  <New>DocumentLibraryForm</New>
+</FormTemplates>
+</file>
+
+<file path=customXml/item5.xml><?xml version="1.0" encoding="utf-8"?>
 <ct:contentTypeSchema xmlns:ct="http://schemas.microsoft.com/office/2006/metadata/contentType" xmlns:ma="http://schemas.microsoft.com/office/2006/metadata/properties/metaAttributes" ct:_="" ma:_="" ma:contentTypeName="Document" ma:contentTypeID="0x01010047B087AEAC0CE444880311CF1D254880" ma:contentTypeVersion="12" ma:contentTypeDescription="Create a new document." ma:contentTypeScope="" ma:versionID="9776e4784ac994da00df378d769dba5a">
   <xsd:schema xmlns:xsd="http://www.w3.org/2001/XMLSchema" xmlns:xs="http://www.w3.org/2001/XMLSchema" xmlns:p="http://schemas.microsoft.com/office/2006/metadata/properties" xmlns:ns2="4cdb8299-3d89-4e0d-803d-83071c192d0d" xmlns:ns3="7ba14e37-9aa9-4039-87a3-c66240fd0a6e" targetNamespace="http://schemas.microsoft.com/office/2006/metadata/properties" ma:root="true" ma:fieldsID="39e82d8c2de2064fb49265fab76f2d1a" ns2:_="" ns3:_="">
     <xsd:import namespace="4cdb8299-3d89-4e0d-803d-83071c192d0d"/>
@@ -3990,52 +3417,18 @@
 </ct:contentTypeSchema>
 </file>
 
-<file path=customXml/item2.xml><?xml version="1.0" encoding="utf-8"?>
-<?mso-contentType ?>
-<FormTemplates xmlns="http://schemas.microsoft.com/sharepoint/v3/contenttype/forms">
-  <Display>DocumentLibraryForm</Display>
-  <Edit>DocumentLibraryForm</Edit>
-  <New>DocumentLibraryForm</New>
-</FormTemplates>
-</file>
-
-<file path=customXml/item3.xml><?xml version="1.0" encoding="utf-8"?>
-<p:properties xmlns:p="http://schemas.microsoft.com/office/2006/metadata/properties" xmlns:xsi="http://www.w3.org/2001/XMLSchema-instance">
-  <documentManagement/>
-</p:properties>
-</file>
-
-<file path=customXml/item4.xml><?xml version="1.0" encoding="utf-8"?>
-<b:Sources xmlns:b="http://schemas.openxmlformats.org/officeDocument/2006/bibliography" xmlns="http://schemas.openxmlformats.org/officeDocument/2006/bibliography" SelectedStyle="\APASixthEditionOfficeOnline.xsl" StyleName="APA" Version="6"/>
-</file>
-
-<file path=customXml/item5.xml><?xml version="1.0" encoding="utf-8"?>
-<LongProperties xmlns="http://schemas.microsoft.com/office/2006/metadata/longProperties"/>
-</file>
-
 <file path=customXml/itemProps1.xml><?xml version="1.0" encoding="utf-8"?>
-<ds:datastoreItem xmlns:ds="http://schemas.openxmlformats.org/officeDocument/2006/customXml" ds:itemID="{73B9B504-5D03-43D7-95C4-49F0CC65B296}">
+<ds:datastoreItem xmlns:ds="http://schemas.openxmlformats.org/officeDocument/2006/customXml" ds:itemID="{594B0E27-5C86-4DA2-AD2C-7E237F671BCA}">
   <ds:schemaRefs>
-    <ds:schemaRef ds:uri="http://schemas.microsoft.com/office/2006/metadata/contentType"/>
-    <ds:schemaRef ds:uri="http://schemas.microsoft.com/office/2006/metadata/properties/metaAttributes"/>
-    <ds:schemaRef ds:uri="http://www.w3.org/2001/XMLSchema"/>
-    <ds:schemaRef ds:uri="http://schemas.microsoft.com/office/2006/metadata/properties"/>
-    <ds:schemaRef ds:uri="4cdb8299-3d89-4e0d-803d-83071c192d0d"/>
-    <ds:schemaRef ds:uri="7ba14e37-9aa9-4039-87a3-c66240fd0a6e"/>
-    <ds:schemaRef ds:uri="http://schemas.microsoft.com/office/2006/documentManagement/types"/>
-    <ds:schemaRef ds:uri="http://schemas.microsoft.com/office/infopath/2007/PartnerControls"/>
-    <ds:schemaRef ds:uri="http://schemas.openxmlformats.org/package/2006/metadata/core-properties"/>
-    <ds:schemaRef ds:uri="http://purl.org/dc/elements/1.1/"/>
-    <ds:schemaRef ds:uri="http://purl.org/dc/terms/"/>
-    <ds:schemaRef ds:uri="http://schemas.microsoft.com/internal/obd"/>
+    <ds:schemaRef ds:uri="http://schemas.microsoft.com/office/2006/metadata/longProperties"/>
   </ds:schemaRefs>
 </ds:datastoreItem>
 </file>
 
 <file path=customXml/itemProps2.xml><?xml version="1.0" encoding="utf-8"?>
-<ds:datastoreItem xmlns:ds="http://schemas.openxmlformats.org/officeDocument/2006/customXml" ds:itemID="{01521DC1-EBBE-4ABD-A943-A31EBE37AECF}">
+<ds:datastoreItem xmlns:ds="http://schemas.openxmlformats.org/officeDocument/2006/customXml" ds:itemID="{101C6773-2C27-417F-AF61-30F048C4C369}">
   <ds:schemaRefs>
-    <ds:schemaRef ds:uri="http://schemas.microsoft.com/sharepoint/v3/contenttype/forms"/>
+    <ds:schemaRef ds:uri="http://schemas.openxmlformats.org/officeDocument/2006/bibliography"/>
   </ds:schemaRefs>
 </ds:datastoreItem>
 </file>
@@ -4058,17 +3451,28 @@
 </file>
 
 <file path=customXml/itemProps4.xml><?xml version="1.0" encoding="utf-8"?>
-<ds:datastoreItem xmlns:ds="http://schemas.openxmlformats.org/officeDocument/2006/customXml" ds:itemID="{101C6773-2C27-417F-AF61-30F048C4C369}">
+<ds:datastoreItem xmlns:ds="http://schemas.openxmlformats.org/officeDocument/2006/customXml" ds:itemID="{01521DC1-EBBE-4ABD-A943-A31EBE37AECF}">
   <ds:schemaRefs>
-    <ds:schemaRef ds:uri="http://schemas.openxmlformats.org/officeDocument/2006/bibliography"/>
+    <ds:schemaRef ds:uri="http://schemas.microsoft.com/sharepoint/v3/contenttype/forms"/>
   </ds:schemaRefs>
 </ds:datastoreItem>
 </file>
 
 <file path=customXml/itemProps5.xml><?xml version="1.0" encoding="utf-8"?>
-<ds:datastoreItem xmlns:ds="http://schemas.openxmlformats.org/officeDocument/2006/customXml" ds:itemID="{594B0E27-5C86-4DA2-AD2C-7E237F671BCA}">
+<ds:datastoreItem xmlns:ds="http://schemas.openxmlformats.org/officeDocument/2006/customXml" ds:itemID="{73B9B504-5D03-43D7-95C4-49F0CC65B296}">
   <ds:schemaRefs>
-    <ds:schemaRef ds:uri="http://schemas.microsoft.com/office/2006/metadata/longProperties"/>
+    <ds:schemaRef ds:uri="http://schemas.microsoft.com/office/2006/metadata/contentType"/>
+    <ds:schemaRef ds:uri="http://schemas.microsoft.com/office/2006/metadata/properties/metaAttributes"/>
+    <ds:schemaRef ds:uri="http://www.w3.org/2001/XMLSchema"/>
+    <ds:schemaRef ds:uri="http://schemas.microsoft.com/office/2006/metadata/properties"/>
+    <ds:schemaRef ds:uri="4cdb8299-3d89-4e0d-803d-83071c192d0d"/>
+    <ds:schemaRef ds:uri="7ba14e37-9aa9-4039-87a3-c66240fd0a6e"/>
+    <ds:schemaRef ds:uri="http://schemas.microsoft.com/office/2006/documentManagement/types"/>
+    <ds:schemaRef ds:uri="http://schemas.microsoft.com/office/infopath/2007/PartnerControls"/>
+    <ds:schemaRef ds:uri="http://schemas.openxmlformats.org/package/2006/metadata/core-properties"/>
+    <ds:schemaRef ds:uri="http://purl.org/dc/elements/1.1/"/>
+    <ds:schemaRef ds:uri="http://purl.org/dc/terms/"/>
+    <ds:schemaRef ds:uri="http://schemas.microsoft.com/internal/obd"/>
   </ds:schemaRefs>
 </ds:datastoreItem>
 </file>
</xml_diff>